<commit_message>
designed all CRCs in the documentation
</commit_message>
<xml_diff>
--- a/doc/Carme-Snake.docx
+++ b/doc/Carme-Snake.docx
@@ -393,7 +393,15 @@
       </w:r>
       <w:proofErr w:type="spellEnd"/>
       <w:r>
-        <w:t xml:space="preserve"> (int)</w:t>
+        <w:t xml:space="preserve"> (</w:t>
+      </w:r>
+      <w:proofErr w:type="spellStart"/>
+      <w:r>
+        <w:t>int</w:t>
+      </w:r>
+      <w:proofErr w:type="spellEnd"/>
+      <w:r>
+        <w:t>)</w:t>
       </w:r>
     </w:p>
     <w:p>
@@ -456,12 +464,982 @@
     <w:p>
       <w:pPr>
         <w:pStyle w:val="berschrift2"/>
+        <w:rPr>
+          <w:lang w:val="fr-CH"/>
+        </w:rPr>
       </w:pPr>
       <w:proofErr w:type="spellStart"/>
       <w:r>
+        <w:rPr>
+          <w:lang w:val="fr-CH"/>
+        </w:rPr>
         <w:t>PC_Controller</w:t>
       </w:r>
       <w:proofErr w:type="spellEnd"/>
+    </w:p>
+    <w:p>
+      <w:pPr>
+        <w:pStyle w:val="berschrift2"/>
+        <w:rPr>
+          <w:lang w:val="fr-CH"/>
+        </w:rPr>
+      </w:pPr>
+      <w:proofErr w:type="spellStart"/>
+      <w:r>
+        <w:rPr>
+          <w:lang w:val="fr-CH"/>
+        </w:rPr>
+        <w:t>Uart_Handler</w:t>
+      </w:r>
+      <w:proofErr w:type="spellEnd"/>
+    </w:p>
+    <w:p>
+      <w:pPr>
+        <w:pStyle w:val="berschrift2"/>
+        <w:rPr>
+          <w:lang w:val="fr-CH"/>
+        </w:rPr>
+      </w:pPr>
+      <w:proofErr w:type="gramStart"/>
+      <w:r>
+        <w:rPr>
+          <w:lang w:val="fr-CH"/>
+        </w:rPr>
+        <w:t>main</w:t>
+      </w:r>
+      <w:proofErr w:type="gramEnd"/>
+    </w:p>
+    <w:p>
+      <w:pPr>
+        <w:rPr>
+          <w:lang w:val="fr-CH"/>
+        </w:rPr>
+      </w:pPr>
+      <w:proofErr w:type="gramStart"/>
+      <w:r>
+        <w:rPr>
+          <w:lang w:val="fr-CH"/>
+        </w:rPr>
+        <w:t>blabla</w:t>
+      </w:r>
+      <w:proofErr w:type="gramEnd"/>
+    </w:p>
+    <w:tbl>
+      <w:tblPr>
+        <w:tblStyle w:val="Tabellengitternetz"/>
+        <w:tblW w:w="0" w:type="auto"/>
+        <w:jc w:val="center"/>
+        <w:tblLook w:val="04A0"/>
+      </w:tblPr>
+      <w:tblGrid>
+        <w:gridCol w:w="1861"/>
+        <w:gridCol w:w="2961"/>
+        <w:gridCol w:w="4466"/>
+      </w:tblGrid>
+      <w:tr>
+        <w:trPr>
+          <w:jc w:val="center"/>
+        </w:trPr>
+        <w:tc>
+          <w:tcPr>
+            <w:tcW w:w="4822" w:type="dxa"/>
+            <w:gridSpan w:val="2"/>
+          </w:tcPr>
+          <w:p>
+            <w:pPr>
+              <w:rPr>
+                <w:rFonts w:cstheme="minorHAnsi"/>
+                <w:b/>
+                <w:lang w:val="fr-CH"/>
+              </w:rPr>
+            </w:pPr>
+            <w:proofErr w:type="spellStart"/>
+            <w:r>
+              <w:rPr>
+                <w:rFonts w:cstheme="minorHAnsi"/>
+                <w:b/>
+                <w:lang w:val="fr-CH"/>
+              </w:rPr>
+              <w:t>init_game</w:t>
+            </w:r>
+            <w:proofErr w:type="spellEnd"/>
+          </w:p>
+        </w:tc>
+        <w:tc>
+          <w:tcPr>
+            <w:tcW w:w="4466" w:type="dxa"/>
+            <w:vAlign w:val="center"/>
+          </w:tcPr>
+          <w:p>
+            <w:pPr>
+              <w:rPr>
+                <w:rFonts w:cstheme="minorHAnsi"/>
+                <w:b/>
+              </w:rPr>
+            </w:pPr>
+            <w:proofErr w:type="spellStart"/>
+            <w:r>
+              <w:rPr>
+                <w:rFonts w:cstheme="minorHAnsi"/>
+                <w:b/>
+              </w:rPr>
+              <w:t>main.c</w:t>
+            </w:r>
+            <w:proofErr w:type="spellEnd"/>
+          </w:p>
+        </w:tc>
+      </w:tr>
+      <w:tr>
+        <w:trPr>
+          <w:jc w:val="center"/>
+        </w:trPr>
+        <w:tc>
+          <w:tcPr>
+            <w:tcW w:w="1861" w:type="dxa"/>
+            <w:vAlign w:val="center"/>
+          </w:tcPr>
+          <w:p>
+            <w:pPr>
+              <w:rPr>
+                <w:rFonts w:cstheme="minorHAnsi"/>
+                <w:b/>
+              </w:rPr>
+            </w:pPr>
+            <w:r>
+              <w:rPr>
+                <w:rFonts w:cstheme="minorHAnsi"/>
+                <w:b/>
+              </w:rPr>
+              <w:t>Beschreibung</w:t>
+            </w:r>
+          </w:p>
+        </w:tc>
+        <w:tc>
+          <w:tcPr>
+            <w:tcW w:w="7427" w:type="dxa"/>
+            <w:gridSpan w:val="2"/>
+            <w:vAlign w:val="center"/>
+          </w:tcPr>
+          <w:p>
+            <w:pPr>
+              <w:rPr>
+                <w:rFonts w:cstheme="minorHAnsi"/>
+                <w:lang w:val="en-GB"/>
+              </w:rPr>
+            </w:pPr>
+            <w:r>
+              <w:rPr>
+                <w:rFonts w:cstheme="minorHAnsi"/>
+                <w:lang w:val="en-GB"/>
+              </w:rPr>
+              <w:t>Initializes the game with the game playground, the snake and a food piece. Also initializes all runtime variables</w:t>
+            </w:r>
+          </w:p>
+        </w:tc>
+      </w:tr>
+      <w:tr>
+        <w:trPr>
+          <w:jc w:val="center"/>
+        </w:trPr>
+        <w:tc>
+          <w:tcPr>
+            <w:tcW w:w="1861" w:type="dxa"/>
+            <w:vAlign w:val="center"/>
+          </w:tcPr>
+          <w:p>
+            <w:pPr>
+              <w:rPr>
+                <w:rFonts w:cstheme="minorHAnsi"/>
+                <w:b/>
+              </w:rPr>
+            </w:pPr>
+            <w:r>
+              <w:rPr>
+                <w:rFonts w:cstheme="minorHAnsi"/>
+                <w:b/>
+              </w:rPr>
+              <w:t>Input</w:t>
+            </w:r>
+          </w:p>
+        </w:tc>
+        <w:tc>
+          <w:tcPr>
+            <w:tcW w:w="7427" w:type="dxa"/>
+            <w:gridSpan w:val="2"/>
+            <w:vAlign w:val="center"/>
+          </w:tcPr>
+          <w:p>
+            <w:pPr>
+              <w:rPr>
+                <w:rFonts w:cstheme="minorHAnsi"/>
+                <w:lang w:val="en-GB"/>
+              </w:rPr>
+            </w:pPr>
+            <w:r>
+              <w:rPr>
+                <w:rFonts w:cstheme="minorHAnsi"/>
+                <w:lang w:val="en-GB"/>
+              </w:rPr>
+              <w:t>initial direction of the snake (</w:t>
+            </w:r>
+            <w:r>
+              <w:rPr>
+                <w:rFonts w:cstheme="minorHAnsi"/>
+                <w:lang w:val="en-GB"/>
+              </w:rPr>
+              <w:t>direction</w:t>
+            </w:r>
+            <w:r>
+              <w:rPr>
+                <w:rFonts w:cstheme="minorHAnsi"/>
+                <w:lang w:val="en-GB"/>
+              </w:rPr>
+              <w:t>)</w:t>
+            </w:r>
+          </w:p>
+        </w:tc>
+      </w:tr>
+      <w:tr>
+        <w:trPr>
+          <w:jc w:val="center"/>
+        </w:trPr>
+        <w:tc>
+          <w:tcPr>
+            <w:tcW w:w="1861" w:type="dxa"/>
+            <w:vAlign w:val="center"/>
+          </w:tcPr>
+          <w:p>
+            <w:pPr>
+              <w:rPr>
+                <w:rFonts w:cstheme="minorHAnsi"/>
+                <w:b/>
+                <w:lang w:val="en-US"/>
+              </w:rPr>
+            </w:pPr>
+            <w:r>
+              <w:rPr>
+                <w:rFonts w:cstheme="minorHAnsi"/>
+                <w:b/>
+                <w:lang w:val="en-US"/>
+              </w:rPr>
+              <w:t>Output</w:t>
+            </w:r>
+          </w:p>
+        </w:tc>
+        <w:tc>
+          <w:tcPr>
+            <w:tcW w:w="7427" w:type="dxa"/>
+            <w:gridSpan w:val="2"/>
+            <w:vAlign w:val="center"/>
+          </w:tcPr>
+          <w:p>
+            <w:pPr>
+              <w:rPr>
+                <w:lang w:val="en-US"/>
+              </w:rPr>
+            </w:pPr>
+            <w:r>
+              <w:rPr>
+                <w:lang w:val="en-US"/>
+              </w:rPr>
+              <w:t>-</w:t>
+            </w:r>
+          </w:p>
+        </w:tc>
+      </w:tr>
+    </w:tbl>
+    <w:p/>
+    <w:tbl>
+      <w:tblPr>
+        <w:tblStyle w:val="Tabellengitternetz"/>
+        <w:tblW w:w="0" w:type="auto"/>
+        <w:jc w:val="center"/>
+        <w:tblLook w:val="04A0"/>
+      </w:tblPr>
+      <w:tblGrid>
+        <w:gridCol w:w="1861"/>
+        <w:gridCol w:w="2961"/>
+        <w:gridCol w:w="4466"/>
+      </w:tblGrid>
+      <w:tr>
+        <w:trPr>
+          <w:jc w:val="center"/>
+        </w:trPr>
+        <w:tc>
+          <w:tcPr>
+            <w:tcW w:w="4822" w:type="dxa"/>
+            <w:gridSpan w:val="2"/>
+          </w:tcPr>
+          <w:p>
+            <w:pPr>
+              <w:rPr>
+                <w:rFonts w:cstheme="minorHAnsi"/>
+                <w:b/>
+                <w:lang w:val="fr-CH"/>
+              </w:rPr>
+            </w:pPr>
+            <w:r>
+              <w:rPr>
+                <w:rFonts w:cstheme="minorHAnsi"/>
+                <w:b/>
+                <w:lang w:val="fr-CH"/>
+              </w:rPr>
+              <w:t>main</w:t>
+            </w:r>
+          </w:p>
+        </w:tc>
+        <w:tc>
+          <w:tcPr>
+            <w:tcW w:w="4466" w:type="dxa"/>
+            <w:vAlign w:val="center"/>
+          </w:tcPr>
+          <w:p>
+            <w:pPr>
+              <w:rPr>
+                <w:rFonts w:cstheme="minorHAnsi"/>
+                <w:b/>
+              </w:rPr>
+            </w:pPr>
+            <w:proofErr w:type="spellStart"/>
+            <w:r>
+              <w:rPr>
+                <w:rFonts w:cstheme="minorHAnsi"/>
+                <w:b/>
+              </w:rPr>
+              <w:t>main.c</w:t>
+            </w:r>
+            <w:proofErr w:type="spellEnd"/>
+          </w:p>
+        </w:tc>
+      </w:tr>
+      <w:tr>
+        <w:trPr>
+          <w:jc w:val="center"/>
+        </w:trPr>
+        <w:tc>
+          <w:tcPr>
+            <w:tcW w:w="1861" w:type="dxa"/>
+            <w:vAlign w:val="center"/>
+          </w:tcPr>
+          <w:p>
+            <w:pPr>
+              <w:rPr>
+                <w:rFonts w:cstheme="minorHAnsi"/>
+                <w:b/>
+              </w:rPr>
+            </w:pPr>
+            <w:r>
+              <w:rPr>
+                <w:rFonts w:cstheme="minorHAnsi"/>
+                <w:b/>
+              </w:rPr>
+              <w:t>Beschreibung</w:t>
+            </w:r>
+          </w:p>
+        </w:tc>
+        <w:tc>
+          <w:tcPr>
+            <w:tcW w:w="7427" w:type="dxa"/>
+            <w:gridSpan w:val="2"/>
+            <w:vAlign w:val="center"/>
+          </w:tcPr>
+          <w:p>
+            <w:pPr>
+              <w:rPr>
+                <w:rFonts w:cstheme="minorHAnsi"/>
+                <w:lang w:val="en-GB"/>
+              </w:rPr>
+            </w:pPr>
+            <w:r>
+              <w:rPr>
+                <w:rFonts w:cstheme="minorHAnsi"/>
+                <w:lang w:val="en-GB"/>
+              </w:rPr>
+              <w:t>main function</w:t>
+            </w:r>
+          </w:p>
+        </w:tc>
+      </w:tr>
+      <w:tr>
+        <w:trPr>
+          <w:jc w:val="center"/>
+        </w:trPr>
+        <w:tc>
+          <w:tcPr>
+            <w:tcW w:w="1861" w:type="dxa"/>
+            <w:vAlign w:val="center"/>
+          </w:tcPr>
+          <w:p>
+            <w:pPr>
+              <w:rPr>
+                <w:rFonts w:cstheme="minorHAnsi"/>
+                <w:b/>
+              </w:rPr>
+            </w:pPr>
+            <w:r>
+              <w:rPr>
+                <w:rFonts w:cstheme="minorHAnsi"/>
+                <w:b/>
+              </w:rPr>
+              <w:t>Input</w:t>
+            </w:r>
+          </w:p>
+        </w:tc>
+        <w:tc>
+          <w:tcPr>
+            <w:tcW w:w="7427" w:type="dxa"/>
+            <w:gridSpan w:val="2"/>
+            <w:vAlign w:val="center"/>
+          </w:tcPr>
+          <w:p>
+            <w:pPr>
+              <w:rPr>
+                <w:rFonts w:cstheme="minorHAnsi"/>
+                <w:lang w:val="en-GB"/>
+              </w:rPr>
+            </w:pPr>
+            <w:r>
+              <w:rPr>
+                <w:rFonts w:cstheme="minorHAnsi"/>
+                <w:lang w:val="en-GB"/>
+              </w:rPr>
+              <w:t>-</w:t>
+            </w:r>
+          </w:p>
+        </w:tc>
+      </w:tr>
+      <w:tr>
+        <w:trPr>
+          <w:jc w:val="center"/>
+        </w:trPr>
+        <w:tc>
+          <w:tcPr>
+            <w:tcW w:w="1861" w:type="dxa"/>
+            <w:vAlign w:val="center"/>
+          </w:tcPr>
+          <w:p>
+            <w:pPr>
+              <w:rPr>
+                <w:rFonts w:cstheme="minorHAnsi"/>
+                <w:b/>
+                <w:lang w:val="en-US"/>
+              </w:rPr>
+            </w:pPr>
+            <w:r>
+              <w:rPr>
+                <w:rFonts w:cstheme="minorHAnsi"/>
+                <w:b/>
+                <w:lang w:val="en-US"/>
+              </w:rPr>
+              <w:t>Output</w:t>
+            </w:r>
+          </w:p>
+        </w:tc>
+        <w:tc>
+          <w:tcPr>
+            <w:tcW w:w="7427" w:type="dxa"/>
+            <w:gridSpan w:val="2"/>
+            <w:vAlign w:val="center"/>
+          </w:tcPr>
+          <w:p>
+            <w:pPr>
+              <w:rPr>
+                <w:lang w:val="en-US"/>
+              </w:rPr>
+            </w:pPr>
+            <w:r>
+              <w:rPr>
+                <w:lang w:val="en-US"/>
+              </w:rPr>
+              <w:t>returns 0</w:t>
+            </w:r>
+          </w:p>
+        </w:tc>
+      </w:tr>
+    </w:tbl>
+    <w:p/>
+    <w:tbl>
+      <w:tblPr>
+        <w:tblStyle w:val="Tabellengitternetz"/>
+        <w:tblW w:w="0" w:type="auto"/>
+        <w:jc w:val="center"/>
+        <w:tblLook w:val="04A0"/>
+      </w:tblPr>
+      <w:tblGrid>
+        <w:gridCol w:w="1861"/>
+        <w:gridCol w:w="2961"/>
+        <w:gridCol w:w="4466"/>
+      </w:tblGrid>
+      <w:tr>
+        <w:trPr>
+          <w:jc w:val="center"/>
+        </w:trPr>
+        <w:tc>
+          <w:tcPr>
+            <w:tcW w:w="4822" w:type="dxa"/>
+            <w:gridSpan w:val="2"/>
+          </w:tcPr>
+          <w:p>
+            <w:pPr>
+              <w:rPr>
+                <w:rFonts w:cstheme="minorHAnsi"/>
+                <w:b/>
+                <w:lang w:val="fr-CH"/>
+              </w:rPr>
+            </w:pPr>
+            <w:proofErr w:type="spellStart"/>
+            <w:r>
+              <w:rPr>
+                <w:rFonts w:cstheme="minorHAnsi"/>
+                <w:b/>
+                <w:lang w:val="fr-CH"/>
+              </w:rPr>
+              <w:t>randomize_food</w:t>
+            </w:r>
+            <w:proofErr w:type="spellEnd"/>
+          </w:p>
+        </w:tc>
+        <w:tc>
+          <w:tcPr>
+            <w:tcW w:w="4466" w:type="dxa"/>
+            <w:vAlign w:val="center"/>
+          </w:tcPr>
+          <w:p>
+            <w:pPr>
+              <w:rPr>
+                <w:rFonts w:cstheme="minorHAnsi"/>
+                <w:b/>
+              </w:rPr>
+            </w:pPr>
+            <w:proofErr w:type="spellStart"/>
+            <w:r>
+              <w:rPr>
+                <w:rFonts w:cstheme="minorHAnsi"/>
+                <w:b/>
+              </w:rPr>
+              <w:t>game_logic</w:t>
+            </w:r>
+            <w:r>
+              <w:rPr>
+                <w:rFonts w:cstheme="minorHAnsi"/>
+                <w:b/>
+              </w:rPr>
+              <w:t>.c</w:t>
+            </w:r>
+            <w:proofErr w:type="spellEnd"/>
+          </w:p>
+        </w:tc>
+      </w:tr>
+      <w:tr>
+        <w:trPr>
+          <w:jc w:val="center"/>
+        </w:trPr>
+        <w:tc>
+          <w:tcPr>
+            <w:tcW w:w="1861" w:type="dxa"/>
+            <w:vAlign w:val="center"/>
+          </w:tcPr>
+          <w:p>
+            <w:pPr>
+              <w:rPr>
+                <w:rFonts w:cstheme="minorHAnsi"/>
+                <w:b/>
+              </w:rPr>
+            </w:pPr>
+            <w:r>
+              <w:rPr>
+                <w:rFonts w:cstheme="minorHAnsi"/>
+                <w:b/>
+              </w:rPr>
+              <w:t>Beschreibung</w:t>
+            </w:r>
+          </w:p>
+        </w:tc>
+        <w:tc>
+          <w:tcPr>
+            <w:tcW w:w="7427" w:type="dxa"/>
+            <w:gridSpan w:val="2"/>
+            <w:vAlign w:val="center"/>
+          </w:tcPr>
+          <w:p>
+            <w:pPr>
+              <w:rPr>
+                <w:rFonts w:cstheme="minorHAnsi"/>
+                <w:lang w:val="en-GB"/>
+              </w:rPr>
+            </w:pPr>
+            <w:r>
+              <w:rPr>
+                <w:rFonts w:cstheme="minorHAnsi"/>
+                <w:lang w:val="en-GB"/>
+              </w:rPr>
+              <w:t>generates a random position</w:t>
+            </w:r>
+          </w:p>
+        </w:tc>
+      </w:tr>
+      <w:tr>
+        <w:trPr>
+          <w:jc w:val="center"/>
+        </w:trPr>
+        <w:tc>
+          <w:tcPr>
+            <w:tcW w:w="1861" w:type="dxa"/>
+            <w:vAlign w:val="center"/>
+          </w:tcPr>
+          <w:p>
+            <w:pPr>
+              <w:rPr>
+                <w:rFonts w:cstheme="minorHAnsi"/>
+                <w:b/>
+              </w:rPr>
+            </w:pPr>
+            <w:r>
+              <w:rPr>
+                <w:rFonts w:cstheme="minorHAnsi"/>
+                <w:b/>
+              </w:rPr>
+              <w:t>Input</w:t>
+            </w:r>
+          </w:p>
+        </w:tc>
+        <w:tc>
+          <w:tcPr>
+            <w:tcW w:w="7427" w:type="dxa"/>
+            <w:gridSpan w:val="2"/>
+            <w:vAlign w:val="center"/>
+          </w:tcPr>
+          <w:p>
+            <w:pPr>
+              <w:rPr>
+                <w:rFonts w:cstheme="minorHAnsi"/>
+                <w:lang w:val="en-GB"/>
+              </w:rPr>
+            </w:pPr>
+            <w:r>
+              <w:rPr>
+                <w:rFonts w:cstheme="minorHAnsi"/>
+                <w:lang w:val="en-GB"/>
+              </w:rPr>
+              <w:t>-</w:t>
+            </w:r>
+          </w:p>
+        </w:tc>
+      </w:tr>
+      <w:tr>
+        <w:trPr>
+          <w:jc w:val="center"/>
+        </w:trPr>
+        <w:tc>
+          <w:tcPr>
+            <w:tcW w:w="1861" w:type="dxa"/>
+            <w:vAlign w:val="center"/>
+          </w:tcPr>
+          <w:p>
+            <w:pPr>
+              <w:rPr>
+                <w:rFonts w:cstheme="minorHAnsi"/>
+                <w:b/>
+                <w:lang w:val="en-US"/>
+              </w:rPr>
+            </w:pPr>
+            <w:r>
+              <w:rPr>
+                <w:rFonts w:cstheme="minorHAnsi"/>
+                <w:b/>
+                <w:lang w:val="en-US"/>
+              </w:rPr>
+              <w:t>Output</w:t>
+            </w:r>
+          </w:p>
+        </w:tc>
+        <w:tc>
+          <w:tcPr>
+            <w:tcW w:w="7427" w:type="dxa"/>
+            <w:gridSpan w:val="2"/>
+            <w:vAlign w:val="center"/>
+          </w:tcPr>
+          <w:p>
+            <w:pPr>
+              <w:rPr>
+                <w:lang w:val="en-US"/>
+              </w:rPr>
+            </w:pPr>
+            <w:r>
+              <w:rPr>
+                <w:lang w:val="en-US"/>
+              </w:rPr>
+              <w:t>the new food location (location)</w:t>
+            </w:r>
+          </w:p>
+        </w:tc>
+      </w:tr>
+    </w:tbl>
+    <w:p>
+      <w:pPr>
+        <w:rPr>
+          <w:lang w:val="fr-CH"/>
+        </w:rPr>
+      </w:pPr>
+    </w:p>
+    <w:tbl>
+      <w:tblPr>
+        <w:tblStyle w:val="Tabellengitternetz"/>
+        <w:tblW w:w="0" w:type="auto"/>
+        <w:jc w:val="center"/>
+        <w:tblLook w:val="04A0"/>
+      </w:tblPr>
+      <w:tblGrid>
+        <w:gridCol w:w="1861"/>
+        <w:gridCol w:w="2961"/>
+        <w:gridCol w:w="4466"/>
+      </w:tblGrid>
+      <w:tr>
+        <w:trPr>
+          <w:jc w:val="center"/>
+        </w:trPr>
+        <w:tc>
+          <w:tcPr>
+            <w:tcW w:w="4822" w:type="dxa"/>
+            <w:gridSpan w:val="2"/>
+          </w:tcPr>
+          <w:p>
+            <w:pPr>
+              <w:rPr>
+                <w:rFonts w:cstheme="minorHAnsi"/>
+                <w:b/>
+                <w:lang w:val="fr-CH"/>
+              </w:rPr>
+            </w:pPr>
+            <w:proofErr w:type="spellStart"/>
+            <w:proofErr w:type="gramStart"/>
+            <w:r>
+              <w:rPr>
+                <w:rFonts w:cstheme="minorHAnsi"/>
+                <w:b/>
+                <w:lang w:val="fr-CH"/>
+              </w:rPr>
+              <w:t>delay</w:t>
+            </w:r>
+            <w:proofErr w:type="spellEnd"/>
+            <w:r>
+              <w:rPr>
+                <w:rFonts w:cstheme="minorHAnsi"/>
+                <w:b/>
+                <w:lang w:val="fr-CH"/>
+              </w:rPr>
+              <w:t>(</w:t>
+            </w:r>
+            <w:proofErr w:type="gramEnd"/>
+            <w:r>
+              <w:rPr>
+                <w:rFonts w:cstheme="minorHAnsi"/>
+                <w:b/>
+                <w:lang w:val="fr-CH"/>
+              </w:rPr>
+              <w:t>)</w:t>
+            </w:r>
+          </w:p>
+        </w:tc>
+        <w:tc>
+          <w:tcPr>
+            <w:tcW w:w="4466" w:type="dxa"/>
+            <w:vAlign w:val="center"/>
+          </w:tcPr>
+          <w:p>
+            <w:pPr>
+              <w:rPr>
+                <w:rFonts w:cstheme="minorHAnsi"/>
+                <w:b/>
+              </w:rPr>
+            </w:pPr>
+            <w:proofErr w:type="spellStart"/>
+            <w:r>
+              <w:rPr>
+                <w:rFonts w:cstheme="minorHAnsi"/>
+                <w:b/>
+              </w:rPr>
+              <w:t>game_logic</w:t>
+            </w:r>
+            <w:r>
+              <w:rPr>
+                <w:rFonts w:cstheme="minorHAnsi"/>
+                <w:b/>
+              </w:rPr>
+              <w:t>.c</w:t>
+            </w:r>
+            <w:proofErr w:type="spellEnd"/>
+          </w:p>
+        </w:tc>
+      </w:tr>
+      <w:tr>
+        <w:trPr>
+          <w:jc w:val="center"/>
+        </w:trPr>
+        <w:tc>
+          <w:tcPr>
+            <w:tcW w:w="1861" w:type="dxa"/>
+            <w:vAlign w:val="center"/>
+          </w:tcPr>
+          <w:p>
+            <w:pPr>
+              <w:rPr>
+                <w:rFonts w:cstheme="minorHAnsi"/>
+                <w:b/>
+              </w:rPr>
+            </w:pPr>
+            <w:r>
+              <w:rPr>
+                <w:rFonts w:cstheme="minorHAnsi"/>
+                <w:b/>
+              </w:rPr>
+              <w:t>Beschreibung</w:t>
+            </w:r>
+          </w:p>
+        </w:tc>
+        <w:tc>
+          <w:tcPr>
+            <w:tcW w:w="7427" w:type="dxa"/>
+            <w:gridSpan w:val="2"/>
+            <w:vAlign w:val="center"/>
+          </w:tcPr>
+          <w:p>
+            <w:pPr>
+              <w:rPr>
+                <w:rFonts w:cstheme="minorHAnsi"/>
+                <w:lang w:val="en-GB"/>
+              </w:rPr>
+            </w:pPr>
+            <w:r>
+              <w:rPr>
+                <w:rFonts w:cstheme="minorHAnsi"/>
+                <w:lang w:val="en-GB"/>
+              </w:rPr>
+              <w:t>delays the processing by a certain milliseconds</w:t>
+            </w:r>
+          </w:p>
+        </w:tc>
+      </w:tr>
+      <w:tr>
+        <w:trPr>
+          <w:jc w:val="center"/>
+        </w:trPr>
+        <w:tc>
+          <w:tcPr>
+            <w:tcW w:w="1861" w:type="dxa"/>
+            <w:vAlign w:val="center"/>
+          </w:tcPr>
+          <w:p>
+            <w:pPr>
+              <w:rPr>
+                <w:rFonts w:cstheme="minorHAnsi"/>
+                <w:b/>
+              </w:rPr>
+            </w:pPr>
+            <w:r>
+              <w:rPr>
+                <w:rFonts w:cstheme="minorHAnsi"/>
+                <w:b/>
+              </w:rPr>
+              <w:t>Input</w:t>
+            </w:r>
+          </w:p>
+        </w:tc>
+        <w:tc>
+          <w:tcPr>
+            <w:tcW w:w="7427" w:type="dxa"/>
+            <w:gridSpan w:val="2"/>
+            <w:vAlign w:val="center"/>
+          </w:tcPr>
+          <w:p>
+            <w:pPr>
+              <w:rPr>
+                <w:rFonts w:cstheme="minorHAnsi"/>
+                <w:lang w:val="en-GB"/>
+              </w:rPr>
+            </w:pPr>
+            <w:r>
+              <w:rPr>
+                <w:rFonts w:cstheme="minorHAnsi"/>
+                <w:lang w:val="en-GB"/>
+              </w:rPr>
+              <w:t>delay time (</w:t>
+            </w:r>
+            <w:proofErr w:type="spellStart"/>
+            <w:r>
+              <w:rPr>
+                <w:rFonts w:cstheme="minorHAnsi"/>
+                <w:lang w:val="en-GB"/>
+              </w:rPr>
+              <w:t>int</w:t>
+            </w:r>
+            <w:proofErr w:type="spellEnd"/>
+            <w:r>
+              <w:rPr>
+                <w:rFonts w:cstheme="minorHAnsi"/>
+                <w:lang w:val="en-GB"/>
+              </w:rPr>
+              <w:t>)</w:t>
+            </w:r>
+          </w:p>
+        </w:tc>
+      </w:tr>
+      <w:tr>
+        <w:trPr>
+          <w:jc w:val="center"/>
+        </w:trPr>
+        <w:tc>
+          <w:tcPr>
+            <w:tcW w:w="1861" w:type="dxa"/>
+            <w:vAlign w:val="center"/>
+          </w:tcPr>
+          <w:p>
+            <w:pPr>
+              <w:rPr>
+                <w:rFonts w:cstheme="minorHAnsi"/>
+                <w:b/>
+                <w:lang w:val="en-US"/>
+              </w:rPr>
+            </w:pPr>
+            <w:r>
+              <w:rPr>
+                <w:rFonts w:cstheme="minorHAnsi"/>
+                <w:b/>
+                <w:lang w:val="en-US"/>
+              </w:rPr>
+              <w:lastRenderedPageBreak/>
+              <w:t>Output</w:t>
+            </w:r>
+          </w:p>
+        </w:tc>
+        <w:tc>
+          <w:tcPr>
+            <w:tcW w:w="7427" w:type="dxa"/>
+            <w:gridSpan w:val="2"/>
+            <w:vAlign w:val="center"/>
+          </w:tcPr>
+          <w:p>
+            <w:pPr>
+              <w:rPr>
+                <w:lang w:val="en-US"/>
+              </w:rPr>
+            </w:pPr>
+            <w:r>
+              <w:rPr>
+                <w:lang w:val="en-US"/>
+              </w:rPr>
+              <w:t>-</w:t>
+            </w:r>
+          </w:p>
+        </w:tc>
+      </w:tr>
+    </w:tbl>
+    <w:p>
+      <w:pPr>
+        <w:rPr>
+          <w:lang w:val="fr-CH"/>
+        </w:rPr>
+      </w:pPr>
     </w:p>
     <w:p>
       <w:pPr>
@@ -469,24 +1447,7 @@
       </w:pPr>
       <w:proofErr w:type="spellStart"/>
       <w:r>
-        <w:t>Uart_Handler</w:t>
-      </w:r>
-      <w:proofErr w:type="spellEnd"/>
-    </w:p>
-    <w:p>
-      <w:pPr>
-        <w:pStyle w:val="berschrift2"/>
-      </w:pPr>
-      <w:proofErr w:type="spellStart"/>
-      <w:r>
-        <w:t>Game_Logic</w:t>
-      </w:r>
-      <w:proofErr w:type="spellEnd"/>
-    </w:p>
-    <w:p>
-      <w:proofErr w:type="spellStart"/>
-      <w:r>
-        <w:t>blabla</w:t>
+        <w:t>Snake_Controller</w:t>
       </w:r>
       <w:proofErr w:type="spellEnd"/>
     </w:p>
@@ -526,45 +1487,904 @@
                 <w:b/>
                 <w:lang w:val="fr-CH"/>
               </w:rPr>
-              <w:t>init_</w:t>
-            </w:r>
+              <w:t>step_forward</w:t>
+            </w:r>
+            <w:proofErr w:type="spellEnd"/>
+          </w:p>
+        </w:tc>
+        <w:tc>
+          <w:tcPr>
+            <w:tcW w:w="4466" w:type="dxa"/>
+            <w:vAlign w:val="center"/>
+          </w:tcPr>
+          <w:p>
+            <w:pPr>
+              <w:rPr>
+                <w:rFonts w:cstheme="minorHAnsi"/>
+                <w:b/>
+              </w:rPr>
+            </w:pPr>
+            <w:proofErr w:type="spellStart"/>
+            <w:r>
+              <w:rPr>
+                <w:rFonts w:cstheme="minorHAnsi"/>
+                <w:b/>
+              </w:rPr>
+              <w:t>snake_controller.c</w:t>
+            </w:r>
+            <w:proofErr w:type="spellEnd"/>
+          </w:p>
+        </w:tc>
+      </w:tr>
+      <w:tr>
+        <w:trPr>
+          <w:jc w:val="center"/>
+        </w:trPr>
+        <w:tc>
+          <w:tcPr>
+            <w:tcW w:w="1861" w:type="dxa"/>
+            <w:vAlign w:val="center"/>
+          </w:tcPr>
+          <w:p>
+            <w:pPr>
+              <w:rPr>
+                <w:rFonts w:cstheme="minorHAnsi"/>
+                <w:b/>
+              </w:rPr>
+            </w:pPr>
+            <w:r>
+              <w:rPr>
+                <w:rFonts w:cstheme="minorHAnsi"/>
+                <w:b/>
+              </w:rPr>
+              <w:t>Beschreibung</w:t>
+            </w:r>
+          </w:p>
+        </w:tc>
+        <w:tc>
+          <w:tcPr>
+            <w:tcW w:w="7427" w:type="dxa"/>
+            <w:gridSpan w:val="2"/>
+            <w:vAlign w:val="center"/>
+          </w:tcPr>
+          <w:p>
+            <w:pPr>
+              <w:rPr>
+                <w:rFonts w:cstheme="minorHAnsi"/>
+                <w:lang w:val="en-GB"/>
+              </w:rPr>
+            </w:pPr>
             <w:proofErr w:type="gramStart"/>
             <w:r>
               <w:rPr>
                 <w:rFonts w:cstheme="minorHAnsi"/>
+                <w:lang w:val="en-GB"/>
+              </w:rPr>
+              <w:t>steps</w:t>
+            </w:r>
+            <w:proofErr w:type="gramEnd"/>
+            <w:r>
+              <w:rPr>
+                <w:rFonts w:cstheme="minorHAnsi"/>
+                <w:lang w:val="en-GB"/>
+              </w:rPr>
+              <w:t xml:space="preserve"> the snake one step forward. tells the executing function, what has happened while stepping forward: </w:t>
+            </w:r>
+            <w:proofErr w:type="spellStart"/>
+            <w:r>
+              <w:rPr>
+                <w:rFonts w:cstheme="minorHAnsi"/>
+                <w:lang w:val="en-GB"/>
+              </w:rPr>
+              <w:t>Enum</w:t>
+            </w:r>
+            <w:proofErr w:type="spellEnd"/>
+            <w:r>
+              <w:rPr>
+                <w:rFonts w:cstheme="minorHAnsi"/>
+                <w:lang w:val="en-GB"/>
+              </w:rPr>
+              <w:t xml:space="preserve"> “result”</w:t>
+            </w:r>
+          </w:p>
+        </w:tc>
+      </w:tr>
+      <w:tr>
+        <w:trPr>
+          <w:jc w:val="center"/>
+        </w:trPr>
+        <w:tc>
+          <w:tcPr>
+            <w:tcW w:w="1861" w:type="dxa"/>
+            <w:vAlign w:val="center"/>
+          </w:tcPr>
+          <w:p>
+            <w:pPr>
+              <w:rPr>
+                <w:rFonts w:cstheme="minorHAnsi"/>
+                <w:b/>
+              </w:rPr>
+            </w:pPr>
+            <w:r>
+              <w:rPr>
+                <w:rFonts w:cstheme="minorHAnsi"/>
+                <w:b/>
+              </w:rPr>
+              <w:t>Input</w:t>
+            </w:r>
+          </w:p>
+        </w:tc>
+        <w:tc>
+          <w:tcPr>
+            <w:tcW w:w="7427" w:type="dxa"/>
+            <w:gridSpan w:val="2"/>
+            <w:vAlign w:val="center"/>
+          </w:tcPr>
+          <w:p>
+            <w:pPr>
+              <w:rPr>
+                <w:rFonts w:cstheme="minorHAnsi"/>
+                <w:lang w:val="en-GB"/>
+              </w:rPr>
+            </w:pPr>
+            <w:r>
+              <w:rPr>
+                <w:rFonts w:cstheme="minorHAnsi"/>
+                <w:lang w:val="en-GB"/>
+              </w:rPr>
+              <w:t>-</w:t>
+            </w:r>
+          </w:p>
+        </w:tc>
+      </w:tr>
+      <w:tr>
+        <w:trPr>
+          <w:jc w:val="center"/>
+        </w:trPr>
+        <w:tc>
+          <w:tcPr>
+            <w:tcW w:w="1861" w:type="dxa"/>
+            <w:vAlign w:val="center"/>
+          </w:tcPr>
+          <w:p>
+            <w:pPr>
+              <w:rPr>
+                <w:rFonts w:cstheme="minorHAnsi"/>
+                <w:b/>
+                <w:lang w:val="en-US"/>
+              </w:rPr>
+            </w:pPr>
+            <w:r>
+              <w:rPr>
+                <w:rFonts w:cstheme="minorHAnsi"/>
+                <w:b/>
+                <w:lang w:val="en-US"/>
+              </w:rPr>
+              <w:t>Output</w:t>
+            </w:r>
+          </w:p>
+        </w:tc>
+        <w:tc>
+          <w:tcPr>
+            <w:tcW w:w="7427" w:type="dxa"/>
+            <w:gridSpan w:val="2"/>
+            <w:vAlign w:val="center"/>
+          </w:tcPr>
+          <w:p>
+            <w:pPr>
+              <w:rPr>
+                <w:lang w:val="en-US"/>
+              </w:rPr>
+            </w:pPr>
+            <w:r>
+              <w:rPr>
+                <w:lang w:val="en-US"/>
+              </w:rPr>
+              <w:t>result of stepping forward (</w:t>
+            </w:r>
+            <w:proofErr w:type="spellStart"/>
+            <w:r>
+              <w:rPr>
+                <w:lang w:val="en-US"/>
+              </w:rPr>
+              <w:t>enum</w:t>
+            </w:r>
+            <w:proofErr w:type="spellEnd"/>
+            <w:r>
+              <w:rPr>
+                <w:lang w:val="en-US"/>
+              </w:rPr>
+              <w:t xml:space="preserve"> result)</w:t>
+            </w:r>
+          </w:p>
+        </w:tc>
+      </w:tr>
+    </w:tbl>
+    <w:p/>
+    <w:tbl>
+      <w:tblPr>
+        <w:tblStyle w:val="Tabellengitternetz"/>
+        <w:tblW w:w="0" w:type="auto"/>
+        <w:jc w:val="center"/>
+        <w:tblLook w:val="04A0"/>
+      </w:tblPr>
+      <w:tblGrid>
+        <w:gridCol w:w="1861"/>
+        <w:gridCol w:w="2961"/>
+        <w:gridCol w:w="4466"/>
+      </w:tblGrid>
+      <w:tr>
+        <w:trPr>
+          <w:jc w:val="center"/>
+        </w:trPr>
+        <w:tc>
+          <w:tcPr>
+            <w:tcW w:w="4822" w:type="dxa"/>
+            <w:gridSpan w:val="2"/>
+          </w:tcPr>
+          <w:p>
+            <w:pPr>
+              <w:rPr>
+                <w:rFonts w:cstheme="minorHAnsi"/>
+                <w:b/>
+              </w:rPr>
+            </w:pPr>
+            <w:proofErr w:type="spellStart"/>
+            <w:r>
+              <w:rPr>
+                <w:rFonts w:cstheme="minorHAnsi"/>
+                <w:b/>
+              </w:rPr>
+              <w:t>eat</w:t>
+            </w:r>
+            <w:proofErr w:type="spellEnd"/>
+          </w:p>
+        </w:tc>
+        <w:tc>
+          <w:tcPr>
+            <w:tcW w:w="4466" w:type="dxa"/>
+            <w:vAlign w:val="center"/>
+          </w:tcPr>
+          <w:p>
+            <w:pPr>
+              <w:rPr>
+                <w:rFonts w:cstheme="minorHAnsi"/>
+                <w:b/>
+              </w:rPr>
+            </w:pPr>
+            <w:proofErr w:type="spellStart"/>
+            <w:r>
+              <w:rPr>
+                <w:rFonts w:cstheme="minorHAnsi"/>
+                <w:b/>
+              </w:rPr>
+              <w:t>snake_controller.c</w:t>
+            </w:r>
+            <w:proofErr w:type="spellEnd"/>
+          </w:p>
+        </w:tc>
+      </w:tr>
+      <w:tr>
+        <w:trPr>
+          <w:jc w:val="center"/>
+        </w:trPr>
+        <w:tc>
+          <w:tcPr>
+            <w:tcW w:w="1861" w:type="dxa"/>
+            <w:vAlign w:val="center"/>
+          </w:tcPr>
+          <w:p>
+            <w:pPr>
+              <w:rPr>
+                <w:rFonts w:cstheme="minorHAnsi"/>
+                <w:b/>
+              </w:rPr>
+            </w:pPr>
+            <w:r>
+              <w:rPr>
+                <w:rFonts w:cstheme="minorHAnsi"/>
+                <w:b/>
+              </w:rPr>
+              <w:t>Beschreibung</w:t>
+            </w:r>
+          </w:p>
+        </w:tc>
+        <w:tc>
+          <w:tcPr>
+            <w:tcW w:w="7427" w:type="dxa"/>
+            <w:gridSpan w:val="2"/>
+            <w:vAlign w:val="center"/>
+          </w:tcPr>
+          <w:p>
+            <w:pPr>
+              <w:rPr>
+                <w:rFonts w:cstheme="minorHAnsi"/>
+                <w:lang w:val="en-GB"/>
+              </w:rPr>
+            </w:pPr>
+            <w:r>
+              <w:rPr>
+                <w:rFonts w:cstheme="minorHAnsi"/>
+                <w:lang w:val="en-GB"/>
+              </w:rPr>
+              <w:t xml:space="preserve">eats the food and increases the length of the snake </w:t>
+            </w:r>
+          </w:p>
+        </w:tc>
+      </w:tr>
+      <w:tr>
+        <w:trPr>
+          <w:jc w:val="center"/>
+        </w:trPr>
+        <w:tc>
+          <w:tcPr>
+            <w:tcW w:w="1861" w:type="dxa"/>
+            <w:vAlign w:val="center"/>
+          </w:tcPr>
+          <w:p>
+            <w:pPr>
+              <w:rPr>
+                <w:rFonts w:cstheme="minorHAnsi"/>
+                <w:b/>
+              </w:rPr>
+            </w:pPr>
+            <w:r>
+              <w:rPr>
+                <w:rFonts w:cstheme="minorHAnsi"/>
+                <w:b/>
+              </w:rPr>
+              <w:t>Input</w:t>
+            </w:r>
+          </w:p>
+        </w:tc>
+        <w:tc>
+          <w:tcPr>
+            <w:tcW w:w="7427" w:type="dxa"/>
+            <w:gridSpan w:val="2"/>
+            <w:vAlign w:val="center"/>
+          </w:tcPr>
+          <w:p>
+            <w:pPr>
+              <w:rPr>
+                <w:rFonts w:cstheme="minorHAnsi"/>
+                <w:lang w:val="en-GB"/>
+              </w:rPr>
+            </w:pPr>
+            <w:r>
+              <w:rPr>
+                <w:rFonts w:cstheme="minorHAnsi"/>
+                <w:lang w:val="en-GB"/>
+              </w:rPr>
+              <w:t>food (location)</w:t>
+            </w:r>
+          </w:p>
+        </w:tc>
+      </w:tr>
+      <w:tr>
+        <w:trPr>
+          <w:jc w:val="center"/>
+        </w:trPr>
+        <w:tc>
+          <w:tcPr>
+            <w:tcW w:w="1861" w:type="dxa"/>
+            <w:vAlign w:val="center"/>
+          </w:tcPr>
+          <w:p>
+            <w:pPr>
+              <w:rPr>
+                <w:rFonts w:cstheme="minorHAnsi"/>
+                <w:b/>
+                <w:lang w:val="en-US"/>
+              </w:rPr>
+            </w:pPr>
+            <w:r>
+              <w:rPr>
+                <w:rFonts w:cstheme="minorHAnsi"/>
+                <w:b/>
+                <w:lang w:val="en-US"/>
+              </w:rPr>
+              <w:t>Output</w:t>
+            </w:r>
+          </w:p>
+        </w:tc>
+        <w:tc>
+          <w:tcPr>
+            <w:tcW w:w="7427" w:type="dxa"/>
+            <w:gridSpan w:val="2"/>
+            <w:vAlign w:val="center"/>
+          </w:tcPr>
+          <w:p>
+            <w:pPr>
+              <w:rPr>
+                <w:lang w:val="en-US"/>
+              </w:rPr>
+            </w:pPr>
+            <w:r>
+              <w:rPr>
+                <w:lang w:val="en-US"/>
+              </w:rPr>
+              <w:t>-</w:t>
+            </w:r>
+          </w:p>
+        </w:tc>
+      </w:tr>
+    </w:tbl>
+    <w:p/>
+    <w:tbl>
+      <w:tblPr>
+        <w:tblStyle w:val="Tabellengitternetz"/>
+        <w:tblW w:w="0" w:type="auto"/>
+        <w:jc w:val="center"/>
+        <w:tblLook w:val="04A0"/>
+      </w:tblPr>
+      <w:tblGrid>
+        <w:gridCol w:w="1861"/>
+        <w:gridCol w:w="2961"/>
+        <w:gridCol w:w="4466"/>
+      </w:tblGrid>
+      <w:tr>
+        <w:trPr>
+          <w:jc w:val="center"/>
+        </w:trPr>
+        <w:tc>
+          <w:tcPr>
+            <w:tcW w:w="4822" w:type="dxa"/>
+            <w:gridSpan w:val="2"/>
+          </w:tcPr>
+          <w:p>
+            <w:pPr>
+              <w:rPr>
+                <w:rFonts w:cstheme="minorHAnsi"/>
                 <w:b/>
                 <w:lang w:val="fr-CH"/>
               </w:rPr>
-              <w:t>game</w:t>
+            </w:pPr>
+            <w:proofErr w:type="spellStart"/>
+            <w:r>
+              <w:rPr>
+                <w:rFonts w:cstheme="minorHAnsi"/>
+                <w:b/>
+                <w:lang w:val="fr-CH"/>
+              </w:rPr>
+              <w:t>check_wall_collision</w:t>
             </w:r>
             <w:proofErr w:type="spellEnd"/>
-            <w:r>
+          </w:p>
+        </w:tc>
+        <w:tc>
+          <w:tcPr>
+            <w:tcW w:w="4466" w:type="dxa"/>
+            <w:vAlign w:val="center"/>
+          </w:tcPr>
+          <w:p>
+            <w:pPr>
+              <w:rPr>
+                <w:rFonts w:cstheme="minorHAnsi"/>
+                <w:b/>
+              </w:rPr>
+            </w:pPr>
+            <w:proofErr w:type="spellStart"/>
+            <w:r>
+              <w:rPr>
+                <w:rFonts w:cstheme="minorHAnsi"/>
+                <w:b/>
+              </w:rPr>
+              <w:t>snake_controller.c</w:t>
+            </w:r>
+            <w:proofErr w:type="spellEnd"/>
+          </w:p>
+        </w:tc>
+      </w:tr>
+      <w:tr>
+        <w:trPr>
+          <w:jc w:val="center"/>
+        </w:trPr>
+        <w:tc>
+          <w:tcPr>
+            <w:tcW w:w="1861" w:type="dxa"/>
+            <w:vAlign w:val="center"/>
+          </w:tcPr>
+          <w:p>
+            <w:pPr>
+              <w:rPr>
+                <w:rFonts w:cstheme="minorHAnsi"/>
+                <w:b/>
+              </w:rPr>
+            </w:pPr>
+            <w:r>
+              <w:rPr>
+                <w:rFonts w:cstheme="minorHAnsi"/>
+                <w:b/>
+              </w:rPr>
+              <w:t>Beschreibung</w:t>
+            </w:r>
+          </w:p>
+        </w:tc>
+        <w:tc>
+          <w:tcPr>
+            <w:tcW w:w="7427" w:type="dxa"/>
+            <w:gridSpan w:val="2"/>
+            <w:vAlign w:val="center"/>
+          </w:tcPr>
+          <w:p>
+            <w:pPr>
+              <w:rPr>
+                <w:rFonts w:cstheme="minorHAnsi"/>
+                <w:lang w:val="en-GB"/>
+              </w:rPr>
+            </w:pPr>
+            <w:r>
+              <w:rPr>
+                <w:rFonts w:cstheme="minorHAnsi"/>
+                <w:lang w:val="en-GB"/>
+              </w:rPr>
+              <w:t>checks if the snake collided with the wall</w:t>
+            </w:r>
+          </w:p>
+        </w:tc>
+      </w:tr>
+      <w:tr>
+        <w:trPr>
+          <w:jc w:val="center"/>
+        </w:trPr>
+        <w:tc>
+          <w:tcPr>
+            <w:tcW w:w="1861" w:type="dxa"/>
+            <w:vAlign w:val="center"/>
+          </w:tcPr>
+          <w:p>
+            <w:pPr>
+              <w:rPr>
+                <w:rFonts w:cstheme="minorHAnsi"/>
+                <w:b/>
+              </w:rPr>
+            </w:pPr>
+            <w:r>
+              <w:rPr>
+                <w:rFonts w:cstheme="minorHAnsi"/>
+                <w:b/>
+              </w:rPr>
+              <w:t>Input</w:t>
+            </w:r>
+          </w:p>
+        </w:tc>
+        <w:tc>
+          <w:tcPr>
+            <w:tcW w:w="7427" w:type="dxa"/>
+            <w:gridSpan w:val="2"/>
+            <w:vAlign w:val="center"/>
+          </w:tcPr>
+          <w:p>
+            <w:pPr>
+              <w:rPr>
+                <w:rFonts w:cstheme="minorHAnsi"/>
+                <w:lang w:val="en-GB"/>
+              </w:rPr>
+            </w:pPr>
+            <w:proofErr w:type="spellStart"/>
+            <w:r>
+              <w:rPr>
+                <w:rFonts w:cstheme="minorHAnsi"/>
+                <w:lang w:val="en-GB"/>
+              </w:rPr>
+              <w:t>field_size</w:t>
+            </w:r>
+            <w:proofErr w:type="spellEnd"/>
+            <w:r>
+              <w:rPr>
+                <w:rFonts w:cstheme="minorHAnsi"/>
+                <w:lang w:val="en-GB"/>
+              </w:rPr>
+              <w:t xml:space="preserve"> (location)</w:t>
+            </w:r>
+          </w:p>
+        </w:tc>
+      </w:tr>
+      <w:tr>
+        <w:trPr>
+          <w:jc w:val="center"/>
+        </w:trPr>
+        <w:tc>
+          <w:tcPr>
+            <w:tcW w:w="1861" w:type="dxa"/>
+            <w:vAlign w:val="center"/>
+          </w:tcPr>
+          <w:p>
+            <w:pPr>
+              <w:rPr>
+                <w:rFonts w:cstheme="minorHAnsi"/>
+                <w:b/>
+                <w:lang w:val="en-US"/>
+              </w:rPr>
+            </w:pPr>
+            <w:r>
+              <w:rPr>
+                <w:rFonts w:cstheme="minorHAnsi"/>
+                <w:b/>
+                <w:lang w:val="en-US"/>
+              </w:rPr>
+              <w:t>Output</w:t>
+            </w:r>
+          </w:p>
+        </w:tc>
+        <w:tc>
+          <w:tcPr>
+            <w:tcW w:w="7427" w:type="dxa"/>
+            <w:gridSpan w:val="2"/>
+            <w:vAlign w:val="center"/>
+          </w:tcPr>
+          <w:p>
+            <w:pPr>
+              <w:rPr>
+                <w:lang w:val="en-US"/>
+              </w:rPr>
+            </w:pPr>
+            <w:r>
+              <w:rPr>
+                <w:lang w:val="en-US"/>
+              </w:rPr>
+              <w:t>true / false</w:t>
+            </w:r>
+          </w:p>
+        </w:tc>
+      </w:tr>
+    </w:tbl>
+    <w:p/>
+    <w:tbl>
+      <w:tblPr>
+        <w:tblStyle w:val="Tabellengitternetz"/>
+        <w:tblW w:w="0" w:type="auto"/>
+        <w:jc w:val="center"/>
+        <w:tblLook w:val="04A0"/>
+      </w:tblPr>
+      <w:tblGrid>
+        <w:gridCol w:w="1861"/>
+        <w:gridCol w:w="2961"/>
+        <w:gridCol w:w="4466"/>
+      </w:tblGrid>
+      <w:tr>
+        <w:trPr>
+          <w:jc w:val="center"/>
+        </w:trPr>
+        <w:tc>
+          <w:tcPr>
+            <w:tcW w:w="4822" w:type="dxa"/>
+            <w:gridSpan w:val="2"/>
+          </w:tcPr>
+          <w:p>
+            <w:pPr>
               <w:rPr>
                 <w:rFonts w:cstheme="minorHAnsi"/>
                 <w:b/>
                 <w:lang w:val="fr-CH"/>
               </w:rPr>
-              <w:t>(</w:t>
-            </w:r>
+            </w:pPr>
             <w:proofErr w:type="spellStart"/>
-            <w:proofErr w:type="gramEnd"/>
             <w:r>
               <w:rPr>
                 <w:rFonts w:cstheme="minorHAnsi"/>
                 <w:b/>
                 <w:lang w:val="fr-CH"/>
               </w:rPr>
-              <w:t>dir</w:t>
+              <w:t>check_snake</w:t>
+            </w:r>
+            <w:r>
+              <w:rPr>
+                <w:rFonts w:cstheme="minorHAnsi"/>
+                <w:b/>
+                <w:lang w:val="fr-CH"/>
+              </w:rPr>
+              <w:t>_collision</w:t>
             </w:r>
             <w:proofErr w:type="spellEnd"/>
-            <w:r>
+          </w:p>
+        </w:tc>
+        <w:tc>
+          <w:tcPr>
+            <w:tcW w:w="4466" w:type="dxa"/>
+            <w:vAlign w:val="center"/>
+          </w:tcPr>
+          <w:p>
+            <w:pPr>
+              <w:rPr>
+                <w:rFonts w:cstheme="minorHAnsi"/>
+                <w:b/>
+              </w:rPr>
+            </w:pPr>
+            <w:proofErr w:type="spellStart"/>
+            <w:r>
+              <w:rPr>
+                <w:rFonts w:cstheme="minorHAnsi"/>
+                <w:b/>
+              </w:rPr>
+              <w:t>snake_controller.c</w:t>
+            </w:r>
+            <w:proofErr w:type="spellEnd"/>
+          </w:p>
+        </w:tc>
+      </w:tr>
+      <w:tr>
+        <w:trPr>
+          <w:jc w:val="center"/>
+        </w:trPr>
+        <w:tc>
+          <w:tcPr>
+            <w:tcW w:w="1861" w:type="dxa"/>
+            <w:vAlign w:val="center"/>
+          </w:tcPr>
+          <w:p>
+            <w:pPr>
+              <w:rPr>
+                <w:rFonts w:cstheme="minorHAnsi"/>
+                <w:b/>
+              </w:rPr>
+            </w:pPr>
+            <w:r>
+              <w:rPr>
+                <w:rFonts w:cstheme="minorHAnsi"/>
+                <w:b/>
+              </w:rPr>
+              <w:t>Beschreibung</w:t>
+            </w:r>
+          </w:p>
+        </w:tc>
+        <w:tc>
+          <w:tcPr>
+            <w:tcW w:w="7427" w:type="dxa"/>
+            <w:gridSpan w:val="2"/>
+            <w:vAlign w:val="center"/>
+          </w:tcPr>
+          <w:p>
+            <w:pPr>
+              <w:rPr>
+                <w:rFonts w:cstheme="minorHAnsi"/>
+                <w:lang w:val="en-GB"/>
+              </w:rPr>
+            </w:pPr>
+            <w:r>
+              <w:rPr>
+                <w:rFonts w:cstheme="minorHAnsi"/>
+                <w:lang w:val="en-GB"/>
+              </w:rPr>
+              <w:t xml:space="preserve">checks if the snake collided with </w:t>
+            </w:r>
+            <w:r>
+              <w:rPr>
+                <w:rFonts w:cstheme="minorHAnsi"/>
+                <w:lang w:val="en-GB"/>
+              </w:rPr>
+              <w:t>itself</w:t>
+            </w:r>
+          </w:p>
+        </w:tc>
+      </w:tr>
+      <w:tr>
+        <w:trPr>
+          <w:jc w:val="center"/>
+        </w:trPr>
+        <w:tc>
+          <w:tcPr>
+            <w:tcW w:w="1861" w:type="dxa"/>
+            <w:vAlign w:val="center"/>
+          </w:tcPr>
+          <w:p>
+            <w:pPr>
+              <w:rPr>
+                <w:rFonts w:cstheme="minorHAnsi"/>
+                <w:b/>
+              </w:rPr>
+            </w:pPr>
+            <w:r>
+              <w:rPr>
+                <w:rFonts w:cstheme="minorHAnsi"/>
+                <w:b/>
+              </w:rPr>
+              <w:t>Input</w:t>
+            </w:r>
+          </w:p>
+        </w:tc>
+        <w:tc>
+          <w:tcPr>
+            <w:tcW w:w="7427" w:type="dxa"/>
+            <w:gridSpan w:val="2"/>
+            <w:vAlign w:val="center"/>
+          </w:tcPr>
+          <w:p>
+            <w:pPr>
+              <w:rPr>
+                <w:rFonts w:cstheme="minorHAnsi"/>
+                <w:lang w:val="en-GB"/>
+              </w:rPr>
+            </w:pPr>
+            <w:r>
+              <w:rPr>
+                <w:rFonts w:cstheme="minorHAnsi"/>
+                <w:lang w:val="en-GB"/>
+              </w:rPr>
+              <w:t>-</w:t>
+            </w:r>
+          </w:p>
+        </w:tc>
+      </w:tr>
+      <w:tr>
+        <w:trPr>
+          <w:jc w:val="center"/>
+        </w:trPr>
+        <w:tc>
+          <w:tcPr>
+            <w:tcW w:w="1861" w:type="dxa"/>
+            <w:vAlign w:val="center"/>
+          </w:tcPr>
+          <w:p>
+            <w:pPr>
+              <w:rPr>
+                <w:rFonts w:cstheme="minorHAnsi"/>
+                <w:b/>
+                <w:lang w:val="en-US"/>
+              </w:rPr>
+            </w:pPr>
+            <w:r>
+              <w:rPr>
+                <w:rFonts w:cstheme="minorHAnsi"/>
+                <w:b/>
+                <w:lang w:val="en-US"/>
+              </w:rPr>
+              <w:t>Output</w:t>
+            </w:r>
+          </w:p>
+        </w:tc>
+        <w:tc>
+          <w:tcPr>
+            <w:tcW w:w="7427" w:type="dxa"/>
+            <w:gridSpan w:val="2"/>
+            <w:vAlign w:val="center"/>
+          </w:tcPr>
+          <w:p>
+            <w:pPr>
+              <w:rPr>
+                <w:lang w:val="en-US"/>
+              </w:rPr>
+            </w:pPr>
+            <w:r>
+              <w:rPr>
+                <w:lang w:val="en-US"/>
+              </w:rPr>
+              <w:t>true / false</w:t>
+            </w:r>
+          </w:p>
+        </w:tc>
+      </w:tr>
+    </w:tbl>
+    <w:p/>
+    <w:tbl>
+      <w:tblPr>
+        <w:tblStyle w:val="Tabellengitternetz"/>
+        <w:tblW w:w="0" w:type="auto"/>
+        <w:jc w:val="center"/>
+        <w:tblLook w:val="04A0"/>
+      </w:tblPr>
+      <w:tblGrid>
+        <w:gridCol w:w="1861"/>
+        <w:gridCol w:w="2961"/>
+        <w:gridCol w:w="4466"/>
+      </w:tblGrid>
+      <w:tr>
+        <w:trPr>
+          <w:jc w:val="center"/>
+        </w:trPr>
+        <w:tc>
+          <w:tcPr>
+            <w:tcW w:w="4822" w:type="dxa"/>
+            <w:gridSpan w:val="2"/>
+          </w:tcPr>
+          <w:p>
+            <w:pPr>
               <w:rPr>
                 <w:rFonts w:cstheme="minorHAnsi"/>
                 <w:b/>
                 <w:lang w:val="fr-CH"/>
               </w:rPr>
-              <w:t xml:space="preserve"> </w:t>
-            </w:r>
+            </w:pPr>
             <w:proofErr w:type="spellStart"/>
             <w:r>
               <w:rPr>
@@ -572,7 +2392,7 @@
                 <w:b/>
                 <w:lang w:val="fr-CH"/>
               </w:rPr>
-              <w:t>init_</w:t>
+              <w:t>check_</w:t>
             </w:r>
             <w:r>
               <w:rPr>
@@ -580,17 +2400,17 @@
                 <w:b/>
                 <w:lang w:val="fr-CH"/>
               </w:rPr>
-              <w:t>dir</w:t>
+              <w:t>food</w:t>
+            </w:r>
+            <w:r>
+              <w:rPr>
+                <w:rFonts w:cstheme="minorHAnsi"/>
+                <w:b/>
+                <w:lang w:val="fr-CH"/>
+              </w:rPr>
+              <w:t>_collision</w:t>
             </w:r>
             <w:proofErr w:type="spellEnd"/>
-            <w:r>
-              <w:rPr>
-                <w:rFonts w:cstheme="minorHAnsi"/>
-                <w:b/>
-                <w:lang w:val="fr-CH"/>
-              </w:rPr>
-              <w:t>)</w:t>
-            </w:r>
           </w:p>
         </w:tc>
         <w:tc>
@@ -611,14 +2431,7 @@
                 <w:rFonts w:cstheme="minorHAnsi"/>
                 <w:b/>
               </w:rPr>
-              <w:t>game_logic</w:t>
-            </w:r>
-            <w:r>
-              <w:rPr>
-                <w:rFonts w:cstheme="minorHAnsi"/>
-                <w:b/>
-              </w:rPr>
-              <w:t>.c</w:t>
+              <w:t>snake_controller.c</w:t>
             </w:r>
             <w:proofErr w:type="spellEnd"/>
           </w:p>
@@ -667,7 +2480,14 @@
                 <w:rFonts w:cstheme="minorHAnsi"/>
                 <w:lang w:val="en-GB"/>
               </w:rPr>
-              <w:t>Initializes the game with the game playground, the snake and a food piece. Also initializes all runtime variables</w:t>
+              <w:t xml:space="preserve">checks if the snake collided with </w:t>
+            </w:r>
+            <w:r>
+              <w:rPr>
+                <w:rFonts w:cstheme="minorHAnsi"/>
+                <w:lang w:val="en-GB"/>
+              </w:rPr>
+              <w:t>a food piece</w:t>
             </w:r>
           </w:p>
         </w:tc>
@@ -710,21 +2530,19 @@
                 <w:lang w:val="en-GB"/>
               </w:rPr>
             </w:pPr>
-            <w:proofErr w:type="spellStart"/>
-            <w:r>
-              <w:rPr>
-                <w:rFonts w:cstheme="minorHAnsi"/>
-                <w:lang w:val="en-GB"/>
-              </w:rPr>
-              <w:t>init_dir</w:t>
-            </w:r>
-            <w:proofErr w:type="spellEnd"/>
-            <w:r>
-              <w:rPr>
-                <w:rFonts w:cstheme="minorHAnsi"/>
-                <w:lang w:val="en-GB"/>
-              </w:rPr>
-              <w:t>: initial direction of the snake (dir)</w:t>
+            <w:r>
+              <w:rPr>
+                <w:rFonts w:cstheme="minorHAnsi"/>
+                <w:lang w:val="en-GB"/>
+              </w:rPr>
+              <w:t xml:space="preserve">food </w:t>
+            </w:r>
+            <w:r>
+              <w:rPr>
+                <w:rFonts w:cstheme="minorHAnsi"/>
+                <w:lang w:val="en-GB"/>
+              </w:rPr>
+              <w:t>(location)</w:t>
             </w:r>
           </w:p>
         </w:tc>
@@ -772,7 +2590,7 @@
               <w:rPr>
                 <w:lang w:val="en-US"/>
               </w:rPr>
-              <w:t>-</w:t>
+              <w:t>true / false</w:t>
             </w:r>
           </w:p>
         </w:tc>
@@ -783,20 +2601,875 @@
       <w:pPr>
         <w:pStyle w:val="berschrift2"/>
       </w:pPr>
-      <w:proofErr w:type="spellStart"/>
-      <w:r>
-        <w:t>Snake_Controller</w:t>
-      </w:r>
-      <w:proofErr w:type="spellEnd"/>
+      <w:r>
+        <w:t>Graphics</w:t>
+      </w:r>
     </w:p>
-    <w:p>
-      <w:pPr>
-        <w:pStyle w:val="berschrift2"/>
-      </w:pPr>
-      <w:r>
-        <w:t>Graphics</w:t>
-      </w:r>
-    </w:p>
+    <w:tbl>
+      <w:tblPr>
+        <w:tblStyle w:val="Tabellengitternetz"/>
+        <w:tblW w:w="0" w:type="auto"/>
+        <w:jc w:val="center"/>
+        <w:tblLook w:val="04A0"/>
+      </w:tblPr>
+      <w:tblGrid>
+        <w:gridCol w:w="1861"/>
+        <w:gridCol w:w="2961"/>
+        <w:gridCol w:w="4466"/>
+      </w:tblGrid>
+      <w:tr>
+        <w:trPr>
+          <w:jc w:val="center"/>
+        </w:trPr>
+        <w:tc>
+          <w:tcPr>
+            <w:tcW w:w="4822" w:type="dxa"/>
+            <w:gridSpan w:val="2"/>
+          </w:tcPr>
+          <w:p>
+            <w:pPr>
+              <w:rPr>
+                <w:rFonts w:cstheme="minorHAnsi"/>
+                <w:b/>
+                <w:lang w:val="fr-CH"/>
+              </w:rPr>
+            </w:pPr>
+            <w:proofErr w:type="spellStart"/>
+            <w:r>
+              <w:rPr>
+                <w:rFonts w:cstheme="minorHAnsi"/>
+                <w:b/>
+                <w:lang w:val="fr-CH"/>
+              </w:rPr>
+              <w:t>draw_snake_head</w:t>
+            </w:r>
+            <w:proofErr w:type="spellEnd"/>
+          </w:p>
+        </w:tc>
+        <w:tc>
+          <w:tcPr>
+            <w:tcW w:w="4466" w:type="dxa"/>
+            <w:vAlign w:val="center"/>
+          </w:tcPr>
+          <w:p>
+            <w:pPr>
+              <w:rPr>
+                <w:rFonts w:cstheme="minorHAnsi"/>
+                <w:b/>
+              </w:rPr>
+            </w:pPr>
+            <w:proofErr w:type="spellStart"/>
+            <w:r>
+              <w:rPr>
+                <w:rFonts w:cstheme="minorHAnsi"/>
+                <w:b/>
+              </w:rPr>
+              <w:t>graphics.c</w:t>
+            </w:r>
+            <w:proofErr w:type="spellEnd"/>
+          </w:p>
+        </w:tc>
+      </w:tr>
+      <w:tr>
+        <w:trPr>
+          <w:jc w:val="center"/>
+        </w:trPr>
+        <w:tc>
+          <w:tcPr>
+            <w:tcW w:w="1861" w:type="dxa"/>
+            <w:vAlign w:val="center"/>
+          </w:tcPr>
+          <w:p>
+            <w:pPr>
+              <w:rPr>
+                <w:rFonts w:cstheme="minorHAnsi"/>
+                <w:b/>
+              </w:rPr>
+            </w:pPr>
+            <w:r>
+              <w:rPr>
+                <w:rFonts w:cstheme="minorHAnsi"/>
+                <w:b/>
+              </w:rPr>
+              <w:t>Beschreibung</w:t>
+            </w:r>
+          </w:p>
+        </w:tc>
+        <w:tc>
+          <w:tcPr>
+            <w:tcW w:w="7427" w:type="dxa"/>
+            <w:gridSpan w:val="2"/>
+            <w:vAlign w:val="center"/>
+          </w:tcPr>
+          <w:p>
+            <w:pPr>
+              <w:rPr>
+                <w:rFonts w:cstheme="minorHAnsi"/>
+                <w:lang w:val="en-GB"/>
+              </w:rPr>
+            </w:pPr>
+            <w:r>
+              <w:rPr>
+                <w:rFonts w:cstheme="minorHAnsi"/>
+                <w:lang w:val="en-GB"/>
+              </w:rPr>
+              <w:t>draws a new snake piece on the head of the snake</w:t>
+            </w:r>
+          </w:p>
+        </w:tc>
+      </w:tr>
+      <w:tr>
+        <w:trPr>
+          <w:jc w:val="center"/>
+        </w:trPr>
+        <w:tc>
+          <w:tcPr>
+            <w:tcW w:w="1861" w:type="dxa"/>
+            <w:vAlign w:val="center"/>
+          </w:tcPr>
+          <w:p>
+            <w:pPr>
+              <w:rPr>
+                <w:rFonts w:cstheme="minorHAnsi"/>
+                <w:b/>
+              </w:rPr>
+            </w:pPr>
+            <w:r>
+              <w:rPr>
+                <w:rFonts w:cstheme="minorHAnsi"/>
+                <w:b/>
+              </w:rPr>
+              <w:t>Input</w:t>
+            </w:r>
+          </w:p>
+        </w:tc>
+        <w:tc>
+          <w:tcPr>
+            <w:tcW w:w="7427" w:type="dxa"/>
+            <w:gridSpan w:val="2"/>
+            <w:vAlign w:val="center"/>
+          </w:tcPr>
+          <w:p>
+            <w:pPr>
+              <w:rPr>
+                <w:rFonts w:cstheme="minorHAnsi"/>
+                <w:lang w:val="en-GB"/>
+              </w:rPr>
+            </w:pPr>
+            <w:r>
+              <w:rPr>
+                <w:rFonts w:cstheme="minorHAnsi"/>
+                <w:lang w:val="en-GB"/>
+              </w:rPr>
+              <w:t>head location</w:t>
+            </w:r>
+            <w:r>
+              <w:rPr>
+                <w:rFonts w:cstheme="minorHAnsi"/>
+                <w:lang w:val="en-GB"/>
+              </w:rPr>
+              <w:t xml:space="preserve"> (location)</w:t>
+            </w:r>
+          </w:p>
+        </w:tc>
+      </w:tr>
+      <w:tr>
+        <w:trPr>
+          <w:jc w:val="center"/>
+        </w:trPr>
+        <w:tc>
+          <w:tcPr>
+            <w:tcW w:w="1861" w:type="dxa"/>
+            <w:vAlign w:val="center"/>
+          </w:tcPr>
+          <w:p>
+            <w:pPr>
+              <w:rPr>
+                <w:rFonts w:cstheme="minorHAnsi"/>
+                <w:b/>
+                <w:lang w:val="en-US"/>
+              </w:rPr>
+            </w:pPr>
+            <w:r>
+              <w:rPr>
+                <w:rFonts w:cstheme="minorHAnsi"/>
+                <w:b/>
+                <w:lang w:val="en-US"/>
+              </w:rPr>
+              <w:t>Output</w:t>
+            </w:r>
+          </w:p>
+        </w:tc>
+        <w:tc>
+          <w:tcPr>
+            <w:tcW w:w="7427" w:type="dxa"/>
+            <w:gridSpan w:val="2"/>
+            <w:vAlign w:val="center"/>
+          </w:tcPr>
+          <w:p>
+            <w:pPr>
+              <w:rPr>
+                <w:lang w:val="en-US"/>
+              </w:rPr>
+            </w:pPr>
+            <w:r>
+              <w:rPr>
+                <w:lang w:val="en-US"/>
+              </w:rPr>
+              <w:t>-</w:t>
+            </w:r>
+          </w:p>
+        </w:tc>
+      </w:tr>
+    </w:tbl>
+    <w:p/>
+    <w:tbl>
+      <w:tblPr>
+        <w:tblStyle w:val="Tabellengitternetz"/>
+        <w:tblW w:w="0" w:type="auto"/>
+        <w:jc w:val="center"/>
+        <w:tblLook w:val="04A0"/>
+      </w:tblPr>
+      <w:tblGrid>
+        <w:gridCol w:w="1861"/>
+        <w:gridCol w:w="2961"/>
+        <w:gridCol w:w="4466"/>
+      </w:tblGrid>
+      <w:tr>
+        <w:trPr>
+          <w:jc w:val="center"/>
+        </w:trPr>
+        <w:tc>
+          <w:tcPr>
+            <w:tcW w:w="4822" w:type="dxa"/>
+            <w:gridSpan w:val="2"/>
+          </w:tcPr>
+          <w:p>
+            <w:pPr>
+              <w:rPr>
+                <w:rFonts w:cstheme="minorHAnsi"/>
+                <w:b/>
+                <w:lang w:val="fr-CH"/>
+              </w:rPr>
+            </w:pPr>
+            <w:proofErr w:type="spellStart"/>
+            <w:r>
+              <w:rPr>
+                <w:rFonts w:cstheme="minorHAnsi"/>
+                <w:b/>
+                <w:lang w:val="fr-CH"/>
+              </w:rPr>
+              <w:t>clear_snake_tail</w:t>
+            </w:r>
+            <w:proofErr w:type="spellEnd"/>
+          </w:p>
+        </w:tc>
+        <w:tc>
+          <w:tcPr>
+            <w:tcW w:w="4466" w:type="dxa"/>
+            <w:vAlign w:val="center"/>
+          </w:tcPr>
+          <w:p>
+            <w:pPr>
+              <w:rPr>
+                <w:rFonts w:cstheme="minorHAnsi"/>
+                <w:b/>
+              </w:rPr>
+            </w:pPr>
+            <w:proofErr w:type="spellStart"/>
+            <w:r>
+              <w:rPr>
+                <w:rFonts w:cstheme="minorHAnsi"/>
+                <w:b/>
+              </w:rPr>
+              <w:t>graphics.c</w:t>
+            </w:r>
+            <w:proofErr w:type="spellEnd"/>
+          </w:p>
+        </w:tc>
+      </w:tr>
+      <w:tr>
+        <w:trPr>
+          <w:jc w:val="center"/>
+        </w:trPr>
+        <w:tc>
+          <w:tcPr>
+            <w:tcW w:w="1861" w:type="dxa"/>
+            <w:vAlign w:val="center"/>
+          </w:tcPr>
+          <w:p>
+            <w:pPr>
+              <w:rPr>
+                <w:rFonts w:cstheme="minorHAnsi"/>
+                <w:b/>
+              </w:rPr>
+            </w:pPr>
+            <w:r>
+              <w:rPr>
+                <w:rFonts w:cstheme="minorHAnsi"/>
+                <w:b/>
+              </w:rPr>
+              <w:t>Beschreibung</w:t>
+            </w:r>
+          </w:p>
+        </w:tc>
+        <w:tc>
+          <w:tcPr>
+            <w:tcW w:w="7427" w:type="dxa"/>
+            <w:gridSpan w:val="2"/>
+            <w:vAlign w:val="center"/>
+          </w:tcPr>
+          <w:p>
+            <w:pPr>
+              <w:rPr>
+                <w:rFonts w:cstheme="minorHAnsi"/>
+                <w:lang w:val="en-GB"/>
+              </w:rPr>
+            </w:pPr>
+            <w:r>
+              <w:rPr>
+                <w:rFonts w:cstheme="minorHAnsi"/>
+                <w:lang w:val="en-GB"/>
+              </w:rPr>
+              <w:t>clears the snakes tail at the end of the snake</w:t>
+            </w:r>
+          </w:p>
+        </w:tc>
+      </w:tr>
+      <w:tr>
+        <w:trPr>
+          <w:jc w:val="center"/>
+        </w:trPr>
+        <w:tc>
+          <w:tcPr>
+            <w:tcW w:w="1861" w:type="dxa"/>
+            <w:vAlign w:val="center"/>
+          </w:tcPr>
+          <w:p>
+            <w:pPr>
+              <w:rPr>
+                <w:rFonts w:cstheme="minorHAnsi"/>
+                <w:b/>
+              </w:rPr>
+            </w:pPr>
+            <w:r>
+              <w:rPr>
+                <w:rFonts w:cstheme="minorHAnsi"/>
+                <w:b/>
+              </w:rPr>
+              <w:t>Input</w:t>
+            </w:r>
+          </w:p>
+        </w:tc>
+        <w:tc>
+          <w:tcPr>
+            <w:tcW w:w="7427" w:type="dxa"/>
+            <w:gridSpan w:val="2"/>
+            <w:vAlign w:val="center"/>
+          </w:tcPr>
+          <w:p>
+            <w:pPr>
+              <w:rPr>
+                <w:rFonts w:cstheme="minorHAnsi"/>
+                <w:lang w:val="en-GB"/>
+              </w:rPr>
+            </w:pPr>
+            <w:r>
+              <w:rPr>
+                <w:rFonts w:cstheme="minorHAnsi"/>
+                <w:lang w:val="en-GB"/>
+              </w:rPr>
+              <w:t>tail</w:t>
+            </w:r>
+            <w:r>
+              <w:rPr>
+                <w:rFonts w:cstheme="minorHAnsi"/>
+                <w:lang w:val="en-GB"/>
+              </w:rPr>
+              <w:t xml:space="preserve"> location (location)</w:t>
+            </w:r>
+          </w:p>
+        </w:tc>
+      </w:tr>
+      <w:tr>
+        <w:trPr>
+          <w:jc w:val="center"/>
+        </w:trPr>
+        <w:tc>
+          <w:tcPr>
+            <w:tcW w:w="1861" w:type="dxa"/>
+            <w:vAlign w:val="center"/>
+          </w:tcPr>
+          <w:p>
+            <w:pPr>
+              <w:rPr>
+                <w:rFonts w:cstheme="minorHAnsi"/>
+                <w:b/>
+                <w:lang w:val="en-US"/>
+              </w:rPr>
+            </w:pPr>
+            <w:r>
+              <w:rPr>
+                <w:rFonts w:cstheme="minorHAnsi"/>
+                <w:b/>
+                <w:lang w:val="en-US"/>
+              </w:rPr>
+              <w:t>Output</w:t>
+            </w:r>
+          </w:p>
+        </w:tc>
+        <w:tc>
+          <w:tcPr>
+            <w:tcW w:w="7427" w:type="dxa"/>
+            <w:gridSpan w:val="2"/>
+            <w:vAlign w:val="center"/>
+          </w:tcPr>
+          <w:p>
+            <w:pPr>
+              <w:rPr>
+                <w:lang w:val="en-US"/>
+              </w:rPr>
+            </w:pPr>
+            <w:r>
+              <w:rPr>
+                <w:lang w:val="en-US"/>
+              </w:rPr>
+              <w:t>-</w:t>
+            </w:r>
+          </w:p>
+        </w:tc>
+      </w:tr>
+    </w:tbl>
+    <w:p/>
+    <w:tbl>
+      <w:tblPr>
+        <w:tblStyle w:val="Tabellengitternetz"/>
+        <w:tblW w:w="0" w:type="auto"/>
+        <w:jc w:val="center"/>
+        <w:tblLook w:val="04A0"/>
+      </w:tblPr>
+      <w:tblGrid>
+        <w:gridCol w:w="1861"/>
+        <w:gridCol w:w="2961"/>
+        <w:gridCol w:w="4466"/>
+      </w:tblGrid>
+      <w:tr>
+        <w:trPr>
+          <w:jc w:val="center"/>
+        </w:trPr>
+        <w:tc>
+          <w:tcPr>
+            <w:tcW w:w="4822" w:type="dxa"/>
+            <w:gridSpan w:val="2"/>
+          </w:tcPr>
+          <w:p>
+            <w:pPr>
+              <w:rPr>
+                <w:rFonts w:cstheme="minorHAnsi"/>
+                <w:b/>
+                <w:lang w:val="fr-CH"/>
+              </w:rPr>
+            </w:pPr>
+            <w:proofErr w:type="spellStart"/>
+            <w:r>
+              <w:rPr>
+                <w:rFonts w:cstheme="minorHAnsi"/>
+                <w:b/>
+                <w:lang w:val="fr-CH"/>
+              </w:rPr>
+              <w:t>draw_field</w:t>
+            </w:r>
+            <w:proofErr w:type="spellEnd"/>
+          </w:p>
+        </w:tc>
+        <w:tc>
+          <w:tcPr>
+            <w:tcW w:w="4466" w:type="dxa"/>
+            <w:vAlign w:val="center"/>
+          </w:tcPr>
+          <w:p>
+            <w:pPr>
+              <w:rPr>
+                <w:rFonts w:cstheme="minorHAnsi"/>
+                <w:b/>
+              </w:rPr>
+            </w:pPr>
+            <w:proofErr w:type="spellStart"/>
+            <w:r>
+              <w:rPr>
+                <w:rFonts w:cstheme="minorHAnsi"/>
+                <w:b/>
+              </w:rPr>
+              <w:t>graphics.c</w:t>
+            </w:r>
+            <w:proofErr w:type="spellEnd"/>
+          </w:p>
+        </w:tc>
+      </w:tr>
+      <w:tr>
+        <w:trPr>
+          <w:jc w:val="center"/>
+        </w:trPr>
+        <w:tc>
+          <w:tcPr>
+            <w:tcW w:w="1861" w:type="dxa"/>
+            <w:vAlign w:val="center"/>
+          </w:tcPr>
+          <w:p>
+            <w:pPr>
+              <w:rPr>
+                <w:rFonts w:cstheme="minorHAnsi"/>
+                <w:b/>
+              </w:rPr>
+            </w:pPr>
+            <w:r>
+              <w:rPr>
+                <w:rFonts w:cstheme="minorHAnsi"/>
+                <w:b/>
+              </w:rPr>
+              <w:t>Beschreibung</w:t>
+            </w:r>
+          </w:p>
+        </w:tc>
+        <w:tc>
+          <w:tcPr>
+            <w:tcW w:w="7427" w:type="dxa"/>
+            <w:gridSpan w:val="2"/>
+            <w:vAlign w:val="center"/>
+          </w:tcPr>
+          <w:p>
+            <w:pPr>
+              <w:rPr>
+                <w:rFonts w:cstheme="minorHAnsi"/>
+                <w:lang w:val="en-GB"/>
+              </w:rPr>
+            </w:pPr>
+            <w:r>
+              <w:rPr>
+                <w:rFonts w:cstheme="minorHAnsi"/>
+                <w:lang w:val="en-GB"/>
+              </w:rPr>
+              <w:t>draws a rectangle representing the playing field</w:t>
+            </w:r>
+          </w:p>
+        </w:tc>
+      </w:tr>
+      <w:tr>
+        <w:trPr>
+          <w:jc w:val="center"/>
+        </w:trPr>
+        <w:tc>
+          <w:tcPr>
+            <w:tcW w:w="1861" w:type="dxa"/>
+            <w:vAlign w:val="center"/>
+          </w:tcPr>
+          <w:p>
+            <w:pPr>
+              <w:rPr>
+                <w:rFonts w:cstheme="minorHAnsi"/>
+                <w:b/>
+              </w:rPr>
+            </w:pPr>
+            <w:r>
+              <w:rPr>
+                <w:rFonts w:cstheme="minorHAnsi"/>
+                <w:b/>
+              </w:rPr>
+              <w:t>Input</w:t>
+            </w:r>
+          </w:p>
+        </w:tc>
+        <w:tc>
+          <w:tcPr>
+            <w:tcW w:w="7427" w:type="dxa"/>
+            <w:gridSpan w:val="2"/>
+            <w:vAlign w:val="center"/>
+          </w:tcPr>
+          <w:p>
+            <w:pPr>
+              <w:rPr>
+                <w:rFonts w:cstheme="minorHAnsi"/>
+                <w:lang w:val="en-GB"/>
+              </w:rPr>
+            </w:pPr>
+            <w:r>
+              <w:rPr>
+                <w:rFonts w:cstheme="minorHAnsi"/>
+                <w:lang w:val="en-GB"/>
+              </w:rPr>
+              <w:t>-</w:t>
+            </w:r>
+          </w:p>
+        </w:tc>
+      </w:tr>
+      <w:tr>
+        <w:trPr>
+          <w:jc w:val="center"/>
+        </w:trPr>
+        <w:tc>
+          <w:tcPr>
+            <w:tcW w:w="1861" w:type="dxa"/>
+            <w:vAlign w:val="center"/>
+          </w:tcPr>
+          <w:p>
+            <w:pPr>
+              <w:rPr>
+                <w:rFonts w:cstheme="minorHAnsi"/>
+                <w:b/>
+                <w:lang w:val="en-US"/>
+              </w:rPr>
+            </w:pPr>
+            <w:r>
+              <w:rPr>
+                <w:rFonts w:cstheme="minorHAnsi"/>
+                <w:b/>
+                <w:lang w:val="en-US"/>
+              </w:rPr>
+              <w:lastRenderedPageBreak/>
+              <w:t>Output</w:t>
+            </w:r>
+          </w:p>
+        </w:tc>
+        <w:tc>
+          <w:tcPr>
+            <w:tcW w:w="7427" w:type="dxa"/>
+            <w:gridSpan w:val="2"/>
+            <w:vAlign w:val="center"/>
+          </w:tcPr>
+          <w:p>
+            <w:pPr>
+              <w:rPr>
+                <w:lang w:val="en-US"/>
+              </w:rPr>
+            </w:pPr>
+            <w:r>
+              <w:rPr>
+                <w:lang w:val="en-US"/>
+              </w:rPr>
+              <w:t>-</w:t>
+            </w:r>
+          </w:p>
+        </w:tc>
+      </w:tr>
+    </w:tbl>
+    <w:p/>
+    <w:tbl>
+      <w:tblPr>
+        <w:tblStyle w:val="Tabellengitternetz"/>
+        <w:tblW w:w="0" w:type="auto"/>
+        <w:jc w:val="center"/>
+        <w:tblLook w:val="04A0"/>
+      </w:tblPr>
+      <w:tblGrid>
+        <w:gridCol w:w="1861"/>
+        <w:gridCol w:w="2961"/>
+        <w:gridCol w:w="4466"/>
+      </w:tblGrid>
+      <w:tr>
+        <w:trPr>
+          <w:jc w:val="center"/>
+        </w:trPr>
+        <w:tc>
+          <w:tcPr>
+            <w:tcW w:w="4822" w:type="dxa"/>
+            <w:gridSpan w:val="2"/>
+          </w:tcPr>
+          <w:p>
+            <w:pPr>
+              <w:rPr>
+                <w:rFonts w:cstheme="minorHAnsi"/>
+                <w:b/>
+                <w:lang w:val="fr-CH"/>
+              </w:rPr>
+            </w:pPr>
+            <w:proofErr w:type="spellStart"/>
+            <w:r>
+              <w:rPr>
+                <w:rFonts w:cstheme="minorHAnsi"/>
+                <w:b/>
+                <w:lang w:val="fr-CH"/>
+              </w:rPr>
+              <w:t>draw_food</w:t>
+            </w:r>
+            <w:proofErr w:type="spellEnd"/>
+          </w:p>
+        </w:tc>
+        <w:tc>
+          <w:tcPr>
+            <w:tcW w:w="4466" w:type="dxa"/>
+            <w:vAlign w:val="center"/>
+          </w:tcPr>
+          <w:p>
+            <w:pPr>
+              <w:rPr>
+                <w:rFonts w:cstheme="minorHAnsi"/>
+                <w:b/>
+              </w:rPr>
+            </w:pPr>
+            <w:proofErr w:type="spellStart"/>
+            <w:r>
+              <w:rPr>
+                <w:rFonts w:cstheme="minorHAnsi"/>
+                <w:b/>
+              </w:rPr>
+              <w:t>graphics.c</w:t>
+            </w:r>
+            <w:proofErr w:type="spellEnd"/>
+          </w:p>
+        </w:tc>
+      </w:tr>
+      <w:tr>
+        <w:trPr>
+          <w:jc w:val="center"/>
+        </w:trPr>
+        <w:tc>
+          <w:tcPr>
+            <w:tcW w:w="1861" w:type="dxa"/>
+            <w:vAlign w:val="center"/>
+          </w:tcPr>
+          <w:p>
+            <w:pPr>
+              <w:rPr>
+                <w:rFonts w:cstheme="minorHAnsi"/>
+                <w:b/>
+              </w:rPr>
+            </w:pPr>
+            <w:r>
+              <w:rPr>
+                <w:rFonts w:cstheme="minorHAnsi"/>
+                <w:b/>
+              </w:rPr>
+              <w:t>Beschreibung</w:t>
+            </w:r>
+          </w:p>
+        </w:tc>
+        <w:tc>
+          <w:tcPr>
+            <w:tcW w:w="7427" w:type="dxa"/>
+            <w:gridSpan w:val="2"/>
+            <w:vAlign w:val="center"/>
+          </w:tcPr>
+          <w:p>
+            <w:pPr>
+              <w:rPr>
+                <w:rFonts w:cstheme="minorHAnsi"/>
+                <w:lang w:val="en-GB"/>
+              </w:rPr>
+            </w:pPr>
+            <w:r>
+              <w:rPr>
+                <w:rFonts w:cstheme="minorHAnsi"/>
+                <w:lang w:val="en-GB"/>
+              </w:rPr>
+              <w:t>draws a new food piece</w:t>
+            </w:r>
+          </w:p>
+        </w:tc>
+      </w:tr>
+      <w:tr>
+        <w:trPr>
+          <w:jc w:val="center"/>
+        </w:trPr>
+        <w:tc>
+          <w:tcPr>
+            <w:tcW w:w="1861" w:type="dxa"/>
+            <w:vAlign w:val="center"/>
+          </w:tcPr>
+          <w:p>
+            <w:pPr>
+              <w:rPr>
+                <w:rFonts w:cstheme="minorHAnsi"/>
+                <w:b/>
+              </w:rPr>
+            </w:pPr>
+            <w:r>
+              <w:rPr>
+                <w:rFonts w:cstheme="minorHAnsi"/>
+                <w:b/>
+              </w:rPr>
+              <w:t>Input</w:t>
+            </w:r>
+          </w:p>
+        </w:tc>
+        <w:tc>
+          <w:tcPr>
+            <w:tcW w:w="7427" w:type="dxa"/>
+            <w:gridSpan w:val="2"/>
+            <w:vAlign w:val="center"/>
+          </w:tcPr>
+          <w:p>
+            <w:pPr>
+              <w:rPr>
+                <w:rFonts w:cstheme="minorHAnsi"/>
+                <w:lang w:val="en-GB"/>
+              </w:rPr>
+            </w:pPr>
+            <w:r>
+              <w:rPr>
+                <w:rFonts w:cstheme="minorHAnsi"/>
+                <w:lang w:val="en-GB"/>
+              </w:rPr>
+              <w:t>food</w:t>
+            </w:r>
+            <w:r>
+              <w:rPr>
+                <w:rFonts w:cstheme="minorHAnsi"/>
+                <w:lang w:val="en-GB"/>
+              </w:rPr>
+              <w:t xml:space="preserve"> location (location)</w:t>
+            </w:r>
+          </w:p>
+        </w:tc>
+      </w:tr>
+      <w:tr>
+        <w:trPr>
+          <w:jc w:val="center"/>
+        </w:trPr>
+        <w:tc>
+          <w:tcPr>
+            <w:tcW w:w="1861" w:type="dxa"/>
+            <w:vAlign w:val="center"/>
+          </w:tcPr>
+          <w:p>
+            <w:pPr>
+              <w:rPr>
+                <w:rFonts w:cstheme="minorHAnsi"/>
+                <w:b/>
+                <w:lang w:val="en-US"/>
+              </w:rPr>
+            </w:pPr>
+            <w:r>
+              <w:rPr>
+                <w:rFonts w:cstheme="minorHAnsi"/>
+                <w:b/>
+                <w:lang w:val="en-US"/>
+              </w:rPr>
+              <w:t>Output</w:t>
+            </w:r>
+          </w:p>
+        </w:tc>
+        <w:tc>
+          <w:tcPr>
+            <w:tcW w:w="7427" w:type="dxa"/>
+            <w:gridSpan w:val="2"/>
+            <w:vAlign w:val="center"/>
+          </w:tcPr>
+          <w:p>
+            <w:pPr>
+              <w:rPr>
+                <w:lang w:val="en-US"/>
+              </w:rPr>
+            </w:pPr>
+            <w:r>
+              <w:rPr>
+                <w:lang w:val="en-US"/>
+              </w:rPr>
+              <w:t>-</w:t>
+            </w:r>
+          </w:p>
+        </w:tc>
+      </w:tr>
+    </w:tbl>
     <w:p/>
     <w:sectPr>
       <w:pgSz w:w="11906" w:h="16838"/>
@@ -1504,7 +4177,7 @@
 </file>
 
 <file path=customXml/itemProps1.xml><?xml version="1.0" encoding="utf-8"?>
-<ds:datastoreItem xmlns:ds="http://schemas.openxmlformats.org/officeDocument/2006/customXml" ds:itemID="{99840BB4-F884-4F42-9AE3-9E4E6007A48B}">
+<ds:datastoreItem xmlns:ds="http://schemas.openxmlformats.org/officeDocument/2006/customXml" ds:itemID="{9BAC9FA2-1433-4EFA-93AA-B98CD5A6EF56}">
   <ds:schemaRefs>
     <ds:schemaRef ds:uri="http://schemas.openxmlformats.org/officeDocument/2006/bibliography"/>
   </ds:schemaRefs>

</xml_diff>

<commit_message>
Added 2 words to the doc
</commit_message>
<xml_diff>
--- a/doc/Carme-Snake.docx
+++ b/doc/Carme-Snake.docx
@@ -1,6 +1,6 @@
 
 <file path=word/document.xml><?xml version="1.0" encoding="utf-8"?>
-<w:document xmlns:ve="http://schemas.openxmlformats.org/markup-compatibility/2006" xmlns:o="urn:schemas-microsoft-com:office:office" xmlns:r="http://schemas.openxmlformats.org/officeDocument/2006/relationships" xmlns:m="http://schemas.openxmlformats.org/officeDocument/2006/math" xmlns:v="urn:schemas-microsoft-com:vml" xmlns:wp="http://schemas.openxmlformats.org/drawingml/2006/wordprocessingDrawing" xmlns:w10="urn:schemas-microsoft-com:office:word" xmlns:w="http://schemas.openxmlformats.org/wordprocessingml/2006/main" xmlns:wne="http://schemas.microsoft.com/office/word/2006/wordml">
+<w:document xmlns:wpc="http://schemas.microsoft.com/office/word/2010/wordprocessingCanvas" xmlns:mc="http://schemas.openxmlformats.org/markup-compatibility/2006" xmlns:o="urn:schemas-microsoft-com:office:office" xmlns:r="http://schemas.openxmlformats.org/officeDocument/2006/relationships" xmlns:m="http://schemas.openxmlformats.org/officeDocument/2006/math" xmlns:v="urn:schemas-microsoft-com:vml" xmlns:wp14="http://schemas.microsoft.com/office/word/2010/wordprocessingDrawing" xmlns:wp="http://schemas.openxmlformats.org/drawingml/2006/wordprocessingDrawing" xmlns:w10="urn:schemas-microsoft-com:office:word" xmlns:w="http://schemas.openxmlformats.org/wordprocessingml/2006/main" xmlns:w14="http://schemas.microsoft.com/office/word/2010/wordml" xmlns:wpg="http://schemas.microsoft.com/office/word/2010/wordprocessingGroup" xmlns:wpi="http://schemas.microsoft.com/office/word/2010/wordprocessingInk" xmlns:wne="http://schemas.microsoft.com/office/word/2006/wordml" xmlns:wps="http://schemas.microsoft.com/office/word/2010/wordprocessingShape" mc:Ignorable="w14 wp14">
   <w:body>
     <w:p>
       <w:pPr>
@@ -59,15 +59,15 @@
     </w:p>
     <w:p>
       <w:r>
-        <w:t xml:space="preserve">Der Computer ist für das einlesen der </w:t>
-      </w:r>
-      <w:proofErr w:type="spellStart"/>
-      <w:r>
-        <w:t>pfeiltasten</w:t>
-      </w:r>
-      <w:proofErr w:type="spellEnd"/>
-      <w:r>
-        <w:t xml:space="preserve"> zuständig. Er sendet diese Befehle über ein eigen dafür entwickeltes Protokoll über EIA232 an das </w:t>
+        <w:t>Der Com</w:t>
+      </w:r>
+      <w:r>
+        <w:t>puter ist für das einlesen der P</w:t>
+      </w:r>
+      <w:bookmarkStart w:id="0" w:name="_GoBack"/>
+      <w:bookmarkEnd w:id="0"/>
+      <w:r>
+        <w:t xml:space="preserve">feiltasten zuständig. Er sendet diese Befehle über ein eigen dafür entwickeltes Protokoll über EIA232 an das </w:t>
       </w:r>
       <w:proofErr w:type="spellStart"/>
       <w:r>
@@ -152,7 +152,13 @@
       </w:r>
       <w:proofErr w:type="spellEnd"/>
       <w:r>
-        <w:t xml:space="preserve"> Kit läuft grösstenteils in C. Das einzige Modul in Assembler wird der UART Interrupt Handler sein. Die Software kontrolliert das Grafik-Display, empfängt die Pfeiltasten vom PC und steuert den Spielablauf (streut Futter, kontrolliert die Schlangenlänge, prüft auf </w:t>
+        <w:t xml:space="preserve"> Kit läuft grösstenteils in C. Das einzige Modul in Assembler wird der Interrupt Handler sein</w:t>
+      </w:r>
+      <w:r>
+        <w:t xml:space="preserve"> und die dazu notwendigen Initialisierungen</w:t>
+      </w:r>
+      <w:r>
+        <w:t xml:space="preserve">. Die Software kontrolliert das Grafik-Display, empfängt die Pfeiltasten vom PC und steuert den Spielablauf (streut Futter, kontrolliert die Schlangenlänge, prüft auf </w:t>
       </w:r>
       <w:r>
         <w:t>Schlangen-</w:t>
@@ -167,9 +173,80 @@
     <w:p>
       <w:pPr>
         <w:pStyle w:val="berschrift1"/>
+        <w:rPr>
+          <w:lang w:val="en-US"/>
+        </w:rPr>
       </w:pPr>
-      <w:r>
+      <w:proofErr w:type="spellStart"/>
+      <w:r>
+        <w:rPr>
+          <w:lang w:val="en-US"/>
+        </w:rPr>
         <w:t>Datenstrukturen</w:t>
+      </w:r>
+      <w:proofErr w:type="spellEnd"/>
+    </w:p>
+    <w:p>
+      <w:pPr>
+        <w:pStyle w:val="berschrift2"/>
+        <w:rPr>
+          <w:lang w:val="en-US"/>
+        </w:rPr>
+      </w:pPr>
+      <w:r>
+        <w:rPr>
+          <w:lang w:val="en-US"/>
+        </w:rPr>
+        <w:t>Enumerations</w:t>
+      </w:r>
+    </w:p>
+    <w:p>
+      <w:pPr>
+        <w:pStyle w:val="berschrift3"/>
+        <w:rPr>
+          <w:lang w:val="en-US"/>
+        </w:rPr>
+      </w:pPr>
+      <w:r>
+        <w:rPr>
+          <w:lang w:val="en-US"/>
+        </w:rPr>
+        <w:t>Direction</w:t>
+      </w:r>
+      <w:r>
+        <w:rPr>
+          <w:lang w:val="en-US"/>
+        </w:rPr>
+        <w:t xml:space="preserve"> </w:t>
+      </w:r>
+      <w:proofErr w:type="spellStart"/>
+      <w:r>
+        <w:rPr>
+          <w:lang w:val="en-US"/>
+        </w:rPr>
+        <w:t>dir</w:t>
+      </w:r>
+      <w:proofErr w:type="spellEnd"/>
+    </w:p>
+    <w:p>
+      <w:pPr>
+        <w:rPr>
+          <w:lang w:val="en-US"/>
+        </w:rPr>
+      </w:pPr>
+      <w:proofErr w:type="gramStart"/>
+      <w:r>
+        <w:rPr>
+          <w:lang w:val="en-US"/>
+        </w:rPr>
+        <w:t>right</w:t>
+      </w:r>
+      <w:proofErr w:type="gramEnd"/>
+      <w:r>
+        <w:rPr>
+          <w:lang w:val="en-US"/>
+        </w:rPr>
+        <w:t xml:space="preserve"> = 0, up = 1, left = 2, down = 3</w:t>
       </w:r>
     </w:p>
     <w:p>
@@ -178,7 +255,7 @@
       </w:pPr>
       <w:proofErr w:type="spellStart"/>
       <w:r>
-        <w:t>Enumerations</w:t>
+        <w:t>Strutures</w:t>
       </w:r>
       <w:proofErr w:type="spellEnd"/>
     </w:p>
@@ -186,55 +263,6 @@
       <w:pPr>
         <w:pStyle w:val="berschrift3"/>
       </w:pPr>
-      <w:proofErr w:type="spellStart"/>
-      <w:r>
-        <w:t>Direction</w:t>
-      </w:r>
-      <w:proofErr w:type="spellEnd"/>
-      <w:r>
-        <w:t xml:space="preserve"> dir</w:t>
-      </w:r>
-    </w:p>
-    <w:p>
-      <w:proofErr w:type="spellStart"/>
-      <w:r>
-        <w:t>right</w:t>
-      </w:r>
-      <w:proofErr w:type="spellEnd"/>
-      <w:r>
-        <w:t xml:space="preserve"> = 0, </w:t>
-      </w:r>
-      <w:proofErr w:type="spellStart"/>
-      <w:r>
-        <w:t>up</w:t>
-      </w:r>
-      <w:proofErr w:type="spellEnd"/>
-      <w:r>
-        <w:t xml:space="preserve"> = 1, </w:t>
-      </w:r>
-      <w:proofErr w:type="spellStart"/>
-      <w:r>
-        <w:t>left</w:t>
-      </w:r>
-      <w:proofErr w:type="spellEnd"/>
-      <w:r>
-        <w:t xml:space="preserve"> = 2, down = 3</w:t>
-      </w:r>
-    </w:p>
-    <w:p>
-      <w:pPr>
-        <w:pStyle w:val="berschrift2"/>
-      </w:pPr>
-      <w:proofErr w:type="spellStart"/>
-      <w:r>
-        <w:t>Strutures</w:t>
-      </w:r>
-      <w:proofErr w:type="spellEnd"/>
-    </w:p>
-    <w:p>
-      <w:pPr>
-        <w:pStyle w:val="berschrift3"/>
-      </w:pPr>
       <w:r>
         <w:t xml:space="preserve">Position </w:t>
       </w:r>
@@ -344,72 +372,126 @@
     <w:p>
       <w:pPr>
         <w:pStyle w:val="berschrift4"/>
+        <w:rPr>
+          <w:lang w:val="en-US"/>
+        </w:rPr>
       </w:pPr>
+      <w:proofErr w:type="gramStart"/>
+      <w:r>
+        <w:rPr>
+          <w:lang w:val="en-US"/>
+        </w:rPr>
+        <w:t>head</w:t>
+      </w:r>
+      <w:proofErr w:type="gramEnd"/>
+      <w:r>
+        <w:rPr>
+          <w:lang w:val="en-US"/>
+        </w:rPr>
+        <w:t xml:space="preserve"> (</w:t>
+      </w:r>
       <w:proofErr w:type="spellStart"/>
       <w:r>
-        <w:t>head</w:t>
+        <w:rPr>
+          <w:lang w:val="en-US"/>
+        </w:rPr>
+        <w:t>int</w:t>
       </w:r>
       <w:proofErr w:type="spellEnd"/>
       <w:r>
-        <w:t xml:space="preserve"> (</w:t>
-      </w:r>
-      <w:proofErr w:type="spellStart"/>
-      <w:r>
-        <w:t>int</w:t>
-      </w:r>
-      <w:proofErr w:type="spellEnd"/>
-      <w:r>
+        <w:rPr>
+          <w:lang w:val="en-US"/>
+        </w:rPr>
         <w:t>)</w:t>
       </w:r>
     </w:p>
     <w:p>
       <w:pPr>
         <w:pStyle w:val="berschrift4"/>
+        <w:rPr>
+          <w:lang w:val="en-US"/>
+        </w:rPr>
       </w:pPr>
+      <w:proofErr w:type="gramStart"/>
+      <w:r>
+        <w:rPr>
+          <w:lang w:val="en-US"/>
+        </w:rPr>
+        <w:t>tail</w:t>
+      </w:r>
+      <w:proofErr w:type="gramEnd"/>
+      <w:r>
+        <w:rPr>
+          <w:lang w:val="en-US"/>
+        </w:rPr>
+        <w:t xml:space="preserve"> (</w:t>
+      </w:r>
       <w:proofErr w:type="spellStart"/>
       <w:r>
-        <w:t>tail</w:t>
+        <w:rPr>
+          <w:lang w:val="en-US"/>
+        </w:rPr>
+        <w:t>int</w:t>
       </w:r>
       <w:proofErr w:type="spellEnd"/>
       <w:r>
-        <w:t xml:space="preserve"> (</w:t>
-      </w:r>
-      <w:proofErr w:type="spellStart"/>
-      <w:r>
-        <w:t>int</w:t>
-      </w:r>
-      <w:proofErr w:type="spellEnd"/>
-      <w:r>
+        <w:rPr>
+          <w:lang w:val="en-US"/>
+        </w:rPr>
         <w:t>)</w:t>
       </w:r>
     </w:p>
     <w:p>
       <w:pPr>
         <w:pStyle w:val="berschrift4"/>
+        <w:rPr>
+          <w:lang w:val="en-US"/>
+        </w:rPr>
       </w:pPr>
+      <w:proofErr w:type="gramStart"/>
+      <w:r>
+        <w:rPr>
+          <w:lang w:val="en-US"/>
+        </w:rPr>
+        <w:t>size</w:t>
+      </w:r>
+      <w:proofErr w:type="gramEnd"/>
+      <w:r>
+        <w:rPr>
+          <w:lang w:val="en-US"/>
+        </w:rPr>
+        <w:t xml:space="preserve"> (</w:t>
+      </w:r>
       <w:proofErr w:type="spellStart"/>
       <w:r>
-        <w:t>size</w:t>
+        <w:rPr>
+          <w:lang w:val="en-US"/>
+        </w:rPr>
+        <w:t>int</w:t>
       </w:r>
       <w:proofErr w:type="spellEnd"/>
       <w:r>
-        <w:t xml:space="preserve"> (</w:t>
-      </w:r>
-      <w:proofErr w:type="spellStart"/>
-      <w:r>
-        <w:t>int</w:t>
-      </w:r>
-      <w:proofErr w:type="spellEnd"/>
-      <w:r>
+        <w:rPr>
+          <w:lang w:val="en-US"/>
+        </w:rPr>
         <w:t>)</w:t>
       </w:r>
     </w:p>
     <w:p>
       <w:pPr>
         <w:pStyle w:val="berschrift4"/>
+        <w:rPr>
+          <w:lang w:val="en-US"/>
+        </w:rPr>
       </w:pPr>
     </w:p>
-    <w:p/>
+    <w:p>
+      <w:pPr>
+        <w:rPr>
+          <w:lang w:val="en-US"/>
+        </w:rPr>
+      </w:pPr>
+    </w:p>
     <w:p>
       <w:pPr>
         <w:pStyle w:val="berschrift1"/>
@@ -526,10 +608,10 @@
     </w:p>
     <w:tbl>
       <w:tblPr>
-        <w:tblStyle w:val="Tabellengitternetz"/>
+        <w:tblStyle w:val="Tabellenraster"/>
         <w:tblW w:w="0" w:type="auto"/>
         <w:jc w:val="center"/>
-        <w:tblLook w:val="04A0"/>
+        <w:tblLook w:val="04A0" w:firstRow="1" w:lastRow="0" w:firstColumn="1" w:lastColumn="0" w:noHBand="0" w:noVBand="1"/>
       </w:tblPr>
       <w:tblGrid>
         <w:gridCol w:w="1861"/>
@@ -751,10 +833,10 @@
     <w:p/>
     <w:tbl>
       <w:tblPr>
-        <w:tblStyle w:val="Tabellengitternetz"/>
+        <w:tblStyle w:val="Tabellenraster"/>
         <w:tblW w:w="0" w:type="auto"/>
         <w:jc w:val="center"/>
-        <w:tblLook w:val="04A0"/>
+        <w:tblLook w:val="04A0" w:firstRow="1" w:lastRow="0" w:firstColumn="1" w:lastColumn="0" w:noHBand="0" w:noVBand="1"/>
       </w:tblPr>
       <w:tblGrid>
         <w:gridCol w:w="1861"/>
@@ -960,10 +1042,10 @@
     <w:p/>
     <w:tbl>
       <w:tblPr>
-        <w:tblStyle w:val="Tabellengitternetz"/>
+        <w:tblStyle w:val="Tabellenraster"/>
         <w:tblW w:w="0" w:type="auto"/>
         <w:jc w:val="center"/>
-        <w:tblLook w:val="04A0"/>
+        <w:tblLook w:val="04A0" w:firstRow="1" w:lastRow="0" w:firstColumn="1" w:lastColumn="0" w:noHBand="0" w:noVBand="1"/>
       </w:tblPr>
       <w:tblGrid>
         <w:gridCol w:w="1861"/>
@@ -1178,16 +1260,16 @@
     <w:p>
       <w:pPr>
         <w:rPr>
-          <w:lang w:val="fr-CH"/>
+          <w:lang w:val="en-US"/>
         </w:rPr>
       </w:pPr>
     </w:p>
     <w:tbl>
       <w:tblPr>
-        <w:tblStyle w:val="Tabellengitternetz"/>
+        <w:tblStyle w:val="Tabellenraster"/>
         <w:tblW w:w="0" w:type="auto"/>
         <w:jc w:val="center"/>
-        <w:tblLook w:val="04A0"/>
+        <w:tblLook w:val="04A0" w:firstRow="1" w:lastRow="0" w:firstColumn="1" w:lastColumn="0" w:noHBand="0" w:noVBand="1"/>
       </w:tblPr>
       <w:tblGrid>
         <w:gridCol w:w="1861"/>
@@ -1453,10 +1535,10 @@
     </w:p>
     <w:tbl>
       <w:tblPr>
-        <w:tblStyle w:val="Tabellengitternetz"/>
+        <w:tblStyle w:val="Tabellenraster"/>
         <w:tblW w:w="0" w:type="auto"/>
         <w:jc w:val="center"/>
-        <w:tblLook w:val="04A0"/>
+        <w:tblLook w:val="04A0" w:firstRow="1" w:lastRow="0" w:firstColumn="1" w:lastColumn="0" w:noHBand="0" w:noVBand="1"/>
       </w:tblPr>
       <w:tblGrid>
         <w:gridCol w:w="1861"/>
@@ -1700,13 +1782,19 @@
         </w:tc>
       </w:tr>
     </w:tbl>
-    <w:p/>
+    <w:p>
+      <w:pPr>
+        <w:rPr>
+          <w:lang w:val="en-US"/>
+        </w:rPr>
+      </w:pPr>
+    </w:p>
     <w:tbl>
       <w:tblPr>
-        <w:tblStyle w:val="Tabellengitternetz"/>
+        <w:tblStyle w:val="Tabellenraster"/>
         <w:tblW w:w="0" w:type="auto"/>
         <w:jc w:val="center"/>
-        <w:tblLook w:val="04A0"/>
+        <w:tblLook w:val="04A0" w:firstRow="1" w:lastRow="0" w:firstColumn="1" w:lastColumn="0" w:noHBand="0" w:noVBand="1"/>
       </w:tblPr>
       <w:tblGrid>
         <w:gridCol w:w="1861"/>
@@ -1912,10 +2000,10 @@
     <w:p/>
     <w:tbl>
       <w:tblPr>
-        <w:tblStyle w:val="Tabellengitternetz"/>
+        <w:tblStyle w:val="Tabellenraster"/>
         <w:tblW w:w="0" w:type="auto"/>
         <w:jc w:val="center"/>
-        <w:tblLook w:val="04A0"/>
+        <w:tblLook w:val="04A0" w:firstRow="1" w:lastRow="0" w:firstColumn="1" w:lastColumn="0" w:noHBand="0" w:noVBand="1"/>
       </w:tblPr>
       <w:tblGrid>
         <w:gridCol w:w="1861"/>
@@ -2132,10 +2220,10 @@
     <w:p/>
     <w:tbl>
       <w:tblPr>
-        <w:tblStyle w:val="Tabellengitternetz"/>
+        <w:tblStyle w:val="Tabellenraster"/>
         <w:tblW w:w="0" w:type="auto"/>
         <w:jc w:val="center"/>
-        <w:tblLook w:val="04A0"/>
+        <w:tblLook w:val="04A0" w:firstRow="1" w:lastRow="0" w:firstColumn="1" w:lastColumn="0" w:noHBand="0" w:noVBand="1"/>
       </w:tblPr>
       <w:tblGrid>
         <w:gridCol w:w="1861"/>
@@ -2166,15 +2254,7 @@
                 <w:b/>
                 <w:lang w:val="fr-CH"/>
               </w:rPr>
-              <w:t>check_snake</w:t>
-            </w:r>
-            <w:r>
-              <w:rPr>
-                <w:rFonts w:cstheme="minorHAnsi"/>
-                <w:b/>
-                <w:lang w:val="fr-CH"/>
-              </w:rPr>
-              <w:t>_collision</w:t>
+              <w:t>check_snake_collision</w:t>
             </w:r>
             <w:proofErr w:type="spellEnd"/>
           </w:p>
@@ -2358,10 +2438,10 @@
     <w:p/>
     <w:tbl>
       <w:tblPr>
-        <w:tblStyle w:val="Tabellengitternetz"/>
+        <w:tblStyle w:val="Tabellenraster"/>
         <w:tblW w:w="0" w:type="auto"/>
         <w:jc w:val="center"/>
-        <w:tblLook w:val="04A0"/>
+        <w:tblLook w:val="04A0" w:firstRow="1" w:lastRow="0" w:firstColumn="1" w:lastColumn="0" w:noHBand="0" w:noVBand="1"/>
       </w:tblPr>
       <w:tblGrid>
         <w:gridCol w:w="1861"/>
@@ -2392,23 +2472,7 @@
                 <w:b/>
                 <w:lang w:val="fr-CH"/>
               </w:rPr>
-              <w:t>check_</w:t>
-            </w:r>
-            <w:r>
-              <w:rPr>
-                <w:rFonts w:cstheme="minorHAnsi"/>
-                <w:b/>
-                <w:lang w:val="fr-CH"/>
-              </w:rPr>
-              <w:t>food</w:t>
-            </w:r>
-            <w:r>
-              <w:rPr>
-                <w:rFonts w:cstheme="minorHAnsi"/>
-                <w:b/>
-                <w:lang w:val="fr-CH"/>
-              </w:rPr>
-              <w:t>_collision</w:t>
+              <w:t>check_food_collision</w:t>
             </w:r>
             <w:proofErr w:type="spellEnd"/>
           </w:p>
@@ -2480,14 +2544,7 @@
                 <w:rFonts w:cstheme="minorHAnsi"/>
                 <w:lang w:val="en-GB"/>
               </w:rPr>
-              <w:t xml:space="preserve">checks if the snake collided with </w:t>
-            </w:r>
-            <w:r>
-              <w:rPr>
-                <w:rFonts w:cstheme="minorHAnsi"/>
-                <w:lang w:val="en-GB"/>
-              </w:rPr>
-              <w:t>a food piece</w:t>
+              <w:t>checks if the snake collided with a food piece</w:t>
             </w:r>
           </w:p>
         </w:tc>
@@ -2535,14 +2592,7 @@
                 <w:rFonts w:cstheme="minorHAnsi"/>
                 <w:lang w:val="en-GB"/>
               </w:rPr>
-              <w:t xml:space="preserve">food </w:t>
-            </w:r>
-            <w:r>
-              <w:rPr>
-                <w:rFonts w:cstheme="minorHAnsi"/>
-                <w:lang w:val="en-GB"/>
-              </w:rPr>
-              <w:t>(location)</w:t>
+              <w:t>food (location)</w:t>
             </w:r>
           </w:p>
         </w:tc>
@@ -2607,10 +2657,10 @@
     </w:p>
     <w:tbl>
       <w:tblPr>
-        <w:tblStyle w:val="Tabellengitternetz"/>
+        <w:tblStyle w:val="Tabellenraster"/>
         <w:tblW w:w="0" w:type="auto"/>
         <w:jc w:val="center"/>
-        <w:tblLook w:val="04A0"/>
+        <w:tblLook w:val="04A0" w:firstRow="1" w:lastRow="0" w:firstColumn="1" w:lastColumn="0" w:noHBand="0" w:noVBand="1"/>
       </w:tblPr>
       <w:tblGrid>
         <w:gridCol w:w="1861"/>
@@ -2761,14 +2811,7 @@
                 <w:rFonts w:cstheme="minorHAnsi"/>
                 <w:lang w:val="en-GB"/>
               </w:rPr>
-              <w:t>head location</w:t>
-            </w:r>
-            <w:r>
-              <w:rPr>
-                <w:rFonts w:cstheme="minorHAnsi"/>
-                <w:lang w:val="en-GB"/>
-              </w:rPr>
-              <w:t xml:space="preserve"> (location)</w:t>
+              <w:t>head location (location)</w:t>
             </w:r>
           </w:p>
         </w:tc>
@@ -2825,10 +2868,10 @@
     <w:p/>
     <w:tbl>
       <w:tblPr>
-        <w:tblStyle w:val="Tabellengitternetz"/>
+        <w:tblStyle w:val="Tabellenraster"/>
         <w:tblW w:w="0" w:type="auto"/>
         <w:jc w:val="center"/>
-        <w:tblLook w:val="04A0"/>
+        <w:tblLook w:val="04A0" w:firstRow="1" w:lastRow="0" w:firstColumn="1" w:lastColumn="0" w:noHBand="0" w:noVBand="1"/>
       </w:tblPr>
       <w:tblGrid>
         <w:gridCol w:w="1861"/>
@@ -2979,14 +3022,7 @@
                 <w:rFonts w:cstheme="minorHAnsi"/>
                 <w:lang w:val="en-GB"/>
               </w:rPr>
-              <w:t>tail</w:t>
-            </w:r>
-            <w:r>
-              <w:rPr>
-                <w:rFonts w:cstheme="minorHAnsi"/>
-                <w:lang w:val="en-GB"/>
-              </w:rPr>
-              <w:t xml:space="preserve"> location (location)</w:t>
+              <w:t>tail location (location)</w:t>
             </w:r>
           </w:p>
         </w:tc>
@@ -3043,10 +3079,10 @@
     <w:p/>
     <w:tbl>
       <w:tblPr>
-        <w:tblStyle w:val="Tabellengitternetz"/>
+        <w:tblStyle w:val="Tabellenraster"/>
         <w:tblW w:w="0" w:type="auto"/>
         <w:jc w:val="center"/>
-        <w:tblLook w:val="04A0"/>
+        <w:tblLook w:val="04A0" w:firstRow="1" w:lastRow="0" w:firstColumn="1" w:lastColumn="0" w:noHBand="0" w:noVBand="1"/>
       </w:tblPr>
       <w:tblGrid>
         <w:gridCol w:w="1861"/>
@@ -3255,10 +3291,10 @@
     <w:p/>
     <w:tbl>
       <w:tblPr>
-        <w:tblStyle w:val="Tabellengitternetz"/>
+        <w:tblStyle w:val="Tabellenraster"/>
         <w:tblW w:w="0" w:type="auto"/>
         <w:jc w:val="center"/>
-        <w:tblLook w:val="04A0"/>
+        <w:tblLook w:val="04A0" w:firstRow="1" w:lastRow="0" w:firstColumn="1" w:lastColumn="0" w:noHBand="0" w:noVBand="1"/>
       </w:tblPr>
       <w:tblGrid>
         <w:gridCol w:w="1861"/>
@@ -3409,14 +3445,7 @@
                 <w:rFonts w:cstheme="minorHAnsi"/>
                 <w:lang w:val="en-GB"/>
               </w:rPr>
-              <w:t>food</w:t>
-            </w:r>
-            <w:r>
-              <w:rPr>
-                <w:rFonts w:cstheme="minorHAnsi"/>
-                <w:lang w:val="en-GB"/>
-              </w:rPr>
-              <w:t xml:space="preserve"> location (location)</w:t>
+              <w:t>food location (location)</w:t>
             </w:r>
           </w:p>
         </w:tc>
@@ -3482,7 +3511,7 @@
 </file>
 
 <file path=word/styles.xml><?xml version="1.0" encoding="utf-8"?>
-<w:styles xmlns:r="http://schemas.openxmlformats.org/officeDocument/2006/relationships" xmlns:w="http://schemas.openxmlformats.org/wordprocessingml/2006/main">
+<w:styles xmlns:mc="http://schemas.openxmlformats.org/markup-compatibility/2006" xmlns:r="http://schemas.openxmlformats.org/officeDocument/2006/relationships" xmlns:w="http://schemas.openxmlformats.org/wordprocessingml/2006/main" xmlns:w14="http://schemas.microsoft.com/office/word/2010/wordml" mc:Ignorable="w14">
   <w:docDefaults>
     <w:rPrDefault>
       <w:rPr>
@@ -3746,7 +3775,6 @@
     <w:uiPriority w:val="99"/>
     <w:semiHidden/>
     <w:unhideWhenUsed/>
-    <w:qFormat/>
     <w:tblPr>
       <w:tblInd w:w="0" w:type="dxa"/>
       <w:tblCellMar>
@@ -3845,7 +3873,7 @@
       <w:color w:val="4F81BD" w:themeColor="accent1"/>
     </w:rPr>
   </w:style>
-  <w:style w:type="table" w:styleId="Tabellengitternetz">
+  <w:style w:type="table" w:styleId="Tabellenraster">
     <w:name w:val="Table Grid"/>
     <w:basedOn w:val="NormaleTabelle"/>
     <w:uiPriority w:val="59"/>
@@ -3885,6 +3913,196 @@
       <w:iCs/>
       <w:color w:val="4F81BD" w:themeColor="accent1"/>
     </w:rPr>
+  </w:style>
+</w:styles>
+</file>
+
+<file path=word/stylesWithEffects.xml><?xml version="1.0" encoding="utf-8"?>
+<w:styles xmlns:wpc="http://schemas.microsoft.com/office/word/2010/wordprocessingCanvas" xmlns:mc="http://schemas.openxmlformats.org/markup-compatibility/2006" xmlns:o="urn:schemas-microsoft-com:office:office" xmlns:r="http://schemas.openxmlformats.org/officeDocument/2006/relationships" xmlns:m="http://schemas.openxmlformats.org/officeDocument/2006/math" xmlns:v="urn:schemas-microsoft-com:vml" xmlns:wp14="http://schemas.microsoft.com/office/word/2010/wordprocessingDrawing" xmlns:wp="http://schemas.openxmlformats.org/drawingml/2006/wordprocessingDrawing" xmlns:w10="urn:schemas-microsoft-com:office:word" xmlns:w="http://schemas.openxmlformats.org/wordprocessingml/2006/main" xmlns:w14="http://schemas.microsoft.com/office/word/2010/wordml" xmlns:wpg="http://schemas.microsoft.com/office/word/2010/wordprocessingGroup" xmlns:wpi="http://schemas.microsoft.com/office/word/2010/wordprocessingInk" xmlns:wne="http://schemas.microsoft.com/office/word/2006/wordml" xmlns:wps="http://schemas.microsoft.com/office/word/2010/wordprocessingShape" mc:Ignorable="w14 wp14">
+  <w:docDefaults>
+    <w:rPrDefault>
+      <w:rPr>
+        <w:rFonts w:asciiTheme="minorHAnsi" w:eastAsiaTheme="minorEastAsia" w:hAnsiTheme="minorHAnsi" w:cstheme="minorBidi"/>
+        <w:sz w:val="22"/>
+        <w:szCs w:val="22"/>
+        <w:lang w:val="en-US" w:eastAsia="en-US" w:bidi="ar-SA"/>
+      </w:rPr>
+    </w:rPrDefault>
+    <w:pPrDefault>
+      <w:pPr>
+        <w:spacing w:after="200" w:line="276" w:lineRule="auto"/>
+      </w:pPr>
+    </w:pPrDefault>
+  </w:docDefaults>
+  <w:latentStyles w:defLockedState="0" w:defUIPriority="99" w:defSemiHidden="1" w:defUnhideWhenUsed="1" w:defQFormat="0" w:count="267">
+    <w:lsdException w:name="Normal" w:semiHidden="0" w:uiPriority="0" w:unhideWhenUsed="0" w:qFormat="1"/>
+    <w:lsdException w:name="heading 1" w:semiHidden="0" w:uiPriority="9" w:unhideWhenUsed="0" w:qFormat="1"/>
+    <w:lsdException w:name="heading 2" w:uiPriority="9" w:qFormat="1"/>
+    <w:lsdException w:name="heading 3" w:uiPriority="9" w:qFormat="1"/>
+    <w:lsdException w:name="heading 4" w:uiPriority="9" w:qFormat="1"/>
+    <w:lsdException w:name="heading 5" w:uiPriority="9" w:qFormat="1"/>
+    <w:lsdException w:name="heading 6" w:uiPriority="9" w:qFormat="1"/>
+    <w:lsdException w:name="heading 7" w:uiPriority="9" w:qFormat="1"/>
+    <w:lsdException w:name="heading 8" w:uiPriority="9" w:qFormat="1"/>
+    <w:lsdException w:name="heading 9" w:uiPriority="9" w:qFormat="1"/>
+    <w:lsdException w:name="toc 1" w:uiPriority="39"/>
+    <w:lsdException w:name="toc 2" w:uiPriority="39"/>
+    <w:lsdException w:name="toc 3" w:uiPriority="39"/>
+    <w:lsdException w:name="toc 4" w:uiPriority="39"/>
+    <w:lsdException w:name="toc 5" w:uiPriority="39"/>
+    <w:lsdException w:name="toc 6" w:uiPriority="39"/>
+    <w:lsdException w:name="toc 7" w:uiPriority="39"/>
+    <w:lsdException w:name="toc 8" w:uiPriority="39"/>
+    <w:lsdException w:name="toc 9" w:uiPriority="39"/>
+    <w:lsdException w:name="caption" w:uiPriority="35" w:qFormat="1"/>
+    <w:lsdException w:name="Title" w:semiHidden="0" w:uiPriority="10" w:unhideWhenUsed="0" w:qFormat="1"/>
+    <w:lsdException w:name="Default Paragraph Font" w:uiPriority="1"/>
+    <w:lsdException w:name="Subtitle" w:semiHidden="0" w:uiPriority="11" w:unhideWhenUsed="0" w:qFormat="1"/>
+    <w:lsdException w:name="Strong" w:semiHidden="0" w:uiPriority="22" w:unhideWhenUsed="0" w:qFormat="1"/>
+    <w:lsdException w:name="Emphasis" w:semiHidden="0" w:uiPriority="20" w:unhideWhenUsed="0" w:qFormat="1"/>
+    <w:lsdException w:name="Table Grid" w:semiHidden="0" w:uiPriority="59" w:unhideWhenUsed="0"/>
+    <w:lsdException w:name="Placeholder Text" w:unhideWhenUsed="0"/>
+    <w:lsdException w:name="No Spacing" w:semiHidden="0" w:uiPriority="1" w:unhideWhenUsed="0" w:qFormat="1"/>
+    <w:lsdException w:name="Light Shading" w:semiHidden="0" w:uiPriority="60" w:unhideWhenUsed="0"/>
+    <w:lsdException w:name="Light List" w:semiHidden="0" w:uiPriority="61" w:unhideWhenUsed="0"/>
+    <w:lsdException w:name="Light Grid" w:semiHidden="0" w:uiPriority="62" w:unhideWhenUsed="0"/>
+    <w:lsdException w:name="Medium Shading 1" w:semiHidden="0" w:uiPriority="63" w:unhideWhenUsed="0"/>
+    <w:lsdException w:name="Medium Shading 2" w:semiHidden="0" w:uiPriority="64" w:unhideWhenUsed="0"/>
+    <w:lsdException w:name="Medium List 1" w:semiHidden="0" w:uiPriority="65" w:unhideWhenUsed="0"/>
+    <w:lsdException w:name="Medium List 2" w:semiHidden="0" w:uiPriority="66" w:unhideWhenUsed="0"/>
+    <w:lsdException w:name="Medium Grid 1" w:semiHidden="0" w:uiPriority="67" w:unhideWhenUsed="0"/>
+    <w:lsdException w:name="Medium Grid 2" w:semiHidden="0" w:uiPriority="68" w:unhideWhenUsed="0"/>
+    <w:lsdException w:name="Medium Grid 3" w:semiHidden="0" w:uiPriority="69" w:unhideWhenUsed="0"/>
+    <w:lsdException w:name="Dark List" w:semiHidden="0" w:uiPriority="70" w:unhideWhenUsed="0"/>
+    <w:lsdException w:name="Colorful Shading" w:semiHidden="0" w:uiPriority="71" w:unhideWhenUsed="0"/>
+    <w:lsdException w:name="Colorful List" w:semiHidden="0" w:uiPriority="72" w:unhideWhenUsed="0"/>
+    <w:lsdException w:name="Colorful Grid" w:semiHidden="0" w:uiPriority="73" w:unhideWhenUsed="0"/>
+    <w:lsdException w:name="Light Shading Accent 1" w:semiHidden="0" w:uiPriority="60" w:unhideWhenUsed="0"/>
+    <w:lsdException w:name="Light List Accent 1" w:semiHidden="0" w:uiPriority="61" w:unhideWhenUsed="0"/>
+    <w:lsdException w:name="Light Grid Accent 1" w:semiHidden="0" w:uiPriority="62" w:unhideWhenUsed="0"/>
+    <w:lsdException w:name="Medium Shading 1 Accent 1" w:semiHidden="0" w:uiPriority="63" w:unhideWhenUsed="0"/>
+    <w:lsdException w:name="Medium Shading 2 Accent 1" w:semiHidden="0" w:uiPriority="64" w:unhideWhenUsed="0"/>
+    <w:lsdException w:name="Medium List 1 Accent 1" w:semiHidden="0" w:uiPriority="65" w:unhideWhenUsed="0"/>
+    <w:lsdException w:name="Revision" w:unhideWhenUsed="0"/>
+    <w:lsdException w:name="List Paragraph" w:semiHidden="0" w:uiPriority="34" w:unhideWhenUsed="0" w:qFormat="1"/>
+    <w:lsdException w:name="Quote" w:semiHidden="0" w:uiPriority="29" w:unhideWhenUsed="0" w:qFormat="1"/>
+    <w:lsdException w:name="Intense Quote" w:semiHidden="0" w:uiPriority="30" w:unhideWhenUsed="0" w:qFormat="1"/>
+    <w:lsdException w:name="Medium List 2 Accent 1" w:semiHidden="0" w:uiPriority="66" w:unhideWhenUsed="0"/>
+    <w:lsdException w:name="Medium Grid 1 Accent 1" w:semiHidden="0" w:uiPriority="67" w:unhideWhenUsed="0"/>
+    <w:lsdException w:name="Medium Grid 2 Accent 1" w:semiHidden="0" w:uiPriority="68" w:unhideWhenUsed="0"/>
+    <w:lsdException w:name="Medium Grid 3 Accent 1" w:semiHidden="0" w:uiPriority="69" w:unhideWhenUsed="0"/>
+    <w:lsdException w:name="Dark List Accent 1" w:semiHidden="0" w:uiPriority="70" w:unhideWhenUsed="0"/>
+    <w:lsdException w:name="Colorful Shading Accent 1" w:semiHidden="0" w:uiPriority="71" w:unhideWhenUsed="0"/>
+    <w:lsdException w:name="Colorful List Accent 1" w:semiHidden="0" w:uiPriority="72" w:unhideWhenUsed="0"/>
+    <w:lsdException w:name="Colorful Grid Accent 1" w:semiHidden="0" w:uiPriority="73" w:unhideWhenUsed="0"/>
+    <w:lsdException w:name="Light Shading Accent 2" w:semiHidden="0" w:uiPriority="60" w:unhideWhenUsed="0"/>
+    <w:lsdException w:name="Light List Accent 2" w:semiHidden="0" w:uiPriority="61" w:unhideWhenUsed="0"/>
+    <w:lsdException w:name="Light Grid Accent 2" w:semiHidden="0" w:uiPriority="62" w:unhideWhenUsed="0"/>
+    <w:lsdException w:name="Medium Shading 1 Accent 2" w:semiHidden="0" w:uiPriority="63" w:unhideWhenUsed="0"/>
+    <w:lsdException w:name="Medium Shading 2 Accent 2" w:semiHidden="0" w:uiPriority="64" w:unhideWhenUsed="0"/>
+    <w:lsdException w:name="Medium List 1 Accent 2" w:semiHidden="0" w:uiPriority="65" w:unhideWhenUsed="0"/>
+    <w:lsdException w:name="Medium List 2 Accent 2" w:semiHidden="0" w:uiPriority="66" w:unhideWhenUsed="0"/>
+    <w:lsdException w:name="Medium Grid 1 Accent 2" w:semiHidden="0" w:uiPriority="67" w:unhideWhenUsed="0"/>
+    <w:lsdException w:name="Medium Grid 2 Accent 2" w:semiHidden="0" w:uiPriority="68" w:unhideWhenUsed="0"/>
+    <w:lsdException w:name="Medium Grid 3 Accent 2" w:semiHidden="0" w:uiPriority="69" w:unhideWhenUsed="0"/>
+    <w:lsdException w:name="Dark List Accent 2" w:semiHidden="0" w:uiPriority="70" w:unhideWhenUsed="0"/>
+    <w:lsdException w:name="Colorful Shading Accent 2" w:semiHidden="0" w:uiPriority="71" w:unhideWhenUsed="0"/>
+    <w:lsdException w:name="Colorful List Accent 2" w:semiHidden="0" w:uiPriority="72" w:unhideWhenUsed="0"/>
+    <w:lsdException w:name="Colorful Grid Accent 2" w:semiHidden="0" w:uiPriority="73" w:unhideWhenUsed="0"/>
+    <w:lsdException w:name="Light Shading Accent 3" w:semiHidden="0" w:uiPriority="60" w:unhideWhenUsed="0"/>
+    <w:lsdException w:name="Light List Accent 3" w:semiHidden="0" w:uiPriority="61" w:unhideWhenUsed="0"/>
+    <w:lsdException w:name="Light Grid Accent 3" w:semiHidden="0" w:uiPriority="62" w:unhideWhenUsed="0"/>
+    <w:lsdException w:name="Medium Shading 1 Accent 3" w:semiHidden="0" w:uiPriority="63" w:unhideWhenUsed="0"/>
+    <w:lsdException w:name="Medium Shading 2 Accent 3" w:semiHidden="0" w:uiPriority="64" w:unhideWhenUsed="0"/>
+    <w:lsdException w:name="Medium List 1 Accent 3" w:semiHidden="0" w:uiPriority="65" w:unhideWhenUsed="0"/>
+    <w:lsdException w:name="Medium List 2 Accent 3" w:semiHidden="0" w:uiPriority="66" w:unhideWhenUsed="0"/>
+    <w:lsdException w:name="Medium Grid 1 Accent 3" w:semiHidden="0" w:uiPriority="67" w:unhideWhenUsed="0"/>
+    <w:lsdException w:name="Medium Grid 2 Accent 3" w:semiHidden="0" w:uiPriority="68" w:unhideWhenUsed="0"/>
+    <w:lsdException w:name="Medium Grid 3 Accent 3" w:semiHidden="0" w:uiPriority="69" w:unhideWhenUsed="0"/>
+    <w:lsdException w:name="Dark List Accent 3" w:semiHidden="0" w:uiPriority="70" w:unhideWhenUsed="0"/>
+    <w:lsdException w:name="Colorful Shading Accent 3" w:semiHidden="0" w:uiPriority="71" w:unhideWhenUsed="0"/>
+    <w:lsdException w:name="Colorful List Accent 3" w:semiHidden="0" w:uiPriority="72" w:unhideWhenUsed="0"/>
+    <w:lsdException w:name="Colorful Grid Accent 3" w:semiHidden="0" w:uiPriority="73" w:unhideWhenUsed="0"/>
+    <w:lsdException w:name="Light Shading Accent 4" w:semiHidden="0" w:uiPriority="60" w:unhideWhenUsed="0"/>
+    <w:lsdException w:name="Light List Accent 4" w:semiHidden="0" w:uiPriority="61" w:unhideWhenUsed="0"/>
+    <w:lsdException w:name="Light Grid Accent 4" w:semiHidden="0" w:uiPriority="62" w:unhideWhenUsed="0"/>
+    <w:lsdException w:name="Medium Shading 1 Accent 4" w:semiHidden="0" w:uiPriority="63" w:unhideWhenUsed="0"/>
+    <w:lsdException w:name="Medium Shading 2 Accent 4" w:semiHidden="0" w:uiPriority="64" w:unhideWhenUsed="0"/>
+    <w:lsdException w:name="Medium List 1 Accent 4" w:semiHidden="0" w:uiPriority="65" w:unhideWhenUsed="0"/>
+    <w:lsdException w:name="Medium List 2 Accent 4" w:semiHidden="0" w:uiPriority="66" w:unhideWhenUsed="0"/>
+    <w:lsdException w:name="Medium Grid 1 Accent 4" w:semiHidden="0" w:uiPriority="67" w:unhideWhenUsed="0"/>
+    <w:lsdException w:name="Medium Grid 2 Accent 4" w:semiHidden="0" w:uiPriority="68" w:unhideWhenUsed="0"/>
+    <w:lsdException w:name="Medium Grid 3 Accent 4" w:semiHidden="0" w:uiPriority="69" w:unhideWhenUsed="0"/>
+    <w:lsdException w:name="Dark List Accent 4" w:semiHidden="0" w:uiPriority="70" w:unhideWhenUsed="0"/>
+    <w:lsdException w:name="Colorful Shading Accent 4" w:semiHidden="0" w:uiPriority="71" w:unhideWhenUsed="0"/>
+    <w:lsdException w:name="Colorful List Accent 4" w:semiHidden="0" w:uiPriority="72" w:unhideWhenUsed="0"/>
+    <w:lsdException w:name="Colorful Grid Accent 4" w:semiHidden="0" w:uiPriority="73" w:unhideWhenUsed="0"/>
+    <w:lsdException w:name="Light Shading Accent 5" w:semiHidden="0" w:uiPriority="60" w:unhideWhenUsed="0"/>
+    <w:lsdException w:name="Light List Accent 5" w:semiHidden="0" w:uiPriority="61" w:unhideWhenUsed="0"/>
+    <w:lsdException w:name="Light Grid Accent 5" w:semiHidden="0" w:uiPriority="62" w:unhideWhenUsed="0"/>
+    <w:lsdException w:name="Medium Shading 1 Accent 5" w:semiHidden="0" w:uiPriority="63" w:unhideWhenUsed="0"/>
+    <w:lsdException w:name="Medium Shading 2 Accent 5" w:semiHidden="0" w:uiPriority="64" w:unhideWhenUsed="0"/>
+    <w:lsdException w:name="Medium List 1 Accent 5" w:semiHidden="0" w:uiPriority="65" w:unhideWhenUsed="0"/>
+    <w:lsdException w:name="Medium List 2 Accent 5" w:semiHidden="0" w:uiPriority="66" w:unhideWhenUsed="0"/>
+    <w:lsdException w:name="Medium Grid 1 Accent 5" w:semiHidden="0" w:uiPriority="67" w:unhideWhenUsed="0"/>
+    <w:lsdException w:name="Medium Grid 2 Accent 5" w:semiHidden="0" w:uiPriority="68" w:unhideWhenUsed="0"/>
+    <w:lsdException w:name="Medium Grid 3 Accent 5" w:semiHidden="0" w:uiPriority="69" w:unhideWhenUsed="0"/>
+    <w:lsdException w:name="Dark List Accent 5" w:semiHidden="0" w:uiPriority="70" w:unhideWhenUsed="0"/>
+    <w:lsdException w:name="Colorful Shading Accent 5" w:semiHidden="0" w:uiPriority="71" w:unhideWhenUsed="0"/>
+    <w:lsdException w:name="Colorful List Accent 5" w:semiHidden="0" w:uiPriority="72" w:unhideWhenUsed="0"/>
+    <w:lsdException w:name="Colorful Grid Accent 5" w:semiHidden="0" w:uiPriority="73" w:unhideWhenUsed="0"/>
+    <w:lsdException w:name="Light Shading Accent 6" w:semiHidden="0" w:uiPriority="60" w:unhideWhenUsed="0"/>
+    <w:lsdException w:name="Light List Accent 6" w:semiHidden="0" w:uiPriority="61" w:unhideWhenUsed="0"/>
+    <w:lsdException w:name="Light Grid Accent 6" w:semiHidden="0" w:uiPriority="62" w:unhideWhenUsed="0"/>
+    <w:lsdException w:name="Medium Shading 1 Accent 6" w:semiHidden="0" w:uiPriority="63" w:unhideWhenUsed="0"/>
+    <w:lsdException w:name="Medium Shading 2 Accent 6" w:semiHidden="0" w:uiPriority="64" w:unhideWhenUsed="0"/>
+    <w:lsdException w:name="Medium List 1 Accent 6" w:semiHidden="0" w:uiPriority="65" w:unhideWhenUsed="0"/>
+    <w:lsdException w:name="Medium List 2 Accent 6" w:semiHidden="0" w:uiPriority="66" w:unhideWhenUsed="0"/>
+    <w:lsdException w:name="Medium Grid 1 Accent 6" w:semiHidden="0" w:uiPriority="67" w:unhideWhenUsed="0"/>
+    <w:lsdException w:name="Medium Grid 2 Accent 6" w:semiHidden="0" w:uiPriority="68" w:unhideWhenUsed="0"/>
+    <w:lsdException w:name="Medium Grid 3 Accent 6" w:semiHidden="0" w:uiPriority="69" w:unhideWhenUsed="0"/>
+    <w:lsdException w:name="Dark List Accent 6" w:semiHidden="0" w:uiPriority="70" w:unhideWhenUsed="0"/>
+    <w:lsdException w:name="Colorful Shading Accent 6" w:semiHidden="0" w:uiPriority="71" w:unhideWhenUsed="0"/>
+    <w:lsdException w:name="Colorful List Accent 6" w:semiHidden="0" w:uiPriority="72" w:unhideWhenUsed="0"/>
+    <w:lsdException w:name="Colorful Grid Accent 6" w:semiHidden="0" w:uiPriority="73" w:unhideWhenUsed="0"/>
+    <w:lsdException w:name="Subtle Emphasis" w:semiHidden="0" w:uiPriority="19" w:unhideWhenUsed="0" w:qFormat="1"/>
+    <w:lsdException w:name="Intense Emphasis" w:semiHidden="0" w:uiPriority="21" w:unhideWhenUsed="0" w:qFormat="1"/>
+    <w:lsdException w:name="Subtle Reference" w:semiHidden="0" w:uiPriority="31" w:unhideWhenUsed="0" w:qFormat="1"/>
+    <w:lsdException w:name="Intense Reference" w:semiHidden="0" w:uiPriority="32" w:unhideWhenUsed="0" w:qFormat="1"/>
+    <w:lsdException w:name="Book Title" w:semiHidden="0" w:uiPriority="33" w:unhideWhenUsed="0" w:qFormat="1"/>
+    <w:lsdException w:name="Bibliography" w:uiPriority="37"/>
+    <w:lsdException w:name="TOC Heading" w:uiPriority="39" w:qFormat="1"/>
+  </w:latentStyles>
+  <w:style w:type="paragraph" w:default="1" w:styleId="Standard">
+    <w:name w:val="Normal"/>
+    <w:qFormat/>
+  </w:style>
+  <w:style w:type="character" w:default="1" w:styleId="Absatz-Standardschriftart">
+    <w:name w:val="Default Paragraph Font"/>
+    <w:uiPriority w:val="1"/>
+    <w:semiHidden/>
+    <w:unhideWhenUsed/>
+  </w:style>
+  <w:style w:type="table" w:default="1" w:styleId="NormaleTabelle">
+    <w:name w:val="Normal Table"/>
+    <w:uiPriority w:val="99"/>
+    <w:semiHidden/>
+    <w:unhideWhenUsed/>
+    <w:tblPr>
+      <w:tblInd w:w="0" w:type="dxa"/>
+      <w:tblCellMar>
+        <w:top w:w="0" w:type="dxa"/>
+        <w:left w:w="108" w:type="dxa"/>
+        <w:bottom w:w="0" w:type="dxa"/>
+        <w:right w:w="108" w:type="dxa"/>
+      </w:tblCellMar>
+    </w:tblPr>
+  </w:style>
+  <w:style w:type="numbering" w:default="1" w:styleId="KeineListe">
+    <w:name w:val="No List"/>
+    <w:uiPriority w:val="99"/>
+    <w:semiHidden/>
+    <w:unhideWhenUsed/>
   </w:style>
 </w:styles>
 </file>
@@ -4177,7 +4395,7 @@
 </file>
 
 <file path=customXml/itemProps1.xml><?xml version="1.0" encoding="utf-8"?>
-<ds:datastoreItem xmlns:ds="http://schemas.openxmlformats.org/officeDocument/2006/customXml" ds:itemID="{9BAC9FA2-1433-4EFA-93AA-B98CD5A6EF56}">
+<ds:datastoreItem xmlns:ds="http://schemas.openxmlformats.org/officeDocument/2006/customXml" ds:itemID="{EE878730-FF16-40B3-8467-760C5CB4C2C0}">
   <ds:schemaRefs>
     <ds:schemaRef ds:uri="http://schemas.openxmlformats.org/officeDocument/2006/bibliography"/>
   </ds:schemaRefs>

</xml_diff>

<commit_message>
doku geringfuegig erweitert (modul autoren)
</commit_message>
<xml_diff>
--- a/doc/Carme-Snake.docx
+++ b/doc/Carme-Snake.docx
@@ -46,7 +46,9 @@
               <w:tab w:val="right" w:leader="dot" w:pos="9062"/>
             </w:tabs>
             <w:rPr>
+              <w:rFonts w:eastAsiaTheme="minorEastAsia"/>
               <w:noProof/>
+              <w:lang w:eastAsia="de-CH"/>
             </w:rPr>
           </w:pPr>
           <w:r>
@@ -67,7 +69,7 @@
             </w:rPr>
             <w:fldChar w:fldCharType="separate"/>
           </w:r>
-          <w:hyperlink w:anchor="_Toc345021358" w:history="1">
+          <w:hyperlink w:anchor="_Toc345021390" w:history="1">
             <w:r>
               <w:rPr>
                 <w:rStyle w:val="Hyperlink"/>
@@ -94,7 +96,7 @@
                 <w:noProof/>
                 <w:webHidden/>
               </w:rPr>
-              <w:instrText xml:space="preserve"> PAGEREF _Toc345021358 \h </w:instrText>
+              <w:instrText xml:space="preserve"> PAGEREF _Toc345021390 \h </w:instrText>
             </w:r>
             <w:r>
               <w:rPr>
@@ -114,7 +116,7 @@
                 <w:noProof/>
                 <w:webHidden/>
               </w:rPr>
-              <w:t>1</w:t>
+              <w:t>2</w:t>
             </w:r>
             <w:r>
               <w:rPr>
@@ -132,10 +134,12 @@
               <w:tab w:val="right" w:leader="dot" w:pos="9062"/>
             </w:tabs>
             <w:rPr>
+              <w:rFonts w:eastAsiaTheme="minorEastAsia"/>
               <w:noProof/>
+              <w:lang w:eastAsia="de-CH"/>
             </w:rPr>
           </w:pPr>
-          <w:hyperlink w:anchor="_Toc345021359" w:history="1">
+          <w:hyperlink w:anchor="_Toc345021391" w:history="1">
             <w:r>
               <w:rPr>
                 <w:rStyle w:val="Hyperlink"/>
@@ -162,7 +166,7 @@
                 <w:noProof/>
                 <w:webHidden/>
               </w:rPr>
-              <w:instrText xml:space="preserve"> PAGEREF _Toc345021359 \h </w:instrText>
+              <w:instrText xml:space="preserve"> PAGEREF _Toc345021391 \h </w:instrText>
             </w:r>
             <w:r>
               <w:rPr>
@@ -182,7 +186,7 @@
                 <w:noProof/>
                 <w:webHidden/>
               </w:rPr>
-              <w:t>1</w:t>
+              <w:t>2</w:t>
             </w:r>
             <w:r>
               <w:rPr>
@@ -200,10 +204,12 @@
               <w:tab w:val="right" w:leader="dot" w:pos="9062"/>
             </w:tabs>
             <w:rPr>
+              <w:rFonts w:eastAsiaTheme="minorEastAsia"/>
               <w:noProof/>
+              <w:lang w:eastAsia="de-CH"/>
             </w:rPr>
           </w:pPr>
-          <w:hyperlink w:anchor="_Toc345021360" w:history="1">
+          <w:hyperlink w:anchor="_Toc345021392" w:history="1">
             <w:r>
               <w:rPr>
                 <w:rStyle w:val="Hyperlink"/>
@@ -230,7 +236,7 @@
                 <w:noProof/>
                 <w:webHidden/>
               </w:rPr>
-              <w:instrText xml:space="preserve"> PAGEREF _Toc345021360 \h </w:instrText>
+              <w:instrText xml:space="preserve"> PAGEREF _Toc345021392 \h </w:instrText>
             </w:r>
             <w:r>
               <w:rPr>
@@ -250,7 +256,7 @@
                 <w:noProof/>
                 <w:webHidden/>
               </w:rPr>
-              <w:t>1</w:t>
+              <w:t>2</w:t>
             </w:r>
             <w:r>
               <w:rPr>
@@ -268,10 +274,12 @@
               <w:tab w:val="right" w:leader="dot" w:pos="9062"/>
             </w:tabs>
             <w:rPr>
+              <w:rFonts w:eastAsiaTheme="minorEastAsia"/>
               <w:noProof/>
+              <w:lang w:eastAsia="de-CH"/>
             </w:rPr>
           </w:pPr>
-          <w:hyperlink w:anchor="_Toc345021361" w:history="1">
+          <w:hyperlink w:anchor="_Toc345021393" w:history="1">
             <w:r>
               <w:rPr>
                 <w:rStyle w:val="Hyperlink"/>
@@ -299,7 +307,7 @@
                 <w:noProof/>
                 <w:webHidden/>
               </w:rPr>
-              <w:instrText xml:space="preserve"> PAGEREF _Toc345021361 \h </w:instrText>
+              <w:instrText xml:space="preserve"> PAGEREF _Toc345021393 \h </w:instrText>
             </w:r>
             <w:r>
               <w:rPr>
@@ -319,7 +327,7 @@
                 <w:noProof/>
                 <w:webHidden/>
               </w:rPr>
-              <w:t>2</w:t>
+              <w:t>3</w:t>
             </w:r>
             <w:r>
               <w:rPr>
@@ -337,10 +345,12 @@
               <w:tab w:val="right" w:leader="dot" w:pos="9062"/>
             </w:tabs>
             <w:rPr>
+              <w:rFonts w:eastAsiaTheme="minorEastAsia"/>
               <w:noProof/>
+              <w:lang w:eastAsia="de-CH"/>
             </w:rPr>
           </w:pPr>
-          <w:hyperlink w:anchor="_Toc345021362" w:history="1">
+          <w:hyperlink w:anchor="_Toc345021394" w:history="1">
             <w:r>
               <w:rPr>
                 <w:rStyle w:val="Hyperlink"/>
@@ -368,7 +378,7 @@
                 <w:noProof/>
                 <w:webHidden/>
               </w:rPr>
-              <w:instrText xml:space="preserve"> PAGEREF _Toc345021362 \h </w:instrText>
+              <w:instrText xml:space="preserve"> PAGEREF _Toc345021394 \h </w:instrText>
             </w:r>
             <w:r>
               <w:rPr>
@@ -388,7 +398,7 @@
                 <w:noProof/>
                 <w:webHidden/>
               </w:rPr>
-              <w:t>2</w:t>
+              <w:t>3</w:t>
             </w:r>
             <w:r>
               <w:rPr>
@@ -406,10 +416,12 @@
               <w:tab w:val="right" w:leader="dot" w:pos="9062"/>
             </w:tabs>
             <w:rPr>
+              <w:rFonts w:eastAsiaTheme="minorEastAsia"/>
               <w:noProof/>
+              <w:lang w:eastAsia="de-CH"/>
             </w:rPr>
           </w:pPr>
-          <w:hyperlink w:anchor="_Toc345021363" w:history="1">
+          <w:hyperlink w:anchor="_Toc345021395" w:history="1">
             <w:r>
               <w:rPr>
                 <w:rStyle w:val="Hyperlink"/>
@@ -437,7 +449,7 @@
                 <w:noProof/>
                 <w:webHidden/>
               </w:rPr>
-              <w:instrText xml:space="preserve"> PAGEREF _Toc345021363 \h </w:instrText>
+              <w:instrText xml:space="preserve"> PAGEREF _Toc345021395 \h </w:instrText>
             </w:r>
             <w:r>
               <w:rPr>
@@ -457,7 +469,7 @@
                 <w:noProof/>
                 <w:webHidden/>
               </w:rPr>
-              <w:t>2</w:t>
+              <w:t>3</w:t>
             </w:r>
             <w:r>
               <w:rPr>
@@ -475,10 +487,12 @@
               <w:tab w:val="right" w:leader="dot" w:pos="9062"/>
             </w:tabs>
             <w:rPr>
+              <w:rFonts w:eastAsiaTheme="minorEastAsia"/>
               <w:noProof/>
+              <w:lang w:eastAsia="de-CH"/>
             </w:rPr>
           </w:pPr>
-          <w:hyperlink w:anchor="_Toc345021364" w:history="1">
+          <w:hyperlink w:anchor="_Toc345021396" w:history="1">
             <w:r>
               <w:rPr>
                 <w:rStyle w:val="Hyperlink"/>
@@ -506,7 +520,7 @@
                 <w:noProof/>
                 <w:webHidden/>
               </w:rPr>
-              <w:instrText xml:space="preserve"> PAGEREF _Toc345021364 \h </w:instrText>
+              <w:instrText xml:space="preserve"> PAGEREF _Toc345021396 \h </w:instrText>
             </w:r>
             <w:r>
               <w:rPr>
@@ -526,7 +540,7 @@
                 <w:noProof/>
                 <w:webHidden/>
               </w:rPr>
-              <w:t>2</w:t>
+              <w:t>3</w:t>
             </w:r>
             <w:r>
               <w:rPr>
@@ -544,10 +558,12 @@
               <w:tab w:val="right" w:leader="dot" w:pos="9062"/>
             </w:tabs>
             <w:rPr>
+              <w:rFonts w:eastAsiaTheme="minorEastAsia"/>
               <w:noProof/>
+              <w:lang w:eastAsia="de-CH"/>
             </w:rPr>
           </w:pPr>
-          <w:hyperlink w:anchor="_Toc345021365" w:history="1">
+          <w:hyperlink w:anchor="_Toc345021397" w:history="1">
             <w:r>
               <w:rPr>
                 <w:rStyle w:val="Hyperlink"/>
@@ -575,7 +591,7 @@
                 <w:noProof/>
                 <w:webHidden/>
               </w:rPr>
-              <w:instrText xml:space="preserve"> PAGEREF _Toc345021365 \h </w:instrText>
+              <w:instrText xml:space="preserve"> PAGEREF _Toc345021397 \h </w:instrText>
             </w:r>
             <w:r>
               <w:rPr>
@@ -595,7 +611,7 @@
                 <w:noProof/>
                 <w:webHidden/>
               </w:rPr>
-              <w:t>2</w:t>
+              <w:t>3</w:t>
             </w:r>
             <w:r>
               <w:rPr>
@@ -613,10 +629,12 @@
               <w:tab w:val="right" w:leader="dot" w:pos="9062"/>
             </w:tabs>
             <w:rPr>
+              <w:rFonts w:eastAsiaTheme="minorEastAsia"/>
               <w:noProof/>
+              <w:lang w:eastAsia="de-CH"/>
             </w:rPr>
           </w:pPr>
-          <w:hyperlink w:anchor="_Toc345021366" w:history="1">
+          <w:hyperlink w:anchor="_Toc345021398" w:history="1">
             <w:r>
               <w:rPr>
                 <w:rStyle w:val="Hyperlink"/>
@@ -643,7 +661,7 @@
                 <w:noProof/>
                 <w:webHidden/>
               </w:rPr>
-              <w:instrText xml:space="preserve"> PAGEREF _Toc345021366 \h </w:instrText>
+              <w:instrText xml:space="preserve"> PAGEREF _Toc345021398 \h </w:instrText>
             </w:r>
             <w:r>
               <w:rPr>
@@ -663,7 +681,7 @@
                 <w:noProof/>
                 <w:webHidden/>
               </w:rPr>
-              <w:t>2</w:t>
+              <w:t>3</w:t>
             </w:r>
             <w:r>
               <w:rPr>
@@ -681,10 +699,12 @@
               <w:tab w:val="right" w:leader="dot" w:pos="9062"/>
             </w:tabs>
             <w:rPr>
+              <w:rFonts w:eastAsiaTheme="minorEastAsia"/>
               <w:noProof/>
+              <w:lang w:eastAsia="de-CH"/>
             </w:rPr>
           </w:pPr>
-          <w:hyperlink w:anchor="_Toc345021367" w:history="1">
+          <w:hyperlink w:anchor="_Toc345021399" w:history="1">
             <w:r>
               <w:rPr>
                 <w:rStyle w:val="Hyperlink"/>
@@ -711,7 +731,7 @@
                 <w:noProof/>
                 <w:webHidden/>
               </w:rPr>
-              <w:instrText xml:space="preserve"> PAGEREF _Toc345021367 \h </w:instrText>
+              <w:instrText xml:space="preserve"> PAGEREF _Toc345021399 \h </w:instrText>
             </w:r>
             <w:r>
               <w:rPr>
@@ -731,7 +751,7 @@
                 <w:noProof/>
                 <w:webHidden/>
               </w:rPr>
-              <w:t>2</w:t>
+              <w:t>3</w:t>
             </w:r>
             <w:r>
               <w:rPr>
@@ -749,10 +769,12 @@
               <w:tab w:val="right" w:leader="dot" w:pos="9062"/>
             </w:tabs>
             <w:rPr>
+              <w:rFonts w:eastAsiaTheme="minorEastAsia"/>
               <w:noProof/>
+              <w:lang w:eastAsia="de-CH"/>
             </w:rPr>
           </w:pPr>
-          <w:hyperlink w:anchor="_Toc345021368" w:history="1">
+          <w:hyperlink w:anchor="_Toc345021400" w:history="1">
             <w:r>
               <w:rPr>
                 <w:rStyle w:val="Hyperlink"/>
@@ -779,7 +801,7 @@
                 <w:noProof/>
                 <w:webHidden/>
               </w:rPr>
-              <w:instrText xml:space="preserve"> PAGEREF _Toc345021368 \h </w:instrText>
+              <w:instrText xml:space="preserve"> PAGEREF _Toc345021400 \h </w:instrText>
             </w:r>
             <w:r>
               <w:rPr>
@@ -799,7 +821,7 @@
                 <w:noProof/>
                 <w:webHidden/>
               </w:rPr>
-              <w:t>2</w:t>
+              <w:t>3</w:t>
             </w:r>
             <w:r>
               <w:rPr>
@@ -817,16 +839,18 @@
               <w:tab w:val="right" w:leader="dot" w:pos="9062"/>
             </w:tabs>
             <w:rPr>
+              <w:rFonts w:eastAsiaTheme="minorEastAsia"/>
               <w:noProof/>
+              <w:lang w:eastAsia="de-CH"/>
             </w:rPr>
           </w:pPr>
-          <w:hyperlink w:anchor="_Toc345021369" w:history="1">
+          <w:hyperlink w:anchor="_Toc345021401" w:history="1">
             <w:r>
               <w:rPr>
                 <w:rStyle w:val="Hyperlink"/>
                 <w:noProof/>
               </w:rPr>
-              <w:t>Globale Variable, welche vom Interrupthandler über UART aktualisiert wird.</w:t>
+              <w:t>timer_irq_flag (volatile int)</w:t>
             </w:r>
             <w:r>
               <w:rPr>
@@ -847,7 +871,7 @@
                 <w:noProof/>
                 <w:webHidden/>
               </w:rPr>
-              <w:instrText xml:space="preserve"> PAGEREF _Toc345021369 \h </w:instrText>
+              <w:instrText xml:space="preserve"> PAGEREF _Toc345021401 \h </w:instrText>
             </w:r>
             <w:r>
               <w:rPr>
@@ -867,7 +891,7 @@
                 <w:noProof/>
                 <w:webHidden/>
               </w:rPr>
-              <w:t>2</w:t>
+              <w:t>3</w:t>
             </w:r>
             <w:r>
               <w:rPr>
@@ -885,16 +909,18 @@
               <w:tab w:val="right" w:leader="dot" w:pos="9062"/>
             </w:tabs>
             <w:rPr>
+              <w:rFonts w:eastAsiaTheme="minorEastAsia"/>
               <w:noProof/>
+              <w:lang w:eastAsia="de-CH"/>
             </w:rPr>
           </w:pPr>
-          <w:hyperlink w:anchor="_Toc345021370" w:history="1">
+          <w:hyperlink w:anchor="_Toc345021402" w:history="1">
             <w:r>
               <w:rPr>
                 <w:rStyle w:val="Hyperlink"/>
                 <w:noProof/>
               </w:rPr>
-              <w:t>Die Variable ist das Interface zur UART Schnittstelle. Sie enthält die Richtung, in die die Schlange steuern soll. Wird per PC Tastatur gesteuert und dann per UART zum CARME Kit gesendet.</w:t>
+              <w:t>food (pos)</w:t>
             </w:r>
             <w:r>
               <w:rPr>
@@ -915,7 +941,7 @@
                 <w:noProof/>
                 <w:webHidden/>
               </w:rPr>
-              <w:instrText xml:space="preserve"> PAGEREF _Toc345021370 \h </w:instrText>
+              <w:instrText xml:space="preserve"> PAGEREF _Toc345021402 \h </w:instrText>
             </w:r>
             <w:r>
               <w:rPr>
@@ -935,7 +961,7 @@
                 <w:noProof/>
                 <w:webHidden/>
               </w:rPr>
-              <w:t>2</w:t>
+              <w:t>3</w:t>
             </w:r>
             <w:r>
               <w:rPr>
@@ -953,16 +979,18 @@
               <w:tab w:val="right" w:leader="dot" w:pos="9062"/>
             </w:tabs>
             <w:rPr>
+              <w:rFonts w:eastAsiaTheme="minorEastAsia"/>
               <w:noProof/>
+              <w:lang w:eastAsia="de-CH"/>
             </w:rPr>
           </w:pPr>
-          <w:hyperlink w:anchor="_Toc345021371" w:history="1">
+          <w:hyperlink w:anchor="_Toc345021403" w:history="1">
             <w:r>
               <w:rPr>
                 <w:rStyle w:val="Hyperlink"/>
                 <w:noProof/>
               </w:rPr>
-              <w:t>Bevor überhaupt eine Taste gedrückt wurde hat die Variable den Wert '?', damit man erkennen kann, wenn dann erstmals ein r, o, l oder u hereinkommt.</w:t>
+              <w:t>level (int)</w:t>
             </w:r>
             <w:r>
               <w:rPr>
@@ -983,7 +1011,7 @@
                 <w:noProof/>
                 <w:webHidden/>
               </w:rPr>
-              <w:instrText xml:space="preserve"> PAGEREF _Toc345021371 \h </w:instrText>
+              <w:instrText xml:space="preserve"> PAGEREF _Toc345021403 \h </w:instrText>
             </w:r>
             <w:r>
               <w:rPr>
@@ -1003,211 +1031,7 @@
                 <w:noProof/>
                 <w:webHidden/>
               </w:rPr>
-              <w:t>2</w:t>
-            </w:r>
-            <w:r>
-              <w:rPr>
-                <w:noProof/>
-                <w:webHidden/>
-              </w:rPr>
-              <w:fldChar w:fldCharType="end"/>
-            </w:r>
-          </w:hyperlink>
-        </w:p>
-        <w:p>
-          <w:pPr>
-            <w:pStyle w:val="Verzeichnis3"/>
-            <w:tabs>
-              <w:tab w:val="right" w:leader="dot" w:pos="9062"/>
-            </w:tabs>
-            <w:rPr>
-              <w:noProof/>
-            </w:rPr>
-          </w:pPr>
-          <w:hyperlink w:anchor="_Toc345021372" w:history="1">
-            <w:r>
-              <w:rPr>
-                <w:rStyle w:val="Hyperlink"/>
-                <w:noProof/>
-              </w:rPr>
-              <w:t>timer_irq_flag (volatile int)</w:t>
-            </w:r>
-            <w:r>
-              <w:rPr>
-                <w:noProof/>
-                <w:webHidden/>
-              </w:rPr>
-              <w:tab/>
-            </w:r>
-            <w:r>
-              <w:rPr>
-                <w:noProof/>
-                <w:webHidden/>
-              </w:rPr>
-              <w:fldChar w:fldCharType="begin"/>
-            </w:r>
-            <w:r>
-              <w:rPr>
-                <w:noProof/>
-                <w:webHidden/>
-              </w:rPr>
-              <w:instrText xml:space="preserve"> PAGEREF _Toc345021372 \h </w:instrText>
-            </w:r>
-            <w:r>
-              <w:rPr>
-                <w:noProof/>
-                <w:webHidden/>
-              </w:rPr>
-            </w:r>
-            <w:r>
-              <w:rPr>
-                <w:noProof/>
-                <w:webHidden/>
-              </w:rPr>
-              <w:fldChar w:fldCharType="separate"/>
-            </w:r>
-            <w:r>
-              <w:rPr>
-                <w:noProof/>
-                <w:webHidden/>
-              </w:rPr>
-              <w:t>2</w:t>
-            </w:r>
-            <w:r>
-              <w:rPr>
-                <w:noProof/>
-                <w:webHidden/>
-              </w:rPr>
-              <w:fldChar w:fldCharType="end"/>
-            </w:r>
-          </w:hyperlink>
-        </w:p>
-        <w:p>
-          <w:pPr>
-            <w:pStyle w:val="Verzeichnis3"/>
-            <w:tabs>
-              <w:tab w:val="right" w:leader="dot" w:pos="9062"/>
-            </w:tabs>
-            <w:rPr>
-              <w:noProof/>
-            </w:rPr>
-          </w:pPr>
-          <w:hyperlink w:anchor="_Toc345021373" w:history="1">
-            <w:r>
-              <w:rPr>
-                <w:rStyle w:val="Hyperlink"/>
-                <w:noProof/>
-              </w:rPr>
-              <w:t>food (pos)</w:t>
-            </w:r>
-            <w:r>
-              <w:rPr>
-                <w:noProof/>
-                <w:webHidden/>
-              </w:rPr>
-              <w:tab/>
-            </w:r>
-            <w:r>
-              <w:rPr>
-                <w:noProof/>
-                <w:webHidden/>
-              </w:rPr>
-              <w:fldChar w:fldCharType="begin"/>
-            </w:r>
-            <w:r>
-              <w:rPr>
-                <w:noProof/>
-                <w:webHidden/>
-              </w:rPr>
-              <w:instrText xml:space="preserve"> PAGEREF _Toc345021373 \h </w:instrText>
-            </w:r>
-            <w:r>
-              <w:rPr>
-                <w:noProof/>
-                <w:webHidden/>
-              </w:rPr>
-            </w:r>
-            <w:r>
-              <w:rPr>
-                <w:noProof/>
-                <w:webHidden/>
-              </w:rPr>
-              <w:fldChar w:fldCharType="separate"/>
-            </w:r>
-            <w:r>
-              <w:rPr>
-                <w:noProof/>
-                <w:webHidden/>
-              </w:rPr>
-              <w:t>2</w:t>
-            </w:r>
-            <w:r>
-              <w:rPr>
-                <w:noProof/>
-                <w:webHidden/>
-              </w:rPr>
-              <w:fldChar w:fldCharType="end"/>
-            </w:r>
-          </w:hyperlink>
-        </w:p>
-        <w:p>
-          <w:pPr>
-            <w:pStyle w:val="Verzeichnis3"/>
-            <w:tabs>
-              <w:tab w:val="right" w:leader="dot" w:pos="9062"/>
-            </w:tabs>
-            <w:rPr>
-              <w:noProof/>
-            </w:rPr>
-          </w:pPr>
-          <w:hyperlink w:anchor="_Toc345021374" w:history="1">
-            <w:r>
-              <w:rPr>
-                <w:rStyle w:val="Hyperlink"/>
-                <w:noProof/>
-              </w:rPr>
-              <w:t>level (int)</w:t>
-            </w:r>
-            <w:r>
-              <w:rPr>
-                <w:noProof/>
-                <w:webHidden/>
-              </w:rPr>
-              <w:tab/>
-            </w:r>
-            <w:r>
-              <w:rPr>
-                <w:noProof/>
-                <w:webHidden/>
-              </w:rPr>
-              <w:fldChar w:fldCharType="begin"/>
-            </w:r>
-            <w:r>
-              <w:rPr>
-                <w:noProof/>
-                <w:webHidden/>
-              </w:rPr>
-              <w:instrText xml:space="preserve"> PAGEREF _Toc345021374 \h </w:instrText>
-            </w:r>
-            <w:r>
-              <w:rPr>
-                <w:noProof/>
-                <w:webHidden/>
-              </w:rPr>
-            </w:r>
-            <w:r>
-              <w:rPr>
-                <w:noProof/>
-                <w:webHidden/>
-              </w:rPr>
-              <w:fldChar w:fldCharType="separate"/>
-            </w:r>
-            <w:r>
-              <w:rPr>
-                <w:noProof/>
-                <w:webHidden/>
-              </w:rPr>
-              <w:t>2</w:t>
+              <w:t>3</w:t>
             </w:r>
             <w:r>
               <w:rPr>
@@ -1225,10 +1049,12 @@
               <w:tab w:val="right" w:leader="dot" w:pos="9062"/>
             </w:tabs>
             <w:rPr>
+              <w:rFonts w:eastAsiaTheme="minorEastAsia"/>
               <w:noProof/>
+              <w:lang w:eastAsia="de-CH"/>
             </w:rPr>
           </w:pPr>
-          <w:hyperlink w:anchor="_Toc345021375" w:history="1">
+          <w:hyperlink w:anchor="_Toc345021404" w:history="1">
             <w:r>
               <w:rPr>
                 <w:rStyle w:val="Hyperlink"/>
@@ -1255,7 +1081,7 @@
                 <w:noProof/>
                 <w:webHidden/>
               </w:rPr>
-              <w:instrText xml:space="preserve"> PAGEREF _Toc345021375 \h </w:instrText>
+              <w:instrText xml:space="preserve"> PAGEREF _Toc345021404 \h </w:instrText>
             </w:r>
             <w:r>
               <w:rPr>
@@ -1275,7 +1101,7 @@
                 <w:noProof/>
                 <w:webHidden/>
               </w:rPr>
-              <w:t>3</w:t>
+              <w:t>4</w:t>
             </w:r>
             <w:r>
               <w:rPr>
@@ -1293,10 +1119,12 @@
               <w:tab w:val="right" w:leader="dot" w:pos="9062"/>
             </w:tabs>
             <w:rPr>
+              <w:rFonts w:eastAsiaTheme="minorEastAsia"/>
               <w:noProof/>
+              <w:lang w:eastAsia="de-CH"/>
             </w:rPr>
           </w:pPr>
-          <w:hyperlink w:anchor="_Toc345021376" w:history="1">
+          <w:hyperlink w:anchor="_Toc345021405" w:history="1">
             <w:r>
               <w:rPr>
                 <w:rStyle w:val="Hyperlink"/>
@@ -1323,7 +1151,7 @@
                 <w:noProof/>
                 <w:webHidden/>
               </w:rPr>
-              <w:instrText xml:space="preserve"> PAGEREF _Toc345021376 \h </w:instrText>
+              <w:instrText xml:space="preserve"> PAGEREF _Toc345021405 \h </w:instrText>
             </w:r>
             <w:r>
               <w:rPr>
@@ -1343,7 +1171,7 @@
                 <w:noProof/>
                 <w:webHidden/>
               </w:rPr>
-              <w:t>3</w:t>
+              <w:t>4</w:t>
             </w:r>
             <w:r>
               <w:rPr>
@@ -1361,10 +1189,12 @@
               <w:tab w:val="right" w:leader="dot" w:pos="9062"/>
             </w:tabs>
             <w:rPr>
+              <w:rFonts w:eastAsiaTheme="minorEastAsia"/>
               <w:noProof/>
+              <w:lang w:eastAsia="de-CH"/>
             </w:rPr>
           </w:pPr>
-          <w:hyperlink w:anchor="_Toc345021377" w:history="1">
+          <w:hyperlink w:anchor="_Toc345021406" w:history="1">
             <w:r>
               <w:rPr>
                 <w:rStyle w:val="Hyperlink"/>
@@ -1392,7 +1222,7 @@
                 <w:noProof/>
                 <w:webHidden/>
               </w:rPr>
-              <w:instrText xml:space="preserve"> PAGEREF _Toc345021377 \h </w:instrText>
+              <w:instrText xml:space="preserve"> PAGEREF _Toc345021406 \h </w:instrText>
             </w:r>
             <w:r>
               <w:rPr>
@@ -1412,7 +1242,7 @@
                 <w:noProof/>
                 <w:webHidden/>
               </w:rPr>
-              <w:t>3</w:t>
+              <w:t>4</w:t>
             </w:r>
             <w:r>
               <w:rPr>
@@ -1430,10 +1260,12 @@
               <w:tab w:val="right" w:leader="dot" w:pos="9062"/>
             </w:tabs>
             <w:rPr>
+              <w:rFonts w:eastAsiaTheme="minorEastAsia"/>
               <w:noProof/>
+              <w:lang w:eastAsia="de-CH"/>
             </w:rPr>
           </w:pPr>
-          <w:hyperlink w:anchor="_Toc345021378" w:history="1">
+          <w:hyperlink w:anchor="_Toc345021407" w:history="1">
             <w:r>
               <w:rPr>
                 <w:rStyle w:val="Hyperlink"/>
@@ -1461,7 +1293,7 @@
                 <w:noProof/>
                 <w:webHidden/>
               </w:rPr>
-              <w:instrText xml:space="preserve"> PAGEREF _Toc345021378 \h </w:instrText>
+              <w:instrText xml:space="preserve"> PAGEREF _Toc345021407 \h </w:instrText>
             </w:r>
             <w:r>
               <w:rPr>
@@ -1481,7 +1313,7 @@
                 <w:noProof/>
                 <w:webHidden/>
               </w:rPr>
-              <w:t>3</w:t>
+              <w:t>4</w:t>
             </w:r>
             <w:r>
               <w:rPr>
@@ -1499,10 +1331,12 @@
               <w:tab w:val="right" w:leader="dot" w:pos="9062"/>
             </w:tabs>
             <w:rPr>
+              <w:rFonts w:eastAsiaTheme="minorEastAsia"/>
               <w:noProof/>
+              <w:lang w:eastAsia="de-CH"/>
             </w:rPr>
           </w:pPr>
-          <w:hyperlink w:anchor="_Toc345021379" w:history="1">
+          <w:hyperlink w:anchor="_Toc345021408" w:history="1">
             <w:r>
               <w:rPr>
                 <w:rStyle w:val="Hyperlink"/>
@@ -1529,7 +1363,7 @@
                 <w:noProof/>
                 <w:webHidden/>
               </w:rPr>
-              <w:instrText xml:space="preserve"> PAGEREF _Toc345021379 \h </w:instrText>
+              <w:instrText xml:space="preserve"> PAGEREF _Toc345021408 \h </w:instrText>
             </w:r>
             <w:r>
               <w:rPr>
@@ -1549,7 +1383,7 @@
                 <w:noProof/>
                 <w:webHidden/>
               </w:rPr>
-              <w:t>4</w:t>
+              <w:t>5</w:t>
             </w:r>
             <w:r>
               <w:rPr>
@@ -1567,10 +1401,12 @@
               <w:tab w:val="right" w:leader="dot" w:pos="9062"/>
             </w:tabs>
             <w:rPr>
+              <w:rFonts w:eastAsiaTheme="minorEastAsia"/>
               <w:noProof/>
+              <w:lang w:eastAsia="de-CH"/>
             </w:rPr>
           </w:pPr>
-          <w:hyperlink w:anchor="_Toc345021380" w:history="1">
+          <w:hyperlink w:anchor="_Toc345021409" w:history="1">
             <w:r>
               <w:rPr>
                 <w:rStyle w:val="Hyperlink"/>
@@ -1597,7 +1433,7 @@
                 <w:noProof/>
                 <w:webHidden/>
               </w:rPr>
-              <w:instrText xml:space="preserve"> PAGEREF _Toc345021380 \h </w:instrText>
+              <w:instrText xml:space="preserve"> PAGEREF _Toc345021409 \h </w:instrText>
             </w:r>
             <w:r>
               <w:rPr>
@@ -1617,7 +1453,7 @@
                 <w:noProof/>
                 <w:webHidden/>
               </w:rPr>
-              <w:t>5</w:t>
+              <w:t>6</w:t>
             </w:r>
             <w:r>
               <w:rPr>
@@ -1652,7 +1488,7 @@
       <w:pPr>
         <w:pStyle w:val="berschrift1"/>
       </w:pPr>
-      <w:bookmarkStart w:id="0" w:name="_Toc345021358"/>
+      <w:bookmarkStart w:id="0" w:name="_Toc345021390"/>
       <w:r>
         <w:t>Übersicht</w:t>
       </w:r>
@@ -1749,7 +1585,7 @@
       <w:pPr>
         <w:pStyle w:val="berschrift2"/>
       </w:pPr>
-      <w:bookmarkStart w:id="2" w:name="_Toc345021359"/>
+      <w:bookmarkStart w:id="2" w:name="_Toc345021391"/>
       <w:r>
         <w:t>Computer</w:t>
       </w:r>
@@ -1830,7 +1666,7 @@
       <w:pPr>
         <w:pStyle w:val="berschrift2"/>
       </w:pPr>
-      <w:bookmarkStart w:id="3" w:name="_Toc345021360"/>
+      <w:bookmarkStart w:id="3" w:name="_Toc345021392"/>
       <w:proofErr w:type="spellStart"/>
       <w:r>
         <w:t>Carme</w:t>
@@ -1891,7 +1727,7 @@
           <w:lang w:val="en-US"/>
         </w:rPr>
       </w:pPr>
-      <w:bookmarkStart w:id="4" w:name="_Toc345021361"/>
+      <w:bookmarkStart w:id="4" w:name="_Toc345021393"/>
       <w:proofErr w:type="spellStart"/>
       <w:r>
         <w:rPr>
@@ -1910,7 +1746,7 @@
           <w:lang w:val="en-US"/>
         </w:rPr>
       </w:pPr>
-      <w:bookmarkStart w:id="5" w:name="_Toc345021362"/>
+      <w:bookmarkStart w:id="5" w:name="_Toc345021394"/>
       <w:r>
         <w:rPr>
           <w:lang w:val="en-US"/>
@@ -1926,7 +1762,7 @@
           <w:lang w:val="en-US"/>
         </w:rPr>
       </w:pPr>
-      <w:bookmarkStart w:id="6" w:name="_Toc345021363"/>
+      <w:bookmarkStart w:id="6" w:name="_Toc345021395"/>
       <w:proofErr w:type="gramStart"/>
       <w:r>
         <w:rPr>
@@ -2009,7 +1845,7 @@
           <w:lang w:val="en-US"/>
         </w:rPr>
       </w:pPr>
-      <w:bookmarkStart w:id="7" w:name="_Toc345021364"/>
+      <w:bookmarkStart w:id="7" w:name="_Toc345021396"/>
       <w:proofErr w:type="gramStart"/>
       <w:r>
         <w:rPr>
@@ -2080,7 +1916,7 @@
           <w:lang w:val="en-US"/>
         </w:rPr>
       </w:pPr>
-      <w:bookmarkStart w:id="8" w:name="_Toc345021365"/>
+      <w:bookmarkStart w:id="8" w:name="_Toc345021397"/>
       <w:proofErr w:type="spellStart"/>
       <w:r>
         <w:rPr>
@@ -2095,7 +1931,7 @@
       <w:pPr>
         <w:pStyle w:val="berschrift3"/>
       </w:pPr>
-      <w:bookmarkStart w:id="9" w:name="_Toc345021366"/>
+      <w:bookmarkStart w:id="9" w:name="_Toc345021398"/>
       <w:proofErr w:type="spellStart"/>
       <w:r>
         <w:t>location</w:t>
@@ -2115,7 +1951,7 @@
       <w:pPr>
         <w:pStyle w:val="berschrift2"/>
       </w:pPr>
-      <w:bookmarkStart w:id="10" w:name="_Toc345021367"/>
+      <w:bookmarkStart w:id="10" w:name="_Toc345021399"/>
       <w:r>
         <w:t>Globale Variablen</w:t>
       </w:r>
@@ -2128,7 +1964,7 @@
       <w:pPr>
         <w:pStyle w:val="berschrift3"/>
       </w:pPr>
-      <w:bookmarkStart w:id="11" w:name="_Toc345021368"/>
+      <w:bookmarkStart w:id="11" w:name="_Toc345021400"/>
       <w:proofErr w:type="spellStart"/>
       <w:r>
         <w:t>snake_direction</w:t>
@@ -2151,7 +1987,6 @@
       <w:bookmarkEnd w:id="11"/>
     </w:p>
     <w:p>
-      <w:bookmarkStart w:id="12" w:name="_Toc345021369"/>
       <w:r>
         <w:t xml:space="preserve">Globale Variable, welche vom </w:t>
       </w:r>
@@ -2163,14 +1998,11 @@
       <w:r>
         <w:t xml:space="preserve"> über UART aktualisiert wird.</w:t>
       </w:r>
-      <w:bookmarkEnd w:id="12"/>
     </w:p>
     <w:p>
-      <w:bookmarkStart w:id="13" w:name="_Toc345021370"/>
       <w:r>
         <w:t>Die Variable ist das Interface zur UART Schnittstelle. Sie enthält die Richtung, in die die Schlange steuern soll. Wird per PC Tastatur gesteuert und dann per UART zum CARME Kit gesendet.</w:t>
       </w:r>
-      <w:bookmarkEnd w:id="13"/>
     </w:p>
     <w:p>
       <w:pPr>
@@ -2179,17 +2011,15 @@
           <w:bCs/>
         </w:rPr>
       </w:pPr>
-      <w:bookmarkStart w:id="14" w:name="_Toc345021371"/>
       <w:r>
         <w:t>Bevor überhaupt eine Taste gedrückt wurde hat die Variable den Wert '?', damit man erkennen kann, wenn dann erstmals ein r, o, l oder u hereinkommt.</w:t>
       </w:r>
-      <w:bookmarkEnd w:id="14"/>
     </w:p>
     <w:p>
       <w:pPr>
         <w:pStyle w:val="berschrift3"/>
       </w:pPr>
-      <w:bookmarkStart w:id="15" w:name="_Toc345021372"/>
+      <w:bookmarkStart w:id="12" w:name="_Toc345021401"/>
       <w:proofErr w:type="spellStart"/>
       <w:r>
         <w:t>timer_irq_flag</w:t>
@@ -2206,7 +2036,7 @@
       <w:r>
         <w:t>)</w:t>
       </w:r>
-      <w:bookmarkEnd w:id="15"/>
+      <w:bookmarkEnd w:id="12"/>
     </w:p>
     <w:p>
       <w:r>
@@ -2254,7 +2084,7 @@
       <w:pPr>
         <w:pStyle w:val="berschrift3"/>
       </w:pPr>
-      <w:bookmarkStart w:id="16" w:name="_Toc345021373"/>
+      <w:bookmarkStart w:id="13" w:name="_Toc345021402"/>
       <w:proofErr w:type="spellStart"/>
       <w:r>
         <w:t>f</w:t>
@@ -2274,7 +2104,7 @@
       <w:r>
         <w:t>)</w:t>
       </w:r>
-      <w:bookmarkEnd w:id="16"/>
+      <w:bookmarkEnd w:id="13"/>
     </w:p>
     <w:p>
       <w:r>
@@ -2288,7 +2118,7 @@
       <w:pPr>
         <w:pStyle w:val="berschrift3"/>
       </w:pPr>
-      <w:bookmarkStart w:id="17" w:name="_Toc345021374"/>
+      <w:bookmarkStart w:id="14" w:name="_Toc345021403"/>
       <w:proofErr w:type="spellStart"/>
       <w:r>
         <w:t>level</w:t>
@@ -2305,7 +2135,7 @@
       <w:r>
         <w:t>)</w:t>
       </w:r>
-      <w:bookmarkEnd w:id="17"/>
+      <w:bookmarkEnd w:id="14"/>
     </w:p>
     <w:p>
       <w:r>
@@ -2459,11 +2289,11 @@
       <w:pPr>
         <w:pStyle w:val="berschrift1"/>
       </w:pPr>
-      <w:bookmarkStart w:id="18" w:name="_Toc345021375"/>
+      <w:bookmarkStart w:id="15" w:name="_Toc345021404"/>
       <w:r>
         <w:t>Modulaufteilung</w:t>
       </w:r>
-      <w:bookmarkEnd w:id="18"/>
+      <w:bookmarkEnd w:id="15"/>
     </w:p>
     <w:p>
       <w:r>
@@ -2546,12 +2376,31 @@
       <w:r>
         <w:t>.</w:t>
       </w:r>
+      <w:r>
+        <w:t xml:space="preserve"> Es gibt ebenfalls noch das Modul </w:t>
+      </w:r>
+      <w:proofErr w:type="spellStart"/>
+      <w:r>
+        <w:t>marsenne</w:t>
+      </w:r>
+      <w:proofErr w:type="spellEnd"/>
+      <w:r>
+        <w:t xml:space="preserve">, welches eine Bibliothek enthält um Pseudozufallszahlen zu generieren. Es wurde wie es ist in das Projekt eingebunden und deshalb auch nicht dokumentiert. Die Dokumentation kann hier gefunden werden: </w:t>
+      </w:r>
+      <w:hyperlink r:id="rId6" w:history="1">
+        <w:r>
+          <w:rPr>
+            <w:rStyle w:val="Hyperlink"/>
+          </w:rPr>
+          <w:t>http://www.math.sci.hiroshima-u.ac.jp/~m-mat/MT/emt.html</w:t>
+        </w:r>
+      </w:hyperlink>
     </w:p>
     <w:p>
       <w:pPr>
         <w:pStyle w:val="berschrift2"/>
       </w:pPr>
-      <w:bookmarkStart w:id="19" w:name="_Toc345021376"/>
+      <w:bookmarkStart w:id="16" w:name="_Toc345021405"/>
       <w:r>
         <w:t>PC</w:t>
       </w:r>
@@ -2562,7 +2411,7 @@
       <w:r>
         <w:t>client</w:t>
       </w:r>
-      <w:bookmarkEnd w:id="19"/>
+      <w:bookmarkEnd w:id="16"/>
       <w:proofErr w:type="spellEnd"/>
     </w:p>
     <w:p>
@@ -2573,57 +2422,46 @@
     <w:p>
       <w:pPr>
         <w:pStyle w:val="berschrift2"/>
-        <w:rPr>
-          <w:lang w:val="fr-CH"/>
-        </w:rPr>
       </w:pPr>
-      <w:bookmarkStart w:id="20" w:name="_Toc345021377"/>
-      <w:proofErr w:type="spellStart"/>
-      <w:r>
-        <w:rPr>
-          <w:lang w:val="fr-CH"/>
-        </w:rPr>
-        <w:t>Interrupt</w:t>
-      </w:r>
-      <w:proofErr w:type="spellEnd"/>
-      <w:r>
-        <w:rPr>
-          <w:lang w:val="fr-CH"/>
-        </w:rPr>
-        <w:t xml:space="preserve"> </w:t>
-      </w:r>
-      <w:r>
-        <w:rPr>
-          <w:lang w:val="fr-CH"/>
-        </w:rPr>
+      <w:bookmarkStart w:id="17" w:name="_Toc345021406"/>
+      <w:r>
+        <w:t xml:space="preserve">Interrupt </w:t>
+      </w:r>
+      <w:r>
         <w:t>Handler</w:t>
       </w:r>
-      <w:bookmarkEnd w:id="20"/>
+      <w:bookmarkEnd w:id="17"/>
     </w:p>
     <w:p>
-      <w:pPr>
-        <w:rPr>
-          <w:lang w:val="fr-CH"/>
-        </w:rPr>
-      </w:pPr>
+      <w:r>
+        <w:t>Der Interrupt Handler wurde vor allem von Marcel Bärtschi entwickelt.</w:t>
+      </w:r>
     </w:p>
     <w:p>
       <w:pPr>
         <w:pStyle w:val="berschrift2"/>
-        <w:rPr>
-          <w:lang w:val="fr-CH"/>
-        </w:rPr>
       </w:pPr>
-      <w:bookmarkStart w:id="21" w:name="_Toc345021378"/>
-      <w:proofErr w:type="gramStart"/>
-      <w:r>
-        <w:rPr>
-          <w:lang w:val="fr-CH"/>
-        </w:rPr>
+      <w:bookmarkStart w:id="18" w:name="_Toc345021407"/>
+      <w:r>
+        <w:t>M</w:t>
+      </w:r>
+      <w:r>
+        <w:t>ain</w:t>
+      </w:r>
+      <w:bookmarkEnd w:id="18"/>
+    </w:p>
+    <w:p>
+      <w:r>
+        <w:t xml:space="preserve">Die Funktionen im </w:t>
+      </w:r>
+      <w:proofErr w:type="spellStart"/>
+      <w:r>
         <w:t>main</w:t>
       </w:r>
-      <w:bookmarkEnd w:id="21"/>
-      <w:proofErr w:type="gramEnd"/>
+      <w:proofErr w:type="spellEnd"/>
+      <w:r>
+        <w:t>-Modul wurden von Marcel Bärtschi und Cyril Stoller geschrieben.</w:t>
+      </w:r>
     </w:p>
     <w:tbl>
       <w:tblPr>
@@ -3324,6 +3162,7 @@
                 <w:b/>
                 <w:lang w:val="fr-CH"/>
               </w:rPr>
+              <w:lastRenderedPageBreak/>
               <w:t>restore_interruptstate</w:t>
             </w:r>
             <w:proofErr w:type="spellEnd"/>
@@ -3738,13 +3577,6 @@
     <w:p>
       <w:pPr>
         <w:rPr>
-          <w:lang w:val="en-US"/>
-        </w:rPr>
-      </w:pPr>
-    </w:p>
-    <w:p>
-      <w:pPr>
-        <w:rPr>
           <w:lang w:val="fr-CH"/>
         </w:rPr>
       </w:pPr>
@@ -3753,7 +3585,7 @@
       <w:pPr>
         <w:pStyle w:val="berschrift2"/>
       </w:pPr>
-      <w:bookmarkStart w:id="22" w:name="_Toc345021379"/>
+      <w:bookmarkStart w:id="19" w:name="_Toc345021408"/>
       <w:proofErr w:type="spellStart"/>
       <w:r>
         <w:t>snake_c</w:t>
@@ -3761,8 +3593,29 @@
       <w:r>
         <w:t>ontroller</w:t>
       </w:r>
-      <w:bookmarkEnd w:id="22"/>
+      <w:bookmarkEnd w:id="19"/>
       <w:proofErr w:type="spellEnd"/>
+    </w:p>
+    <w:p>
+      <w:r>
+        <w:t xml:space="preserve">Die Funktionen im Modul </w:t>
+      </w:r>
+      <w:proofErr w:type="spellStart"/>
+      <w:r>
+        <w:t>snake_controller</w:t>
+      </w:r>
+      <w:proofErr w:type="spellEnd"/>
+      <w:r>
+        <w:t xml:space="preserve"> wurden von Cyril Stoller </w:t>
+      </w:r>
+      <w:proofErr w:type="spellStart"/>
+      <w:r>
+        <w:t>geschribenen</w:t>
+      </w:r>
+      <w:proofErr w:type="spellEnd"/>
+      <w:r>
+        <w:t>.</w:t>
+      </w:r>
     </w:p>
     <w:tbl>
       <w:tblPr>
@@ -5139,15 +4992,27 @@
       <w:pPr>
         <w:pStyle w:val="berschrift2"/>
       </w:pPr>
-      <w:bookmarkStart w:id="23" w:name="_Toc345021380"/>
-      <w:r>
-        <w:lastRenderedPageBreak/>
+      <w:bookmarkStart w:id="20" w:name="_Toc345021409"/>
+      <w:r>
         <w:t>G</w:t>
       </w:r>
       <w:r>
         <w:t>raphics</w:t>
       </w:r>
-      <w:bookmarkEnd w:id="23"/>
+      <w:bookmarkEnd w:id="20"/>
+    </w:p>
+    <w:p>
+      <w:r>
+        <w:t xml:space="preserve">Die Grafik-Funktionen im Modul </w:t>
+      </w:r>
+      <w:proofErr w:type="spellStart"/>
+      <w:r>
+        <w:t>graphics</w:t>
+      </w:r>
+      <w:proofErr w:type="spellEnd"/>
+      <w:r>
+        <w:t xml:space="preserve"> wurden von Marcel Bärtschi geschrieben.</w:t>
+      </w:r>
     </w:p>
     <w:tbl>
       <w:tblPr>
@@ -7219,7 +7084,7 @@
 </file>
 
 <file path=customXml/itemProps1.xml><?xml version="1.0" encoding="utf-8"?>
-<ds:datastoreItem xmlns:ds="http://schemas.openxmlformats.org/officeDocument/2006/customXml" ds:itemID="{5AE53496-F1EE-4A4E-A43C-C69EB006D72D}">
+<ds:datastoreItem xmlns:ds="http://schemas.openxmlformats.org/officeDocument/2006/customXml" ds:itemID="{E1708BA2-3FAF-4558-9051-B57FE0E68580}">
   <ds:schemaRefs>
     <ds:schemaRef ds:uri="http://schemas.openxmlformats.org/officeDocument/2006/bibliography"/>
   </ds:schemaRefs>

</xml_diff>

<commit_message>
added visio drawing of DFD
</commit_message>
<xml_diff>
--- a/doc/Carme-Snake.docx
+++ b/doc/Carme-Snake.docx
@@ -1,6 +1,6 @@
 
 <file path=word/document.xml><?xml version="1.0" encoding="utf-8"?>
-<w:document xmlns:ve="http://schemas.openxmlformats.org/markup-compatibility/2006" xmlns:o="urn:schemas-microsoft-com:office:office" xmlns:r="http://schemas.openxmlformats.org/officeDocument/2006/relationships" xmlns:m="http://schemas.openxmlformats.org/officeDocument/2006/math" xmlns:v="urn:schemas-microsoft-com:vml" xmlns:wp="http://schemas.openxmlformats.org/drawingml/2006/wordprocessingDrawing" xmlns:w10="urn:schemas-microsoft-com:office:word" xmlns:w="http://schemas.openxmlformats.org/wordprocessingml/2006/main" xmlns:wne="http://schemas.microsoft.com/office/word/2006/wordml">
+<w:document xmlns:wpc="http://schemas.microsoft.com/office/word/2010/wordprocessingCanvas" xmlns:mc="http://schemas.openxmlformats.org/markup-compatibility/2006" xmlns:o="urn:schemas-microsoft-com:office:office" xmlns:r="http://schemas.openxmlformats.org/officeDocument/2006/relationships" xmlns:m="http://schemas.openxmlformats.org/officeDocument/2006/math" xmlns:v="urn:schemas-microsoft-com:vml" xmlns:wp14="http://schemas.microsoft.com/office/word/2010/wordprocessingDrawing" xmlns:wp="http://schemas.openxmlformats.org/drawingml/2006/wordprocessingDrawing" xmlns:w10="urn:schemas-microsoft-com:office:word" xmlns:w="http://schemas.openxmlformats.org/wordprocessingml/2006/main" xmlns:w14="http://schemas.microsoft.com/office/word/2010/wordml" xmlns:wpg="http://schemas.microsoft.com/office/word/2010/wordprocessingGroup" xmlns:wpi="http://schemas.microsoft.com/office/word/2010/wordprocessingInk" xmlns:wne="http://schemas.microsoft.com/office/word/2006/wordml" xmlns:wps="http://schemas.microsoft.com/office/word/2010/wordprocessingShape" mc:Ignorable="w14 wp14">
   <w:body>
     <w:p>
       <w:pPr>
@@ -14,13 +14,6 @@
     </w:p>
     <w:sdt>
       <w:sdtPr>
-        <w:id w:val="34343356"/>
-        <w:docPartObj>
-          <w:docPartGallery w:val="Table of Contents"/>
-          <w:docPartUnique/>
-        </w:docPartObj>
-      </w:sdtPr>
-      <w:sdtEndPr>
         <w:rPr>
           <w:rFonts w:asciiTheme="minorHAnsi" w:eastAsiaTheme="minorHAnsi" w:hAnsiTheme="minorHAnsi" w:cstheme="minorBidi"/>
           <w:b w:val="0"/>
@@ -28,8 +21,15 @@
           <w:color w:val="auto"/>
           <w:sz w:val="22"/>
           <w:szCs w:val="22"/>
+          <w:lang w:val="de-CH"/>
         </w:rPr>
-      </w:sdtEndPr>
+        <w:id w:val="34343356"/>
+        <w:docPartObj>
+          <w:docPartGallery w:val="Table of Contents"/>
+          <w:docPartUnique/>
+        </w:docPartObj>
+      </w:sdtPr>
+      <w:sdtEndPr/>
       <w:sdtContent>
         <w:p>
           <w:pPr>
@@ -1662,13 +1662,13 @@
       <w:r>
         <w:rPr>
           <w:noProof/>
-          <w:lang w:eastAsia="de-CH"/>
+          <w:lang w:val="en-US"/>
         </w:rPr>
         <w:drawing>
-          <wp:inline distT="0" distB="0" distL="0" distR="0">
-            <wp:extent cx="5764530" cy="3452495"/>
-            <wp:effectExtent l="19050" t="0" r="7620" b="0"/>
-            <wp:docPr id="1" name="Bild 1" descr="D:\Programming\C\Carme-Snake\doc\DFD.jpg"/>
+          <wp:inline distT="0" distB="0" distL="0" distR="0" wp14:anchorId="40E17C69" wp14:editId="256EA26F">
+            <wp:extent cx="5764530" cy="1619443"/>
+            <wp:effectExtent l="0" t="0" r="0" b="0"/>
+            <wp:docPr id="1" name="Bild 1"/>
             <wp:cNvGraphicFramePr>
               <a:graphicFrameLocks xmlns:a="http://schemas.openxmlformats.org/drawingml/2006/main" noChangeAspect="1"/>
             </wp:cNvGraphicFramePr>
@@ -1682,8 +1682,13 @@
                     </pic:cNvPicPr>
                   </pic:nvPicPr>
                   <pic:blipFill>
-                    <a:blip r:embed="rId5" cstate="print"/>
-                    <a:srcRect/>
+                    <a:blip r:embed="rId6" cstate="print">
+                      <a:extLst>
+                        <a:ext uri="{28A0092B-C50C-407E-A947-70E740481C1C}">
+                          <a14:useLocalDpi xmlns:a14="http://schemas.microsoft.com/office/drawing/2010/main" val="0"/>
+                        </a:ext>
+                      </a:extLst>
+                    </a:blip>
                     <a:stretch>
                       <a:fillRect/>
                     </a:stretch>
@@ -1691,7 +1696,7 @@
                   <pic:spPr bwMode="auto">
                     <a:xfrm>
                       <a:off x="0" y="0"/>
-                      <a:ext cx="5764530" cy="3452495"/>
+                      <a:ext cx="5764530" cy="1619443"/>
                     </a:xfrm>
                     <a:prstGeom prst="rect">
                       <a:avLst/>
@@ -1718,19 +1723,19 @@
       <w:r>
         <w:t>puter ist für das einlesen der P</w:t>
       </w:r>
+      <w:r>
+        <w:t xml:space="preserve">feiltasten zuständig. Er sendet diese Befehle über ein eigen dafür entwickeltes Protokoll über EIA232 an das </w:t>
+      </w:r>
+      <w:proofErr w:type="spellStart"/>
+      <w:r>
+        <w:t>Carme</w:t>
+      </w:r>
+      <w:proofErr w:type="spellEnd"/>
+      <w:r>
+        <w:t xml:space="preserve"> Kit.</w:t>
+      </w:r>
       <w:bookmarkStart w:id="1" w:name="_GoBack"/>
       <w:bookmarkEnd w:id="1"/>
-      <w:r>
-        <w:t xml:space="preserve">feiltasten zuständig. Er sendet diese Befehle über ein eigen dafür entwickeltes Protokoll über EIA232 an das </w:t>
-      </w:r>
-      <w:proofErr w:type="spellStart"/>
-      <w:r>
-        <w:t>Carme</w:t>
-      </w:r>
-      <w:proofErr w:type="spellEnd"/>
-      <w:r>
-        <w:t xml:space="preserve"> Kit.</w:t>
-      </w:r>
     </w:p>
     <w:p>
       <w:r>
@@ -1897,7 +1902,6 @@
         <w:rPr>
           <w:lang w:val="en-US"/>
         </w:rPr>
-        <w:lastRenderedPageBreak/>
         <w:t>Datenstrukturen</w:t>
       </w:r>
       <w:bookmarkEnd w:id="4"/>
@@ -2005,52 +2009,23 @@
     <w:p>
       <w:pPr>
         <w:pStyle w:val="berschrift3"/>
-        <w:rPr>
-          <w:lang w:val="en-US"/>
-        </w:rPr>
       </w:pPr>
       <w:bookmarkStart w:id="7" w:name="_Toc345021364"/>
-      <w:proofErr w:type="gramStart"/>
-      <w:r>
-        <w:rPr>
-          <w:lang w:val="en-US"/>
-        </w:rPr>
+      <w:proofErr w:type="spellStart"/>
+      <w:r>
         <w:t>result</w:t>
       </w:r>
       <w:bookmarkEnd w:id="7"/>
-      <w:proofErr w:type="gramEnd"/>
+      <w:proofErr w:type="spellEnd"/>
     </w:p>
     <w:p>
-      <w:pPr>
-        <w:rPr>
-          <w:lang w:val="en-US"/>
-        </w:rPr>
-      </w:pPr>
-      <w:r>
-        <w:rPr>
-          <w:lang w:val="en-US"/>
-        </w:rPr>
-        <w:t xml:space="preserve">NOTHING, FOOD </w:t>
-      </w:r>
-      <w:proofErr w:type="spellStart"/>
-      <w:proofErr w:type="gramStart"/>
-      <w:r>
-        <w:rPr>
-          <w:lang w:val="en-US"/>
-        </w:rPr>
-        <w:t>oder</w:t>
-      </w:r>
-      <w:proofErr w:type="spellEnd"/>
-      <w:proofErr w:type="gramEnd"/>
-      <w:r>
-        <w:rPr>
-          <w:lang w:val="en-US"/>
-        </w:rPr>
-        <w:t xml:space="preserve"> COLLISION</w:t>
+      <w:r>
+        <w:t>NOTHING, FOOD oder COLLISION</w:t>
       </w:r>
     </w:p>
     <w:p>
       <w:r>
+        <w:lastRenderedPageBreak/>
         <w:t xml:space="preserve">Diese Struktur wird von der Funktion </w:t>
       </w:r>
       <w:proofErr w:type="spellStart"/>
@@ -2076,16 +2051,10 @@
     <w:p>
       <w:pPr>
         <w:pStyle w:val="berschrift2"/>
-        <w:rPr>
-          <w:lang w:val="en-US"/>
-        </w:rPr>
       </w:pPr>
       <w:bookmarkStart w:id="8" w:name="_Toc345021365"/>
       <w:proofErr w:type="spellStart"/>
       <w:r>
-        <w:rPr>
-          <w:lang w:val="en-US"/>
-        </w:rPr>
         <w:t>Strutures</w:t>
       </w:r>
       <w:bookmarkEnd w:id="8"/>
@@ -2358,7 +2327,6 @@
         <w:rPr>
           <w:lang w:val="en-US"/>
         </w:rPr>
-        <w:lastRenderedPageBreak/>
         <w:t>head</w:t>
       </w:r>
       <w:proofErr w:type="gramEnd"/>
@@ -2520,6 +2488,7 @@
     </w:p>
     <w:p>
       <w:r>
+        <w:lastRenderedPageBreak/>
         <w:t xml:space="preserve">Dann gibt es noch drei Module, welche sich um das eigentliche Spiel kümmern: </w:t>
       </w:r>
       <w:proofErr w:type="spellStart"/>
@@ -2627,10 +2596,10 @@
     </w:p>
     <w:tbl>
       <w:tblPr>
-        <w:tblStyle w:val="Tabellengitternetz"/>
+        <w:tblStyle w:val="Tabellenraster"/>
         <w:tblW w:w="0" w:type="auto"/>
         <w:jc w:val="center"/>
-        <w:tblLook w:val="04A0"/>
+        <w:tblLook w:val="04A0" w:firstRow="1" w:lastRow="0" w:firstColumn="1" w:lastColumn="0" w:noHBand="0" w:noVBand="1"/>
       </w:tblPr>
       <w:tblGrid>
         <w:gridCol w:w="1861"/>
@@ -2838,10 +2807,10 @@
     <w:p/>
     <w:tbl>
       <w:tblPr>
-        <w:tblStyle w:val="Tabellengitternetz"/>
+        <w:tblStyle w:val="Tabellenraster"/>
         <w:tblW w:w="0" w:type="auto"/>
         <w:jc w:val="center"/>
-        <w:tblLook w:val="04A0"/>
+        <w:tblLook w:val="04A0" w:firstRow="1" w:lastRow="0" w:firstColumn="1" w:lastColumn="0" w:noHBand="0" w:noVBand="1"/>
       </w:tblPr>
       <w:tblGrid>
         <w:gridCol w:w="1861"/>
@@ -2872,15 +2841,7 @@
                 <w:b/>
                 <w:lang w:val="fr-CH"/>
               </w:rPr>
-              <w:t>R</w:t>
-            </w:r>
-            <w:r>
-              <w:rPr>
-                <w:rFonts w:cstheme="minorHAnsi"/>
-                <w:b/>
-                <w:lang w:val="fr-CH"/>
-              </w:rPr>
-              <w:t>andomize</w:t>
+              <w:t>Randomize</w:t>
             </w:r>
             <w:r>
               <w:rPr>
@@ -3071,10 +3032,10 @@
     <w:p/>
     <w:tbl>
       <w:tblPr>
-        <w:tblStyle w:val="Tabellengitternetz"/>
+        <w:tblStyle w:val="Tabellenraster"/>
         <w:tblpPr w:leftFromText="141" w:rightFromText="141" w:vertAnchor="text" w:horzAnchor="margin" w:tblpY="135"/>
         <w:tblW w:w="0" w:type="auto"/>
-        <w:tblLook w:val="04A0"/>
+        <w:tblLook w:val="04A0" w:firstRow="1" w:lastRow="0" w:firstColumn="1" w:lastColumn="0" w:noHBand="0" w:noVBand="1"/>
       </w:tblPr>
       <w:tblGrid>
         <w:gridCol w:w="1861"/>
@@ -3293,10 +3254,10 @@
     <w:p/>
     <w:tbl>
       <w:tblPr>
-        <w:tblStyle w:val="Tabellengitternetz"/>
+        <w:tblStyle w:val="Tabellenraster"/>
         <w:tblpPr w:leftFromText="141" w:rightFromText="141" w:vertAnchor="text" w:horzAnchor="margin" w:tblpY="135"/>
         <w:tblW w:w="0" w:type="auto"/>
-        <w:tblLook w:val="04A0"/>
+        <w:tblLook w:val="04A0" w:firstRow="1" w:lastRow="0" w:firstColumn="1" w:lastColumn="0" w:noHBand="0" w:noVBand="1"/>
       </w:tblPr>
       <w:tblGrid>
         <w:gridCol w:w="1861"/>
@@ -3529,10 +3490,10 @@
     <w:p/>
     <w:tbl>
       <w:tblPr>
-        <w:tblStyle w:val="Tabellengitternetz"/>
+        <w:tblStyle w:val="Tabellenraster"/>
         <w:tblW w:w="0" w:type="auto"/>
         <w:jc w:val="center"/>
-        <w:tblLook w:val="04A0"/>
+        <w:tblLook w:val="04A0" w:firstRow="1" w:lastRow="0" w:firstColumn="1" w:lastColumn="0" w:noHBand="0" w:noVBand="1"/>
       </w:tblPr>
       <w:tblGrid>
         <w:gridCol w:w="1861"/>
@@ -3766,10 +3727,10 @@
     </w:p>
     <w:tbl>
       <w:tblPr>
-        <w:tblStyle w:val="Tabellengitternetz"/>
+        <w:tblStyle w:val="Tabellenraster"/>
         <w:tblW w:w="0" w:type="auto"/>
         <w:jc w:val="center"/>
-        <w:tblLook w:val="04A0"/>
+        <w:tblLook w:val="04A0" w:firstRow="1" w:lastRow="0" w:firstColumn="1" w:lastColumn="0" w:noHBand="0" w:noVBand="1"/>
       </w:tblPr>
       <w:tblGrid>
         <w:gridCol w:w="1861"/>
@@ -4013,13 +3974,19 @@
         </w:tc>
       </w:tr>
     </w:tbl>
-    <w:p/>
+    <w:p>
+      <w:pPr>
+        <w:rPr>
+          <w:lang w:val="en-US"/>
+        </w:rPr>
+      </w:pPr>
+    </w:p>
     <w:tbl>
       <w:tblPr>
-        <w:tblStyle w:val="Tabellengitternetz"/>
+        <w:tblStyle w:val="Tabellenraster"/>
         <w:tblW w:w="0" w:type="auto"/>
         <w:jc w:val="center"/>
-        <w:tblLook w:val="04A0"/>
+        <w:tblLook w:val="04A0" w:firstRow="1" w:lastRow="0" w:firstColumn="1" w:lastColumn="0" w:noHBand="0" w:noVBand="1"/>
       </w:tblPr>
       <w:tblGrid>
         <w:gridCol w:w="1861"/>
@@ -4050,6 +4017,7 @@
                 <w:b/>
                 <w:lang w:val="fr-CH"/>
               </w:rPr>
+              <w:lastRenderedPageBreak/>
               <w:t>check_wall_collision</w:t>
             </w:r>
             <w:proofErr w:type="spellEnd"/>
@@ -4234,10 +4202,10 @@
     <w:p/>
     <w:tbl>
       <w:tblPr>
-        <w:tblStyle w:val="Tabellengitternetz"/>
+        <w:tblStyle w:val="Tabellenraster"/>
         <w:tblW w:w="0" w:type="auto"/>
         <w:jc w:val="center"/>
-        <w:tblLook w:val="04A0"/>
+        <w:tblLook w:val="04A0" w:firstRow="1" w:lastRow="0" w:firstColumn="1" w:lastColumn="0" w:noHBand="0" w:noVBand="1"/>
       </w:tblPr>
       <w:tblGrid>
         <w:gridCol w:w="1861"/>
@@ -4452,10 +4420,10 @@
     <w:p/>
     <w:tbl>
       <w:tblPr>
-        <w:tblStyle w:val="Tabellengitternetz"/>
+        <w:tblStyle w:val="Tabellenraster"/>
         <w:tblW w:w="0" w:type="auto"/>
         <w:jc w:val="center"/>
-        <w:tblLook w:val="04A0"/>
+        <w:tblLook w:val="04A0" w:firstRow="1" w:lastRow="0" w:firstColumn="1" w:lastColumn="0" w:noHBand="0" w:noVBand="1"/>
       </w:tblPr>
       <w:tblGrid>
         <w:gridCol w:w="1861"/>
@@ -4663,10 +4631,10 @@
     <w:p/>
     <w:tbl>
       <w:tblPr>
-        <w:tblStyle w:val="Tabellengitternetz"/>
+        <w:tblStyle w:val="Tabellenraster"/>
         <w:tblW w:w="0" w:type="auto"/>
         <w:jc w:val="center"/>
-        <w:tblLook w:val="04A0"/>
+        <w:tblLook w:val="04A0" w:firstRow="1" w:lastRow="0" w:firstColumn="1" w:lastColumn="0" w:noHBand="0" w:noVBand="1"/>
       </w:tblPr>
       <w:tblGrid>
         <w:gridCol w:w="1861"/>
@@ -4697,15 +4665,7 @@
                 <w:b/>
                 <w:lang w:val="fr-CH"/>
               </w:rPr>
-              <w:t>check_</w:t>
-            </w:r>
-            <w:r>
-              <w:rPr>
-                <w:rFonts w:cstheme="minorHAnsi"/>
-                <w:b/>
-                <w:lang w:val="fr-CH"/>
-              </w:rPr>
-              <w:t>initial_state</w:t>
+              <w:t>check_initial_state</w:t>
             </w:r>
             <w:proofErr w:type="spellEnd"/>
           </w:p>
@@ -4894,10 +4854,10 @@
     <w:p/>
     <w:tbl>
       <w:tblPr>
-        <w:tblStyle w:val="Tabellengitternetz"/>
+        <w:tblStyle w:val="Tabellenraster"/>
         <w:tblW w:w="0" w:type="auto"/>
         <w:jc w:val="center"/>
-        <w:tblLook w:val="04A0"/>
+        <w:tblLook w:val="04A0" w:firstRow="1" w:lastRow="0" w:firstColumn="1" w:lastColumn="0" w:noHBand="0" w:noVBand="1"/>
       </w:tblPr>
       <w:tblGrid>
         <w:gridCol w:w="1861"/>
@@ -4937,7 +4897,7 @@
                 <w:b/>
                 <w:lang w:val="fr-CH"/>
               </w:rPr>
-              <w:t xml:space="preserve"> </w:t>
+              <w:t xml:space="preserve"> _</w:t>
             </w:r>
             <w:proofErr w:type="spellStart"/>
             <w:r>
@@ -4946,7 +4906,7 @@
                 <w:b/>
                 <w:lang w:val="fr-CH"/>
               </w:rPr>
-              <w:t>_snake</w:t>
+              <w:t>snake</w:t>
             </w:r>
             <w:proofErr w:type="spellEnd"/>
           </w:p>
@@ -5141,7 +5101,6 @@
       </w:pPr>
       <w:bookmarkStart w:id="23" w:name="_Toc345021380"/>
       <w:r>
-        <w:lastRenderedPageBreak/>
         <w:t>G</w:t>
       </w:r>
       <w:r>
@@ -5151,10 +5110,10 @@
     </w:p>
     <w:tbl>
       <w:tblPr>
-        <w:tblStyle w:val="Tabellengitternetz"/>
+        <w:tblStyle w:val="Tabellenraster"/>
         <w:tblW w:w="0" w:type="auto"/>
         <w:jc w:val="center"/>
-        <w:tblLook w:val="04A0"/>
+        <w:tblLook w:val="04A0" w:firstRow="1" w:lastRow="0" w:firstColumn="1" w:lastColumn="0" w:noHBand="0" w:noVBand="1"/>
       </w:tblPr>
       <w:tblGrid>
         <w:gridCol w:w="1861"/>
@@ -5360,10 +5319,10 @@
     <w:p/>
     <w:tbl>
       <w:tblPr>
-        <w:tblStyle w:val="Tabellengitternetz"/>
+        <w:tblStyle w:val="Tabellenraster"/>
         <w:tblW w:w="0" w:type="auto"/>
         <w:jc w:val="center"/>
-        <w:tblLook w:val="04A0"/>
+        <w:tblLook w:val="04A0" w:firstRow="1" w:lastRow="0" w:firstColumn="1" w:lastColumn="0" w:noHBand="0" w:noVBand="1"/>
       </w:tblPr>
       <w:tblGrid>
         <w:gridCol w:w="1861"/>
@@ -5578,10 +5537,10 @@
     <w:p/>
     <w:tbl>
       <w:tblPr>
-        <w:tblStyle w:val="Tabellengitternetz"/>
+        <w:tblStyle w:val="Tabellenraster"/>
         <w:tblW w:w="0" w:type="auto"/>
         <w:jc w:val="center"/>
-        <w:tblLook w:val="04A0"/>
+        <w:tblLook w:val="04A0" w:firstRow="1" w:lastRow="0" w:firstColumn="1" w:lastColumn="0" w:noHBand="0" w:noVBand="1"/>
       </w:tblPr>
       <w:tblGrid>
         <w:gridCol w:w="1861"/>
@@ -5796,10 +5755,10 @@
     <w:p/>
     <w:tbl>
       <w:tblPr>
-        <w:tblStyle w:val="Tabellengitternetz"/>
+        <w:tblStyle w:val="Tabellenraster"/>
         <w:tblW w:w="0" w:type="auto"/>
         <w:jc w:val="center"/>
-        <w:tblLook w:val="04A0"/>
+        <w:tblLook w:val="04A0" w:firstRow="1" w:lastRow="0" w:firstColumn="1" w:lastColumn="0" w:noHBand="0" w:noVBand="1"/>
       </w:tblPr>
       <w:tblGrid>
         <w:gridCol w:w="1861"/>
@@ -5830,6 +5789,7 @@
                 <w:b/>
                 <w:lang w:val="fr-CH"/>
               </w:rPr>
+              <w:lastRenderedPageBreak/>
               <w:t>draw_field</w:t>
             </w:r>
             <w:proofErr w:type="spellEnd"/>
@@ -6007,10 +5967,10 @@
     <w:p/>
     <w:tbl>
       <w:tblPr>
-        <w:tblStyle w:val="Tabellengitternetz"/>
+        <w:tblStyle w:val="Tabellenraster"/>
         <w:tblW w:w="0" w:type="auto"/>
         <w:jc w:val="center"/>
-        <w:tblLook w:val="04A0"/>
+        <w:tblLook w:val="04A0" w:firstRow="1" w:lastRow="0" w:firstColumn="1" w:lastColumn="0" w:noHBand="0" w:noVBand="1"/>
       </w:tblPr>
       <w:tblGrid>
         <w:gridCol w:w="1861"/>
@@ -6234,7 +6194,7 @@
 </file>
 
 <file path=word/styles.xml><?xml version="1.0" encoding="utf-8"?>
-<w:styles xmlns:r="http://schemas.openxmlformats.org/officeDocument/2006/relationships" xmlns:w="http://schemas.openxmlformats.org/wordprocessingml/2006/main">
+<w:styles xmlns:mc="http://schemas.openxmlformats.org/markup-compatibility/2006" xmlns:r="http://schemas.openxmlformats.org/officeDocument/2006/relationships" xmlns:w="http://schemas.openxmlformats.org/wordprocessingml/2006/main" xmlns:w14="http://schemas.microsoft.com/office/word/2010/wordml" mc:Ignorable="w14">
   <w:docDefaults>
     <w:rPrDefault>
       <w:rPr>
@@ -6498,7 +6458,6 @@
     <w:uiPriority w:val="99"/>
     <w:semiHidden/>
     <w:unhideWhenUsed/>
-    <w:qFormat/>
     <w:tblPr>
       <w:tblInd w:w="0" w:type="dxa"/>
       <w:tblCellMar>
@@ -6597,7 +6556,7 @@
       <w:color w:val="4F81BD" w:themeColor="accent1"/>
     </w:rPr>
   </w:style>
-  <w:style w:type="table" w:styleId="Tabellengitternetz">
+  <w:style w:type="table" w:styleId="Tabellenraster">
     <w:name w:val="Table Grid"/>
     <w:basedOn w:val="NormaleTabelle"/>
     <w:uiPriority w:val="59"/>
@@ -7219,7 +7178,7 @@
 </file>
 
 <file path=customXml/itemProps1.xml><?xml version="1.0" encoding="utf-8"?>
-<ds:datastoreItem xmlns:ds="http://schemas.openxmlformats.org/officeDocument/2006/customXml" ds:itemID="{5AE53496-F1EE-4A4E-A43C-C69EB006D72D}">
+<ds:datastoreItem xmlns:ds="http://schemas.openxmlformats.org/officeDocument/2006/customXml" ds:itemID="{2FC337B7-FA68-443F-8094-F4ABF1D377A6}">
   <ds:schemaRefs>
     <ds:schemaRef ds:uri="http://schemas.openxmlformats.org/officeDocument/2006/bibliography"/>
   </ds:schemaRefs>

</xml_diff>

<commit_message>
updated Doxygen with visio graphic, added description to marsenne.c
</commit_message>
<xml_diff>
--- a/doc/Carme-Snake.docx
+++ b/doc/Carme-Snake.docx
@@ -1,18 +1,13 @@
 
 <file path=word/document.xml><?xml version="1.0" encoding="utf-8"?>
-<w:document xmlns:wpc="http://schemas.microsoft.com/office/word/2010/wordprocessingCanvas" xmlns:mc="http://schemas.openxmlformats.org/markup-compatibility/2006" xmlns:o="urn:schemas-microsoft-com:office:office" xmlns:r="http://schemas.openxmlformats.org/officeDocument/2006/relationships" xmlns:m="http://schemas.openxmlformats.org/officeDocument/2006/math" xmlns:v="urn:schemas-microsoft-com:vml" xmlns:wp14="http://schemas.microsoft.com/office/word/2010/wordprocessingDrawing" xmlns:wp="http://schemas.openxmlformats.org/drawingml/2006/wordprocessingDrawing" xmlns:w10="urn:schemas-microsoft-com:office:word" xmlns:w="http://schemas.openxmlformats.org/wordprocessingml/2006/main" xmlns:w14="http://schemas.microsoft.com/office/word/2010/wordml" xmlns:wpg="http://schemas.microsoft.com/office/word/2010/wordprocessingGroup" xmlns:wpi="http://schemas.microsoft.com/office/word/2010/wordprocessingInk" xmlns:wne="http://schemas.microsoft.com/office/word/2006/wordml" xmlns:wps="http://schemas.microsoft.com/office/word/2010/wordprocessingShape" mc:Ignorable="w14 wp14">
+<w:document xmlns:ve="http://schemas.openxmlformats.org/markup-compatibility/2006" xmlns:o="urn:schemas-microsoft-com:office:office" xmlns:r="http://schemas.openxmlformats.org/officeDocument/2006/relationships" xmlns:m="http://schemas.openxmlformats.org/officeDocument/2006/math" xmlns:v="urn:schemas-microsoft-com:vml" xmlns:wp="http://schemas.openxmlformats.org/drawingml/2006/wordprocessingDrawing" xmlns:w10="urn:schemas-microsoft-com:office:word" xmlns:w="http://schemas.openxmlformats.org/wordprocessingml/2006/main" xmlns:wne="http://schemas.microsoft.com/office/word/2006/wordml">
   <w:body>
     <w:p>
       <w:pPr>
         <w:pStyle w:val="Titel"/>
       </w:pPr>
-      <w:proofErr w:type="spellStart"/>
-      <w:r>
-        <w:t>Carme</w:t>
-      </w:r>
-      <w:proofErr w:type="spellEnd"/>
-      <w:r>
-        <w:t>-Snake</w:t>
+      <w:r>
+        <w:t>Carme-Snake</w:t>
       </w:r>
     </w:p>
     <w:sdt>
@@ -55,7 +50,7 @@
             </w:tabs>
             <w:rPr>
               <w:noProof/>
-              <w:lang w:eastAsia="de-CH"/>
+              <w:lang w:val="de-CH" w:eastAsia="de-CH"/>
             </w:rPr>
           </w:pPr>
           <w:r>
@@ -76,7 +71,7 @@
             </w:rPr>
             <w:fldChar w:fldCharType="separate"/>
           </w:r>
-          <w:hyperlink w:anchor="_Toc345021390" w:history="1">
+          <w:hyperlink w:anchor="_Toc345431015" w:history="1">
             <w:r>
               <w:rPr>
                 <w:rStyle w:val="Hyperlink"/>
@@ -103,7 +98,7 @@
                 <w:noProof/>
                 <w:webHidden/>
               </w:rPr>
-              <w:instrText xml:space="preserve"> PAGEREF _Toc345021390 \h </w:instrText>
+              <w:instrText xml:space="preserve"> PAGEREF _Toc345431015 \h </w:instrText>
             </w:r>
             <w:r>
               <w:rPr>
@@ -142,14 +137,15 @@
             </w:tabs>
             <w:rPr>
               <w:noProof/>
-              <w:lang w:eastAsia="de-CH"/>
+              <w:lang w:val="de-CH" w:eastAsia="de-CH"/>
             </w:rPr>
           </w:pPr>
-          <w:hyperlink w:anchor="_Toc345021391" w:history="1">
+          <w:hyperlink w:anchor="_Toc345431016" w:history="1">
             <w:r>
               <w:rPr>
                 <w:rStyle w:val="Hyperlink"/>
                 <w:noProof/>
+                <w:lang w:val="de-CH"/>
               </w:rPr>
               <w:t>Computer</w:t>
             </w:r>
@@ -172,7 +168,7 @@
                 <w:noProof/>
                 <w:webHidden/>
               </w:rPr>
-              <w:instrText xml:space="preserve"> PAGEREF _Toc345021391 \h </w:instrText>
+              <w:instrText xml:space="preserve"> PAGEREF _Toc345431016 \h </w:instrText>
             </w:r>
             <w:r>
               <w:rPr>
@@ -211,14 +207,15 @@
             </w:tabs>
             <w:rPr>
               <w:noProof/>
-              <w:lang w:eastAsia="de-CH"/>
+              <w:lang w:val="de-CH" w:eastAsia="de-CH"/>
             </w:rPr>
           </w:pPr>
-          <w:hyperlink w:anchor="_Toc345021392" w:history="1">
+          <w:hyperlink w:anchor="_Toc345431017" w:history="1">
             <w:r>
               <w:rPr>
                 <w:rStyle w:val="Hyperlink"/>
                 <w:noProof/>
+                <w:lang w:val="de-CH"/>
               </w:rPr>
               <w:t>Carme Kit</w:t>
             </w:r>
@@ -241,7 +238,7 @@
                 <w:noProof/>
                 <w:webHidden/>
               </w:rPr>
-              <w:instrText xml:space="preserve"> PAGEREF _Toc345021392 \h </w:instrText>
+              <w:instrText xml:space="preserve"> PAGEREF _Toc345431017 \h </w:instrText>
             </w:r>
             <w:r>
               <w:rPr>
@@ -280,10 +277,10 @@
             </w:tabs>
             <w:rPr>
               <w:noProof/>
-              <w:lang w:eastAsia="de-CH"/>
+              <w:lang w:val="de-CH" w:eastAsia="de-CH"/>
             </w:rPr>
           </w:pPr>
-          <w:hyperlink w:anchor="_Toc345021393" w:history="1">
+          <w:hyperlink w:anchor="_Toc345431018" w:history="1">
             <w:r>
               <w:rPr>
                 <w:rStyle w:val="Hyperlink"/>
@@ -310,7 +307,7 @@
                 <w:noProof/>
                 <w:webHidden/>
               </w:rPr>
-              <w:instrText xml:space="preserve"> PAGEREF _Toc345021393 \h </w:instrText>
+              <w:instrText xml:space="preserve"> PAGEREF _Toc345431018 \h </w:instrText>
             </w:r>
             <w:r>
               <w:rPr>
@@ -330,7 +327,7 @@
                 <w:noProof/>
                 <w:webHidden/>
               </w:rPr>
-              <w:t>3</w:t>
+              <w:t>2</w:t>
             </w:r>
             <w:r>
               <w:rPr>
@@ -349,10 +346,10 @@
             </w:tabs>
             <w:rPr>
               <w:noProof/>
-              <w:lang w:eastAsia="de-CH"/>
+              <w:lang w:val="de-CH" w:eastAsia="de-CH"/>
             </w:rPr>
           </w:pPr>
-          <w:hyperlink w:anchor="_Toc345021394" w:history="1">
+          <w:hyperlink w:anchor="_Toc345431019" w:history="1">
             <w:r>
               <w:rPr>
                 <w:rStyle w:val="Hyperlink"/>
@@ -379,7 +376,7 @@
                 <w:noProof/>
                 <w:webHidden/>
               </w:rPr>
-              <w:instrText xml:space="preserve"> PAGEREF _Toc345021394 \h </w:instrText>
+              <w:instrText xml:space="preserve"> PAGEREF _Toc345431019 \h </w:instrText>
             </w:r>
             <w:r>
               <w:rPr>
@@ -399,7 +396,7 @@
                 <w:noProof/>
                 <w:webHidden/>
               </w:rPr>
-              <w:t>3</w:t>
+              <w:t>2</w:t>
             </w:r>
             <w:r>
               <w:rPr>
@@ -418,10 +415,10 @@
             </w:tabs>
             <w:rPr>
               <w:noProof/>
-              <w:lang w:eastAsia="de-CH"/>
+              <w:lang w:val="de-CH" w:eastAsia="de-CH"/>
             </w:rPr>
           </w:pPr>
-          <w:hyperlink w:anchor="_Toc345021395" w:history="1">
+          <w:hyperlink w:anchor="_Toc345431020" w:history="1">
             <w:r>
               <w:rPr>
                 <w:rStyle w:val="Hyperlink"/>
@@ -448,7 +445,7 @@
                 <w:noProof/>
                 <w:webHidden/>
               </w:rPr>
-              <w:instrText xml:space="preserve"> PAGEREF _Toc345021395 \h </w:instrText>
+              <w:instrText xml:space="preserve"> PAGEREF _Toc345431020 \h </w:instrText>
             </w:r>
             <w:r>
               <w:rPr>
@@ -468,7 +465,7 @@
                 <w:noProof/>
                 <w:webHidden/>
               </w:rPr>
-              <w:t>3</w:t>
+              <w:t>2</w:t>
             </w:r>
             <w:r>
               <w:rPr>
@@ -487,14 +484,15 @@
             </w:tabs>
             <w:rPr>
               <w:noProof/>
-              <w:lang w:eastAsia="de-CH"/>
+              <w:lang w:val="de-CH" w:eastAsia="de-CH"/>
             </w:rPr>
           </w:pPr>
-          <w:hyperlink w:anchor="_Toc345021396" w:history="1">
+          <w:hyperlink w:anchor="_Toc345431021" w:history="1">
             <w:r>
               <w:rPr>
                 <w:rStyle w:val="Hyperlink"/>
                 <w:noProof/>
+                <w:lang w:val="de-CH"/>
               </w:rPr>
               <w:t>result</w:t>
             </w:r>
@@ -517,7 +515,7 @@
                 <w:noProof/>
                 <w:webHidden/>
               </w:rPr>
-              <w:instrText xml:space="preserve"> PAGEREF _Toc345021396 \h </w:instrText>
+              <w:instrText xml:space="preserve"> PAGEREF _Toc345431021 \h </w:instrText>
             </w:r>
             <w:r>
               <w:rPr>
@@ -537,7 +535,7 @@
                 <w:noProof/>
                 <w:webHidden/>
               </w:rPr>
-              <w:t>3</w:t>
+              <w:t>2</w:t>
             </w:r>
             <w:r>
               <w:rPr>
@@ -556,14 +554,15 @@
             </w:tabs>
             <w:rPr>
               <w:noProof/>
-              <w:lang w:eastAsia="de-CH"/>
+              <w:lang w:val="de-CH" w:eastAsia="de-CH"/>
             </w:rPr>
           </w:pPr>
-          <w:hyperlink w:anchor="_Toc345021397" w:history="1">
+          <w:hyperlink w:anchor="_Toc345431022" w:history="1">
             <w:r>
               <w:rPr>
                 <w:rStyle w:val="Hyperlink"/>
                 <w:noProof/>
+                <w:lang w:val="de-CH"/>
               </w:rPr>
               <w:t>Strutures</w:t>
             </w:r>
@@ -586,7 +585,7 @@
                 <w:noProof/>
                 <w:webHidden/>
               </w:rPr>
-              <w:instrText xml:space="preserve"> PAGEREF _Toc345021397 \h </w:instrText>
+              <w:instrText xml:space="preserve"> PAGEREF _Toc345431022 \h </w:instrText>
             </w:r>
             <w:r>
               <w:rPr>
@@ -625,14 +624,15 @@
             </w:tabs>
             <w:rPr>
               <w:noProof/>
-              <w:lang w:eastAsia="de-CH"/>
+              <w:lang w:val="de-CH" w:eastAsia="de-CH"/>
             </w:rPr>
           </w:pPr>
-          <w:hyperlink w:anchor="_Toc345021398" w:history="1">
+          <w:hyperlink w:anchor="_Toc345431023" w:history="1">
             <w:r>
               <w:rPr>
                 <w:rStyle w:val="Hyperlink"/>
                 <w:noProof/>
+                <w:lang w:val="de-CH"/>
               </w:rPr>
               <w:t>location</w:t>
             </w:r>
@@ -655,7 +655,7 @@
                 <w:noProof/>
                 <w:webHidden/>
               </w:rPr>
-              <w:instrText xml:space="preserve"> PAGEREF _Toc345021398 \h </w:instrText>
+              <w:instrText xml:space="preserve"> PAGEREF _Toc345431023 \h </w:instrText>
             </w:r>
             <w:r>
               <w:rPr>
@@ -694,14 +694,15 @@
             </w:tabs>
             <w:rPr>
               <w:noProof/>
-              <w:lang w:eastAsia="de-CH"/>
+              <w:lang w:val="de-CH" w:eastAsia="de-CH"/>
             </w:rPr>
           </w:pPr>
-          <w:hyperlink w:anchor="_Toc345021399" w:history="1">
+          <w:hyperlink w:anchor="_Toc345431024" w:history="1">
             <w:r>
               <w:rPr>
                 <w:rStyle w:val="Hyperlink"/>
                 <w:noProof/>
+                <w:lang w:val="de-CH"/>
               </w:rPr>
               <w:t>Globale Variablen im Main-Modul</w:t>
             </w:r>
@@ -724,7 +725,7 @@
                 <w:noProof/>
                 <w:webHidden/>
               </w:rPr>
-              <w:instrText xml:space="preserve"> PAGEREF _Toc345021399 \h </w:instrText>
+              <w:instrText xml:space="preserve"> PAGEREF _Toc345431024 \h </w:instrText>
             </w:r>
             <w:r>
               <w:rPr>
@@ -763,14 +764,15 @@
             </w:tabs>
             <w:rPr>
               <w:noProof/>
-              <w:lang w:eastAsia="de-CH"/>
+              <w:lang w:val="de-CH" w:eastAsia="de-CH"/>
             </w:rPr>
           </w:pPr>
-          <w:hyperlink w:anchor="_Toc345021400" w:history="1">
+          <w:hyperlink w:anchor="_Toc345431025" w:history="1">
             <w:r>
               <w:rPr>
                 <w:rStyle w:val="Hyperlink"/>
                 <w:noProof/>
+                <w:lang w:val="de-CH"/>
               </w:rPr>
               <w:t>snake_direction (volatile location)</w:t>
             </w:r>
@@ -793,7 +795,7 @@
                 <w:noProof/>
                 <w:webHidden/>
               </w:rPr>
-              <w:instrText xml:space="preserve"> PAGEREF _Toc345021400 \h </w:instrText>
+              <w:instrText xml:space="preserve"> PAGEREF _Toc345431025 \h </w:instrText>
             </w:r>
             <w:r>
               <w:rPr>
@@ -832,14 +834,15 @@
             </w:tabs>
             <w:rPr>
               <w:noProof/>
-              <w:lang w:eastAsia="de-CH"/>
+              <w:lang w:val="de-CH" w:eastAsia="de-CH"/>
             </w:rPr>
           </w:pPr>
-          <w:hyperlink w:anchor="_Toc345021401" w:history="1">
+          <w:hyperlink w:anchor="_Toc345431026" w:history="1">
             <w:r>
               <w:rPr>
                 <w:rStyle w:val="Hyperlink"/>
                 <w:noProof/>
+                <w:lang w:val="de-CH"/>
               </w:rPr>
               <w:t>timer_irq_flag (volatile int)</w:t>
             </w:r>
@@ -862,7 +865,7 @@
                 <w:noProof/>
                 <w:webHidden/>
               </w:rPr>
-              <w:instrText xml:space="preserve"> PAGEREF _Toc345021401 \h </w:instrText>
+              <w:instrText xml:space="preserve"> PAGEREF _Toc345431026 \h </w:instrText>
             </w:r>
             <w:r>
               <w:rPr>
@@ -901,14 +904,15 @@
             </w:tabs>
             <w:rPr>
               <w:noProof/>
-              <w:lang w:eastAsia="de-CH"/>
+              <w:lang w:val="de-CH" w:eastAsia="de-CH"/>
             </w:rPr>
           </w:pPr>
-          <w:hyperlink w:anchor="_Toc345021402" w:history="1">
+          <w:hyperlink w:anchor="_Toc345431027" w:history="1">
             <w:r>
               <w:rPr>
                 <w:rStyle w:val="Hyperlink"/>
                 <w:noProof/>
+                <w:lang w:val="de-CH"/>
               </w:rPr>
               <w:t>food (pos)</w:t>
             </w:r>
@@ -931,7 +935,7 @@
                 <w:noProof/>
                 <w:webHidden/>
               </w:rPr>
-              <w:instrText xml:space="preserve"> PAGEREF _Toc345021402 \h </w:instrText>
+              <w:instrText xml:space="preserve"> PAGEREF _Toc345431027 \h </w:instrText>
             </w:r>
             <w:r>
               <w:rPr>
@@ -970,14 +974,15 @@
             </w:tabs>
             <w:rPr>
               <w:noProof/>
-              <w:lang w:eastAsia="de-CH"/>
+              <w:lang w:val="de-CH" w:eastAsia="de-CH"/>
             </w:rPr>
           </w:pPr>
-          <w:hyperlink w:anchor="_Toc345021403" w:history="1">
+          <w:hyperlink w:anchor="_Toc345431028" w:history="1">
             <w:r>
               <w:rPr>
                 <w:rStyle w:val="Hyperlink"/>
                 <w:noProof/>
+                <w:lang w:val="de-CH"/>
               </w:rPr>
               <w:t>level (int)</w:t>
             </w:r>
@@ -1000,7 +1005,7 @@
                 <w:noProof/>
                 <w:webHidden/>
               </w:rPr>
-              <w:instrText xml:space="preserve"> PAGEREF _Toc345021403 \h </w:instrText>
+              <w:instrText xml:space="preserve"> PAGEREF _Toc345431028 \h </w:instrText>
             </w:r>
             <w:r>
               <w:rPr>
@@ -1039,14 +1044,15 @@
             </w:tabs>
             <w:rPr>
               <w:noProof/>
-              <w:lang w:eastAsia="de-CH"/>
+              <w:lang w:val="de-CH" w:eastAsia="de-CH"/>
             </w:rPr>
           </w:pPr>
-          <w:hyperlink w:anchor="_Toc345021404" w:history="1">
+          <w:hyperlink w:anchor="_Toc345431029" w:history="1">
             <w:r>
               <w:rPr>
                 <w:rStyle w:val="Hyperlink"/>
                 <w:noProof/>
+                <w:lang w:val="de-CH"/>
               </w:rPr>
               <w:t>Modulaufteilung</w:t>
             </w:r>
@@ -1069,7 +1075,7 @@
                 <w:noProof/>
                 <w:webHidden/>
               </w:rPr>
-              <w:instrText xml:space="preserve"> PAGEREF _Toc345021404 \h </w:instrText>
+              <w:instrText xml:space="preserve"> PAGEREF _Toc345431029 \h </w:instrText>
             </w:r>
             <w:r>
               <w:rPr>
@@ -1089,7 +1095,7 @@
                 <w:noProof/>
                 <w:webHidden/>
               </w:rPr>
-              <w:t>4</w:t>
+              <w:t>3</w:t>
             </w:r>
             <w:r>
               <w:rPr>
@@ -1108,14 +1114,15 @@
             </w:tabs>
             <w:rPr>
               <w:noProof/>
-              <w:lang w:eastAsia="de-CH"/>
+              <w:lang w:val="de-CH" w:eastAsia="de-CH"/>
             </w:rPr>
           </w:pPr>
-          <w:hyperlink w:anchor="_Toc345021405" w:history="1">
+          <w:hyperlink w:anchor="_Toc345431030" w:history="1">
             <w:r>
               <w:rPr>
                 <w:rStyle w:val="Hyperlink"/>
                 <w:noProof/>
+                <w:lang w:val="de-CH"/>
               </w:rPr>
               <w:t>PC client</w:t>
             </w:r>
@@ -1138,7 +1145,7 @@
                 <w:noProof/>
                 <w:webHidden/>
               </w:rPr>
-              <w:instrText xml:space="preserve"> PAGEREF _Toc345021405 \h </w:instrText>
+              <w:instrText xml:space="preserve"> PAGEREF _Toc345431030 \h </w:instrText>
             </w:r>
             <w:r>
               <w:rPr>
@@ -1177,15 +1184,15 @@
             </w:tabs>
             <w:rPr>
               <w:noProof/>
-              <w:lang w:eastAsia="de-CH"/>
+              <w:lang w:val="de-CH" w:eastAsia="de-CH"/>
             </w:rPr>
           </w:pPr>
-          <w:hyperlink w:anchor="_Toc345021406" w:history="1">
+          <w:hyperlink w:anchor="_Toc345431031" w:history="1">
             <w:r>
               <w:rPr>
                 <w:rStyle w:val="Hyperlink"/>
                 <w:noProof/>
-                <w:lang w:val="fr-CH"/>
+                <w:lang w:val="de-CH"/>
               </w:rPr>
               <w:t>Interrupt Handler</w:t>
             </w:r>
@@ -1208,7 +1215,7 @@
                 <w:noProof/>
                 <w:webHidden/>
               </w:rPr>
-              <w:instrText xml:space="preserve"> PAGEREF _Toc345021406 \h </w:instrText>
+              <w:instrText xml:space="preserve"> PAGEREF _Toc345431031 \h </w:instrText>
             </w:r>
             <w:r>
               <w:rPr>
@@ -1247,17 +1254,17 @@
             </w:tabs>
             <w:rPr>
               <w:noProof/>
-              <w:lang w:eastAsia="de-CH"/>
+              <w:lang w:val="de-CH" w:eastAsia="de-CH"/>
             </w:rPr>
           </w:pPr>
-          <w:hyperlink w:anchor="_Toc345021407" w:history="1">
+          <w:hyperlink w:anchor="_Toc345431032" w:history="1">
             <w:r>
               <w:rPr>
                 <w:rStyle w:val="Hyperlink"/>
                 <w:noProof/>
-                <w:lang w:val="fr-CH"/>
-              </w:rPr>
-              <w:t>main</w:t>
+                <w:lang w:val="de-CH"/>
+              </w:rPr>
+              <w:t>Main</w:t>
             </w:r>
             <w:r>
               <w:rPr>
@@ -1278,7 +1285,7 @@
                 <w:noProof/>
                 <w:webHidden/>
               </w:rPr>
-              <w:instrText xml:space="preserve"> PAGEREF _Toc345021407 \h </w:instrText>
+              <w:instrText xml:space="preserve"> PAGEREF _Toc345431032 \h </w:instrText>
             </w:r>
             <w:r>
               <w:rPr>
@@ -1317,10 +1324,10 @@
             </w:tabs>
             <w:rPr>
               <w:noProof/>
-              <w:lang w:eastAsia="de-CH"/>
+              <w:lang w:val="de-CH" w:eastAsia="de-CH"/>
             </w:rPr>
           </w:pPr>
-          <w:hyperlink w:anchor="_Toc345021408" w:history="1">
+          <w:hyperlink w:anchor="_Toc345431033" w:history="1">
             <w:r>
               <w:rPr>
                 <w:rStyle w:val="Hyperlink"/>
@@ -1347,7 +1354,7 @@
                 <w:noProof/>
                 <w:webHidden/>
               </w:rPr>
-              <w:instrText xml:space="preserve"> PAGEREF _Toc345021408 \h </w:instrText>
+              <w:instrText xml:space="preserve"> PAGEREF _Toc345431033 \h </w:instrText>
             </w:r>
             <w:r>
               <w:rPr>
@@ -1367,7 +1374,7 @@
                 <w:noProof/>
                 <w:webHidden/>
               </w:rPr>
-              <w:t>5</w:t>
+              <w:t>4</w:t>
             </w:r>
             <w:r>
               <w:rPr>
@@ -1386,10 +1393,10 @@
             </w:tabs>
             <w:rPr>
               <w:noProof/>
-              <w:lang w:eastAsia="de-CH"/>
+              <w:lang w:val="de-CH" w:eastAsia="de-CH"/>
             </w:rPr>
           </w:pPr>
-          <w:hyperlink w:anchor="_Toc345021409" w:history="1">
+          <w:hyperlink w:anchor="_Toc345431034" w:history="1">
             <w:r>
               <w:rPr>
                 <w:rStyle w:val="Hyperlink"/>
@@ -1416,7 +1423,7 @@
                 <w:noProof/>
                 <w:webHidden/>
               </w:rPr>
-              <w:instrText xml:space="preserve"> PAGEREF _Toc345021409 \h </w:instrText>
+              <w:instrText xml:space="preserve"> PAGEREF _Toc345431034 \h </w:instrText>
             </w:r>
             <w:r>
               <w:rPr>
@@ -1436,7 +1443,7 @@
                 <w:noProof/>
                 <w:webHidden/>
               </w:rPr>
-              <w:t>6</w:t>
+              <w:t>5</w:t>
             </w:r>
             <w:r>
               <w:rPr>
@@ -1473,7 +1480,7 @@
       <w:pPr>
         <w:pStyle w:val="berschrift1"/>
       </w:pPr>
-      <w:bookmarkStart w:id="1" w:name="_Toc345021390"/>
+      <w:bookmarkStart w:id="1" w:name="_Toc345431015"/>
       <w:r>
         <w:t>Übersicht</w:t>
       </w:r>
@@ -1502,9 +1509,9 @@
             <o:lock v:ext="edit" aspectratio="t"/>
           </v:shapetype>
           <v:shape id="_x0000_i1025" type="#_x0000_t75" style="width:453.05pt;height:128.55pt" o:ole="">
-            <v:imagedata r:id="rId6" o:title=""/>
+            <v:imagedata r:id="rId5" o:title=""/>
           </v:shape>
-          <o:OLEObject Type="Embed" ProgID="Visio.Drawing.11" ShapeID="_x0000_i1025" DrawAspect="Content" ObjectID="_1418802724" r:id="rId7"/>
+          <o:OLEObject Type="Embed" ProgID="Visio.Drawing.11" ShapeID="_x0000_i1025" DrawAspect="Content" ObjectID="_1419174238" r:id="rId6"/>
         </w:object>
       </w:r>
     </w:p>
@@ -1530,21 +1537,7 @@
         <w:rPr>
           <w:lang w:val="de-CH"/>
         </w:rPr>
-        <w:t xml:space="preserve">feiltasten zuständig. Er sendet diese Befehle über ein eigen dafür entwickeltes Protokoll über EIA232 an das </w:t>
-      </w:r>
-      <w:proofErr w:type="spellStart"/>
-      <w:r>
-        <w:rPr>
-          <w:lang w:val="de-CH"/>
-        </w:rPr>
-        <w:t>Carme</w:t>
-      </w:r>
-      <w:proofErr w:type="spellEnd"/>
-      <w:r>
-        <w:rPr>
-          <w:lang w:val="de-CH"/>
-        </w:rPr>
-        <w:t xml:space="preserve"> Kit.</w:t>
+        <w:t>feiltasten zuständig. Er sendet diese Befehle über ein eigen dafür entwickeltes Protokoll über EIA232 an das Carme Kit.</w:t>
       </w:r>
     </w:p>
     <w:p>
@@ -1557,21 +1550,7 @@
         <w:rPr>
           <w:lang w:val="de-CH"/>
         </w:rPr>
-        <w:t xml:space="preserve">Das </w:t>
-      </w:r>
-      <w:proofErr w:type="spellStart"/>
-      <w:r>
-        <w:rPr>
-          <w:lang w:val="de-CH"/>
-        </w:rPr>
-        <w:t>Carme</w:t>
-      </w:r>
-      <w:proofErr w:type="spellEnd"/>
-      <w:r>
-        <w:rPr>
-          <w:lang w:val="de-CH"/>
-        </w:rPr>
-        <w:t xml:space="preserve"> Kit empfängt diese Daten und kontrolliert damit das Spiel. Es ist ausserdem auch für die graphische Darstellung zuständig.</w:t>
+        <w:t>Das Carme Kit empfängt diese Daten und kontrolliert damit das Spiel. Es ist ausserdem auch für die graphische Darstellung zuständig.</w:t>
       </w:r>
     </w:p>
     <w:p>
@@ -1581,7 +1560,7 @@
           <w:lang w:val="de-CH"/>
         </w:rPr>
       </w:pPr>
-      <w:bookmarkStart w:id="2" w:name="_Toc345021391"/>
+      <w:bookmarkStart w:id="2" w:name="_Toc345431016"/>
       <w:r>
         <w:rPr>
           <w:lang w:val="de-CH"/>
@@ -1600,21 +1579,7 @@
         <w:rPr>
           <w:lang w:val="de-CH"/>
         </w:rPr>
-        <w:t xml:space="preserve">Die Software auf dem PC läuft in C mit der GUI Library von Ivo </w:t>
-      </w:r>
-      <w:proofErr w:type="spellStart"/>
-      <w:r>
-        <w:rPr>
-          <w:lang w:val="de-CH"/>
-        </w:rPr>
-        <w:t>Oesch</w:t>
-      </w:r>
-      <w:proofErr w:type="spellEnd"/>
-      <w:r>
-        <w:rPr>
-          <w:lang w:val="de-CH"/>
-        </w:rPr>
-        <w:t xml:space="preserve">. Es wird jeweils eine Pfeiltaste gesendet, wenn sie unterschiedlich </w:t>
+        <w:t xml:space="preserve">Die Software auf dem PC läuft in C mit der GUI Library von Ivo Oesch. Es wird jeweils eine Pfeiltaste gesendet, wenn sie unterschiedlich </w:t>
       </w:r>
       <w:r>
         <w:rPr>
@@ -1632,21 +1597,7 @@
         <w:rPr>
           <w:lang w:val="de-CH"/>
         </w:rPr>
-        <w:t xml:space="preserve">. Sobald die EXE gestartet wird, kann mit der ersten gedrückten Pfeiltaste das Spiel auf dem (laufenden) </w:t>
-      </w:r>
-      <w:proofErr w:type="spellStart"/>
-      <w:r>
-        <w:rPr>
-          <w:lang w:val="de-CH"/>
-        </w:rPr>
-        <w:t>Carme</w:t>
-      </w:r>
-      <w:proofErr w:type="spellEnd"/>
-      <w:r>
-        <w:rPr>
-          <w:lang w:val="de-CH"/>
-        </w:rPr>
-        <w:t xml:space="preserve"> Kit gestartet werden.</w:t>
+        <w:t>. Sobald die EXE gestartet wird, kann mit der ersten gedrückten Pfeiltaste das Spiel auf dem (laufenden) Carme Kit gestartet werden.</w:t>
       </w:r>
     </w:p>
     <w:p>
@@ -1672,21 +1623,7 @@
         <w:rPr>
           <w:lang w:val="de-CH"/>
         </w:rPr>
-        <w:t>, ein ‚u‘ (</w:t>
-      </w:r>
-      <w:proofErr w:type="spellStart"/>
-      <w:r>
-        <w:rPr>
-          <w:lang w:val="de-CH"/>
-        </w:rPr>
-        <w:t>up</w:t>
-      </w:r>
-      <w:proofErr w:type="spellEnd"/>
-      <w:r>
-        <w:rPr>
-          <w:lang w:val="de-CH"/>
-        </w:rPr>
-        <w:t xml:space="preserve">) für </w:t>
+        <w:t xml:space="preserve">, ein ‚u‘ (up) für </w:t>
       </w:r>
       <w:r>
         <w:rPr>
@@ -1735,20 +1672,12 @@
           <w:lang w:val="de-CH"/>
         </w:rPr>
       </w:pPr>
-      <w:bookmarkStart w:id="3" w:name="_Toc345021392"/>
-      <w:proofErr w:type="spellStart"/>
-      <w:r>
-        <w:rPr>
-          <w:lang w:val="de-CH"/>
-        </w:rPr>
-        <w:t>Carme</w:t>
-      </w:r>
-      <w:proofErr w:type="spellEnd"/>
-      <w:r>
-        <w:rPr>
-          <w:lang w:val="de-CH"/>
-        </w:rPr>
-        <w:t xml:space="preserve"> Kit</w:t>
+      <w:bookmarkStart w:id="3" w:name="_Toc345431017"/>
+      <w:r>
+        <w:rPr>
+          <w:lang w:val="de-CH"/>
+        </w:rPr>
+        <w:t>Carme Kit</w:t>
       </w:r>
       <w:bookmarkEnd w:id="3"/>
     </w:p>
@@ -1762,21 +1691,7 @@
         <w:rPr>
           <w:lang w:val="de-CH"/>
         </w:rPr>
-        <w:t xml:space="preserve">Die Software auf dem </w:t>
-      </w:r>
-      <w:proofErr w:type="spellStart"/>
-      <w:r>
-        <w:rPr>
-          <w:lang w:val="de-CH"/>
-        </w:rPr>
-        <w:t>Carme</w:t>
-      </w:r>
-      <w:proofErr w:type="spellEnd"/>
-      <w:r>
-        <w:rPr>
-          <w:lang w:val="de-CH"/>
-        </w:rPr>
-        <w:t xml:space="preserve"> Kit läuft grösstenteils in C. Das einzige Modul in Assembler </w:t>
+        <w:t xml:space="preserve">Die Software auf dem Carme Kit läuft grösstenteils in C. Das einzige Modul in Assembler </w:t>
       </w:r>
       <w:r>
         <w:rPr>
@@ -1843,19 +1758,17 @@
       <w:pPr>
         <w:pStyle w:val="berschrift1"/>
       </w:pPr>
-      <w:bookmarkStart w:id="4" w:name="_Toc345021393"/>
-      <w:proofErr w:type="spellStart"/>
+      <w:bookmarkStart w:id="4" w:name="_Toc345431018"/>
       <w:r>
         <w:t>Datenstrukturen</w:t>
       </w:r>
       <w:bookmarkEnd w:id="4"/>
-      <w:proofErr w:type="spellEnd"/>
     </w:p>
     <w:p>
       <w:pPr>
         <w:pStyle w:val="berschrift2"/>
       </w:pPr>
-      <w:bookmarkStart w:id="5" w:name="_Toc345021394"/>
+      <w:bookmarkStart w:id="5" w:name="_Toc345431019"/>
       <w:r>
         <w:t>Enumerations</w:t>
       </w:r>
@@ -1865,7 +1778,7 @@
       <w:pPr>
         <w:pStyle w:val="berschrift3"/>
       </w:pPr>
-      <w:bookmarkStart w:id="6" w:name="_Toc345021395"/>
+      <w:bookmarkStart w:id="6" w:name="_Toc345431020"/>
       <w:proofErr w:type="gramStart"/>
       <w:r>
         <w:t>direction</w:t>
@@ -1921,8 +1834,7 @@
           <w:lang w:val="de-CH"/>
         </w:rPr>
       </w:pPr>
-      <w:bookmarkStart w:id="7" w:name="_Toc345021396"/>
-      <w:proofErr w:type="spellStart"/>
+      <w:bookmarkStart w:id="7" w:name="_Toc345431021"/>
       <w:r>
         <w:rPr>
           <w:lang w:val="de-CH"/>
@@ -1930,7 +1842,6 @@
         <w:t>result</w:t>
       </w:r>
       <w:bookmarkEnd w:id="7"/>
-      <w:proofErr w:type="spellEnd"/>
     </w:p>
     <w:p>
       <w:pPr>
@@ -1956,35 +1867,7 @@
           <w:lang w:val="de-CH"/>
         </w:rPr>
         <w:lastRenderedPageBreak/>
-        <w:t xml:space="preserve">Diese Struktur wird von der Funktion </w:t>
-      </w:r>
-      <w:proofErr w:type="spellStart"/>
-      <w:r>
-        <w:rPr>
-          <w:lang w:val="de-CH"/>
-        </w:rPr>
-        <w:t>step_forward</w:t>
-      </w:r>
-      <w:proofErr w:type="spellEnd"/>
-      <w:r>
-        <w:rPr>
-          <w:lang w:val="de-CH"/>
-        </w:rPr>
-        <w:t xml:space="preserve">() benutzt, um der </w:t>
-      </w:r>
-      <w:proofErr w:type="spellStart"/>
-      <w:r>
-        <w:rPr>
-          <w:lang w:val="de-CH"/>
-        </w:rPr>
-        <w:t>main</w:t>
-      </w:r>
-      <w:proofErr w:type="spellEnd"/>
-      <w:r>
-        <w:rPr>
-          <w:lang w:val="de-CH"/>
-        </w:rPr>
-        <w:t>() Funktion mitzuteilen, was beim Vorwärtsgehen geschehen ist. Entweder nichts, die Schlange ist auf Futter gestossen oder die Schlange ist kollidiert.</w:t>
+        <w:t>Diese Struktur wird von der Funktion step_forward() benutzt, um der main() Funktion mitzuteilen, was beim Vorwärtsgehen geschehen ist. Entweder nichts, die Schlange ist auf Futter gestossen oder die Schlange ist kollidiert.</w:t>
       </w:r>
     </w:p>
     <w:p>
@@ -1994,8 +1877,7 @@
           <w:lang w:val="de-CH"/>
         </w:rPr>
       </w:pPr>
-      <w:bookmarkStart w:id="8" w:name="_Toc345021397"/>
-      <w:proofErr w:type="spellStart"/>
+      <w:bookmarkStart w:id="8" w:name="_Toc345431022"/>
       <w:r>
         <w:rPr>
           <w:lang w:val="de-CH"/>
@@ -2003,7 +1885,6 @@
         <w:t>Strutures</w:t>
       </w:r>
       <w:bookmarkEnd w:id="8"/>
-      <w:proofErr w:type="spellEnd"/>
     </w:p>
     <w:p>
       <w:pPr>
@@ -2012,8 +1893,7 @@
           <w:lang w:val="de-CH"/>
         </w:rPr>
       </w:pPr>
-      <w:bookmarkStart w:id="9" w:name="_Toc345021398"/>
-      <w:proofErr w:type="spellStart"/>
+      <w:bookmarkStart w:id="9" w:name="_Toc345431023"/>
       <w:r>
         <w:rPr>
           <w:lang w:val="de-CH"/>
@@ -2021,7 +1901,6 @@
         <w:t>location</w:t>
       </w:r>
       <w:bookmarkEnd w:id="9"/>
-      <w:proofErr w:type="spellEnd"/>
     </w:p>
     <w:p>
       <w:pPr>
@@ -2049,7 +1928,7 @@
           <w:lang w:val="de-CH"/>
         </w:rPr>
       </w:pPr>
-      <w:bookmarkStart w:id="10" w:name="_Toc345021399"/>
+      <w:bookmarkStart w:id="10" w:name="_Toc345431024"/>
       <w:r>
         <w:rPr>
           <w:lang w:val="de-CH"/>
@@ -2071,15 +1950,13 @@
           <w:lang w:val="de-CH"/>
         </w:rPr>
       </w:pPr>
-      <w:bookmarkStart w:id="11" w:name="_Toc345021400"/>
-      <w:proofErr w:type="spellStart"/>
+      <w:bookmarkStart w:id="11" w:name="_Toc345431025"/>
       <w:r>
         <w:rPr>
           <w:lang w:val="de-CH"/>
         </w:rPr>
         <w:t>snake_direction</w:t>
       </w:r>
-      <w:proofErr w:type="spellEnd"/>
       <w:r>
         <w:rPr>
           <w:lang w:val="de-CH"/>
@@ -2090,16 +1967,8 @@
         <w:rPr>
           <w:lang w:val="de-CH"/>
         </w:rPr>
-        <w:t xml:space="preserve">volatile </w:t>
-      </w:r>
-      <w:proofErr w:type="spellStart"/>
-      <w:r>
-        <w:rPr>
-          <w:lang w:val="de-CH"/>
-        </w:rPr>
-        <w:t>location</w:t>
-      </w:r>
-      <w:proofErr w:type="spellEnd"/>
+        <w:t>volatile location</w:t>
+      </w:r>
       <w:r>
         <w:rPr>
           <w:lang w:val="de-CH"/>
@@ -2118,21 +1987,7 @@
         <w:rPr>
           <w:lang w:val="de-CH"/>
         </w:rPr>
-        <w:t xml:space="preserve">Globale Variable, welche vom </w:t>
-      </w:r>
-      <w:proofErr w:type="spellStart"/>
-      <w:r>
-        <w:rPr>
-          <w:lang w:val="de-CH"/>
-        </w:rPr>
-        <w:t>Interrupthandler</w:t>
-      </w:r>
-      <w:proofErr w:type="spellEnd"/>
-      <w:r>
-        <w:rPr>
-          <w:lang w:val="de-CH"/>
-        </w:rPr>
-        <w:t xml:space="preserve"> über UART aktualisiert wird.</w:t>
+        <w:t>Globale Variable, welche vom Interrupthandler über UART aktualisiert wird.</w:t>
       </w:r>
     </w:p>
     <w:p>
@@ -2170,34 +2025,12 @@
           <w:lang w:val="de-CH"/>
         </w:rPr>
       </w:pPr>
-      <w:bookmarkStart w:id="12" w:name="_Toc345021401"/>
-      <w:proofErr w:type="spellStart"/>
-      <w:r>
-        <w:rPr>
-          <w:lang w:val="de-CH"/>
-        </w:rPr>
-        <w:t>timer_irq_flag</w:t>
-      </w:r>
-      <w:proofErr w:type="spellEnd"/>
-      <w:r>
-        <w:rPr>
-          <w:lang w:val="de-CH"/>
-        </w:rPr>
-        <w:t xml:space="preserve"> (volatile </w:t>
-      </w:r>
-      <w:proofErr w:type="spellStart"/>
-      <w:r>
-        <w:rPr>
-          <w:lang w:val="de-CH"/>
-        </w:rPr>
-        <w:t>int</w:t>
-      </w:r>
-      <w:proofErr w:type="spellEnd"/>
-      <w:r>
-        <w:rPr>
-          <w:lang w:val="de-CH"/>
-        </w:rPr>
-        <w:t>)</w:t>
+      <w:bookmarkStart w:id="12" w:name="_Toc345431026"/>
+      <w:r>
+        <w:rPr>
+          <w:lang w:val="de-CH"/>
+        </w:rPr>
+        <w:t>timer_irq_flag (volatile int)</w:t>
       </w:r>
       <w:bookmarkEnd w:id="12"/>
     </w:p>
@@ -2211,35 +2044,7 @@
         <w:rPr>
           <w:lang w:val="de-CH"/>
         </w:rPr>
-        <w:t xml:space="preserve">Globale Variable, welche vom </w:t>
-      </w:r>
-      <w:proofErr w:type="spellStart"/>
-      <w:r>
-        <w:rPr>
-          <w:lang w:val="de-CH"/>
-        </w:rPr>
-        <w:t>Interrupthandler</w:t>
-      </w:r>
-      <w:proofErr w:type="spellEnd"/>
-      <w:r>
-        <w:rPr>
-          <w:lang w:val="de-CH"/>
-        </w:rPr>
-        <w:t xml:space="preserve"> über den </w:t>
-      </w:r>
-      <w:proofErr w:type="spellStart"/>
-      <w:r>
-        <w:rPr>
-          <w:lang w:val="de-CH"/>
-        </w:rPr>
-        <w:t>Timer</w:t>
-      </w:r>
-      <w:proofErr w:type="spellEnd"/>
-      <w:r>
-        <w:rPr>
-          <w:lang w:val="de-CH"/>
-        </w:rPr>
-        <w:t xml:space="preserve"> gesetzt wird.</w:t>
+        <w:t>Globale Variable, welche vom Interrupthandler über den Timer gesetzt wird.</w:t>
       </w:r>
     </w:p>
     <w:p>
@@ -2252,35 +2057,7 @@
         <w:rPr>
           <w:lang w:val="de-CH"/>
         </w:rPr>
-        <w:t xml:space="preserve">Alle 1ms wird das </w:t>
-      </w:r>
-      <w:proofErr w:type="spellStart"/>
-      <w:r>
-        <w:rPr>
-          <w:lang w:val="de-CH"/>
-        </w:rPr>
-        <w:t>Flag</w:t>
-      </w:r>
-      <w:proofErr w:type="spellEnd"/>
-      <w:r>
-        <w:rPr>
-          <w:lang w:val="de-CH"/>
-        </w:rPr>
-        <w:t xml:space="preserve"> vom Interrupt des </w:t>
-      </w:r>
-      <w:proofErr w:type="spellStart"/>
-      <w:r>
-        <w:rPr>
-          <w:lang w:val="de-CH"/>
-        </w:rPr>
-        <w:t>Timers</w:t>
-      </w:r>
-      <w:proofErr w:type="spellEnd"/>
-      <w:r>
-        <w:rPr>
-          <w:lang w:val="de-CH"/>
-        </w:rPr>
-        <w:t xml:space="preserve"> gesetzt. Damit werden genaue Zeitverzögerungen möglich.</w:t>
+        <w:t>Alle 1ms wird das Flag vom Interrupt des Timers gesetzt. Damit werden genaue Zeitverzögerungen möglich.</w:t>
       </w:r>
     </w:p>
     <w:p>
@@ -2290,8 +2067,7 @@
           <w:lang w:val="de-CH"/>
         </w:rPr>
       </w:pPr>
-      <w:bookmarkStart w:id="13" w:name="_Toc345021402"/>
-      <w:proofErr w:type="spellStart"/>
+      <w:bookmarkStart w:id="13" w:name="_Toc345431027"/>
       <w:r>
         <w:rPr>
           <w:lang w:val="de-CH"/>
@@ -2302,28 +2078,7 @@
         <w:rPr>
           <w:lang w:val="de-CH"/>
         </w:rPr>
-        <w:t>ood</w:t>
-      </w:r>
-      <w:proofErr w:type="spellEnd"/>
-      <w:r>
-        <w:rPr>
-          <w:lang w:val="de-CH"/>
-        </w:rPr>
-        <w:t xml:space="preserve"> (</w:t>
-      </w:r>
-      <w:proofErr w:type="spellStart"/>
-      <w:r>
-        <w:rPr>
-          <w:lang w:val="de-CH"/>
-        </w:rPr>
-        <w:t>pos</w:t>
-      </w:r>
-      <w:proofErr w:type="spellEnd"/>
-      <w:r>
-        <w:rPr>
-          <w:lang w:val="de-CH"/>
-        </w:rPr>
-        <w:t>)</w:t>
+        <w:t>ood (pos)</w:t>
       </w:r>
       <w:bookmarkEnd w:id="13"/>
     </w:p>
@@ -2353,34 +2108,12 @@
           <w:lang w:val="de-CH"/>
         </w:rPr>
       </w:pPr>
-      <w:bookmarkStart w:id="14" w:name="_Toc345021403"/>
-      <w:proofErr w:type="spellStart"/>
-      <w:r>
-        <w:rPr>
-          <w:lang w:val="de-CH"/>
-        </w:rPr>
-        <w:t>level</w:t>
-      </w:r>
-      <w:proofErr w:type="spellEnd"/>
-      <w:r>
-        <w:rPr>
-          <w:lang w:val="de-CH"/>
-        </w:rPr>
-        <w:t xml:space="preserve"> (</w:t>
-      </w:r>
-      <w:proofErr w:type="spellStart"/>
-      <w:r>
-        <w:rPr>
-          <w:lang w:val="de-CH"/>
-        </w:rPr>
-        <w:t>int</w:t>
-      </w:r>
-      <w:proofErr w:type="spellEnd"/>
-      <w:r>
-        <w:rPr>
-          <w:lang w:val="de-CH"/>
-        </w:rPr>
-        <w:t>)</w:t>
+      <w:bookmarkStart w:id="14" w:name="_Toc345431028"/>
+      <w:r>
+        <w:rPr>
+          <w:lang w:val="de-CH"/>
+        </w:rPr>
+        <w:t>level (int)</w:t>
       </w:r>
       <w:bookmarkEnd w:id="14"/>
     </w:p>
@@ -2404,33 +2137,11 @@
           <w:lang w:val="de-CH"/>
         </w:rPr>
       </w:pPr>
-      <w:proofErr w:type="spellStart"/>
-      <w:r>
-        <w:rPr>
-          <w:lang w:val="de-CH"/>
-        </w:rPr>
-        <w:t>snake</w:t>
-      </w:r>
-      <w:proofErr w:type="spellEnd"/>
-      <w:r>
-        <w:rPr>
-          <w:lang w:val="de-CH"/>
-        </w:rPr>
-        <w:t xml:space="preserve"> (Array aus </w:t>
-      </w:r>
-      <w:proofErr w:type="spellStart"/>
-      <w:r>
-        <w:rPr>
-          <w:lang w:val="de-CH"/>
-        </w:rPr>
-        <w:t>location</w:t>
-      </w:r>
-      <w:proofErr w:type="spellEnd"/>
-      <w:r>
-        <w:rPr>
-          <w:lang w:val="de-CH"/>
-        </w:rPr>
-        <w:t>)</w:t>
+      <w:r>
+        <w:rPr>
+          <w:lang w:val="de-CH"/>
+        </w:rPr>
+        <w:t>snake (Array aus location)</w:t>
       </w:r>
     </w:p>
     <w:p>
@@ -2438,53 +2149,10 @@
         <w:rPr>
           <w:lang w:val="de-CH"/>
         </w:rPr>
-        <w:t xml:space="preserve">Ist ein </w:t>
-      </w:r>
-      <w:proofErr w:type="spellStart"/>
-      <w:r>
-        <w:rPr>
-          <w:lang w:val="de-CH"/>
-        </w:rPr>
-        <w:t>Ringbuffer</w:t>
-      </w:r>
-      <w:proofErr w:type="spellEnd"/>
-      <w:r>
-        <w:rPr>
-          <w:lang w:val="de-CH"/>
-        </w:rPr>
-        <w:t xml:space="preserve">, welcher die Schlage repräsentiert. </w:t>
-      </w:r>
-      <w:proofErr w:type="spellStart"/>
-      <w:r>
-        <w:t>Dazu</w:t>
-      </w:r>
-      <w:proofErr w:type="spellEnd"/>
-      <w:r>
-        <w:t xml:space="preserve"> </w:t>
-      </w:r>
-      <w:proofErr w:type="spellStart"/>
-      <w:r>
-        <w:t>gehören</w:t>
-      </w:r>
-      <w:proofErr w:type="spellEnd"/>
-      <w:r>
-        <w:t xml:space="preserve"> </w:t>
-      </w:r>
-      <w:proofErr w:type="spellStart"/>
-      <w:r>
-        <w:t>folgende</w:t>
-      </w:r>
-      <w:proofErr w:type="spellEnd"/>
-      <w:r>
-        <w:t xml:space="preserve"> </w:t>
-      </w:r>
-      <w:proofErr w:type="spellStart"/>
-      <w:r>
-        <w:t>Variablen</w:t>
-      </w:r>
-      <w:proofErr w:type="spellEnd"/>
-      <w:r>
-        <w:t>:</w:t>
+        <w:t xml:space="preserve">Ist ein Ringbuffer, welcher die Schlage repräsentiert. </w:t>
+      </w:r>
+      <w:r>
+        <w:t>Dazu gehören folgende Variablen:</w:t>
       </w:r>
     </w:p>
     <w:p>
@@ -2497,15 +2165,7 @@
       </w:r>
       <w:proofErr w:type="gramEnd"/>
       <w:r>
-        <w:t xml:space="preserve"> (</w:t>
-      </w:r>
-      <w:proofErr w:type="spellStart"/>
-      <w:r>
-        <w:t>int</w:t>
-      </w:r>
-      <w:proofErr w:type="spellEnd"/>
-      <w:r>
-        <w:t>)</w:t>
+        <w:t xml:space="preserve"> (int)</w:t>
       </w:r>
     </w:p>
     <w:p>
@@ -2518,15 +2178,7 @@
       </w:r>
       <w:proofErr w:type="gramEnd"/>
       <w:r>
-        <w:t xml:space="preserve"> (</w:t>
-      </w:r>
-      <w:proofErr w:type="spellStart"/>
-      <w:r>
-        <w:t>int</w:t>
-      </w:r>
-      <w:proofErr w:type="spellEnd"/>
-      <w:r>
-        <w:t>)</w:t>
+        <w:t xml:space="preserve"> (int)</w:t>
       </w:r>
     </w:p>
     <w:p>
@@ -2539,15 +2191,7 @@
       </w:r>
       <w:proofErr w:type="gramEnd"/>
       <w:r>
-        <w:t xml:space="preserve"> (</w:t>
-      </w:r>
-      <w:proofErr w:type="spellStart"/>
-      <w:r>
-        <w:t>int</w:t>
-      </w:r>
-      <w:proofErr w:type="spellEnd"/>
-      <w:r>
-        <w:t>)</w:t>
+        <w:t xml:space="preserve"> (int)</w:t>
       </w:r>
     </w:p>
     <w:p>
@@ -2557,7 +2201,7 @@
           <w:lang w:val="de-CH"/>
         </w:rPr>
       </w:pPr>
-      <w:bookmarkStart w:id="15" w:name="_Toc345021404"/>
+      <w:bookmarkStart w:id="15" w:name="_Toc345431029"/>
       <w:r>
         <w:rPr>
           <w:lang w:val="de-CH"/>
@@ -2625,16 +2269,8 @@
         <w:rPr>
           <w:lang w:val="de-CH"/>
         </w:rPr>
-        <w:t xml:space="preserve"> geschrieben und behandelt alle Hardwarenahen </w:t>
-      </w:r>
-      <w:proofErr w:type="spellStart"/>
-      <w:r>
-        <w:rPr>
-          <w:lang w:val="de-CH"/>
-        </w:rPr>
-        <w:t>Funtionen</w:t>
-      </w:r>
-      <w:proofErr w:type="spellEnd"/>
+        <w:t xml:space="preserve"> geschrieben und behandelt alle Hardwarenahen Funtionen</w:t>
+      </w:r>
       <w:r>
         <w:rPr>
           <w:lang w:val="de-CH"/>
@@ -2657,21 +2293,7 @@
         <w:rPr>
           <w:lang w:val="de-CH"/>
         </w:rPr>
-        <w:t xml:space="preserve"> Ausserdem kümmert es sich um die </w:t>
-      </w:r>
-      <w:proofErr w:type="spellStart"/>
-      <w:r>
-        <w:rPr>
-          <w:lang w:val="de-CH"/>
-        </w:rPr>
-        <w:t>Timer</w:t>
-      </w:r>
-      <w:proofErr w:type="spellEnd"/>
-      <w:r>
-        <w:rPr>
-          <w:lang w:val="de-CH"/>
-        </w:rPr>
-        <w:t>-Interrupts, welche für die Zeitverzögerung gebraucht werden.</w:t>
+        <w:t xml:space="preserve"> Ausserdem kümmert es sich um die Timer-Interrupts, welche für die Zeitverzögerung gebraucht werden.</w:t>
       </w:r>
     </w:p>
     <w:p>
@@ -2687,42 +2309,24 @@
         <w:lastRenderedPageBreak/>
         <w:t xml:space="preserve">Dann gibt es noch drei Module, welche sich um das eigentliche Spiel kümmern: </w:t>
       </w:r>
-      <w:proofErr w:type="spellStart"/>
       <w:r>
         <w:rPr>
           <w:lang w:val="de-CH"/>
         </w:rPr>
         <w:t>main</w:t>
       </w:r>
-      <w:proofErr w:type="spellEnd"/>
       <w:r>
         <w:rPr>
           <w:lang w:val="de-CH"/>
         </w:rPr>
         <w:t xml:space="preserve">, </w:t>
       </w:r>
-      <w:proofErr w:type="spellStart"/>
-      <w:r>
-        <w:rPr>
-          <w:lang w:val="de-CH"/>
-        </w:rPr>
-        <w:t>graphics</w:t>
-      </w:r>
-      <w:proofErr w:type="spellEnd"/>
-      <w:r>
-        <w:rPr>
-          <w:lang w:val="de-CH"/>
-        </w:rPr>
-        <w:t xml:space="preserve"> und </w:t>
-      </w:r>
-      <w:proofErr w:type="spellStart"/>
-      <w:r>
-        <w:rPr>
-          <w:lang w:val="de-CH"/>
-        </w:rPr>
-        <w:t>snake_controller</w:t>
-      </w:r>
-      <w:proofErr w:type="spellEnd"/>
+      <w:r>
+        <w:rPr>
+          <w:lang w:val="de-CH"/>
+        </w:rPr>
+        <w:t>graphics und snake_controller</w:t>
+      </w:r>
       <w:r>
         <w:rPr>
           <w:lang w:val="de-CH"/>
@@ -2733,31 +2337,30 @@
         <w:rPr>
           <w:lang w:val="de-CH"/>
         </w:rPr>
-        <w:t xml:space="preserve"> Es gibt ebenfalls noch das Modul </w:t>
-      </w:r>
-      <w:proofErr w:type="spellStart"/>
-      <w:r>
-        <w:rPr>
-          <w:lang w:val="de-CH"/>
-        </w:rPr>
-        <w:t>marsenne</w:t>
-      </w:r>
-      <w:proofErr w:type="spellEnd"/>
-      <w:r>
-        <w:rPr>
-          <w:lang w:val="de-CH"/>
-        </w:rPr>
-        <w:t xml:space="preserve">, welches eine Bibliothek enthält um Pseudozufallszahlen zu generieren. Es wurde wie es ist in das Projekt eingebunden und deshalb auch nicht dokumentiert. Die Dokumentation kann hier gefunden werden: </w:t>
-      </w:r>
-      <w:hyperlink r:id="rId8" w:history="1">
-        <w:r>
-          <w:rPr>
-            <w:rStyle w:val="Hyperlink"/>
-            <w:lang w:val="de-CH"/>
-          </w:rPr>
-          <w:t>http://www.math.sci.hiroshima-u.ac.jp/~m-mat/MT/emt.html</w:t>
-        </w:r>
-      </w:hyperlink>
+        <w:t xml:space="preserve"> Es gibt ebenfalls noch das Modul marsenne, welches eine Bibliothek enthält um Pseudozufallszahlen zu generieren. Es wurde wie es ist in das Projekt eingebunden und deshalb auch nicht dokumentiert. Die Dokumentation kann hier gefunden werden: </w:t>
+      </w:r>
+      <w:r>
+        <w:fldChar w:fldCharType="begin"/>
+      </w:r>
+      <w:r>
+        <w:rPr>
+          <w:lang w:val="de-CH"/>
+        </w:rPr>
+        <w:instrText>HYPERLINK "http://www.math.sci.hiroshima-u.ac.jp/~m-mat/MT/emt.html"</w:instrText>
+      </w:r>
+      <w:r>
+        <w:fldChar w:fldCharType="separate"/>
+      </w:r>
+      <w:r>
+        <w:rPr>
+          <w:rStyle w:val="Hyperlink"/>
+          <w:lang w:val="de-CH"/>
+        </w:rPr>
+        <w:t>http://www.math.sci.hiroshima-u.ac.jp/~m-mat/MT/emt.html</w:t>
+      </w:r>
+      <w:r>
+        <w:fldChar w:fldCharType="end"/>
+      </w:r>
     </w:p>
     <w:p>
       <w:pPr>
@@ -2766,7 +2369,7 @@
           <w:lang w:val="de-CH"/>
         </w:rPr>
       </w:pPr>
-      <w:bookmarkStart w:id="16" w:name="_Toc345021405"/>
+      <w:bookmarkStart w:id="16" w:name="_Toc345431030"/>
       <w:r>
         <w:rPr>
           <w:lang w:val="de-CH"/>
@@ -2777,17 +2380,9 @@
         <w:rPr>
           <w:lang w:val="de-CH"/>
         </w:rPr>
-        <w:t xml:space="preserve"> </w:t>
-      </w:r>
-      <w:proofErr w:type="spellStart"/>
-      <w:r>
-        <w:rPr>
-          <w:lang w:val="de-CH"/>
-        </w:rPr>
-        <w:t>client</w:t>
+        <w:t xml:space="preserve"> client</w:t>
       </w:r>
       <w:bookmarkEnd w:id="16"/>
-      <w:proofErr w:type="spellEnd"/>
     </w:p>
     <w:p>
       <w:pPr>
@@ -2799,21 +2394,7 @@
         <w:rPr>
           <w:lang w:val="de-CH"/>
         </w:rPr>
-        <w:t xml:space="preserve">Der PC Client wurde von Peter </w:t>
-      </w:r>
-      <w:proofErr w:type="spellStart"/>
-      <w:r>
-        <w:rPr>
-          <w:lang w:val="de-CH"/>
-        </w:rPr>
-        <w:t>Ambühl</w:t>
-      </w:r>
-      <w:proofErr w:type="spellEnd"/>
-      <w:r>
-        <w:rPr>
-          <w:lang w:val="de-CH"/>
-        </w:rPr>
-        <w:t xml:space="preserve"> geschrieben.</w:t>
+        <w:t>Der PC Client wurde von Peter Ambühl geschrieben.</w:t>
       </w:r>
     </w:p>
     <w:p>
@@ -2823,7 +2404,7 @@
           <w:lang w:val="de-CH"/>
         </w:rPr>
       </w:pPr>
-      <w:bookmarkStart w:id="17" w:name="_Toc345021406"/>
+      <w:bookmarkStart w:id="17" w:name="_Toc345431031"/>
       <w:r>
         <w:rPr>
           <w:lang w:val="de-CH"/>
@@ -2848,21 +2429,7 @@
         <w:rPr>
           <w:lang w:val="de-CH"/>
         </w:rPr>
-        <w:t xml:space="preserve">Der Interrupt Handler wurde vor allem von Marcel </w:t>
-      </w:r>
-      <w:proofErr w:type="spellStart"/>
-      <w:r>
-        <w:rPr>
-          <w:lang w:val="de-CH"/>
-        </w:rPr>
-        <w:t>Bärtschi</w:t>
-      </w:r>
-      <w:proofErr w:type="spellEnd"/>
-      <w:r>
-        <w:rPr>
-          <w:lang w:val="de-CH"/>
-        </w:rPr>
-        <w:t xml:space="preserve"> entwickelt.</w:t>
+        <w:t>Der Interrupt Handler wurde vor allem von Marcel Bärtschi entwickelt.</w:t>
       </w:r>
     </w:p>
     <w:p>
@@ -2872,7 +2439,7 @@
           <w:lang w:val="de-CH"/>
         </w:rPr>
       </w:pPr>
-      <w:bookmarkStart w:id="18" w:name="_Toc345021407"/>
+      <w:bookmarkStart w:id="18" w:name="_Toc345431032"/>
       <w:r>
         <w:rPr>
           <w:lang w:val="de-CH"/>
@@ -2897,43 +2464,15 @@
         <w:rPr>
           <w:lang w:val="de-CH"/>
         </w:rPr>
-        <w:t xml:space="preserve">Die Funktionen im main-Modul wurden von Marcel </w:t>
-      </w:r>
-      <w:proofErr w:type="spellStart"/>
-      <w:r>
-        <w:rPr>
-          <w:lang w:val="de-CH"/>
-        </w:rPr>
-        <w:t>Bärtschi</w:t>
-      </w:r>
-      <w:proofErr w:type="spellEnd"/>
-      <w:r>
-        <w:rPr>
-          <w:lang w:val="de-CH"/>
-        </w:rPr>
-        <w:t xml:space="preserve"> und Cyril </w:t>
-      </w:r>
-      <w:proofErr w:type="spellStart"/>
-      <w:r>
-        <w:rPr>
-          <w:lang w:val="de-CH"/>
-        </w:rPr>
-        <w:t>Stoller</w:t>
-      </w:r>
-      <w:proofErr w:type="spellEnd"/>
-      <w:r>
-        <w:rPr>
-          <w:lang w:val="de-CH"/>
-        </w:rPr>
-        <w:t xml:space="preserve"> geschrieben.</w:t>
+        <w:t>Die Funktionen im main-Modul wurden von Marcel Bärtschi und Cyril Stoller geschrieben.</w:t>
       </w:r>
     </w:p>
     <w:tbl>
       <w:tblPr>
-        <w:tblStyle w:val="Tabellenraster"/>
+        <w:tblStyle w:val="Tabellengitternetz"/>
         <w:tblW w:w="0" w:type="auto"/>
         <w:jc w:val="center"/>
-        <w:tblLook w:val="04A0" w:firstRow="1" w:lastRow="0" w:firstColumn="1" w:lastColumn="0" w:noHBand="0" w:noVBand="1"/>
+        <w:tblLook w:val="04A0"/>
       </w:tblPr>
       <w:tblGrid>
         <w:gridCol w:w="1861"/>
@@ -2957,7 +2496,6 @@
                 <w:lang w:val="fr-CH"/>
               </w:rPr>
             </w:pPr>
-            <w:proofErr w:type="spellStart"/>
             <w:r>
               <w:rPr>
                 <w:rFonts w:cstheme="minorHAnsi"/>
@@ -2966,7 +2504,6 @@
               </w:rPr>
               <w:t>randomize_location</w:t>
             </w:r>
-            <w:proofErr w:type="spellEnd"/>
           </w:p>
         </w:tc>
         <w:tc>
@@ -2981,7 +2518,6 @@
                 <w:b/>
               </w:rPr>
             </w:pPr>
-            <w:proofErr w:type="spellStart"/>
             <w:r>
               <w:rPr>
                 <w:rFonts w:cstheme="minorHAnsi"/>
@@ -2989,7 +2525,6 @@
               </w:rPr>
               <w:t>main.c</w:t>
             </w:r>
-            <w:proofErr w:type="spellEnd"/>
           </w:p>
         </w:tc>
       </w:tr>
@@ -3121,11 +2656,9 @@
             <w:vAlign w:val="center"/>
           </w:tcPr>
           <w:p>
-            <w:proofErr w:type="spellStart"/>
             <w:r>
               <w:t>Zufallsposition</w:t>
             </w:r>
-            <w:proofErr w:type="spellEnd"/>
           </w:p>
         </w:tc>
       </w:tr>
@@ -3133,10 +2666,10 @@
     <w:p/>
     <w:tbl>
       <w:tblPr>
-        <w:tblStyle w:val="Tabellenraster"/>
+        <w:tblStyle w:val="Tabellengitternetz"/>
         <w:tblW w:w="0" w:type="auto"/>
         <w:jc w:val="center"/>
-        <w:tblLook w:val="04A0" w:firstRow="1" w:lastRow="0" w:firstColumn="1" w:lastColumn="0" w:noHBand="0" w:noVBand="1"/>
+        <w:tblLook w:val="04A0"/>
       </w:tblPr>
       <w:tblGrid>
         <w:gridCol w:w="1861"/>
@@ -3160,7 +2693,6 @@
                 <w:lang w:val="fr-CH"/>
               </w:rPr>
             </w:pPr>
-            <w:proofErr w:type="spellStart"/>
             <w:r>
               <w:rPr>
                 <w:rFonts w:cstheme="minorHAnsi"/>
@@ -3177,7 +2709,6 @@
               </w:rPr>
               <w:t>_food</w:t>
             </w:r>
-            <w:proofErr w:type="spellEnd"/>
           </w:p>
         </w:tc>
         <w:tc>
@@ -3192,7 +2723,6 @@
                 <w:b/>
               </w:rPr>
             </w:pPr>
-            <w:proofErr w:type="spellStart"/>
             <w:r>
               <w:rPr>
                 <w:rFonts w:cstheme="minorHAnsi"/>
@@ -3200,7 +2730,6 @@
               </w:rPr>
               <w:t>main.c</w:t>
             </w:r>
-            <w:proofErr w:type="spellEnd"/>
           </w:p>
         </w:tc>
       </w:tr>
@@ -3332,11 +2861,9 @@
             <w:vAlign w:val="center"/>
           </w:tcPr>
           <w:p>
-            <w:proofErr w:type="spellStart"/>
             <w:r>
               <w:t>Zufallsposition</w:t>
             </w:r>
-            <w:proofErr w:type="spellEnd"/>
           </w:p>
         </w:tc>
       </w:tr>
@@ -3344,10 +2871,10 @@
     <w:p/>
     <w:tbl>
       <w:tblPr>
-        <w:tblStyle w:val="Tabellenraster"/>
+        <w:tblStyle w:val="Tabellengitternetz"/>
         <w:tblpPr w:leftFromText="141" w:rightFromText="141" w:vertAnchor="text" w:horzAnchor="margin" w:tblpY="135"/>
         <w:tblW w:w="0" w:type="auto"/>
-        <w:tblLook w:val="04A0" w:firstRow="1" w:lastRow="0" w:firstColumn="1" w:lastColumn="0" w:noHBand="0" w:noVBand="1"/>
+        <w:tblLook w:val="04A0"/>
       </w:tblPr>
       <w:tblGrid>
         <w:gridCol w:w="1861"/>
@@ -3368,7 +2895,6 @@
                 <w:lang w:val="fr-CH"/>
               </w:rPr>
             </w:pPr>
-            <w:proofErr w:type="spellStart"/>
             <w:r>
               <w:rPr>
                 <w:rFonts w:cstheme="minorHAnsi"/>
@@ -3377,7 +2903,6 @@
               </w:rPr>
               <w:t>delay</w:t>
             </w:r>
-            <w:proofErr w:type="spellEnd"/>
           </w:p>
         </w:tc>
         <w:tc>
@@ -3392,7 +2917,6 @@
                 <w:b/>
               </w:rPr>
             </w:pPr>
-            <w:proofErr w:type="spellStart"/>
             <w:r>
               <w:rPr>
                 <w:rFonts w:cstheme="minorHAnsi"/>
@@ -3407,7 +2931,6 @@
               </w:rPr>
               <w:t>.c</w:t>
             </w:r>
-            <w:proofErr w:type="spellEnd"/>
           </w:p>
         </w:tc>
       </w:tr>
@@ -3496,23 +3019,7 @@
                 <w:rFonts w:cstheme="minorHAnsi"/>
                 <w:lang w:val="en-GB"/>
               </w:rPr>
-              <w:t>delay time (</w:t>
-            </w:r>
-            <w:proofErr w:type="spellStart"/>
-            <w:r>
-              <w:rPr>
-                <w:rFonts w:cstheme="minorHAnsi"/>
-                <w:lang w:val="en-GB"/>
-              </w:rPr>
-              <w:t>int</w:t>
-            </w:r>
-            <w:proofErr w:type="spellEnd"/>
-            <w:r>
-              <w:rPr>
-                <w:rFonts w:cstheme="minorHAnsi"/>
-                <w:lang w:val="en-GB"/>
-              </w:rPr>
-              <w:t>)</w:t>
+              <w:t>delay time (int)</w:t>
             </w:r>
           </w:p>
         </w:tc>
@@ -3556,10 +3063,10 @@
     <w:p/>
     <w:tbl>
       <w:tblPr>
-        <w:tblStyle w:val="Tabellenraster"/>
+        <w:tblStyle w:val="Tabellengitternetz"/>
         <w:tblpPr w:leftFromText="141" w:rightFromText="141" w:vertAnchor="text" w:horzAnchor="margin" w:tblpY="135"/>
         <w:tblW w:w="0" w:type="auto"/>
-        <w:tblLook w:val="04A0" w:firstRow="1" w:lastRow="0" w:firstColumn="1" w:lastColumn="0" w:noHBand="0" w:noVBand="1"/>
+        <w:tblLook w:val="04A0"/>
       </w:tblPr>
       <w:tblGrid>
         <w:gridCol w:w="1861"/>
@@ -3580,7 +3087,6 @@
                 <w:lang w:val="fr-CH"/>
               </w:rPr>
             </w:pPr>
-            <w:proofErr w:type="spellStart"/>
             <w:r>
               <w:rPr>
                 <w:rFonts w:cstheme="minorHAnsi"/>
@@ -3589,7 +3095,6 @@
               </w:rPr>
               <w:t>restore_interruptstate</w:t>
             </w:r>
-            <w:proofErr w:type="spellEnd"/>
           </w:p>
         </w:tc>
         <w:tc>
@@ -3604,7 +3109,6 @@
                 <w:b/>
               </w:rPr>
             </w:pPr>
-            <w:proofErr w:type="spellStart"/>
             <w:r>
               <w:rPr>
                 <w:rFonts w:cstheme="minorHAnsi"/>
@@ -3619,7 +3123,6 @@
               </w:rPr>
               <w:t>.c</w:t>
             </w:r>
-            <w:proofErr w:type="spellEnd"/>
           </w:p>
         </w:tc>
       </w:tr>
@@ -3663,23 +3166,7 @@
                 <w:rFonts w:cstheme="minorHAnsi"/>
                 <w:lang w:val="de-CH"/>
               </w:rPr>
-              <w:t xml:space="preserve">Stellt einen gespeicherten </w:t>
-            </w:r>
-            <w:proofErr w:type="spellStart"/>
-            <w:r>
-              <w:rPr>
-                <w:rFonts w:cstheme="minorHAnsi"/>
-                <w:lang w:val="de-CH"/>
-              </w:rPr>
-              <w:t>Interruptzustand</w:t>
-            </w:r>
-            <w:proofErr w:type="spellEnd"/>
-            <w:r>
-              <w:rPr>
-                <w:rFonts w:cstheme="minorHAnsi"/>
-                <w:lang w:val="de-CH"/>
-              </w:rPr>
-              <w:t xml:space="preserve"> wieder her</w:t>
+              <w:t>Stellt einen gespeicherten Interruptzustand wieder her</w:t>
             </w:r>
           </w:p>
         </w:tc>
@@ -3719,31 +3206,13 @@
                 <w:lang w:val="en-GB"/>
               </w:rPr>
             </w:pPr>
-            <w:proofErr w:type="spellStart"/>
             <w:r>
               <w:rPr>
                 <w:rFonts w:cstheme="minorHAnsi"/>
                 <w:lang w:val="en-GB"/>
               </w:rPr>
-              <w:t>Gespeicherter</w:t>
-            </w:r>
-            <w:proofErr w:type="spellEnd"/>
-            <w:r>
-              <w:rPr>
-                <w:rFonts w:cstheme="minorHAnsi"/>
-                <w:lang w:val="en-GB"/>
-              </w:rPr>
-              <w:t xml:space="preserve"> </w:t>
-            </w:r>
-            <w:proofErr w:type="spellStart"/>
-            <w:r>
-              <w:rPr>
-                <w:rFonts w:cstheme="minorHAnsi"/>
-                <w:lang w:val="en-GB"/>
-              </w:rPr>
-              <w:t>Interruptstatus</w:t>
-            </w:r>
-            <w:proofErr w:type="spellEnd"/>
+              <w:t>Gespeicherter Interruptstatus</w:t>
+            </w:r>
           </w:p>
         </w:tc>
       </w:tr>
@@ -3786,10 +3255,10 @@
     <w:p/>
     <w:tbl>
       <w:tblPr>
-        <w:tblStyle w:val="Tabellenraster"/>
+        <w:tblStyle w:val="Tabellengitternetz"/>
         <w:tblW w:w="0" w:type="auto"/>
         <w:jc w:val="center"/>
-        <w:tblLook w:val="04A0" w:firstRow="1" w:lastRow="0" w:firstColumn="1" w:lastColumn="0" w:noHBand="0" w:noVBand="1"/>
+        <w:tblLook w:val="04A0"/>
       </w:tblPr>
       <w:tblGrid>
         <w:gridCol w:w="1861"/>
@@ -3835,7 +3304,6 @@
                 <w:b/>
               </w:rPr>
             </w:pPr>
-            <w:proofErr w:type="spellStart"/>
             <w:r>
               <w:rPr>
                 <w:rFonts w:cstheme="minorHAnsi"/>
@@ -3843,7 +3311,6 @@
               </w:rPr>
               <w:t>main.c</w:t>
             </w:r>
-            <w:proofErr w:type="spellEnd"/>
           </w:p>
         </w:tc>
       </w:tr>
@@ -3993,8 +3460,7 @@
       <w:pPr>
         <w:pStyle w:val="berschrift2"/>
       </w:pPr>
-      <w:bookmarkStart w:id="19" w:name="_Toc345021408"/>
-      <w:proofErr w:type="spellStart"/>
+      <w:bookmarkStart w:id="19" w:name="_Toc345431033"/>
       <w:r>
         <w:t>snake_c</w:t>
       </w:r>
@@ -4002,7 +3468,6 @@
         <w:t>ontroller</w:t>
       </w:r>
       <w:bookmarkEnd w:id="19"/>
-      <w:proofErr w:type="spellEnd"/>
     </w:p>
     <w:p>
       <w:pPr>
@@ -4014,57 +3479,15 @@
         <w:rPr>
           <w:lang w:val="de-CH"/>
         </w:rPr>
-        <w:t xml:space="preserve">Die Funktionen im Modul </w:t>
-      </w:r>
-      <w:proofErr w:type="spellStart"/>
-      <w:r>
-        <w:rPr>
-          <w:lang w:val="de-CH"/>
-        </w:rPr>
-        <w:t>snake_controller</w:t>
-      </w:r>
-      <w:proofErr w:type="spellEnd"/>
-      <w:r>
-        <w:rPr>
-          <w:lang w:val="de-CH"/>
-        </w:rPr>
-        <w:t xml:space="preserve"> wurden von Cyril </w:t>
-      </w:r>
-      <w:proofErr w:type="spellStart"/>
-      <w:r>
-        <w:rPr>
-          <w:lang w:val="de-CH"/>
-        </w:rPr>
-        <w:t>Stoller</w:t>
-      </w:r>
-      <w:proofErr w:type="spellEnd"/>
-      <w:r>
-        <w:rPr>
-          <w:lang w:val="de-CH"/>
-        </w:rPr>
-        <w:t xml:space="preserve"> </w:t>
-      </w:r>
-      <w:proofErr w:type="spellStart"/>
-      <w:r>
-        <w:rPr>
-          <w:lang w:val="de-CH"/>
-        </w:rPr>
-        <w:t>geschribenen</w:t>
-      </w:r>
-      <w:proofErr w:type="spellEnd"/>
-      <w:r>
-        <w:rPr>
-          <w:lang w:val="de-CH"/>
-        </w:rPr>
-        <w:t>.</w:t>
+        <w:t>Die Funktionen im Modul snake_controller wurden von Cyril Stoller geschribenen.</w:t>
       </w:r>
     </w:p>
     <w:tbl>
       <w:tblPr>
-        <w:tblStyle w:val="Tabellenraster"/>
+        <w:tblStyle w:val="Tabellengitternetz"/>
         <w:tblW w:w="0" w:type="auto"/>
         <w:jc w:val="center"/>
-        <w:tblLook w:val="04A0" w:firstRow="1" w:lastRow="0" w:firstColumn="1" w:lastColumn="0" w:noHBand="0" w:noVBand="1"/>
+        <w:tblLook w:val="04A0"/>
       </w:tblPr>
       <w:tblGrid>
         <w:gridCol w:w="1861"/>
@@ -4088,7 +3511,6 @@
                 <w:lang w:val="fr-CH"/>
               </w:rPr>
             </w:pPr>
-            <w:proofErr w:type="spellStart"/>
             <w:r>
               <w:rPr>
                 <w:rFonts w:cstheme="minorHAnsi"/>
@@ -4097,7 +3519,6 @@
               </w:rPr>
               <w:t>step_forward</w:t>
             </w:r>
-            <w:proofErr w:type="spellEnd"/>
           </w:p>
         </w:tc>
         <w:tc>
@@ -4112,7 +3533,6 @@
                 <w:b/>
               </w:rPr>
             </w:pPr>
-            <w:proofErr w:type="spellStart"/>
             <w:r>
               <w:rPr>
                 <w:rFonts w:cstheme="minorHAnsi"/>
@@ -4120,7 +3540,6 @@
               </w:rPr>
               <w:t>snake_controller.c</w:t>
             </w:r>
-            <w:proofErr w:type="spellEnd"/>
           </w:p>
         </w:tc>
       </w:tr>
@@ -4179,21 +3598,12 @@
               </w:rPr>
               <w:t xml:space="preserve"> the snake one step forward. tells the executing function, what has happened while stepping forward: </w:t>
             </w:r>
-            <w:proofErr w:type="spellStart"/>
             <w:r>
               <w:rPr>
                 <w:rFonts w:cstheme="minorHAnsi"/>
                 <w:lang w:val="en-GB"/>
               </w:rPr>
-              <w:t>Enum</w:t>
-            </w:r>
-            <w:proofErr w:type="spellEnd"/>
-            <w:r>
-              <w:rPr>
-                <w:rFonts w:cstheme="minorHAnsi"/>
-                <w:lang w:val="en-GB"/>
-              </w:rPr>
-              <w:t xml:space="preserve"> “result”</w:t>
+              <w:t>Enum “result”</w:t>
             </w:r>
           </w:p>
         </w:tc>
@@ -4279,15 +3689,7 @@
           </w:tcPr>
           <w:p>
             <w:r>
-              <w:t>result of stepping forward (</w:t>
-            </w:r>
-            <w:proofErr w:type="spellStart"/>
-            <w:r>
-              <w:t>enum</w:t>
-            </w:r>
-            <w:proofErr w:type="spellEnd"/>
-            <w:r>
-              <w:t xml:space="preserve"> result)</w:t>
+              <w:t>result of stepping forward (enum result)</w:t>
             </w:r>
           </w:p>
         </w:tc>
@@ -4296,10 +3698,10 @@
     <w:p/>
     <w:tbl>
       <w:tblPr>
-        <w:tblStyle w:val="Tabellenraster"/>
+        <w:tblStyle w:val="Tabellengitternetz"/>
         <w:tblW w:w="0" w:type="auto"/>
         <w:jc w:val="center"/>
-        <w:tblLook w:val="04A0" w:firstRow="1" w:lastRow="0" w:firstColumn="1" w:lastColumn="0" w:noHBand="0" w:noVBand="1"/>
+        <w:tblLook w:val="04A0"/>
       </w:tblPr>
       <w:tblGrid>
         <w:gridCol w:w="1861"/>
@@ -4323,7 +3725,6 @@
                 <w:lang w:val="fr-CH"/>
               </w:rPr>
             </w:pPr>
-            <w:proofErr w:type="spellStart"/>
             <w:r>
               <w:rPr>
                 <w:rFonts w:cstheme="minorHAnsi"/>
@@ -4332,7 +3733,6 @@
               </w:rPr>
               <w:t>check_wall_collision</w:t>
             </w:r>
-            <w:proofErr w:type="spellEnd"/>
           </w:p>
         </w:tc>
         <w:tc>
@@ -4347,7 +3747,6 @@
                 <w:b/>
               </w:rPr>
             </w:pPr>
-            <w:proofErr w:type="spellStart"/>
             <w:r>
               <w:rPr>
                 <w:rFonts w:cstheme="minorHAnsi"/>
@@ -4355,7 +3754,6 @@
               </w:rPr>
               <w:t>snake_controller.c</w:t>
             </w:r>
-            <w:proofErr w:type="spellEnd"/>
           </w:p>
         </w:tc>
       </w:tr>
@@ -4504,10 +3902,10 @@
     <w:p/>
     <w:tbl>
       <w:tblPr>
-        <w:tblStyle w:val="Tabellenraster"/>
+        <w:tblStyle w:val="Tabellengitternetz"/>
         <w:tblW w:w="0" w:type="auto"/>
         <w:jc w:val="center"/>
-        <w:tblLook w:val="04A0" w:firstRow="1" w:lastRow="0" w:firstColumn="1" w:lastColumn="0" w:noHBand="0" w:noVBand="1"/>
+        <w:tblLook w:val="04A0"/>
       </w:tblPr>
       <w:tblGrid>
         <w:gridCol w:w="1861"/>
@@ -4531,7 +3929,6 @@
                 <w:lang w:val="fr-CH"/>
               </w:rPr>
             </w:pPr>
-            <w:proofErr w:type="spellStart"/>
             <w:r>
               <w:rPr>
                 <w:rFonts w:cstheme="minorHAnsi"/>
@@ -4540,7 +3937,6 @@
               </w:rPr>
               <w:t>check_snake_collision</w:t>
             </w:r>
-            <w:proofErr w:type="spellEnd"/>
           </w:p>
         </w:tc>
         <w:tc>
@@ -4555,7 +3951,6 @@
                 <w:b/>
               </w:rPr>
             </w:pPr>
-            <w:proofErr w:type="spellStart"/>
             <w:r>
               <w:rPr>
                 <w:rFonts w:cstheme="minorHAnsi"/>
@@ -4563,7 +3958,6 @@
               </w:rPr>
               <w:t>snake_controller.c</w:t>
             </w:r>
-            <w:proofErr w:type="spellEnd"/>
           </w:p>
         </w:tc>
       </w:tr>
@@ -4712,10 +4106,10 @@
     <w:p/>
     <w:tbl>
       <w:tblPr>
-        <w:tblStyle w:val="Tabellenraster"/>
+        <w:tblStyle w:val="Tabellengitternetz"/>
         <w:tblW w:w="0" w:type="auto"/>
         <w:jc w:val="center"/>
-        <w:tblLook w:val="04A0" w:firstRow="1" w:lastRow="0" w:firstColumn="1" w:lastColumn="0" w:noHBand="0" w:noVBand="1"/>
+        <w:tblLook w:val="04A0"/>
       </w:tblPr>
       <w:tblGrid>
         <w:gridCol w:w="1861"/>
@@ -4739,7 +4133,6 @@
                 <w:lang w:val="fr-CH"/>
               </w:rPr>
             </w:pPr>
-            <w:proofErr w:type="spellStart"/>
             <w:r>
               <w:rPr>
                 <w:rFonts w:cstheme="minorHAnsi"/>
@@ -4748,7 +4141,6 @@
               </w:rPr>
               <w:t>check_food_collision</w:t>
             </w:r>
-            <w:proofErr w:type="spellEnd"/>
           </w:p>
         </w:tc>
         <w:tc>
@@ -4763,7 +4155,6 @@
                 <w:b/>
               </w:rPr>
             </w:pPr>
-            <w:proofErr w:type="spellStart"/>
             <w:r>
               <w:rPr>
                 <w:rFonts w:cstheme="minorHAnsi"/>
@@ -4771,7 +4162,6 @@
               </w:rPr>
               <w:t>snake_controller.c</w:t>
             </w:r>
-            <w:proofErr w:type="spellEnd"/>
           </w:p>
         </w:tc>
       </w:tr>
@@ -4913,10 +4303,10 @@
     <w:p/>
     <w:tbl>
       <w:tblPr>
-        <w:tblStyle w:val="Tabellenraster"/>
+        <w:tblStyle w:val="Tabellengitternetz"/>
         <w:tblW w:w="0" w:type="auto"/>
         <w:jc w:val="center"/>
-        <w:tblLook w:val="04A0" w:firstRow="1" w:lastRow="0" w:firstColumn="1" w:lastColumn="0" w:noHBand="0" w:noVBand="1"/>
+        <w:tblLook w:val="04A0"/>
       </w:tblPr>
       <w:tblGrid>
         <w:gridCol w:w="1861"/>
@@ -4940,7 +4330,6 @@
                 <w:lang w:val="fr-CH"/>
               </w:rPr>
             </w:pPr>
-            <w:proofErr w:type="spellStart"/>
             <w:r>
               <w:rPr>
                 <w:rFonts w:cstheme="minorHAnsi"/>
@@ -4949,7 +4338,6 @@
               </w:rPr>
               <w:t>check_initial_state</w:t>
             </w:r>
-            <w:proofErr w:type="spellEnd"/>
           </w:p>
         </w:tc>
         <w:tc>
@@ -4964,7 +4352,6 @@
                 <w:b/>
               </w:rPr>
             </w:pPr>
-            <w:proofErr w:type="spellStart"/>
             <w:r>
               <w:rPr>
                 <w:rFonts w:cstheme="minorHAnsi"/>
@@ -4972,7 +4359,6 @@
               </w:rPr>
               <w:t>snake_controller.c</w:t>
             </w:r>
-            <w:proofErr w:type="spellEnd"/>
           </w:p>
         </w:tc>
       </w:tr>
@@ -5019,23 +4405,7 @@
                 <w:rFonts w:cstheme="minorHAnsi"/>
                 <w:lang w:val="de-CH"/>
               </w:rPr>
-              <w:t xml:space="preserve">Überprüft, ob die Schlange sich noch im </w:t>
-            </w:r>
-            <w:proofErr w:type="spellStart"/>
-            <w:r>
-              <w:rPr>
-                <w:rFonts w:cstheme="minorHAnsi"/>
-                <w:lang w:val="de-CH"/>
-              </w:rPr>
-              <w:t>Aufstartmodus</w:t>
-            </w:r>
-            <w:proofErr w:type="spellEnd"/>
-            <w:r>
-              <w:rPr>
-                <w:rFonts w:cstheme="minorHAnsi"/>
-                <w:lang w:val="de-CH"/>
-              </w:rPr>
-              <w:t xml:space="preserve"> befindet</w:t>
+              <w:t>Überprüft, ob die Schlange sich noch im Aufstartmodus befindet</w:t>
             </w:r>
           </w:p>
         </w:tc>
@@ -5130,10 +4500,10 @@
     <w:p/>
     <w:tbl>
       <w:tblPr>
-        <w:tblStyle w:val="Tabellenraster"/>
+        <w:tblStyle w:val="Tabellengitternetz"/>
         <w:tblW w:w="0" w:type="auto"/>
         <w:jc w:val="center"/>
-        <w:tblLook w:val="04A0" w:firstRow="1" w:lastRow="0" w:firstColumn="1" w:lastColumn="0" w:noHBand="0" w:noVBand="1"/>
+        <w:tblLook w:val="04A0"/>
       </w:tblPr>
       <w:tblGrid>
         <w:gridCol w:w="1861"/>
@@ -5157,34 +4527,14 @@
                 <w:lang w:val="fr-CH"/>
               </w:rPr>
             </w:pPr>
-            <w:proofErr w:type="spellStart"/>
             <w:r>
               <w:rPr>
                 <w:rFonts w:cstheme="minorHAnsi"/>
                 <w:b/>
                 <w:lang w:val="fr-CH"/>
               </w:rPr>
-              <w:t>init</w:t>
-            </w:r>
-            <w:proofErr w:type="spellEnd"/>
-            <w:r>
-              <w:rPr>
-                <w:rFonts w:cstheme="minorHAnsi"/>
-                <w:b/>
-                <w:lang w:val="fr-CH"/>
-              </w:rPr>
-              <w:t xml:space="preserve"> _</w:t>
-            </w:r>
-            <w:proofErr w:type="spellStart"/>
-            <w:r>
-              <w:rPr>
-                <w:rFonts w:cstheme="minorHAnsi"/>
-                <w:b/>
-                <w:lang w:val="fr-CH"/>
-              </w:rPr>
-              <w:t>snake</w:t>
-            </w:r>
-            <w:proofErr w:type="spellEnd"/>
+              <w:t>init _snake</w:t>
+            </w:r>
           </w:p>
         </w:tc>
         <w:tc>
@@ -5199,7 +4549,6 @@
                 <w:b/>
               </w:rPr>
             </w:pPr>
-            <w:proofErr w:type="spellStart"/>
             <w:r>
               <w:rPr>
                 <w:rFonts w:cstheme="minorHAnsi"/>
@@ -5207,7 +4556,6 @@
               </w:rPr>
               <w:t>snake_controller.c</w:t>
             </w:r>
-            <w:proofErr w:type="spellEnd"/>
           </w:p>
         </w:tc>
       </w:tr>
@@ -5254,23 +4602,7 @@
                 <w:rFonts w:cstheme="minorHAnsi"/>
                 <w:lang w:val="de-CH"/>
               </w:rPr>
-              <w:t xml:space="preserve">Initialisiert den </w:t>
-            </w:r>
-            <w:proofErr w:type="spellStart"/>
-            <w:r>
-              <w:rPr>
-                <w:rFonts w:cstheme="minorHAnsi"/>
-                <w:lang w:val="de-CH"/>
-              </w:rPr>
-              <w:t>Ringbuffer</w:t>
-            </w:r>
-            <w:proofErr w:type="spellEnd"/>
-            <w:r>
-              <w:rPr>
-                <w:rFonts w:cstheme="minorHAnsi"/>
-                <w:lang w:val="de-CH"/>
-              </w:rPr>
-              <w:t xml:space="preserve"> der Schlange.</w:t>
+              <w:t>Initialisiert den Ringbuffer der Schlange.</w:t>
             </w:r>
           </w:p>
         </w:tc>
@@ -5369,7 +4701,7 @@
       <w:pPr>
         <w:pStyle w:val="berschrift2"/>
       </w:pPr>
-      <w:bookmarkStart w:id="20" w:name="_Toc345021409"/>
+      <w:bookmarkStart w:id="20" w:name="_Toc345431034"/>
       <w:r>
         <w:t>G</w:t>
       </w:r>
@@ -5388,43 +4720,15 @@
         <w:rPr>
           <w:lang w:val="de-CH"/>
         </w:rPr>
-        <w:t xml:space="preserve">Die Grafik-Funktionen im Modul </w:t>
-      </w:r>
-      <w:proofErr w:type="spellStart"/>
-      <w:r>
-        <w:rPr>
-          <w:lang w:val="de-CH"/>
-        </w:rPr>
-        <w:t>graphics</w:t>
-      </w:r>
-      <w:proofErr w:type="spellEnd"/>
-      <w:r>
-        <w:rPr>
-          <w:lang w:val="de-CH"/>
-        </w:rPr>
-        <w:t xml:space="preserve"> wurden von Marcel </w:t>
-      </w:r>
-      <w:proofErr w:type="spellStart"/>
-      <w:r>
-        <w:rPr>
-          <w:lang w:val="de-CH"/>
-        </w:rPr>
-        <w:t>Bärtschi</w:t>
-      </w:r>
-      <w:proofErr w:type="spellEnd"/>
-      <w:r>
-        <w:rPr>
-          <w:lang w:val="de-CH"/>
-        </w:rPr>
-        <w:t xml:space="preserve"> geschrieben.</w:t>
+        <w:t>Die Grafik-Funktionen im Modul graphics wurden von Marcel Bärtschi geschrieben.</w:t>
       </w:r>
     </w:p>
     <w:tbl>
       <w:tblPr>
-        <w:tblStyle w:val="Tabellenraster"/>
+        <w:tblStyle w:val="Tabellengitternetz"/>
         <w:tblW w:w="0" w:type="auto"/>
         <w:jc w:val="center"/>
-        <w:tblLook w:val="04A0" w:firstRow="1" w:lastRow="0" w:firstColumn="1" w:lastColumn="0" w:noHBand="0" w:noVBand="1"/>
+        <w:tblLook w:val="04A0"/>
       </w:tblPr>
       <w:tblGrid>
         <w:gridCol w:w="1861"/>
@@ -5448,7 +4752,6 @@
                 <w:lang w:val="fr-CH"/>
               </w:rPr>
             </w:pPr>
-            <w:proofErr w:type="spellStart"/>
             <w:r>
               <w:rPr>
                 <w:rFonts w:cstheme="minorHAnsi"/>
@@ -5457,7 +4760,6 @@
               </w:rPr>
               <w:t>init_graphics</w:t>
             </w:r>
-            <w:proofErr w:type="spellEnd"/>
           </w:p>
         </w:tc>
         <w:tc>
@@ -5472,7 +4774,6 @@
                 <w:b/>
               </w:rPr>
             </w:pPr>
-            <w:proofErr w:type="spellStart"/>
             <w:r>
               <w:rPr>
                 <w:rFonts w:cstheme="minorHAnsi"/>
@@ -5480,7 +4781,6 @@
               </w:rPr>
               <w:t>graphics.c</w:t>
             </w:r>
-            <w:proofErr w:type="spellEnd"/>
           </w:p>
         </w:tc>
       </w:tr>
@@ -5622,10 +4922,10 @@
     <w:p/>
     <w:tbl>
       <w:tblPr>
-        <w:tblStyle w:val="Tabellenraster"/>
+        <w:tblStyle w:val="Tabellengitternetz"/>
         <w:tblW w:w="0" w:type="auto"/>
         <w:jc w:val="center"/>
-        <w:tblLook w:val="04A0" w:firstRow="1" w:lastRow="0" w:firstColumn="1" w:lastColumn="0" w:noHBand="0" w:noVBand="1"/>
+        <w:tblLook w:val="04A0"/>
       </w:tblPr>
       <w:tblGrid>
         <w:gridCol w:w="1861"/>
@@ -5649,7 +4949,6 @@
                 <w:lang w:val="fr-CH"/>
               </w:rPr>
             </w:pPr>
-            <w:proofErr w:type="spellStart"/>
             <w:r>
               <w:rPr>
                 <w:rFonts w:cstheme="minorHAnsi"/>
@@ -5658,7 +4957,6 @@
               </w:rPr>
               <w:t>draw_snake_head</w:t>
             </w:r>
-            <w:proofErr w:type="spellEnd"/>
           </w:p>
         </w:tc>
         <w:tc>
@@ -5673,7 +4971,6 @@
                 <w:b/>
               </w:rPr>
             </w:pPr>
-            <w:proofErr w:type="spellStart"/>
             <w:r>
               <w:rPr>
                 <w:rFonts w:cstheme="minorHAnsi"/>
@@ -5681,7 +4978,6 @@
               </w:rPr>
               <w:t>graphics.c</w:t>
             </w:r>
-            <w:proofErr w:type="spellEnd"/>
           </w:p>
         </w:tc>
       </w:tr>
@@ -5831,10 +5127,10 @@
     <w:p/>
     <w:tbl>
       <w:tblPr>
-        <w:tblStyle w:val="Tabellenraster"/>
+        <w:tblStyle w:val="Tabellengitternetz"/>
         <w:tblW w:w="0" w:type="auto"/>
         <w:jc w:val="center"/>
-        <w:tblLook w:val="04A0" w:firstRow="1" w:lastRow="0" w:firstColumn="1" w:lastColumn="0" w:noHBand="0" w:noVBand="1"/>
+        <w:tblLook w:val="04A0"/>
       </w:tblPr>
       <w:tblGrid>
         <w:gridCol w:w="1861"/>
@@ -5858,7 +5154,6 @@
                 <w:lang w:val="fr-CH"/>
               </w:rPr>
             </w:pPr>
-            <w:proofErr w:type="spellStart"/>
             <w:r>
               <w:rPr>
                 <w:rFonts w:cstheme="minorHAnsi"/>
@@ -5867,7 +5162,6 @@
               </w:rPr>
               <w:t>clear_snake_tail</w:t>
             </w:r>
-            <w:proofErr w:type="spellEnd"/>
           </w:p>
         </w:tc>
         <w:tc>
@@ -5882,7 +5176,6 @@
                 <w:b/>
               </w:rPr>
             </w:pPr>
-            <w:proofErr w:type="spellStart"/>
             <w:r>
               <w:rPr>
                 <w:rFonts w:cstheme="minorHAnsi"/>
@@ -5890,7 +5183,6 @@
               </w:rPr>
               <w:t>graphics.c</w:t>
             </w:r>
-            <w:proofErr w:type="spellEnd"/>
           </w:p>
         </w:tc>
       </w:tr>
@@ -6039,10 +5331,10 @@
     <w:p/>
     <w:tbl>
       <w:tblPr>
-        <w:tblStyle w:val="Tabellenraster"/>
+        <w:tblStyle w:val="Tabellengitternetz"/>
         <w:tblW w:w="0" w:type="auto"/>
         <w:jc w:val="center"/>
-        <w:tblLook w:val="04A0" w:firstRow="1" w:lastRow="0" w:firstColumn="1" w:lastColumn="0" w:noHBand="0" w:noVBand="1"/>
+        <w:tblLook w:val="04A0"/>
       </w:tblPr>
       <w:tblGrid>
         <w:gridCol w:w="1861"/>
@@ -6066,7 +5358,6 @@
                 <w:lang w:val="fr-CH"/>
               </w:rPr>
             </w:pPr>
-            <w:proofErr w:type="spellStart"/>
             <w:r>
               <w:rPr>
                 <w:rFonts w:cstheme="minorHAnsi"/>
@@ -6075,7 +5366,6 @@
               </w:rPr>
               <w:t>draw_field</w:t>
             </w:r>
-            <w:proofErr w:type="spellEnd"/>
           </w:p>
         </w:tc>
         <w:tc>
@@ -6090,7 +5380,6 @@
                 <w:b/>
               </w:rPr>
             </w:pPr>
-            <w:proofErr w:type="spellStart"/>
             <w:r>
               <w:rPr>
                 <w:rFonts w:cstheme="minorHAnsi"/>
@@ -6098,7 +5387,6 @@
               </w:rPr>
               <w:t>graphics.c</w:t>
             </w:r>
-            <w:proofErr w:type="spellEnd"/>
           </w:p>
         </w:tc>
       </w:tr>
@@ -6240,10 +5528,10 @@
     <w:p/>
     <w:tbl>
       <w:tblPr>
-        <w:tblStyle w:val="Tabellenraster"/>
+        <w:tblStyle w:val="Tabellengitternetz"/>
         <w:tblW w:w="0" w:type="auto"/>
         <w:jc w:val="center"/>
-        <w:tblLook w:val="04A0" w:firstRow="1" w:lastRow="0" w:firstColumn="1" w:lastColumn="0" w:noHBand="0" w:noVBand="1"/>
+        <w:tblLook w:val="04A0"/>
       </w:tblPr>
       <w:tblGrid>
         <w:gridCol w:w="1861"/>
@@ -6267,7 +5555,6 @@
                 <w:lang w:val="fr-CH"/>
               </w:rPr>
             </w:pPr>
-            <w:proofErr w:type="spellStart"/>
             <w:r>
               <w:rPr>
                 <w:rFonts w:cstheme="minorHAnsi"/>
@@ -6276,7 +5563,6 @@
               </w:rPr>
               <w:t>draw_food</w:t>
             </w:r>
-            <w:proofErr w:type="spellEnd"/>
           </w:p>
         </w:tc>
         <w:tc>
@@ -6291,7 +5577,6 @@
                 <w:b/>
               </w:rPr>
             </w:pPr>
-            <w:proofErr w:type="spellStart"/>
             <w:r>
               <w:rPr>
                 <w:rFonts w:cstheme="minorHAnsi"/>
@@ -6299,7 +5584,6 @@
               </w:rPr>
               <w:t>graphics.c</w:t>
             </w:r>
-            <w:proofErr w:type="spellEnd"/>
           </w:p>
         </w:tc>
       </w:tr>
@@ -6457,7 +5741,7 @@
 </file>
 
 <file path=word/styles.xml><?xml version="1.0" encoding="utf-8"?>
-<w:styles xmlns:mc="http://schemas.openxmlformats.org/markup-compatibility/2006" xmlns:r="http://schemas.openxmlformats.org/officeDocument/2006/relationships" xmlns:w="http://schemas.openxmlformats.org/wordprocessingml/2006/main" xmlns:w14="http://schemas.microsoft.com/office/word/2010/wordml" mc:Ignorable="w14">
+<w:styles xmlns:r="http://schemas.openxmlformats.org/officeDocument/2006/relationships" xmlns:w="http://schemas.openxmlformats.org/wordprocessingml/2006/main">
   <w:docDefaults>
     <w:rPrDefault>
       <w:rPr>
@@ -6615,6 +5899,7 @@
   <w:style w:type="paragraph" w:default="1" w:styleId="Standard">
     <w:name w:val="Normal"/>
     <w:qFormat/>
+    <w:rsid w:val="00B9536F"/>
   </w:style>
   <w:style w:type="paragraph" w:styleId="berschrift1">
     <w:name w:val="heading 1"/>
@@ -6720,6 +6005,7 @@
     <w:uiPriority w:val="99"/>
     <w:semiHidden/>
     <w:unhideWhenUsed/>
+    <w:qFormat/>
     <w:tblPr>
       <w:tblInd w:w="0" w:type="dxa"/>
       <w:tblCellMar>
@@ -6818,7 +6104,7 @@
       <w:color w:val="4F81BD" w:themeColor="accent1"/>
     </w:rPr>
   </w:style>
-  <w:style w:type="table" w:styleId="Tabellenraster">
+  <w:style w:type="table" w:styleId="Tabellengitternetz">
     <w:name w:val="Table Grid"/>
     <w:basedOn w:val="NormaleTabelle"/>
     <w:uiPriority w:val="59"/>
@@ -7756,7 +7042,7 @@
 </file>
 
 <file path=customXml/itemProps1.xml><?xml version="1.0" encoding="utf-8"?>
-<ds:datastoreItem xmlns:ds="http://schemas.openxmlformats.org/officeDocument/2006/customXml" ds:itemID="{D6D4C659-983B-429E-9F03-AE8232EF4965}">
+<ds:datastoreItem xmlns:ds="http://schemas.openxmlformats.org/officeDocument/2006/customXml" ds:itemID="{DF2D443B-FBA7-449B-80FE-47535D5C0244}">
   <ds:schemaRefs>
     <ds:schemaRef ds:uri="http://schemas.openxmlformats.org/officeDocument/2006/bibliography"/>
   </ds:schemaRefs>

</xml_diff>

<commit_message>
added the link to the client github repository
</commit_message>
<xml_diff>
--- a/doc/Carme-Snake.docx
+++ b/doc/Carme-Snake.docx
@@ -1,19 +1,14 @@
 
 <file path=word/document.xml><?xml version="1.0" encoding="utf-8"?>
-<w:document xmlns:wpc="http://schemas.microsoft.com/office/word/2010/wordprocessingCanvas" xmlns:mc="http://schemas.openxmlformats.org/markup-compatibility/2006" xmlns:o="urn:schemas-microsoft-com:office:office" xmlns:r="http://schemas.openxmlformats.org/officeDocument/2006/relationships" xmlns:m="http://schemas.openxmlformats.org/officeDocument/2006/math" xmlns:v="urn:schemas-microsoft-com:vml" xmlns:wp14="http://schemas.microsoft.com/office/word/2010/wordprocessingDrawing" xmlns:wp="http://schemas.openxmlformats.org/drawingml/2006/wordprocessingDrawing" xmlns:w10="urn:schemas-microsoft-com:office:word" xmlns:w="http://schemas.openxmlformats.org/wordprocessingml/2006/main" xmlns:w14="http://schemas.microsoft.com/office/word/2010/wordml" xmlns:wpg="http://schemas.microsoft.com/office/word/2010/wordprocessingGroup" xmlns:wpi="http://schemas.microsoft.com/office/word/2010/wordprocessingInk" xmlns:wne="http://schemas.microsoft.com/office/word/2006/wordml" xmlns:wps="http://schemas.microsoft.com/office/word/2010/wordprocessingShape" mc:Ignorable="w14 wp14">
+<w:document xmlns:ve="http://schemas.openxmlformats.org/markup-compatibility/2006" xmlns:o="urn:schemas-microsoft-com:office:office" xmlns:r="http://schemas.openxmlformats.org/officeDocument/2006/relationships" xmlns:m="http://schemas.openxmlformats.org/officeDocument/2006/math" xmlns:v="urn:schemas-microsoft-com:vml" xmlns:wp="http://schemas.openxmlformats.org/drawingml/2006/wordprocessingDrawing" xmlns:w10="urn:schemas-microsoft-com:office:word" xmlns:w="http://schemas.openxmlformats.org/wordprocessingml/2006/main" xmlns:wne="http://schemas.microsoft.com/office/word/2006/wordml">
   <w:body>
     <w:p>
       <w:pPr>
         <w:pStyle w:val="Titel"/>
         <w:jc w:val="both"/>
       </w:pPr>
-      <w:proofErr w:type="spellStart"/>
-      <w:r>
-        <w:t>Carme</w:t>
-      </w:r>
-      <w:proofErr w:type="spellEnd"/>
-      <w:r>
-        <w:t>-Snake</w:t>
+      <w:r>
+        <w:t>Carme-Snake</w:t>
       </w:r>
     </w:p>
     <w:sdt>
@@ -1624,19 +1619,11 @@
           <w:lang w:val="de-CH"/>
         </w:rPr>
       </w:pPr>
-      <w:proofErr w:type="spellStart"/>
-      <w:r>
-        <w:rPr>
-          <w:lang w:val="de-CH"/>
-        </w:rPr>
-        <w:t>Installations</w:t>
-      </w:r>
-      <w:proofErr w:type="spellEnd"/>
-      <w:r>
-        <w:rPr>
-          <w:lang w:val="de-CH"/>
-        </w:rPr>
-        <w:t xml:space="preserve"> und Bedienungsanleitung</w:t>
+      <w:r>
+        <w:rPr>
+          <w:lang w:val="de-CH"/>
+        </w:rPr>
+        <w:t>Installations und Bedienungsanleitung</w:t>
       </w:r>
     </w:p>
     <w:p>
@@ -1655,9 +1642,46 @@
         <w:rPr>
           <w:lang w:val="de-CH"/>
         </w:rPr>
-        <w:t xml:space="preserve">unter </w:t>
-      </w:r>
-      <w:hyperlink r:id="rId7" w:history="1">
+        <w:t>unter</w:t>
+      </w:r>
+      <w:r>
+        <w:rPr>
+          <w:lang w:val="de-CH"/>
+        </w:rPr>
+        <w:t xml:space="preserve"> GitHub online verfügbar:</w:t>
+      </w:r>
+    </w:p>
+    <w:p>
+      <w:pPr>
+        <w:rPr>
+          <w:lang w:val="de-CH"/>
+        </w:rPr>
+      </w:pPr>
+      <w:r>
+        <w:rPr>
+          <w:lang w:val="de-CH"/>
+        </w:rPr>
+        <w:t>CARME Microcontroller</w:t>
+      </w:r>
+      <w:r>
+        <w:rPr>
+          <w:lang w:val="de-CH"/>
+        </w:rPr>
+        <w:t xml:space="preserve"> </w:t>
+      </w:r>
+      <w:r>
+        <w:rPr>
+          <w:lang w:val="de-CH"/>
+        </w:rPr>
+        <w:t xml:space="preserve">Code Repository: </w:t>
+      </w:r>
+      <w:r>
+        <w:rPr>
+          <w:lang w:val="de-CH"/>
+        </w:rPr>
+        <w:t xml:space="preserve"> </w:t>
+      </w:r>
+      <w:hyperlink r:id="rId6" w:history="1">
         <w:r>
           <w:rPr>
             <w:rStyle w:val="Hyperlink"/>
@@ -1666,28 +1690,55 @@
           <w:t>https://github.com/stocyr/Carme-Snake</w:t>
         </w:r>
       </w:hyperlink>
-      <w:r>
-        <w:rPr>
-          <w:lang w:val="de-CH"/>
-        </w:rPr>
-        <w:t xml:space="preserve"> verfügbar. </w:t>
-      </w:r>
       <w:bookmarkStart w:id="0" w:name="_GoBack"/>
       <w:bookmarkEnd w:id="0"/>
+      <w:r>
+        <w:rPr>
+          <w:lang w:val="de-CH"/>
+        </w:rPr>
+        <w:br/>
+        <w:t xml:space="preserve">Client Software Code Repository: </w:t>
+      </w:r>
+      <w:r>
+        <w:rPr>
+          <w:lang w:val="de-CH"/>
+        </w:rPr>
+        <w:t xml:space="preserve"> </w:t>
+      </w:r>
+      <w:hyperlink r:id="rId7" w:history="1">
+        <w:r>
+          <w:rPr>
+            <w:rStyle w:val="Hyperlink"/>
+            <w:lang w:val="de-CH"/>
+          </w:rPr>
+          <w:t>https://github.com/stocyr/Carme-Snake-Client</w:t>
+        </w:r>
+      </w:hyperlink>
+    </w:p>
+    <w:p>
+      <w:pPr>
+        <w:rPr>
+          <w:lang w:val="de-CH"/>
+        </w:rPr>
+      </w:pPr>
     </w:p>
     <w:p>
       <w:pPr>
         <w:pStyle w:val="berschrift1"/>
         <w:jc w:val="both"/>
+        <w:rPr>
+          <w:lang w:val="de-CH"/>
+        </w:rPr>
       </w:pPr>
       <w:bookmarkStart w:id="1" w:name="_Toc345927984"/>
-      <w:proofErr w:type="spellStart"/>
-      <w:r>
+      <w:r>
+        <w:rPr>
+          <w:lang w:val="de-CH"/>
+        </w:rPr>
         <w:lastRenderedPageBreak/>
         <w:t>Übersicht</w:t>
       </w:r>
       <w:bookmarkEnd w:id="1"/>
-      <w:proofErr w:type="spellEnd"/>
     </w:p>
     <w:p>
       <w:pPr>
@@ -1717,7 +1768,7 @@
           <v:shape id="_x0000_i1025" type="#_x0000_t75" style="width:453.05pt;height:128.55pt" o:ole="">
             <v:imagedata r:id="rId8" o:title=""/>
           </v:shape>
-          <o:OLEObject Type="Embed" ProgID="Visio.Drawing.11" ShapeID="_x0000_i1025" DrawAspect="Content" ObjectID="_1419691374" r:id="rId9"/>
+          <o:OLEObject Type="Embed" ProgID="Visio.Drawing.11" ShapeID="_x0000_i1025" DrawAspect="Content" ObjectID="_1419691921" r:id="rId9"/>
         </w:object>
       </w:r>
     </w:p>
@@ -1744,21 +1795,7 @@
         <w:rPr>
           <w:lang w:val="de-CH"/>
         </w:rPr>
-        <w:t xml:space="preserve">feiltasten zuständig. Er sendet diese Befehle über ein eigen dafür entwickeltes Protokoll über EIA232 an das </w:t>
-      </w:r>
-      <w:proofErr w:type="spellStart"/>
-      <w:r>
-        <w:rPr>
-          <w:lang w:val="de-CH"/>
-        </w:rPr>
-        <w:t>Carme</w:t>
-      </w:r>
-      <w:proofErr w:type="spellEnd"/>
-      <w:r>
-        <w:rPr>
-          <w:lang w:val="de-CH"/>
-        </w:rPr>
-        <w:t xml:space="preserve"> Kit.</w:t>
+        <w:t>feiltasten zuständig. Er sendet diese Befehle über ein eigen dafür entwickeltes Protokoll über EIA232 an das Carme Kit.</w:t>
       </w:r>
     </w:p>
     <w:p>
@@ -1772,21 +1809,7 @@
         <w:rPr>
           <w:lang w:val="de-CH"/>
         </w:rPr>
-        <w:t xml:space="preserve">Das </w:t>
-      </w:r>
-      <w:proofErr w:type="spellStart"/>
-      <w:r>
-        <w:rPr>
-          <w:lang w:val="de-CH"/>
-        </w:rPr>
-        <w:t>Carme</w:t>
-      </w:r>
-      <w:proofErr w:type="spellEnd"/>
-      <w:r>
-        <w:rPr>
-          <w:lang w:val="de-CH"/>
-        </w:rPr>
-        <w:t xml:space="preserve"> </w:t>
+        <w:t xml:space="preserve">Das Carme </w:t>
       </w:r>
       <w:r>
         <w:rPr>
@@ -1823,16 +1846,94 @@
         <w:rPr>
           <w:lang w:val="de-CH"/>
         </w:rPr>
-        <w:t xml:space="preserve">Die Software auf dem PC läuft in C mit der GUI Library von Ivo </w:t>
-      </w:r>
-      <w:proofErr w:type="spellStart"/>
-      <w:r>
-        <w:rPr>
-          <w:lang w:val="de-CH"/>
-        </w:rPr>
-        <w:t>Oesch</w:t>
-      </w:r>
-      <w:proofErr w:type="spellEnd"/>
+        <w:t xml:space="preserve">Die Software auf dem PC läuft in C mit der GUI Library von Ivo Oesch. </w:t>
+      </w:r>
+      <w:r>
+        <w:rPr>
+          <w:lang w:val="de-CH"/>
+        </w:rPr>
+        <w:t>Zuerst erscheint ein GUI, worin das Spiel gestartet bzw. beendet werden kann. Mit einer zusätzlichen Option kann eine Highscore Liste angeschaut werden, die nac</w:t>
+      </w:r>
+      <w:r>
+        <w:rPr>
+          <w:lang w:val="de-CH"/>
+        </w:rPr>
+        <w:t>h jedem Spiel aktualisiert wird</w:t>
+      </w:r>
+      <w:r>
+        <w:rPr>
+          <w:lang w:val="de-CH"/>
+        </w:rPr>
+        <w:t xml:space="preserve"> (Das File „</w:t>
+      </w:r>
+      <w:r>
+        <w:rPr>
+          <w:lang w:val="de-CH"/>
+        </w:rPr>
+        <w:t>highscore.txt</w:t>
+      </w:r>
+      <w:r>
+        <w:rPr>
+          <w:lang w:val="de-CH"/>
+        </w:rPr>
+        <w:t xml:space="preserve">“ muss im Ordner Release vorhanden sein). </w:t>
+      </w:r>
+    </w:p>
+    <w:p>
+      <w:pPr>
+        <w:jc w:val="both"/>
+        <w:rPr>
+          <w:lang w:val="de-CH"/>
+        </w:rPr>
+      </w:pPr>
+      <w:r>
+        <w:rPr>
+          <w:lang w:val="de-CH"/>
+        </w:rPr>
+        <w:t>Um das Spiel zu starten, muss die Taste 1 gedrückt werden, anschliessend den Namen eingeben und mit Enter bestätigen. Um nun die Schlange zu starten, kann in eine beliebige Richtung gedrückt we</w:t>
+      </w:r>
+      <w:r>
+        <w:rPr>
+          <w:lang w:val="de-CH"/>
+        </w:rPr>
+        <w:t>r</w:t>
+      </w:r>
+      <w:r>
+        <w:rPr>
+          <w:lang w:val="de-CH"/>
+        </w:rPr>
+        <w:t xml:space="preserve">den. Die Schlange bleibt solange in der Mitte stehen, bis ein Zeichen ans Carme Kit gesendet wird. </w:t>
+      </w:r>
+      <w:r>
+        <w:rPr>
+          <w:lang w:val="de-CH"/>
+        </w:rPr>
+        <w:t>Es wird jeweils eine Pfeiltaste ges</w:t>
+      </w:r>
+      <w:r>
+        <w:rPr>
+          <w:lang w:val="de-CH"/>
+        </w:rPr>
+        <w:t>endet, wenn sie unterschiedlich</w:t>
+      </w:r>
+      <w:r>
+        <w:rPr>
+          <w:lang w:val="de-CH"/>
+        </w:rPr>
+        <w:t xml:space="preserve"> </w:t>
+      </w:r>
+      <w:r>
+        <w:rPr>
+          <w:lang w:val="de-CH"/>
+        </w:rPr>
+        <w:t>als die vorherige</w:t>
+      </w:r>
+      <w:r>
+        <w:rPr>
+          <w:lang w:val="de-CH"/>
+        </w:rPr>
+        <w:t xml:space="preserve"> ist</w:t>
+      </w:r>
       <w:r>
         <w:rPr>
           <w:lang w:val="de-CH"/>
@@ -1843,45 +1944,7 @@
         <w:rPr>
           <w:lang w:val="de-CH"/>
         </w:rPr>
-        <w:t xml:space="preserve">Zuerst erscheint ein GUI, worin das Spiel gestartet bzw. beendet werden kann. Mit einer zusätzlichen Option kann eine </w:t>
-      </w:r>
-      <w:proofErr w:type="spellStart"/>
-      <w:r>
-        <w:rPr>
-          <w:lang w:val="de-CH"/>
-        </w:rPr>
-        <w:t>Highscore</w:t>
-      </w:r>
-      <w:proofErr w:type="spellEnd"/>
-      <w:r>
-        <w:rPr>
-          <w:lang w:val="de-CH"/>
-        </w:rPr>
-        <w:t xml:space="preserve"> Liste angeschaut werden, die nac</w:t>
-      </w:r>
-      <w:r>
-        <w:rPr>
-          <w:lang w:val="de-CH"/>
-        </w:rPr>
-        <w:t>h jedem Spiel aktualisiert wird</w:t>
-      </w:r>
-      <w:r>
-        <w:rPr>
-          <w:lang w:val="de-CH"/>
-        </w:rPr>
-        <w:t xml:space="preserve"> (Das File „</w:t>
-      </w:r>
-      <w:r>
-        <w:rPr>
-          <w:lang w:val="de-CH"/>
-        </w:rPr>
-        <w:t>highscore.txt</w:t>
-      </w:r>
-      <w:r>
-        <w:rPr>
-          <w:lang w:val="de-CH"/>
-        </w:rPr>
-        <w:t xml:space="preserve">“ muss im Ordner Release vorhanden sein). </w:t>
+        <w:t xml:space="preserve">Zudem werden Eingaben, die „rückwärts“ zur aktuellen Richtung sind, ignoriert. </w:t>
       </w:r>
     </w:p>
     <w:p>
@@ -1895,102 +1958,6 @@
         <w:rPr>
           <w:lang w:val="de-CH"/>
         </w:rPr>
-        <w:t xml:space="preserve">Um das Spiel zu starten, muss die Taste 1 gedrückt werden, anschliessend den Namen eingeben und mit </w:t>
-      </w:r>
-      <w:proofErr w:type="spellStart"/>
-      <w:r>
-        <w:rPr>
-          <w:lang w:val="de-CH"/>
-        </w:rPr>
-        <w:t>Enter</w:t>
-      </w:r>
-      <w:proofErr w:type="spellEnd"/>
-      <w:r>
-        <w:rPr>
-          <w:lang w:val="de-CH"/>
-        </w:rPr>
-        <w:t xml:space="preserve"> bestätigen. Um nun die Schlange zu starten, kann in eine beliebige Richtung gedrückt we</w:t>
-      </w:r>
-      <w:r>
-        <w:rPr>
-          <w:lang w:val="de-CH"/>
-        </w:rPr>
-        <w:t>r</w:t>
-      </w:r>
-      <w:r>
-        <w:rPr>
-          <w:lang w:val="de-CH"/>
-        </w:rPr>
-        <w:t xml:space="preserve">den. Die Schlange bleibt solange in der Mitte stehen, bis ein Zeichen ans </w:t>
-      </w:r>
-      <w:proofErr w:type="spellStart"/>
-      <w:r>
-        <w:rPr>
-          <w:lang w:val="de-CH"/>
-        </w:rPr>
-        <w:t>Carme</w:t>
-      </w:r>
-      <w:proofErr w:type="spellEnd"/>
-      <w:r>
-        <w:rPr>
-          <w:lang w:val="de-CH"/>
-        </w:rPr>
-        <w:t xml:space="preserve"> Kit gesendet wird. </w:t>
-      </w:r>
-      <w:r>
-        <w:rPr>
-          <w:lang w:val="de-CH"/>
-        </w:rPr>
-        <w:t>Es wird jeweils eine Pfeiltaste ges</w:t>
-      </w:r>
-      <w:r>
-        <w:rPr>
-          <w:lang w:val="de-CH"/>
-        </w:rPr>
-        <w:t>endet, wenn sie unterschiedlich</w:t>
-      </w:r>
-      <w:r>
-        <w:rPr>
-          <w:lang w:val="de-CH"/>
-        </w:rPr>
-        <w:t xml:space="preserve"> </w:t>
-      </w:r>
-      <w:r>
-        <w:rPr>
-          <w:lang w:val="de-CH"/>
-        </w:rPr>
-        <w:t>als die vorherige</w:t>
-      </w:r>
-      <w:r>
-        <w:rPr>
-          <w:lang w:val="de-CH"/>
-        </w:rPr>
-        <w:t xml:space="preserve"> ist</w:t>
-      </w:r>
-      <w:r>
-        <w:rPr>
-          <w:lang w:val="de-CH"/>
-        </w:rPr>
-        <w:t xml:space="preserve">. </w:t>
-      </w:r>
-      <w:r>
-        <w:rPr>
-          <w:lang w:val="de-CH"/>
-        </w:rPr>
-        <w:t xml:space="preserve">Zudem werden Eingaben, die „rückwärts“ zur aktuellen Richtung sind, ignoriert. </w:t>
-      </w:r>
-    </w:p>
-    <w:p>
-      <w:pPr>
-        <w:jc w:val="both"/>
-        <w:rPr>
-          <w:lang w:val="de-CH"/>
-        </w:rPr>
-      </w:pPr>
-      <w:r>
-        <w:rPr>
-          <w:lang w:val="de-CH"/>
-        </w:rPr>
         <w:t xml:space="preserve">Gesendet wird entweder ein ‚r‘ für </w:t>
       </w:r>
       <w:r>
@@ -2004,21 +1971,7 @@
         <w:rPr>
           <w:lang w:val="de-CH"/>
         </w:rPr>
-        <w:t>, ein ‚u‘ (</w:t>
-      </w:r>
-      <w:proofErr w:type="spellStart"/>
-      <w:r>
-        <w:rPr>
-          <w:lang w:val="de-CH"/>
-        </w:rPr>
-        <w:t>up</w:t>
-      </w:r>
-      <w:proofErr w:type="spellEnd"/>
-      <w:r>
-        <w:rPr>
-          <w:lang w:val="de-CH"/>
-        </w:rPr>
-        <w:t xml:space="preserve">) für </w:t>
+        <w:t xml:space="preserve">, ein ‚u‘ (up) für </w:t>
       </w:r>
       <w:r>
         <w:rPr>
@@ -2075,19 +2028,11 @@
         </w:rPr>
       </w:pPr>
       <w:bookmarkStart w:id="3" w:name="_Toc345927986"/>
-      <w:proofErr w:type="spellStart"/>
-      <w:r>
-        <w:rPr>
-          <w:lang w:val="de-CH"/>
-        </w:rPr>
-        <w:t>Carme</w:t>
-      </w:r>
-      <w:proofErr w:type="spellEnd"/>
-      <w:r>
-        <w:rPr>
-          <w:lang w:val="de-CH"/>
-        </w:rPr>
-        <w:t xml:space="preserve"> Kit</w:t>
+      <w:r>
+        <w:rPr>
+          <w:lang w:val="de-CH"/>
+        </w:rPr>
+        <w:t>Carme Kit</w:t>
       </w:r>
       <w:bookmarkEnd w:id="3"/>
     </w:p>
@@ -2102,21 +2047,7 @@
         <w:rPr>
           <w:lang w:val="de-CH"/>
         </w:rPr>
-        <w:t xml:space="preserve">Die Software auf dem </w:t>
-      </w:r>
-      <w:proofErr w:type="spellStart"/>
-      <w:r>
-        <w:rPr>
-          <w:lang w:val="de-CH"/>
-        </w:rPr>
-        <w:t>Carme</w:t>
-      </w:r>
-      <w:proofErr w:type="spellEnd"/>
-      <w:r>
-        <w:rPr>
-          <w:lang w:val="de-CH"/>
-        </w:rPr>
-        <w:t xml:space="preserve"> Kit läuft grösstenteils in C. Das einzige Modul in Assembler </w:t>
+        <w:t xml:space="preserve">Die Software auf dem Carme Kit läuft grösstenteils in C. Das einzige Modul in Assembler </w:t>
       </w:r>
       <w:r>
         <w:rPr>
@@ -2152,21 +2083,7 @@
         <w:rPr>
           <w:lang w:val="de-CH"/>
         </w:rPr>
-        <w:t xml:space="preserve"> für den </w:t>
-      </w:r>
-      <w:proofErr w:type="spellStart"/>
-      <w:r>
-        <w:rPr>
-          <w:lang w:val="de-CH"/>
-        </w:rPr>
-        <w:t>Timer</w:t>
-      </w:r>
-      <w:proofErr w:type="spellEnd"/>
-      <w:r>
-        <w:rPr>
-          <w:lang w:val="de-CH"/>
-        </w:rPr>
-        <w:t xml:space="preserve"> und die UART-Schnittstelle</w:t>
+        <w:t xml:space="preserve"> für den Timer und die UART-Schnittstelle</w:t>
       </w:r>
       <w:r>
         <w:rPr>
@@ -2229,12 +2146,10 @@
         <w:jc w:val="both"/>
       </w:pPr>
       <w:bookmarkStart w:id="4" w:name="_Toc345927987"/>
-      <w:proofErr w:type="spellStart"/>
       <w:r>
         <w:t>Datenstrukturen</w:t>
       </w:r>
       <w:bookmarkEnd w:id="4"/>
-      <w:proofErr w:type="spellEnd"/>
     </w:p>
     <w:p>
       <w:pPr>
@@ -2314,7 +2229,6 @@
         </w:rPr>
       </w:pPr>
       <w:bookmarkStart w:id="7" w:name="_Toc345927990"/>
-      <w:proofErr w:type="spellStart"/>
       <w:r>
         <w:rPr>
           <w:lang w:val="de-CH"/>
@@ -2323,7 +2237,6 @@
         <w:t>result</w:t>
       </w:r>
       <w:bookmarkEnd w:id="7"/>
-      <w:proofErr w:type="spellEnd"/>
     </w:p>
     <w:p>
       <w:pPr>
@@ -2350,35 +2263,7 @@
         <w:rPr>
           <w:lang w:val="de-CH"/>
         </w:rPr>
-        <w:t xml:space="preserve">Diese Struktur wird von der Funktion </w:t>
-      </w:r>
-      <w:proofErr w:type="spellStart"/>
-      <w:r>
-        <w:rPr>
-          <w:lang w:val="de-CH"/>
-        </w:rPr>
-        <w:t>step_forward</w:t>
-      </w:r>
-      <w:proofErr w:type="spellEnd"/>
-      <w:r>
-        <w:rPr>
-          <w:lang w:val="de-CH"/>
-        </w:rPr>
-        <w:t xml:space="preserve">() benutzt, um der </w:t>
-      </w:r>
-      <w:proofErr w:type="spellStart"/>
-      <w:r>
-        <w:rPr>
-          <w:lang w:val="de-CH"/>
-        </w:rPr>
-        <w:t>main</w:t>
-      </w:r>
-      <w:proofErr w:type="spellEnd"/>
-      <w:r>
-        <w:rPr>
-          <w:lang w:val="de-CH"/>
-        </w:rPr>
-        <w:t>() Funktion mitzuteilen, was beim Vorwärtsgehen geschehen ist. Entweder nichts, die Schlange ist auf Futter gestossen oder die Schlange ist kollidiert.</w:t>
+        <w:t>Diese Struktur wird von der Funktion step_forward() benutzt, um der main() Funktion mitzuteilen, was beim Vorwärtsgehen geschehen ist. Entweder nichts, die Schlange ist auf Futter gestossen oder die Schlange ist kollidiert.</w:t>
       </w:r>
     </w:p>
     <w:p>
@@ -2390,7 +2275,6 @@
         </w:rPr>
       </w:pPr>
       <w:bookmarkStart w:id="8" w:name="_Toc345927991"/>
-      <w:proofErr w:type="spellStart"/>
       <w:r>
         <w:rPr>
           <w:lang w:val="de-CH"/>
@@ -2398,7 +2282,6 @@
         <w:t>Strutures</w:t>
       </w:r>
       <w:bookmarkEnd w:id="8"/>
-      <w:proofErr w:type="spellEnd"/>
     </w:p>
     <w:p>
       <w:pPr>
@@ -2409,7 +2292,6 @@
         </w:rPr>
       </w:pPr>
       <w:bookmarkStart w:id="9" w:name="_Toc345927992"/>
-      <w:proofErr w:type="spellStart"/>
       <w:r>
         <w:rPr>
           <w:lang w:val="de-CH"/>
@@ -2417,7 +2299,6 @@
         <w:t>location</w:t>
       </w:r>
       <w:bookmarkEnd w:id="9"/>
-      <w:proofErr w:type="spellEnd"/>
     </w:p>
     <w:p>
       <w:pPr>
@@ -2471,14 +2352,12 @@
         </w:rPr>
       </w:pPr>
       <w:bookmarkStart w:id="11" w:name="_Toc345927994"/>
-      <w:proofErr w:type="spellStart"/>
       <w:r>
         <w:rPr>
           <w:lang w:val="de-CH"/>
         </w:rPr>
         <w:t>snake_direction</w:t>
       </w:r>
-      <w:proofErr w:type="spellEnd"/>
       <w:r>
         <w:rPr>
           <w:lang w:val="de-CH"/>
@@ -2489,16 +2368,8 @@
         <w:rPr>
           <w:lang w:val="de-CH"/>
         </w:rPr>
-        <w:t xml:space="preserve">volatile </w:t>
-      </w:r>
-      <w:proofErr w:type="spellStart"/>
-      <w:r>
-        <w:rPr>
-          <w:lang w:val="de-CH"/>
-        </w:rPr>
-        <w:t>location</w:t>
-      </w:r>
-      <w:proofErr w:type="spellEnd"/>
+        <w:t>volatile location</w:t>
+      </w:r>
       <w:r>
         <w:rPr>
           <w:lang w:val="de-CH"/>
@@ -2518,21 +2389,7 @@
         <w:rPr>
           <w:lang w:val="de-CH"/>
         </w:rPr>
-        <w:t xml:space="preserve">Globale Variable, welche vom </w:t>
-      </w:r>
-      <w:proofErr w:type="spellStart"/>
-      <w:r>
-        <w:rPr>
-          <w:lang w:val="de-CH"/>
-        </w:rPr>
-        <w:t>Interrupthandler</w:t>
-      </w:r>
-      <w:proofErr w:type="spellEnd"/>
-      <w:r>
-        <w:rPr>
-          <w:lang w:val="de-CH"/>
-        </w:rPr>
-        <w:t xml:space="preserve"> über UART aktualisiert wird.</w:t>
+        <w:t>Globale Variable, welche vom Interrupthandler über UART aktualisiert wird.</w:t>
       </w:r>
     </w:p>
     <w:p>
@@ -2574,33 +2431,11 @@
         </w:rPr>
       </w:pPr>
       <w:bookmarkStart w:id="12" w:name="_Toc345927995"/>
-      <w:proofErr w:type="spellStart"/>
-      <w:r>
-        <w:rPr>
-          <w:lang w:val="de-CH"/>
-        </w:rPr>
-        <w:t>timer_irq_flag</w:t>
-      </w:r>
-      <w:proofErr w:type="spellEnd"/>
-      <w:r>
-        <w:rPr>
-          <w:lang w:val="de-CH"/>
-        </w:rPr>
-        <w:t xml:space="preserve"> (volatile </w:t>
-      </w:r>
-      <w:proofErr w:type="spellStart"/>
-      <w:r>
-        <w:rPr>
-          <w:lang w:val="de-CH"/>
-        </w:rPr>
-        <w:t>int</w:t>
-      </w:r>
-      <w:proofErr w:type="spellEnd"/>
-      <w:r>
-        <w:rPr>
-          <w:lang w:val="de-CH"/>
-        </w:rPr>
-        <w:t>)</w:t>
+      <w:r>
+        <w:rPr>
+          <w:lang w:val="de-CH"/>
+        </w:rPr>
+        <w:t>timer_irq_flag (volatile int)</w:t>
       </w:r>
       <w:bookmarkEnd w:id="12"/>
     </w:p>
@@ -2615,35 +2450,7 @@
         <w:rPr>
           <w:lang w:val="de-CH"/>
         </w:rPr>
-        <w:t xml:space="preserve">Globale Variable, welche vom </w:t>
-      </w:r>
-      <w:proofErr w:type="spellStart"/>
-      <w:r>
-        <w:rPr>
-          <w:lang w:val="de-CH"/>
-        </w:rPr>
-        <w:t>Interrupthandler</w:t>
-      </w:r>
-      <w:proofErr w:type="spellEnd"/>
-      <w:r>
-        <w:rPr>
-          <w:lang w:val="de-CH"/>
-        </w:rPr>
-        <w:t xml:space="preserve"> über den </w:t>
-      </w:r>
-      <w:proofErr w:type="spellStart"/>
-      <w:r>
-        <w:rPr>
-          <w:lang w:val="de-CH"/>
-        </w:rPr>
-        <w:t>Timer</w:t>
-      </w:r>
-      <w:proofErr w:type="spellEnd"/>
-      <w:r>
-        <w:rPr>
-          <w:lang w:val="de-CH"/>
-        </w:rPr>
-        <w:t xml:space="preserve"> gesetzt wird.</w:t>
+        <w:t>Globale Variable, welche vom Interrupthandler über den Timer gesetzt wird.</w:t>
       </w:r>
     </w:p>
     <w:p>
@@ -2657,35 +2464,7 @@
         <w:rPr>
           <w:lang w:val="de-CH"/>
         </w:rPr>
-        <w:t xml:space="preserve">Alle 1ms wird das </w:t>
-      </w:r>
-      <w:proofErr w:type="spellStart"/>
-      <w:r>
-        <w:rPr>
-          <w:lang w:val="de-CH"/>
-        </w:rPr>
-        <w:t>Flag</w:t>
-      </w:r>
-      <w:proofErr w:type="spellEnd"/>
-      <w:r>
-        <w:rPr>
-          <w:lang w:val="de-CH"/>
-        </w:rPr>
-        <w:t xml:space="preserve"> vom Interrupt des </w:t>
-      </w:r>
-      <w:proofErr w:type="spellStart"/>
-      <w:r>
-        <w:rPr>
-          <w:lang w:val="de-CH"/>
-        </w:rPr>
-        <w:t>Timers</w:t>
-      </w:r>
-      <w:proofErr w:type="spellEnd"/>
-      <w:r>
-        <w:rPr>
-          <w:lang w:val="de-CH"/>
-        </w:rPr>
-        <w:t xml:space="preserve"> gesetzt. Damit werden genaue Zeitverzögerungen möglich.</w:t>
+        <w:t>Alle 1ms wird das Flag vom Interrupt des Timers gesetzt. Damit werden genaue Zeitverzögerungen möglich.</w:t>
       </w:r>
     </w:p>
     <w:p>
@@ -2697,7 +2476,6 @@
         </w:rPr>
       </w:pPr>
       <w:bookmarkStart w:id="13" w:name="_Toc345927996"/>
-      <w:proofErr w:type="spellStart"/>
       <w:r>
         <w:rPr>
           <w:lang w:val="de-CH"/>
@@ -2708,28 +2486,7 @@
         <w:rPr>
           <w:lang w:val="de-CH"/>
         </w:rPr>
-        <w:t>ood</w:t>
-      </w:r>
-      <w:proofErr w:type="spellEnd"/>
-      <w:r>
-        <w:rPr>
-          <w:lang w:val="de-CH"/>
-        </w:rPr>
-        <w:t xml:space="preserve"> (</w:t>
-      </w:r>
-      <w:proofErr w:type="spellStart"/>
-      <w:r>
-        <w:rPr>
-          <w:lang w:val="de-CH"/>
-        </w:rPr>
-        <w:t>pos</w:t>
-      </w:r>
-      <w:proofErr w:type="spellEnd"/>
-      <w:r>
-        <w:rPr>
-          <w:lang w:val="de-CH"/>
-        </w:rPr>
-        <w:t>)</w:t>
+        <w:t>ood (pos)</w:t>
       </w:r>
       <w:bookmarkEnd w:id="13"/>
     </w:p>
@@ -2762,33 +2519,11 @@
         </w:rPr>
       </w:pPr>
       <w:bookmarkStart w:id="14" w:name="_Toc345927997"/>
-      <w:proofErr w:type="spellStart"/>
-      <w:r>
-        <w:rPr>
-          <w:lang w:val="de-CH"/>
-        </w:rPr>
-        <w:t>level</w:t>
-      </w:r>
-      <w:proofErr w:type="spellEnd"/>
-      <w:r>
-        <w:rPr>
-          <w:lang w:val="de-CH"/>
-        </w:rPr>
-        <w:t xml:space="preserve"> (</w:t>
-      </w:r>
-      <w:proofErr w:type="spellStart"/>
-      <w:r>
-        <w:rPr>
-          <w:lang w:val="de-CH"/>
-        </w:rPr>
-        <w:t>int</w:t>
-      </w:r>
-      <w:proofErr w:type="spellEnd"/>
-      <w:r>
-        <w:rPr>
-          <w:lang w:val="de-CH"/>
-        </w:rPr>
-        <w:t>)</w:t>
+      <w:r>
+        <w:rPr>
+          <w:lang w:val="de-CH"/>
+        </w:rPr>
+        <w:t>level (int)</w:t>
       </w:r>
       <w:bookmarkEnd w:id="14"/>
     </w:p>
@@ -2814,33 +2549,11 @@
           <w:lang w:val="de-CH"/>
         </w:rPr>
       </w:pPr>
-      <w:proofErr w:type="spellStart"/>
-      <w:r>
-        <w:rPr>
-          <w:lang w:val="de-CH"/>
-        </w:rPr>
-        <w:t>snake</w:t>
-      </w:r>
-      <w:proofErr w:type="spellEnd"/>
-      <w:r>
-        <w:rPr>
-          <w:lang w:val="de-CH"/>
-        </w:rPr>
-        <w:t xml:space="preserve"> (Array aus </w:t>
-      </w:r>
-      <w:proofErr w:type="spellStart"/>
-      <w:r>
-        <w:rPr>
-          <w:lang w:val="de-CH"/>
-        </w:rPr>
-        <w:t>location</w:t>
-      </w:r>
-      <w:proofErr w:type="spellEnd"/>
-      <w:r>
-        <w:rPr>
-          <w:lang w:val="de-CH"/>
-        </w:rPr>
-        <w:t>)</w:t>
+      <w:r>
+        <w:rPr>
+          <w:lang w:val="de-CH"/>
+        </w:rPr>
+        <w:t>snake (Array aus location)</w:t>
       </w:r>
     </w:p>
     <w:p>
@@ -2851,53 +2564,10 @@
         <w:rPr>
           <w:lang w:val="de-CH"/>
         </w:rPr>
-        <w:t xml:space="preserve">Ist ein </w:t>
-      </w:r>
-      <w:proofErr w:type="spellStart"/>
-      <w:r>
-        <w:rPr>
-          <w:lang w:val="de-CH"/>
-        </w:rPr>
-        <w:t>Ringbuffer</w:t>
-      </w:r>
-      <w:proofErr w:type="spellEnd"/>
-      <w:r>
-        <w:rPr>
-          <w:lang w:val="de-CH"/>
-        </w:rPr>
-        <w:t xml:space="preserve">, welcher die Schlage repräsentiert. </w:t>
-      </w:r>
-      <w:proofErr w:type="spellStart"/>
-      <w:r>
-        <w:t>Dazu</w:t>
-      </w:r>
-      <w:proofErr w:type="spellEnd"/>
-      <w:r>
-        <w:t xml:space="preserve"> </w:t>
-      </w:r>
-      <w:proofErr w:type="spellStart"/>
-      <w:r>
-        <w:t>gehören</w:t>
-      </w:r>
-      <w:proofErr w:type="spellEnd"/>
-      <w:r>
-        <w:t xml:space="preserve"> </w:t>
-      </w:r>
-      <w:proofErr w:type="spellStart"/>
-      <w:r>
-        <w:t>folgende</w:t>
-      </w:r>
-      <w:proofErr w:type="spellEnd"/>
-      <w:r>
-        <w:t xml:space="preserve"> </w:t>
-      </w:r>
-      <w:proofErr w:type="spellStart"/>
-      <w:r>
-        <w:t>Variablen</w:t>
-      </w:r>
-      <w:proofErr w:type="spellEnd"/>
-      <w:r>
-        <w:t>:</w:t>
+        <w:t xml:space="preserve">Ist ein Ringbuffer, welcher die Schlage repräsentiert. </w:t>
+      </w:r>
+      <w:r>
+        <w:t>Dazu gehören folgende Variablen:</w:t>
       </w:r>
     </w:p>
     <w:p>
@@ -2911,15 +2581,7 @@
       </w:r>
       <w:proofErr w:type="gramEnd"/>
       <w:r>
-        <w:t xml:space="preserve"> (</w:t>
-      </w:r>
-      <w:proofErr w:type="spellStart"/>
-      <w:r>
-        <w:t>int</w:t>
-      </w:r>
-      <w:proofErr w:type="spellEnd"/>
-      <w:r>
-        <w:t>)</w:t>
+        <w:t xml:space="preserve"> (int)</w:t>
       </w:r>
     </w:p>
     <w:p>
@@ -2933,15 +2595,7 @@
       </w:r>
       <w:proofErr w:type="gramEnd"/>
       <w:r>
-        <w:t xml:space="preserve"> (</w:t>
-      </w:r>
-      <w:proofErr w:type="spellStart"/>
-      <w:r>
-        <w:t>int</w:t>
-      </w:r>
-      <w:proofErr w:type="spellEnd"/>
-      <w:r>
-        <w:t>)</w:t>
+        <w:t xml:space="preserve"> (int)</w:t>
       </w:r>
     </w:p>
     <w:p>
@@ -2955,15 +2609,7 @@
       </w:r>
       <w:proofErr w:type="gramEnd"/>
       <w:r>
-        <w:t xml:space="preserve"> (</w:t>
-      </w:r>
-      <w:proofErr w:type="spellStart"/>
-      <w:r>
-        <w:t>int</w:t>
-      </w:r>
-      <w:proofErr w:type="spellEnd"/>
-      <w:r>
-        <w:t>)</w:t>
+        <w:t xml:space="preserve"> (int)</w:t>
       </w:r>
     </w:p>
     <w:p>
@@ -3044,16 +2690,8 @@
         <w:rPr>
           <w:lang w:val="de-CH"/>
         </w:rPr>
-        <w:t xml:space="preserve"> geschrieben und behandelt alle Hardwarenahen </w:t>
-      </w:r>
-      <w:proofErr w:type="spellStart"/>
-      <w:r>
-        <w:rPr>
-          <w:lang w:val="de-CH"/>
-        </w:rPr>
-        <w:t>Funtionen</w:t>
-      </w:r>
-      <w:proofErr w:type="spellEnd"/>
+        <w:t xml:space="preserve"> geschrieben und behandelt alle Hardwarenahen Funtionen</w:t>
+      </w:r>
       <w:r>
         <w:rPr>
           <w:lang w:val="de-CH"/>
@@ -3089,21 +2727,7 @@
         <w:rPr>
           <w:lang w:val="de-CH"/>
         </w:rPr>
-        <w:t xml:space="preserve"> Ausserdem kümmert es sich um die </w:t>
-      </w:r>
-      <w:proofErr w:type="spellStart"/>
-      <w:r>
-        <w:rPr>
-          <w:lang w:val="de-CH"/>
-        </w:rPr>
-        <w:t>Timer</w:t>
-      </w:r>
-      <w:proofErr w:type="spellEnd"/>
-      <w:r>
-        <w:rPr>
-          <w:lang w:val="de-CH"/>
-        </w:rPr>
-        <w:t>-Interrupts, welche für die Zeitve</w:t>
+        <w:t xml:space="preserve"> Ausserdem kümmert es sich um die Timer-Interrupts, welche für die Zeitve</w:t>
       </w:r>
       <w:r>
         <w:rPr>
@@ -3131,42 +2755,24 @@
         </w:rPr>
         <w:t xml:space="preserve">Dann gibt es noch drei Module, welche sich um das eigentliche Spiel kümmern: </w:t>
       </w:r>
-      <w:proofErr w:type="spellStart"/>
       <w:r>
         <w:rPr>
           <w:lang w:val="de-CH"/>
         </w:rPr>
         <w:t>main</w:t>
       </w:r>
-      <w:proofErr w:type="spellEnd"/>
       <w:r>
         <w:rPr>
           <w:lang w:val="de-CH"/>
         </w:rPr>
         <w:t xml:space="preserve">, </w:t>
       </w:r>
-      <w:proofErr w:type="spellStart"/>
-      <w:r>
-        <w:rPr>
-          <w:lang w:val="de-CH"/>
-        </w:rPr>
-        <w:t>graphics</w:t>
-      </w:r>
-      <w:proofErr w:type="spellEnd"/>
-      <w:r>
-        <w:rPr>
-          <w:lang w:val="de-CH"/>
-        </w:rPr>
-        <w:t xml:space="preserve"> und </w:t>
-      </w:r>
-      <w:proofErr w:type="spellStart"/>
-      <w:r>
-        <w:rPr>
-          <w:lang w:val="de-CH"/>
-        </w:rPr>
-        <w:t>snake_controller</w:t>
-      </w:r>
-      <w:proofErr w:type="spellEnd"/>
+      <w:r>
+        <w:rPr>
+          <w:lang w:val="de-CH"/>
+        </w:rPr>
+        <w:t>graphics und snake_controller</w:t>
+      </w:r>
       <w:r>
         <w:rPr>
           <w:lang w:val="de-CH"/>
@@ -3177,21 +2783,7 @@
         <w:rPr>
           <w:lang w:val="de-CH"/>
         </w:rPr>
-        <w:t xml:space="preserve"> Es gibt ebenfalls noch das Modul </w:t>
-      </w:r>
-      <w:proofErr w:type="spellStart"/>
-      <w:r>
-        <w:rPr>
-          <w:lang w:val="de-CH"/>
-        </w:rPr>
-        <w:t>marsenne</w:t>
-      </w:r>
-      <w:proofErr w:type="spellEnd"/>
-      <w:r>
-        <w:rPr>
-          <w:lang w:val="de-CH"/>
-        </w:rPr>
-        <w:t xml:space="preserve">, welches eine Bibliothek enthält um Pseudozufallszahlen zu generieren. Es wurde wie es ist in das Projekt eingebunden und deshalb auch nicht dokumentiert. Die Dokumentation kann hier gefunden werden: </w:t>
+        <w:t xml:space="preserve"> Es gibt ebenfalls noch das Modul marsenne, welches eine Bibliothek enthält um Pseudozufallszahlen zu generieren. Es wurde wie es ist in das Projekt eingebunden und deshalb auch nicht dokumentiert. Die Dokumentation kann hier gefunden werden: </w:t>
       </w:r>
       <w:hyperlink r:id="rId10" w:history="1">
         <w:r>
@@ -3222,17 +2814,9 @@
         <w:rPr>
           <w:lang w:val="de-CH"/>
         </w:rPr>
-        <w:t xml:space="preserve"> </w:t>
-      </w:r>
-      <w:proofErr w:type="spellStart"/>
-      <w:r>
-        <w:rPr>
-          <w:lang w:val="de-CH"/>
-        </w:rPr>
-        <w:t>client</w:t>
+        <w:t xml:space="preserve"> client</w:t>
       </w:r>
       <w:bookmarkEnd w:id="16"/>
-      <w:proofErr w:type="spellEnd"/>
     </w:p>
     <w:p>
       <w:pPr>
@@ -3245,21 +2829,7 @@
         <w:rPr>
           <w:lang w:val="de-CH"/>
         </w:rPr>
-        <w:t xml:space="preserve">Der PC Client wurde von Peter </w:t>
-      </w:r>
-      <w:proofErr w:type="spellStart"/>
-      <w:r>
-        <w:rPr>
-          <w:lang w:val="de-CH"/>
-        </w:rPr>
-        <w:t>Ambühl</w:t>
-      </w:r>
-      <w:proofErr w:type="spellEnd"/>
-      <w:r>
-        <w:rPr>
-          <w:lang w:val="de-CH"/>
-        </w:rPr>
-        <w:t xml:space="preserve"> geschrieben.</w:t>
+        <w:t>Der PC Client wurde von Peter Ambühl geschrieben.</w:t>
       </w:r>
     </w:p>
     <w:p>
@@ -3296,21 +2866,7 @@
         <w:rPr>
           <w:lang w:val="de-CH"/>
         </w:rPr>
-        <w:t xml:space="preserve">Der Interrupt Handler wurde vor allem von Marcel </w:t>
-      </w:r>
-      <w:proofErr w:type="spellStart"/>
-      <w:r>
-        <w:rPr>
-          <w:lang w:val="de-CH"/>
-        </w:rPr>
-        <w:t>Bärtschi</w:t>
-      </w:r>
-      <w:proofErr w:type="spellEnd"/>
-      <w:r>
-        <w:rPr>
-          <w:lang w:val="de-CH"/>
-        </w:rPr>
-        <w:t xml:space="preserve"> entwickelt.</w:t>
+        <w:t>Der Interrupt Handler wurde vor allem von Marcel Bärtschi entwickelt.</w:t>
       </w:r>
     </w:p>
     <w:p>
@@ -3347,43 +2903,15 @@
         <w:rPr>
           <w:lang w:val="de-CH"/>
         </w:rPr>
-        <w:t xml:space="preserve">Die Funktionen im main-Modul wurden von Marcel </w:t>
-      </w:r>
-      <w:proofErr w:type="spellStart"/>
-      <w:r>
-        <w:rPr>
-          <w:lang w:val="de-CH"/>
-        </w:rPr>
-        <w:t>Bärtschi</w:t>
-      </w:r>
-      <w:proofErr w:type="spellEnd"/>
-      <w:r>
-        <w:rPr>
-          <w:lang w:val="de-CH"/>
-        </w:rPr>
-        <w:t xml:space="preserve"> und Cyril </w:t>
-      </w:r>
-      <w:proofErr w:type="spellStart"/>
-      <w:r>
-        <w:rPr>
-          <w:lang w:val="de-CH"/>
-        </w:rPr>
-        <w:t>Stoller</w:t>
-      </w:r>
-      <w:proofErr w:type="spellEnd"/>
-      <w:r>
-        <w:rPr>
-          <w:lang w:val="de-CH"/>
-        </w:rPr>
-        <w:t xml:space="preserve"> geschrieben.</w:t>
+        <w:t>Die Funktionen im main-Modul wurden von Marcel Bärtschi und Cyril Stoller geschrieben.</w:t>
       </w:r>
     </w:p>
     <w:tbl>
       <w:tblPr>
-        <w:tblStyle w:val="Tabellenraster"/>
+        <w:tblStyle w:val="Tabellengitternetz"/>
         <w:tblW w:w="0" w:type="auto"/>
         <w:jc w:val="center"/>
-        <w:tblLook w:val="04A0" w:firstRow="1" w:lastRow="0" w:firstColumn="1" w:lastColumn="0" w:noHBand="0" w:noVBand="1"/>
+        <w:tblLook w:val="04A0"/>
       </w:tblPr>
       <w:tblGrid>
         <w:gridCol w:w="1861"/>
@@ -3408,7 +2936,6 @@
                 <w:lang w:val="fr-CH"/>
               </w:rPr>
             </w:pPr>
-            <w:proofErr w:type="spellStart"/>
             <w:r>
               <w:rPr>
                 <w:rFonts w:cstheme="minorHAnsi"/>
@@ -3417,7 +2944,6 @@
               </w:rPr>
               <w:t>randomize_location</w:t>
             </w:r>
-            <w:proofErr w:type="spellEnd"/>
           </w:p>
         </w:tc>
         <w:tc>
@@ -3433,7 +2959,6 @@
                 <w:b/>
               </w:rPr>
             </w:pPr>
-            <w:proofErr w:type="spellStart"/>
             <w:r>
               <w:rPr>
                 <w:rFonts w:cstheme="minorHAnsi"/>
@@ -3441,7 +2966,6 @@
               </w:rPr>
               <w:t>main.c</w:t>
             </w:r>
-            <w:proofErr w:type="spellEnd"/>
           </w:p>
         </w:tc>
       </w:tr>
@@ -3462,7 +2986,6 @@
                 <w:b/>
               </w:rPr>
             </w:pPr>
-            <w:proofErr w:type="spellStart"/>
             <w:r>
               <w:rPr>
                 <w:rFonts w:cstheme="minorHAnsi"/>
@@ -3470,7 +2993,6 @@
               </w:rPr>
               <w:t>Beschreibung</w:t>
             </w:r>
-            <w:proofErr w:type="spellEnd"/>
           </w:p>
         </w:tc>
         <w:tc>
@@ -3583,11 +3105,9 @@
             <w:pPr>
               <w:jc w:val="both"/>
             </w:pPr>
-            <w:proofErr w:type="spellStart"/>
             <w:r>
               <w:t>Zufallsposition</w:t>
             </w:r>
-            <w:proofErr w:type="spellEnd"/>
           </w:p>
         </w:tc>
       </w:tr>
@@ -3599,10 +3119,10 @@
     </w:p>
     <w:tbl>
       <w:tblPr>
-        <w:tblStyle w:val="Tabellenraster"/>
+        <w:tblStyle w:val="Tabellengitternetz"/>
         <w:tblW w:w="0" w:type="auto"/>
         <w:jc w:val="center"/>
-        <w:tblLook w:val="04A0" w:firstRow="1" w:lastRow="0" w:firstColumn="1" w:lastColumn="0" w:noHBand="0" w:noVBand="1"/>
+        <w:tblLook w:val="04A0"/>
       </w:tblPr>
       <w:tblGrid>
         <w:gridCol w:w="1861"/>
@@ -3627,7 +3147,6 @@
                 <w:lang w:val="fr-CH"/>
               </w:rPr>
             </w:pPr>
-            <w:proofErr w:type="spellStart"/>
             <w:r>
               <w:rPr>
                 <w:rFonts w:cstheme="minorHAnsi"/>
@@ -3644,7 +3163,6 @@
               </w:rPr>
               <w:t>_food</w:t>
             </w:r>
-            <w:proofErr w:type="spellEnd"/>
           </w:p>
         </w:tc>
         <w:tc>
@@ -3660,7 +3178,6 @@
                 <w:b/>
               </w:rPr>
             </w:pPr>
-            <w:proofErr w:type="spellStart"/>
             <w:r>
               <w:rPr>
                 <w:rFonts w:cstheme="minorHAnsi"/>
@@ -3668,7 +3185,6 @@
               </w:rPr>
               <w:t>main.c</w:t>
             </w:r>
-            <w:proofErr w:type="spellEnd"/>
           </w:p>
         </w:tc>
       </w:tr>
@@ -3689,7 +3205,6 @@
                 <w:b/>
               </w:rPr>
             </w:pPr>
-            <w:proofErr w:type="spellStart"/>
             <w:r>
               <w:rPr>
                 <w:rFonts w:cstheme="minorHAnsi"/>
@@ -3697,7 +3212,6 @@
               </w:rPr>
               <w:t>Beschreibung</w:t>
             </w:r>
-            <w:proofErr w:type="spellEnd"/>
           </w:p>
         </w:tc>
         <w:tc>
@@ -3810,11 +3324,9 @@
             <w:pPr>
               <w:jc w:val="both"/>
             </w:pPr>
-            <w:proofErr w:type="spellStart"/>
             <w:r>
               <w:t>Zufallsposition</w:t>
             </w:r>
-            <w:proofErr w:type="spellEnd"/>
           </w:p>
         </w:tc>
       </w:tr>
@@ -3826,10 +3338,10 @@
     </w:p>
     <w:tbl>
       <w:tblPr>
-        <w:tblStyle w:val="Tabellenraster"/>
+        <w:tblStyle w:val="Tabellengitternetz"/>
         <w:tblpPr w:leftFromText="141" w:rightFromText="141" w:vertAnchor="text" w:horzAnchor="margin" w:tblpY="135"/>
         <w:tblW w:w="0" w:type="auto"/>
-        <w:tblLook w:val="04A0" w:firstRow="1" w:lastRow="0" w:firstColumn="1" w:lastColumn="0" w:noHBand="0" w:noVBand="1"/>
+        <w:tblLook w:val="04A0"/>
       </w:tblPr>
       <w:tblGrid>
         <w:gridCol w:w="1861"/>
@@ -3851,7 +3363,6 @@
                 <w:lang w:val="fr-CH"/>
               </w:rPr>
             </w:pPr>
-            <w:proofErr w:type="spellStart"/>
             <w:r>
               <w:rPr>
                 <w:rFonts w:cstheme="minorHAnsi"/>
@@ -3860,7 +3371,6 @@
               </w:rPr>
               <w:t>delay</w:t>
             </w:r>
-            <w:proofErr w:type="spellEnd"/>
           </w:p>
         </w:tc>
         <w:tc>
@@ -3876,7 +3386,6 @@
                 <w:b/>
               </w:rPr>
             </w:pPr>
-            <w:proofErr w:type="spellStart"/>
             <w:r>
               <w:rPr>
                 <w:rFonts w:cstheme="minorHAnsi"/>
@@ -3891,7 +3400,6 @@
               </w:rPr>
               <w:t>.c</w:t>
             </w:r>
-            <w:proofErr w:type="spellEnd"/>
           </w:p>
         </w:tc>
       </w:tr>
@@ -3909,7 +3417,6 @@
                 <w:b/>
               </w:rPr>
             </w:pPr>
-            <w:proofErr w:type="spellStart"/>
             <w:r>
               <w:rPr>
                 <w:rFonts w:cstheme="minorHAnsi"/>
@@ -3917,7 +3424,6 @@
               </w:rPr>
               <w:t>Beschreibung</w:t>
             </w:r>
-            <w:proofErr w:type="spellEnd"/>
           </w:p>
         </w:tc>
         <w:tc>
@@ -3986,23 +3492,7 @@
                 <w:rFonts w:cstheme="minorHAnsi"/>
                 <w:lang w:val="en-GB"/>
               </w:rPr>
-              <w:t>delay time (</w:t>
-            </w:r>
-            <w:proofErr w:type="spellStart"/>
-            <w:r>
-              <w:rPr>
-                <w:rFonts w:cstheme="minorHAnsi"/>
-                <w:lang w:val="en-GB"/>
-              </w:rPr>
-              <w:t>int</w:t>
-            </w:r>
-            <w:proofErr w:type="spellEnd"/>
-            <w:r>
-              <w:rPr>
-                <w:rFonts w:cstheme="minorHAnsi"/>
-                <w:lang w:val="en-GB"/>
-              </w:rPr>
-              <w:t>)</w:t>
+              <w:t>delay time (int)</w:t>
             </w:r>
           </w:p>
         </w:tc>
@@ -4054,10 +3544,10 @@
     </w:p>
     <w:tbl>
       <w:tblPr>
-        <w:tblStyle w:val="Tabellenraster"/>
+        <w:tblStyle w:val="Tabellengitternetz"/>
         <w:tblpPr w:leftFromText="141" w:rightFromText="141" w:vertAnchor="text" w:horzAnchor="margin" w:tblpY="135"/>
         <w:tblW w:w="0" w:type="auto"/>
-        <w:tblLook w:val="04A0" w:firstRow="1" w:lastRow="0" w:firstColumn="1" w:lastColumn="0" w:noHBand="0" w:noVBand="1"/>
+        <w:tblLook w:val="04A0"/>
       </w:tblPr>
       <w:tblGrid>
         <w:gridCol w:w="1861"/>
@@ -4079,7 +3569,6 @@
                 <w:lang w:val="fr-CH"/>
               </w:rPr>
             </w:pPr>
-            <w:proofErr w:type="spellStart"/>
             <w:r>
               <w:rPr>
                 <w:rFonts w:cstheme="minorHAnsi"/>
@@ -4088,7 +3577,6 @@
               </w:rPr>
               <w:t>restore_interruptstate</w:t>
             </w:r>
-            <w:proofErr w:type="spellEnd"/>
           </w:p>
         </w:tc>
         <w:tc>
@@ -4104,7 +3592,6 @@
                 <w:b/>
               </w:rPr>
             </w:pPr>
-            <w:proofErr w:type="spellStart"/>
             <w:r>
               <w:rPr>
                 <w:rFonts w:cstheme="minorHAnsi"/>
@@ -4119,7 +3606,6 @@
               </w:rPr>
               <w:t>.c</w:t>
             </w:r>
-            <w:proofErr w:type="spellEnd"/>
           </w:p>
         </w:tc>
       </w:tr>
@@ -4137,7 +3623,6 @@
                 <w:b/>
               </w:rPr>
             </w:pPr>
-            <w:proofErr w:type="spellStart"/>
             <w:r>
               <w:rPr>
                 <w:rFonts w:cstheme="minorHAnsi"/>
@@ -4145,7 +3630,6 @@
               </w:rPr>
               <w:t>Beschreibung</w:t>
             </w:r>
-            <w:proofErr w:type="spellEnd"/>
           </w:p>
         </w:tc>
         <w:tc>
@@ -4167,23 +3651,7 @@
                 <w:rFonts w:cstheme="minorHAnsi"/>
                 <w:lang w:val="de-CH"/>
               </w:rPr>
-              <w:t xml:space="preserve">Stellt einen gespeicherten </w:t>
-            </w:r>
-            <w:proofErr w:type="spellStart"/>
-            <w:r>
-              <w:rPr>
-                <w:rFonts w:cstheme="minorHAnsi"/>
-                <w:lang w:val="de-CH"/>
-              </w:rPr>
-              <w:t>Interruptzustand</w:t>
-            </w:r>
-            <w:proofErr w:type="spellEnd"/>
-            <w:r>
-              <w:rPr>
-                <w:rFonts w:cstheme="minorHAnsi"/>
-                <w:lang w:val="de-CH"/>
-              </w:rPr>
-              <w:t xml:space="preserve"> wieder her</w:t>
+              <w:t>Stellt einen gespeicherten Interruptzustand wieder her</w:t>
             </w:r>
           </w:p>
         </w:tc>
@@ -4225,31 +3693,13 @@
                 <w:lang w:val="en-GB"/>
               </w:rPr>
             </w:pPr>
-            <w:proofErr w:type="spellStart"/>
             <w:r>
               <w:rPr>
                 <w:rFonts w:cstheme="minorHAnsi"/>
                 <w:lang w:val="en-GB"/>
               </w:rPr>
-              <w:t>Gespeicherter</w:t>
-            </w:r>
-            <w:proofErr w:type="spellEnd"/>
-            <w:r>
-              <w:rPr>
-                <w:rFonts w:cstheme="minorHAnsi"/>
-                <w:lang w:val="en-GB"/>
-              </w:rPr>
-              <w:t xml:space="preserve"> </w:t>
-            </w:r>
-            <w:proofErr w:type="spellStart"/>
-            <w:r>
-              <w:rPr>
-                <w:rFonts w:cstheme="minorHAnsi"/>
-                <w:lang w:val="en-GB"/>
-              </w:rPr>
-              <w:t>Interruptstatus</w:t>
-            </w:r>
-            <w:proofErr w:type="spellEnd"/>
+              <w:t>Gespeicherter Interruptstatus</w:t>
+            </w:r>
           </w:p>
         </w:tc>
       </w:tr>
@@ -4300,10 +3750,10 @@
     </w:p>
     <w:tbl>
       <w:tblPr>
-        <w:tblStyle w:val="Tabellenraster"/>
+        <w:tblStyle w:val="Tabellengitternetz"/>
         <w:tblW w:w="0" w:type="auto"/>
         <w:jc w:val="center"/>
-        <w:tblLook w:val="04A0" w:firstRow="1" w:lastRow="0" w:firstColumn="1" w:lastColumn="0" w:noHBand="0" w:noVBand="1"/>
+        <w:tblLook w:val="04A0"/>
       </w:tblPr>
       <w:tblGrid>
         <w:gridCol w:w="1861"/>
@@ -4351,7 +3801,6 @@
                 <w:b/>
               </w:rPr>
             </w:pPr>
-            <w:proofErr w:type="spellStart"/>
             <w:r>
               <w:rPr>
                 <w:rFonts w:cstheme="minorHAnsi"/>
@@ -4359,7 +3808,6 @@
               </w:rPr>
               <w:t>main.c</w:t>
             </w:r>
-            <w:proofErr w:type="spellEnd"/>
           </w:p>
         </w:tc>
       </w:tr>
@@ -4380,7 +3828,6 @@
                 <w:b/>
               </w:rPr>
             </w:pPr>
-            <w:proofErr w:type="spellStart"/>
             <w:r>
               <w:rPr>
                 <w:rFonts w:cstheme="minorHAnsi"/>
@@ -4388,7 +3835,6 @@
               </w:rPr>
               <w:t>Beschreibung</w:t>
             </w:r>
-            <w:proofErr w:type="spellEnd"/>
           </w:p>
         </w:tc>
         <w:tc>
@@ -4522,7 +3968,6 @@
         <w:jc w:val="both"/>
       </w:pPr>
       <w:bookmarkStart w:id="19" w:name="_Toc345928002"/>
-      <w:proofErr w:type="spellStart"/>
       <w:r>
         <w:lastRenderedPageBreak/>
         <w:t>snake_c</w:t>
@@ -4531,7 +3976,6 @@
         <w:t>ontroller</w:t>
       </w:r>
       <w:bookmarkEnd w:id="19"/>
-      <w:proofErr w:type="spellEnd"/>
     </w:p>
     <w:p>
       <w:pPr>
@@ -4544,57 +3988,15 @@
         <w:rPr>
           <w:lang w:val="de-CH"/>
         </w:rPr>
-        <w:t xml:space="preserve">Die Funktionen im Modul </w:t>
-      </w:r>
-      <w:proofErr w:type="spellStart"/>
-      <w:r>
-        <w:rPr>
-          <w:lang w:val="de-CH"/>
-        </w:rPr>
-        <w:t>snake_controller</w:t>
-      </w:r>
-      <w:proofErr w:type="spellEnd"/>
-      <w:r>
-        <w:rPr>
-          <w:lang w:val="de-CH"/>
-        </w:rPr>
-        <w:t xml:space="preserve"> wurden von Cyril </w:t>
-      </w:r>
-      <w:proofErr w:type="spellStart"/>
-      <w:r>
-        <w:rPr>
-          <w:lang w:val="de-CH"/>
-        </w:rPr>
-        <w:t>Stoller</w:t>
-      </w:r>
-      <w:proofErr w:type="spellEnd"/>
-      <w:r>
-        <w:rPr>
-          <w:lang w:val="de-CH"/>
-        </w:rPr>
-        <w:t xml:space="preserve"> </w:t>
-      </w:r>
-      <w:proofErr w:type="spellStart"/>
-      <w:r>
-        <w:rPr>
-          <w:lang w:val="de-CH"/>
-        </w:rPr>
-        <w:t>geschribenen</w:t>
-      </w:r>
-      <w:proofErr w:type="spellEnd"/>
-      <w:r>
-        <w:rPr>
-          <w:lang w:val="de-CH"/>
-        </w:rPr>
-        <w:t>.</w:t>
+        <w:t>Die Funktionen im Modul snake_controller wurden von Cyril Stoller geschribenen.</w:t>
       </w:r>
     </w:p>
     <w:tbl>
       <w:tblPr>
-        <w:tblStyle w:val="Tabellenraster"/>
+        <w:tblStyle w:val="Tabellengitternetz"/>
         <w:tblW w:w="0" w:type="auto"/>
         <w:jc w:val="center"/>
-        <w:tblLook w:val="04A0" w:firstRow="1" w:lastRow="0" w:firstColumn="1" w:lastColumn="0" w:noHBand="0" w:noVBand="1"/>
+        <w:tblLook w:val="04A0"/>
       </w:tblPr>
       <w:tblGrid>
         <w:gridCol w:w="1861"/>
@@ -4619,7 +4021,6 @@
                 <w:lang w:val="fr-CH"/>
               </w:rPr>
             </w:pPr>
-            <w:proofErr w:type="spellStart"/>
             <w:r>
               <w:rPr>
                 <w:rFonts w:cstheme="minorHAnsi"/>
@@ -4628,7 +4029,6 @@
               </w:rPr>
               <w:t>step_forward</w:t>
             </w:r>
-            <w:proofErr w:type="spellEnd"/>
           </w:p>
         </w:tc>
         <w:tc>
@@ -4644,7 +4044,6 @@
                 <w:b/>
               </w:rPr>
             </w:pPr>
-            <w:proofErr w:type="spellStart"/>
             <w:r>
               <w:rPr>
                 <w:rFonts w:cstheme="minorHAnsi"/>
@@ -4652,7 +4051,6 @@
               </w:rPr>
               <w:t>snake_controller.c</w:t>
             </w:r>
-            <w:proofErr w:type="spellEnd"/>
           </w:p>
         </w:tc>
       </w:tr>
@@ -4673,7 +4071,6 @@
                 <w:b/>
               </w:rPr>
             </w:pPr>
-            <w:proofErr w:type="spellStart"/>
             <w:r>
               <w:rPr>
                 <w:rFonts w:cstheme="minorHAnsi"/>
@@ -4681,7 +4078,6 @@
               </w:rPr>
               <w:t>Beschreibung</w:t>
             </w:r>
-            <w:proofErr w:type="spellEnd"/>
           </w:p>
         </w:tc>
         <w:tc>
@@ -4728,21 +4124,12 @@
               </w:rPr>
               <w:t xml:space="preserve">pened while stepping forward: </w:t>
             </w:r>
-            <w:proofErr w:type="spellStart"/>
             <w:r>
               <w:rPr>
                 <w:rFonts w:cstheme="minorHAnsi"/>
                 <w:lang w:val="en-GB"/>
               </w:rPr>
-              <w:t>Enum</w:t>
-            </w:r>
-            <w:proofErr w:type="spellEnd"/>
-            <w:r>
-              <w:rPr>
-                <w:rFonts w:cstheme="minorHAnsi"/>
-                <w:lang w:val="en-GB"/>
-              </w:rPr>
-              <w:t xml:space="preserve"> “result”</w:t>
+              <w:t>Enum “result”</w:t>
             </w:r>
           </w:p>
         </w:tc>
@@ -4834,15 +4221,7 @@
               <w:jc w:val="both"/>
             </w:pPr>
             <w:r>
-              <w:t>result of stepping forward (</w:t>
-            </w:r>
-            <w:proofErr w:type="spellStart"/>
-            <w:r>
-              <w:t>enum</w:t>
-            </w:r>
-            <w:proofErr w:type="spellEnd"/>
-            <w:r>
-              <w:t xml:space="preserve"> result)</w:t>
+              <w:t>result of stepping forward (enum result)</w:t>
             </w:r>
           </w:p>
         </w:tc>
@@ -4855,10 +4234,10 @@
     </w:p>
     <w:tbl>
       <w:tblPr>
-        <w:tblStyle w:val="Tabellenraster"/>
+        <w:tblStyle w:val="Tabellengitternetz"/>
         <w:tblW w:w="0" w:type="auto"/>
         <w:jc w:val="center"/>
-        <w:tblLook w:val="04A0" w:firstRow="1" w:lastRow="0" w:firstColumn="1" w:lastColumn="0" w:noHBand="0" w:noVBand="1"/>
+        <w:tblLook w:val="04A0"/>
       </w:tblPr>
       <w:tblGrid>
         <w:gridCol w:w="1861"/>
@@ -4883,7 +4262,6 @@
                 <w:lang w:val="fr-CH"/>
               </w:rPr>
             </w:pPr>
-            <w:proofErr w:type="spellStart"/>
             <w:r>
               <w:rPr>
                 <w:rFonts w:cstheme="minorHAnsi"/>
@@ -4892,7 +4270,6 @@
               </w:rPr>
               <w:t>check_wall_collision</w:t>
             </w:r>
-            <w:proofErr w:type="spellEnd"/>
           </w:p>
         </w:tc>
         <w:tc>
@@ -4908,7 +4285,6 @@
                 <w:b/>
               </w:rPr>
             </w:pPr>
-            <w:proofErr w:type="spellStart"/>
             <w:r>
               <w:rPr>
                 <w:rFonts w:cstheme="minorHAnsi"/>
@@ -4916,7 +4292,6 @@
               </w:rPr>
               <w:t>snake_controller.c</w:t>
             </w:r>
-            <w:proofErr w:type="spellEnd"/>
           </w:p>
         </w:tc>
       </w:tr>
@@ -4937,7 +4312,6 @@
                 <w:b/>
               </w:rPr>
             </w:pPr>
-            <w:proofErr w:type="spellStart"/>
             <w:r>
               <w:rPr>
                 <w:rFonts w:cstheme="minorHAnsi"/>
@@ -4945,7 +4319,6 @@
               </w:rPr>
               <w:t>Beschreibung</w:t>
             </w:r>
-            <w:proofErr w:type="spellEnd"/>
           </w:p>
         </w:tc>
         <w:tc>
@@ -5079,10 +4452,10 @@
     </w:p>
     <w:tbl>
       <w:tblPr>
-        <w:tblStyle w:val="Tabellenraster"/>
+        <w:tblStyle w:val="Tabellengitternetz"/>
         <w:tblW w:w="0" w:type="auto"/>
         <w:jc w:val="center"/>
-        <w:tblLook w:val="04A0" w:firstRow="1" w:lastRow="0" w:firstColumn="1" w:lastColumn="0" w:noHBand="0" w:noVBand="1"/>
+        <w:tblLook w:val="04A0"/>
       </w:tblPr>
       <w:tblGrid>
         <w:gridCol w:w="1861"/>
@@ -5107,7 +4480,6 @@
                 <w:lang w:val="fr-CH"/>
               </w:rPr>
             </w:pPr>
-            <w:proofErr w:type="spellStart"/>
             <w:r>
               <w:rPr>
                 <w:rFonts w:cstheme="minorHAnsi"/>
@@ -5116,7 +4488,6 @@
               </w:rPr>
               <w:t>check_snake_collision</w:t>
             </w:r>
-            <w:proofErr w:type="spellEnd"/>
           </w:p>
         </w:tc>
         <w:tc>
@@ -5132,7 +4503,6 @@
                 <w:b/>
               </w:rPr>
             </w:pPr>
-            <w:proofErr w:type="spellStart"/>
             <w:r>
               <w:rPr>
                 <w:rFonts w:cstheme="minorHAnsi"/>
@@ -5140,7 +4510,6 @@
               </w:rPr>
               <w:t>snake_controller.c</w:t>
             </w:r>
-            <w:proofErr w:type="spellEnd"/>
           </w:p>
         </w:tc>
       </w:tr>
@@ -5161,7 +4530,6 @@
                 <w:b/>
               </w:rPr>
             </w:pPr>
-            <w:proofErr w:type="spellStart"/>
             <w:r>
               <w:rPr>
                 <w:rFonts w:cstheme="minorHAnsi"/>
@@ -5169,7 +4537,6 @@
               </w:rPr>
               <w:t>Beschreibung</w:t>
             </w:r>
-            <w:proofErr w:type="spellEnd"/>
           </w:p>
         </w:tc>
         <w:tc>
@@ -5303,10 +4670,10 @@
     </w:p>
     <w:tbl>
       <w:tblPr>
-        <w:tblStyle w:val="Tabellenraster"/>
+        <w:tblStyle w:val="Tabellengitternetz"/>
         <w:tblW w:w="0" w:type="auto"/>
         <w:jc w:val="center"/>
-        <w:tblLook w:val="04A0" w:firstRow="1" w:lastRow="0" w:firstColumn="1" w:lastColumn="0" w:noHBand="0" w:noVBand="1"/>
+        <w:tblLook w:val="04A0"/>
       </w:tblPr>
       <w:tblGrid>
         <w:gridCol w:w="1861"/>
@@ -5331,7 +4698,6 @@
                 <w:lang w:val="fr-CH"/>
               </w:rPr>
             </w:pPr>
-            <w:proofErr w:type="spellStart"/>
             <w:r>
               <w:rPr>
                 <w:rFonts w:cstheme="minorHAnsi"/>
@@ -5340,7 +4706,6 @@
               </w:rPr>
               <w:t>check_food_collision</w:t>
             </w:r>
-            <w:proofErr w:type="spellEnd"/>
           </w:p>
         </w:tc>
         <w:tc>
@@ -5356,7 +4721,6 @@
                 <w:b/>
               </w:rPr>
             </w:pPr>
-            <w:proofErr w:type="spellStart"/>
             <w:r>
               <w:rPr>
                 <w:rFonts w:cstheme="minorHAnsi"/>
@@ -5364,7 +4728,6 @@
               </w:rPr>
               <w:t>snake_controller.c</w:t>
             </w:r>
-            <w:proofErr w:type="spellEnd"/>
           </w:p>
         </w:tc>
       </w:tr>
@@ -5385,7 +4748,6 @@
                 <w:b/>
               </w:rPr>
             </w:pPr>
-            <w:proofErr w:type="spellStart"/>
             <w:r>
               <w:rPr>
                 <w:rFonts w:cstheme="minorHAnsi"/>
@@ -5393,7 +4755,6 @@
               </w:rPr>
               <w:t>Beschreibung</w:t>
             </w:r>
-            <w:proofErr w:type="spellEnd"/>
           </w:p>
         </w:tc>
         <w:tc>
@@ -5520,10 +4881,10 @@
     </w:p>
     <w:tbl>
       <w:tblPr>
-        <w:tblStyle w:val="Tabellenraster"/>
+        <w:tblStyle w:val="Tabellengitternetz"/>
         <w:tblW w:w="0" w:type="auto"/>
         <w:jc w:val="center"/>
-        <w:tblLook w:val="04A0" w:firstRow="1" w:lastRow="0" w:firstColumn="1" w:lastColumn="0" w:noHBand="0" w:noVBand="1"/>
+        <w:tblLook w:val="04A0"/>
       </w:tblPr>
       <w:tblGrid>
         <w:gridCol w:w="1861"/>
@@ -5548,7 +4909,6 @@
                 <w:lang w:val="fr-CH"/>
               </w:rPr>
             </w:pPr>
-            <w:proofErr w:type="spellStart"/>
             <w:r>
               <w:rPr>
                 <w:rFonts w:cstheme="minorHAnsi"/>
@@ -5557,7 +4917,6 @@
               </w:rPr>
               <w:t>check_initial_state</w:t>
             </w:r>
-            <w:proofErr w:type="spellEnd"/>
           </w:p>
         </w:tc>
         <w:tc>
@@ -5573,7 +4932,6 @@
                 <w:b/>
               </w:rPr>
             </w:pPr>
-            <w:proofErr w:type="spellStart"/>
             <w:r>
               <w:rPr>
                 <w:rFonts w:cstheme="minorHAnsi"/>
@@ -5581,7 +4939,6 @@
               </w:rPr>
               <w:t>snake_controller.c</w:t>
             </w:r>
-            <w:proofErr w:type="spellEnd"/>
           </w:p>
         </w:tc>
       </w:tr>
@@ -5602,7 +4959,6 @@
                 <w:b/>
               </w:rPr>
             </w:pPr>
-            <w:proofErr w:type="spellStart"/>
             <w:r>
               <w:rPr>
                 <w:rFonts w:cstheme="minorHAnsi"/>
@@ -5610,7 +4966,6 @@
               </w:rPr>
               <w:t>Beschreibung</w:t>
             </w:r>
-            <w:proofErr w:type="spellEnd"/>
           </w:p>
         </w:tc>
         <w:tc>
@@ -5632,23 +4987,7 @@
                 <w:rFonts w:cstheme="minorHAnsi"/>
                 <w:lang w:val="de-CH"/>
               </w:rPr>
-              <w:t xml:space="preserve">Überprüft, ob die Schlange sich noch im </w:t>
-            </w:r>
-            <w:proofErr w:type="spellStart"/>
-            <w:r>
-              <w:rPr>
-                <w:rFonts w:cstheme="minorHAnsi"/>
-                <w:lang w:val="de-CH"/>
-              </w:rPr>
-              <w:t>Aufstartmodus</w:t>
-            </w:r>
-            <w:proofErr w:type="spellEnd"/>
-            <w:r>
-              <w:rPr>
-                <w:rFonts w:cstheme="minorHAnsi"/>
-                <w:lang w:val="de-CH"/>
-              </w:rPr>
-              <w:t xml:space="preserve"> befindet</w:t>
+              <w:t>Überprüft, ob die Schlange sich noch im Aufstartmodus befindet</w:t>
             </w:r>
           </w:p>
         </w:tc>
@@ -5753,10 +5092,10 @@
     </w:p>
     <w:tbl>
       <w:tblPr>
-        <w:tblStyle w:val="Tabellenraster"/>
+        <w:tblStyle w:val="Tabellengitternetz"/>
         <w:tblW w:w="0" w:type="auto"/>
         <w:jc w:val="center"/>
-        <w:tblLook w:val="04A0" w:firstRow="1" w:lastRow="0" w:firstColumn="1" w:lastColumn="0" w:noHBand="0" w:noVBand="1"/>
+        <w:tblLook w:val="04A0"/>
       </w:tblPr>
       <w:tblGrid>
         <w:gridCol w:w="1861"/>
@@ -5781,34 +5120,14 @@
                 <w:lang w:val="fr-CH"/>
               </w:rPr>
             </w:pPr>
-            <w:proofErr w:type="spellStart"/>
             <w:r>
               <w:rPr>
                 <w:rFonts w:cstheme="minorHAnsi"/>
                 <w:b/>
                 <w:lang w:val="fr-CH"/>
               </w:rPr>
-              <w:t>init</w:t>
-            </w:r>
-            <w:proofErr w:type="spellEnd"/>
-            <w:r>
-              <w:rPr>
-                <w:rFonts w:cstheme="minorHAnsi"/>
-                <w:b/>
-                <w:lang w:val="fr-CH"/>
-              </w:rPr>
-              <w:t xml:space="preserve"> _</w:t>
-            </w:r>
-            <w:proofErr w:type="spellStart"/>
-            <w:r>
-              <w:rPr>
-                <w:rFonts w:cstheme="minorHAnsi"/>
-                <w:b/>
-                <w:lang w:val="fr-CH"/>
-              </w:rPr>
-              <w:t>snake</w:t>
-            </w:r>
-            <w:proofErr w:type="spellEnd"/>
+              <w:t>init _snake</w:t>
+            </w:r>
           </w:p>
         </w:tc>
         <w:tc>
@@ -5824,7 +5143,6 @@
                 <w:b/>
               </w:rPr>
             </w:pPr>
-            <w:proofErr w:type="spellStart"/>
             <w:r>
               <w:rPr>
                 <w:rFonts w:cstheme="minorHAnsi"/>
@@ -5832,7 +5150,6 @@
               </w:rPr>
               <w:t>snake_controller.c</w:t>
             </w:r>
-            <w:proofErr w:type="spellEnd"/>
           </w:p>
         </w:tc>
       </w:tr>
@@ -5853,7 +5170,6 @@
                 <w:b/>
               </w:rPr>
             </w:pPr>
-            <w:proofErr w:type="spellStart"/>
             <w:r>
               <w:rPr>
                 <w:rFonts w:cstheme="minorHAnsi"/>
@@ -5861,7 +5177,6 @@
               </w:rPr>
               <w:t>Beschreibung</w:t>
             </w:r>
-            <w:proofErr w:type="spellEnd"/>
           </w:p>
         </w:tc>
         <w:tc>
@@ -5883,23 +5198,7 @@
                 <w:rFonts w:cstheme="minorHAnsi"/>
                 <w:lang w:val="de-CH"/>
               </w:rPr>
-              <w:t xml:space="preserve">Initialisiert den </w:t>
-            </w:r>
-            <w:proofErr w:type="spellStart"/>
-            <w:r>
-              <w:rPr>
-                <w:rFonts w:cstheme="minorHAnsi"/>
-                <w:lang w:val="de-CH"/>
-              </w:rPr>
-              <w:t>Ringbuffer</w:t>
-            </w:r>
-            <w:proofErr w:type="spellEnd"/>
-            <w:r>
-              <w:rPr>
-                <w:rFonts w:cstheme="minorHAnsi"/>
-                <w:lang w:val="de-CH"/>
-              </w:rPr>
-              <w:t xml:space="preserve"> der Schlange.</w:t>
+              <w:t>Initialisiert den Ringbuffer der Schlange.</w:t>
             </w:r>
           </w:p>
         </w:tc>
@@ -6037,43 +5336,15 @@
         <w:rPr>
           <w:lang w:val="de-CH"/>
         </w:rPr>
-        <w:t xml:space="preserve">Die Grafik-Funktionen im Modul </w:t>
-      </w:r>
-      <w:proofErr w:type="spellStart"/>
-      <w:r>
-        <w:rPr>
-          <w:lang w:val="de-CH"/>
-        </w:rPr>
-        <w:t>graphics</w:t>
-      </w:r>
-      <w:proofErr w:type="spellEnd"/>
-      <w:r>
-        <w:rPr>
-          <w:lang w:val="de-CH"/>
-        </w:rPr>
-        <w:t xml:space="preserve"> wurden von Marcel </w:t>
-      </w:r>
-      <w:proofErr w:type="spellStart"/>
-      <w:r>
-        <w:rPr>
-          <w:lang w:val="de-CH"/>
-        </w:rPr>
-        <w:t>Bärtschi</w:t>
-      </w:r>
-      <w:proofErr w:type="spellEnd"/>
-      <w:r>
-        <w:rPr>
-          <w:lang w:val="de-CH"/>
-        </w:rPr>
-        <w:t xml:space="preserve"> geschrieben.</w:t>
+        <w:t>Die Grafik-Funktionen im Modul graphics wurden von Marcel Bärtschi geschrieben.</w:t>
       </w:r>
     </w:p>
     <w:tbl>
       <w:tblPr>
-        <w:tblStyle w:val="Tabellenraster"/>
+        <w:tblStyle w:val="Tabellengitternetz"/>
         <w:tblW w:w="0" w:type="auto"/>
         <w:jc w:val="center"/>
-        <w:tblLook w:val="04A0" w:firstRow="1" w:lastRow="0" w:firstColumn="1" w:lastColumn="0" w:noHBand="0" w:noVBand="1"/>
+        <w:tblLook w:val="04A0"/>
       </w:tblPr>
       <w:tblGrid>
         <w:gridCol w:w="1861"/>
@@ -6098,7 +5369,6 @@
                 <w:lang w:val="fr-CH"/>
               </w:rPr>
             </w:pPr>
-            <w:proofErr w:type="spellStart"/>
             <w:r>
               <w:rPr>
                 <w:rFonts w:cstheme="minorHAnsi"/>
@@ -6107,7 +5377,6 @@
               </w:rPr>
               <w:t>init_graphics</w:t>
             </w:r>
-            <w:proofErr w:type="spellEnd"/>
           </w:p>
         </w:tc>
         <w:tc>
@@ -6123,7 +5392,6 @@
                 <w:b/>
               </w:rPr>
             </w:pPr>
-            <w:proofErr w:type="spellStart"/>
             <w:r>
               <w:rPr>
                 <w:rFonts w:cstheme="minorHAnsi"/>
@@ -6131,7 +5399,6 @@
               </w:rPr>
               <w:t>graphics.c</w:t>
             </w:r>
-            <w:proofErr w:type="spellEnd"/>
           </w:p>
         </w:tc>
       </w:tr>
@@ -6152,7 +5419,6 @@
                 <w:b/>
               </w:rPr>
             </w:pPr>
-            <w:proofErr w:type="spellStart"/>
             <w:r>
               <w:rPr>
                 <w:rFonts w:cstheme="minorHAnsi"/>
@@ -6160,7 +5426,6 @@
               </w:rPr>
               <w:t>Beschreibung</w:t>
             </w:r>
-            <w:proofErr w:type="spellEnd"/>
           </w:p>
         </w:tc>
         <w:tc>
@@ -6287,10 +5552,10 @@
     </w:p>
     <w:tbl>
       <w:tblPr>
-        <w:tblStyle w:val="Tabellenraster"/>
+        <w:tblStyle w:val="Tabellengitternetz"/>
         <w:tblW w:w="0" w:type="auto"/>
         <w:jc w:val="center"/>
-        <w:tblLook w:val="04A0" w:firstRow="1" w:lastRow="0" w:firstColumn="1" w:lastColumn="0" w:noHBand="0" w:noVBand="1"/>
+        <w:tblLook w:val="04A0"/>
       </w:tblPr>
       <w:tblGrid>
         <w:gridCol w:w="1861"/>
@@ -6315,7 +5580,6 @@
                 <w:lang w:val="fr-CH"/>
               </w:rPr>
             </w:pPr>
-            <w:proofErr w:type="spellStart"/>
             <w:r>
               <w:rPr>
                 <w:rFonts w:cstheme="minorHAnsi"/>
@@ -6325,7 +5589,6 @@
               <w:lastRenderedPageBreak/>
               <w:t>draw_snake_head</w:t>
             </w:r>
-            <w:proofErr w:type="spellEnd"/>
           </w:p>
         </w:tc>
         <w:tc>
@@ -6341,7 +5604,6 @@
                 <w:b/>
               </w:rPr>
             </w:pPr>
-            <w:proofErr w:type="spellStart"/>
             <w:r>
               <w:rPr>
                 <w:rFonts w:cstheme="minorHAnsi"/>
@@ -6349,7 +5611,6 @@
               </w:rPr>
               <w:t>graphics.c</w:t>
             </w:r>
-            <w:proofErr w:type="spellEnd"/>
           </w:p>
         </w:tc>
       </w:tr>
@@ -6370,7 +5631,6 @@
                 <w:b/>
               </w:rPr>
             </w:pPr>
-            <w:proofErr w:type="spellStart"/>
             <w:r>
               <w:rPr>
                 <w:rFonts w:cstheme="minorHAnsi"/>
@@ -6378,7 +5638,6 @@
               </w:rPr>
               <w:t>Beschreibung</w:t>
             </w:r>
-            <w:proofErr w:type="spellEnd"/>
           </w:p>
         </w:tc>
         <w:tc>
@@ -6512,10 +5771,10 @@
     </w:p>
     <w:tbl>
       <w:tblPr>
-        <w:tblStyle w:val="Tabellenraster"/>
+        <w:tblStyle w:val="Tabellengitternetz"/>
         <w:tblW w:w="0" w:type="auto"/>
         <w:jc w:val="center"/>
-        <w:tblLook w:val="04A0" w:firstRow="1" w:lastRow="0" w:firstColumn="1" w:lastColumn="0" w:noHBand="0" w:noVBand="1"/>
+        <w:tblLook w:val="04A0"/>
       </w:tblPr>
       <w:tblGrid>
         <w:gridCol w:w="1861"/>
@@ -6540,7 +5799,6 @@
                 <w:lang w:val="fr-CH"/>
               </w:rPr>
             </w:pPr>
-            <w:proofErr w:type="spellStart"/>
             <w:r>
               <w:rPr>
                 <w:rFonts w:cstheme="minorHAnsi"/>
@@ -6549,7 +5807,6 @@
               </w:rPr>
               <w:t>clear_snake_tail</w:t>
             </w:r>
-            <w:proofErr w:type="spellEnd"/>
           </w:p>
         </w:tc>
         <w:tc>
@@ -6565,7 +5822,6 @@
                 <w:b/>
               </w:rPr>
             </w:pPr>
-            <w:proofErr w:type="spellStart"/>
             <w:r>
               <w:rPr>
                 <w:rFonts w:cstheme="minorHAnsi"/>
@@ -6573,7 +5829,6 @@
               </w:rPr>
               <w:t>graphics.c</w:t>
             </w:r>
-            <w:proofErr w:type="spellEnd"/>
           </w:p>
         </w:tc>
       </w:tr>
@@ -6594,7 +5849,6 @@
                 <w:b/>
               </w:rPr>
             </w:pPr>
-            <w:proofErr w:type="spellStart"/>
             <w:r>
               <w:rPr>
                 <w:rFonts w:cstheme="minorHAnsi"/>
@@ -6602,7 +5856,6 @@
               </w:rPr>
               <w:t>Beschreibung</w:t>
             </w:r>
-            <w:proofErr w:type="spellEnd"/>
           </w:p>
         </w:tc>
         <w:tc>
@@ -6736,10 +5989,10 @@
     </w:p>
     <w:tbl>
       <w:tblPr>
-        <w:tblStyle w:val="Tabellenraster"/>
+        <w:tblStyle w:val="Tabellengitternetz"/>
         <w:tblW w:w="0" w:type="auto"/>
         <w:jc w:val="center"/>
-        <w:tblLook w:val="04A0" w:firstRow="1" w:lastRow="0" w:firstColumn="1" w:lastColumn="0" w:noHBand="0" w:noVBand="1"/>
+        <w:tblLook w:val="04A0"/>
       </w:tblPr>
       <w:tblGrid>
         <w:gridCol w:w="1861"/>
@@ -6764,7 +6017,6 @@
                 <w:lang w:val="fr-CH"/>
               </w:rPr>
             </w:pPr>
-            <w:proofErr w:type="spellStart"/>
             <w:r>
               <w:rPr>
                 <w:rFonts w:cstheme="minorHAnsi"/>
@@ -6773,7 +6025,6 @@
               </w:rPr>
               <w:t>draw_field</w:t>
             </w:r>
-            <w:proofErr w:type="spellEnd"/>
           </w:p>
         </w:tc>
         <w:tc>
@@ -6789,7 +6040,6 @@
                 <w:b/>
               </w:rPr>
             </w:pPr>
-            <w:proofErr w:type="spellStart"/>
             <w:r>
               <w:rPr>
                 <w:rFonts w:cstheme="minorHAnsi"/>
@@ -6797,7 +6047,6 @@
               </w:rPr>
               <w:t>graphics.c</w:t>
             </w:r>
-            <w:proofErr w:type="spellEnd"/>
           </w:p>
         </w:tc>
       </w:tr>
@@ -6818,7 +6067,6 @@
                 <w:b/>
               </w:rPr>
             </w:pPr>
-            <w:proofErr w:type="spellStart"/>
             <w:r>
               <w:rPr>
                 <w:rFonts w:cstheme="minorHAnsi"/>
@@ -6826,7 +6074,6 @@
               </w:rPr>
               <w:t>Beschreibung</w:t>
             </w:r>
-            <w:proofErr w:type="spellEnd"/>
           </w:p>
         </w:tc>
         <w:tc>
@@ -6953,10 +6200,10 @@
     </w:p>
     <w:tbl>
       <w:tblPr>
-        <w:tblStyle w:val="Tabellenraster"/>
+        <w:tblStyle w:val="Tabellengitternetz"/>
         <w:tblW w:w="0" w:type="auto"/>
         <w:jc w:val="center"/>
-        <w:tblLook w:val="04A0" w:firstRow="1" w:lastRow="0" w:firstColumn="1" w:lastColumn="0" w:noHBand="0" w:noVBand="1"/>
+        <w:tblLook w:val="04A0"/>
       </w:tblPr>
       <w:tblGrid>
         <w:gridCol w:w="1861"/>
@@ -6981,7 +6228,6 @@
                 <w:lang w:val="fr-CH"/>
               </w:rPr>
             </w:pPr>
-            <w:proofErr w:type="spellStart"/>
             <w:r>
               <w:rPr>
                 <w:rFonts w:cstheme="minorHAnsi"/>
@@ -6990,7 +6236,6 @@
               </w:rPr>
               <w:t>draw_food</w:t>
             </w:r>
-            <w:proofErr w:type="spellEnd"/>
           </w:p>
         </w:tc>
         <w:tc>
@@ -7006,7 +6251,6 @@
                 <w:b/>
               </w:rPr>
             </w:pPr>
-            <w:proofErr w:type="spellStart"/>
             <w:r>
               <w:rPr>
                 <w:rFonts w:cstheme="minorHAnsi"/>
@@ -7014,7 +6258,6 @@
               </w:rPr>
               <w:t>graphics.c</w:t>
             </w:r>
-            <w:proofErr w:type="spellEnd"/>
           </w:p>
         </w:tc>
       </w:tr>
@@ -7035,7 +6278,6 @@
                 <w:b/>
               </w:rPr>
             </w:pPr>
-            <w:proofErr w:type="spellStart"/>
             <w:r>
               <w:rPr>
                 <w:rFonts w:cstheme="minorHAnsi"/>
@@ -7043,7 +6285,6 @@
               </w:rPr>
               <w:t>Beschreibung</w:t>
             </w:r>
-            <w:proofErr w:type="spellEnd"/>
           </w:p>
         </w:tc>
         <w:tc>
@@ -7181,20 +6422,10 @@
         <w:jc w:val="both"/>
       </w:pPr>
       <w:bookmarkStart w:id="21" w:name="_Toc345928004"/>
-      <w:proofErr w:type="spellStart"/>
-      <w:r>
-        <w:t>Mögliche</w:t>
-      </w:r>
-      <w:proofErr w:type="spellEnd"/>
-      <w:r>
-        <w:t xml:space="preserve"> </w:t>
-      </w:r>
-      <w:proofErr w:type="spellStart"/>
-      <w:r>
-        <w:t>Erweiterungen</w:t>
+      <w:r>
+        <w:t>Mögliche Erweiterungen</w:t>
       </w:r>
       <w:bookmarkEnd w:id="21"/>
-      <w:proofErr w:type="spellEnd"/>
     </w:p>
     <w:p>
       <w:pPr>
@@ -7271,19 +6502,11 @@
           <w:lang w:val="de-CH"/>
         </w:rPr>
       </w:pPr>
-      <w:proofErr w:type="spellStart"/>
-      <w:r>
-        <w:rPr>
-          <w:lang w:val="de-CH"/>
-        </w:rPr>
-        <w:t>Eingabebuffer</w:t>
-      </w:r>
-      <w:proofErr w:type="spellEnd"/>
-      <w:r>
-        <w:rPr>
-          <w:lang w:val="de-CH"/>
-        </w:rPr>
-        <w:t xml:space="preserve"> erstellen (für schnelle Tastendrücke)</w:t>
+      <w:r>
+        <w:rPr>
+          <w:lang w:val="de-CH"/>
+        </w:rPr>
+        <w:t>Eingabebuffer erstellen (für schnelle Tastendrücke)</w:t>
       </w:r>
     </w:p>
     <w:p>
@@ -7321,21 +6544,7 @@
         <w:rPr>
           <w:lang w:val="de-CH"/>
         </w:rPr>
-        <w:t xml:space="preserve">Auswahl des </w:t>
-      </w:r>
-      <w:proofErr w:type="spellStart"/>
-      <w:r>
-        <w:rPr>
-          <w:lang w:val="de-CH"/>
-        </w:rPr>
-        <w:t>Serialport</w:t>
-      </w:r>
-      <w:proofErr w:type="spellEnd"/>
-      <w:r>
-        <w:rPr>
-          <w:lang w:val="de-CH"/>
-        </w:rPr>
-        <w:t xml:space="preserve"> im GUI</w:t>
+        <w:t>Auswahl des Serialport im GUI</w:t>
       </w:r>
     </w:p>
     <w:p>
@@ -7416,7 +6625,7 @@
 </file>
 
 <file path=word/numbering.xml><?xml version="1.0" encoding="utf-8"?>
-<w:numbering xmlns:wpc="http://schemas.microsoft.com/office/word/2010/wordprocessingCanvas" xmlns:mc="http://schemas.openxmlformats.org/markup-compatibility/2006" xmlns:o="urn:schemas-microsoft-com:office:office" xmlns:r="http://schemas.openxmlformats.org/officeDocument/2006/relationships" xmlns:m="http://schemas.openxmlformats.org/officeDocument/2006/math" xmlns:v="urn:schemas-microsoft-com:vml" xmlns:wp14="http://schemas.microsoft.com/office/word/2010/wordprocessingDrawing" xmlns:wp="http://schemas.openxmlformats.org/drawingml/2006/wordprocessingDrawing" xmlns:w10="urn:schemas-microsoft-com:office:word" xmlns:w="http://schemas.openxmlformats.org/wordprocessingml/2006/main" xmlns:w14="http://schemas.microsoft.com/office/word/2010/wordml" xmlns:wpg="http://schemas.microsoft.com/office/word/2010/wordprocessingGroup" xmlns:wpi="http://schemas.microsoft.com/office/word/2010/wordprocessingInk" xmlns:wne="http://schemas.microsoft.com/office/word/2006/wordml" xmlns:wps="http://schemas.microsoft.com/office/word/2010/wordprocessingShape" mc:Ignorable="w14 wp14">
+<w:numbering xmlns:ve="http://schemas.openxmlformats.org/markup-compatibility/2006" xmlns:o="urn:schemas-microsoft-com:office:office" xmlns:r="http://schemas.openxmlformats.org/officeDocument/2006/relationships" xmlns:m="http://schemas.openxmlformats.org/officeDocument/2006/math" xmlns:v="urn:schemas-microsoft-com:vml" xmlns:wp="http://schemas.openxmlformats.org/drawingml/2006/wordprocessingDrawing" xmlns:w10="urn:schemas-microsoft-com:office:word" xmlns:w="http://schemas.openxmlformats.org/wordprocessingml/2006/main" xmlns:wne="http://schemas.microsoft.com/office/word/2006/wordml">
   <w:abstractNum w:abstractNumId="0">
     <w:nsid w:val="1EBB2EE8"/>
     <w:multiLevelType w:val="hybridMultilevel"/>
@@ -7537,7 +6746,7 @@
 </file>
 
 <file path=word/styles.xml><?xml version="1.0" encoding="utf-8"?>
-<w:styles xmlns:mc="http://schemas.openxmlformats.org/markup-compatibility/2006" xmlns:r="http://schemas.openxmlformats.org/officeDocument/2006/relationships" xmlns:w="http://schemas.openxmlformats.org/wordprocessingml/2006/main" xmlns:w14="http://schemas.microsoft.com/office/word/2010/wordml" mc:Ignorable="w14">
+<w:styles xmlns:r="http://schemas.openxmlformats.org/officeDocument/2006/relationships" xmlns:w="http://schemas.openxmlformats.org/wordprocessingml/2006/main">
   <w:docDefaults>
     <w:rPrDefault>
       <w:rPr>
@@ -7801,6 +7010,7 @@
     <w:uiPriority w:val="99"/>
     <w:semiHidden/>
     <w:unhideWhenUsed/>
+    <w:qFormat/>
     <w:tblPr>
       <w:tblInd w:w="0" w:type="dxa"/>
       <w:tblCellMar>
@@ -7899,7 +7109,7 @@
       <w:color w:val="4F81BD" w:themeColor="accent1"/>
     </w:rPr>
   </w:style>
-  <w:style w:type="table" w:styleId="Tabellenraster">
+  <w:style w:type="table" w:styleId="Tabellengitternetz">
     <w:name w:val="Table Grid"/>
     <w:basedOn w:val="NormaleTabelle"/>
     <w:uiPriority w:val="59"/>
@@ -8860,7 +8070,7 @@
 </file>
 
 <file path=customXml/itemProps1.xml><?xml version="1.0" encoding="utf-8"?>
-<ds:datastoreItem xmlns:ds="http://schemas.openxmlformats.org/officeDocument/2006/customXml" ds:itemID="{16A71E49-157E-42CE-BC4D-F80866930F39}">
+<ds:datastoreItem xmlns:ds="http://schemas.openxmlformats.org/officeDocument/2006/customXml" ds:itemID="{CA76A500-ADAD-455F-9AE0-920EAB2D9FDB}">
   <ds:schemaRefs>
     <ds:schemaRef ds:uri="http://schemas.openxmlformats.org/officeDocument/2006/bibliography"/>
   </ds:schemaRefs>

</xml_diff>

<commit_message>
added flowcharts of PA and added a few words more to the client
</commit_message>
<xml_diff>
--- a/doc/Carme-Snake.docx
+++ b/doc/Carme-Snake.docx
@@ -165,6 +165,7 @@
           <w:lang w:val="de-CH"/>
         </w:rPr>
       </w:pPr>
+      <w:proofErr w:type="spellStart"/>
       <w:r>
         <w:rPr>
           <w:rFonts w:eastAsiaTheme="minorHAnsi"/>
@@ -172,6 +173,7 @@
         </w:rPr>
         <w:t>Carme-Snake</w:t>
       </w:r>
+      <w:proofErr w:type="spellEnd"/>
     </w:p>
     <w:p>
       <w:pPr>
@@ -219,10 +221,10 @@
             <v:stroke joinstyle="miter"/>
             <v:path gradientshapeok="t" o:connecttype="rect"/>
           </v:shapetype>
-          <v:shape id="_x0000_s1029" type="#_x0000_t202" style="position:absolute;margin-left:18.45pt;margin-top:380.55pt;width:411.55pt;height:232.9pt;z-index:251658240" fillcolor="#4f81bd [3204]" strokecolor="#4f81bd [3204]" strokeweight="10pt">
+          <v:shape id="Text Box 5" o:spid="_x0000_s1026" type="#_x0000_t202" style="position:absolute;margin-left:18.45pt;margin-top:380.55pt;width:411.55pt;height:232.9pt;z-index:251658240;visibility:visible" o:gfxdata="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" fillcolor="#4f81bd [3204]" strokecolor="#4f81bd [3204]" strokeweight="10pt">
             <v:stroke linestyle="thinThin"/>
             <v:shadow on="t" color="#868686" opacity=".5" offset="6pt,6pt"/>
-            <v:textbox style="mso-next-textbox:#_x0000_s1029">
+            <v:textbox>
               <w:txbxContent>
                 <w:p>
                   <w:pPr>
@@ -290,6 +292,7 @@
                       <w:lang w:val="de-CH"/>
                     </w:rPr>
                   </w:pPr>
+                  <w:proofErr w:type="spellStart"/>
                   <w:r>
                     <w:rPr>
                       <w:color w:val="FFFFFF" w:themeColor="background1"/>
@@ -299,6 +302,7 @@
                     </w:rPr>
                     <w:t>Carme-Snake</w:t>
                   </w:r>
+                  <w:proofErr w:type="spellEnd"/>
                   <w:r>
                     <w:rPr>
                       <w:color w:val="FFFFFF" w:themeColor="background1"/>
@@ -358,6 +362,7 @@
                       <w:szCs w:val="28"/>
                     </w:rPr>
                   </w:pPr>
+                  <w:proofErr w:type="spellStart"/>
                   <w:r>
                     <w:rPr>
                       <w:color w:val="FFFFFF" w:themeColor="background1"/>
@@ -366,6 +371,7 @@
                     </w:rPr>
                     <w:t>Dozent</w:t>
                   </w:r>
+                  <w:proofErr w:type="spellEnd"/>
                 </w:p>
                 <w:p>
                   <w:pPr>
@@ -399,22 +405,21 @@
     </w:p>
     <w:sdt>
       <w:sdtPr>
+        <w:rPr>
+          <w:rFonts w:asciiTheme="minorHAnsi" w:eastAsiaTheme="minorEastAsia" w:hAnsiTheme="minorHAnsi" w:cstheme="minorBidi"/>
+          <w:b w:val="0"/>
+          <w:bCs w:val="0"/>
+          <w:color w:val="auto"/>
+          <w:sz w:val="22"/>
+          <w:szCs w:val="22"/>
+          <w:lang w:val="en-US"/>
+        </w:rPr>
         <w:id w:val="4408704"/>
         <w:docPartObj>
           <w:docPartGallery w:val="Table of Contents"/>
           <w:docPartUnique/>
         </w:docPartObj>
       </w:sdtPr>
-      <w:sdtEndPr>
-        <w:rPr>
-          <w:rFonts w:asciiTheme="minorHAnsi" w:eastAsiaTheme="minorEastAsia" w:hAnsiTheme="minorHAnsi" w:cstheme="minorBidi"/>
-          <w:b w:val="0"/>
-          <w:bCs w:val="0"/>
-          <w:color w:val="auto"/>
-          <w:sz w:val="22"/>
-          <w:szCs w:val="22"/>
-        </w:rPr>
-      </w:sdtEndPr>
       <w:sdtContent>
         <w:p>
           <w:pPr>
@@ -1626,7 +1631,49 @@
         <w:rPr>
           <w:lang w:val="de-CH"/>
         </w:rPr>
-        <w:t>Das Spiel „Snake“ erlangte vor allem durch seine Implementation auf Mobilfunkgeräten von Nokia in den 1990er Jahren Bekanntheit. Wir haben uns zum Ziel gesetzt, dieses auf dem Carme-Kit nachz</w:t>
+        <w:t>Das Spiel „</w:t>
+      </w:r>
+      <w:proofErr w:type="spellStart"/>
+      <w:r>
+        <w:rPr>
+          <w:lang w:val="de-CH"/>
+        </w:rPr>
+        <w:t>Snake</w:t>
+      </w:r>
+      <w:proofErr w:type="spellEnd"/>
+      <w:r>
+        <w:rPr>
+          <w:lang w:val="de-CH"/>
+        </w:rPr>
+        <w:t xml:space="preserve">“ erlangte vor allem durch seine </w:t>
+      </w:r>
+      <w:proofErr w:type="spellStart"/>
+      <w:r>
+        <w:rPr>
+          <w:lang w:val="de-CH"/>
+        </w:rPr>
+        <w:t>Implementation</w:t>
+      </w:r>
+      <w:proofErr w:type="spellEnd"/>
+      <w:r>
+        <w:rPr>
+          <w:lang w:val="de-CH"/>
+        </w:rPr>
+        <w:t xml:space="preserve"> auf Mobilfunkgeräten von Nokia in den 1990er Jahren Bekanntheit. Wir haben uns zum Ziel gesetzt, dieses auf dem </w:t>
+      </w:r>
+      <w:proofErr w:type="spellStart"/>
+      <w:r>
+        <w:rPr>
+          <w:lang w:val="de-CH"/>
+        </w:rPr>
+        <w:t>Carme</w:t>
+      </w:r>
+      <w:proofErr w:type="spellEnd"/>
+      <w:r>
+        <w:rPr>
+          <w:lang w:val="de-CH"/>
+        </w:rPr>
+        <w:t>-Kit nachz</w:t>
       </w:r>
       <w:r>
         <w:rPr>
@@ -1717,7 +1764,21 @@
         <w:rPr>
           <w:lang w:val="de-CH"/>
         </w:rPr>
-        <w:t>wird der ARM-basierte PXA270 und das 320x240 Pixel Farb-LCD des Carme-Kits verwendet. Die Bedienung erfolgt mangels geeigneter Pfei</w:t>
+        <w:t xml:space="preserve">wird der ARM-basierte PXA270 und das 320x240 Pixel Farb-LCD des </w:t>
+      </w:r>
+      <w:proofErr w:type="spellStart"/>
+      <w:r>
+        <w:rPr>
+          <w:lang w:val="de-CH"/>
+        </w:rPr>
+        <w:t>Carme</w:t>
+      </w:r>
+      <w:proofErr w:type="spellEnd"/>
+      <w:r>
+        <w:rPr>
+          <w:lang w:val="de-CH"/>
+        </w:rPr>
+        <w:t>-Kits verwendet. Die Bedienung erfolgt mangels geeigneter Pfei</w:t>
       </w:r>
       <w:r>
         <w:rPr>
@@ -1729,19 +1790,35 @@
         <w:rPr>
           <w:lang w:val="de-CH"/>
         </w:rPr>
-        <w:t>tasten des Carme-Kits auf einer Computertastatur. Von dort werden die Tastenbefehle per RS232 Ve</w:t>
-      </w:r>
-      <w:r>
-        <w:rPr>
-          <w:lang w:val="de-CH"/>
-        </w:rPr>
-        <w:t>r</w:t>
-      </w:r>
-      <w:r>
-        <w:rPr>
-          <w:lang w:val="de-CH"/>
-        </w:rPr>
-        <w:t>bindung an das Carme-Kit gesendet.</w:t>
+        <w:t xml:space="preserve">tasten des </w:t>
+      </w:r>
+      <w:proofErr w:type="spellStart"/>
+      <w:r>
+        <w:rPr>
+          <w:lang w:val="de-CH"/>
+        </w:rPr>
+        <w:t>Carme</w:t>
+      </w:r>
+      <w:proofErr w:type="spellEnd"/>
+      <w:r>
+        <w:rPr>
+          <w:lang w:val="de-CH"/>
+        </w:rPr>
+        <w:t xml:space="preserve">-Kits auf einer Computertastatur. Von dort werden die Tastenbefehle per RS232 Verbindung an das </w:t>
+      </w:r>
+      <w:proofErr w:type="spellStart"/>
+      <w:r>
+        <w:rPr>
+          <w:lang w:val="de-CH"/>
+        </w:rPr>
+        <w:t>Carme</w:t>
+      </w:r>
+      <w:proofErr w:type="spellEnd"/>
+      <w:r>
+        <w:rPr>
+          <w:lang w:val="de-CH"/>
+        </w:rPr>
+        <w:t>-Kit gesendet.</w:t>
       </w:r>
     </w:p>
     <w:p>
@@ -1856,7 +1933,35 @@
         <w:rPr>
           <w:lang w:val="de-CH"/>
         </w:rPr>
-        <w:t>Die Softwarebesitzt aber auch eine GUI Oberfläche mit welcher die Highscores angeschaut und der Comport gewählt werden kann.</w:t>
+        <w:t xml:space="preserve">Die Softwarebesitzt aber auch eine GUI Oberfläche mit welcher die </w:t>
+      </w:r>
+      <w:proofErr w:type="spellStart"/>
+      <w:r>
+        <w:rPr>
+          <w:lang w:val="de-CH"/>
+        </w:rPr>
+        <w:t>Highscores</w:t>
+      </w:r>
+      <w:proofErr w:type="spellEnd"/>
+      <w:r>
+        <w:rPr>
+          <w:lang w:val="de-CH"/>
+        </w:rPr>
+        <w:t xml:space="preserve"> angeschaut und der </w:t>
+      </w:r>
+      <w:proofErr w:type="spellStart"/>
+      <w:r>
+        <w:rPr>
+          <w:lang w:val="de-CH"/>
+        </w:rPr>
+        <w:t>Comport</w:t>
+      </w:r>
+      <w:proofErr w:type="spellEnd"/>
+      <w:r>
+        <w:rPr>
+          <w:lang w:val="de-CH"/>
+        </w:rPr>
+        <w:t xml:space="preserve"> gewählt werden kann.</w:t>
       </w:r>
     </w:p>
     <w:p>
@@ -1868,7 +1973,8 @@
       </w:pPr>
       <w:r>
         <w:rPr>
-          <w:lang w:val="de-CH"/>
+          <w:noProof/>
+          <w:lang w:val="de-CH" w:eastAsia="de-CH"/>
         </w:rPr>
         <w:drawing>
           <wp:inline distT="0" distB="0" distL="0" distR="0">
@@ -1928,7 +2034,21 @@
         <w:rPr>
           <w:lang w:val="de-CH"/>
         </w:rPr>
-        <w:t xml:space="preserve">Das Carme </w:t>
+        <w:t xml:space="preserve">Das </w:t>
+      </w:r>
+      <w:proofErr w:type="spellStart"/>
+      <w:r>
+        <w:rPr>
+          <w:lang w:val="de-CH"/>
+        </w:rPr>
+        <w:t>Carme</w:t>
+      </w:r>
+      <w:proofErr w:type="spellEnd"/>
+      <w:r>
+        <w:rPr>
+          <w:lang w:val="de-CH"/>
+        </w:rPr>
+        <w:t xml:space="preserve"> </w:t>
       </w:r>
       <w:r>
         <w:rPr>
@@ -2090,7 +2210,21 @@
         <w:rPr>
           <w:lang w:val="de-CH"/>
         </w:rPr>
-        <w:t xml:space="preserve"> des Carme-Kits</w:t>
+        <w:t xml:space="preserve"> des </w:t>
+      </w:r>
+      <w:proofErr w:type="spellStart"/>
+      <w:r>
+        <w:rPr>
+          <w:lang w:val="de-CH"/>
+        </w:rPr>
+        <w:t>Carme</w:t>
+      </w:r>
+      <w:proofErr w:type="spellEnd"/>
+      <w:r>
+        <w:rPr>
+          <w:lang w:val="de-CH"/>
+        </w:rPr>
+        <w:t>-Kits</w:t>
       </w:r>
       <w:r>
         <w:rPr>
@@ -2126,19 +2260,7 @@
         <w:rPr>
           <w:lang w:val="de-CH"/>
         </w:rPr>
-        <w:t>einer gl</w:t>
-      </w:r>
-      <w:r>
-        <w:rPr>
-          <w:lang w:val="de-CH"/>
-        </w:rPr>
-        <w:t>o</w:t>
-      </w:r>
-      <w:r>
-        <w:rPr>
-          <w:lang w:val="de-CH"/>
-        </w:rPr>
-        <w:t>balen Variab</w:t>
+        <w:t>einer globalen Variab</w:t>
       </w:r>
       <w:r>
         <w:rPr>
@@ -2174,7 +2296,21 @@
         <w:rPr>
           <w:lang w:val="de-CH"/>
         </w:rPr>
-        <w:t xml:space="preserve"> Timer-Interrupt, welche</w:t>
+        <w:t xml:space="preserve"> </w:t>
+      </w:r>
+      <w:proofErr w:type="spellStart"/>
+      <w:r>
+        <w:rPr>
+          <w:lang w:val="de-CH"/>
+        </w:rPr>
+        <w:t>Timer</w:t>
+      </w:r>
+      <w:proofErr w:type="spellEnd"/>
+      <w:r>
+        <w:rPr>
+          <w:lang w:val="de-CH"/>
+        </w:rPr>
+        <w:t>-Interrupt, welche</w:t>
       </w:r>
       <w:r>
         <w:rPr>
@@ -2186,19 +2322,7 @@
         <w:rPr>
           <w:lang w:val="de-CH"/>
         </w:rPr>
-        <w:t xml:space="preserve"> für die Zei</w:t>
-      </w:r>
-      <w:r>
-        <w:rPr>
-          <w:lang w:val="de-CH"/>
-        </w:rPr>
-        <w:t>t</w:t>
-      </w:r>
-      <w:r>
-        <w:rPr>
-          <w:lang w:val="de-CH"/>
-        </w:rPr>
-        <w:t>verzögerung</w:t>
+        <w:t xml:space="preserve"> für die Zeitverzögerung</w:t>
       </w:r>
       <w:r>
         <w:rPr>
@@ -2242,7 +2366,21 @@
         <w:rPr>
           <w:lang w:val="de-CH"/>
         </w:rPr>
-        <w:t>das main-Modul</w:t>
+        <w:t xml:space="preserve">das </w:t>
+      </w:r>
+      <w:proofErr w:type="spellStart"/>
+      <w:r>
+        <w:rPr>
+          <w:lang w:val="de-CH"/>
+        </w:rPr>
+        <w:t>main</w:t>
+      </w:r>
+      <w:proofErr w:type="spellEnd"/>
+      <w:r>
+        <w:rPr>
+          <w:lang w:val="de-CH"/>
+        </w:rPr>
+        <w:t>-Modul</w:t>
       </w:r>
       <w:r>
         <w:rPr>
@@ -2254,7 +2392,14 @@
         <w:rPr>
           <w:lang w:val="de-CH"/>
         </w:rPr>
-        <w:t>das g</w:t>
+        <w:t xml:space="preserve">das </w:t>
+      </w:r>
+      <w:proofErr w:type="spellStart"/>
+      <w:r>
+        <w:rPr>
+          <w:lang w:val="de-CH"/>
+        </w:rPr>
+        <w:t>g</w:t>
       </w:r>
       <w:r>
         <w:rPr>
@@ -2262,6 +2407,7 @@
         </w:rPr>
         <w:t>raphics</w:t>
       </w:r>
+      <w:proofErr w:type="spellEnd"/>
       <w:r>
         <w:rPr>
           <w:lang w:val="de-CH"/>
@@ -2272,8 +2418,16 @@
         <w:rPr>
           <w:lang w:val="de-CH"/>
         </w:rPr>
-        <w:t xml:space="preserve"> und snake_controller</w:t>
-      </w:r>
+        <w:t xml:space="preserve"> und </w:t>
+      </w:r>
+      <w:proofErr w:type="spellStart"/>
+      <w:r>
+        <w:rPr>
+          <w:lang w:val="de-CH"/>
+        </w:rPr>
+        <w:t>snake_controller</w:t>
+      </w:r>
+      <w:proofErr w:type="spellEnd"/>
       <w:r>
         <w:rPr>
           <w:lang w:val="de-CH"/>
@@ -2290,7 +2444,21 @@
         <w:rPr>
           <w:lang w:val="de-CH"/>
         </w:rPr>
-        <w:t xml:space="preserve"> Es gibt ebenfalls noch das Modul marsenne, welches eine Bibliothek enthält um Pseudozufallszahlen zu generieren. Es wurde </w:t>
+        <w:t xml:space="preserve"> Es gibt ebenfalls noch das Modul </w:t>
+      </w:r>
+      <w:proofErr w:type="spellStart"/>
+      <w:r>
+        <w:rPr>
+          <w:lang w:val="de-CH"/>
+        </w:rPr>
+        <w:t>marsenne</w:t>
+      </w:r>
+      <w:proofErr w:type="spellEnd"/>
+      <w:r>
+        <w:rPr>
+          <w:lang w:val="de-CH"/>
+        </w:rPr>
+        <w:t xml:space="preserve">, welches eine Bibliothek enthält um Pseudozufallszahlen zu generieren. Es wurde </w:t>
       </w:r>
       <w:r>
         <w:rPr>
@@ -2302,19 +2470,7 @@
         <w:rPr>
           <w:lang w:val="de-CH"/>
         </w:rPr>
-        <w:t xml:space="preserve"> in das Projekt ei</w:t>
-      </w:r>
-      <w:r>
-        <w:rPr>
-          <w:lang w:val="de-CH"/>
-        </w:rPr>
-        <w:t>n</w:t>
-      </w:r>
-      <w:r>
-        <w:rPr>
-          <w:lang w:val="de-CH"/>
-        </w:rPr>
-        <w:t xml:space="preserve">gebunden und deshalb auch nicht dokumentiert. Die Dokumentation kann hier gefunden werden: </w:t>
+        <w:t xml:space="preserve"> in das Projekt eingebunden und deshalb auch nicht dokumentiert. Die Dokumentation kann hier gefunden werden: </w:t>
       </w:r>
       <w:hyperlink r:id="rId11" w:history="1">
         <w:r>
@@ -2330,33 +2486,33 @@
       <w:pPr>
         <w:pStyle w:val="berschrift1"/>
         <w:rPr>
-          <w:lang w:val="fr-CH"/>
+          <w:lang w:val="de-CH"/>
         </w:rPr>
       </w:pPr>
       <w:bookmarkStart w:id="5" w:name="_Toc345927999"/>
       <w:bookmarkStart w:id="6" w:name="_Toc346298225"/>
       <w:r>
         <w:rPr>
-          <w:lang w:val="fr-CH"/>
+          <w:lang w:val="de-CH"/>
         </w:rPr>
         <w:t>PC</w:t>
       </w:r>
       <w:r>
         <w:rPr>
-          <w:lang w:val="fr-CH"/>
+          <w:lang w:val="de-CH"/>
         </w:rPr>
         <w:t xml:space="preserve"> C</w:t>
       </w:r>
       <w:r>
         <w:rPr>
-          <w:lang w:val="fr-CH"/>
+          <w:lang w:val="de-CH"/>
         </w:rPr>
         <w:t>lient</w:t>
       </w:r>
       <w:bookmarkEnd w:id="5"/>
       <w:r>
         <w:rPr>
-          <w:lang w:val="fr-CH"/>
+          <w:lang w:val="de-CH"/>
         </w:rPr>
         <w:t xml:space="preserve"> Code</w:t>
       </w:r>
@@ -2453,8 +2609,16 @@
         <w:rPr>
           <w:lang w:val="de-CH"/>
         </w:rPr>
-        <w:t>Hall of Fame</w:t>
-      </w:r>
+        <w:t xml:space="preserve">Hall of </w:t>
+      </w:r>
+      <w:proofErr w:type="spellStart"/>
+      <w:r>
+        <w:rPr>
+          <w:lang w:val="de-CH"/>
+        </w:rPr>
+        <w:t>Fame</w:t>
+      </w:r>
+      <w:proofErr w:type="spellEnd"/>
     </w:p>
     <w:p>
       <w:pPr>
@@ -2468,11 +2632,19 @@
           <w:lang w:val="de-CH"/>
         </w:rPr>
       </w:pPr>
-      <w:r>
-        <w:rPr>
-          <w:lang w:val="de-CH"/>
-        </w:rPr>
-        <w:t>Comport wählen</w:t>
+      <w:proofErr w:type="spellStart"/>
+      <w:r>
+        <w:rPr>
+          <w:lang w:val="de-CH"/>
+        </w:rPr>
+        <w:t>Comport</w:t>
+      </w:r>
+      <w:proofErr w:type="spellEnd"/>
+      <w:r>
+        <w:rPr>
+          <w:lang w:val="de-CH"/>
+        </w:rPr>
+        <w:t xml:space="preserve"> wählen</w:t>
       </w:r>
     </w:p>
     <w:p>
@@ -2541,19 +2713,70 @@
         <w:rPr>
           <w:lang w:val="de-CH"/>
         </w:rPr>
-        <w:t>punkt 4, wird das Pr</w:t>
-      </w:r>
-      <w:r>
-        <w:rPr>
-          <w:lang w:val="de-CH"/>
-        </w:rPr>
-        <w:t>o</w:t>
-      </w:r>
-      <w:r>
-        <w:rPr>
-          <w:lang w:val="de-CH"/>
-        </w:rPr>
-        <w:t>gramm beendet.</w:t>
+        <w:t>punkt 4, wird das Programm beendet.</w:t>
+      </w:r>
+    </w:p>
+    <w:p>
+      <w:pPr>
+        <w:jc w:val="both"/>
+        <w:rPr>
+          <w:lang w:val="de-CH"/>
+        </w:rPr>
+      </w:pPr>
+      <w:r>
+        <w:rPr>
+          <w:noProof/>
+          <w:lang w:val="de-CH" w:eastAsia="de-CH"/>
+        </w:rPr>
+        <w:lastRenderedPageBreak/>
+        <w:drawing>
+          <wp:inline distT="0" distB="0" distL="0" distR="0">
+            <wp:extent cx="3906981" cy="6865035"/>
+            <wp:effectExtent l="0" t="0" r="0" b="0"/>
+            <wp:docPr id="2" name="Grafik 2"/>
+            <wp:cNvGraphicFramePr>
+              <a:graphicFrameLocks xmlns:a="http://schemas.openxmlformats.org/drawingml/2006/main" noChangeAspect="1"/>
+            </wp:cNvGraphicFramePr>
+            <a:graphic xmlns:a="http://schemas.openxmlformats.org/drawingml/2006/main">
+              <a:graphicData uri="http://schemas.openxmlformats.org/drawingml/2006/picture">
+                <pic:pic xmlns:pic="http://schemas.openxmlformats.org/drawingml/2006/picture">
+                  <pic:nvPicPr>
+                    <pic:cNvPr id="0" name="Picture 2"/>
+                    <pic:cNvPicPr>
+                      <a:picLocks noChangeAspect="1" noChangeArrowheads="1"/>
+                    </pic:cNvPicPr>
+                  </pic:nvPicPr>
+                  <pic:blipFill>
+                    <a:blip r:embed="rId12" cstate="print">
+                      <a:extLst>
+                        <a:ext uri="{28A0092B-C50C-407E-A947-70E740481C1C}">
+                          <a14:useLocalDpi xmlns:a14="http://schemas.microsoft.com/office/drawing/2010/main" xmlns:wps="http://schemas.microsoft.com/office/word/2010/wordprocessingShape" xmlns:wpi="http://schemas.microsoft.com/office/word/2010/wordprocessingInk" xmlns:wpg="http://schemas.microsoft.com/office/word/2010/wordprocessingGroup" xmlns:w14="http://schemas.microsoft.com/office/word/2010/wordml" xmlns:w="http://schemas.openxmlformats.org/wordprocessingml/2006/main" xmlns:w10="urn:schemas-microsoft-com:office:word" xmlns:wp14="http://schemas.microsoft.com/office/word/2010/wordprocessingDrawing" xmlns:v="urn:schemas-microsoft-com:vml" xmlns:o="urn:schemas-microsoft-com:office:office" xmlns:mc="http://schemas.openxmlformats.org/markup-compatibility/2006" xmlns:wpc="http://schemas.microsoft.com/office/word/2010/wordprocessingCanvas" xmlns="" val="0"/>
+                        </a:ext>
+                      </a:extLst>
+                    </a:blip>
+                    <a:srcRect/>
+                    <a:stretch>
+                      <a:fillRect/>
+                    </a:stretch>
+                  </pic:blipFill>
+                  <pic:spPr bwMode="auto">
+                    <a:xfrm>
+                      <a:off x="0" y="0"/>
+                      <a:ext cx="3906981" cy="6865035"/>
+                    </a:xfrm>
+                    <a:prstGeom prst="rect">
+                      <a:avLst/>
+                    </a:prstGeom>
+                    <a:noFill/>
+                    <a:ln>
+                      <a:noFill/>
+                    </a:ln>
+                  </pic:spPr>
+                </pic:pic>
+              </a:graphicData>
+            </a:graphic>
+          </wp:inline>
+        </w:drawing>
       </w:r>
     </w:p>
     <w:p>
@@ -2583,7 +2806,67 @@
         <w:rPr>
           <w:lang w:val="de-CH"/>
         </w:rPr>
-        <w:t xml:space="preserve">Hier werden Pfeiltasten eingelesen und diese über den mit Menüpunkt 4 gewählten Comport über RS232 gesendet. </w:t>
+        <w:t xml:space="preserve">Zuerst muss hier der Spielername eingegeben und mit </w:t>
+      </w:r>
+      <w:r>
+        <w:rPr>
+          <w:rFonts w:ascii="Courier New" w:hAnsi="Courier New" w:cs="Courier New"/>
+          <w:b/>
+          <w:sz w:val="20"/>
+          <w:szCs w:val="20"/>
+          <w:lang w:val="de-CH"/>
+        </w:rPr>
+        <w:t>Enter</w:t>
+      </w:r>
+      <w:r>
+        <w:rPr>
+          <w:lang w:val="de-CH"/>
+        </w:rPr>
+        <w:t xml:space="preserve"> bestätigt werden. Dann</w:t>
+      </w:r>
+      <w:r>
+        <w:rPr>
+          <w:lang w:val="de-CH"/>
+        </w:rPr>
+        <w:t xml:space="preserve"> werden Pfei</w:t>
+      </w:r>
+      <w:r>
+        <w:rPr>
+          <w:lang w:val="de-CH"/>
+        </w:rPr>
+        <w:t>l</w:t>
+      </w:r>
+      <w:r>
+        <w:rPr>
+          <w:lang w:val="de-CH"/>
+        </w:rPr>
+        <w:t xml:space="preserve">tasten eingelesen und diese über den mit Menüpunkt 4 gewählten </w:t>
+      </w:r>
+      <w:proofErr w:type="spellStart"/>
+      <w:r>
+        <w:rPr>
+          <w:lang w:val="de-CH"/>
+        </w:rPr>
+        <w:t>Comport</w:t>
+      </w:r>
+      <w:proofErr w:type="spellEnd"/>
+      <w:r>
+        <w:rPr>
+          <w:lang w:val="de-CH"/>
+        </w:rPr>
+        <w:t xml:space="preserve"> über RS232 gese</w:t>
+      </w:r>
+      <w:r>
+        <w:rPr>
+          <w:lang w:val="de-CH"/>
+        </w:rPr>
+        <w:t>n</w:t>
+      </w:r>
+      <w:r>
+        <w:rPr>
+          <w:lang w:val="de-CH"/>
+        </w:rPr>
+        <w:t xml:space="preserve">det. </w:t>
       </w:r>
       <w:r>
         <w:rPr>
@@ -2619,19 +2902,19 @@
         <w:rPr>
           <w:lang w:val="de-CH"/>
         </w:rPr>
-        <w:t>Zudem werden Eingaben, die „rückwärts“ zur aktuellen Richtung sind, ign</w:t>
-      </w:r>
-      <w:r>
-        <w:rPr>
-          <w:lang w:val="de-CH"/>
-        </w:rPr>
-        <w:t>o</w:t>
-      </w:r>
-      <w:r>
-        <w:rPr>
-          <w:lang w:val="de-CH"/>
-        </w:rPr>
-        <w:t xml:space="preserve">riert. </w:t>
+        <w:t>Zudem werden Eingaben, die „rückwärts“ zur aktuellen Ric</w:t>
+      </w:r>
+      <w:r>
+        <w:rPr>
+          <w:lang w:val="de-CH"/>
+        </w:rPr>
+        <w:t>h</w:t>
+      </w:r>
+      <w:r>
+        <w:rPr>
+          <w:lang w:val="de-CH"/>
+        </w:rPr>
+        <w:t xml:space="preserve">tung sind, ignoriert. </w:t>
       </w:r>
     </w:p>
     <w:p>
@@ -2658,7 +2941,21 @@
         <w:rPr>
           <w:lang w:val="de-CH"/>
         </w:rPr>
-        <w:t xml:space="preserve">, ein ‚u‘ (up) für </w:t>
+        <w:t>, ein ‚u‘ (</w:t>
+      </w:r>
+      <w:proofErr w:type="spellStart"/>
+      <w:r>
+        <w:rPr>
+          <w:lang w:val="de-CH"/>
+        </w:rPr>
+        <w:t>up</w:t>
+      </w:r>
+      <w:proofErr w:type="spellEnd"/>
+      <w:r>
+        <w:rPr>
+          <w:lang w:val="de-CH"/>
+        </w:rPr>
+        <w:t xml:space="preserve">) für </w:t>
       </w:r>
       <w:r>
         <w:rPr>
@@ -2702,19 +2999,133 @@
     </w:p>
     <w:p>
       <w:pPr>
+        <w:jc w:val="both"/>
+        <w:rPr>
+          <w:lang w:val="de-CH"/>
+        </w:rPr>
+      </w:pPr>
+      <w:r>
+        <w:rPr>
+          <w:lang w:val="de-CH"/>
+        </w:rPr>
+        <w:t xml:space="preserve">Empfängt der PC die Score über RS232 vom </w:t>
+      </w:r>
+      <w:proofErr w:type="spellStart"/>
+      <w:r>
+        <w:rPr>
+          <w:lang w:val="de-CH"/>
+        </w:rPr>
+        <w:t>Carme</w:t>
+      </w:r>
+      <w:proofErr w:type="spellEnd"/>
+      <w:r>
+        <w:rPr>
+          <w:lang w:val="de-CH"/>
+        </w:rPr>
+        <w:t xml:space="preserve">-Kit, wird diese in der </w:t>
+      </w:r>
+      <w:proofErr w:type="spellStart"/>
+      <w:r>
+        <w:rPr>
+          <w:lang w:val="de-CH"/>
+        </w:rPr>
+        <w:t>Highscoreliste</w:t>
+      </w:r>
+      <w:proofErr w:type="spellEnd"/>
+      <w:r>
+        <w:rPr>
+          <w:lang w:val="de-CH"/>
+        </w:rPr>
+        <w:t xml:space="preserve"> eingetragen und überprüft, ob die aktuelle Score die höchste ist. </w:t>
+      </w:r>
+    </w:p>
+    <w:p>
+      <w:pPr>
+        <w:jc w:val="both"/>
+        <w:rPr>
+          <w:lang w:val="de-CH"/>
+        </w:rPr>
+      </w:pPr>
+      <w:bookmarkStart w:id="8" w:name="_GoBack"/>
+      <w:r>
+        <w:rPr>
+          <w:lang w:val="de-CH"/>
+        </w:rPr>
+        <w:lastRenderedPageBreak/>
+        <w:drawing>
+          <wp:inline distT="0" distB="0" distL="0" distR="0">
+            <wp:extent cx="4837915" cy="7208322"/>
+            <wp:effectExtent l="0" t="0" r="0" b="0"/>
+            <wp:docPr id="1" name="Grafik 3"/>
+            <wp:cNvGraphicFramePr>
+              <a:graphicFrameLocks xmlns:a="http://schemas.openxmlformats.org/drawingml/2006/main" noChangeAspect="1"/>
+            </wp:cNvGraphicFramePr>
+            <a:graphic xmlns:a="http://schemas.openxmlformats.org/drawingml/2006/main">
+              <a:graphicData uri="http://schemas.openxmlformats.org/drawingml/2006/picture">
+                <pic:pic xmlns:pic="http://schemas.openxmlformats.org/drawingml/2006/picture">
+                  <pic:nvPicPr>
+                    <pic:cNvPr id="0" name="Picture 3"/>
+                    <pic:cNvPicPr>
+                      <a:picLocks noChangeAspect="1" noChangeArrowheads="1"/>
+                    </pic:cNvPicPr>
+                  </pic:nvPicPr>
+                  <pic:blipFill>
+                    <a:blip r:embed="rId13" cstate="print">
+                      <a:extLst>
+                        <a:ext uri="{28A0092B-C50C-407E-A947-70E740481C1C}">
+                          <a14:useLocalDpi xmlns:a14="http://schemas.microsoft.com/office/drawing/2010/main" xmlns:wps="http://schemas.microsoft.com/office/word/2010/wordprocessingShape" xmlns:wpi="http://schemas.microsoft.com/office/word/2010/wordprocessingInk" xmlns:wpg="http://schemas.microsoft.com/office/word/2010/wordprocessingGroup" xmlns:w14="http://schemas.microsoft.com/office/word/2010/wordml" xmlns:w="http://schemas.openxmlformats.org/wordprocessingml/2006/main" xmlns:w10="urn:schemas-microsoft-com:office:word" xmlns:wp14="http://schemas.microsoft.com/office/word/2010/wordprocessingDrawing" xmlns:v="urn:schemas-microsoft-com:vml" xmlns:o="urn:schemas-microsoft-com:office:office" xmlns:mc="http://schemas.openxmlformats.org/markup-compatibility/2006" xmlns:wpc="http://schemas.microsoft.com/office/word/2010/wordprocessingCanvas" xmlns="" val="0"/>
+                        </a:ext>
+                      </a:extLst>
+                    </a:blip>
+                    <a:srcRect/>
+                    <a:stretch>
+                      <a:fillRect/>
+                    </a:stretch>
+                  </pic:blipFill>
+                  <pic:spPr bwMode="auto">
+                    <a:xfrm>
+                      <a:off x="0" y="0"/>
+                      <a:ext cx="4837915" cy="7208322"/>
+                    </a:xfrm>
+                    <a:prstGeom prst="rect">
+                      <a:avLst/>
+                    </a:prstGeom>
+                    <a:noFill/>
+                    <a:ln>
+                      <a:noFill/>
+                    </a:ln>
+                  </pic:spPr>
+                </pic:pic>
+              </a:graphicData>
+            </a:graphic>
+          </wp:inline>
+        </w:drawing>
+      </w:r>
+      <w:bookmarkEnd w:id="8"/>
+    </w:p>
+    <w:p>
+      <w:pPr>
         <w:pStyle w:val="berschrift2"/>
         <w:rPr>
           <w:lang w:val="de-CH"/>
         </w:rPr>
       </w:pPr>
-      <w:bookmarkStart w:id="8" w:name="_Toc346298227"/>
-      <w:r>
-        <w:rPr>
-          <w:lang w:val="de-CH"/>
-        </w:rPr>
-        <w:t>Hall of Fame</w:t>
-      </w:r>
-      <w:bookmarkEnd w:id="8"/>
+      <w:bookmarkStart w:id="9" w:name="_Toc346298227"/>
+      <w:r>
+        <w:rPr>
+          <w:lang w:val="de-CH"/>
+        </w:rPr>
+        <w:t xml:space="preserve">Hall of </w:t>
+      </w:r>
+      <w:proofErr w:type="spellStart"/>
+      <w:r>
+        <w:rPr>
+          <w:lang w:val="de-CH"/>
+        </w:rPr>
+        <w:t>Fame</w:t>
+      </w:r>
+      <w:bookmarkEnd w:id="9"/>
+      <w:proofErr w:type="spellEnd"/>
     </w:p>
     <w:p>
       <w:pPr>
@@ -2748,38 +3159,75 @@
           <w:lang w:val="de-CH"/>
         </w:rPr>
       </w:pPr>
-      <w:bookmarkStart w:id="9" w:name="_Toc346298228"/>
-      <w:r>
-        <w:rPr>
-          <w:lang w:val="de-CH"/>
-        </w:rPr>
-        <w:t>Comport wählen</w:t>
-      </w:r>
-      <w:bookmarkEnd w:id="9"/>
-    </w:p>
-    <w:p>
-      <w:pPr>
-        <w:rPr>
-          <w:lang w:val="de-CH"/>
-        </w:rPr>
-      </w:pPr>
-      <w:r>
-        <w:rPr>
-          <w:lang w:val="de-CH"/>
-        </w:rPr>
-        <w:t>Hier wird einfach ein einziges Zeichen eingelesen. Wenn das Zeichen eine Zahl zwischen 1 und 7 war, wird die Comport-Nummer auf diese Zahl geändert, ansonsten und sofort nach Programmstart gilt der Default-Comport COM4.</w:t>
-      </w:r>
-    </w:p>
-    <w:p>
-      <w:pPr>
-        <w:rPr>
-          <w:lang w:val="de-CH"/>
-        </w:rPr>
-      </w:pPr>
-      <w:r>
-        <w:rPr>
-          <w:lang w:val="de-CH"/>
-        </w:rPr>
+      <w:bookmarkStart w:id="10" w:name="_Toc346298228"/>
+      <w:proofErr w:type="spellStart"/>
+      <w:r>
+        <w:rPr>
+          <w:lang w:val="de-CH"/>
+        </w:rPr>
+        <w:t>Comport</w:t>
+      </w:r>
+      <w:proofErr w:type="spellEnd"/>
+      <w:r>
+        <w:rPr>
+          <w:lang w:val="de-CH"/>
+        </w:rPr>
+        <w:t xml:space="preserve"> wählen</w:t>
+      </w:r>
+      <w:bookmarkEnd w:id="10"/>
+    </w:p>
+    <w:p>
+      <w:pPr>
+        <w:rPr>
+          <w:lang w:val="de-CH"/>
+        </w:rPr>
+      </w:pPr>
+      <w:r>
+        <w:rPr>
+          <w:lang w:val="de-CH"/>
+        </w:rPr>
+        <w:t xml:space="preserve">Hier wird einfach ein einziges Zeichen eingelesen. Wenn das Zeichen eine Zahl zwischen 1 und 7 war, wird die </w:t>
+      </w:r>
+      <w:proofErr w:type="spellStart"/>
+      <w:r>
+        <w:rPr>
+          <w:lang w:val="de-CH"/>
+        </w:rPr>
+        <w:t>Comport</w:t>
+      </w:r>
+      <w:proofErr w:type="spellEnd"/>
+      <w:r>
+        <w:rPr>
+          <w:lang w:val="de-CH"/>
+        </w:rPr>
+        <w:t>-Nummer auf diese Zahl geändert, ansonsten und sofort nach Programmstart gilt der Default-</w:t>
+      </w:r>
+      <w:proofErr w:type="spellStart"/>
+      <w:r>
+        <w:rPr>
+          <w:lang w:val="de-CH"/>
+        </w:rPr>
+        <w:t>Comport</w:t>
+      </w:r>
+      <w:proofErr w:type="spellEnd"/>
+      <w:r>
+        <w:rPr>
+          <w:lang w:val="de-CH"/>
+        </w:rPr>
+        <w:t xml:space="preserve"> COM4.</w:t>
+      </w:r>
+    </w:p>
+    <w:p>
+      <w:pPr>
+        <w:rPr>
+          <w:lang w:val="de-CH"/>
+        </w:rPr>
+      </w:pPr>
+      <w:r>
+        <w:rPr>
+          <w:lang w:val="de-CH"/>
+        </w:rPr>
+        <w:lastRenderedPageBreak/>
         <w:t>Nach Drücken der Zahl wird noch etwa eine Sekunde gewartet bevor man automatisch zum Haup</w:t>
       </w:r>
       <w:r>
@@ -2798,21 +3246,9 @@
     <w:p>
       <w:pPr>
         <w:rPr>
-          <w:rFonts w:asciiTheme="majorHAnsi" w:eastAsiaTheme="majorEastAsia" w:hAnsiTheme="majorHAnsi" w:cstheme="majorBidi"/>
-          <w:b/>
-          <w:bCs/>
-          <w:color w:val="365F91" w:themeColor="accent1" w:themeShade="BF"/>
-          <w:sz w:val="28"/>
-          <w:szCs w:val="28"/>
-          <w:lang w:val="de-CH"/>
-        </w:rPr>
-      </w:pPr>
-      <w:r>
-        <w:rPr>
-          <w:lang w:val="de-CH"/>
-        </w:rPr>
-        <w:br w:type="page"/>
-      </w:r>
+          <w:lang w:val="de-CH"/>
+        </w:rPr>
+      </w:pPr>
     </w:p>
     <w:p>
       <w:pPr>
@@ -2821,15 +3257,22 @@
           <w:lang w:val="de-CH"/>
         </w:rPr>
       </w:pPr>
-      <w:bookmarkStart w:id="10" w:name="_Toc346298229"/>
-      <w:r>
-        <w:rPr>
-          <w:lang w:val="de-CH"/>
-        </w:rPr>
-        <w:lastRenderedPageBreak/>
-        <w:t>Microcontroller Code</w:t>
-      </w:r>
-      <w:bookmarkEnd w:id="10"/>
+      <w:bookmarkStart w:id="11" w:name="_Toc346298229"/>
+      <w:proofErr w:type="spellStart"/>
+      <w:r>
+        <w:rPr>
+          <w:lang w:val="de-CH"/>
+        </w:rPr>
+        <w:t>Microcontroller</w:t>
+      </w:r>
+      <w:proofErr w:type="spellEnd"/>
+      <w:r>
+        <w:rPr>
+          <w:lang w:val="de-CH"/>
+        </w:rPr>
+        <w:t xml:space="preserve"> Code</w:t>
+      </w:r>
+      <w:bookmarkEnd w:id="11"/>
     </w:p>
     <w:p>
       <w:pPr>
@@ -2842,13 +3285,41 @@
         <w:rPr>
           <w:lang w:val="de-CH"/>
         </w:rPr>
-        <w:t>Die Software auf dem Carme Kit läuft grösstenteils in C</w:t>
-      </w:r>
-      <w:r>
-        <w:rPr>
-          <w:lang w:val="de-CH"/>
-        </w:rPr>
-        <w:t xml:space="preserve"> und bedient sich der uC/GUI Library für die graphische Darstellung auf dem LCD</w:t>
+        <w:t xml:space="preserve">Die Software auf dem </w:t>
+      </w:r>
+      <w:proofErr w:type="spellStart"/>
+      <w:r>
+        <w:rPr>
+          <w:lang w:val="de-CH"/>
+        </w:rPr>
+        <w:t>Carme</w:t>
+      </w:r>
+      <w:proofErr w:type="spellEnd"/>
+      <w:r>
+        <w:rPr>
+          <w:lang w:val="de-CH"/>
+        </w:rPr>
+        <w:t xml:space="preserve"> Kit läuft grösstenteils in C</w:t>
+      </w:r>
+      <w:r>
+        <w:rPr>
+          <w:lang w:val="de-CH"/>
+        </w:rPr>
+        <w:t xml:space="preserve"> und bedient sich der </w:t>
+      </w:r>
+      <w:proofErr w:type="spellStart"/>
+      <w:r>
+        <w:rPr>
+          <w:lang w:val="de-CH"/>
+        </w:rPr>
+        <w:t>uC</w:t>
+      </w:r>
+      <w:proofErr w:type="spellEnd"/>
+      <w:r>
+        <w:rPr>
+          <w:lang w:val="de-CH"/>
+        </w:rPr>
+        <w:t>/GUI Library für die graphische Darstellung auf dem LCD</w:t>
       </w:r>
       <w:r>
         <w:rPr>
@@ -2872,7 +3343,21 @@
         <w:rPr>
           <w:lang w:val="de-CH"/>
         </w:rPr>
-        <w:t xml:space="preserve"> für den Timer und die UART</w:t>
+        <w:t xml:space="preserve"> für den </w:t>
+      </w:r>
+      <w:proofErr w:type="spellStart"/>
+      <w:r>
+        <w:rPr>
+          <w:lang w:val="de-CH"/>
+        </w:rPr>
+        <w:t>Timer</w:t>
+      </w:r>
+      <w:proofErr w:type="spellEnd"/>
+      <w:r>
+        <w:rPr>
+          <w:lang w:val="de-CH"/>
+        </w:rPr>
+        <w:t xml:space="preserve"> und die UART</w:t>
       </w:r>
       <w:r>
         <w:rPr>
@@ -2930,25 +3415,25 @@
         <w:pStyle w:val="berschrift2"/>
         <w:jc w:val="both"/>
         <w:rPr>
-          <w:lang w:val="fr-CH"/>
-        </w:rPr>
-      </w:pPr>
-      <w:bookmarkStart w:id="11" w:name="_Toc345928000"/>
-      <w:bookmarkStart w:id="12" w:name="_Toc346298230"/>
-      <w:r>
-        <w:rPr>
-          <w:lang w:val="fr-CH"/>
+          <w:lang w:val="de-CH"/>
+        </w:rPr>
+      </w:pPr>
+      <w:bookmarkStart w:id="12" w:name="_Toc345928000"/>
+      <w:bookmarkStart w:id="13" w:name="_Toc346298230"/>
+      <w:r>
+        <w:rPr>
+          <w:lang w:val="de-CH"/>
         </w:rPr>
         <w:t xml:space="preserve">Interrupt </w:t>
       </w:r>
       <w:r>
         <w:rPr>
-          <w:lang w:val="fr-CH"/>
+          <w:lang w:val="de-CH"/>
         </w:rPr>
         <w:t>Handler</w:t>
       </w:r>
-      <w:bookmarkEnd w:id="11"/>
       <w:bookmarkEnd w:id="12"/>
+      <w:bookmarkEnd w:id="13"/>
     </w:p>
     <w:p>
       <w:pPr>
@@ -2977,7 +3462,23 @@
           <w:color w:val="FF0000"/>
           <w:lang w:val="de-CH"/>
         </w:rPr>
-        <w:t>&lt;blablablabblablbal&gt;</w:t>
+        <w:t>&lt;</w:t>
+      </w:r>
+      <w:proofErr w:type="spellStart"/>
+      <w:r>
+        <w:rPr>
+          <w:color w:val="FF0000"/>
+          <w:lang w:val="de-CH"/>
+        </w:rPr>
+        <w:t>blablablabblablbal</w:t>
+      </w:r>
+      <w:proofErr w:type="spellEnd"/>
+      <w:r>
+        <w:rPr>
+          <w:color w:val="FF0000"/>
+          <w:lang w:val="de-CH"/>
+        </w:rPr>
+        <w:t>&gt;</w:t>
       </w:r>
     </w:p>
     <w:p>
@@ -2997,14 +3498,16 @@
           <w:lang w:val="de-CH"/>
         </w:rPr>
       </w:pPr>
-      <w:bookmarkStart w:id="13" w:name="_Toc346298231"/>
+      <w:bookmarkStart w:id="14" w:name="_Toc346298231"/>
+      <w:proofErr w:type="spellStart"/>
       <w:r>
         <w:rPr>
           <w:lang w:val="de-CH"/>
         </w:rPr>
         <w:t>main</w:t>
       </w:r>
-      <w:bookmarkEnd w:id="13"/>
+      <w:bookmarkEnd w:id="14"/>
+      <w:proofErr w:type="spellEnd"/>
     </w:p>
     <w:p>
       <w:pPr>
@@ -3017,7 +3520,21 @@
         <w:rPr>
           <w:lang w:val="de-CH"/>
         </w:rPr>
-        <w:t>Die Funktionen im main-Modul wurden von Marcel Bärtschi und Cyril Stoller geschrieben.</w:t>
+        <w:t xml:space="preserve">Die Funktionen im </w:t>
+      </w:r>
+      <w:proofErr w:type="spellStart"/>
+      <w:r>
+        <w:rPr>
+          <w:lang w:val="de-CH"/>
+        </w:rPr>
+        <w:t>main</w:t>
+      </w:r>
+      <w:proofErr w:type="spellEnd"/>
+      <w:r>
+        <w:rPr>
+          <w:lang w:val="de-CH"/>
+        </w:rPr>
+        <w:t>-Modul wurden von Marcel Bärtschi und Cyril Stoller geschrieben.</w:t>
       </w:r>
       <w:r>
         <w:rPr>
@@ -3056,7 +3573,7 @@
                     </pic:cNvPicPr>
                   </pic:nvPicPr>
                   <pic:blipFill>
-                    <a:blip r:embed="rId12" cstate="print"/>
+                    <a:blip r:embed="rId14" cstate="print"/>
                     <a:srcRect/>
                     <a:stretch>
                       <a:fillRect/>
@@ -3096,6 +3613,7 @@
         <w:rPr>
           <w:lang w:val="de-CH"/>
         </w:rPr>
+        <w:lastRenderedPageBreak/>
         <w:t xml:space="preserve">Zuerst  werden alle nötigen Initialisierungen vorgenommen und eine neue Spielrunde gestartet. </w:t>
       </w:r>
       <w:r>
@@ -3150,7 +3668,21 @@
         <w:rPr>
           <w:lang w:val="de-CH"/>
         </w:rPr>
-        <w:t>ans Carme Kit gesendet wird.</w:t>
+        <w:t xml:space="preserve">ans </w:t>
+      </w:r>
+      <w:proofErr w:type="spellStart"/>
+      <w:r>
+        <w:rPr>
+          <w:lang w:val="de-CH"/>
+        </w:rPr>
+        <w:t>Carme</w:t>
+      </w:r>
+      <w:proofErr w:type="spellEnd"/>
+      <w:r>
+        <w:rPr>
+          <w:lang w:val="de-CH"/>
+        </w:rPr>
+        <w:t xml:space="preserve"> Kit gesendet wird.</w:t>
       </w:r>
       <w:r>
         <w:rPr>
@@ -3180,19 +3712,7 @@
         <w:rPr>
           <w:lang w:val="de-CH"/>
         </w:rPr>
-        <w:t>wird nun das erste Futter gestreut und die Schlange beginnt sich in die entsprechende Richtung zu „en</w:t>
-      </w:r>
-      <w:r>
-        <w:rPr>
-          <w:lang w:val="de-CH"/>
-        </w:rPr>
-        <w:t>t</w:t>
-      </w:r>
-      <w:r>
-        <w:rPr>
-          <w:lang w:val="de-CH"/>
-        </w:rPr>
-        <w:t>rollen“.</w:t>
+        <w:t>wird nun das erste Futter gestreut und die Schlange beginnt sich in die entsprechende Richtung zu „entrollen“.</w:t>
       </w:r>
     </w:p>
     <w:p>
@@ -3206,7 +3726,6 @@
         <w:rPr>
           <w:lang w:val="de-CH"/>
         </w:rPr>
-        <w:lastRenderedPageBreak/>
         <w:t>Dabei ist der Ablauf immer derselbe: Die Schlange führt einen Schritt in die momentan aktuelle Ric</w:t>
       </w:r>
       <w:r>
@@ -3238,7 +3757,21 @@
         <w:rPr>
           <w:lang w:val="de-CH"/>
         </w:rPr>
-        <w:t xml:space="preserve">Lautete das Resultat der Funktion step_forward </w:t>
+        <w:t xml:space="preserve">Lautete das Resultat der Funktion </w:t>
+      </w:r>
+      <w:proofErr w:type="spellStart"/>
+      <w:r>
+        <w:rPr>
+          <w:lang w:val="de-CH"/>
+        </w:rPr>
+        <w:t>step_forward</w:t>
+      </w:r>
+      <w:proofErr w:type="spellEnd"/>
+      <w:r>
+        <w:rPr>
+          <w:lang w:val="de-CH"/>
+        </w:rPr>
+        <w:t xml:space="preserve"> </w:t>
       </w:r>
       <w:r>
         <w:rPr>
@@ -3407,7 +3940,35 @@
         <w:rPr>
           <w:lang w:val="de-CH"/>
         </w:rPr>
-        <w:t>wird der Timer eingesetzt, der jede Millisekunde ein Interrupt auslöst. Damit kann dann die Funktion delay_time eine variable Anzahl Millisekunden verzögern.</w:t>
+        <w:t xml:space="preserve">wird der </w:t>
+      </w:r>
+      <w:proofErr w:type="spellStart"/>
+      <w:r>
+        <w:rPr>
+          <w:lang w:val="de-CH"/>
+        </w:rPr>
+        <w:t>Timer</w:t>
+      </w:r>
+      <w:proofErr w:type="spellEnd"/>
+      <w:r>
+        <w:rPr>
+          <w:lang w:val="de-CH"/>
+        </w:rPr>
+        <w:t xml:space="preserve"> eingesetzt, der jede Millisekunde ein Interrupt auslöst. Damit kann dann die Funktion </w:t>
+      </w:r>
+      <w:proofErr w:type="spellStart"/>
+      <w:r>
+        <w:rPr>
+          <w:lang w:val="de-CH"/>
+        </w:rPr>
+        <w:t>delay_time</w:t>
+      </w:r>
+      <w:proofErr w:type="spellEnd"/>
+      <w:r>
+        <w:rPr>
+          <w:lang w:val="de-CH"/>
+        </w:rPr>
+        <w:t xml:space="preserve"> eine variable Anzahl Millisekunden verzögern.</w:t>
       </w:r>
     </w:p>
     <w:p>
@@ -3433,7 +3994,21 @@
         <w:rPr>
           <w:lang w:val="de-CH"/>
         </w:rPr>
-        <w:t>punkt der Schlange gelöscht und es wird auf eine eine erste Pfeiltaste gewartet.</w:t>
+        <w:t xml:space="preserve">punkt der Schlange gelöscht und es wird auf eine </w:t>
+      </w:r>
+      <w:proofErr w:type="spellStart"/>
+      <w:r>
+        <w:rPr>
+          <w:lang w:val="de-CH"/>
+        </w:rPr>
+        <w:t>eine</w:t>
+      </w:r>
+      <w:proofErr w:type="spellEnd"/>
+      <w:r>
+        <w:rPr>
+          <w:lang w:val="de-CH"/>
+        </w:rPr>
+        <w:t xml:space="preserve"> erste Pfeiltaste gewartet.</w:t>
       </w:r>
     </w:p>
     <w:p>
@@ -3452,8 +4027,9 @@
           <w:lang w:val="de-CH"/>
         </w:rPr>
       </w:pPr>
-      <w:bookmarkStart w:id="14" w:name="_Toc345928002"/>
-      <w:bookmarkStart w:id="15" w:name="_Toc346298232"/>
+      <w:bookmarkStart w:id="15" w:name="_Toc345928002"/>
+      <w:bookmarkStart w:id="16" w:name="_Toc346298232"/>
+      <w:proofErr w:type="spellStart"/>
       <w:r>
         <w:rPr>
           <w:lang w:val="de-CH"/>
@@ -3466,8 +4042,9 @@
         </w:rPr>
         <w:t>ontroller</w:t>
       </w:r>
-      <w:bookmarkEnd w:id="14"/>
       <w:bookmarkEnd w:id="15"/>
+      <w:bookmarkEnd w:id="16"/>
+      <w:proofErr w:type="spellEnd"/>
     </w:p>
     <w:p>
       <w:pPr>
@@ -3480,7 +4057,21 @@
         <w:rPr>
           <w:lang w:val="de-CH"/>
         </w:rPr>
-        <w:t>Die Funktionen im Modul snake_controller wurden von Cyril Stoller geschri</w:t>
+        <w:t xml:space="preserve">Die Funktionen im Modul </w:t>
+      </w:r>
+      <w:proofErr w:type="spellStart"/>
+      <w:r>
+        <w:rPr>
+          <w:lang w:val="de-CH"/>
+        </w:rPr>
+        <w:t>snake_controller</w:t>
+      </w:r>
+      <w:proofErr w:type="spellEnd"/>
+      <w:r>
+        <w:rPr>
+          <w:lang w:val="de-CH"/>
+        </w:rPr>
+        <w:t xml:space="preserve"> wurden von Cyril Stoller geschri</w:t>
       </w:r>
       <w:r>
         <w:rPr>
@@ -3510,7 +4101,21 @@
         <w:rPr>
           <w:lang w:val="de-CH"/>
         </w:rPr>
-        <w:t>te Funktion ist die Funktion step_forward. Sie ist für das Verhalten der Schlange verantwortlich.</w:t>
+        <w:t xml:space="preserve">te Funktion ist die Funktion </w:t>
+      </w:r>
+      <w:proofErr w:type="spellStart"/>
+      <w:r>
+        <w:rPr>
+          <w:lang w:val="de-CH"/>
+        </w:rPr>
+        <w:t>step_forward</w:t>
+      </w:r>
+      <w:proofErr w:type="spellEnd"/>
+      <w:r>
+        <w:rPr>
+          <w:lang w:val="de-CH"/>
+        </w:rPr>
+        <w:t>. Sie ist für das Verhalten der Schlange verantwortlich.</w:t>
       </w:r>
     </w:p>
     <w:p>
@@ -3522,7 +4127,8 @@
       </w:pPr>
       <w:r>
         <w:rPr>
-          <w:lang w:val="de-CH"/>
+          <w:noProof/>
+          <w:lang w:val="de-CH" w:eastAsia="de-CH"/>
         </w:rPr>
         <w:lastRenderedPageBreak/>
         <w:drawing>
@@ -3543,7 +4149,7 @@
                     </pic:cNvPicPr>
                   </pic:nvPicPr>
                   <pic:blipFill>
-                    <a:blip r:embed="rId13" cstate="print"/>
+                    <a:blip r:embed="rId15" cstate="print"/>
                     <a:srcRect/>
                     <a:stretch>
                       <a:fillRect/>
@@ -3583,28 +4189,28 @@
         <w:rPr>
           <w:lang w:val="de-CH"/>
         </w:rPr>
-        <w:t xml:space="preserve">Am Anfang wird die neue Position bestimmt, welche sich durch die alte Position und die momentane Laufrichtung ergibt. Dann wird dieses „Zielfeld“ überprüft. Ist es ausserhalb des Spielfeldes, wird </w:t>
+        <w:t>Am Anfang wird die neue Position bestimmt, welche sich durch die alte Position und die momentane Laufrichtung ergibt. Dann wird dieses „</w:t>
+      </w:r>
+      <w:proofErr w:type="spellStart"/>
+      <w:r>
+        <w:rPr>
+          <w:lang w:val="de-CH"/>
+        </w:rPr>
+        <w:t>Zielfeld</w:t>
+      </w:r>
+      <w:proofErr w:type="spellEnd"/>
+      <w:r>
+        <w:rPr>
+          <w:lang w:val="de-CH"/>
+        </w:rPr>
+        <w:t xml:space="preserve">“ überprüft. Ist es ausserhalb des Spielfeldes, wird </w:t>
       </w:r>
       <w:r>
         <w:rPr>
           <w:i/>
           <w:lang w:val="de-CH"/>
         </w:rPr>
-        <w:t>CO</w:t>
-      </w:r>
-      <w:r>
-        <w:rPr>
-          <w:i/>
-          <w:lang w:val="de-CH"/>
-        </w:rPr>
-        <w:t>L</w:t>
-      </w:r>
-      <w:r>
-        <w:rPr>
-          <w:i/>
-          <w:lang w:val="de-CH"/>
-        </w:rPr>
-        <w:t>LISION</w:t>
+        <w:t>COLLISION</w:t>
       </w:r>
       <w:r>
         <w:rPr>
@@ -3642,19 +4248,7 @@
         <w:rPr>
           <w:lang w:val="de-CH"/>
         </w:rPr>
-        <w:t>Schlange verlängert (bei einer andern Variable, je nachdem, ob sie noch im Au</w:t>
-      </w:r>
-      <w:r>
-        <w:rPr>
-          <w:lang w:val="de-CH"/>
-        </w:rPr>
-        <w:t>f</w:t>
-      </w:r>
-      <w:r>
-        <w:rPr>
-          <w:lang w:val="de-CH"/>
-        </w:rPr>
-        <w:t xml:space="preserve">bau ist) und </w:t>
+        <w:t xml:space="preserve">Schlange verlängert (bei einer andern Variable, je nachdem, ob sie noch im Aufbau ist) und </w:t>
       </w:r>
       <w:r>
         <w:rPr>
@@ -3713,8 +4307,8 @@
           <w:lang w:val="de-CH"/>
         </w:rPr>
       </w:pPr>
-      <w:bookmarkStart w:id="16" w:name="_Toc345928003"/>
-      <w:bookmarkStart w:id="17" w:name="_Toc346298233"/>
+      <w:bookmarkStart w:id="17" w:name="_Toc345928003"/>
+      <w:bookmarkStart w:id="18" w:name="_Toc346298233"/>
       <w:r>
         <w:rPr>
           <w:lang w:val="de-CH"/>
@@ -3727,8 +4321,8 @@
         </w:rPr>
         <w:t>raphics</w:t>
       </w:r>
-      <w:bookmarkEnd w:id="16"/>
       <w:bookmarkEnd w:id="17"/>
+      <w:bookmarkEnd w:id="18"/>
     </w:p>
     <w:p>
       <w:pPr>
@@ -3741,7 +4335,21 @@
         <w:rPr>
           <w:lang w:val="de-CH"/>
         </w:rPr>
-        <w:t>Die Grafik-Funktionen im Modul graphics wurden von Marcel Bärtschi geschrieben.</w:t>
+        <w:t xml:space="preserve">Die Grafik-Funktionen im Modul </w:t>
+      </w:r>
+      <w:proofErr w:type="spellStart"/>
+      <w:r>
+        <w:rPr>
+          <w:lang w:val="de-CH"/>
+        </w:rPr>
+        <w:t>graphics</w:t>
+      </w:r>
+      <w:proofErr w:type="spellEnd"/>
+      <w:r>
+        <w:rPr>
+          <w:lang w:val="de-CH"/>
+        </w:rPr>
+        <w:t xml:space="preserve"> wurden von Marcel Bärtschi geschrieben.</w:t>
       </w:r>
       <w:r>
         <w:rPr>
@@ -3765,19 +4373,21 @@
         <w:rPr>
           <w:lang w:val="de-CH"/>
         </w:rPr>
-        <w:t>der uC/GUI Library mit den Spielfeldno</w:t>
-      </w:r>
-      <w:r>
-        <w:rPr>
-          <w:lang w:val="de-CH"/>
-        </w:rPr>
-        <w:t>r</w:t>
-      </w:r>
-      <w:r>
-        <w:rPr>
-          <w:lang w:val="de-CH"/>
-        </w:rPr>
-        <w:t>mierten Positionsangaben nutzen zu können.</w:t>
+        <w:t xml:space="preserve">der </w:t>
+      </w:r>
+      <w:proofErr w:type="spellStart"/>
+      <w:r>
+        <w:rPr>
+          <w:lang w:val="de-CH"/>
+        </w:rPr>
+        <w:t>uC</w:t>
+      </w:r>
+      <w:proofErr w:type="spellEnd"/>
+      <w:r>
+        <w:rPr>
+          <w:lang w:val="de-CH"/>
+        </w:rPr>
+        <w:t>/GUI Library mit den Spielfeldnormierten Positionsangaben nutzen zu können.</w:t>
       </w:r>
     </w:p>
     <w:p>
@@ -3807,7 +4417,7 @@
           <w:lang w:val="de-CH"/>
         </w:rPr>
       </w:pPr>
-      <w:bookmarkStart w:id="18" w:name="_Toc346298234"/>
+      <w:bookmarkStart w:id="19" w:name="_Toc346298234"/>
       <w:r>
         <w:rPr>
           <w:lang w:val="de-CH"/>
@@ -3827,7 +4437,7 @@
         </w:rPr>
         <w:t xml:space="preserve"> und Bedienungsanleitung</w:t>
       </w:r>
-      <w:bookmarkEnd w:id="18"/>
+      <w:bookmarkEnd w:id="19"/>
     </w:p>
     <w:p>
       <w:pPr>
@@ -3842,8 +4452,33 @@
           <w:color w:val="FF0000"/>
           <w:lang w:val="de-CH"/>
         </w:rPr>
-        <w:t>&lt; installation: blablbalbalbla</w:t>
-      </w:r>
+        <w:t xml:space="preserve">&lt; </w:t>
+      </w:r>
+      <w:proofErr w:type="spellStart"/>
+      <w:r>
+        <w:rPr>
+          <w:color w:val="FF0000"/>
+          <w:lang w:val="de-CH"/>
+        </w:rPr>
+        <w:t>installation</w:t>
+      </w:r>
+      <w:proofErr w:type="spellEnd"/>
+      <w:r>
+        <w:rPr>
+          <w:color w:val="FF0000"/>
+          <w:lang w:val="de-CH"/>
+        </w:rPr>
+        <w:t xml:space="preserve">: </w:t>
+      </w:r>
+      <w:proofErr w:type="spellStart"/>
+      <w:r>
+        <w:rPr>
+          <w:color w:val="FF0000"/>
+          <w:lang w:val="de-CH"/>
+        </w:rPr>
+        <w:t>blablbalbalbla</w:t>
+      </w:r>
+      <w:proofErr w:type="spellEnd"/>
       <w:r>
         <w:rPr>
           <w:color w:val="FF0000"/>
@@ -3894,7 +4529,21 @@
         <w:rPr>
           <w:lang w:val="de-CH"/>
         </w:rPr>
-        <w:t xml:space="preserve">Spätestens jetzt muss das Carme-Kit mit einem RS232-Kabel mit dem Computer verbunden und die Software darauf gestartet sein. </w:t>
+        <w:t xml:space="preserve">Spätestens jetzt muss das </w:t>
+      </w:r>
+      <w:proofErr w:type="spellStart"/>
+      <w:r>
+        <w:rPr>
+          <w:lang w:val="de-CH"/>
+        </w:rPr>
+        <w:t>Carme</w:t>
+      </w:r>
+      <w:proofErr w:type="spellEnd"/>
+      <w:r>
+        <w:rPr>
+          <w:lang w:val="de-CH"/>
+        </w:rPr>
+        <w:t xml:space="preserve">-Kit mit einem RS232-Kabel mit dem Computer verbunden und die Software darauf gestartet sein. </w:t>
       </w:r>
       <w:r>
         <w:rPr>
@@ -3906,19 +4555,7 @@
         <w:rPr>
           <w:lang w:val="de-CH"/>
         </w:rPr>
-        <w:t>Das Spiel beginnt  beim Drücken der ersten Taste. S</w:t>
-      </w:r>
-      <w:r>
-        <w:rPr>
-          <w:lang w:val="de-CH"/>
-        </w:rPr>
-        <w:t>o</w:t>
-      </w:r>
-      <w:r>
-        <w:rPr>
-          <w:lang w:val="de-CH"/>
-        </w:rPr>
-        <w:t>bald das Spiel vorbei ist, wird dies angezeigt und man kann mit einem beliebigen Tastendruck wieder in das Hauptmenü zurückkehren.</w:t>
+        <w:t>Das Spiel beginnt  beim Drücken der ersten Taste. Sobald das Spiel vorbei ist, wird dies angezeigt und man kann mit einem beliebigen Tastendruck wieder in das Hauptmenü zurückkehren.</w:t>
       </w:r>
     </w:p>
     <w:p>
@@ -3932,7 +4569,35 @@
         <w:rPr>
           <w:lang w:val="de-CH"/>
         </w:rPr>
-        <w:t xml:space="preserve">Den Comport, auf dem das Carme-Kit verbunden ist, kann </w:t>
+        <w:t xml:space="preserve">Den </w:t>
+      </w:r>
+      <w:proofErr w:type="spellStart"/>
+      <w:r>
+        <w:rPr>
+          <w:lang w:val="de-CH"/>
+        </w:rPr>
+        <w:t>Comport</w:t>
+      </w:r>
+      <w:proofErr w:type="spellEnd"/>
+      <w:r>
+        <w:rPr>
+          <w:lang w:val="de-CH"/>
+        </w:rPr>
+        <w:t xml:space="preserve">, auf dem das </w:t>
+      </w:r>
+      <w:proofErr w:type="spellStart"/>
+      <w:r>
+        <w:rPr>
+          <w:lang w:val="de-CH"/>
+        </w:rPr>
+        <w:t>Carme</w:t>
+      </w:r>
+      <w:proofErr w:type="spellEnd"/>
+      <w:r>
+        <w:rPr>
+          <w:lang w:val="de-CH"/>
+        </w:rPr>
+        <w:t xml:space="preserve">-Kit verbunden ist, kann </w:t>
       </w:r>
       <w:r>
         <w:rPr>
@@ -3956,7 +4621,21 @@
         <w:rPr>
           <w:lang w:val="de-CH"/>
         </w:rPr>
-        <w:t>dern. Man gelangt dadurch auf einen Bildschirm, der einen auffordert, die Comport-Nummer ei</w:t>
+        <w:t xml:space="preserve">dern. Man gelangt dadurch auf einen Bildschirm, der einen auffordert, die </w:t>
+      </w:r>
+      <w:proofErr w:type="spellStart"/>
+      <w:r>
+        <w:rPr>
+          <w:lang w:val="de-CH"/>
+        </w:rPr>
+        <w:t>Comport</w:t>
+      </w:r>
+      <w:proofErr w:type="spellEnd"/>
+      <w:r>
+        <w:rPr>
+          <w:lang w:val="de-CH"/>
+        </w:rPr>
+        <w:t>-Nummer ei</w:t>
       </w:r>
       <w:r>
         <w:rPr>
@@ -3982,7 +4661,21 @@
         <w:rPr>
           <w:lang w:val="de-CH"/>
         </w:rPr>
-        <w:t>Mit der Taste 2 kann eine Highscore-Liste angeschaut werden, die nach jedem Spiel aktualisiert wird (Das File „</w:t>
+        <w:t xml:space="preserve">Mit der Taste 2 kann eine </w:t>
+      </w:r>
+      <w:proofErr w:type="spellStart"/>
+      <w:r>
+        <w:rPr>
+          <w:lang w:val="de-CH"/>
+        </w:rPr>
+        <w:t>Highscore</w:t>
+      </w:r>
+      <w:proofErr w:type="spellEnd"/>
+      <w:r>
+        <w:rPr>
+          <w:lang w:val="de-CH"/>
+        </w:rPr>
+        <w:t>-Liste angeschaut werden, die nach jedem Spiel aktualisiert wird (Das File „</w:t>
       </w:r>
       <w:r>
         <w:rPr>
@@ -3994,19 +4687,7 @@
         <w:rPr>
           <w:lang w:val="de-CH"/>
         </w:rPr>
-        <w:t>“ muss im dazu im Ordner der ausführbaren Datei vo</w:t>
-      </w:r>
-      <w:r>
-        <w:rPr>
-          <w:lang w:val="de-CH"/>
-        </w:rPr>
-        <w:t>r</w:t>
-      </w:r>
-      <w:r>
-        <w:rPr>
-          <w:lang w:val="de-CH"/>
-        </w:rPr>
-        <w:t xml:space="preserve">handen sein). </w:t>
+        <w:t xml:space="preserve">“ muss im dazu im Ordner der ausführbaren Datei vorhanden sein). </w:t>
       </w:r>
     </w:p>
     <w:p>
@@ -4018,10 +4699,14 @@
           <w:color w:val="365F91" w:themeColor="accent1" w:themeShade="BF"/>
           <w:sz w:val="28"/>
           <w:szCs w:val="28"/>
-        </w:rPr>
-      </w:pPr>
-      <w:bookmarkStart w:id="19" w:name="_Toc345928004"/>
-      <w:r>
+          <w:lang w:val="de-CH"/>
+        </w:rPr>
+      </w:pPr>
+      <w:bookmarkStart w:id="20" w:name="_Toc345928004"/>
+      <w:r>
+        <w:rPr>
+          <w:lang w:val="de-CH"/>
+        </w:rPr>
         <w:br w:type="page"/>
       </w:r>
     </w:p>
@@ -4029,14 +4714,20 @@
       <w:pPr>
         <w:pStyle w:val="berschrift1"/>
         <w:jc w:val="both"/>
-      </w:pPr>
-      <w:bookmarkStart w:id="20" w:name="_Toc346298235"/>
-      <w:r>
+        <w:rPr>
+          <w:lang w:val="de-CH"/>
+        </w:rPr>
+      </w:pPr>
+      <w:bookmarkStart w:id="21" w:name="_Toc346298235"/>
+      <w:r>
+        <w:rPr>
+          <w:lang w:val="de-CH"/>
+        </w:rPr>
         <w:lastRenderedPageBreak/>
         <w:t>Mögliche Erweiterungen</w:t>
       </w:r>
-      <w:bookmarkEnd w:id="19"/>
       <w:bookmarkEnd w:id="20"/>
+      <w:bookmarkEnd w:id="21"/>
     </w:p>
     <w:p>
       <w:pPr>
@@ -4113,11 +4804,19 @@
           <w:lang w:val="de-CH"/>
         </w:rPr>
       </w:pPr>
-      <w:r>
-        <w:rPr>
-          <w:lang w:val="de-CH"/>
-        </w:rPr>
-        <w:t>Eingabebuffer erstellen (für schnelle Tastendrücke)</w:t>
+      <w:proofErr w:type="spellStart"/>
+      <w:r>
+        <w:rPr>
+          <w:lang w:val="de-CH"/>
+        </w:rPr>
+        <w:t>Eingabebuffer</w:t>
+      </w:r>
+      <w:proofErr w:type="spellEnd"/>
+      <w:r>
+        <w:rPr>
+          <w:lang w:val="de-CH"/>
+        </w:rPr>
+        <w:t xml:space="preserve"> erstellen (für schnelle Tastendrücke)</w:t>
       </w:r>
     </w:p>
     <w:p>
@@ -4147,16 +4846,16 @@
           <w:lang w:val="de-CH"/>
         </w:rPr>
       </w:pPr>
-      <w:bookmarkStart w:id="21" w:name="_Toc345928005"/>
-      <w:bookmarkStart w:id="22" w:name="_Toc346298236"/>
+      <w:bookmarkStart w:id="22" w:name="_Toc345928005"/>
+      <w:bookmarkStart w:id="23" w:name="_Toc346298236"/>
       <w:r>
         <w:rPr>
           <w:lang w:val="de-CH"/>
         </w:rPr>
         <w:t>Fazit</w:t>
       </w:r>
-      <w:bookmarkEnd w:id="21"/>
       <w:bookmarkEnd w:id="22"/>
+      <w:bookmarkEnd w:id="23"/>
     </w:p>
     <w:p>
       <w:pPr>
@@ -4221,14 +4920,14 @@
           <w:lang w:val="de-CH"/>
         </w:rPr>
       </w:pPr>
-      <w:bookmarkStart w:id="23" w:name="_Toc346298237"/>
+      <w:bookmarkStart w:id="24" w:name="_Toc346298237"/>
       <w:r>
         <w:rPr>
           <w:lang w:val="de-CH"/>
         </w:rPr>
         <w:t>Source Code Hosting</w:t>
       </w:r>
-      <w:bookmarkEnd w:id="23"/>
+      <w:bookmarkEnd w:id="24"/>
     </w:p>
     <w:p>
       <w:pPr>
@@ -4246,29 +4945,44 @@
         <w:rPr>
           <w:lang w:val="de-CH"/>
         </w:rPr>
-        <w:t>unter GitHub online verfügbar:</w:t>
-      </w:r>
-    </w:p>
-    <w:p>
-      <w:r>
-        <w:rPr>
-          <w:lang w:val="de-CH"/>
-        </w:rPr>
-        <w:t>Carme-Kit</w:t>
-      </w:r>
-      <w:r>
-        <w:rPr>
-          <w:lang w:val="de-CH"/>
-        </w:rPr>
-        <w:t xml:space="preserve"> Code Repository: </w:t>
-      </w:r>
-      <w:r>
-        <w:rPr>
-          <w:lang w:val="de-CH"/>
-        </w:rPr>
-        <w:t xml:space="preserve"> </w:t>
-      </w:r>
-      <w:hyperlink r:id="rId14" w:history="1">
+        <w:t xml:space="preserve">unter </w:t>
+      </w:r>
+      <w:proofErr w:type="spellStart"/>
+      <w:r>
+        <w:rPr>
+          <w:lang w:val="de-CH"/>
+        </w:rPr>
+        <w:t>GitHub</w:t>
+      </w:r>
+      <w:proofErr w:type="spellEnd"/>
+      <w:r>
+        <w:rPr>
+          <w:lang w:val="de-CH"/>
+        </w:rPr>
+        <w:t xml:space="preserve"> online verfügbar:</w:t>
+      </w:r>
+    </w:p>
+    <w:p>
+      <w:pPr>
+        <w:rPr>
+          <w:lang w:val="de-CH"/>
+        </w:rPr>
+      </w:pPr>
+      <w:proofErr w:type="spellStart"/>
+      <w:r>
+        <w:rPr>
+          <w:lang w:val="de-CH"/>
+        </w:rPr>
+        <w:t>Carme</w:t>
+      </w:r>
+      <w:proofErr w:type="spellEnd"/>
+      <w:r>
+        <w:rPr>
+          <w:lang w:val="de-CH"/>
+        </w:rPr>
+        <w:t xml:space="preserve">-Kit Code Repository:  </w:t>
+      </w:r>
+      <w:hyperlink r:id="rId16" w:history="1">
         <w:r>
           <w:rPr>
             <w:rStyle w:val="Hyperlink"/>
@@ -4277,22 +4991,14 @@
           <w:t>https://github.com/stocyr/Carme-Snake</w:t>
         </w:r>
       </w:hyperlink>
-      <w:bookmarkStart w:id="24" w:name="_GoBack"/>
-      <w:bookmarkEnd w:id="24"/>
       <w:r>
         <w:rPr>
           <w:lang w:val="de-CH"/>
         </w:rPr>
         <w:br/>
-        <w:t xml:space="preserve">Client Software Code Repository: </w:t>
-      </w:r>
-      <w:r>
-        <w:rPr>
-          <w:lang w:val="de-CH"/>
-        </w:rPr>
-        <w:t xml:space="preserve"> </w:t>
-      </w:r>
-      <w:hyperlink r:id="rId15" w:history="1">
+        <w:t xml:space="preserve">Client Software Code Repository:  </w:t>
+      </w:r>
+      <w:hyperlink r:id="rId17" w:history="1">
         <w:r>
           <w:rPr>
             <w:rStyle w:val="Hyperlink"/>
@@ -4318,7 +5024,21 @@
         <w:rPr>
           <w:lang w:val="de-CH"/>
         </w:rPr>
-        <w:t>s Sourcefile wo bearbeitet hat.</w:t>
+        <w:t xml:space="preserve">s </w:t>
+      </w:r>
+      <w:proofErr w:type="spellStart"/>
+      <w:r>
+        <w:rPr>
+          <w:lang w:val="de-CH"/>
+        </w:rPr>
+        <w:t>Sourcefile</w:t>
+      </w:r>
+      <w:proofErr w:type="spellEnd"/>
+      <w:r>
+        <w:rPr>
+          <w:lang w:val="de-CH"/>
+        </w:rPr>
+        <w:t xml:space="preserve"> wo bearbeitet hat.</w:t>
       </w:r>
     </w:p>
     <w:p>
@@ -4332,8 +5052,16 @@
         <w:rPr>
           <w:lang w:val="de-CH"/>
         </w:rPr>
-        <w:t>Weiterführende Dokumentation mit Doxygen</w:t>
-      </w:r>
+        <w:t xml:space="preserve">Weiterführende Dokumentation mit </w:t>
+      </w:r>
+      <w:proofErr w:type="spellStart"/>
+      <w:r>
+        <w:rPr>
+          <w:lang w:val="de-CH"/>
+        </w:rPr>
+        <w:t>Doxygen</w:t>
+      </w:r>
+      <w:proofErr w:type="spellEnd"/>
     </w:p>
     <w:p>
       <w:pPr>
@@ -4346,7 +5074,49 @@
         <w:rPr>
           <w:lang w:val="de-CH"/>
         </w:rPr>
-        <w:t>Der gesamte Code, der von uns geschrieben wurde (also exklusiv der Marsenne Twister Bibliothek) ist mit Doxygen Kommentaren Dokumentiert. Die Dokumentation dazu kann als weiterführendes und vor allem sehr Code-spezifisches Nachschlagewerk dienen. Sie wurde als HTML-Dokumentation b</w:t>
+        <w:t xml:space="preserve">Der gesamte Code, der von uns geschrieben wurde (also exklusiv der </w:t>
+      </w:r>
+      <w:proofErr w:type="spellStart"/>
+      <w:r>
+        <w:rPr>
+          <w:lang w:val="de-CH"/>
+        </w:rPr>
+        <w:t>Marsenne</w:t>
+      </w:r>
+      <w:proofErr w:type="spellEnd"/>
+      <w:r>
+        <w:rPr>
+          <w:lang w:val="de-CH"/>
+        </w:rPr>
+        <w:t xml:space="preserve"> </w:t>
+      </w:r>
+      <w:proofErr w:type="spellStart"/>
+      <w:r>
+        <w:rPr>
+          <w:lang w:val="de-CH"/>
+        </w:rPr>
+        <w:t>Twister</w:t>
+      </w:r>
+      <w:proofErr w:type="spellEnd"/>
+      <w:r>
+        <w:rPr>
+          <w:lang w:val="de-CH"/>
+        </w:rPr>
+        <w:t xml:space="preserve"> Bibliothek) ist mit </w:t>
+      </w:r>
+      <w:proofErr w:type="spellStart"/>
+      <w:r>
+        <w:rPr>
+          <w:lang w:val="de-CH"/>
+        </w:rPr>
+        <w:t>Doxygen</w:t>
+      </w:r>
+      <w:proofErr w:type="spellEnd"/>
+      <w:r>
+        <w:rPr>
+          <w:lang w:val="de-CH"/>
+        </w:rPr>
+        <w:t xml:space="preserve"> Kommentaren Dokumentiert. Die Dokumentation dazu kann als weiterführendes und vor allem sehr Code-spezifisches Nachschlagewerk dienen. Sie wurde als HTML-Dokumentation b</w:t>
       </w:r>
       <w:r>
         <w:rPr>
@@ -4362,7 +5132,7 @@
       </w:r>
     </w:p>
     <w:sectPr>
-      <w:footerReference w:type="default" r:id="rId16"/>
+      <w:footerReference w:type="default" r:id="rId18"/>
       <w:pgSz w:w="11906" w:h="16838"/>
       <w:pgMar w:top="1417" w:right="1417" w:bottom="1134" w:left="1417" w:header="708" w:footer="708" w:gutter="0"/>
       <w:cols w:space="708"/>
@@ -4449,7 +5219,7 @@
         <w:noProof/>
         <w:lang w:val="de-CH"/>
       </w:rPr>
-      <w:t>9</w:t>
+      <w:t>8</w:t>
     </w:r>
     <w:r>
       <w:rPr>
@@ -4469,7 +5239,7 @@
           <w:noProof/>
           <w:lang w:val="de-CH"/>
         </w:rPr>
-        <w:t>9</w:t>
+        <w:t>11</w:t>
       </w:r>
     </w:fldSimple>
   </w:p>
@@ -5102,7 +5872,7 @@
   <w:style w:type="paragraph" w:default="1" w:styleId="Standard">
     <w:name w:val="Normal"/>
     <w:qFormat/>
-    <w:rsid w:val="00B9536F"/>
+    <w:rsid w:val="00043CAA"/>
   </w:style>
   <w:style w:type="paragraph" w:styleId="berschrift1">
     <w:name w:val="heading 1"/>
@@ -6025,6 +6795,77 @@
       <w:u w:val="single"/>
     </w:rPr>
   </w:style>
+  <w:style w:type="paragraph" w:styleId="Listenabsatz">
+    <w:name w:val="List Paragraph"/>
+    <w:basedOn w:val="Standard"/>
+    <w:uiPriority w:val="34"/>
+    <w:qFormat/>
+    <w:rsid w:val="00693B01"/>
+    <w:pPr>
+      <w:ind w:left="720"/>
+      <w:contextualSpacing/>
+    </w:pPr>
+  </w:style>
+  <w:style w:type="character" w:styleId="BesuchterHyperlink">
+    <w:name w:val="FollowedHyperlink"/>
+    <w:basedOn w:val="Absatz-Standardschriftart"/>
+    <w:uiPriority w:val="99"/>
+    <w:semiHidden/>
+    <w:unhideWhenUsed/>
+    <w:rsid w:val="00F00DCC"/>
+    <w:rPr>
+      <w:color w:val="800080" w:themeColor="followedHyperlink"/>
+      <w:u w:val="single"/>
+    </w:rPr>
+  </w:style>
+  <w:style w:type="paragraph" w:styleId="Kopfzeile">
+    <w:name w:val="header"/>
+    <w:basedOn w:val="Standard"/>
+    <w:link w:val="KopfzeileZchn"/>
+    <w:uiPriority w:val="99"/>
+    <w:semiHidden/>
+    <w:unhideWhenUsed/>
+    <w:rsid w:val="00236743"/>
+    <w:pPr>
+      <w:tabs>
+        <w:tab w:val="center" w:pos="4536"/>
+        <w:tab w:val="right" w:pos="9072"/>
+      </w:tabs>
+      <w:spacing w:after="0" w:line="240" w:lineRule="auto"/>
+    </w:pPr>
+  </w:style>
+  <w:style w:type="character" w:customStyle="1" w:styleId="KopfzeileZchn">
+    <w:name w:val="Kopfzeile Zchn"/>
+    <w:basedOn w:val="Absatz-Standardschriftart"/>
+    <w:link w:val="Kopfzeile"/>
+    <w:uiPriority w:val="99"/>
+    <w:semiHidden/>
+    <w:rsid w:val="00236743"/>
+  </w:style>
+  <w:style w:type="paragraph" w:styleId="Fuzeile">
+    <w:name w:val="footer"/>
+    <w:basedOn w:val="Standard"/>
+    <w:link w:val="FuzeileZchn"/>
+    <w:uiPriority w:val="99"/>
+    <w:semiHidden/>
+    <w:unhideWhenUsed/>
+    <w:rsid w:val="00236743"/>
+    <w:pPr>
+      <w:tabs>
+        <w:tab w:val="center" w:pos="4536"/>
+        <w:tab w:val="right" w:pos="9072"/>
+      </w:tabs>
+      <w:spacing w:after="0" w:line="240" w:lineRule="auto"/>
+    </w:pPr>
+  </w:style>
+  <w:style w:type="character" w:customStyle="1" w:styleId="FuzeileZchn">
+    <w:name w:val="Fußzeile Zchn"/>
+    <w:basedOn w:val="Absatz-Standardschriftart"/>
+    <w:link w:val="Fuzeile"/>
+    <w:uiPriority w:val="99"/>
+    <w:semiHidden/>
+    <w:rsid w:val="00236743"/>
+  </w:style>
 </w:styles>
 </file>
 
@@ -6316,7 +7157,7 @@
 </file>
 
 <file path=customXml/itemProps1.xml><?xml version="1.0" encoding="utf-8"?>
-<ds:datastoreItem xmlns:ds="http://schemas.openxmlformats.org/officeDocument/2006/customXml" ds:itemID="{090F154A-8237-4D7D-BE9C-5C42D1414ABC}">
+<ds:datastoreItem xmlns:ds="http://schemas.openxmlformats.org/officeDocument/2006/customXml" ds:itemID="{FE35DC58-E181-4586-9EC8-D22C227924C6}">
   <ds:schemaRefs>
     <ds:schemaRef ds:uri="http://schemas.openxmlformats.org/officeDocument/2006/bibliography"/>
   </ds:schemaRefs>

</xml_diff>

<commit_message>
edited doc, deletet ralphs uart init, not shure whether it works or not
</commit_message>
<xml_diff>
--- a/doc/Carme-Snake.docx
+++ b/doc/Carme-Snake.docx
@@ -1,10 +1,10 @@
 
 <file path=word/document.xml><?xml version="1.0" encoding="utf-8"?>
-<w:document xmlns:ve="http://schemas.openxmlformats.org/markup-compatibility/2006" xmlns:o="urn:schemas-microsoft-com:office:office" xmlns:r="http://schemas.openxmlformats.org/officeDocument/2006/relationships" xmlns:m="http://schemas.openxmlformats.org/officeDocument/2006/math" xmlns:v="urn:schemas-microsoft-com:vml" xmlns:wp="http://schemas.openxmlformats.org/drawingml/2006/wordprocessingDrawing" xmlns:w10="urn:schemas-microsoft-com:office:word" xmlns:w="http://schemas.openxmlformats.org/wordprocessingml/2006/main" xmlns:wne="http://schemas.microsoft.com/office/word/2006/wordml">
+<w:document xmlns:wpc="http://schemas.microsoft.com/office/word/2010/wordprocessingCanvas" xmlns:mc="http://schemas.openxmlformats.org/markup-compatibility/2006" xmlns:o="urn:schemas-microsoft-com:office:office" xmlns:r="http://schemas.openxmlformats.org/officeDocument/2006/relationships" xmlns:m="http://schemas.openxmlformats.org/officeDocument/2006/math" xmlns:v="urn:schemas-microsoft-com:vml" xmlns:wp14="http://schemas.microsoft.com/office/word/2010/wordprocessingDrawing" xmlns:wp="http://schemas.openxmlformats.org/drawingml/2006/wordprocessingDrawing" xmlns:w10="urn:schemas-microsoft-com:office:word" xmlns:w="http://schemas.openxmlformats.org/wordprocessingml/2006/main" xmlns:w14="http://schemas.microsoft.com/office/word/2010/wordml" xmlns:wpg="http://schemas.microsoft.com/office/word/2010/wordprocessingGroup" xmlns:wpi="http://schemas.microsoft.com/office/word/2010/wordprocessingInk" xmlns:wne="http://schemas.microsoft.com/office/word/2006/wordml" xmlns:wps="http://schemas.microsoft.com/office/word/2010/wordprocessingShape" mc:Ignorable="w14 wp14">
   <w:body>
     <w:tbl>
       <w:tblPr>
-        <w:tblStyle w:val="Tabellengitternetz"/>
+        <w:tblStyle w:val="Tabellenraster"/>
         <w:tblpPr w:leftFromText="141" w:rightFromText="141" w:vertAnchor="text" w:horzAnchor="margin" w:tblpY="2704"/>
         <w:tblW w:w="0" w:type="auto"/>
         <w:tblBorders>
@@ -15,7 +15,7 @@
           <w:insideH w:val="none" w:sz="0" w:space="0" w:color="auto"/>
           <w:insideV w:val="none" w:sz="0" w:space="0" w:color="auto"/>
         </w:tblBorders>
-        <w:tblLook w:val="04A0"/>
+        <w:tblLook w:val="04A0" w:firstRow="1" w:lastRow="0" w:firstColumn="1" w:lastColumn="0" w:noHBand="0" w:noVBand="1"/>
       </w:tblPr>
       <w:tblGrid>
         <w:gridCol w:w="4754"/>
@@ -38,7 +38,6 @@
             <w:r>
               <w:rPr>
                 <w:noProof/>
-                <w:lang w:val="de-CH" w:eastAsia="de-CH"/>
               </w:rPr>
               <w:drawing>
                 <wp:inline distT="0" distB="0" distL="0" distR="0">
@@ -58,7 +57,7 @@
                           </pic:cNvPicPr>
                         </pic:nvPicPr>
                         <pic:blipFill>
-                          <a:blip r:embed="rId8" cstate="print"/>
+                          <a:blip r:embed="rId9" cstate="print"/>
                           <a:srcRect/>
                           <a:stretch>
                             <a:fillRect/>
@@ -104,7 +103,6 @@
             <w:r>
               <w:rPr>
                 <w:noProof/>
-                <w:lang w:val="de-CH" w:eastAsia="de-CH"/>
               </w:rPr>
               <w:drawing>
                 <wp:inline distT="0" distB="0" distL="0" distR="0">
@@ -124,7 +122,7 @@
                           </pic:cNvPicPr>
                         </pic:nvPicPr>
                         <pic:blipFill>
-                          <a:blip r:embed="rId9" cstate="print"/>
+                          <a:blip r:embed="rId10" cstate="print"/>
                           <a:srcRect l="37496" r="37195"/>
                           <a:stretch>
                             <a:fillRect/>
@@ -152,6 +150,8 @@
                 </wp:inline>
               </w:drawing>
             </w:r>
+            <w:bookmarkStart w:id="0" w:name="_GoBack"/>
+            <w:bookmarkEnd w:id="0"/>
           </w:p>
         </w:tc>
       </w:tr>
@@ -183,14 +183,14 @@
           <w:lang w:val="de-CH"/>
         </w:rPr>
       </w:pPr>
-      <w:bookmarkStart w:id="0" w:name="_Toc346298222"/>
+      <w:bookmarkStart w:id="1" w:name="_Toc346412359"/>
       <w:r>
         <w:rPr>
           <w:lang w:val="de-CH"/>
         </w:rPr>
         <w:t>Ein Programmierprojekt in C und Assembler</w:t>
       </w:r>
-      <w:bookmarkEnd w:id="0"/>
+      <w:bookmarkEnd w:id="1"/>
     </w:p>
     <w:p>
       <w:pPr>
@@ -420,6 +420,7 @@
           <w:docPartUnique/>
         </w:docPartObj>
       </w:sdtPr>
+      <w:sdtEndPr/>
       <w:sdtContent>
         <w:p>
           <w:pPr>
@@ -437,7 +438,6 @@
             </w:tabs>
             <w:rPr>
               <w:noProof/>
-              <w:lang w:val="de-CH" w:eastAsia="de-CH"/>
             </w:rPr>
           </w:pPr>
           <w:r>
@@ -458,7 +458,7 @@
             </w:rPr>
             <w:fldChar w:fldCharType="separate"/>
           </w:r>
-          <w:hyperlink w:anchor="_Toc346298222" w:history="1">
+          <w:hyperlink w:anchor="_Toc346412359" w:history="1">
             <w:r>
               <w:rPr>
                 <w:rStyle w:val="Hyperlink"/>
@@ -486,7 +486,7 @@
                 <w:noProof/>
                 <w:webHidden/>
               </w:rPr>
-              <w:instrText xml:space="preserve"> PAGEREF _Toc346298222 \h </w:instrText>
+              <w:instrText xml:space="preserve"> PAGEREF _Toc346412359 \h </w:instrText>
             </w:r>
             <w:r>
               <w:rPr>
@@ -525,10 +525,9 @@
             </w:tabs>
             <w:rPr>
               <w:noProof/>
-              <w:lang w:val="de-CH" w:eastAsia="de-CH"/>
             </w:rPr>
           </w:pPr>
-          <w:hyperlink w:anchor="_Toc346298223" w:history="1">
+          <w:hyperlink w:anchor="_Toc346412360" w:history="1">
             <w:r>
               <w:rPr>
                 <w:rStyle w:val="Hyperlink"/>
@@ -556,7 +555,7 @@
                 <w:noProof/>
                 <w:webHidden/>
               </w:rPr>
-              <w:instrText xml:space="preserve"> PAGEREF _Toc346298223 \h </w:instrText>
+              <w:instrText xml:space="preserve"> PAGEREF _Toc346412360 \h </w:instrText>
             </w:r>
             <w:r>
               <w:rPr>
@@ -595,10 +594,9 @@
             </w:tabs>
             <w:rPr>
               <w:noProof/>
-              <w:lang w:val="de-CH" w:eastAsia="de-CH"/>
             </w:rPr>
           </w:pPr>
-          <w:hyperlink w:anchor="_Toc346298224" w:history="1">
+          <w:hyperlink w:anchor="_Toc346412361" w:history="1">
             <w:r>
               <w:rPr>
                 <w:rStyle w:val="Hyperlink"/>
@@ -626,7 +624,7 @@
                 <w:noProof/>
                 <w:webHidden/>
               </w:rPr>
-              <w:instrText xml:space="preserve"> PAGEREF _Toc346298224 \h </w:instrText>
+              <w:instrText xml:space="preserve"> PAGEREF _Toc346412361 \h </w:instrText>
             </w:r>
             <w:r>
               <w:rPr>
@@ -665,15 +663,14 @@
             </w:tabs>
             <w:rPr>
               <w:noProof/>
-              <w:lang w:val="de-CH" w:eastAsia="de-CH"/>
             </w:rPr>
           </w:pPr>
-          <w:hyperlink w:anchor="_Toc346298225" w:history="1">
+          <w:hyperlink w:anchor="_Toc346412362" w:history="1">
             <w:r>
               <w:rPr>
                 <w:rStyle w:val="Hyperlink"/>
                 <w:noProof/>
-                <w:lang w:val="fr-CH"/>
+                <w:lang w:val="de-CH"/>
               </w:rPr>
               <w:t>PC Client Code</w:t>
             </w:r>
@@ -696,7 +693,7 @@
                 <w:noProof/>
                 <w:webHidden/>
               </w:rPr>
-              <w:instrText xml:space="preserve"> PAGEREF _Toc346298225 \h </w:instrText>
+              <w:instrText xml:space="preserve"> PAGEREF _Toc346412362 \h </w:instrText>
             </w:r>
             <w:r>
               <w:rPr>
@@ -735,10 +732,9 @@
             </w:tabs>
             <w:rPr>
               <w:noProof/>
-              <w:lang w:val="de-CH" w:eastAsia="de-CH"/>
             </w:rPr>
           </w:pPr>
-          <w:hyperlink w:anchor="_Toc346298226" w:history="1">
+          <w:hyperlink w:anchor="_Toc346412363" w:history="1">
             <w:r>
               <w:rPr>
                 <w:rStyle w:val="Hyperlink"/>
@@ -766,7 +762,7 @@
                 <w:noProof/>
                 <w:webHidden/>
               </w:rPr>
-              <w:instrText xml:space="preserve"> PAGEREF _Toc346298226 \h </w:instrText>
+              <w:instrText xml:space="preserve"> PAGEREF _Toc346412363 \h </w:instrText>
             </w:r>
             <w:r>
               <w:rPr>
@@ -786,7 +782,7 @@
                 <w:noProof/>
                 <w:webHidden/>
               </w:rPr>
-              <w:t>4</w:t>
+              <w:t>5</w:t>
             </w:r>
             <w:r>
               <w:rPr>
@@ -805,10 +801,9 @@
             </w:tabs>
             <w:rPr>
               <w:noProof/>
-              <w:lang w:val="de-CH" w:eastAsia="de-CH"/>
             </w:rPr>
           </w:pPr>
-          <w:hyperlink w:anchor="_Toc346298227" w:history="1">
+          <w:hyperlink w:anchor="_Toc346412364" w:history="1">
             <w:r>
               <w:rPr>
                 <w:rStyle w:val="Hyperlink"/>
@@ -836,7 +831,7 @@
                 <w:noProof/>
                 <w:webHidden/>
               </w:rPr>
-              <w:instrText xml:space="preserve"> PAGEREF _Toc346298227 \h </w:instrText>
+              <w:instrText xml:space="preserve"> PAGEREF _Toc346412364 \h </w:instrText>
             </w:r>
             <w:r>
               <w:rPr>
@@ -856,7 +851,7 @@
                 <w:noProof/>
                 <w:webHidden/>
               </w:rPr>
-              <w:t>4</w:t>
+              <w:t>6</w:t>
             </w:r>
             <w:r>
               <w:rPr>
@@ -875,10 +870,9 @@
             </w:tabs>
             <w:rPr>
               <w:noProof/>
-              <w:lang w:val="de-CH" w:eastAsia="de-CH"/>
             </w:rPr>
           </w:pPr>
-          <w:hyperlink w:anchor="_Toc346298228" w:history="1">
+          <w:hyperlink w:anchor="_Toc346412365" w:history="1">
             <w:r>
               <w:rPr>
                 <w:rStyle w:val="Hyperlink"/>
@@ -906,7 +900,7 @@
                 <w:noProof/>
                 <w:webHidden/>
               </w:rPr>
-              <w:instrText xml:space="preserve"> PAGEREF _Toc346298228 \h </w:instrText>
+              <w:instrText xml:space="preserve"> PAGEREF _Toc346412365 \h </w:instrText>
             </w:r>
             <w:r>
               <w:rPr>
@@ -926,7 +920,7 @@
                 <w:noProof/>
                 <w:webHidden/>
               </w:rPr>
-              <w:t>4</w:t>
+              <w:t>7</w:t>
             </w:r>
             <w:r>
               <w:rPr>
@@ -945,10 +939,9 @@
             </w:tabs>
             <w:rPr>
               <w:noProof/>
-              <w:lang w:val="de-CH" w:eastAsia="de-CH"/>
             </w:rPr>
           </w:pPr>
-          <w:hyperlink w:anchor="_Toc346298229" w:history="1">
+          <w:hyperlink w:anchor="_Toc346412366" w:history="1">
             <w:r>
               <w:rPr>
                 <w:rStyle w:val="Hyperlink"/>
@@ -976,7 +969,7 @@
                 <w:noProof/>
                 <w:webHidden/>
               </w:rPr>
-              <w:instrText xml:space="preserve"> PAGEREF _Toc346298229 \h </w:instrText>
+              <w:instrText xml:space="preserve"> PAGEREF _Toc346412366 \h </w:instrText>
             </w:r>
             <w:r>
               <w:rPr>
@@ -996,7 +989,7 @@
                 <w:noProof/>
                 <w:webHidden/>
               </w:rPr>
-              <w:t>5</w:t>
+              <w:t>8</w:t>
             </w:r>
             <w:r>
               <w:rPr>
@@ -1015,15 +1008,14 @@
             </w:tabs>
             <w:rPr>
               <w:noProof/>
-              <w:lang w:val="de-CH" w:eastAsia="de-CH"/>
             </w:rPr>
           </w:pPr>
-          <w:hyperlink w:anchor="_Toc346298230" w:history="1">
+          <w:hyperlink w:anchor="_Toc346412367" w:history="1">
             <w:r>
               <w:rPr>
                 <w:rStyle w:val="Hyperlink"/>
                 <w:noProof/>
-                <w:lang w:val="fr-CH"/>
+                <w:lang w:val="de-CH"/>
               </w:rPr>
               <w:t>Interrupt Handler</w:t>
             </w:r>
@@ -1046,7 +1038,7 @@
                 <w:noProof/>
                 <w:webHidden/>
               </w:rPr>
-              <w:instrText xml:space="preserve"> PAGEREF _Toc346298230 \h </w:instrText>
+              <w:instrText xml:space="preserve"> PAGEREF _Toc346412367 \h </w:instrText>
             </w:r>
             <w:r>
               <w:rPr>
@@ -1066,7 +1058,7 @@
                 <w:noProof/>
                 <w:webHidden/>
               </w:rPr>
-              <w:t>5</w:t>
+              <w:t>8</w:t>
             </w:r>
             <w:r>
               <w:rPr>
@@ -1085,10 +1077,9 @@
             </w:tabs>
             <w:rPr>
               <w:noProof/>
-              <w:lang w:val="de-CH" w:eastAsia="de-CH"/>
             </w:rPr>
           </w:pPr>
-          <w:hyperlink w:anchor="_Toc346298231" w:history="1">
+          <w:hyperlink w:anchor="_Toc346412368" w:history="1">
             <w:r>
               <w:rPr>
                 <w:rStyle w:val="Hyperlink"/>
@@ -1116,7 +1107,7 @@
                 <w:noProof/>
                 <w:webHidden/>
               </w:rPr>
-              <w:instrText xml:space="preserve"> PAGEREF _Toc346298231 \h </w:instrText>
+              <w:instrText xml:space="preserve"> PAGEREF _Toc346412368 \h </w:instrText>
             </w:r>
             <w:r>
               <w:rPr>
@@ -1136,7 +1127,7 @@
                 <w:noProof/>
                 <w:webHidden/>
               </w:rPr>
-              <w:t>5</w:t>
+              <w:t>9</w:t>
             </w:r>
             <w:r>
               <w:rPr>
@@ -1155,10 +1146,9 @@
             </w:tabs>
             <w:rPr>
               <w:noProof/>
-              <w:lang w:val="de-CH" w:eastAsia="de-CH"/>
             </w:rPr>
           </w:pPr>
-          <w:hyperlink w:anchor="_Toc346298232" w:history="1">
+          <w:hyperlink w:anchor="_Toc346412369" w:history="1">
             <w:r>
               <w:rPr>
                 <w:rStyle w:val="Hyperlink"/>
@@ -1186,7 +1176,7 @@
                 <w:noProof/>
                 <w:webHidden/>
               </w:rPr>
-              <w:instrText xml:space="preserve"> PAGEREF _Toc346298232 \h </w:instrText>
+              <w:instrText xml:space="preserve"> PAGEREF _Toc346412369 \h </w:instrText>
             </w:r>
             <w:r>
               <w:rPr>
@@ -1206,7 +1196,7 @@
                 <w:noProof/>
                 <w:webHidden/>
               </w:rPr>
-              <w:t>6</w:t>
+              <w:t>10</w:t>
             </w:r>
             <w:r>
               <w:rPr>
@@ -1225,10 +1215,9 @@
             </w:tabs>
             <w:rPr>
               <w:noProof/>
-              <w:lang w:val="de-CH" w:eastAsia="de-CH"/>
             </w:rPr>
           </w:pPr>
-          <w:hyperlink w:anchor="_Toc346298233" w:history="1">
+          <w:hyperlink w:anchor="_Toc346412370" w:history="1">
             <w:r>
               <w:rPr>
                 <w:rStyle w:val="Hyperlink"/>
@@ -1256,7 +1245,7 @@
                 <w:noProof/>
                 <w:webHidden/>
               </w:rPr>
-              <w:instrText xml:space="preserve"> PAGEREF _Toc346298233 \h </w:instrText>
+              <w:instrText xml:space="preserve"> PAGEREF _Toc346412370 \h </w:instrText>
             </w:r>
             <w:r>
               <w:rPr>
@@ -1276,7 +1265,7 @@
                 <w:noProof/>
                 <w:webHidden/>
               </w:rPr>
-              <w:t>7</w:t>
+              <w:t>11</w:t>
             </w:r>
             <w:r>
               <w:rPr>
@@ -1295,17 +1284,16 @@
             </w:tabs>
             <w:rPr>
               <w:noProof/>
-              <w:lang w:val="de-CH" w:eastAsia="de-CH"/>
             </w:rPr>
           </w:pPr>
-          <w:hyperlink w:anchor="_Toc346298234" w:history="1">
+          <w:hyperlink w:anchor="_Toc346412371" w:history="1">
             <w:r>
               <w:rPr>
                 <w:rStyle w:val="Hyperlink"/>
                 <w:noProof/>
                 <w:lang w:val="de-CH"/>
               </w:rPr>
-              <w:t>Installations- und Bedienungsanleitung</w:t>
+              <w:t>Spielbeschrieb</w:t>
             </w:r>
             <w:r>
               <w:rPr>
@@ -1326,7 +1314,7 @@
                 <w:noProof/>
                 <w:webHidden/>
               </w:rPr>
-              <w:instrText xml:space="preserve"> PAGEREF _Toc346298234 \h </w:instrText>
+              <w:instrText xml:space="preserve"> PAGEREF _Toc346412371 \h </w:instrText>
             </w:r>
             <w:r>
               <w:rPr>
@@ -1346,7 +1334,7 @@
                 <w:noProof/>
                 <w:webHidden/>
               </w:rPr>
-              <w:t>8</w:t>
+              <w:t>12</w:t>
             </w:r>
             <w:r>
               <w:rPr>
@@ -1365,16 +1353,16 @@
             </w:tabs>
             <w:rPr>
               <w:noProof/>
-              <w:lang w:val="de-CH" w:eastAsia="de-CH"/>
             </w:rPr>
           </w:pPr>
-          <w:hyperlink w:anchor="_Toc346298235" w:history="1">
+          <w:hyperlink w:anchor="_Toc346412372" w:history="1">
             <w:r>
               <w:rPr>
                 <w:rStyle w:val="Hyperlink"/>
                 <w:noProof/>
-              </w:rPr>
-              <w:t>Mögliche Erweiterungen</w:t>
+                <w:lang w:val="de-CH"/>
+              </w:rPr>
+              <w:t>Bedienungsanleitung</w:t>
             </w:r>
             <w:r>
               <w:rPr>
@@ -1395,7 +1383,7 @@
                 <w:noProof/>
                 <w:webHidden/>
               </w:rPr>
-              <w:instrText xml:space="preserve"> PAGEREF _Toc346298235 \h </w:instrText>
+              <w:instrText xml:space="preserve"> PAGEREF _Toc346412372 \h </w:instrText>
             </w:r>
             <w:r>
               <w:rPr>
@@ -1415,7 +1403,7 @@
                 <w:noProof/>
                 <w:webHidden/>
               </w:rPr>
-              <w:t>9</w:t>
+              <w:t>12</w:t>
             </w:r>
             <w:r>
               <w:rPr>
@@ -1434,17 +1422,16 @@
             </w:tabs>
             <w:rPr>
               <w:noProof/>
-              <w:lang w:val="de-CH" w:eastAsia="de-CH"/>
             </w:rPr>
           </w:pPr>
-          <w:hyperlink w:anchor="_Toc346298236" w:history="1">
+          <w:hyperlink w:anchor="_Toc346412373" w:history="1">
             <w:r>
               <w:rPr>
                 <w:rStyle w:val="Hyperlink"/>
                 <w:noProof/>
                 <w:lang w:val="de-CH"/>
               </w:rPr>
-              <w:t>Fazit</w:t>
+              <w:t>Mögliche Erweiterungen</w:t>
             </w:r>
             <w:r>
               <w:rPr>
@@ -1465,7 +1452,7 @@
                 <w:noProof/>
                 <w:webHidden/>
               </w:rPr>
-              <w:instrText xml:space="preserve"> PAGEREF _Toc346298236 \h </w:instrText>
+              <w:instrText xml:space="preserve"> PAGEREF _Toc346412373 \h </w:instrText>
             </w:r>
             <w:r>
               <w:rPr>
@@ -1485,7 +1472,7 @@
                 <w:noProof/>
                 <w:webHidden/>
               </w:rPr>
-              <w:t>9</w:t>
+              <w:t>13</w:t>
             </w:r>
             <w:r>
               <w:rPr>
@@ -1504,16 +1491,84 @@
             </w:tabs>
             <w:rPr>
               <w:noProof/>
-              <w:lang w:val="de-CH" w:eastAsia="de-CH"/>
             </w:rPr>
           </w:pPr>
-          <w:hyperlink w:anchor="_Toc346298237" w:history="1">
+          <w:hyperlink w:anchor="_Toc346412374" w:history="1">
             <w:r>
               <w:rPr>
                 <w:rStyle w:val="Hyperlink"/>
                 <w:noProof/>
                 <w:lang w:val="de-CH"/>
               </w:rPr>
+              <w:t>Fazit</w:t>
+            </w:r>
+            <w:r>
+              <w:rPr>
+                <w:noProof/>
+                <w:webHidden/>
+              </w:rPr>
+              <w:tab/>
+            </w:r>
+            <w:r>
+              <w:rPr>
+                <w:noProof/>
+                <w:webHidden/>
+              </w:rPr>
+              <w:fldChar w:fldCharType="begin"/>
+            </w:r>
+            <w:r>
+              <w:rPr>
+                <w:noProof/>
+                <w:webHidden/>
+              </w:rPr>
+              <w:instrText xml:space="preserve"> PAGEREF _Toc346412374 \h </w:instrText>
+            </w:r>
+            <w:r>
+              <w:rPr>
+                <w:noProof/>
+                <w:webHidden/>
+              </w:rPr>
+            </w:r>
+            <w:r>
+              <w:rPr>
+                <w:noProof/>
+                <w:webHidden/>
+              </w:rPr>
+              <w:fldChar w:fldCharType="separate"/>
+            </w:r>
+            <w:r>
+              <w:rPr>
+                <w:noProof/>
+                <w:webHidden/>
+              </w:rPr>
+              <w:t>13</w:t>
+            </w:r>
+            <w:r>
+              <w:rPr>
+                <w:noProof/>
+                <w:webHidden/>
+              </w:rPr>
+              <w:fldChar w:fldCharType="end"/>
+            </w:r>
+          </w:hyperlink>
+        </w:p>
+        <w:p>
+          <w:pPr>
+            <w:pStyle w:val="Verzeichnis1"/>
+            <w:tabs>
+              <w:tab w:val="right" w:leader="dot" w:pos="9062"/>
+            </w:tabs>
+            <w:rPr>
+              <w:noProof/>
+            </w:rPr>
+          </w:pPr>
+          <w:hyperlink w:anchor="_Toc346412375" w:history="1">
+            <w:r>
+              <w:rPr>
+                <w:rStyle w:val="Hyperlink"/>
+                <w:noProof/>
+                <w:lang w:val="de-CH"/>
+              </w:rPr>
               <w:t>Source Code Hosting</w:t>
             </w:r>
             <w:r>
@@ -1535,7 +1590,7 @@
                 <w:noProof/>
                 <w:webHidden/>
               </w:rPr>
-              <w:instrText xml:space="preserve"> PAGEREF _Toc346298237 \h </w:instrText>
+              <w:instrText xml:space="preserve"> PAGEREF _Toc346412375 \h </w:instrText>
             </w:r>
             <w:r>
               <w:rPr>
@@ -1555,7 +1610,76 @@
                 <w:noProof/>
                 <w:webHidden/>
               </w:rPr>
-              <w:t>9</w:t>
+              <w:t>13</w:t>
+            </w:r>
+            <w:r>
+              <w:rPr>
+                <w:noProof/>
+                <w:webHidden/>
+              </w:rPr>
+              <w:fldChar w:fldCharType="end"/>
+            </w:r>
+          </w:hyperlink>
+        </w:p>
+        <w:p>
+          <w:pPr>
+            <w:pStyle w:val="Verzeichnis1"/>
+            <w:tabs>
+              <w:tab w:val="right" w:leader="dot" w:pos="9062"/>
+            </w:tabs>
+            <w:rPr>
+              <w:noProof/>
+            </w:rPr>
+          </w:pPr>
+          <w:hyperlink w:anchor="_Toc346412376" w:history="1">
+            <w:r>
+              <w:rPr>
+                <w:rStyle w:val="Hyperlink"/>
+                <w:noProof/>
+                <w:lang w:val="de-CH"/>
+              </w:rPr>
+              <w:t>Weiterführende Dokumentation mit Doxygen</w:t>
+            </w:r>
+            <w:r>
+              <w:rPr>
+                <w:noProof/>
+                <w:webHidden/>
+              </w:rPr>
+              <w:tab/>
+            </w:r>
+            <w:r>
+              <w:rPr>
+                <w:noProof/>
+                <w:webHidden/>
+              </w:rPr>
+              <w:fldChar w:fldCharType="begin"/>
+            </w:r>
+            <w:r>
+              <w:rPr>
+                <w:noProof/>
+                <w:webHidden/>
+              </w:rPr>
+              <w:instrText xml:space="preserve"> PAGEREF _Toc346412376 \h </w:instrText>
+            </w:r>
+            <w:r>
+              <w:rPr>
+                <w:noProof/>
+                <w:webHidden/>
+              </w:rPr>
+            </w:r>
+            <w:r>
+              <w:rPr>
+                <w:noProof/>
+                <w:webHidden/>
+              </w:rPr>
+              <w:fldChar w:fldCharType="separate"/>
+            </w:r>
+            <w:r>
+              <w:rPr>
+                <w:noProof/>
+                <w:webHidden/>
+              </w:rPr>
+              <w:t>13</w:t>
             </w:r>
             <w:r>
               <w:rPr>
@@ -1593,7 +1717,7 @@
           <w:lang w:val="de-CH"/>
         </w:rPr>
       </w:pPr>
-      <w:bookmarkStart w:id="1" w:name="_Toc345927984"/>
+      <w:bookmarkStart w:id="2" w:name="_Toc345927984"/>
       <w:r>
         <w:rPr>
           <w:lang w:val="de-CH"/>
@@ -1609,7 +1733,7 @@
           <w:lang w:val="de-CH"/>
         </w:rPr>
       </w:pPr>
-      <w:bookmarkStart w:id="2" w:name="_Toc346298223"/>
+      <w:bookmarkStart w:id="3" w:name="_Toc346412360"/>
       <w:r>
         <w:rPr>
           <w:lang w:val="de-CH"/>
@@ -1617,8 +1741,8 @@
         <w:lastRenderedPageBreak/>
         <w:t>Übersicht</w:t>
       </w:r>
-      <w:bookmarkEnd w:id="1"/>
       <w:bookmarkEnd w:id="2"/>
+      <w:bookmarkEnd w:id="3"/>
     </w:p>
     <w:p>
       <w:pPr>
@@ -1645,34 +1769,20 @@
         <w:rPr>
           <w:lang w:val="de-CH"/>
         </w:rPr>
-        <w:t xml:space="preserve">“ erlangte vor allem durch seine </w:t>
+        <w:t xml:space="preserve">“ erlangte vor allem durch seine Implementation auf Mobilfunkgeräten von Nokia in den 1990er Jahren Bekanntheit. Wir haben uns zum Ziel gesetzt, dieses auf dem </w:t>
       </w:r>
       <w:proofErr w:type="spellStart"/>
       <w:r>
         <w:rPr>
           <w:lang w:val="de-CH"/>
         </w:rPr>
-        <w:t>Implementation</w:t>
+        <w:t>Carme</w:t>
       </w:r>
       <w:proofErr w:type="spellEnd"/>
       <w:r>
         <w:rPr>
           <w:lang w:val="de-CH"/>
         </w:rPr>
-        <w:t xml:space="preserve"> auf Mobilfunkgeräten von Nokia in den 1990er Jahren Bekanntheit. Wir haben uns zum Ziel gesetzt, dieses auf dem </w:t>
-      </w:r>
-      <w:proofErr w:type="spellStart"/>
-      <w:r>
-        <w:rPr>
-          <w:lang w:val="de-CH"/>
-        </w:rPr>
-        <w:t>Carme</w:t>
-      </w:r>
-      <w:proofErr w:type="spellEnd"/>
-      <w:r>
-        <w:rPr>
-          <w:lang w:val="de-CH"/>
-        </w:rPr>
         <w:t>-Kit nachz</w:t>
       </w:r>
       <w:r>
@@ -1698,7 +1808,6 @@
       <w:r>
         <w:rPr>
           <w:noProof/>
-          <w:lang w:val="de-CH" w:eastAsia="de-CH"/>
         </w:rPr>
         <w:drawing>
           <wp:inline distT="0" distB="0" distL="0" distR="0">
@@ -1718,7 +1827,7 @@
                     </pic:cNvPicPr>
                   </pic:nvPicPr>
                   <pic:blipFill>
-                    <a:blip r:embed="rId10" cstate="print"/>
+                    <a:blip r:embed="rId11" cstate="print"/>
                     <a:srcRect/>
                     <a:stretch>
                       <a:fillRect/>
@@ -1831,7 +1940,6 @@
       <w:r>
         <w:rPr>
           <w:noProof/>
-          <w:lang w:val="de-CH" w:eastAsia="de-CH"/>
         </w:rPr>
         <w:drawing>
           <wp:inline distT="0" distB="0" distL="0" distR="0">
@@ -1851,7 +1959,7 @@
                     </pic:cNvPicPr>
                   </pic:nvPicPr>
                   <pic:blipFill>
-                    <a:blip r:embed="rId10" cstate="print"/>
+                    <a:blip r:embed="rId11" cstate="print"/>
                     <a:srcRect r="63539"/>
                     <a:stretch>
                       <a:fillRect/>
@@ -1974,7 +2082,6 @@
       <w:r>
         <w:rPr>
           <w:noProof/>
-          <w:lang w:val="de-CH" w:eastAsia="de-CH"/>
         </w:rPr>
         <w:drawing>
           <wp:inline distT="0" distB="0" distL="0" distR="0">
@@ -1994,7 +2101,7 @@
                     </pic:cNvPicPr>
                   </pic:nvPicPr>
                   <pic:blipFill>
-                    <a:blip r:embed="rId10" cstate="print"/>
+                    <a:blip r:embed="rId11" cstate="print"/>
                     <a:srcRect l="33243" r="-39"/>
                     <a:stretch>
                       <a:fillRect/>
@@ -2077,8 +2184,8 @@
           <w:lang w:val="de-CH"/>
         </w:rPr>
       </w:pPr>
-      <w:bookmarkStart w:id="3" w:name="_Toc345927998"/>
-      <w:bookmarkStart w:id="4" w:name="_Toc346298224"/>
+      <w:bookmarkStart w:id="4" w:name="_Toc345927998"/>
+      <w:bookmarkStart w:id="5" w:name="_Toc346412361"/>
       <w:r>
         <w:rPr>
           <w:lang w:val="de-CH"/>
@@ -2086,8 +2193,8 @@
         <w:lastRenderedPageBreak/>
         <w:t>Modulaufteilung</w:t>
       </w:r>
-      <w:bookmarkEnd w:id="3"/>
       <w:bookmarkEnd w:id="4"/>
+      <w:bookmarkEnd w:id="5"/>
     </w:p>
     <w:p>
       <w:pPr>
@@ -2366,6 +2473,24 @@
         <w:rPr>
           <w:lang w:val="de-CH"/>
         </w:rPr>
+        <w:t>D</w:t>
+      </w:r>
+      <w:r>
+        <w:rPr>
+          <w:lang w:val="de-CH"/>
+        </w:rPr>
+        <w:t>as main-Modul</w:t>
+      </w:r>
+      <w:r>
+        <w:rPr>
+          <w:lang w:val="de-CH"/>
+        </w:rPr>
+        <w:t xml:space="preserve">, </w:t>
+      </w:r>
+      <w:r>
+        <w:rPr>
+          <w:lang w:val="de-CH"/>
+        </w:rPr>
         <w:t xml:space="preserve">das </w:t>
       </w:r>
       <w:proofErr w:type="spellStart"/>
@@ -2373,7 +2498,13 @@
         <w:rPr>
           <w:lang w:val="de-CH"/>
         </w:rPr>
-        <w:t>main</w:t>
+        <w:t>g</w:t>
+      </w:r>
+      <w:r>
+        <w:rPr>
+          <w:lang w:val="de-CH"/>
+        </w:rPr>
+        <w:t>raphics</w:t>
       </w:r>
       <w:proofErr w:type="spellEnd"/>
       <w:r>
@@ -2386,26 +2517,14 @@
         <w:rPr>
           <w:lang w:val="de-CH"/>
         </w:rPr>
-        <w:t xml:space="preserve">, </w:t>
-      </w:r>
-      <w:r>
-        <w:rPr>
-          <w:lang w:val="de-CH"/>
-        </w:rPr>
-        <w:t xml:space="preserve">das </w:t>
+        <w:t xml:space="preserve"> und </w:t>
       </w:r>
       <w:proofErr w:type="spellStart"/>
       <w:r>
         <w:rPr>
           <w:lang w:val="de-CH"/>
         </w:rPr>
-        <w:t>g</w:t>
-      </w:r>
-      <w:r>
-        <w:rPr>
-          <w:lang w:val="de-CH"/>
-        </w:rPr>
-        <w:t>raphics</w:t>
+        <w:t>snake_controller</w:t>
       </w:r>
       <w:proofErr w:type="spellEnd"/>
       <w:r>
@@ -2418,46 +2537,26 @@
         <w:rPr>
           <w:lang w:val="de-CH"/>
         </w:rPr>
-        <w:t xml:space="preserve"> und </w:t>
+        <w:t>.</w:t>
+      </w:r>
+      <w:r>
+        <w:rPr>
+          <w:lang w:val="de-CH"/>
+        </w:rPr>
+        <w:t xml:space="preserve"> Es gibt ebenfalls noch das Modul </w:t>
       </w:r>
       <w:proofErr w:type="spellStart"/>
       <w:r>
         <w:rPr>
           <w:lang w:val="de-CH"/>
         </w:rPr>
-        <w:t>snake_controller</w:t>
+        <w:t>marsenne</w:t>
       </w:r>
       <w:proofErr w:type="spellEnd"/>
       <w:r>
         <w:rPr>
           <w:lang w:val="de-CH"/>
         </w:rPr>
-        <w:t>-Modul</w:t>
-      </w:r>
-      <w:r>
-        <w:rPr>
-          <w:lang w:val="de-CH"/>
-        </w:rPr>
-        <w:t>.</w:t>
-      </w:r>
-      <w:r>
-        <w:rPr>
-          <w:lang w:val="de-CH"/>
-        </w:rPr>
-        <w:t xml:space="preserve"> Es gibt ebenfalls noch das Modul </w:t>
-      </w:r>
-      <w:proofErr w:type="spellStart"/>
-      <w:r>
-        <w:rPr>
-          <w:lang w:val="de-CH"/>
-        </w:rPr>
-        <w:t>marsenne</w:t>
-      </w:r>
-      <w:proofErr w:type="spellEnd"/>
-      <w:r>
-        <w:rPr>
-          <w:lang w:val="de-CH"/>
-        </w:rPr>
         <w:t xml:space="preserve">, welches eine Bibliothek enthält um Pseudozufallszahlen zu generieren. Es wurde </w:t>
       </w:r>
       <w:r>
@@ -2472,7 +2571,7 @@
         </w:rPr>
         <w:t xml:space="preserve"> in das Projekt eingebunden und deshalb auch nicht dokumentiert. Die Dokumentation kann hier gefunden werden: </w:t>
       </w:r>
-      <w:hyperlink r:id="rId11" w:history="1">
+      <w:hyperlink r:id="rId12" w:history="1">
         <w:r>
           <w:rPr>
             <w:rStyle w:val="Hyperlink"/>
@@ -2489,8 +2588,8 @@
           <w:lang w:val="de-CH"/>
         </w:rPr>
       </w:pPr>
-      <w:bookmarkStart w:id="5" w:name="_Toc345927999"/>
-      <w:bookmarkStart w:id="6" w:name="_Toc346298225"/>
+      <w:bookmarkStart w:id="6" w:name="_Toc345927999"/>
+      <w:bookmarkStart w:id="7" w:name="_Toc346412362"/>
       <w:r>
         <w:rPr>
           <w:lang w:val="de-CH"/>
@@ -2509,20 +2608,20 @@
         </w:rPr>
         <w:t>lient</w:t>
       </w:r>
-      <w:bookmarkEnd w:id="5"/>
+      <w:bookmarkEnd w:id="6"/>
       <w:r>
         <w:rPr>
           <w:lang w:val="de-CH"/>
         </w:rPr>
         <w:t xml:space="preserve"> Code</w:t>
       </w:r>
-      <w:bookmarkEnd w:id="6"/>
+      <w:bookmarkEnd w:id="7"/>
     </w:p>
     <w:p>
       <w:pPr>
         <w:jc w:val="both"/>
         <w:rPr>
-          <w:lang w:val="de-CH"/>
+          <w:noProof/>
         </w:rPr>
       </w:pPr>
       <w:r>
@@ -2573,14 +2672,15 @@
         </w:rPr>
         <w:t>punkte bereit:</w:t>
       </w:r>
-    </w:p>
-    <w:p>
-      <w:pPr>
-        <w:pStyle w:val="Listenabsatz"/>
-        <w:numPr>
-          <w:ilvl w:val="0"/>
-          <w:numId w:val="3"/>
-        </w:numPr>
+      <w:r>
+        <w:rPr>
+          <w:noProof/>
+        </w:rPr>
+        <w:t xml:space="preserve"> </w:t>
+      </w:r>
+    </w:p>
+    <w:p>
+      <w:pPr>
         <w:jc w:val="both"/>
         <w:rPr>
           <w:lang w:val="de-CH"/>
@@ -2588,18 +2688,60 @@
       </w:pPr>
       <w:r>
         <w:rPr>
-          <w:lang w:val="de-CH"/>
-        </w:rPr>
-        <w:t>Spiel starten</w:t>
-      </w:r>
-    </w:p>
-    <w:p>
-      <w:pPr>
-        <w:pStyle w:val="Listenabsatz"/>
-        <w:numPr>
-          <w:ilvl w:val="0"/>
-          <w:numId w:val="3"/>
-        </w:numPr>
+          <w:noProof/>
+        </w:rPr>
+        <w:drawing>
+          <wp:inline distT="0" distB="0" distL="0" distR="0" wp14:anchorId="372C46B9" wp14:editId="38A1F150">
+            <wp:extent cx="5759450" cy="2159000"/>
+            <wp:effectExtent l="0" t="0" r="0" b="0"/>
+            <wp:docPr id="3" name="Grafik 3" descr="C:\Users\Marcel\Pictures\Screenpresso\2013-01-19_22h39_59.png"/>
+            <wp:cNvGraphicFramePr>
+              <a:graphicFrameLocks xmlns:a="http://schemas.openxmlformats.org/drawingml/2006/main" noChangeAspect="1"/>
+            </wp:cNvGraphicFramePr>
+            <a:graphic xmlns:a="http://schemas.openxmlformats.org/drawingml/2006/main">
+              <a:graphicData uri="http://schemas.openxmlformats.org/drawingml/2006/picture">
+                <pic:pic xmlns:pic="http://schemas.openxmlformats.org/drawingml/2006/picture">
+                  <pic:nvPicPr>
+                    <pic:cNvPr id="0" name="Picture 1" descr="C:\Users\Marcel\Pictures\Screenpresso\2013-01-19_22h39_59.png"/>
+                    <pic:cNvPicPr>
+                      <a:picLocks noChangeAspect="1" noChangeArrowheads="1"/>
+                    </pic:cNvPicPr>
+                  </pic:nvPicPr>
+                  <pic:blipFill>
+                    <a:blip r:embed="rId13">
+                      <a:extLst>
+                        <a:ext uri="{28A0092B-C50C-407E-A947-70E740481C1C}">
+                          <a14:useLocalDpi xmlns:a14="http://schemas.microsoft.com/office/drawing/2010/main" val="0"/>
+                        </a:ext>
+                      </a:extLst>
+                    </a:blip>
+                    <a:srcRect/>
+                    <a:stretch>
+                      <a:fillRect/>
+                    </a:stretch>
+                  </pic:blipFill>
+                  <pic:spPr bwMode="auto">
+                    <a:xfrm>
+                      <a:off x="0" y="0"/>
+                      <a:ext cx="5759450" cy="2159000"/>
+                    </a:xfrm>
+                    <a:prstGeom prst="rect">
+                      <a:avLst/>
+                    </a:prstGeom>
+                    <a:noFill/>
+                    <a:ln>
+                      <a:noFill/>
+                    </a:ln>
+                  </pic:spPr>
+                </pic:pic>
+              </a:graphicData>
+            </a:graphic>
+          </wp:inline>
+        </w:drawing>
+      </w:r>
+    </w:p>
+    <w:p>
+      <w:pPr>
         <w:jc w:val="both"/>
         <w:rPr>
           <w:lang w:val="de-CH"/>
@@ -2609,128 +2751,59 @@
         <w:rPr>
           <w:lang w:val="de-CH"/>
         </w:rPr>
-        <w:t xml:space="preserve">Hall of </w:t>
-      </w:r>
-      <w:proofErr w:type="spellStart"/>
-      <w:r>
-        <w:rPr>
-          <w:lang w:val="de-CH"/>
-        </w:rPr>
-        <w:t>Fame</w:t>
-      </w:r>
-      <w:proofErr w:type="spellEnd"/>
-    </w:p>
-    <w:p>
-      <w:pPr>
-        <w:pStyle w:val="Listenabsatz"/>
-        <w:numPr>
-          <w:ilvl w:val="0"/>
-          <w:numId w:val="3"/>
-        </w:numPr>
+        <w:t>In einer Endlosschlaufe wird auf eine gedrückt</w:t>
+      </w:r>
+      <w:r>
+        <w:rPr>
+          <w:lang w:val="de-CH"/>
+        </w:rPr>
+        <w:t>e Taste gewartet und dessen Menü</w:t>
+      </w:r>
+      <w:r>
+        <w:rPr>
+          <w:lang w:val="de-CH"/>
+        </w:rPr>
+        <w:t>funktion ausg</w:t>
+      </w:r>
+      <w:r>
+        <w:rPr>
+          <w:lang w:val="de-CH"/>
+        </w:rPr>
+        <w:t>e</w:t>
+      </w:r>
+      <w:r>
+        <w:rPr>
+          <w:lang w:val="de-CH"/>
+        </w:rPr>
+        <w:t>führt. Drückt man ESC oder Alt+F4 o</w:t>
+      </w:r>
+      <w:r>
+        <w:rPr>
+          <w:lang w:val="de-CH"/>
+        </w:rPr>
+        <w:t>der wählt den Menü</w:t>
+      </w:r>
+      <w:r>
+        <w:rPr>
+          <w:lang w:val="de-CH"/>
+        </w:rPr>
+        <w:t>punkt 4, wird das Programm beendet.</w:t>
+      </w:r>
+    </w:p>
+    <w:p>
+      <w:pPr>
         <w:jc w:val="both"/>
         <w:rPr>
           <w:lang w:val="de-CH"/>
         </w:rPr>
       </w:pPr>
-      <w:proofErr w:type="spellStart"/>
-      <w:r>
-        <w:rPr>
-          <w:lang w:val="de-CH"/>
-        </w:rPr>
-        <w:t>Comport</w:t>
-      </w:r>
-      <w:proofErr w:type="spellEnd"/>
-      <w:r>
-        <w:rPr>
-          <w:lang w:val="de-CH"/>
-        </w:rPr>
-        <w:t xml:space="preserve"> wählen</w:t>
-      </w:r>
-    </w:p>
-    <w:p>
-      <w:pPr>
-        <w:pStyle w:val="Listenabsatz"/>
-        <w:numPr>
-          <w:ilvl w:val="0"/>
-          <w:numId w:val="3"/>
-        </w:numPr>
-        <w:jc w:val="both"/>
-        <w:rPr>
-          <w:lang w:val="de-CH"/>
-        </w:rPr>
-      </w:pPr>
-      <w:r>
-        <w:rPr>
-          <w:lang w:val="de-CH"/>
-        </w:rPr>
-        <w:t>Spiel beenden</w:t>
-      </w:r>
-    </w:p>
-    <w:p>
-      <w:pPr>
-        <w:jc w:val="both"/>
-        <w:rPr>
-          <w:lang w:val="de-CH"/>
-        </w:rPr>
-      </w:pPr>
-      <w:r>
-        <w:rPr>
-          <w:lang w:val="de-CH"/>
-        </w:rPr>
-        <w:t>In einer Endlosschlaufe wird auf eine gedrückt</w:t>
-      </w:r>
-      <w:r>
-        <w:rPr>
-          <w:lang w:val="de-CH"/>
-        </w:rPr>
-        <w:t>e Taste gewartet und dessen Menü</w:t>
-      </w:r>
-      <w:r>
-        <w:rPr>
-          <w:lang w:val="de-CH"/>
-        </w:rPr>
-        <w:t>funktion ausg</w:t>
-      </w:r>
-      <w:r>
-        <w:rPr>
-          <w:lang w:val="de-CH"/>
-        </w:rPr>
-        <w:t>e</w:t>
-      </w:r>
-      <w:r>
-        <w:rPr>
-          <w:lang w:val="de-CH"/>
-        </w:rPr>
-        <w:t>führt. Drückt man ESC oder Alt+F4 o</w:t>
-      </w:r>
-      <w:r>
-        <w:rPr>
-          <w:lang w:val="de-CH"/>
-        </w:rPr>
-        <w:t>der wählt den Menü</w:t>
-      </w:r>
-      <w:r>
-        <w:rPr>
-          <w:lang w:val="de-CH"/>
-        </w:rPr>
-        <w:t>punkt 4, wird das Programm beendet.</w:t>
-      </w:r>
-    </w:p>
-    <w:p>
-      <w:pPr>
-        <w:jc w:val="both"/>
-        <w:rPr>
-          <w:lang w:val="de-CH"/>
-        </w:rPr>
-      </w:pPr>
       <w:r>
         <w:rPr>
           <w:noProof/>
-          <w:lang w:val="de-CH" w:eastAsia="de-CH"/>
         </w:rPr>
         <w:lastRenderedPageBreak/>
         <w:drawing>
-          <wp:inline distT="0" distB="0" distL="0" distR="0">
+          <wp:inline distT="0" distB="0" distL="0" distR="0" wp14:anchorId="3FA0ADE5" wp14:editId="123C04C8">
             <wp:extent cx="3906981" cy="6865035"/>
             <wp:effectExtent l="0" t="0" r="0" b="0"/>
             <wp:docPr id="2" name="Grafik 2"/>
@@ -2747,10 +2820,10 @@
                     </pic:cNvPicPr>
                   </pic:nvPicPr>
                   <pic:blipFill>
-                    <a:blip r:embed="rId12" cstate="print">
+                    <a:blip r:embed="rId14" cstate="print">
                       <a:extLst>
                         <a:ext uri="{28A0092B-C50C-407E-A947-70E740481C1C}">
-                          <a14:useLocalDpi xmlns:a14="http://schemas.microsoft.com/office/drawing/2010/main" xmlns:wps="http://schemas.microsoft.com/office/word/2010/wordprocessingShape" xmlns:wpi="http://schemas.microsoft.com/office/word/2010/wordprocessingInk" xmlns:wpg="http://schemas.microsoft.com/office/word/2010/wordprocessingGroup" xmlns:w14="http://schemas.microsoft.com/office/word/2010/wordml" xmlns:w="http://schemas.openxmlformats.org/wordprocessingml/2006/main" xmlns:w10="urn:schemas-microsoft-com:office:word" xmlns:wp14="http://schemas.microsoft.com/office/word/2010/wordprocessingDrawing" xmlns:v="urn:schemas-microsoft-com:vml" xmlns:o="urn:schemas-microsoft-com:office:office" xmlns:mc="http://schemas.openxmlformats.org/markup-compatibility/2006" xmlns:wpc="http://schemas.microsoft.com/office/word/2010/wordprocessingCanvas" xmlns="" val="0"/>
+                          <a14:useLocalDpi xmlns:a14="http://schemas.microsoft.com/office/drawing/2010/main" val="0"/>
                         </a:ext>
                       </a:extLst>
                     </a:blip>
@@ -2786,14 +2859,14 @@
           <w:lang w:val="de-CH"/>
         </w:rPr>
       </w:pPr>
-      <w:bookmarkStart w:id="7" w:name="_Toc346298226"/>
+      <w:bookmarkStart w:id="8" w:name="_Toc346412363"/>
       <w:r>
         <w:rPr>
           <w:lang w:val="de-CH"/>
         </w:rPr>
         <w:t>Spiel starten</w:t>
       </w:r>
-      <w:bookmarkEnd w:id="7"/>
+      <w:bookmarkEnd w:id="8"/>
     </w:p>
     <w:p>
       <w:pPr>
@@ -2854,19 +2927,7 @@
         <w:rPr>
           <w:lang w:val="de-CH"/>
         </w:rPr>
-        <w:t xml:space="preserve"> über RS232 gese</w:t>
-      </w:r>
-      <w:r>
-        <w:rPr>
-          <w:lang w:val="de-CH"/>
-        </w:rPr>
-        <w:t>n</w:t>
-      </w:r>
-      <w:r>
-        <w:rPr>
-          <w:lang w:val="de-CH"/>
-        </w:rPr>
-        <w:t xml:space="preserve">det. </w:t>
+        <w:t xml:space="preserve"> über RS232 gesendet. </w:t>
       </w:r>
       <w:r>
         <w:rPr>
@@ -2902,19 +2963,7 @@
         <w:rPr>
           <w:lang w:val="de-CH"/>
         </w:rPr>
-        <w:t>Zudem werden Eingaben, die „rückwärts“ zur aktuellen Ric</w:t>
-      </w:r>
-      <w:r>
-        <w:rPr>
-          <w:lang w:val="de-CH"/>
-        </w:rPr>
-        <w:t>h</w:t>
-      </w:r>
-      <w:r>
-        <w:rPr>
-          <w:lang w:val="de-CH"/>
-        </w:rPr>
-        <w:t xml:space="preserve">tung sind, ignoriert. </w:t>
+        <w:t xml:space="preserve">Zudem werden Eingaben, die „rückwärts“ zur aktuellen Richtung sind, ignoriert. </w:t>
       </w:r>
     </w:p>
     <w:p>
@@ -3046,14 +3095,13 @@
           <w:lang w:val="de-CH"/>
         </w:rPr>
       </w:pPr>
-      <w:bookmarkStart w:id="8" w:name="_GoBack"/>
-      <w:r>
-        <w:rPr>
-          <w:lang w:val="de-CH"/>
+      <w:r>
+        <w:rPr>
+          <w:noProof/>
         </w:rPr>
         <w:lastRenderedPageBreak/>
         <w:drawing>
-          <wp:inline distT="0" distB="0" distL="0" distR="0">
+          <wp:inline distT="0" distB="0" distL="0" distR="0" wp14:anchorId="23903749" wp14:editId="6EA5C20F">
             <wp:extent cx="4837915" cy="7208322"/>
             <wp:effectExtent l="0" t="0" r="0" b="0"/>
             <wp:docPr id="1" name="Grafik 3"/>
@@ -3070,10 +3118,10 @@
                     </pic:cNvPicPr>
                   </pic:nvPicPr>
                   <pic:blipFill>
-                    <a:blip r:embed="rId13" cstate="print">
+                    <a:blip r:embed="rId15" cstate="print">
                       <a:extLst>
                         <a:ext uri="{28A0092B-C50C-407E-A947-70E740481C1C}">
-                          <a14:useLocalDpi xmlns:a14="http://schemas.microsoft.com/office/drawing/2010/main" xmlns:wps="http://schemas.microsoft.com/office/word/2010/wordprocessingShape" xmlns:wpi="http://schemas.microsoft.com/office/word/2010/wordprocessingInk" xmlns:wpg="http://schemas.microsoft.com/office/word/2010/wordprocessingGroup" xmlns:w14="http://schemas.microsoft.com/office/word/2010/wordml" xmlns:w="http://schemas.openxmlformats.org/wordprocessingml/2006/main" xmlns:w10="urn:schemas-microsoft-com:office:word" xmlns:wp14="http://schemas.microsoft.com/office/word/2010/wordprocessingDrawing" xmlns:v="urn:schemas-microsoft-com:vml" xmlns:o="urn:schemas-microsoft-com:office:office" xmlns:mc="http://schemas.openxmlformats.org/markup-compatibility/2006" xmlns:wpc="http://schemas.microsoft.com/office/word/2010/wordprocessingCanvas" xmlns="" val="0"/>
+                          <a14:useLocalDpi xmlns:a14="http://schemas.microsoft.com/office/drawing/2010/main" val="0"/>
                         </a:ext>
                       </a:extLst>
                     </a:blip>
@@ -3101,7 +3149,6 @@
           </wp:inline>
         </w:drawing>
       </w:r>
-      <w:bookmarkEnd w:id="8"/>
     </w:p>
     <w:p>
       <w:pPr>
@@ -3110,12 +3157,26 @@
           <w:lang w:val="de-CH"/>
         </w:rPr>
       </w:pPr>
-      <w:bookmarkStart w:id="9" w:name="_Toc346298227"/>
-      <w:r>
-        <w:rPr>
-          <w:lang w:val="de-CH"/>
-        </w:rPr>
-        <w:t xml:space="preserve">Hall of </w:t>
+      <w:bookmarkStart w:id="9" w:name="_Toc346412364"/>
+      <w:r>
+        <w:rPr>
+          <w:lang w:val="de-CH"/>
+        </w:rPr>
+        <w:t xml:space="preserve">Hall </w:t>
+      </w:r>
+      <w:proofErr w:type="spellStart"/>
+      <w:r>
+        <w:rPr>
+          <w:lang w:val="de-CH"/>
+        </w:rPr>
+        <w:t>of</w:t>
+      </w:r>
+      <w:proofErr w:type="spellEnd"/>
+      <w:r>
+        <w:rPr>
+          <w:lang w:val="de-CH"/>
+        </w:rPr>
+        <w:t xml:space="preserve"> </w:t>
       </w:r>
       <w:proofErr w:type="spellStart"/>
       <w:r>
@@ -3149,7 +3210,55 @@
         <w:rPr>
           <w:lang w:val="de-CH"/>
         </w:rPr>
-        <w:t>“ im Ausführungsordner eingelesen und dessen Einträge dargestellt. Nach fünf Sekunden gelangt man automatisch wieder in das Hauptmenü</w:t>
+        <w:t xml:space="preserve">“ im Ausführungsordner eingelesen und dessen Einträge dargestellt. </w:t>
+      </w:r>
+      <w:r>
+        <w:rPr>
+          <w:lang w:val="de-CH"/>
+        </w:rPr>
+        <w:t xml:space="preserve">Ist das File nicht im Ordner enthalten, wird es neu erstellt. </w:t>
+      </w:r>
+      <w:r>
+        <w:rPr>
+          <w:lang w:val="de-CH"/>
+        </w:rPr>
+        <w:t>Das File kann auch ohne das Spiel zu sta</w:t>
+      </w:r>
+      <w:r>
+        <w:rPr>
+          <w:lang w:val="de-CH"/>
+        </w:rPr>
+        <w:t>r</w:t>
+      </w:r>
+      <w:r>
+        <w:rPr>
+          <w:lang w:val="de-CH"/>
+        </w:rPr>
+        <w:t xml:space="preserve">ten gelesen werden, dies ermöglicht die einfache Verwendung der Daten. Jedoch gehen wir davon aus, dass das File nicht manuell modifiziert wird, wir sind ja ehrenhafte Spieler. </w:t>
+      </w:r>
+      <w:r>
+        <w:rPr>
+          <w:lang w:val="de-CH"/>
+        </w:rPr>
+        <w:t>Nach fünf Sekunden gelangt man a</w:t>
+      </w:r>
+      <w:r>
+        <w:rPr>
+          <w:lang w:val="de-CH"/>
+        </w:rPr>
+        <w:t>u</w:t>
+      </w:r>
+      <w:r>
+        <w:rPr>
+          <w:lang w:val="de-CH"/>
+        </w:rPr>
+        <w:t>tomatisch wieder in das Hauptmenü</w:t>
+      </w:r>
+      <w:r>
+        <w:rPr>
+          <w:lang w:val="de-CH"/>
+        </w:rPr>
+        <w:t xml:space="preserve">. </w:t>
       </w:r>
     </w:p>
     <w:p>
@@ -3159,12 +3268,13 @@
           <w:lang w:val="de-CH"/>
         </w:rPr>
       </w:pPr>
-      <w:bookmarkStart w:id="10" w:name="_Toc346298228"/>
+      <w:bookmarkStart w:id="10" w:name="_Toc346412365"/>
       <w:proofErr w:type="spellStart"/>
       <w:r>
         <w:rPr>
           <w:lang w:val="de-CH"/>
         </w:rPr>
+        <w:lastRenderedPageBreak/>
         <w:t>Comport</w:t>
       </w:r>
       <w:proofErr w:type="spellEnd"/>
@@ -3216,53 +3326,71 @@
         </w:rPr>
         <w:t xml:space="preserve"> COM4.</w:t>
       </w:r>
-    </w:p>
-    <w:p>
-      <w:pPr>
-        <w:rPr>
-          <w:lang w:val="de-CH"/>
-        </w:rPr>
-      </w:pPr>
+      <w:r>
+        <w:rPr>
+          <w:lang w:val="de-CH"/>
+        </w:rPr>
+        <w:t xml:space="preserve"> </w:t>
+      </w:r>
+    </w:p>
+    <w:p>
+      <w:pPr>
+        <w:rPr>
+          <w:lang w:val="de-CH"/>
+        </w:rPr>
+      </w:pPr>
+      <w:r>
+        <w:rPr>
+          <w:lang w:val="de-CH"/>
+        </w:rPr>
+        <w:t>Nach Drücken der Zahl wird noch etwa eine Sekunde gewartet bevor man automatisch zum Haup</w:t>
+      </w:r>
+      <w:r>
+        <w:rPr>
+          <w:lang w:val="de-CH"/>
+        </w:rPr>
+        <w:t>t</w:t>
+      </w:r>
+      <w:r>
+        <w:rPr>
+          <w:lang w:val="de-CH"/>
+        </w:rPr>
+        <w:t>menü zurückkehrt.</w:t>
+      </w:r>
+    </w:p>
+    <w:p>
+      <w:pPr>
+        <w:rPr>
+          <w:rFonts w:asciiTheme="majorHAnsi" w:eastAsiaTheme="majorEastAsia" w:hAnsiTheme="majorHAnsi" w:cstheme="majorBidi"/>
+          <w:b/>
+          <w:bCs/>
+          <w:color w:val="365F91" w:themeColor="accent1" w:themeShade="BF"/>
+          <w:sz w:val="28"/>
+          <w:szCs w:val="28"/>
+          <w:lang w:val="de-CH"/>
+        </w:rPr>
+      </w:pPr>
+      <w:r>
+        <w:rPr>
+          <w:lang w:val="de-CH"/>
+        </w:rPr>
+        <w:br w:type="page"/>
+      </w:r>
+    </w:p>
+    <w:p>
+      <w:pPr>
+        <w:pStyle w:val="berschrift1"/>
+        <w:rPr>
+          <w:lang w:val="de-CH"/>
+        </w:rPr>
+      </w:pPr>
+      <w:bookmarkStart w:id="11" w:name="_Toc346412366"/>
+      <w:proofErr w:type="spellStart"/>
       <w:r>
         <w:rPr>
           <w:lang w:val="de-CH"/>
         </w:rPr>
         <w:lastRenderedPageBreak/>
-        <w:t>Nach Drücken der Zahl wird noch etwa eine Sekunde gewartet bevor man automatisch zum Haup</w:t>
-      </w:r>
-      <w:r>
-        <w:rPr>
-          <w:lang w:val="de-CH"/>
-        </w:rPr>
-        <w:t>t</w:t>
-      </w:r>
-      <w:r>
-        <w:rPr>
-          <w:lang w:val="de-CH"/>
-        </w:rPr>
-        <w:t>menü zurückkehrt.</w:t>
-      </w:r>
-    </w:p>
-    <w:p>
-      <w:pPr>
-        <w:rPr>
-          <w:lang w:val="de-CH"/>
-        </w:rPr>
-      </w:pPr>
-    </w:p>
-    <w:p>
-      <w:pPr>
-        <w:pStyle w:val="berschrift1"/>
-        <w:rPr>
-          <w:lang w:val="de-CH"/>
-        </w:rPr>
-      </w:pPr>
-      <w:bookmarkStart w:id="11" w:name="_Toc346298229"/>
-      <w:proofErr w:type="spellStart"/>
-      <w:r>
-        <w:rPr>
-          <w:lang w:val="de-CH"/>
-        </w:rPr>
         <w:t>Microcontroller</w:t>
       </w:r>
       <w:proofErr w:type="spellEnd"/>
@@ -3419,7 +3547,7 @@
         </w:rPr>
       </w:pPr>
       <w:bookmarkStart w:id="12" w:name="_Toc345928000"/>
-      <w:bookmarkStart w:id="13" w:name="_Toc346298230"/>
+      <w:bookmarkStart w:id="13" w:name="_Toc346412367"/>
       <w:r>
         <w:rPr>
           <w:lang w:val="de-CH"/>
@@ -3446,49 +3574,418 @@
         <w:rPr>
           <w:lang w:val="de-CH"/>
         </w:rPr>
-        <w:t>Der Interrupt Handler wurde vor allem von Marcel Bärtschi entwickelt.</w:t>
+        <w:t xml:space="preserve">Der Interrupt Handler wurde vor allem von Marcel </w:t>
+      </w:r>
+      <w:proofErr w:type="spellStart"/>
+      <w:r>
+        <w:rPr>
+          <w:lang w:val="de-CH"/>
+        </w:rPr>
+        <w:t>Bärtschi</w:t>
+      </w:r>
+      <w:proofErr w:type="spellEnd"/>
+      <w:r>
+        <w:rPr>
+          <w:lang w:val="de-CH"/>
+        </w:rPr>
+        <w:t xml:space="preserve"> entwickelt.</w:t>
+      </w:r>
+      <w:r>
+        <w:rPr>
+          <w:lang w:val="de-CH"/>
+        </w:rPr>
+        <w:t xml:space="preserve"> </w:t>
+      </w:r>
+      <w:r>
+        <w:rPr>
+          <w:lang w:val="de-CH"/>
+        </w:rPr>
+        <w:t xml:space="preserve">Der Interrupt Handler dient zur Erkennung der </w:t>
+      </w:r>
+      <w:proofErr w:type="spellStart"/>
+      <w:r>
+        <w:rPr>
+          <w:lang w:val="de-CH"/>
+        </w:rPr>
+        <w:t>Interruptquelle</w:t>
+      </w:r>
+      <w:proofErr w:type="spellEnd"/>
+      <w:r>
+        <w:rPr>
+          <w:lang w:val="de-CH"/>
+        </w:rPr>
+        <w:t xml:space="preserve"> und anschliessendem </w:t>
+      </w:r>
+      <w:proofErr w:type="spellStart"/>
+      <w:r>
+        <w:rPr>
+          <w:lang w:val="de-CH"/>
+        </w:rPr>
+        <w:t>Entscheid</w:t>
+      </w:r>
+      <w:r>
+        <w:rPr>
+          <w:lang w:val="de-CH"/>
+        </w:rPr>
+        <w:t>en</w:t>
+      </w:r>
+      <w:proofErr w:type="spellEnd"/>
+      <w:r>
+        <w:rPr>
+          <w:lang w:val="de-CH"/>
+        </w:rPr>
+        <w:t xml:space="preserve">, was ausgeführt werden soll. In der jetzigen Version ist als </w:t>
+      </w:r>
+      <w:proofErr w:type="spellStart"/>
+      <w:r>
+        <w:rPr>
+          <w:lang w:val="de-CH"/>
+        </w:rPr>
+        <w:t>Interruptquelle</w:t>
+      </w:r>
+      <w:proofErr w:type="spellEnd"/>
+      <w:r>
+        <w:rPr>
+          <w:lang w:val="de-CH"/>
+        </w:rPr>
+        <w:t xml:space="preserve"> nur der Timer0 benutzt. Geplant war zu beginn, die D</w:t>
+      </w:r>
+      <w:r>
+        <w:rPr>
+          <w:lang w:val="de-CH"/>
+        </w:rPr>
+        <w:t>a</w:t>
+      </w:r>
+      <w:r>
+        <w:rPr>
+          <w:lang w:val="de-CH"/>
+        </w:rPr>
+        <w:t>tenübertragung auch mit Interrupts zu lösen, jedoch hatten wir etwas Probleme mit der Initialisi</w:t>
+      </w:r>
+      <w:r>
+        <w:rPr>
+          <w:lang w:val="de-CH"/>
+        </w:rPr>
+        <w:t>e</w:t>
+      </w:r>
+      <w:r>
+        <w:rPr>
+          <w:lang w:val="de-CH"/>
+        </w:rPr>
+        <w:t xml:space="preserve">rung der UART-Interrupts. So entschieden wir uns, die UART Daten zu </w:t>
+      </w:r>
+      <w:proofErr w:type="spellStart"/>
+      <w:r>
+        <w:rPr>
+          <w:lang w:val="de-CH"/>
+        </w:rPr>
+        <w:t>pollen</w:t>
+      </w:r>
+      <w:proofErr w:type="spellEnd"/>
+      <w:r>
+        <w:rPr>
+          <w:lang w:val="de-CH"/>
+        </w:rPr>
+        <w:t xml:space="preserve">. </w:t>
+      </w:r>
+      <w:r>
+        <w:rPr>
+          <w:lang w:val="de-CH"/>
+        </w:rPr>
+        <w:t xml:space="preserve">Der Code, der den UART Interrupt abfangen würde, ist bereits (auskommentiert) vorhanden. </w:t>
+      </w:r>
+      <w:r>
+        <w:rPr>
+          <w:lang w:val="de-CH"/>
+        </w:rPr>
+        <w:t>Nun wird bei jedem Inte</w:t>
+      </w:r>
+      <w:r>
+        <w:rPr>
+          <w:lang w:val="de-CH"/>
+        </w:rPr>
+        <w:t>r</w:t>
+      </w:r>
+      <w:r>
+        <w:rPr>
+          <w:lang w:val="de-CH"/>
+        </w:rPr>
+        <w:t xml:space="preserve">rupt der ausgelöst wird zuerst abgefragt, ob </w:t>
+      </w:r>
+      <w:r>
+        <w:rPr>
+          <w:lang w:val="de-CH"/>
+        </w:rPr>
+        <w:t xml:space="preserve">Daten empfangen wurden, und erst danach wird die eigentliche </w:t>
+      </w:r>
+      <w:proofErr w:type="spellStart"/>
+      <w:r>
+        <w:rPr>
+          <w:lang w:val="de-CH"/>
+        </w:rPr>
+        <w:t>Interrupquelle</w:t>
+      </w:r>
+      <w:proofErr w:type="spellEnd"/>
+      <w:r>
+        <w:rPr>
+          <w:lang w:val="de-CH"/>
+        </w:rPr>
+        <w:t xml:space="preserve"> behandelt. Da wir nur den </w:t>
+      </w:r>
+      <w:proofErr w:type="spellStart"/>
+      <w:r>
+        <w:rPr>
+          <w:lang w:val="de-CH"/>
+        </w:rPr>
+        <w:t>Timerinterrupt</w:t>
+      </w:r>
+      <w:proofErr w:type="spellEnd"/>
+      <w:r>
+        <w:rPr>
+          <w:lang w:val="de-CH"/>
+        </w:rPr>
+        <w:t xml:space="preserve"> eingeschaltet haben, </w:t>
+      </w:r>
+      <w:r>
+        <w:rPr>
+          <w:lang w:val="de-CH"/>
+        </w:rPr>
+        <w:t>gibt</w:t>
+      </w:r>
+      <w:r>
+        <w:rPr>
+          <w:lang w:val="de-CH"/>
+        </w:rPr>
+        <w:t xml:space="preserve"> es nun jede Mi</w:t>
+      </w:r>
+      <w:r>
+        <w:rPr>
+          <w:lang w:val="de-CH"/>
+        </w:rPr>
+        <w:t>l</w:t>
+      </w:r>
+      <w:r>
+        <w:rPr>
+          <w:lang w:val="de-CH"/>
+        </w:rPr>
+        <w:t xml:space="preserve">lisekunde einen Interrupt. </w:t>
+      </w:r>
+    </w:p>
+    <w:p>
+      <w:pPr>
+        <w:jc w:val="center"/>
+      </w:pPr>
+      <w:r>
+        <w:drawing>
+          <wp:inline distT="0" distB="0" distL="0" distR="0" wp14:anchorId="6EAA7295" wp14:editId="1BFABA4A">
+            <wp:extent cx="3384550" cy="3223784"/>
+            <wp:effectExtent l="0" t="0" r="0" b="0"/>
+            <wp:docPr id="7" name="Grafik 7"/>
+            <wp:cNvGraphicFramePr>
+              <a:graphicFrameLocks xmlns:a="http://schemas.openxmlformats.org/drawingml/2006/main" noChangeAspect="1"/>
+            </wp:cNvGraphicFramePr>
+            <a:graphic xmlns:a="http://schemas.openxmlformats.org/drawingml/2006/main">
+              <a:graphicData uri="http://schemas.openxmlformats.org/drawingml/2006/picture">
+                <pic:pic xmlns:pic="http://schemas.openxmlformats.org/drawingml/2006/picture">
+                  <pic:nvPicPr>
+                    <pic:cNvPr id="0" name=""/>
+                    <pic:cNvPicPr/>
+                  </pic:nvPicPr>
+                  <pic:blipFill>
+                    <a:blip r:embed="rId16"/>
+                    <a:stretch>
+                      <a:fillRect/>
+                    </a:stretch>
+                  </pic:blipFill>
+                  <pic:spPr>
+                    <a:xfrm>
+                      <a:off x="0" y="0"/>
+                      <a:ext cx="3387514" cy="3226607"/>
+                    </a:xfrm>
+                    <a:prstGeom prst="rect">
+                      <a:avLst/>
+                    </a:prstGeom>
+                  </pic:spPr>
+                </pic:pic>
+              </a:graphicData>
+            </a:graphic>
+          </wp:inline>
+        </w:drawing>
       </w:r>
     </w:p>
     <w:p>
       <w:pPr>
         <w:jc w:val="both"/>
         <w:rPr>
-          <w:color w:val="FF0000"/>
-          <w:lang w:val="de-CH"/>
-        </w:rPr>
-      </w:pPr>
-      <w:r>
-        <w:rPr>
-          <w:color w:val="FF0000"/>
-          <w:lang w:val="de-CH"/>
-        </w:rPr>
-        <w:t>&lt;</w:t>
+          <w:lang w:val="de-CH"/>
+        </w:rPr>
+      </w:pPr>
+      <w:r>
+        <w:rPr>
+          <w:lang w:val="de-CH"/>
+        </w:rPr>
+        <w:t>Wenn Daten angekommen sind, wird geprüft, ob die Daten gültig sind</w:t>
+      </w:r>
+      <w:r>
+        <w:rPr>
+          <w:lang w:val="de-CH"/>
+        </w:rPr>
+        <w:t>. Diese Prüfung ist eigentlich überflüssig, da vom Client nur gü</w:t>
+      </w:r>
+      <w:r>
+        <w:rPr>
+          <w:lang w:val="de-CH"/>
+        </w:rPr>
+        <w:t>l</w:t>
+      </w:r>
+      <w:r>
+        <w:rPr>
+          <w:lang w:val="de-CH"/>
+        </w:rPr>
+        <w:t xml:space="preserve">tige Daten gesendet werden. Jedoch können so allfällige Fehler der Übertragung herausgefiltert werden und das Programm funktioniert auch, wenn man </w:t>
+      </w:r>
+      <w:r>
+        <w:rPr>
+          <w:lang w:val="de-CH"/>
+        </w:rPr>
+        <w:t>irgend</w:t>
+      </w:r>
+      <w:r>
+        <w:rPr>
+          <w:lang w:val="de-CH"/>
+        </w:rPr>
+        <w:t>ein</w:t>
+      </w:r>
+      <w:r>
+        <w:rPr>
+          <w:lang w:val="de-CH"/>
+        </w:rPr>
+        <w:t xml:space="preserve"> u</w:t>
+      </w:r>
+      <w:r>
+        <w:rPr>
+          <w:lang w:val="de-CH"/>
+        </w:rPr>
+        <w:t>n</w:t>
+      </w:r>
+      <w:r>
+        <w:rPr>
+          <w:lang w:val="de-CH"/>
+        </w:rPr>
+        <w:t>gültiges</w:t>
+      </w:r>
+      <w:r>
+        <w:rPr>
+          <w:lang w:val="de-CH"/>
+        </w:rPr>
+        <w:t xml:space="preserve"> Zeichen aus dem Hype</w:t>
+      </w:r>
+      <w:r>
+        <w:rPr>
+          <w:lang w:val="de-CH"/>
+        </w:rPr>
+        <w:t>r</w:t>
+      </w:r>
+      <w:r>
+        <w:rPr>
+          <w:lang w:val="de-CH"/>
+        </w:rPr>
+        <w:t xml:space="preserve">terminal (oder äquivalentem Programm) schickt. </w:t>
+      </w:r>
+    </w:p>
+    <w:p>
+      <w:pPr>
+        <w:jc w:val="both"/>
+        <w:rPr>
+          <w:lang w:val="de-CH"/>
+        </w:rPr>
+      </w:pPr>
+      <w:r>
+        <w:rPr>
+          <w:lang w:val="de-CH"/>
+        </w:rPr>
+        <w:t xml:space="preserve">Nach der Prüfung wird die Richtung in einer globalen Variable abgespeichert und anschliessend der </w:t>
       </w:r>
       <w:proofErr w:type="spellStart"/>
       <w:r>
         <w:rPr>
-          <w:color w:val="FF0000"/>
-          <w:lang w:val="de-CH"/>
-        </w:rPr>
-        <w:t>blablablabblablbal</w:t>
+          <w:lang w:val="de-CH"/>
+        </w:rPr>
+        <w:t>Timer</w:t>
       </w:r>
       <w:proofErr w:type="spellEnd"/>
       <w:r>
         <w:rPr>
-          <w:color w:val="FF0000"/>
-          <w:lang w:val="de-CH"/>
-        </w:rPr>
-        <w:t>&gt;</w:t>
-      </w:r>
-    </w:p>
-    <w:p>
-      <w:pPr>
-        <w:jc w:val="both"/>
-        <w:rPr>
-          <w:color w:val="FF0000"/>
-          <w:lang w:val="de-CH"/>
-        </w:rPr>
-      </w:pPr>
+          <w:lang w:val="de-CH"/>
+        </w:rPr>
+        <w:t xml:space="preserve"> Interrupt behandelt. Dort wird ein </w:t>
+      </w:r>
+      <w:proofErr w:type="spellStart"/>
+      <w:r>
+        <w:rPr>
+          <w:lang w:val="de-CH"/>
+        </w:rPr>
+        <w:t>Timer</w:t>
+      </w:r>
+      <w:proofErr w:type="spellEnd"/>
+      <w:r>
+        <w:rPr>
+          <w:lang w:val="de-CH"/>
+        </w:rPr>
+        <w:t xml:space="preserve"> </w:t>
+      </w:r>
+      <w:proofErr w:type="spellStart"/>
+      <w:r>
+        <w:rPr>
+          <w:lang w:val="de-CH"/>
+        </w:rPr>
+        <w:t>Flag</w:t>
+      </w:r>
+      <w:proofErr w:type="spellEnd"/>
+      <w:r>
+        <w:rPr>
+          <w:lang w:val="de-CH"/>
+        </w:rPr>
+        <w:t xml:space="preserve"> gesetzt, welches in der Delay Funktion als Zeitr</w:t>
+      </w:r>
+      <w:r>
+        <w:rPr>
+          <w:lang w:val="de-CH"/>
+        </w:rPr>
+        <w:t>e</w:t>
+      </w:r>
+      <w:r>
+        <w:rPr>
+          <w:lang w:val="de-CH"/>
+        </w:rPr>
+        <w:t xml:space="preserve">ferenz dient und anschliessend der Counter zurückgesetzt. Danach werden alle behandelten </w:t>
+      </w:r>
+      <w:proofErr w:type="spellStart"/>
+      <w:r>
+        <w:rPr>
+          <w:lang w:val="de-CH"/>
+        </w:rPr>
+        <w:t>Inte</w:t>
+      </w:r>
+      <w:r>
+        <w:rPr>
+          <w:lang w:val="de-CH"/>
+        </w:rPr>
+        <w:t>r</w:t>
+      </w:r>
+      <w:r>
+        <w:rPr>
+          <w:lang w:val="de-CH"/>
+        </w:rPr>
+        <w:t>ruptquellen</w:t>
+      </w:r>
+      <w:proofErr w:type="spellEnd"/>
+      <w:r>
+        <w:rPr>
+          <w:lang w:val="de-CH"/>
+        </w:rPr>
+        <w:t xml:space="preserve"> zurückgesetzt und wieder ins „normale“ Programm zurückgekehrt.</w:t>
+      </w:r>
     </w:p>
     <w:p>
       <w:pPr>
@@ -3498,12 +3995,13 @@
           <w:lang w:val="de-CH"/>
         </w:rPr>
       </w:pPr>
-      <w:bookmarkStart w:id="14" w:name="_Toc346298231"/>
+      <w:bookmarkStart w:id="14" w:name="_Toc346412368"/>
       <w:proofErr w:type="spellStart"/>
       <w:r>
         <w:rPr>
           <w:lang w:val="de-CH"/>
         </w:rPr>
+        <w:lastRenderedPageBreak/>
         <w:t>main</w:t>
       </w:r>
       <w:bookmarkEnd w:id="14"/>
@@ -3520,21 +4018,7 @@
         <w:rPr>
           <w:lang w:val="de-CH"/>
         </w:rPr>
-        <w:t xml:space="preserve">Die Funktionen im </w:t>
-      </w:r>
-      <w:proofErr w:type="spellStart"/>
-      <w:r>
-        <w:rPr>
-          <w:lang w:val="de-CH"/>
-        </w:rPr>
-        <w:t>main</w:t>
-      </w:r>
-      <w:proofErr w:type="spellEnd"/>
-      <w:r>
-        <w:rPr>
-          <w:lang w:val="de-CH"/>
-        </w:rPr>
-        <w:t>-Modul wurden von Marcel Bärtschi und Cyril Stoller geschrieben.</w:t>
+        <w:t>Die Funktionen im main-Modul wurden von Marcel Bärtschi und Cyril Stoller geschrieben.</w:t>
       </w:r>
       <w:r>
         <w:rPr>
@@ -3545,7 +4029,7 @@
     </w:p>
     <w:p>
       <w:pPr>
-        <w:jc w:val="both"/>
+        <w:jc w:val="center"/>
         <w:rPr>
           <w:lang w:val="de-CH"/>
         </w:rPr>
@@ -3553,7 +4037,6 @@
       <w:r>
         <w:rPr>
           <w:noProof/>
-          <w:lang w:val="de-CH" w:eastAsia="de-CH"/>
         </w:rPr>
         <w:drawing>
           <wp:inline distT="0" distB="0" distL="0" distR="0">
@@ -3573,7 +4056,7 @@
                     </pic:cNvPicPr>
                   </pic:nvPicPr>
                   <pic:blipFill>
-                    <a:blip r:embed="rId14" cstate="print"/>
+                    <a:blip r:embed="rId17" cstate="print"/>
                     <a:srcRect/>
                     <a:stretch>
                       <a:fillRect/>
@@ -3613,7 +4096,6 @@
         <w:rPr>
           <w:lang w:val="de-CH"/>
         </w:rPr>
-        <w:lastRenderedPageBreak/>
         <w:t xml:space="preserve">Zuerst  werden alle nötigen Initialisierungen vorgenommen und eine neue Spielrunde gestartet. </w:t>
       </w:r>
       <w:r>
@@ -3982,6 +4464,7 @@
         <w:rPr>
           <w:lang w:val="de-CH"/>
         </w:rPr>
+        <w:lastRenderedPageBreak/>
         <w:t>Wird das Spiel beendet, beginnt der Zyklus wieder von Vorne: Der Bildschirm wird bis auf den Star</w:t>
       </w:r>
       <w:r>
@@ -4028,7 +4511,7 @@
         </w:rPr>
       </w:pPr>
       <w:bookmarkStart w:id="15" w:name="_Toc345928002"/>
-      <w:bookmarkStart w:id="16" w:name="_Toc346298232"/>
+      <w:bookmarkStart w:id="16" w:name="_Toc346412369"/>
       <w:proofErr w:type="spellStart"/>
       <w:r>
         <w:rPr>
@@ -4128,9 +4611,7 @@
       <w:r>
         <w:rPr>
           <w:noProof/>
-          <w:lang w:val="de-CH" w:eastAsia="de-CH"/>
-        </w:rPr>
-        <w:lastRenderedPageBreak/>
+        </w:rPr>
         <w:drawing>
           <wp:inline distT="0" distB="0" distL="0" distR="0">
             <wp:extent cx="3509154" cy="5229584"/>
@@ -4149,7 +4630,7 @@
                     </pic:cNvPicPr>
                   </pic:nvPicPr>
                   <pic:blipFill>
-                    <a:blip r:embed="rId15" cstate="print"/>
+                    <a:blip r:embed="rId18" cstate="print"/>
                     <a:srcRect/>
                     <a:stretch>
                       <a:fillRect/>
@@ -4293,14 +4774,6 @@
     </w:p>
     <w:p>
       <w:pPr>
-        <w:jc w:val="both"/>
-        <w:rPr>
-          <w:lang w:val="de-CH"/>
-        </w:rPr>
-      </w:pPr>
-    </w:p>
-    <w:p>
-      <w:pPr>
         <w:pStyle w:val="berschrift2"/>
         <w:jc w:val="both"/>
         <w:rPr>
@@ -4308,11 +4781,12 @@
         </w:rPr>
       </w:pPr>
       <w:bookmarkStart w:id="17" w:name="_Toc345928003"/>
-      <w:bookmarkStart w:id="18" w:name="_Toc346298233"/>
-      <w:r>
-        <w:rPr>
-          <w:lang w:val="de-CH"/>
-        </w:rPr>
+      <w:bookmarkStart w:id="18" w:name="_Toc346412370"/>
+      <w:r>
+        <w:rPr>
+          <w:lang w:val="de-CH"/>
+        </w:rPr>
+        <w:lastRenderedPageBreak/>
         <w:t>G</w:t>
       </w:r>
       <w:r>
@@ -4388,6 +4862,180 @@
           <w:lang w:val="de-CH"/>
         </w:rPr>
         <w:t>/GUI Library mit den Spielfeldnormierten Positionsangaben nutzen zu können.</w:t>
+      </w:r>
+      <w:r>
+        <w:rPr>
+          <w:lang w:val="de-CH"/>
+        </w:rPr>
+        <w:t xml:space="preserve"> Die Grafik haben wir sehr einfach gehalten. Wir zeichnen die ganze Schlange und das Futter nur als Kreisringe. Dies</w:t>
+      </w:r>
+      <w:r>
+        <w:rPr>
+          <w:lang w:val="de-CH"/>
+        </w:rPr>
+        <w:t>e brauchen</w:t>
+      </w:r>
+      <w:r>
+        <w:rPr>
+          <w:lang w:val="de-CH"/>
+        </w:rPr>
+        <w:t xml:space="preserve"> wenig Zeit um auf dem LC-Display angezeigt zu werden. </w:t>
+      </w:r>
+    </w:p>
+    <w:p>
+      <w:pPr>
+        <w:jc w:val="center"/>
+        <w:rPr>
+          <w:lang w:val="de-CH"/>
+        </w:rPr>
+      </w:pPr>
+      <w:r>
+        <w:rPr>
+          <w:noProof/>
+        </w:rPr>
+        <w:drawing>
+          <wp:inline distT="0" distB="0" distL="0" distR="0">
+            <wp:extent cx="2940050" cy="1667635"/>
+            <wp:effectExtent l="0" t="0" r="0" b="0"/>
+            <wp:docPr id="8" name="Grafik 8" descr="C:\Users\Marcel\Pictures\Screenpresso\2013-01-20_01h53_45.png"/>
+            <wp:cNvGraphicFramePr>
+              <a:graphicFrameLocks xmlns:a="http://schemas.openxmlformats.org/drawingml/2006/main" noChangeAspect="1"/>
+            </wp:cNvGraphicFramePr>
+            <a:graphic xmlns:a="http://schemas.openxmlformats.org/drawingml/2006/main">
+              <a:graphicData uri="http://schemas.openxmlformats.org/drawingml/2006/picture">
+                <pic:pic xmlns:pic="http://schemas.openxmlformats.org/drawingml/2006/picture">
+                  <pic:nvPicPr>
+                    <pic:cNvPr id="0" name="Picture 7" descr="C:\Users\Marcel\Pictures\Screenpresso\2013-01-20_01h53_45.png"/>
+                    <pic:cNvPicPr>
+                      <a:picLocks noChangeAspect="1" noChangeArrowheads="1"/>
+                    </pic:cNvPicPr>
+                  </pic:nvPicPr>
+                  <pic:blipFill>
+                    <a:blip r:embed="rId19" cstate="print">
+                      <a:extLst>
+                        <a:ext uri="{28A0092B-C50C-407E-A947-70E740481C1C}">
+                          <a14:useLocalDpi xmlns:a14="http://schemas.microsoft.com/office/drawing/2010/main" val="0"/>
+                        </a:ext>
+                      </a:extLst>
+                    </a:blip>
+                    <a:srcRect/>
+                    <a:stretch>
+                      <a:fillRect/>
+                    </a:stretch>
+                  </pic:blipFill>
+                  <pic:spPr bwMode="auto">
+                    <a:xfrm>
+                      <a:off x="0" y="0"/>
+                      <a:ext cx="2940050" cy="1667635"/>
+                    </a:xfrm>
+                    <a:prstGeom prst="rect">
+                      <a:avLst/>
+                    </a:prstGeom>
+                    <a:noFill/>
+                    <a:ln>
+                      <a:noFill/>
+                    </a:ln>
+                  </pic:spPr>
+                </pic:pic>
+              </a:graphicData>
+            </a:graphic>
+          </wp:inline>
+        </w:drawing>
+      </w:r>
+    </w:p>
+    <w:p>
+      <w:pPr>
+        <w:rPr>
+          <w:rFonts w:eastAsiaTheme="majorEastAsia"/>
+          <w:lang w:val="de-CH"/>
+        </w:rPr>
+      </w:pPr>
+      <w:r>
+        <w:rPr>
+          <w:rFonts w:eastAsiaTheme="majorEastAsia"/>
+          <w:lang w:val="de-CH"/>
+        </w:rPr>
+        <w:t>Zu Beginn des Spiels wird ein blauer Hintergrund gezeichnet, worauf sich die Schlange danach b</w:t>
+      </w:r>
+      <w:r>
+        <w:rPr>
+          <w:rFonts w:eastAsiaTheme="majorEastAsia"/>
+          <w:lang w:val="de-CH"/>
+        </w:rPr>
+        <w:t>e</w:t>
+      </w:r>
+      <w:r>
+        <w:rPr>
+          <w:rFonts w:eastAsiaTheme="majorEastAsia"/>
+          <w:lang w:val="de-CH"/>
+        </w:rPr>
+        <w:t xml:space="preserve">wegt. Um möglichst viel Zeit zu sparen, werden immer nur die Daten auf dem Display gezeichnet, die verändert wurden. Mit der </w:t>
+      </w:r>
+      <w:proofErr w:type="spellStart"/>
+      <w:r>
+        <w:rPr>
+          <w:rFonts w:eastAsiaTheme="majorEastAsia"/>
+          <w:lang w:val="de-CH"/>
+        </w:rPr>
+        <w:t>uC</w:t>
+      </w:r>
+      <w:proofErr w:type="spellEnd"/>
+      <w:r>
+        <w:rPr>
+          <w:rFonts w:eastAsiaTheme="majorEastAsia"/>
+          <w:lang w:val="de-CH"/>
+        </w:rPr>
+        <w:t xml:space="preserve">/GUI Library ist es sehr einfach, Flächen, Kreise und andere Formen zu zeichnen. Daher beschränken sich die Grafikfunktionen darauf, die Farbe des jeweils zu zeichnenden Objekts zu wählen und danach die entsprechende Funktion aus der Library aufzurufen. </w:t>
+      </w:r>
+    </w:p>
+    <w:p>
+      <w:pPr>
+        <w:rPr>
+          <w:rFonts w:eastAsiaTheme="majorEastAsia"/>
+          <w:lang w:val="de-CH"/>
+        </w:rPr>
+      </w:pPr>
+      <w:r>
+        <w:rPr>
+          <w:rFonts w:eastAsiaTheme="majorEastAsia"/>
+          <w:lang w:val="de-CH"/>
+        </w:rPr>
+        <w:t>Die Schlange besteht zu Beginn aus vier Kreisen, wobei ein Kreis einen Durchmesser von zehn Pixeln hat. Dies en</w:t>
+      </w:r>
+      <w:r>
+        <w:rPr>
+          <w:rFonts w:eastAsiaTheme="majorEastAsia"/>
+          <w:lang w:val="de-CH"/>
+        </w:rPr>
+        <w:t>t</w:t>
+      </w:r>
+      <w:r>
+        <w:rPr>
+          <w:rFonts w:eastAsiaTheme="majorEastAsia"/>
+          <w:lang w:val="de-CH"/>
+        </w:rPr>
+        <w:t>spricht auch gleich dem Raster, in welches wir den Bildschirm aufgeteilt haben. Dass will sagen, man kann  nur</w:t>
+      </w:r>
+      <w:r>
+        <w:rPr>
+          <w:rFonts w:eastAsiaTheme="majorEastAsia"/>
+          <w:lang w:val="de-CH"/>
+        </w:rPr>
+        <w:t xml:space="preserve"> in Bahnen</w:t>
+      </w:r>
+      <w:r>
+        <w:rPr>
+          <w:rFonts w:eastAsiaTheme="majorEastAsia"/>
+          <w:lang w:val="de-CH"/>
+        </w:rPr>
+        <w:t xml:space="preserve"> </w:t>
+      </w:r>
+      <w:r>
+        <w:rPr>
+          <w:rFonts w:eastAsiaTheme="majorEastAsia"/>
+          <w:lang w:val="de-CH"/>
+        </w:rPr>
+        <w:t>im Abstand von zehn Pixeln fahren.</w:t>
       </w:r>
     </w:p>
     <w:p>
@@ -4417,76 +5065,140 @@
           <w:lang w:val="de-CH"/>
         </w:rPr>
       </w:pPr>
-      <w:bookmarkStart w:id="19" w:name="_Toc346298234"/>
+      <w:bookmarkStart w:id="19" w:name="_Toc346412371"/>
       <w:r>
         <w:rPr>
           <w:lang w:val="de-CH"/>
         </w:rPr>
         <w:lastRenderedPageBreak/>
-        <w:t>Installations</w:t>
-      </w:r>
-      <w:r>
-        <w:rPr>
-          <w:lang w:val="de-CH"/>
-        </w:rPr>
-        <w:t>-</w:t>
-      </w:r>
-      <w:r>
-        <w:rPr>
-          <w:lang w:val="de-CH"/>
-        </w:rPr>
-        <w:t xml:space="preserve"> und Bedienungsanleitung</w:t>
+        <w:t>Spielbeschrieb</w:t>
       </w:r>
       <w:bookmarkEnd w:id="19"/>
     </w:p>
     <w:p>
       <w:pPr>
         <w:rPr>
-          <w:color w:val="FF0000"/>
-          <w:sz w:val="24"/>
-          <w:lang w:val="de-CH"/>
-        </w:rPr>
-      </w:pPr>
-      <w:r>
-        <w:rPr>
-          <w:color w:val="FF0000"/>
-          <w:lang w:val="de-CH"/>
-        </w:rPr>
-        <w:t xml:space="preserve">&lt; </w:t>
+          <w:lang w:val="de-CH"/>
+        </w:rPr>
+      </w:pPr>
+      <w:r>
+        <w:rPr>
+          <w:lang w:val="de-CH"/>
+        </w:rPr>
+        <w:t>Im Spiel „</w:t>
       </w:r>
       <w:proofErr w:type="spellStart"/>
       <w:r>
         <w:rPr>
-          <w:color w:val="FF0000"/>
-          <w:lang w:val="de-CH"/>
-        </w:rPr>
-        <w:t>installation</w:t>
+          <w:lang w:val="de-CH"/>
+        </w:rPr>
+        <w:t>Carme-Snake</w:t>
       </w:r>
       <w:proofErr w:type="spellEnd"/>
       <w:r>
         <w:rPr>
-          <w:color w:val="FF0000"/>
-          <w:lang w:val="de-CH"/>
-        </w:rPr>
-        <w:t xml:space="preserve">: </w:t>
+          <w:lang w:val="de-CH"/>
+        </w:rPr>
+        <w:t>“ geht es daru</w:t>
+      </w:r>
+      <w:r>
+        <w:rPr>
+          <w:lang w:val="de-CH"/>
+        </w:rPr>
+        <w:t>m, möglichst viel Futter aufzunehmen, ohne dabei in eine Wand oder sich selbst hineinzufahren. Dabei wird die Schlange bei jedem Happen ein Glied länger, was zu e</w:t>
+      </w:r>
+      <w:r>
+        <w:rPr>
+          <w:lang w:val="de-CH"/>
+        </w:rPr>
+        <w:t>i</w:t>
+      </w:r>
+      <w:r>
+        <w:rPr>
+          <w:lang w:val="de-CH"/>
+        </w:rPr>
+        <w:t>ner immer enger werdenden Situation führt. Um zusätzlich eine Schwierigkeit einzubauen, wird das Spiel schneller, sobald 15 Futterringe gefressen wurden. Das Erreichen des nächsten Levels hat auch einen Punktebonus zur Folge. Wenn man schlussendlich doch kollidiert, muss wieder bei Level 1 b</w:t>
+      </w:r>
+      <w:r>
+        <w:rPr>
+          <w:lang w:val="de-CH"/>
+        </w:rPr>
+        <w:t>e</w:t>
+      </w:r>
+      <w:r>
+        <w:rPr>
+          <w:lang w:val="de-CH"/>
+        </w:rPr>
+        <w:t>gonnen werden.</w:t>
+      </w:r>
+    </w:p>
+    <w:p>
+      <w:pPr>
+        <w:pStyle w:val="berschrift1"/>
+        <w:jc w:val="both"/>
+        <w:rPr>
+          <w:lang w:val="de-CH"/>
+        </w:rPr>
+      </w:pPr>
+      <w:bookmarkStart w:id="20" w:name="_Toc346412372"/>
+      <w:r>
+        <w:rPr>
+          <w:lang w:val="de-CH"/>
+        </w:rPr>
+        <w:t>Bedienungsanleitung</w:t>
+      </w:r>
+      <w:bookmarkEnd w:id="20"/>
+    </w:p>
+    <w:p>
+      <w:pPr>
+        <w:jc w:val="both"/>
+        <w:rPr>
+          <w:lang w:val="de-CH"/>
+        </w:rPr>
+      </w:pPr>
+      <w:r>
+        <w:rPr>
+          <w:lang w:val="de-CH"/>
+        </w:rPr>
+        <w:t xml:space="preserve">Um das Spiel überhaupt zum Laufen zu bringen, muss ein </w:t>
       </w:r>
       <w:proofErr w:type="spellStart"/>
       <w:r>
         <w:rPr>
-          <w:color w:val="FF0000"/>
-          <w:lang w:val="de-CH"/>
-        </w:rPr>
-        <w:t>blablbalbalbla</w:t>
+          <w:lang w:val="de-CH"/>
+        </w:rPr>
+        <w:t>Carme</w:t>
       </w:r>
       <w:proofErr w:type="spellEnd"/>
       <w:r>
         <w:rPr>
-          <w:color w:val="FF0000"/>
-          <w:sz w:val="24"/>
-          <w:lang w:val="de-CH"/>
-        </w:rPr>
-        <w:t>&gt;</w:t>
-      </w:r>
+          <w:lang w:val="de-CH"/>
+        </w:rPr>
+        <w:t xml:space="preserve"> Kit und die </w:t>
+      </w:r>
+      <w:proofErr w:type="spellStart"/>
+      <w:r>
+        <w:rPr>
+          <w:lang w:val="de-CH"/>
+        </w:rPr>
+        <w:t>Carme</w:t>
+      </w:r>
+      <w:proofErr w:type="spellEnd"/>
+      <w:r>
+        <w:rPr>
+          <w:lang w:val="de-CH"/>
+        </w:rPr>
+        <w:t xml:space="preserve"> DIE vorhanden sein. Weitere Informationen dazu unter: </w:t>
+      </w:r>
+      <w:hyperlink r:id="rId20" w:history="1">
+        <w:r>
+          <w:rPr>
+            <w:rStyle w:val="Hyperlink"/>
+            <w:lang w:val="de-CH"/>
+          </w:rPr>
+          <w:t>www.carme.bfh.ch</w:t>
+        </w:r>
+      </w:hyperlink>
     </w:p>
     <w:p>
       <w:pPr>
@@ -4499,6 +5211,66 @@
         <w:rPr>
           <w:lang w:val="de-CH"/>
         </w:rPr>
+        <w:t xml:space="preserve">Zudem muss das </w:t>
+      </w:r>
+      <w:proofErr w:type="spellStart"/>
+      <w:r>
+        <w:rPr>
+          <w:lang w:val="de-CH"/>
+        </w:rPr>
+        <w:t>Carme</w:t>
+      </w:r>
+      <w:proofErr w:type="spellEnd"/>
+      <w:r>
+        <w:rPr>
+          <w:lang w:val="de-CH"/>
+        </w:rPr>
+        <w:t xml:space="preserve"> Kit mit einem Computer verbunden werden. </w:t>
+      </w:r>
+      <w:r>
+        <w:rPr>
+          <w:lang w:val="de-CH"/>
+        </w:rPr>
+        <w:t>Einerseits über USB um das Spiel auf das Kit zu laden, und andererseits über RS232 um die Schlange über den Computer zu ste</w:t>
+      </w:r>
+      <w:r>
+        <w:rPr>
+          <w:lang w:val="de-CH"/>
+        </w:rPr>
+        <w:t>u</w:t>
+      </w:r>
+      <w:r>
+        <w:rPr>
+          <w:lang w:val="de-CH"/>
+        </w:rPr>
+        <w:t>ern.</w:t>
+      </w:r>
+    </w:p>
+    <w:p>
+      <w:pPr>
+        <w:jc w:val="both"/>
+        <w:rPr>
+          <w:lang w:val="de-CH"/>
+        </w:rPr>
+      </w:pPr>
+      <w:r>
+        <w:rPr>
+          <w:lang w:val="de-CH"/>
+        </w:rPr>
+        <w:t>Wenn alles verbunden ist und der Code erfolgreich heruntergeladen, muss auf dem Computer die Client-Software „Carme-Snake.exe“ ausgeführt werden.</w:t>
+      </w:r>
+    </w:p>
+    <w:p>
+      <w:pPr>
+        <w:jc w:val="both"/>
+        <w:rPr>
+          <w:lang w:val="de-CH"/>
+        </w:rPr>
+      </w:pPr>
+      <w:r>
+        <w:rPr>
+          <w:lang w:val="de-CH"/>
+        </w:rPr>
         <w:t xml:space="preserve">Zuerst erscheint </w:t>
       </w:r>
       <w:r>
@@ -4635,19 +5407,19 @@
         <w:rPr>
           <w:lang w:val="de-CH"/>
         </w:rPr>
-        <w:t>-Nummer ei</w:t>
-      </w:r>
-      <w:r>
-        <w:rPr>
-          <w:lang w:val="de-CH"/>
-        </w:rPr>
-        <w:t>n</w:t>
-      </w:r>
-      <w:r>
-        <w:rPr>
-          <w:lang w:val="de-CH"/>
-        </w:rPr>
-        <w:t>zugeben. Nach drücken der Zahl kehrt man wieder in das Hauptmenü zurück.</w:t>
+        <w:t>-Nummer einz</w:t>
+      </w:r>
+      <w:r>
+        <w:rPr>
+          <w:lang w:val="de-CH"/>
+        </w:rPr>
+        <w:t>u</w:t>
+      </w:r>
+      <w:r>
+        <w:rPr>
+          <w:lang w:val="de-CH"/>
+        </w:rPr>
+        <w:t>geben. Nach drücken der Zahl kehrt man wieder in das Hauptmenü zurück.</w:t>
       </w:r>
     </w:p>
     <w:p>
@@ -4702,7 +5474,7 @@
           <w:lang w:val="de-CH"/>
         </w:rPr>
       </w:pPr>
-      <w:bookmarkStart w:id="20" w:name="_Toc345928004"/>
+      <w:bookmarkStart w:id="21" w:name="_Toc345928004"/>
       <w:r>
         <w:rPr>
           <w:lang w:val="de-CH"/>
@@ -4718,7 +5490,7 @@
           <w:lang w:val="de-CH"/>
         </w:rPr>
       </w:pPr>
-      <w:bookmarkStart w:id="21" w:name="_Toc346298235"/>
+      <w:bookmarkStart w:id="22" w:name="_Toc346412373"/>
       <w:r>
         <w:rPr>
           <w:lang w:val="de-CH"/>
@@ -4726,8 +5498,8 @@
         <w:lastRenderedPageBreak/>
         <w:t>Mögliche Erweiterungen</w:t>
       </w:r>
-      <w:bookmarkEnd w:id="20"/>
       <w:bookmarkEnd w:id="21"/>
+      <w:bookmarkEnd w:id="22"/>
     </w:p>
     <w:p>
       <w:pPr>
@@ -4846,16 +5618,16 @@
           <w:lang w:val="de-CH"/>
         </w:rPr>
       </w:pPr>
-      <w:bookmarkStart w:id="22" w:name="_Toc345928005"/>
-      <w:bookmarkStart w:id="23" w:name="_Toc346298236"/>
+      <w:bookmarkStart w:id="23" w:name="_Toc345928005"/>
+      <w:bookmarkStart w:id="24" w:name="_Toc346412374"/>
       <w:r>
         <w:rPr>
           <w:lang w:val="de-CH"/>
         </w:rPr>
         <w:t>Fazit</w:t>
       </w:r>
-      <w:bookmarkEnd w:id="22"/>
       <w:bookmarkEnd w:id="23"/>
+      <w:bookmarkEnd w:id="24"/>
     </w:p>
     <w:p>
       <w:pPr>
@@ -4920,14 +5692,14 @@
           <w:lang w:val="de-CH"/>
         </w:rPr>
       </w:pPr>
-      <w:bookmarkStart w:id="24" w:name="_Toc346298237"/>
+      <w:bookmarkStart w:id="25" w:name="_Toc346412375"/>
       <w:r>
         <w:rPr>
           <w:lang w:val="de-CH"/>
         </w:rPr>
         <w:t>Source Code Hosting</w:t>
       </w:r>
-      <w:bookmarkEnd w:id="24"/>
+      <w:bookmarkEnd w:id="25"/>
     </w:p>
     <w:p>
       <w:pPr>
@@ -4982,7 +5754,7 @@
         </w:rPr>
         <w:t xml:space="preserve">-Kit Code Repository:  </w:t>
       </w:r>
-      <w:hyperlink r:id="rId16" w:history="1">
+      <w:hyperlink r:id="rId21" w:history="1">
         <w:r>
           <w:rPr>
             <w:rStyle w:val="Hyperlink"/>
@@ -4998,7 +5770,7 @@
         <w:br/>
         <w:t xml:space="preserve">Client Software Code Repository:  </w:t>
       </w:r>
-      <w:hyperlink r:id="rId17" w:history="1">
+      <w:hyperlink r:id="rId22" w:history="1">
         <w:r>
           <w:rPr>
             <w:rStyle w:val="Hyperlink"/>
@@ -5048,6 +5820,7 @@
           <w:lang w:val="de-CH"/>
         </w:rPr>
       </w:pPr>
+      <w:bookmarkStart w:id="26" w:name="_Toc346412376"/>
       <w:r>
         <w:rPr>
           <w:lang w:val="de-CH"/>
@@ -5061,6 +5834,7 @@
         </w:rPr>
         <w:t>Doxygen</w:t>
       </w:r>
+      <w:bookmarkEnd w:id="26"/>
       <w:proofErr w:type="spellEnd"/>
     </w:p>
     <w:p>
@@ -5132,7 +5906,7 @@
       </w:r>
     </w:p>
     <w:sectPr>
-      <w:footerReference w:type="default" r:id="rId18"/>
+      <w:footerReference w:type="default" r:id="rId23"/>
       <w:pgSz w:w="11906" w:h="16838"/>
       <w:pgMar w:top="1417" w:right="1417" w:bottom="1134" w:left="1417" w:header="708" w:footer="708" w:gutter="0"/>
       <w:cols w:space="708"/>
@@ -5144,7 +5918,7 @@
 </file>
 
 <file path=word/endnotes.xml><?xml version="1.0" encoding="utf-8"?>
-<w:endnotes xmlns:ve="http://schemas.openxmlformats.org/markup-compatibility/2006" xmlns:o="urn:schemas-microsoft-com:office:office" xmlns:r="http://schemas.openxmlformats.org/officeDocument/2006/relationships" xmlns:m="http://schemas.openxmlformats.org/officeDocument/2006/math" xmlns:v="urn:schemas-microsoft-com:vml" xmlns:wp="http://schemas.openxmlformats.org/drawingml/2006/wordprocessingDrawing" xmlns:w10="urn:schemas-microsoft-com:office:word" xmlns:w="http://schemas.openxmlformats.org/wordprocessingml/2006/main" xmlns:wne="http://schemas.microsoft.com/office/word/2006/wordml">
+<w:endnotes xmlns:wpc="http://schemas.microsoft.com/office/word/2010/wordprocessingCanvas" xmlns:mc="http://schemas.openxmlformats.org/markup-compatibility/2006" xmlns:o="urn:schemas-microsoft-com:office:office" xmlns:r="http://schemas.openxmlformats.org/officeDocument/2006/relationships" xmlns:m="http://schemas.openxmlformats.org/officeDocument/2006/math" xmlns:v="urn:schemas-microsoft-com:vml" xmlns:wp14="http://schemas.microsoft.com/office/word/2010/wordprocessingDrawing" xmlns:wp="http://schemas.openxmlformats.org/drawingml/2006/wordprocessingDrawing" xmlns:w10="urn:schemas-microsoft-com:office:word" xmlns:w="http://schemas.openxmlformats.org/wordprocessingml/2006/main" xmlns:w14="http://schemas.microsoft.com/office/word/2010/wordml" xmlns:wpg="http://schemas.microsoft.com/office/word/2010/wordprocessingGroup" xmlns:wpi="http://schemas.microsoft.com/office/word/2010/wordprocessingInk" xmlns:wne="http://schemas.microsoft.com/office/word/2006/wordml" xmlns:wps="http://schemas.microsoft.com/office/word/2010/wordprocessingShape" mc:Ignorable="w14 wp14">
   <w:endnote w:type="separator" w:id="-1">
     <w:p>
       <w:pPr>
@@ -5169,7 +5943,7 @@
 </file>
 
 <file path=word/footer1.xml><?xml version="1.0" encoding="utf-8"?>
-<w:ftr xmlns:ve="http://schemas.openxmlformats.org/markup-compatibility/2006" xmlns:o="urn:schemas-microsoft-com:office:office" xmlns:r="http://schemas.openxmlformats.org/officeDocument/2006/relationships" xmlns:m="http://schemas.openxmlformats.org/officeDocument/2006/math" xmlns:v="urn:schemas-microsoft-com:vml" xmlns:wp="http://schemas.openxmlformats.org/drawingml/2006/wordprocessingDrawing" xmlns:w10="urn:schemas-microsoft-com:office:word" xmlns:w="http://schemas.openxmlformats.org/wordprocessingml/2006/main" xmlns:wne="http://schemas.microsoft.com/office/word/2006/wordml">
+<w:ftr xmlns:wpc="http://schemas.microsoft.com/office/word/2010/wordprocessingCanvas" xmlns:mc="http://schemas.openxmlformats.org/markup-compatibility/2006" xmlns:o="urn:schemas-microsoft-com:office:office" xmlns:r="http://schemas.openxmlformats.org/officeDocument/2006/relationships" xmlns:m="http://schemas.openxmlformats.org/officeDocument/2006/math" xmlns:v="urn:schemas-microsoft-com:vml" xmlns:wp14="http://schemas.microsoft.com/office/word/2010/wordprocessingDrawing" xmlns:wp="http://schemas.openxmlformats.org/drawingml/2006/wordprocessingDrawing" xmlns:w10="urn:schemas-microsoft-com:office:word" xmlns:w="http://schemas.openxmlformats.org/wordprocessingml/2006/main" xmlns:w14="http://schemas.microsoft.com/office/word/2010/wordml" xmlns:wpg="http://schemas.microsoft.com/office/word/2010/wordprocessingGroup" xmlns:wpi="http://schemas.microsoft.com/office/word/2010/wordprocessingInk" xmlns:wne="http://schemas.microsoft.com/office/word/2006/wordml" xmlns:wps="http://schemas.microsoft.com/office/word/2010/wordprocessingShape" mc:Ignorable="w14 wp14">
   <w:p>
     <w:pPr>
       <w:pStyle w:val="Fuzeile"/>
@@ -5219,7 +5993,7 @@
         <w:noProof/>
         <w:lang w:val="de-CH"/>
       </w:rPr>
-      <w:t>8</w:t>
+      <w:t>2</w:t>
     </w:r>
     <w:r>
       <w:rPr>
@@ -5233,21 +6007,35 @@
       </w:rPr>
       <w:t xml:space="preserve"> von </w:t>
     </w:r>
-    <w:fldSimple w:instr=" NUMPAGES  \* Arabic  \* MERGEFORMAT ">
-      <w:r>
-        <w:rPr>
-          <w:noProof/>
-          <w:lang w:val="de-CH"/>
-        </w:rPr>
-        <w:t>11</w:t>
-      </w:r>
-    </w:fldSimple>
+    <w:r>
+      <w:fldChar w:fldCharType="begin"/>
+    </w:r>
+    <w:r>
+      <w:instrText xml:space="preserve"> NUMPAGES  \* Arabic  \* MERGEFORMAT </w:instrText>
+    </w:r>
+    <w:r>
+      <w:fldChar w:fldCharType="separate"/>
+    </w:r>
+    <w:r>
+      <w:rPr>
+        <w:noProof/>
+        <w:lang w:val="de-CH"/>
+      </w:rPr>
+      <w:t>13</w:t>
+    </w:r>
+    <w:r>
+      <w:rPr>
+        <w:noProof/>
+        <w:lang w:val="de-CH"/>
+      </w:rPr>
+      <w:fldChar w:fldCharType="end"/>
+    </w:r>
   </w:p>
 </w:ftr>
 </file>
 
 <file path=word/footnotes.xml><?xml version="1.0" encoding="utf-8"?>
-<w:footnotes xmlns:ve="http://schemas.openxmlformats.org/markup-compatibility/2006" xmlns:o="urn:schemas-microsoft-com:office:office" xmlns:r="http://schemas.openxmlformats.org/officeDocument/2006/relationships" xmlns:m="http://schemas.openxmlformats.org/officeDocument/2006/math" xmlns:v="urn:schemas-microsoft-com:vml" xmlns:wp="http://schemas.openxmlformats.org/drawingml/2006/wordprocessingDrawing" xmlns:w10="urn:schemas-microsoft-com:office:word" xmlns:w="http://schemas.openxmlformats.org/wordprocessingml/2006/main" xmlns:wne="http://schemas.microsoft.com/office/word/2006/wordml">
+<w:footnotes xmlns:wpc="http://schemas.microsoft.com/office/word/2010/wordprocessingCanvas" xmlns:mc="http://schemas.openxmlformats.org/markup-compatibility/2006" xmlns:o="urn:schemas-microsoft-com:office:office" xmlns:r="http://schemas.openxmlformats.org/officeDocument/2006/relationships" xmlns:m="http://schemas.openxmlformats.org/officeDocument/2006/math" xmlns:v="urn:schemas-microsoft-com:vml" xmlns:wp14="http://schemas.microsoft.com/office/word/2010/wordprocessingDrawing" xmlns:wp="http://schemas.openxmlformats.org/drawingml/2006/wordprocessingDrawing" xmlns:w10="urn:schemas-microsoft-com:office:word" xmlns:w="http://schemas.openxmlformats.org/wordprocessingml/2006/main" xmlns:w14="http://schemas.microsoft.com/office/word/2010/wordml" xmlns:wpg="http://schemas.microsoft.com/office/word/2010/wordprocessingGroup" xmlns:wpi="http://schemas.microsoft.com/office/word/2010/wordprocessingInk" xmlns:wne="http://schemas.microsoft.com/office/word/2006/wordml" xmlns:wps="http://schemas.microsoft.com/office/word/2010/wordprocessingShape" mc:Ignorable="w14 wp14">
   <w:footnote w:type="separator" w:id="-1">
     <w:p>
       <w:pPr>
@@ -5272,7 +6060,7 @@
 </file>
 
 <file path=word/numbering.xml><?xml version="1.0" encoding="utf-8"?>
-<w:numbering xmlns:ve="http://schemas.openxmlformats.org/markup-compatibility/2006" xmlns:o="urn:schemas-microsoft-com:office:office" xmlns:r="http://schemas.openxmlformats.org/officeDocument/2006/relationships" xmlns:m="http://schemas.openxmlformats.org/officeDocument/2006/math" xmlns:v="urn:schemas-microsoft-com:vml" xmlns:wp="http://schemas.openxmlformats.org/drawingml/2006/wordprocessingDrawing" xmlns:w10="urn:schemas-microsoft-com:office:word" xmlns:w="http://schemas.openxmlformats.org/wordprocessingml/2006/main" xmlns:wne="http://schemas.microsoft.com/office/word/2006/wordml">
+<w:numbering xmlns:wpc="http://schemas.microsoft.com/office/word/2010/wordprocessingCanvas" xmlns:mc="http://schemas.openxmlformats.org/markup-compatibility/2006" xmlns:o="urn:schemas-microsoft-com:office:office" xmlns:r="http://schemas.openxmlformats.org/officeDocument/2006/relationships" xmlns:m="http://schemas.openxmlformats.org/officeDocument/2006/math" xmlns:v="urn:schemas-microsoft-com:vml" xmlns:wp14="http://schemas.microsoft.com/office/word/2010/wordprocessingDrawing" xmlns:wp="http://schemas.openxmlformats.org/drawingml/2006/wordprocessingDrawing" xmlns:w10="urn:schemas-microsoft-com:office:word" xmlns:w="http://schemas.openxmlformats.org/wordprocessingml/2006/main" xmlns:w14="http://schemas.microsoft.com/office/word/2010/wordml" xmlns:wpg="http://schemas.microsoft.com/office/word/2010/wordprocessingGroup" xmlns:wpi="http://schemas.microsoft.com/office/word/2010/wordprocessingInk" xmlns:wne="http://schemas.microsoft.com/office/word/2006/wordml" xmlns:wps="http://schemas.microsoft.com/office/word/2010/wordprocessingShape" mc:Ignorable="w14 wp14">
   <w:abstractNum w:abstractNumId="0">
     <w:nsid w:val="094977CA"/>
     <w:multiLevelType w:val="hybridMultilevel"/>
@@ -5714,7 +6502,7 @@
 </file>
 
 <file path=word/styles.xml><?xml version="1.0" encoding="utf-8"?>
-<w:styles xmlns:r="http://schemas.openxmlformats.org/officeDocument/2006/relationships" xmlns:w="http://schemas.openxmlformats.org/wordprocessingml/2006/main">
+<w:styles xmlns:mc="http://schemas.openxmlformats.org/markup-compatibility/2006" xmlns:r="http://schemas.openxmlformats.org/officeDocument/2006/relationships" xmlns:w="http://schemas.openxmlformats.org/wordprocessingml/2006/main" xmlns:w14="http://schemas.microsoft.com/office/word/2010/wordml" mc:Ignorable="w14">
   <w:docDefaults>
     <w:rPrDefault>
       <w:rPr>
@@ -5978,7 +6766,6 @@
     <w:uiPriority w:val="99"/>
     <w:semiHidden/>
     <w:unhideWhenUsed/>
-    <w:qFormat/>
     <w:tblPr>
       <w:tblInd w:w="0" w:type="dxa"/>
       <w:tblCellMar>
@@ -6077,7 +6864,7 @@
       <w:color w:val="4F81BD" w:themeColor="accent1"/>
     </w:rPr>
   </w:style>
-  <w:style w:type="table" w:styleId="Tabellengitternetz">
+  <w:style w:type="table" w:styleId="Tabellenraster">
     <w:name w:val="Table Grid"/>
     <w:basedOn w:val="NormaleTabelle"/>
     <w:uiPriority w:val="59"/>
@@ -7157,7 +7944,7 @@
 </file>
 
 <file path=customXml/itemProps1.xml><?xml version="1.0" encoding="utf-8"?>
-<ds:datastoreItem xmlns:ds="http://schemas.openxmlformats.org/officeDocument/2006/customXml" ds:itemID="{FE35DC58-E181-4586-9EC8-D22C227924C6}">
+<ds:datastoreItem xmlns:ds="http://schemas.openxmlformats.org/officeDocument/2006/customXml" ds:itemID="{A44DA075-8694-4253-9864-55556BB55614}">
   <ds:schemaRefs>
     <ds:schemaRef ds:uri="http://schemas.openxmlformats.org/officeDocument/2006/bibliography"/>
   </ds:schemaRefs>

</xml_diff>

<commit_message>
updated doxygen, better picture layout in docx
</commit_message>
<xml_diff>
--- a/doc/Carme-Snake.docx
+++ b/doc/Carme-Snake.docx
@@ -1,10 +1,10 @@
 
 <file path=word/document.xml><?xml version="1.0" encoding="utf-8"?>
-<w:document xmlns:wpc="http://schemas.microsoft.com/office/word/2010/wordprocessingCanvas" xmlns:mc="http://schemas.openxmlformats.org/markup-compatibility/2006" xmlns:o="urn:schemas-microsoft-com:office:office" xmlns:r="http://schemas.openxmlformats.org/officeDocument/2006/relationships" xmlns:m="http://schemas.openxmlformats.org/officeDocument/2006/math" xmlns:v="urn:schemas-microsoft-com:vml" xmlns:wp14="http://schemas.microsoft.com/office/word/2010/wordprocessingDrawing" xmlns:wp="http://schemas.openxmlformats.org/drawingml/2006/wordprocessingDrawing" xmlns:w10="urn:schemas-microsoft-com:office:word" xmlns:w="http://schemas.openxmlformats.org/wordprocessingml/2006/main" xmlns:w14="http://schemas.microsoft.com/office/word/2010/wordml" xmlns:wpg="http://schemas.microsoft.com/office/word/2010/wordprocessingGroup" xmlns:wpi="http://schemas.microsoft.com/office/word/2010/wordprocessingInk" xmlns:wne="http://schemas.microsoft.com/office/word/2006/wordml" xmlns:wps="http://schemas.microsoft.com/office/word/2010/wordprocessingShape" mc:Ignorable="w14 wp14">
+<w:document xmlns:ve="http://schemas.openxmlformats.org/markup-compatibility/2006" xmlns:o="urn:schemas-microsoft-com:office:office" xmlns:r="http://schemas.openxmlformats.org/officeDocument/2006/relationships" xmlns:m="http://schemas.openxmlformats.org/officeDocument/2006/math" xmlns:v="urn:schemas-microsoft-com:vml" xmlns:wp="http://schemas.openxmlformats.org/drawingml/2006/wordprocessingDrawing" xmlns:w10="urn:schemas-microsoft-com:office:word" xmlns:w="http://schemas.openxmlformats.org/wordprocessingml/2006/main" xmlns:wne="http://schemas.microsoft.com/office/word/2006/wordml">
   <w:body>
     <w:tbl>
       <w:tblPr>
-        <w:tblStyle w:val="Tabellenraster"/>
+        <w:tblStyle w:val="Tabellengitternetz"/>
         <w:tblpPr w:leftFromText="141" w:rightFromText="141" w:vertAnchor="text" w:horzAnchor="margin" w:tblpY="2704"/>
         <w:tblW w:w="0" w:type="auto"/>
         <w:tblBorders>
@@ -15,7 +15,7 @@
           <w:insideH w:val="none" w:sz="0" w:space="0" w:color="auto"/>
           <w:insideV w:val="none" w:sz="0" w:space="0" w:color="auto"/>
         </w:tblBorders>
-        <w:tblLook w:val="04A0" w:firstRow="1" w:lastRow="0" w:firstColumn="1" w:lastColumn="0" w:noHBand="0" w:noVBand="1"/>
+        <w:tblLook w:val="04A0"/>
       </w:tblPr>
       <w:tblGrid>
         <w:gridCol w:w="4754"/>
@@ -38,6 +38,7 @@
             <w:r>
               <w:rPr>
                 <w:noProof/>
+                <w:lang w:val="de-CH" w:eastAsia="de-CH"/>
               </w:rPr>
               <w:drawing>
                 <wp:inline distT="0" distB="0" distL="0" distR="0">
@@ -57,7 +58,7 @@
                           </pic:cNvPicPr>
                         </pic:nvPicPr>
                         <pic:blipFill>
-                          <a:blip r:embed="rId9" cstate="print"/>
+                          <a:blip r:embed="rId8" cstate="print"/>
                           <a:srcRect/>
                           <a:stretch>
                             <a:fillRect/>
@@ -103,6 +104,7 @@
             <w:r>
               <w:rPr>
                 <w:noProof/>
+                <w:lang w:val="de-CH" w:eastAsia="de-CH"/>
               </w:rPr>
               <w:drawing>
                 <wp:inline distT="0" distB="0" distL="0" distR="0">
@@ -122,7 +124,7 @@
                           </pic:cNvPicPr>
                         </pic:nvPicPr>
                         <pic:blipFill>
-                          <a:blip r:embed="rId10" cstate="print"/>
+                          <a:blip r:embed="rId9" cstate="print"/>
                           <a:srcRect l="37496" r="37195"/>
                           <a:stretch>
                             <a:fillRect/>
@@ -183,7 +185,7 @@
           <w:lang w:val="de-CH"/>
         </w:rPr>
       </w:pPr>
-      <w:bookmarkStart w:id="1" w:name="_Toc346412359"/>
+      <w:bookmarkStart w:id="1" w:name="_Toc346454776"/>
       <w:r>
         <w:rPr>
           <w:lang w:val="de-CH"/>
@@ -420,7 +422,6 @@
           <w:docPartUnique/>
         </w:docPartObj>
       </w:sdtPr>
-      <w:sdtEndPr/>
       <w:sdtContent>
         <w:p>
           <w:pPr>
@@ -438,6 +439,7 @@
             </w:tabs>
             <w:rPr>
               <w:noProof/>
+              <w:lang w:val="de-CH" w:eastAsia="de-CH"/>
             </w:rPr>
           </w:pPr>
           <w:r>
@@ -458,7 +460,7 @@
             </w:rPr>
             <w:fldChar w:fldCharType="separate"/>
           </w:r>
-          <w:hyperlink w:anchor="_Toc346412359" w:history="1">
+          <w:hyperlink w:anchor="_Toc346454776" w:history="1">
             <w:r>
               <w:rPr>
                 <w:rStyle w:val="Hyperlink"/>
@@ -486,7 +488,7 @@
                 <w:noProof/>
                 <w:webHidden/>
               </w:rPr>
-              <w:instrText xml:space="preserve"> PAGEREF _Toc346412359 \h </w:instrText>
+              <w:instrText xml:space="preserve"> PAGEREF _Toc346454776 \h </w:instrText>
             </w:r>
             <w:r>
               <w:rPr>
@@ -525,9 +527,10 @@
             </w:tabs>
             <w:rPr>
               <w:noProof/>
+              <w:lang w:val="de-CH" w:eastAsia="de-CH"/>
             </w:rPr>
           </w:pPr>
-          <w:hyperlink w:anchor="_Toc346412360" w:history="1">
+          <w:hyperlink w:anchor="_Toc346454777" w:history="1">
             <w:r>
               <w:rPr>
                 <w:rStyle w:val="Hyperlink"/>
@@ -555,7 +558,7 @@
                 <w:noProof/>
                 <w:webHidden/>
               </w:rPr>
-              <w:instrText xml:space="preserve"> PAGEREF _Toc346412360 \h </w:instrText>
+              <w:instrText xml:space="preserve"> PAGEREF _Toc346454777 \h </w:instrText>
             </w:r>
             <w:r>
               <w:rPr>
@@ -594,9 +597,10 @@
             </w:tabs>
             <w:rPr>
               <w:noProof/>
+              <w:lang w:val="de-CH" w:eastAsia="de-CH"/>
             </w:rPr>
           </w:pPr>
-          <w:hyperlink w:anchor="_Toc346412361" w:history="1">
+          <w:hyperlink w:anchor="_Toc346454778" w:history="1">
             <w:r>
               <w:rPr>
                 <w:rStyle w:val="Hyperlink"/>
@@ -624,7 +628,7 @@
                 <w:noProof/>
                 <w:webHidden/>
               </w:rPr>
-              <w:instrText xml:space="preserve"> PAGEREF _Toc346412361 \h </w:instrText>
+              <w:instrText xml:space="preserve"> PAGEREF _Toc346454778 \h </w:instrText>
             </w:r>
             <w:r>
               <w:rPr>
@@ -663,9 +667,10 @@
             </w:tabs>
             <w:rPr>
               <w:noProof/>
+              <w:lang w:val="de-CH" w:eastAsia="de-CH"/>
             </w:rPr>
           </w:pPr>
-          <w:hyperlink w:anchor="_Toc346412362" w:history="1">
+          <w:hyperlink w:anchor="_Toc346454779" w:history="1">
             <w:r>
               <w:rPr>
                 <w:rStyle w:val="Hyperlink"/>
@@ -693,7 +698,7 @@
                 <w:noProof/>
                 <w:webHidden/>
               </w:rPr>
-              <w:instrText xml:space="preserve"> PAGEREF _Toc346412362 \h </w:instrText>
+              <w:instrText xml:space="preserve"> PAGEREF _Toc346454779 \h </w:instrText>
             </w:r>
             <w:r>
               <w:rPr>
@@ -732,9 +737,10 @@
             </w:tabs>
             <w:rPr>
               <w:noProof/>
+              <w:lang w:val="de-CH" w:eastAsia="de-CH"/>
             </w:rPr>
           </w:pPr>
-          <w:hyperlink w:anchor="_Toc346412363" w:history="1">
+          <w:hyperlink w:anchor="_Toc346454780" w:history="1">
             <w:r>
               <w:rPr>
                 <w:rStyle w:val="Hyperlink"/>
@@ -762,7 +768,7 @@
                 <w:noProof/>
                 <w:webHidden/>
               </w:rPr>
-              <w:instrText xml:space="preserve"> PAGEREF _Toc346412363 \h </w:instrText>
+              <w:instrText xml:space="preserve"> PAGEREF _Toc346454780 \h </w:instrText>
             </w:r>
             <w:r>
               <w:rPr>
@@ -801,9 +807,10 @@
             </w:tabs>
             <w:rPr>
               <w:noProof/>
+              <w:lang w:val="de-CH" w:eastAsia="de-CH"/>
             </w:rPr>
           </w:pPr>
-          <w:hyperlink w:anchor="_Toc346412364" w:history="1">
+          <w:hyperlink w:anchor="_Toc346454781" w:history="1">
             <w:r>
               <w:rPr>
                 <w:rStyle w:val="Hyperlink"/>
@@ -831,7 +838,7 @@
                 <w:noProof/>
                 <w:webHidden/>
               </w:rPr>
-              <w:instrText xml:space="preserve"> PAGEREF _Toc346412364 \h </w:instrText>
+              <w:instrText xml:space="preserve"> PAGEREF _Toc346454781 \h </w:instrText>
             </w:r>
             <w:r>
               <w:rPr>
@@ -870,9 +877,10 @@
             </w:tabs>
             <w:rPr>
               <w:noProof/>
+              <w:lang w:val="de-CH" w:eastAsia="de-CH"/>
             </w:rPr>
           </w:pPr>
-          <w:hyperlink w:anchor="_Toc346412365" w:history="1">
+          <w:hyperlink w:anchor="_Toc346454782" w:history="1">
             <w:r>
               <w:rPr>
                 <w:rStyle w:val="Hyperlink"/>
@@ -900,7 +908,7 @@
                 <w:noProof/>
                 <w:webHidden/>
               </w:rPr>
-              <w:instrText xml:space="preserve"> PAGEREF _Toc346412365 \h </w:instrText>
+              <w:instrText xml:space="preserve"> PAGEREF _Toc346454782 \h </w:instrText>
             </w:r>
             <w:r>
               <w:rPr>
@@ -939,9 +947,10 @@
             </w:tabs>
             <w:rPr>
               <w:noProof/>
+              <w:lang w:val="de-CH" w:eastAsia="de-CH"/>
             </w:rPr>
           </w:pPr>
-          <w:hyperlink w:anchor="_Toc346412366" w:history="1">
+          <w:hyperlink w:anchor="_Toc346454783" w:history="1">
             <w:r>
               <w:rPr>
                 <w:rStyle w:val="Hyperlink"/>
@@ -969,7 +978,7 @@
                 <w:noProof/>
                 <w:webHidden/>
               </w:rPr>
-              <w:instrText xml:space="preserve"> PAGEREF _Toc346412366 \h </w:instrText>
+              <w:instrText xml:space="preserve"> PAGEREF _Toc346454783 \h </w:instrText>
             </w:r>
             <w:r>
               <w:rPr>
@@ -1008,9 +1017,10 @@
             </w:tabs>
             <w:rPr>
               <w:noProof/>
+              <w:lang w:val="de-CH" w:eastAsia="de-CH"/>
             </w:rPr>
           </w:pPr>
-          <w:hyperlink w:anchor="_Toc346412367" w:history="1">
+          <w:hyperlink w:anchor="_Toc346454784" w:history="1">
             <w:r>
               <w:rPr>
                 <w:rStyle w:val="Hyperlink"/>
@@ -1038,7 +1048,7 @@
                 <w:noProof/>
                 <w:webHidden/>
               </w:rPr>
-              <w:instrText xml:space="preserve"> PAGEREF _Toc346412367 \h </w:instrText>
+              <w:instrText xml:space="preserve"> PAGEREF _Toc346454784 \h </w:instrText>
             </w:r>
             <w:r>
               <w:rPr>
@@ -1077,9 +1087,10 @@
             </w:tabs>
             <w:rPr>
               <w:noProof/>
+              <w:lang w:val="de-CH" w:eastAsia="de-CH"/>
             </w:rPr>
           </w:pPr>
-          <w:hyperlink w:anchor="_Toc346412368" w:history="1">
+          <w:hyperlink w:anchor="_Toc346454785" w:history="1">
             <w:r>
               <w:rPr>
                 <w:rStyle w:val="Hyperlink"/>
@@ -1107,7 +1118,7 @@
                 <w:noProof/>
                 <w:webHidden/>
               </w:rPr>
-              <w:instrText xml:space="preserve"> PAGEREF _Toc346412368 \h </w:instrText>
+              <w:instrText xml:space="preserve"> PAGEREF _Toc346454785 \h </w:instrText>
             </w:r>
             <w:r>
               <w:rPr>
@@ -1146,9 +1157,10 @@
             </w:tabs>
             <w:rPr>
               <w:noProof/>
+              <w:lang w:val="de-CH" w:eastAsia="de-CH"/>
             </w:rPr>
           </w:pPr>
-          <w:hyperlink w:anchor="_Toc346412369" w:history="1">
+          <w:hyperlink w:anchor="_Toc346454786" w:history="1">
             <w:r>
               <w:rPr>
                 <w:rStyle w:val="Hyperlink"/>
@@ -1176,7 +1188,7 @@
                 <w:noProof/>
                 <w:webHidden/>
               </w:rPr>
-              <w:instrText xml:space="preserve"> PAGEREF _Toc346412369 \h </w:instrText>
+              <w:instrText xml:space="preserve"> PAGEREF _Toc346454786 \h </w:instrText>
             </w:r>
             <w:r>
               <w:rPr>
@@ -1215,9 +1227,10 @@
             </w:tabs>
             <w:rPr>
               <w:noProof/>
+              <w:lang w:val="de-CH" w:eastAsia="de-CH"/>
             </w:rPr>
           </w:pPr>
-          <w:hyperlink w:anchor="_Toc346412370" w:history="1">
+          <w:hyperlink w:anchor="_Toc346454787" w:history="1">
             <w:r>
               <w:rPr>
                 <w:rStyle w:val="Hyperlink"/>
@@ -1245,7 +1258,7 @@
                 <w:noProof/>
                 <w:webHidden/>
               </w:rPr>
-              <w:instrText xml:space="preserve"> PAGEREF _Toc346412370 \h </w:instrText>
+              <w:instrText xml:space="preserve"> PAGEREF _Toc346454787 \h </w:instrText>
             </w:r>
             <w:r>
               <w:rPr>
@@ -1284,9 +1297,10 @@
             </w:tabs>
             <w:rPr>
               <w:noProof/>
+              <w:lang w:val="de-CH" w:eastAsia="de-CH"/>
             </w:rPr>
           </w:pPr>
-          <w:hyperlink w:anchor="_Toc346412371" w:history="1">
+          <w:hyperlink w:anchor="_Toc346454788" w:history="1">
             <w:r>
               <w:rPr>
                 <w:rStyle w:val="Hyperlink"/>
@@ -1314,7 +1328,7 @@
                 <w:noProof/>
                 <w:webHidden/>
               </w:rPr>
-              <w:instrText xml:space="preserve"> PAGEREF _Toc346412371 \h </w:instrText>
+              <w:instrText xml:space="preserve"> PAGEREF _Toc346454788 \h </w:instrText>
             </w:r>
             <w:r>
               <w:rPr>
@@ -1353,9 +1367,10 @@
             </w:tabs>
             <w:rPr>
               <w:noProof/>
+              <w:lang w:val="de-CH" w:eastAsia="de-CH"/>
             </w:rPr>
           </w:pPr>
-          <w:hyperlink w:anchor="_Toc346412372" w:history="1">
+          <w:hyperlink w:anchor="_Toc346454789" w:history="1">
             <w:r>
               <w:rPr>
                 <w:rStyle w:val="Hyperlink"/>
@@ -1383,7 +1398,7 @@
                 <w:noProof/>
                 <w:webHidden/>
               </w:rPr>
-              <w:instrText xml:space="preserve"> PAGEREF _Toc346412372 \h </w:instrText>
+              <w:instrText xml:space="preserve"> PAGEREF _Toc346454789 \h </w:instrText>
             </w:r>
             <w:r>
               <w:rPr>
@@ -1422,9 +1437,10 @@
             </w:tabs>
             <w:rPr>
               <w:noProof/>
+              <w:lang w:val="de-CH" w:eastAsia="de-CH"/>
             </w:rPr>
           </w:pPr>
-          <w:hyperlink w:anchor="_Toc346412373" w:history="1">
+          <w:hyperlink w:anchor="_Toc346454790" w:history="1">
             <w:r>
               <w:rPr>
                 <w:rStyle w:val="Hyperlink"/>
@@ -1452,7 +1468,7 @@
                 <w:noProof/>
                 <w:webHidden/>
               </w:rPr>
-              <w:instrText xml:space="preserve"> PAGEREF _Toc346412373 \h </w:instrText>
+              <w:instrText xml:space="preserve"> PAGEREF _Toc346454790 \h </w:instrText>
             </w:r>
             <w:r>
               <w:rPr>
@@ -1491,9 +1507,10 @@
             </w:tabs>
             <w:rPr>
               <w:noProof/>
+              <w:lang w:val="de-CH" w:eastAsia="de-CH"/>
             </w:rPr>
           </w:pPr>
-          <w:hyperlink w:anchor="_Toc346412374" w:history="1">
+          <w:hyperlink w:anchor="_Toc346454791" w:history="1">
             <w:r>
               <w:rPr>
                 <w:rStyle w:val="Hyperlink"/>
@@ -1521,7 +1538,7 @@
                 <w:noProof/>
                 <w:webHidden/>
               </w:rPr>
-              <w:instrText xml:space="preserve"> PAGEREF _Toc346412374 \h </w:instrText>
+              <w:instrText xml:space="preserve"> PAGEREF _Toc346454791 \h </w:instrText>
             </w:r>
             <w:r>
               <w:rPr>
@@ -1560,9 +1577,10 @@
             </w:tabs>
             <w:rPr>
               <w:noProof/>
+              <w:lang w:val="de-CH" w:eastAsia="de-CH"/>
             </w:rPr>
           </w:pPr>
-          <w:hyperlink w:anchor="_Toc346412375" w:history="1">
+          <w:hyperlink w:anchor="_Toc346454792" w:history="1">
             <w:r>
               <w:rPr>
                 <w:rStyle w:val="Hyperlink"/>
@@ -1590,7 +1608,7 @@
                 <w:noProof/>
                 <w:webHidden/>
               </w:rPr>
-              <w:instrText xml:space="preserve"> PAGEREF _Toc346412375 \h </w:instrText>
+              <w:instrText xml:space="preserve"> PAGEREF _Toc346454792 \h </w:instrText>
             </w:r>
             <w:r>
               <w:rPr>
@@ -1629,9 +1647,10 @@
             </w:tabs>
             <w:rPr>
               <w:noProof/>
+              <w:lang w:val="de-CH" w:eastAsia="de-CH"/>
             </w:rPr>
           </w:pPr>
-          <w:hyperlink w:anchor="_Toc346412376" w:history="1">
+          <w:hyperlink w:anchor="_Toc346454793" w:history="1">
             <w:r>
               <w:rPr>
                 <w:rStyle w:val="Hyperlink"/>
@@ -1659,7 +1678,7 @@
                 <w:noProof/>
                 <w:webHidden/>
               </w:rPr>
-              <w:instrText xml:space="preserve"> PAGEREF _Toc346412376 \h </w:instrText>
+              <w:instrText xml:space="preserve"> PAGEREF _Toc346454793 \h </w:instrText>
             </w:r>
             <w:r>
               <w:rPr>
@@ -1733,7 +1752,7 @@
           <w:lang w:val="de-CH"/>
         </w:rPr>
       </w:pPr>
-      <w:bookmarkStart w:id="3" w:name="_Toc346412360"/>
+      <w:bookmarkStart w:id="3" w:name="_Toc346454777"/>
       <w:r>
         <w:rPr>
           <w:lang w:val="de-CH"/>
@@ -1800,7 +1819,7 @@
     </w:p>
     <w:p>
       <w:pPr>
-        <w:jc w:val="both"/>
+        <w:jc w:val="center"/>
         <w:rPr>
           <w:lang w:val="de-CH"/>
         </w:rPr>
@@ -1808,11 +1827,12 @@
       <w:r>
         <w:rPr>
           <w:noProof/>
+          <w:lang w:val="de-CH" w:eastAsia="de-CH"/>
         </w:rPr>
         <w:drawing>
           <wp:inline distT="0" distB="0" distL="0" distR="0">
-            <wp:extent cx="4638011" cy="1302985"/>
-            <wp:effectExtent l="19050" t="0" r="0" b="0"/>
+            <wp:extent cx="5941962" cy="1669312"/>
+            <wp:effectExtent l="19050" t="0" r="1638" b="0"/>
             <wp:docPr id="13" name="Bild 13" descr="D:\Programming\C\Carme-Snake\doc\DFDvisioColor.png"/>
             <wp:cNvGraphicFramePr>
               <a:graphicFrameLocks xmlns:a="http://schemas.openxmlformats.org/drawingml/2006/main" noChangeAspect="1"/>
@@ -1827,7 +1847,7 @@
                     </pic:cNvPicPr>
                   </pic:nvPicPr>
                   <pic:blipFill>
-                    <a:blip r:embed="rId11" cstate="print"/>
+                    <a:blip r:embed="rId10" cstate="print"/>
                     <a:srcRect/>
                     <a:stretch>
                       <a:fillRect/>
@@ -1836,7 +1856,7 @@
                   <pic:spPr bwMode="auto">
                     <a:xfrm>
                       <a:off x="0" y="0"/>
-                      <a:ext cx="4637799" cy="1302925"/>
+                      <a:ext cx="5941690" cy="1669236"/>
                     </a:xfrm>
                     <a:prstGeom prst="rect">
                       <a:avLst/>
@@ -1932,7 +1952,7 @@
     </w:p>
     <w:p>
       <w:pPr>
-        <w:jc w:val="both"/>
+        <w:jc w:val="center"/>
         <w:rPr>
           <w:lang w:val="de-CH"/>
         </w:rPr>
@@ -1940,6 +1960,7 @@
       <w:r>
         <w:rPr>
           <w:noProof/>
+          <w:lang w:val="de-CH" w:eastAsia="de-CH"/>
         </w:rPr>
         <w:drawing>
           <wp:inline distT="0" distB="0" distL="0" distR="0">
@@ -1959,7 +1980,7 @@
                     </pic:cNvPicPr>
                   </pic:nvPicPr>
                   <pic:blipFill>
-                    <a:blip r:embed="rId11" cstate="print"/>
+                    <a:blip r:embed="rId10" cstate="print"/>
                     <a:srcRect r="63539"/>
                     <a:stretch>
                       <a:fillRect/>
@@ -2074,7 +2095,7 @@
     </w:p>
     <w:p>
       <w:pPr>
-        <w:jc w:val="both"/>
+        <w:jc w:val="center"/>
         <w:rPr>
           <w:lang w:val="de-CH"/>
         </w:rPr>
@@ -2082,6 +2103,7 @@
       <w:r>
         <w:rPr>
           <w:noProof/>
+          <w:lang w:val="de-CH" w:eastAsia="de-CH"/>
         </w:rPr>
         <w:drawing>
           <wp:inline distT="0" distB="0" distL="0" distR="0">
@@ -2101,7 +2123,7 @@
                     </pic:cNvPicPr>
                   </pic:nvPicPr>
                   <pic:blipFill>
-                    <a:blip r:embed="rId11" cstate="print"/>
+                    <a:blip r:embed="rId10" cstate="print"/>
                     <a:srcRect l="33243" r="-39"/>
                     <a:stretch>
                       <a:fillRect/>
@@ -2141,6 +2163,7 @@
         <w:rPr>
           <w:lang w:val="de-CH"/>
         </w:rPr>
+        <w:lastRenderedPageBreak/>
         <w:t xml:space="preserve">Das </w:t>
       </w:r>
       <w:proofErr w:type="spellStart"/>
@@ -2185,12 +2208,11 @@
         </w:rPr>
       </w:pPr>
       <w:bookmarkStart w:id="4" w:name="_Toc345927998"/>
-      <w:bookmarkStart w:id="5" w:name="_Toc346412361"/>
-      <w:r>
-        <w:rPr>
-          <w:lang w:val="de-CH"/>
-        </w:rPr>
-        <w:lastRenderedPageBreak/>
+      <w:bookmarkStart w:id="5" w:name="_Toc346454778"/>
+      <w:r>
+        <w:rPr>
+          <w:lang w:val="de-CH"/>
+        </w:rPr>
         <w:t>Modulaufteilung</w:t>
       </w:r>
       <w:bookmarkEnd w:id="4"/>
@@ -2479,7 +2501,21 @@
         <w:rPr>
           <w:lang w:val="de-CH"/>
         </w:rPr>
-        <w:t>as main-Modul</w:t>
+        <w:t xml:space="preserve">as </w:t>
+      </w:r>
+      <w:proofErr w:type="spellStart"/>
+      <w:r>
+        <w:rPr>
+          <w:lang w:val="de-CH"/>
+        </w:rPr>
+        <w:t>main</w:t>
+      </w:r>
+      <w:proofErr w:type="spellEnd"/>
+      <w:r>
+        <w:rPr>
+          <w:lang w:val="de-CH"/>
+        </w:rPr>
+        <w:t>-Modul</w:t>
       </w:r>
       <w:r>
         <w:rPr>
@@ -2571,7 +2607,7 @@
         </w:rPr>
         <w:t xml:space="preserve"> in das Projekt eingebunden und deshalb auch nicht dokumentiert. Die Dokumentation kann hier gefunden werden: </w:t>
       </w:r>
-      <w:hyperlink r:id="rId12" w:history="1">
+      <w:hyperlink r:id="rId11" w:history="1">
         <w:r>
           <w:rPr>
             <w:rStyle w:val="Hyperlink"/>
@@ -2589,7 +2625,7 @@
         </w:rPr>
       </w:pPr>
       <w:bookmarkStart w:id="6" w:name="_Toc345927999"/>
-      <w:bookmarkStart w:id="7" w:name="_Toc346412362"/>
+      <w:bookmarkStart w:id="7" w:name="_Toc346454779"/>
       <w:r>
         <w:rPr>
           <w:lang w:val="de-CH"/>
@@ -2681,7 +2717,7 @@
     </w:p>
     <w:p>
       <w:pPr>
-        <w:jc w:val="both"/>
+        <w:jc w:val="center"/>
         <w:rPr>
           <w:lang w:val="de-CH"/>
         </w:rPr>
@@ -2689,9 +2725,10 @@
       <w:r>
         <w:rPr>
           <w:noProof/>
+          <w:lang w:val="de-CH" w:eastAsia="de-CH"/>
         </w:rPr>
         <w:drawing>
-          <wp:inline distT="0" distB="0" distL="0" distR="0" wp14:anchorId="372C46B9" wp14:editId="38A1F150">
+          <wp:inline distT="0" distB="0" distL="0" distR="0">
             <wp:extent cx="5759450" cy="2159000"/>
             <wp:effectExtent l="0" t="0" r="0" b="0"/>
             <wp:docPr id="3" name="Grafik 3" descr="C:\Users\Marcel\Pictures\Screenpresso\2013-01-19_22h39_59.png"/>
@@ -2708,10 +2745,10 @@
                     </pic:cNvPicPr>
                   </pic:nvPicPr>
                   <pic:blipFill>
-                    <a:blip r:embed="rId13">
+                    <a:blip r:embed="rId12" cstate="print">
                       <a:extLst>
                         <a:ext uri="{28A0092B-C50C-407E-A947-70E740481C1C}">
-                          <a14:useLocalDpi xmlns:a14="http://schemas.microsoft.com/office/drawing/2010/main" val="0"/>
+                          <a14:useLocalDpi xmlns:a14="http://schemas.microsoft.com/office/drawing/2010/main" xmlns:wps="http://schemas.microsoft.com/office/word/2010/wordprocessingShape" xmlns:wpi="http://schemas.microsoft.com/office/word/2010/wordprocessingInk" xmlns:wpg="http://schemas.microsoft.com/office/word/2010/wordprocessingGroup" xmlns:w14="http://schemas.microsoft.com/office/word/2010/wordml" xmlns:w="http://schemas.openxmlformats.org/wordprocessingml/2006/main" xmlns:w10="urn:schemas-microsoft-com:office:word" xmlns:wp14="http://schemas.microsoft.com/office/word/2010/wordprocessingDrawing" xmlns:v="urn:schemas-microsoft-com:vml" xmlns:o="urn:schemas-microsoft-com:office:office" xmlns:mc="http://schemas.openxmlformats.org/markup-compatibility/2006" xmlns:wpc="http://schemas.microsoft.com/office/word/2010/wordprocessingCanvas" xmlns="" val="0"/>
                         </a:ext>
                       </a:extLst>
                     </a:blip>
@@ -2792,7 +2829,7 @@
     </w:p>
     <w:p>
       <w:pPr>
-        <w:jc w:val="both"/>
+        <w:jc w:val="center"/>
         <w:rPr>
           <w:lang w:val="de-CH"/>
         </w:rPr>
@@ -2800,13 +2837,14 @@
       <w:r>
         <w:rPr>
           <w:noProof/>
+          <w:lang w:val="de-CH" w:eastAsia="de-CH"/>
         </w:rPr>
         <w:lastRenderedPageBreak/>
         <w:drawing>
-          <wp:inline distT="0" distB="0" distL="0" distR="0" wp14:anchorId="3FA0ADE5" wp14:editId="123C04C8">
-            <wp:extent cx="3906981" cy="6865035"/>
-            <wp:effectExtent l="0" t="0" r="0" b="0"/>
-            <wp:docPr id="2" name="Grafik 2"/>
+          <wp:inline distT="0" distB="0" distL="0" distR="0">
+            <wp:extent cx="3541858" cy="5972175"/>
+            <wp:effectExtent l="19050" t="0" r="1442" b="0"/>
+            <wp:docPr id="4" name="Bild 1" descr="D:\Programming\C\Carme-Snake\doc\snake_main_Flowchart.png"/>
             <wp:cNvGraphicFramePr>
               <a:graphicFrameLocks xmlns:a="http://schemas.openxmlformats.org/drawingml/2006/main" noChangeAspect="1"/>
             </wp:cNvGraphicFramePr>
@@ -2814,19 +2852,13 @@
               <a:graphicData uri="http://schemas.openxmlformats.org/drawingml/2006/picture">
                 <pic:pic xmlns:pic="http://schemas.openxmlformats.org/drawingml/2006/picture">
                   <pic:nvPicPr>
-                    <pic:cNvPr id="0" name="Picture 2"/>
+                    <pic:cNvPr id="0" name="Picture 1" descr="D:\Programming\C\Carme-Snake\doc\snake_main_Flowchart.png"/>
                     <pic:cNvPicPr>
                       <a:picLocks noChangeAspect="1" noChangeArrowheads="1"/>
                     </pic:cNvPicPr>
                   </pic:nvPicPr>
                   <pic:blipFill>
-                    <a:blip r:embed="rId14" cstate="print">
-                      <a:extLst>
-                        <a:ext uri="{28A0092B-C50C-407E-A947-70E740481C1C}">
-                          <a14:useLocalDpi xmlns:a14="http://schemas.microsoft.com/office/drawing/2010/main" val="0"/>
-                        </a:ext>
-                      </a:extLst>
-                    </a:blip>
+                    <a:blip r:embed="rId13" cstate="print"/>
                     <a:srcRect/>
                     <a:stretch>
                       <a:fillRect/>
@@ -2835,1237 +2867,7 @@
                   <pic:spPr bwMode="auto">
                     <a:xfrm>
                       <a:off x="0" y="0"/>
-                      <a:ext cx="3906981" cy="6865035"/>
-                    </a:xfrm>
-                    <a:prstGeom prst="rect">
-                      <a:avLst/>
-                    </a:prstGeom>
-                    <a:noFill/>
-                    <a:ln>
-                      <a:noFill/>
-                    </a:ln>
-                  </pic:spPr>
-                </pic:pic>
-              </a:graphicData>
-            </a:graphic>
-          </wp:inline>
-        </w:drawing>
-      </w:r>
-    </w:p>
-    <w:p>
-      <w:pPr>
-        <w:pStyle w:val="berschrift2"/>
-        <w:rPr>
-          <w:lang w:val="de-CH"/>
-        </w:rPr>
-      </w:pPr>
-      <w:bookmarkStart w:id="8" w:name="_Toc346412363"/>
-      <w:r>
-        <w:rPr>
-          <w:lang w:val="de-CH"/>
-        </w:rPr>
-        <w:t>Spiel starten</w:t>
-      </w:r>
-      <w:bookmarkEnd w:id="8"/>
-    </w:p>
-    <w:p>
-      <w:pPr>
-        <w:jc w:val="both"/>
-        <w:rPr>
-          <w:lang w:val="de-CH"/>
-        </w:rPr>
-      </w:pPr>
-      <w:r>
-        <w:rPr>
-          <w:lang w:val="de-CH"/>
-        </w:rPr>
-        <w:t xml:space="preserve">Zuerst muss hier der Spielername eingegeben und mit </w:t>
-      </w:r>
-      <w:r>
-        <w:rPr>
-          <w:rFonts w:ascii="Courier New" w:hAnsi="Courier New" w:cs="Courier New"/>
-          <w:b/>
-          <w:sz w:val="20"/>
-          <w:szCs w:val="20"/>
-          <w:lang w:val="de-CH"/>
-        </w:rPr>
-        <w:t>Enter</w:t>
-      </w:r>
-      <w:r>
-        <w:rPr>
-          <w:lang w:val="de-CH"/>
-        </w:rPr>
-        <w:t xml:space="preserve"> bestätigt werden. Dann</w:t>
-      </w:r>
-      <w:r>
-        <w:rPr>
-          <w:lang w:val="de-CH"/>
-        </w:rPr>
-        <w:t xml:space="preserve"> werden Pfei</w:t>
-      </w:r>
-      <w:r>
-        <w:rPr>
-          <w:lang w:val="de-CH"/>
-        </w:rPr>
-        <w:t>l</w:t>
-      </w:r>
-      <w:r>
-        <w:rPr>
-          <w:lang w:val="de-CH"/>
-        </w:rPr>
-        <w:t xml:space="preserve">tasten eingelesen und diese über den mit Menüpunkt 4 gewählten </w:t>
-      </w:r>
-      <w:proofErr w:type="spellStart"/>
-      <w:r>
-        <w:rPr>
-          <w:lang w:val="de-CH"/>
-        </w:rPr>
-        <w:t>Comport</w:t>
-      </w:r>
-      <w:proofErr w:type="spellEnd"/>
-      <w:r>
-        <w:rPr>
-          <w:lang w:val="de-CH"/>
-        </w:rPr>
-        <w:t xml:space="preserve"> über RS232 gesendet. </w:t>
-      </w:r>
-      <w:r>
-        <w:rPr>
-          <w:lang w:val="de-CH"/>
-        </w:rPr>
-        <w:t>Es wird jeweils eine Pfeiltaste ges</w:t>
-      </w:r>
-      <w:r>
-        <w:rPr>
-          <w:lang w:val="de-CH"/>
-        </w:rPr>
-        <w:t>endet, wenn sie unterschiedlich</w:t>
-      </w:r>
-      <w:r>
-        <w:rPr>
-          <w:lang w:val="de-CH"/>
-        </w:rPr>
-        <w:t xml:space="preserve"> als die vorherige</w:t>
-      </w:r>
-      <w:r>
-        <w:rPr>
-          <w:lang w:val="de-CH"/>
-        </w:rPr>
-        <w:t xml:space="preserve"> ist</w:t>
-      </w:r>
-      <w:r>
-        <w:rPr>
-          <w:lang w:val="de-CH"/>
-        </w:rPr>
-        <w:t xml:space="preserve">. </w:t>
-      </w:r>
-      <w:r>
-        <w:rPr>
-          <w:lang w:val="de-CH"/>
-        </w:rPr>
-        <w:t xml:space="preserve">Zudem werden Eingaben, die „rückwärts“ zur aktuellen Richtung sind, ignoriert. </w:t>
-      </w:r>
-    </w:p>
-    <w:p>
-      <w:pPr>
-        <w:jc w:val="both"/>
-        <w:rPr>
-          <w:lang w:val="de-CH"/>
-        </w:rPr>
-      </w:pPr>
-      <w:r>
-        <w:rPr>
-          <w:lang w:val="de-CH"/>
-        </w:rPr>
-        <w:t xml:space="preserve">Gesendet wird entweder ein ‚r‘ für </w:t>
-      </w:r>
-      <w:r>
-        <w:rPr>
-          <w:i/>
-          <w:lang w:val="de-CH"/>
-        </w:rPr>
-        <w:t>rechts</w:t>
-      </w:r>
-      <w:r>
-        <w:rPr>
-          <w:lang w:val="de-CH"/>
-        </w:rPr>
-        <w:t>, ein ‚u‘ (</w:t>
-      </w:r>
-      <w:proofErr w:type="spellStart"/>
-      <w:r>
-        <w:rPr>
-          <w:lang w:val="de-CH"/>
-        </w:rPr>
-        <w:t>up</w:t>
-      </w:r>
-      <w:proofErr w:type="spellEnd"/>
-      <w:r>
-        <w:rPr>
-          <w:lang w:val="de-CH"/>
-        </w:rPr>
-        <w:t xml:space="preserve">) für </w:t>
-      </w:r>
-      <w:r>
-        <w:rPr>
-          <w:i/>
-          <w:lang w:val="de-CH"/>
-        </w:rPr>
-        <w:t>auf</w:t>
-      </w:r>
-      <w:r>
-        <w:rPr>
-          <w:lang w:val="de-CH"/>
-        </w:rPr>
-        <w:t xml:space="preserve">, ein ‚l‘ für </w:t>
-      </w:r>
-      <w:r>
-        <w:rPr>
-          <w:i/>
-          <w:lang w:val="de-CH"/>
-        </w:rPr>
-        <w:t>links</w:t>
-      </w:r>
-      <w:r>
-        <w:rPr>
-          <w:lang w:val="de-CH"/>
-        </w:rPr>
-        <w:t xml:space="preserve"> oder ein ‚d‘ (down) für </w:t>
-      </w:r>
-      <w:r>
-        <w:rPr>
-          <w:i/>
-          <w:lang w:val="de-CH"/>
-        </w:rPr>
-        <w:t>ab</w:t>
-      </w:r>
-      <w:r>
-        <w:rPr>
-          <w:lang w:val="de-CH"/>
-        </w:rPr>
-        <w:t>.</w:t>
-      </w:r>
-    </w:p>
-    <w:p>
-      <w:pPr>
-        <w:jc w:val="both"/>
-        <w:rPr>
-          <w:lang w:val="de-CH"/>
-        </w:rPr>
-      </w:pPr>
-      <w:r>
-        <w:rPr>
-          <w:lang w:val="de-CH"/>
-        </w:rPr>
-        <w:t xml:space="preserve">Empfängt der PC die Score über RS232 vom </w:t>
-      </w:r>
-      <w:proofErr w:type="spellStart"/>
-      <w:r>
-        <w:rPr>
-          <w:lang w:val="de-CH"/>
-        </w:rPr>
-        <w:t>Carme</w:t>
-      </w:r>
-      <w:proofErr w:type="spellEnd"/>
-      <w:r>
-        <w:rPr>
-          <w:lang w:val="de-CH"/>
-        </w:rPr>
-        <w:t xml:space="preserve">-Kit, wird diese in der </w:t>
-      </w:r>
-      <w:proofErr w:type="spellStart"/>
-      <w:r>
-        <w:rPr>
-          <w:lang w:val="de-CH"/>
-        </w:rPr>
-        <w:t>Highscoreliste</w:t>
-      </w:r>
-      <w:proofErr w:type="spellEnd"/>
-      <w:r>
-        <w:rPr>
-          <w:lang w:val="de-CH"/>
-        </w:rPr>
-        <w:t xml:space="preserve"> eingetragen und überprüft, ob die aktuelle Score die höchste ist. </w:t>
-      </w:r>
-    </w:p>
-    <w:p>
-      <w:pPr>
-        <w:jc w:val="both"/>
-        <w:rPr>
-          <w:lang w:val="de-CH"/>
-        </w:rPr>
-      </w:pPr>
-      <w:r>
-        <w:rPr>
-          <w:noProof/>
-        </w:rPr>
-        <w:lastRenderedPageBreak/>
-        <w:drawing>
-          <wp:inline distT="0" distB="0" distL="0" distR="0" wp14:anchorId="23903749" wp14:editId="6EA5C20F">
-            <wp:extent cx="4837915" cy="7208322"/>
-            <wp:effectExtent l="0" t="0" r="0" b="0"/>
-            <wp:docPr id="1" name="Grafik 3"/>
-            <wp:cNvGraphicFramePr>
-              <a:graphicFrameLocks xmlns:a="http://schemas.openxmlformats.org/drawingml/2006/main" noChangeAspect="1"/>
-            </wp:cNvGraphicFramePr>
-            <a:graphic xmlns:a="http://schemas.openxmlformats.org/drawingml/2006/main">
-              <a:graphicData uri="http://schemas.openxmlformats.org/drawingml/2006/picture">
-                <pic:pic xmlns:pic="http://schemas.openxmlformats.org/drawingml/2006/picture">
-                  <pic:nvPicPr>
-                    <pic:cNvPr id="0" name="Picture 3"/>
-                    <pic:cNvPicPr>
-                      <a:picLocks noChangeAspect="1" noChangeArrowheads="1"/>
-                    </pic:cNvPicPr>
-                  </pic:nvPicPr>
-                  <pic:blipFill>
-                    <a:blip r:embed="rId15" cstate="print">
-                      <a:extLst>
-                        <a:ext uri="{28A0092B-C50C-407E-A947-70E740481C1C}">
-                          <a14:useLocalDpi xmlns:a14="http://schemas.microsoft.com/office/drawing/2010/main" val="0"/>
-                        </a:ext>
-                      </a:extLst>
-                    </a:blip>
-                    <a:srcRect/>
-                    <a:stretch>
-                      <a:fillRect/>
-                    </a:stretch>
-                  </pic:blipFill>
-                  <pic:spPr bwMode="auto">
-                    <a:xfrm>
-                      <a:off x="0" y="0"/>
-                      <a:ext cx="4837915" cy="7208322"/>
-                    </a:xfrm>
-                    <a:prstGeom prst="rect">
-                      <a:avLst/>
-                    </a:prstGeom>
-                    <a:noFill/>
-                    <a:ln>
-                      <a:noFill/>
-                    </a:ln>
-                  </pic:spPr>
-                </pic:pic>
-              </a:graphicData>
-            </a:graphic>
-          </wp:inline>
-        </w:drawing>
-      </w:r>
-    </w:p>
-    <w:p>
-      <w:pPr>
-        <w:pStyle w:val="berschrift2"/>
-        <w:rPr>
-          <w:lang w:val="de-CH"/>
-        </w:rPr>
-      </w:pPr>
-      <w:bookmarkStart w:id="9" w:name="_Toc346412364"/>
-      <w:r>
-        <w:rPr>
-          <w:lang w:val="de-CH"/>
-        </w:rPr>
-        <w:t xml:space="preserve">Hall </w:t>
-      </w:r>
-      <w:proofErr w:type="spellStart"/>
-      <w:r>
-        <w:rPr>
-          <w:lang w:val="de-CH"/>
-        </w:rPr>
-        <w:t>of</w:t>
-      </w:r>
-      <w:proofErr w:type="spellEnd"/>
-      <w:r>
-        <w:rPr>
-          <w:lang w:val="de-CH"/>
-        </w:rPr>
-        <w:t xml:space="preserve"> </w:t>
-      </w:r>
-      <w:proofErr w:type="spellStart"/>
-      <w:r>
-        <w:rPr>
-          <w:lang w:val="de-CH"/>
-        </w:rPr>
-        <w:t>Fame</w:t>
-      </w:r>
-      <w:bookmarkEnd w:id="9"/>
-      <w:proofErr w:type="spellEnd"/>
-    </w:p>
-    <w:p>
-      <w:pPr>
-        <w:rPr>
-          <w:lang w:val="de-CH"/>
-        </w:rPr>
-      </w:pPr>
-      <w:r>
-        <w:rPr>
-          <w:lang w:val="de-CH"/>
-        </w:rPr>
-        <w:t>Hier wird das File „</w:t>
-      </w:r>
-      <w:r>
-        <w:rPr>
-          <w:lang w:val="de-CH"/>
-        </w:rPr>
-        <w:t>highscore.txt</w:t>
-      </w:r>
-      <w:r>
-        <w:rPr>
-          <w:lang w:val="de-CH"/>
-        </w:rPr>
-        <w:t xml:space="preserve">“ im Ausführungsordner eingelesen und dessen Einträge dargestellt. </w:t>
-      </w:r>
-      <w:r>
-        <w:rPr>
-          <w:lang w:val="de-CH"/>
-        </w:rPr>
-        <w:t xml:space="preserve">Ist das File nicht im Ordner enthalten, wird es neu erstellt. </w:t>
-      </w:r>
-      <w:r>
-        <w:rPr>
-          <w:lang w:val="de-CH"/>
-        </w:rPr>
-        <w:t>Das File kann auch ohne das Spiel zu sta</w:t>
-      </w:r>
-      <w:r>
-        <w:rPr>
-          <w:lang w:val="de-CH"/>
-        </w:rPr>
-        <w:t>r</w:t>
-      </w:r>
-      <w:r>
-        <w:rPr>
-          <w:lang w:val="de-CH"/>
-        </w:rPr>
-        <w:t xml:space="preserve">ten gelesen werden, dies ermöglicht die einfache Verwendung der Daten. Jedoch gehen wir davon aus, dass das File nicht manuell modifiziert wird, wir sind ja ehrenhafte Spieler. </w:t>
-      </w:r>
-      <w:r>
-        <w:rPr>
-          <w:lang w:val="de-CH"/>
-        </w:rPr>
-        <w:t>Nach fünf Sekunden gelangt man a</w:t>
-      </w:r>
-      <w:r>
-        <w:rPr>
-          <w:lang w:val="de-CH"/>
-        </w:rPr>
-        <w:t>u</w:t>
-      </w:r>
-      <w:r>
-        <w:rPr>
-          <w:lang w:val="de-CH"/>
-        </w:rPr>
-        <w:t>tomatisch wieder in das Hauptmenü</w:t>
-      </w:r>
-      <w:r>
-        <w:rPr>
-          <w:lang w:val="de-CH"/>
-        </w:rPr>
-        <w:t xml:space="preserve">. </w:t>
-      </w:r>
-    </w:p>
-    <w:p>
-      <w:pPr>
-        <w:pStyle w:val="berschrift2"/>
-        <w:rPr>
-          <w:lang w:val="de-CH"/>
-        </w:rPr>
-      </w:pPr>
-      <w:bookmarkStart w:id="10" w:name="_Toc346412365"/>
-      <w:proofErr w:type="spellStart"/>
-      <w:r>
-        <w:rPr>
-          <w:lang w:val="de-CH"/>
-        </w:rPr>
-        <w:lastRenderedPageBreak/>
-        <w:t>Comport</w:t>
-      </w:r>
-      <w:proofErr w:type="spellEnd"/>
-      <w:r>
-        <w:rPr>
-          <w:lang w:val="de-CH"/>
-        </w:rPr>
-        <w:t xml:space="preserve"> wählen</w:t>
-      </w:r>
-      <w:bookmarkEnd w:id="10"/>
-    </w:p>
-    <w:p>
-      <w:pPr>
-        <w:rPr>
-          <w:lang w:val="de-CH"/>
-        </w:rPr>
-      </w:pPr>
-      <w:r>
-        <w:rPr>
-          <w:lang w:val="de-CH"/>
-        </w:rPr>
-        <w:t xml:space="preserve">Hier wird einfach ein einziges Zeichen eingelesen. Wenn das Zeichen eine Zahl zwischen 1 und 7 war, wird die </w:t>
-      </w:r>
-      <w:proofErr w:type="spellStart"/>
-      <w:r>
-        <w:rPr>
-          <w:lang w:val="de-CH"/>
-        </w:rPr>
-        <w:t>Comport</w:t>
-      </w:r>
-      <w:proofErr w:type="spellEnd"/>
-      <w:r>
-        <w:rPr>
-          <w:lang w:val="de-CH"/>
-        </w:rPr>
-        <w:t>-Nummer auf diese Zahl geändert, ansonsten und sofort nach Programmstart gilt der Default-</w:t>
-      </w:r>
-      <w:proofErr w:type="spellStart"/>
-      <w:r>
-        <w:rPr>
-          <w:lang w:val="de-CH"/>
-        </w:rPr>
-        <w:t>Comport</w:t>
-      </w:r>
-      <w:proofErr w:type="spellEnd"/>
-      <w:r>
-        <w:rPr>
-          <w:lang w:val="de-CH"/>
-        </w:rPr>
-        <w:t xml:space="preserve"> COM4.</w:t>
-      </w:r>
-      <w:r>
-        <w:rPr>
-          <w:lang w:val="de-CH"/>
-        </w:rPr>
-        <w:t xml:space="preserve"> </w:t>
-      </w:r>
-    </w:p>
-    <w:p>
-      <w:pPr>
-        <w:rPr>
-          <w:lang w:val="de-CH"/>
-        </w:rPr>
-      </w:pPr>
-      <w:r>
-        <w:rPr>
-          <w:lang w:val="de-CH"/>
-        </w:rPr>
-        <w:t>Nach Drücken der Zahl wird noch etwa eine Sekunde gewartet bevor man automatisch zum Haup</w:t>
-      </w:r>
-      <w:r>
-        <w:rPr>
-          <w:lang w:val="de-CH"/>
-        </w:rPr>
-        <w:t>t</w:t>
-      </w:r>
-      <w:r>
-        <w:rPr>
-          <w:lang w:val="de-CH"/>
-        </w:rPr>
-        <w:t>menü zurückkehrt.</w:t>
-      </w:r>
-    </w:p>
-    <w:p>
-      <w:pPr>
-        <w:rPr>
-          <w:rFonts w:asciiTheme="majorHAnsi" w:eastAsiaTheme="majorEastAsia" w:hAnsiTheme="majorHAnsi" w:cstheme="majorBidi"/>
-          <w:b/>
-          <w:bCs/>
-          <w:color w:val="365F91" w:themeColor="accent1" w:themeShade="BF"/>
-          <w:sz w:val="28"/>
-          <w:szCs w:val="28"/>
-          <w:lang w:val="de-CH"/>
-        </w:rPr>
-      </w:pPr>
-      <w:r>
-        <w:rPr>
-          <w:lang w:val="de-CH"/>
-        </w:rPr>
-        <w:br w:type="page"/>
-      </w:r>
-    </w:p>
-    <w:p>
-      <w:pPr>
-        <w:pStyle w:val="berschrift1"/>
-        <w:rPr>
-          <w:lang w:val="de-CH"/>
-        </w:rPr>
-      </w:pPr>
-      <w:bookmarkStart w:id="11" w:name="_Toc346412366"/>
-      <w:proofErr w:type="spellStart"/>
-      <w:r>
-        <w:rPr>
-          <w:lang w:val="de-CH"/>
-        </w:rPr>
-        <w:lastRenderedPageBreak/>
-        <w:t>Microcontroller</w:t>
-      </w:r>
-      <w:proofErr w:type="spellEnd"/>
-      <w:r>
-        <w:rPr>
-          <w:lang w:val="de-CH"/>
-        </w:rPr>
-        <w:t xml:space="preserve"> Code</w:t>
-      </w:r>
-      <w:bookmarkEnd w:id="11"/>
-    </w:p>
-    <w:p>
-      <w:pPr>
-        <w:jc w:val="both"/>
-        <w:rPr>
-          <w:lang w:val="de-CH"/>
-        </w:rPr>
-      </w:pPr>
-      <w:r>
-        <w:rPr>
-          <w:lang w:val="de-CH"/>
-        </w:rPr>
-        <w:t xml:space="preserve">Die Software auf dem </w:t>
-      </w:r>
-      <w:proofErr w:type="spellStart"/>
-      <w:r>
-        <w:rPr>
-          <w:lang w:val="de-CH"/>
-        </w:rPr>
-        <w:t>Carme</w:t>
-      </w:r>
-      <w:proofErr w:type="spellEnd"/>
-      <w:r>
-        <w:rPr>
-          <w:lang w:val="de-CH"/>
-        </w:rPr>
-        <w:t xml:space="preserve"> Kit läuft grösstenteils in C</w:t>
-      </w:r>
-      <w:r>
-        <w:rPr>
-          <w:lang w:val="de-CH"/>
-        </w:rPr>
-        <w:t xml:space="preserve"> und bedient sich der </w:t>
-      </w:r>
-      <w:proofErr w:type="spellStart"/>
-      <w:r>
-        <w:rPr>
-          <w:lang w:val="de-CH"/>
-        </w:rPr>
-        <w:t>uC</w:t>
-      </w:r>
-      <w:proofErr w:type="spellEnd"/>
-      <w:r>
-        <w:rPr>
-          <w:lang w:val="de-CH"/>
-        </w:rPr>
-        <w:t>/GUI Library für die graphische Darstellung auf dem LCD</w:t>
-      </w:r>
-      <w:r>
-        <w:rPr>
-          <w:lang w:val="de-CH"/>
-        </w:rPr>
-        <w:t>. Das einzige Modul in Assembler ist der Inter</w:t>
-      </w:r>
-      <w:r>
-        <w:rPr>
-          <w:lang w:val="de-CH"/>
-        </w:rPr>
-        <w:t>rupt-</w:t>
-      </w:r>
-      <w:r>
-        <w:rPr>
-          <w:lang w:val="de-CH"/>
-        </w:rPr>
-        <w:t>Handler und die dazu notwendigen Initialisierungen</w:t>
-      </w:r>
-      <w:r>
-        <w:rPr>
-          <w:lang w:val="de-CH"/>
-        </w:rPr>
-        <w:t xml:space="preserve"> für den </w:t>
-      </w:r>
-      <w:proofErr w:type="spellStart"/>
-      <w:r>
-        <w:rPr>
-          <w:lang w:val="de-CH"/>
-        </w:rPr>
-        <w:t>Timer</w:t>
-      </w:r>
-      <w:proofErr w:type="spellEnd"/>
-      <w:r>
-        <w:rPr>
-          <w:lang w:val="de-CH"/>
-        </w:rPr>
-        <w:t xml:space="preserve"> und die UART</w:t>
-      </w:r>
-      <w:r>
-        <w:rPr>
-          <w:lang w:val="de-CH"/>
-        </w:rPr>
-        <w:t>0</w:t>
-      </w:r>
-      <w:r>
-        <w:rPr>
-          <w:lang w:val="de-CH"/>
-        </w:rPr>
-        <w:t>-Schnittstelle</w:t>
-      </w:r>
-      <w:r>
-        <w:rPr>
-          <w:lang w:val="de-CH"/>
-        </w:rPr>
-        <w:t>. Die Software ko</w:t>
-      </w:r>
-      <w:r>
-        <w:rPr>
-          <w:lang w:val="de-CH"/>
-        </w:rPr>
-        <w:t>n</w:t>
-      </w:r>
-      <w:r>
-        <w:rPr>
-          <w:lang w:val="de-CH"/>
-        </w:rPr>
-        <w:t>trolliert das Grafik-Display, empfängt die Pfeiltasten vom PC und steuert den Spielablauf (streut Fu</w:t>
-      </w:r>
-      <w:r>
-        <w:rPr>
-          <w:lang w:val="de-CH"/>
-        </w:rPr>
-        <w:t>t</w:t>
-      </w:r>
-      <w:r>
-        <w:rPr>
-          <w:lang w:val="de-CH"/>
-        </w:rPr>
-        <w:t>ter, kontrolliert die Schlangenlänge, prüft auf Schlangen-Wandkollision, Schlangen-Schlangenkollision und Schlange-Futterkollision).</w:t>
-      </w:r>
-    </w:p>
-    <w:p>
-      <w:pPr>
-        <w:jc w:val="both"/>
-        <w:rPr>
-          <w:lang w:val="de-CH"/>
-        </w:rPr>
-      </w:pPr>
-    </w:p>
-    <w:p>
-      <w:pPr>
-        <w:pStyle w:val="berschrift2"/>
-        <w:jc w:val="both"/>
-        <w:rPr>
-          <w:lang w:val="de-CH"/>
-        </w:rPr>
-      </w:pPr>
-      <w:bookmarkStart w:id="12" w:name="_Toc345928000"/>
-      <w:bookmarkStart w:id="13" w:name="_Toc346412367"/>
-      <w:r>
-        <w:rPr>
-          <w:lang w:val="de-CH"/>
-        </w:rPr>
-        <w:t xml:space="preserve">Interrupt </w:t>
-      </w:r>
-      <w:r>
-        <w:rPr>
-          <w:lang w:val="de-CH"/>
-        </w:rPr>
-        <w:t>Handler</w:t>
-      </w:r>
-      <w:bookmarkEnd w:id="12"/>
-      <w:bookmarkEnd w:id="13"/>
-    </w:p>
-    <w:p>
-      <w:pPr>
-        <w:jc w:val="both"/>
-        <w:rPr>
-          <w:lang w:val="de-CH"/>
-        </w:rPr>
-      </w:pPr>
-      <w:r>
-        <w:rPr>
-          <w:lang w:val="de-CH"/>
-        </w:rPr>
-        <w:t xml:space="preserve">Der Interrupt Handler wurde vor allem von Marcel </w:t>
-      </w:r>
-      <w:proofErr w:type="spellStart"/>
-      <w:r>
-        <w:rPr>
-          <w:lang w:val="de-CH"/>
-        </w:rPr>
-        <w:t>Bärtschi</w:t>
-      </w:r>
-      <w:proofErr w:type="spellEnd"/>
-      <w:r>
-        <w:rPr>
-          <w:lang w:val="de-CH"/>
-        </w:rPr>
-        <w:t xml:space="preserve"> entwickelt.</w:t>
-      </w:r>
-      <w:r>
-        <w:rPr>
-          <w:lang w:val="de-CH"/>
-        </w:rPr>
-        <w:t xml:space="preserve"> </w:t>
-      </w:r>
-      <w:r>
-        <w:rPr>
-          <w:lang w:val="de-CH"/>
-        </w:rPr>
-        <w:t xml:space="preserve">Der Interrupt Handler dient zur Erkennung der </w:t>
-      </w:r>
-      <w:proofErr w:type="spellStart"/>
-      <w:r>
-        <w:rPr>
-          <w:lang w:val="de-CH"/>
-        </w:rPr>
-        <w:t>Interruptquelle</w:t>
-      </w:r>
-      <w:proofErr w:type="spellEnd"/>
-      <w:r>
-        <w:rPr>
-          <w:lang w:val="de-CH"/>
-        </w:rPr>
-        <w:t xml:space="preserve"> und anschliessendem </w:t>
-      </w:r>
-      <w:proofErr w:type="spellStart"/>
-      <w:r>
-        <w:rPr>
-          <w:lang w:val="de-CH"/>
-        </w:rPr>
-        <w:t>Entscheid</w:t>
-      </w:r>
-      <w:r>
-        <w:rPr>
-          <w:lang w:val="de-CH"/>
-        </w:rPr>
-        <w:t>en</w:t>
-      </w:r>
-      <w:proofErr w:type="spellEnd"/>
-      <w:r>
-        <w:rPr>
-          <w:lang w:val="de-CH"/>
-        </w:rPr>
-        <w:t xml:space="preserve">, was ausgeführt werden soll. In der jetzigen Version ist als </w:t>
-      </w:r>
-      <w:proofErr w:type="spellStart"/>
-      <w:r>
-        <w:rPr>
-          <w:lang w:val="de-CH"/>
-        </w:rPr>
-        <w:t>Interruptquelle</w:t>
-      </w:r>
-      <w:proofErr w:type="spellEnd"/>
-      <w:r>
-        <w:rPr>
-          <w:lang w:val="de-CH"/>
-        </w:rPr>
-        <w:t xml:space="preserve"> nur der Timer0 benutzt. Geplant war zu beginn, die D</w:t>
-      </w:r>
-      <w:r>
-        <w:rPr>
-          <w:lang w:val="de-CH"/>
-        </w:rPr>
-        <w:t>a</w:t>
-      </w:r>
-      <w:r>
-        <w:rPr>
-          <w:lang w:val="de-CH"/>
-        </w:rPr>
-        <w:t>tenübertragung auch mit Interrupts zu lösen, jedoch hatten wir etwas Probleme mit der Initialisi</w:t>
-      </w:r>
-      <w:r>
-        <w:rPr>
-          <w:lang w:val="de-CH"/>
-        </w:rPr>
-        <w:t>e</w:t>
-      </w:r>
-      <w:r>
-        <w:rPr>
-          <w:lang w:val="de-CH"/>
-        </w:rPr>
-        <w:t xml:space="preserve">rung der UART-Interrupts. So entschieden wir uns, die UART Daten zu </w:t>
-      </w:r>
-      <w:proofErr w:type="spellStart"/>
-      <w:r>
-        <w:rPr>
-          <w:lang w:val="de-CH"/>
-        </w:rPr>
-        <w:t>pollen</w:t>
-      </w:r>
-      <w:proofErr w:type="spellEnd"/>
-      <w:r>
-        <w:rPr>
-          <w:lang w:val="de-CH"/>
-        </w:rPr>
-        <w:t xml:space="preserve">. </w:t>
-      </w:r>
-      <w:r>
-        <w:rPr>
-          <w:lang w:val="de-CH"/>
-        </w:rPr>
-        <w:t xml:space="preserve">Der Code, der den UART Interrupt abfangen würde, ist bereits (auskommentiert) vorhanden. </w:t>
-      </w:r>
-      <w:r>
-        <w:rPr>
-          <w:lang w:val="de-CH"/>
-        </w:rPr>
-        <w:t>Nun wird bei jedem Inte</w:t>
-      </w:r>
-      <w:r>
-        <w:rPr>
-          <w:lang w:val="de-CH"/>
-        </w:rPr>
-        <w:t>r</w:t>
-      </w:r>
-      <w:r>
-        <w:rPr>
-          <w:lang w:val="de-CH"/>
-        </w:rPr>
-        <w:t xml:space="preserve">rupt der ausgelöst wird zuerst abgefragt, ob </w:t>
-      </w:r>
-      <w:r>
-        <w:rPr>
-          <w:lang w:val="de-CH"/>
-        </w:rPr>
-        <w:t xml:space="preserve">Daten empfangen wurden, und erst danach wird die eigentliche </w:t>
-      </w:r>
-      <w:proofErr w:type="spellStart"/>
-      <w:r>
-        <w:rPr>
-          <w:lang w:val="de-CH"/>
-        </w:rPr>
-        <w:t>Interrupquelle</w:t>
-      </w:r>
-      <w:proofErr w:type="spellEnd"/>
-      <w:r>
-        <w:rPr>
-          <w:lang w:val="de-CH"/>
-        </w:rPr>
-        <w:t xml:space="preserve"> behandelt. Da wir nur den </w:t>
-      </w:r>
-      <w:proofErr w:type="spellStart"/>
-      <w:r>
-        <w:rPr>
-          <w:lang w:val="de-CH"/>
-        </w:rPr>
-        <w:t>Timerinterrupt</w:t>
-      </w:r>
-      <w:proofErr w:type="spellEnd"/>
-      <w:r>
-        <w:rPr>
-          <w:lang w:val="de-CH"/>
-        </w:rPr>
-        <w:t xml:space="preserve"> eingeschaltet haben, </w:t>
-      </w:r>
-      <w:r>
-        <w:rPr>
-          <w:lang w:val="de-CH"/>
-        </w:rPr>
-        <w:t>gibt</w:t>
-      </w:r>
-      <w:r>
-        <w:rPr>
-          <w:lang w:val="de-CH"/>
-        </w:rPr>
-        <w:t xml:space="preserve"> es nun jede Mi</w:t>
-      </w:r>
-      <w:r>
-        <w:rPr>
-          <w:lang w:val="de-CH"/>
-        </w:rPr>
-        <w:t>l</w:t>
-      </w:r>
-      <w:r>
-        <w:rPr>
-          <w:lang w:val="de-CH"/>
-        </w:rPr>
-        <w:t xml:space="preserve">lisekunde einen Interrupt. </w:t>
-      </w:r>
-    </w:p>
-    <w:p>
-      <w:pPr>
-        <w:jc w:val="center"/>
-      </w:pPr>
-      <w:r>
-        <w:drawing>
-          <wp:inline distT="0" distB="0" distL="0" distR="0" wp14:anchorId="6EAA7295" wp14:editId="1BFABA4A">
-            <wp:extent cx="3384550" cy="3223784"/>
-            <wp:effectExtent l="0" t="0" r="0" b="0"/>
-            <wp:docPr id="7" name="Grafik 7"/>
-            <wp:cNvGraphicFramePr>
-              <a:graphicFrameLocks xmlns:a="http://schemas.openxmlformats.org/drawingml/2006/main" noChangeAspect="1"/>
-            </wp:cNvGraphicFramePr>
-            <a:graphic xmlns:a="http://schemas.openxmlformats.org/drawingml/2006/main">
-              <a:graphicData uri="http://schemas.openxmlformats.org/drawingml/2006/picture">
-                <pic:pic xmlns:pic="http://schemas.openxmlformats.org/drawingml/2006/picture">
-                  <pic:nvPicPr>
-                    <pic:cNvPr id="0" name=""/>
-                    <pic:cNvPicPr/>
-                  </pic:nvPicPr>
-                  <pic:blipFill>
-                    <a:blip r:embed="rId16"/>
-                    <a:stretch>
-                      <a:fillRect/>
-                    </a:stretch>
-                  </pic:blipFill>
-                  <pic:spPr>
-                    <a:xfrm>
-                      <a:off x="0" y="0"/>
-                      <a:ext cx="3387514" cy="3226607"/>
-                    </a:xfrm>
-                    <a:prstGeom prst="rect">
-                      <a:avLst/>
-                    </a:prstGeom>
-                  </pic:spPr>
-                </pic:pic>
-              </a:graphicData>
-            </a:graphic>
-          </wp:inline>
-        </w:drawing>
-      </w:r>
-    </w:p>
-    <w:p>
-      <w:pPr>
-        <w:jc w:val="both"/>
-        <w:rPr>
-          <w:lang w:val="de-CH"/>
-        </w:rPr>
-      </w:pPr>
-      <w:r>
-        <w:rPr>
-          <w:lang w:val="de-CH"/>
-        </w:rPr>
-        <w:t>Wenn Daten angekommen sind, wird geprüft, ob die Daten gültig sind</w:t>
-      </w:r>
-      <w:r>
-        <w:rPr>
-          <w:lang w:val="de-CH"/>
-        </w:rPr>
-        <w:t>. Diese Prüfung ist eigentlich überflüssig, da vom Client nur gü</w:t>
-      </w:r>
-      <w:r>
-        <w:rPr>
-          <w:lang w:val="de-CH"/>
-        </w:rPr>
-        <w:t>l</w:t>
-      </w:r>
-      <w:r>
-        <w:rPr>
-          <w:lang w:val="de-CH"/>
-        </w:rPr>
-        <w:t xml:space="preserve">tige Daten gesendet werden. Jedoch können so allfällige Fehler der Übertragung herausgefiltert werden und das Programm funktioniert auch, wenn man </w:t>
-      </w:r>
-      <w:r>
-        <w:rPr>
-          <w:lang w:val="de-CH"/>
-        </w:rPr>
-        <w:t>irgend</w:t>
-      </w:r>
-      <w:r>
-        <w:rPr>
-          <w:lang w:val="de-CH"/>
-        </w:rPr>
-        <w:t>ein</w:t>
-      </w:r>
-      <w:r>
-        <w:rPr>
-          <w:lang w:val="de-CH"/>
-        </w:rPr>
-        <w:t xml:space="preserve"> u</w:t>
-      </w:r>
-      <w:r>
-        <w:rPr>
-          <w:lang w:val="de-CH"/>
-        </w:rPr>
-        <w:t>n</w:t>
-      </w:r>
-      <w:r>
-        <w:rPr>
-          <w:lang w:val="de-CH"/>
-        </w:rPr>
-        <w:t>gültiges</w:t>
-      </w:r>
-      <w:r>
-        <w:rPr>
-          <w:lang w:val="de-CH"/>
-        </w:rPr>
-        <w:t xml:space="preserve"> Zeichen aus dem Hype</w:t>
-      </w:r>
-      <w:r>
-        <w:rPr>
-          <w:lang w:val="de-CH"/>
-        </w:rPr>
-        <w:t>r</w:t>
-      </w:r>
-      <w:r>
-        <w:rPr>
-          <w:lang w:val="de-CH"/>
-        </w:rPr>
-        <w:t xml:space="preserve">terminal (oder äquivalentem Programm) schickt. </w:t>
-      </w:r>
-    </w:p>
-    <w:p>
-      <w:pPr>
-        <w:jc w:val="both"/>
-        <w:rPr>
-          <w:lang w:val="de-CH"/>
-        </w:rPr>
-      </w:pPr>
-      <w:r>
-        <w:rPr>
-          <w:lang w:val="de-CH"/>
-        </w:rPr>
-        <w:t xml:space="preserve">Nach der Prüfung wird die Richtung in einer globalen Variable abgespeichert und anschliessend der </w:t>
-      </w:r>
-      <w:proofErr w:type="spellStart"/>
-      <w:r>
-        <w:rPr>
-          <w:lang w:val="de-CH"/>
-        </w:rPr>
-        <w:t>Timer</w:t>
-      </w:r>
-      <w:proofErr w:type="spellEnd"/>
-      <w:r>
-        <w:rPr>
-          <w:lang w:val="de-CH"/>
-        </w:rPr>
-        <w:t xml:space="preserve"> Interrupt behandelt. Dort wird ein </w:t>
-      </w:r>
-      <w:proofErr w:type="spellStart"/>
-      <w:r>
-        <w:rPr>
-          <w:lang w:val="de-CH"/>
-        </w:rPr>
-        <w:t>Timer</w:t>
-      </w:r>
-      <w:proofErr w:type="spellEnd"/>
-      <w:r>
-        <w:rPr>
-          <w:lang w:val="de-CH"/>
-        </w:rPr>
-        <w:t xml:space="preserve"> </w:t>
-      </w:r>
-      <w:proofErr w:type="spellStart"/>
-      <w:r>
-        <w:rPr>
-          <w:lang w:val="de-CH"/>
-        </w:rPr>
-        <w:t>Flag</w:t>
-      </w:r>
-      <w:proofErr w:type="spellEnd"/>
-      <w:r>
-        <w:rPr>
-          <w:lang w:val="de-CH"/>
-        </w:rPr>
-        <w:t xml:space="preserve"> gesetzt, welches in der Delay Funktion als Zeitr</w:t>
-      </w:r>
-      <w:r>
-        <w:rPr>
-          <w:lang w:val="de-CH"/>
-        </w:rPr>
-        <w:t>e</w:t>
-      </w:r>
-      <w:r>
-        <w:rPr>
-          <w:lang w:val="de-CH"/>
-        </w:rPr>
-        <w:t xml:space="preserve">ferenz dient und anschliessend der Counter zurückgesetzt. Danach werden alle behandelten </w:t>
-      </w:r>
-      <w:proofErr w:type="spellStart"/>
-      <w:r>
-        <w:rPr>
-          <w:lang w:val="de-CH"/>
-        </w:rPr>
-        <w:t>Inte</w:t>
-      </w:r>
-      <w:r>
-        <w:rPr>
-          <w:lang w:val="de-CH"/>
-        </w:rPr>
-        <w:t>r</w:t>
-      </w:r>
-      <w:r>
-        <w:rPr>
-          <w:lang w:val="de-CH"/>
-        </w:rPr>
-        <w:t>ruptquellen</w:t>
-      </w:r>
-      <w:proofErr w:type="spellEnd"/>
-      <w:r>
-        <w:rPr>
-          <w:lang w:val="de-CH"/>
-        </w:rPr>
-        <w:t xml:space="preserve"> zurückgesetzt und wieder ins „normale“ Programm zurückgekehrt.</w:t>
-      </w:r>
-    </w:p>
-    <w:p>
-      <w:pPr>
-        <w:pStyle w:val="berschrift2"/>
-        <w:jc w:val="both"/>
-        <w:rPr>
-          <w:lang w:val="de-CH"/>
-        </w:rPr>
-      </w:pPr>
-      <w:bookmarkStart w:id="14" w:name="_Toc346412368"/>
-      <w:proofErr w:type="spellStart"/>
-      <w:r>
-        <w:rPr>
-          <w:lang w:val="de-CH"/>
-        </w:rPr>
-        <w:lastRenderedPageBreak/>
-        <w:t>main</w:t>
-      </w:r>
-      <w:bookmarkEnd w:id="14"/>
-      <w:proofErr w:type="spellEnd"/>
-    </w:p>
-    <w:p>
-      <w:pPr>
-        <w:jc w:val="both"/>
-        <w:rPr>
-          <w:lang w:val="de-CH"/>
-        </w:rPr>
-      </w:pPr>
-      <w:r>
-        <w:rPr>
-          <w:lang w:val="de-CH"/>
-        </w:rPr>
-        <w:t>Die Funktionen im main-Modul wurden von Marcel Bärtschi und Cyril Stoller geschrieben.</w:t>
-      </w:r>
-      <w:r>
-        <w:rPr>
-          <w:lang w:val="de-CH"/>
-        </w:rPr>
-        <w:t xml:space="preserve"> Hier ist vor allem die Main-Funktion zu erwähnen. Sie steuert den logischen Spielablauf.</w:t>
-      </w:r>
-    </w:p>
-    <w:p>
-      <w:pPr>
-        <w:jc w:val="center"/>
-        <w:rPr>
-          <w:lang w:val="de-CH"/>
-        </w:rPr>
-      </w:pPr>
-      <w:r>
-        <w:rPr>
-          <w:noProof/>
-        </w:rPr>
-        <w:drawing>
-          <wp:inline distT="0" distB="0" distL="0" distR="0">
-            <wp:extent cx="4216520" cy="4059013"/>
-            <wp:effectExtent l="19050" t="0" r="0" b="0"/>
-            <wp:docPr id="16" name="Bild 15" descr="D:\Programming\C\Carme-Snake\doc\Spielablauf_Struktogramm.png"/>
-            <wp:cNvGraphicFramePr>
-              <a:graphicFrameLocks xmlns:a="http://schemas.openxmlformats.org/drawingml/2006/main" noChangeAspect="1"/>
-            </wp:cNvGraphicFramePr>
-            <a:graphic xmlns:a="http://schemas.openxmlformats.org/drawingml/2006/main">
-              <a:graphicData uri="http://schemas.openxmlformats.org/drawingml/2006/picture">
-                <pic:pic xmlns:pic="http://schemas.openxmlformats.org/drawingml/2006/picture">
-                  <pic:nvPicPr>
-                    <pic:cNvPr id="0" name="Picture 15" descr="D:\Programming\C\Carme-Snake\doc\Spielablauf_Struktogramm.png"/>
-                    <pic:cNvPicPr>
-                      <a:picLocks noChangeAspect="1" noChangeArrowheads="1"/>
-                    </pic:cNvPicPr>
-                  </pic:nvPicPr>
-                  <pic:blipFill>
-                    <a:blip r:embed="rId17" cstate="print"/>
-                    <a:srcRect/>
-                    <a:stretch>
-                      <a:fillRect/>
-                    </a:stretch>
-                  </pic:blipFill>
-                  <pic:spPr bwMode="auto">
-                    <a:xfrm>
-                      <a:off x="0" y="0"/>
-                      <a:ext cx="4219999" cy="4062362"/>
+                      <a:ext cx="3541858" cy="5972175"/>
                     </a:xfrm>
                     <a:prstGeom prst="rect">
                       <a:avLst/>
@@ -4087,6 +2889,22 @@
     </w:p>
     <w:p>
       <w:pPr>
+        <w:pStyle w:val="berschrift2"/>
+        <w:rPr>
+          <w:lang w:val="de-CH"/>
+        </w:rPr>
+      </w:pPr>
+      <w:bookmarkStart w:id="8" w:name="_Toc346454780"/>
+      <w:r>
+        <w:rPr>
+          <w:lang w:val="de-CH"/>
+        </w:rPr>
+        <w:t>Spiel starten</w:t>
+      </w:r>
+      <w:bookmarkEnd w:id="8"/>
+    </w:p>
+    <w:p>
+      <w:pPr>
         <w:jc w:val="both"/>
         <w:rPr>
           <w:lang w:val="de-CH"/>
@@ -4096,67 +2914,191 @@
         <w:rPr>
           <w:lang w:val="de-CH"/>
         </w:rPr>
-        <w:t xml:space="preserve">Zuerst  werden alle nötigen Initialisierungen vorgenommen und eine neue Spielrunde gestartet. </w:t>
-      </w:r>
-      <w:r>
-        <w:rPr>
-          <w:lang w:val="de-CH"/>
-        </w:rPr>
-        <w:t>Die Schlange bleibt</w:t>
-      </w:r>
-      <w:r>
-        <w:rPr>
-          <w:lang w:val="de-CH"/>
-        </w:rPr>
-        <w:t xml:space="preserve"> jetzt</w:t>
-      </w:r>
-      <w:r>
-        <w:rPr>
-          <w:lang w:val="de-CH"/>
-        </w:rPr>
-        <w:t xml:space="preserve"> solange </w:t>
-      </w:r>
-      <w:r>
-        <w:rPr>
-          <w:lang w:val="de-CH"/>
-        </w:rPr>
-        <w:t xml:space="preserve">als Punkt </w:t>
-      </w:r>
-      <w:r>
-        <w:rPr>
-          <w:lang w:val="de-CH"/>
-        </w:rPr>
-        <w:t>in der Mitte stehen, bis ein</w:t>
-      </w:r>
-      <w:r>
-        <w:rPr>
-          <w:lang w:val="de-CH"/>
-        </w:rPr>
-        <w:t>e</w:t>
-      </w:r>
-      <w:r>
-        <w:rPr>
-          <w:lang w:val="de-CH"/>
-        </w:rPr>
-        <w:t xml:space="preserve"> </w:t>
-      </w:r>
-      <w:r>
-        <w:rPr>
-          <w:lang w:val="de-CH"/>
-        </w:rPr>
-        <w:t xml:space="preserve">Pfeiltaste </w:t>
-      </w:r>
-      <w:r>
-        <w:rPr>
-          <w:lang w:val="de-CH"/>
-        </w:rPr>
-        <w:t xml:space="preserve">ans </w:t>
+        <w:t xml:space="preserve">Zuerst muss hier der Spielername eingegeben und mit </w:t>
+      </w:r>
+      <w:r>
+        <w:rPr>
+          <w:rFonts w:ascii="Courier New" w:hAnsi="Courier New" w:cs="Courier New"/>
+          <w:b/>
+          <w:sz w:val="20"/>
+          <w:szCs w:val="20"/>
+          <w:lang w:val="de-CH"/>
+        </w:rPr>
+        <w:t>Enter</w:t>
+      </w:r>
+      <w:r>
+        <w:rPr>
+          <w:lang w:val="de-CH"/>
+        </w:rPr>
+        <w:t xml:space="preserve"> bestätigt werden. Dann</w:t>
+      </w:r>
+      <w:r>
+        <w:rPr>
+          <w:lang w:val="de-CH"/>
+        </w:rPr>
+        <w:t xml:space="preserve"> werden Pfei</w:t>
+      </w:r>
+      <w:r>
+        <w:rPr>
+          <w:lang w:val="de-CH"/>
+        </w:rPr>
+        <w:t>l</w:t>
+      </w:r>
+      <w:r>
+        <w:rPr>
+          <w:lang w:val="de-CH"/>
+        </w:rPr>
+        <w:t xml:space="preserve">tasten eingelesen und diese über den mit Menüpunkt 4 gewählten </w:t>
       </w:r>
       <w:proofErr w:type="spellStart"/>
       <w:r>
         <w:rPr>
           <w:lang w:val="de-CH"/>
         </w:rPr>
+        <w:t>Comport</w:t>
+      </w:r>
+      <w:proofErr w:type="spellEnd"/>
+      <w:r>
+        <w:rPr>
+          <w:lang w:val="de-CH"/>
+        </w:rPr>
+        <w:t xml:space="preserve"> über RS232 gesendet. </w:t>
+      </w:r>
+      <w:r>
+        <w:rPr>
+          <w:lang w:val="de-CH"/>
+        </w:rPr>
+        <w:t>Es wird jeweils eine Pfeiltaste ges</w:t>
+      </w:r>
+      <w:r>
+        <w:rPr>
+          <w:lang w:val="de-CH"/>
+        </w:rPr>
+        <w:t>endet, wenn sie unterschiedlich</w:t>
+      </w:r>
+      <w:r>
+        <w:rPr>
+          <w:lang w:val="de-CH"/>
+        </w:rPr>
+        <w:t xml:space="preserve"> als die vorherige</w:t>
+      </w:r>
+      <w:r>
+        <w:rPr>
+          <w:lang w:val="de-CH"/>
+        </w:rPr>
+        <w:t xml:space="preserve"> ist</w:t>
+      </w:r>
+      <w:r>
+        <w:rPr>
+          <w:lang w:val="de-CH"/>
+        </w:rPr>
+        <w:t xml:space="preserve">. </w:t>
+      </w:r>
+      <w:r>
+        <w:rPr>
+          <w:lang w:val="de-CH"/>
+        </w:rPr>
+        <w:t xml:space="preserve">Zudem werden Eingaben, die „rückwärts“ zur aktuellen Richtung sind, ignoriert. </w:t>
+      </w:r>
+    </w:p>
+    <w:p>
+      <w:pPr>
+        <w:jc w:val="both"/>
+        <w:rPr>
+          <w:lang w:val="de-CH"/>
+        </w:rPr>
+      </w:pPr>
+      <w:r>
+        <w:rPr>
+          <w:lang w:val="de-CH"/>
+        </w:rPr>
+        <w:t xml:space="preserve">Gesendet wird entweder ein ‚r‘ für </w:t>
+      </w:r>
+      <w:r>
+        <w:rPr>
+          <w:i/>
+          <w:lang w:val="de-CH"/>
+        </w:rPr>
+        <w:t>rechts</w:t>
+      </w:r>
+      <w:r>
+        <w:rPr>
+          <w:lang w:val="de-CH"/>
+        </w:rPr>
+        <w:t>, ein ‚u‘ (</w:t>
+      </w:r>
+      <w:proofErr w:type="spellStart"/>
+      <w:r>
+        <w:rPr>
+          <w:lang w:val="de-CH"/>
+        </w:rPr>
+        <w:t>up</w:t>
+      </w:r>
+      <w:proofErr w:type="spellEnd"/>
+      <w:r>
+        <w:rPr>
+          <w:lang w:val="de-CH"/>
+        </w:rPr>
+        <w:t xml:space="preserve">) für </w:t>
+      </w:r>
+      <w:r>
+        <w:rPr>
+          <w:i/>
+          <w:lang w:val="de-CH"/>
+        </w:rPr>
+        <w:t>auf</w:t>
+      </w:r>
+      <w:r>
+        <w:rPr>
+          <w:lang w:val="de-CH"/>
+        </w:rPr>
+        <w:t xml:space="preserve">, ein ‚l‘ für </w:t>
+      </w:r>
+      <w:r>
+        <w:rPr>
+          <w:i/>
+          <w:lang w:val="de-CH"/>
+        </w:rPr>
+        <w:t>links</w:t>
+      </w:r>
+      <w:r>
+        <w:rPr>
+          <w:lang w:val="de-CH"/>
+        </w:rPr>
+        <w:t xml:space="preserve"> oder ein ‚d‘ (down) für </w:t>
+      </w:r>
+      <w:r>
+        <w:rPr>
+          <w:i/>
+          <w:lang w:val="de-CH"/>
+        </w:rPr>
+        <w:t>ab</w:t>
+      </w:r>
+      <w:r>
+        <w:rPr>
+          <w:lang w:val="de-CH"/>
+        </w:rPr>
+        <w:t>.</w:t>
+      </w:r>
+    </w:p>
+    <w:p>
+      <w:pPr>
+        <w:jc w:val="both"/>
+        <w:rPr>
+          <w:lang w:val="de-CH"/>
+        </w:rPr>
+      </w:pPr>
+      <w:r>
+        <w:rPr>
+          <w:lang w:val="de-CH"/>
+        </w:rPr>
+        <w:t xml:space="preserve">Empfängt der PC die Score über RS232 vom </w:t>
+      </w:r>
+      <w:proofErr w:type="spellStart"/>
+      <w:r>
+        <w:rPr>
+          <w:lang w:val="de-CH"/>
+        </w:rPr>
         <w:t>Carme</w:t>
       </w:r>
       <w:proofErr w:type="spellEnd"/>
@@ -4164,459 +3106,41 @@
         <w:rPr>
           <w:lang w:val="de-CH"/>
         </w:rPr>
-        <w:t xml:space="preserve"> Kit gesendet wird.</w:t>
-      </w:r>
-      <w:r>
-        <w:rPr>
-          <w:lang w:val="de-CH"/>
-        </w:rPr>
-        <w:t xml:space="preserve"> Mit diese</w:t>
-      </w:r>
-      <w:r>
-        <w:rPr>
-          <w:lang w:val="de-CH"/>
-        </w:rPr>
-        <w:t>r</w:t>
-      </w:r>
-      <w:r>
-        <w:rPr>
-          <w:lang w:val="de-CH"/>
-        </w:rPr>
-        <w:t xml:space="preserve"> </w:t>
-      </w:r>
-      <w:r>
-        <w:rPr>
-          <w:lang w:val="de-CH"/>
-        </w:rPr>
-        <w:t xml:space="preserve">Pfeiltaste </w:t>
-      </w:r>
-      <w:r>
-        <w:rPr>
-          <w:lang w:val="de-CH"/>
-        </w:rPr>
-        <w:t>wird nun das erste Futter gestreut und die Schlange beginnt sich in die entsprechende Richtung zu „entrollen“.</w:t>
-      </w:r>
-    </w:p>
-    <w:p>
-      <w:pPr>
-        <w:jc w:val="both"/>
-        <w:rPr>
-          <w:lang w:val="de-CH"/>
-        </w:rPr>
-      </w:pPr>
-      <w:r>
-        <w:rPr>
-          <w:lang w:val="de-CH"/>
-        </w:rPr>
-        <w:t>Dabei ist der Ablauf immer derselbe: Die Schlange führt einen Schritt in die momentan aktuelle Ric</w:t>
-      </w:r>
-      <w:r>
-        <w:rPr>
-          <w:lang w:val="de-CH"/>
-        </w:rPr>
-        <w:t>h</w:t>
-      </w:r>
-      <w:r>
-        <w:rPr>
-          <w:lang w:val="de-CH"/>
-        </w:rPr>
-        <w:t>tung aus.</w:t>
-      </w:r>
-    </w:p>
-    <w:p>
-      <w:pPr>
-        <w:pStyle w:val="Listenabsatz"/>
-        <w:numPr>
-          <w:ilvl w:val="0"/>
-          <w:numId w:val="4"/>
-        </w:numPr>
-        <w:jc w:val="both"/>
-        <w:rPr>
-          <w:lang w:val="de-CH"/>
-        </w:rPr>
-      </w:pPr>
-      <w:r>
-        <w:rPr>
-          <w:lang w:val="de-CH"/>
-        </w:rPr>
-        <w:t xml:space="preserve">Lautete das Resultat der Funktion </w:t>
+        <w:t xml:space="preserve">-Kit, wird diese in der </w:t>
       </w:r>
       <w:proofErr w:type="spellStart"/>
       <w:r>
         <w:rPr>
           <w:lang w:val="de-CH"/>
         </w:rPr>
-        <w:t>step_forward</w:t>
+        <w:t>Highscoreliste</w:t>
       </w:r>
       <w:proofErr w:type="spellEnd"/>
       <w:r>
         <w:rPr>
           <w:lang w:val="de-CH"/>
         </w:rPr>
-        <w:t xml:space="preserve"> </w:t>
-      </w:r>
-      <w:r>
-        <w:rPr>
-          <w:i/>
-          <w:lang w:val="de-CH"/>
-        </w:rPr>
-        <w:t>COLLISION</w:t>
-      </w:r>
-      <w:r>
-        <w:rPr>
-          <w:lang w:val="de-CH"/>
-        </w:rPr>
-        <w:t>, wird nun die Punktzahl über UART0 an den PC gesendet und das Spiel beendet</w:t>
-      </w:r>
-      <w:r>
-        <w:rPr>
-          <w:lang w:val="de-CH"/>
-        </w:rPr>
-        <w:t>.</w:t>
-      </w:r>
-    </w:p>
-    <w:p>
-      <w:pPr>
-        <w:pStyle w:val="Listenabsatz"/>
-        <w:numPr>
-          <w:ilvl w:val="0"/>
-          <w:numId w:val="4"/>
-        </w:numPr>
-        <w:jc w:val="both"/>
-        <w:rPr>
-          <w:lang w:val="de-CH"/>
-        </w:rPr>
-      </w:pPr>
-      <w:r>
-        <w:rPr>
-          <w:lang w:val="de-CH"/>
-        </w:rPr>
-        <w:t xml:space="preserve">Lautete das Resultat </w:t>
-      </w:r>
-      <w:r>
-        <w:rPr>
-          <w:i/>
-          <w:lang w:val="de-CH"/>
-        </w:rPr>
-        <w:t>FOOD</w:t>
-      </w:r>
-      <w:r>
-        <w:rPr>
-          <w:lang w:val="de-CH"/>
-        </w:rPr>
-        <w:t>, wird die Punktzahl erhöht. Dann wird geprüft, ob bei genügend langer Schlange ein neuer Level gestartet wird und schlussendlich wird noch neues Futter g</w:t>
-      </w:r>
-      <w:r>
-        <w:rPr>
-          <w:lang w:val="de-CH"/>
-        </w:rPr>
-        <w:t>e</w:t>
-      </w:r>
-      <w:r>
-        <w:rPr>
-          <w:lang w:val="de-CH"/>
-        </w:rPr>
-        <w:t>streut.</w:t>
-      </w:r>
-    </w:p>
-    <w:p>
-      <w:pPr>
-        <w:pStyle w:val="Listenabsatz"/>
-        <w:numPr>
-          <w:ilvl w:val="1"/>
-          <w:numId w:val="4"/>
-        </w:numPr>
-        <w:jc w:val="both"/>
-        <w:rPr>
-          <w:lang w:val="de-CH"/>
-        </w:rPr>
-      </w:pPr>
-      <w:r>
-        <w:rPr>
-          <w:lang w:val="de-CH"/>
-        </w:rPr>
-        <w:t>Wird ein neues Level gestartet, wird die Schlange wieder auf ihre ursprüngliche Grö</w:t>
-      </w:r>
-      <w:r>
-        <w:rPr>
-          <w:lang w:val="de-CH"/>
-        </w:rPr>
-        <w:t>s</w:t>
-      </w:r>
-      <w:r>
-        <w:rPr>
-          <w:lang w:val="de-CH"/>
-        </w:rPr>
-        <w:t>se reduziert, der Punktestand um 10 zusätzliche Punkte erhöht und die Spielg</w:t>
-      </w:r>
-      <w:r>
-        <w:rPr>
-          <w:lang w:val="de-CH"/>
-        </w:rPr>
-        <w:t>e</w:t>
-      </w:r>
-      <w:r>
-        <w:rPr>
-          <w:lang w:val="de-CH"/>
-        </w:rPr>
-        <w:t>schwindigkeit erhöht (also die Zeitverzögerung zwischen den Schlangenschritten ve</w:t>
-      </w:r>
-      <w:r>
-        <w:rPr>
-          <w:lang w:val="de-CH"/>
-        </w:rPr>
-        <w:t>r</w:t>
-      </w:r>
-      <w:r>
-        <w:rPr>
-          <w:lang w:val="de-CH"/>
-        </w:rPr>
-        <w:t>kleinert).</w:t>
-      </w:r>
-    </w:p>
-    <w:p>
-      <w:pPr>
-        <w:pStyle w:val="Listenabsatz"/>
-        <w:numPr>
-          <w:ilvl w:val="0"/>
-          <w:numId w:val="4"/>
-        </w:numPr>
-        <w:jc w:val="both"/>
-        <w:rPr>
-          <w:lang w:val="de-CH"/>
-        </w:rPr>
-      </w:pPr>
-      <w:r>
-        <w:rPr>
-          <w:lang w:val="de-CH"/>
-        </w:rPr>
-        <w:t>Lautete das Resultat NOTHING, passiert nichts und die Schlange fährt weiter.</w:t>
-      </w:r>
-    </w:p>
-    <w:p>
-      <w:pPr>
-        <w:jc w:val="both"/>
-        <w:rPr>
-          <w:lang w:val="de-CH"/>
-        </w:rPr>
-      </w:pPr>
-      <w:r>
-        <w:rPr>
-          <w:lang w:val="de-CH"/>
-        </w:rPr>
-        <w:t>Nach dieser Auswertung wird nun noch eine gewisse Zeit gewartet. Für diese Zeitverzögerungsfun</w:t>
-      </w:r>
-      <w:r>
-        <w:rPr>
-          <w:lang w:val="de-CH"/>
-        </w:rPr>
-        <w:t>k</w:t>
-      </w:r>
-      <w:r>
-        <w:rPr>
-          <w:lang w:val="de-CH"/>
-        </w:rPr>
-        <w:t xml:space="preserve">tion </w:t>
-      </w:r>
-      <w:r>
-        <w:rPr>
-          <w:lang w:val="de-CH"/>
-        </w:rPr>
-        <w:t xml:space="preserve">wird der </w:t>
-      </w:r>
-      <w:proofErr w:type="spellStart"/>
-      <w:r>
-        <w:rPr>
-          <w:lang w:val="de-CH"/>
-        </w:rPr>
-        <w:t>Timer</w:t>
-      </w:r>
-      <w:proofErr w:type="spellEnd"/>
-      <w:r>
-        <w:rPr>
-          <w:lang w:val="de-CH"/>
-        </w:rPr>
-        <w:t xml:space="preserve"> eingesetzt, der jede Millisekunde ein Interrupt auslöst. Damit kann dann die Funktion </w:t>
-      </w:r>
-      <w:proofErr w:type="spellStart"/>
-      <w:r>
-        <w:rPr>
-          <w:lang w:val="de-CH"/>
-        </w:rPr>
-        <w:t>delay_time</w:t>
-      </w:r>
-      <w:proofErr w:type="spellEnd"/>
-      <w:r>
-        <w:rPr>
-          <w:lang w:val="de-CH"/>
-        </w:rPr>
-        <w:t xml:space="preserve"> eine variable Anzahl Millisekunden verzögern.</w:t>
-      </w:r>
-    </w:p>
-    <w:p>
-      <w:pPr>
-        <w:jc w:val="both"/>
-        <w:rPr>
-          <w:lang w:val="de-CH"/>
-        </w:rPr>
-      </w:pPr>
-      <w:r>
-        <w:rPr>
-          <w:lang w:val="de-CH"/>
+        <w:t xml:space="preserve"> eingetragen und überprüft, ob die aktuelle Score die höchste ist. </w:t>
+      </w:r>
+    </w:p>
+    <w:p>
+      <w:pPr>
+        <w:jc w:val="center"/>
+        <w:rPr>
+          <w:lang w:val="de-CH"/>
+        </w:rPr>
+      </w:pPr>
+      <w:r>
+        <w:rPr>
+          <w:noProof/>
+          <w:lang w:val="de-CH" w:eastAsia="de-CH"/>
         </w:rPr>
         <w:lastRenderedPageBreak/>
-        <w:t>Wird das Spiel beendet, beginnt der Zyklus wieder von Vorne: Der Bildschirm wird bis auf den Star</w:t>
-      </w:r>
-      <w:r>
-        <w:rPr>
-          <w:lang w:val="de-CH"/>
-        </w:rPr>
-        <w:t>t</w:t>
-      </w:r>
-      <w:r>
-        <w:rPr>
-          <w:lang w:val="de-CH"/>
-        </w:rPr>
-        <w:t xml:space="preserve">punkt der Schlange gelöscht und es wird auf eine </w:t>
-      </w:r>
-      <w:proofErr w:type="spellStart"/>
-      <w:r>
-        <w:rPr>
-          <w:lang w:val="de-CH"/>
-        </w:rPr>
-        <w:t>eine</w:t>
-      </w:r>
-      <w:proofErr w:type="spellEnd"/>
-      <w:r>
-        <w:rPr>
-          <w:lang w:val="de-CH"/>
-        </w:rPr>
-        <w:t xml:space="preserve"> erste Pfeiltaste gewartet.</w:t>
-      </w:r>
-    </w:p>
-    <w:p>
-      <w:pPr>
-        <w:jc w:val="both"/>
-        <w:rPr>
-          <w:lang w:val="de-CH"/>
-        </w:rPr>
-      </w:pPr>
-    </w:p>
-    <w:p>
-      <w:pPr>
-        <w:pStyle w:val="berschrift2"/>
-        <w:jc w:val="both"/>
-        <w:rPr>
-          <w:lang w:val="de-CH"/>
-        </w:rPr>
-      </w:pPr>
-      <w:bookmarkStart w:id="15" w:name="_Toc345928002"/>
-      <w:bookmarkStart w:id="16" w:name="_Toc346412369"/>
-      <w:proofErr w:type="spellStart"/>
-      <w:r>
-        <w:rPr>
-          <w:lang w:val="de-CH"/>
-        </w:rPr>
-        <w:t>snake_c</w:t>
-      </w:r>
-      <w:r>
-        <w:rPr>
-          <w:lang w:val="de-CH"/>
-        </w:rPr>
-        <w:t>ontroller</w:t>
-      </w:r>
-      <w:bookmarkEnd w:id="15"/>
-      <w:bookmarkEnd w:id="16"/>
-      <w:proofErr w:type="spellEnd"/>
-    </w:p>
-    <w:p>
-      <w:pPr>
-        <w:jc w:val="both"/>
-        <w:rPr>
-          <w:lang w:val="de-CH"/>
-        </w:rPr>
-      </w:pPr>
-      <w:r>
-        <w:rPr>
-          <w:lang w:val="de-CH"/>
-        </w:rPr>
-        <w:t xml:space="preserve">Die Funktionen im Modul </w:t>
-      </w:r>
-      <w:proofErr w:type="spellStart"/>
-      <w:r>
-        <w:rPr>
-          <w:lang w:val="de-CH"/>
-        </w:rPr>
-        <w:t>snake_controller</w:t>
-      </w:r>
-      <w:proofErr w:type="spellEnd"/>
-      <w:r>
-        <w:rPr>
-          <w:lang w:val="de-CH"/>
-        </w:rPr>
-        <w:t xml:space="preserve"> wurden von Cyril Stoller geschri</w:t>
-      </w:r>
-      <w:r>
-        <w:rPr>
-          <w:lang w:val="de-CH"/>
-        </w:rPr>
-        <w:t>e</w:t>
-      </w:r>
-      <w:r>
-        <w:rPr>
-          <w:lang w:val="de-CH"/>
-        </w:rPr>
-        <w:t>benen.</w:t>
-      </w:r>
-      <w:r>
-        <w:rPr>
-          <w:lang w:val="de-CH"/>
-        </w:rPr>
-        <w:t xml:space="preserve"> Die hier wichtig</w:t>
-      </w:r>
-      <w:r>
-        <w:rPr>
-          <w:lang w:val="de-CH"/>
-        </w:rPr>
-        <w:t>s</w:t>
-      </w:r>
-      <w:r>
-        <w:rPr>
-          <w:lang w:val="de-CH"/>
-        </w:rPr>
-        <w:t xml:space="preserve">te Funktion ist die Funktion </w:t>
-      </w:r>
-      <w:proofErr w:type="spellStart"/>
-      <w:r>
-        <w:rPr>
-          <w:lang w:val="de-CH"/>
-        </w:rPr>
-        <w:t>step_forward</w:t>
-      </w:r>
-      <w:proofErr w:type="spellEnd"/>
-      <w:r>
-        <w:rPr>
-          <w:lang w:val="de-CH"/>
-        </w:rPr>
-        <w:t>. Sie ist für das Verhalten der Schlange verantwortlich.</w:t>
-      </w:r>
-    </w:p>
-    <w:p>
-      <w:pPr>
-        <w:jc w:val="both"/>
-        <w:rPr>
-          <w:lang w:val="de-CH"/>
-        </w:rPr>
-      </w:pPr>
-      <w:r>
-        <w:rPr>
-          <w:noProof/>
-        </w:rPr>
         <w:drawing>
           <wp:inline distT="0" distB="0" distL="0" distR="0">
-            <wp:extent cx="3509154" cy="5229584"/>
-            <wp:effectExtent l="19050" t="0" r="0" b="0"/>
-            <wp:docPr id="19" name="Bild 17" descr="D:\Programming\C\Carme-Snake\doc\step_forward_Flowchart.png"/>
+            <wp:extent cx="4886325" cy="7390062"/>
+            <wp:effectExtent l="19050" t="0" r="9525" b="0"/>
+            <wp:docPr id="5" name="Bild 2" descr="D:\Programming\C\Carme-Snake\doc\game_highscore_Flowchart.png"/>
             <wp:cNvGraphicFramePr>
               <a:graphicFrameLocks xmlns:a="http://schemas.openxmlformats.org/drawingml/2006/main" noChangeAspect="1"/>
             </wp:cNvGraphicFramePr>
@@ -4624,13 +3148,13 @@
               <a:graphicData uri="http://schemas.openxmlformats.org/drawingml/2006/picture">
                 <pic:pic xmlns:pic="http://schemas.openxmlformats.org/drawingml/2006/picture">
                   <pic:nvPicPr>
-                    <pic:cNvPr id="0" name="Picture 17" descr="D:\Programming\C\Carme-Snake\doc\step_forward_Flowchart.png"/>
+                    <pic:cNvPr id="0" name="Picture 2" descr="D:\Programming\C\Carme-Snake\doc\game_highscore_Flowchart.png"/>
                     <pic:cNvPicPr>
                       <a:picLocks noChangeAspect="1" noChangeArrowheads="1"/>
                     </pic:cNvPicPr>
                   </pic:nvPicPr>
                   <pic:blipFill>
-                    <a:blip r:embed="rId18" cstate="print"/>
+                    <a:blip r:embed="rId14" cstate="print"/>
                     <a:srcRect/>
                     <a:stretch>
                       <a:fillRect/>
@@ -4639,7 +3163,7 @@
                   <pic:spPr bwMode="auto">
                     <a:xfrm>
                       <a:off x="0" y="0"/>
-                      <a:ext cx="3508633" cy="5228808"/>
+                      <a:ext cx="4891565" cy="7397987"/>
                     </a:xfrm>
                     <a:prstGeom prst="rect">
                       <a:avLst/>
@@ -4661,6 +3185,219 @@
     </w:p>
     <w:p>
       <w:pPr>
+        <w:pStyle w:val="berschrift2"/>
+        <w:rPr>
+          <w:lang w:val="de-CH"/>
+        </w:rPr>
+      </w:pPr>
+      <w:bookmarkStart w:id="9" w:name="_Toc346454781"/>
+      <w:r>
+        <w:rPr>
+          <w:lang w:val="de-CH"/>
+        </w:rPr>
+        <w:t xml:space="preserve">Hall of </w:t>
+      </w:r>
+      <w:proofErr w:type="spellStart"/>
+      <w:r>
+        <w:rPr>
+          <w:lang w:val="de-CH"/>
+        </w:rPr>
+        <w:t>Fame</w:t>
+      </w:r>
+      <w:bookmarkEnd w:id="9"/>
+      <w:proofErr w:type="spellEnd"/>
+    </w:p>
+    <w:p>
+      <w:pPr>
+        <w:rPr>
+          <w:lang w:val="de-CH"/>
+        </w:rPr>
+      </w:pPr>
+      <w:r>
+        <w:rPr>
+          <w:lang w:val="de-CH"/>
+        </w:rPr>
+        <w:t>Hier wird das File „</w:t>
+      </w:r>
+      <w:r>
+        <w:rPr>
+          <w:lang w:val="de-CH"/>
+        </w:rPr>
+        <w:t>highscore.txt</w:t>
+      </w:r>
+      <w:r>
+        <w:rPr>
+          <w:lang w:val="de-CH"/>
+        </w:rPr>
+        <w:t xml:space="preserve">“ im Ausführungsordner eingelesen und dessen Einträge dargestellt. </w:t>
+      </w:r>
+      <w:r>
+        <w:rPr>
+          <w:lang w:val="de-CH"/>
+        </w:rPr>
+        <w:t xml:space="preserve">Ist das File nicht im Ordner enthalten, wird es neu erstellt. </w:t>
+      </w:r>
+      <w:r>
+        <w:rPr>
+          <w:lang w:val="de-CH"/>
+        </w:rPr>
+        <w:t>Das File kann auch ohne das Spiel zu sta</w:t>
+      </w:r>
+      <w:r>
+        <w:rPr>
+          <w:lang w:val="de-CH"/>
+        </w:rPr>
+        <w:t>r</w:t>
+      </w:r>
+      <w:r>
+        <w:rPr>
+          <w:lang w:val="de-CH"/>
+        </w:rPr>
+        <w:t xml:space="preserve">ten gelesen werden, dies ermöglicht die einfache Verwendung der Daten. Jedoch gehen wir davon aus, dass das File nicht manuell modifiziert wird, wir sind ja ehrenhafte Spieler. </w:t>
+      </w:r>
+      <w:r>
+        <w:rPr>
+          <w:lang w:val="de-CH"/>
+        </w:rPr>
+        <w:t>Nach fünf Sekunden gelangt man automatisch wieder in das Hauptmenü</w:t>
+      </w:r>
+      <w:r>
+        <w:rPr>
+          <w:lang w:val="de-CH"/>
+        </w:rPr>
+        <w:t xml:space="preserve">. </w:t>
+      </w:r>
+    </w:p>
+    <w:p>
+      <w:pPr>
+        <w:pStyle w:val="berschrift2"/>
+        <w:rPr>
+          <w:lang w:val="de-CH"/>
+        </w:rPr>
+      </w:pPr>
+      <w:bookmarkStart w:id="10" w:name="_Toc346454782"/>
+      <w:proofErr w:type="spellStart"/>
+      <w:r>
+        <w:rPr>
+          <w:lang w:val="de-CH"/>
+        </w:rPr>
+        <w:lastRenderedPageBreak/>
+        <w:t>Comport</w:t>
+      </w:r>
+      <w:proofErr w:type="spellEnd"/>
+      <w:r>
+        <w:rPr>
+          <w:lang w:val="de-CH"/>
+        </w:rPr>
+        <w:t xml:space="preserve"> wählen</w:t>
+      </w:r>
+      <w:bookmarkEnd w:id="10"/>
+    </w:p>
+    <w:p>
+      <w:pPr>
+        <w:rPr>
+          <w:lang w:val="de-CH"/>
+        </w:rPr>
+      </w:pPr>
+      <w:r>
+        <w:rPr>
+          <w:lang w:val="de-CH"/>
+        </w:rPr>
+        <w:t xml:space="preserve">Hier wird einfach ein einziges Zeichen eingelesen. Wenn das Zeichen eine Zahl zwischen 1 und 7 war, wird die </w:t>
+      </w:r>
+      <w:proofErr w:type="spellStart"/>
+      <w:r>
+        <w:rPr>
+          <w:lang w:val="de-CH"/>
+        </w:rPr>
+        <w:t>Comport</w:t>
+      </w:r>
+      <w:proofErr w:type="spellEnd"/>
+      <w:r>
+        <w:rPr>
+          <w:lang w:val="de-CH"/>
+        </w:rPr>
+        <w:t>-Nummer auf diese Zahl geändert, ansonsten und sofort nach Programmstart gilt der Default-</w:t>
+      </w:r>
+      <w:proofErr w:type="spellStart"/>
+      <w:r>
+        <w:rPr>
+          <w:lang w:val="de-CH"/>
+        </w:rPr>
+        <w:t>Comport</w:t>
+      </w:r>
+      <w:proofErr w:type="spellEnd"/>
+      <w:r>
+        <w:rPr>
+          <w:lang w:val="de-CH"/>
+        </w:rPr>
+        <w:t xml:space="preserve"> COM4.</w:t>
+      </w:r>
+      <w:r>
+        <w:rPr>
+          <w:lang w:val="de-CH"/>
+        </w:rPr>
+        <w:t xml:space="preserve"> </w:t>
+      </w:r>
+    </w:p>
+    <w:p>
+      <w:pPr>
+        <w:rPr>
+          <w:lang w:val="de-CH"/>
+        </w:rPr>
+      </w:pPr>
+      <w:r>
+        <w:rPr>
+          <w:lang w:val="de-CH"/>
+        </w:rPr>
+        <w:t>Nach Drücken der Zahl wird noch etwa eine Sekunde gewartet bevor man automatisch zum Haup</w:t>
+      </w:r>
+      <w:r>
+        <w:rPr>
+          <w:lang w:val="de-CH"/>
+        </w:rPr>
+        <w:t>t</w:t>
+      </w:r>
+      <w:r>
+        <w:rPr>
+          <w:lang w:val="de-CH"/>
+        </w:rPr>
+        <w:t>menü zurückkehrt.</w:t>
+      </w:r>
+    </w:p>
+    <w:p>
+      <w:pPr>
+        <w:rPr>
+          <w:lang w:val="de-CH"/>
+        </w:rPr>
+      </w:pPr>
+    </w:p>
+    <w:p>
+      <w:pPr>
+        <w:pStyle w:val="berschrift1"/>
+        <w:rPr>
+          <w:lang w:val="de-CH"/>
+        </w:rPr>
+      </w:pPr>
+      <w:bookmarkStart w:id="11" w:name="_Toc346454783"/>
+      <w:proofErr w:type="spellStart"/>
+      <w:r>
+        <w:rPr>
+          <w:lang w:val="de-CH"/>
+        </w:rPr>
+        <w:t>Microcontroller</w:t>
+      </w:r>
+      <w:proofErr w:type="spellEnd"/>
+      <w:r>
+        <w:rPr>
+          <w:lang w:val="de-CH"/>
+        </w:rPr>
+        <w:t xml:space="preserve"> Code</w:t>
+      </w:r>
+      <w:bookmarkEnd w:id="11"/>
+    </w:p>
+    <w:p>
+      <w:pPr>
         <w:jc w:val="both"/>
         <w:rPr>
           <w:lang w:val="de-CH"/>
@@ -4670,34 +3407,121 @@
         <w:rPr>
           <w:lang w:val="de-CH"/>
         </w:rPr>
-        <w:t>Am Anfang wird die neue Position bestimmt, welche sich durch die alte Position und die momentane Laufrichtung ergibt. Dann wird dieses „</w:t>
+        <w:t xml:space="preserve">Die Software auf dem </w:t>
       </w:r>
       <w:proofErr w:type="spellStart"/>
       <w:r>
         <w:rPr>
           <w:lang w:val="de-CH"/>
         </w:rPr>
-        <w:t>Zielfeld</w:t>
+        <w:t>Carme</w:t>
       </w:r>
       <w:proofErr w:type="spellEnd"/>
       <w:r>
         <w:rPr>
           <w:lang w:val="de-CH"/>
         </w:rPr>
-        <w:t xml:space="preserve">“ überprüft. Ist es ausserhalb des Spielfeldes, wird </w:t>
-      </w:r>
-      <w:r>
-        <w:rPr>
-          <w:i/>
-          <w:lang w:val="de-CH"/>
-        </w:rPr>
-        <w:t>COLLISION</w:t>
-      </w:r>
-      <w:r>
-        <w:rPr>
-          <w:lang w:val="de-CH"/>
-        </w:rPr>
-        <w:t xml:space="preserve"> zurückgegeben.</w:t>
+        <w:t xml:space="preserve"> Kit läuft grösstenteils in C</w:t>
+      </w:r>
+      <w:r>
+        <w:rPr>
+          <w:lang w:val="de-CH"/>
+        </w:rPr>
+        <w:t xml:space="preserve"> und bedient sich der </w:t>
+      </w:r>
+      <w:proofErr w:type="spellStart"/>
+      <w:r>
+        <w:rPr>
+          <w:lang w:val="de-CH"/>
+        </w:rPr>
+        <w:t>uC</w:t>
+      </w:r>
+      <w:proofErr w:type="spellEnd"/>
+      <w:r>
+        <w:rPr>
+          <w:lang w:val="de-CH"/>
+        </w:rPr>
+        <w:t>/GUI Library für die graphische Darstellung auf dem LCD</w:t>
+      </w:r>
+      <w:r>
+        <w:rPr>
+          <w:lang w:val="de-CH"/>
+        </w:rPr>
+        <w:t>. Das einzige Modul in Assembler ist der Inter</w:t>
+      </w:r>
+      <w:r>
+        <w:rPr>
+          <w:lang w:val="de-CH"/>
+        </w:rPr>
+        <w:t>rupt-</w:t>
+      </w:r>
+      <w:r>
+        <w:rPr>
+          <w:lang w:val="de-CH"/>
+        </w:rPr>
+        <w:t>Handler und die dazu notwendigen Initialisierungen</w:t>
+      </w:r>
+      <w:r>
+        <w:rPr>
+          <w:lang w:val="de-CH"/>
+        </w:rPr>
+        <w:t xml:space="preserve"> für den </w:t>
+      </w:r>
+      <w:proofErr w:type="spellStart"/>
+      <w:r>
+        <w:rPr>
+          <w:lang w:val="de-CH"/>
+        </w:rPr>
+        <w:t>Timer</w:t>
+      </w:r>
+      <w:proofErr w:type="spellEnd"/>
+      <w:r>
+        <w:rPr>
+          <w:lang w:val="de-CH"/>
+        </w:rPr>
+        <w:t xml:space="preserve"> und die UART</w:t>
+      </w:r>
+      <w:r>
+        <w:rPr>
+          <w:lang w:val="de-CH"/>
+        </w:rPr>
+        <w:t>0</w:t>
+      </w:r>
+      <w:r>
+        <w:rPr>
+          <w:lang w:val="de-CH"/>
+        </w:rPr>
+        <w:t>-Schnittstelle</w:t>
+      </w:r>
+      <w:r>
+        <w:rPr>
+          <w:lang w:val="de-CH"/>
+        </w:rPr>
+        <w:t>. Die Software ko</w:t>
+      </w:r>
+      <w:r>
+        <w:rPr>
+          <w:lang w:val="de-CH"/>
+        </w:rPr>
+        <w:t>n</w:t>
+      </w:r>
+      <w:r>
+        <w:rPr>
+          <w:lang w:val="de-CH"/>
+        </w:rPr>
+        <w:t>trolliert das Grafik-Display, empfängt die Pfeiltasten vom PC und steuert den Spielablauf (streut Fu</w:t>
+      </w:r>
+      <w:r>
+        <w:rPr>
+          <w:lang w:val="de-CH"/>
+        </w:rPr>
+        <w:t>t</w:t>
+      </w:r>
+      <w:r>
+        <w:rPr>
+          <w:lang w:val="de-CH"/>
+        </w:rPr>
+        <w:t>ter, kontrolliert die Schlangenlänge, prüft auf Schlangen-Wandkollision, Schlangen-Schlangenkollision und Schlange-Futterkollision).</w:t>
       </w:r>
     </w:p>
     <w:p>
@@ -4707,70 +3531,6 @@
           <w:lang w:val="de-CH"/>
         </w:rPr>
       </w:pPr>
-      <w:r>
-        <w:rPr>
-          <w:lang w:val="de-CH"/>
-        </w:rPr>
-        <w:t>Wenn nicht, kann die Schlange dort gezeichnet werden. Nun ist noch herauszufinden, ob die Schla</w:t>
-      </w:r>
-      <w:r>
-        <w:rPr>
-          <w:lang w:val="de-CH"/>
-        </w:rPr>
-        <w:t>n</w:t>
-      </w:r>
-      <w:r>
-        <w:rPr>
-          <w:lang w:val="de-CH"/>
-        </w:rPr>
-        <w:t xml:space="preserve">ge dort Futter gefressen hat. Wenn ja, wird die </w:t>
-      </w:r>
-      <w:r>
-        <w:rPr>
-          <w:lang w:val="de-CH"/>
-        </w:rPr>
-        <w:t xml:space="preserve">Schlange verlängert (bei einer andern Variable, je nachdem, ob sie noch im Aufbau ist) und </w:t>
-      </w:r>
-      <w:r>
-        <w:rPr>
-          <w:i/>
-          <w:lang w:val="de-CH"/>
-        </w:rPr>
-        <w:t>FOOD</w:t>
-      </w:r>
-      <w:r>
-        <w:rPr>
-          <w:lang w:val="de-CH"/>
-        </w:rPr>
-        <w:t xml:space="preserve"> zurückgegeben.</w:t>
-      </w:r>
-    </w:p>
-    <w:p>
-      <w:pPr>
-        <w:jc w:val="both"/>
-        <w:rPr>
-          <w:lang w:val="de-CH"/>
-        </w:rPr>
-      </w:pPr>
-      <w:r>
-        <w:rPr>
-          <w:lang w:val="de-CH"/>
-        </w:rPr>
-        <w:t xml:space="preserve">Wenn dies auch nicht der Fall war, trat die Schlange auf ein leeres Feld. Nun wird noch geprüft, ob sie im Aufbau ist, d.h. ob sie noch immer automatisch wächst. Je nachdem wird der Schwanz gelöscht oder nicht. Am Schluss wird noch </w:t>
-      </w:r>
-      <w:r>
-        <w:rPr>
-          <w:i/>
-          <w:lang w:val="de-CH"/>
-        </w:rPr>
-        <w:t>NOTHING</w:t>
-      </w:r>
-      <w:r>
-        <w:rPr>
-          <w:lang w:val="de-CH"/>
-        </w:rPr>
-        <w:t xml:space="preserve"> zurückgegeben.</w:t>
-      </w:r>
     </w:p>
     <w:p>
       <w:pPr>
@@ -4780,13 +3540,1204 @@
           <w:lang w:val="de-CH"/>
         </w:rPr>
       </w:pPr>
+      <w:bookmarkStart w:id="12" w:name="_Toc345928000"/>
+      <w:bookmarkStart w:id="13" w:name="_Toc346454784"/>
+      <w:r>
+        <w:rPr>
+          <w:lang w:val="de-CH"/>
+        </w:rPr>
+        <w:t xml:space="preserve">Interrupt </w:t>
+      </w:r>
+      <w:r>
+        <w:rPr>
+          <w:lang w:val="de-CH"/>
+        </w:rPr>
+        <w:t>Handler</w:t>
+      </w:r>
+      <w:bookmarkEnd w:id="12"/>
+      <w:bookmarkEnd w:id="13"/>
+    </w:p>
+    <w:p>
+      <w:pPr>
+        <w:jc w:val="both"/>
+        <w:rPr>
+          <w:lang w:val="de-CH"/>
+        </w:rPr>
+      </w:pPr>
+      <w:r>
+        <w:rPr>
+          <w:lang w:val="de-CH"/>
+        </w:rPr>
+        <w:t>Der Interrupt Handler wurde vor allem von Marcel Bärtschi entwickelt.</w:t>
+      </w:r>
+      <w:r>
+        <w:rPr>
+          <w:lang w:val="de-CH"/>
+        </w:rPr>
+        <w:t xml:space="preserve"> </w:t>
+      </w:r>
+      <w:r>
+        <w:rPr>
+          <w:lang w:val="de-CH"/>
+        </w:rPr>
+        <w:t xml:space="preserve">Der Interrupt Handler dient zur Erkennung der </w:t>
+      </w:r>
+      <w:proofErr w:type="spellStart"/>
+      <w:r>
+        <w:rPr>
+          <w:lang w:val="de-CH"/>
+        </w:rPr>
+        <w:t>Interruptquelle</w:t>
+      </w:r>
+      <w:proofErr w:type="spellEnd"/>
+      <w:r>
+        <w:rPr>
+          <w:lang w:val="de-CH"/>
+        </w:rPr>
+        <w:t xml:space="preserve"> und anschliessendem </w:t>
+      </w:r>
+      <w:proofErr w:type="spellStart"/>
+      <w:r>
+        <w:rPr>
+          <w:lang w:val="de-CH"/>
+        </w:rPr>
+        <w:t>Entscheid</w:t>
+      </w:r>
+      <w:r>
+        <w:rPr>
+          <w:lang w:val="de-CH"/>
+        </w:rPr>
+        <w:t>en</w:t>
+      </w:r>
+      <w:proofErr w:type="spellEnd"/>
+      <w:r>
+        <w:rPr>
+          <w:lang w:val="de-CH"/>
+        </w:rPr>
+        <w:t xml:space="preserve">, was ausgeführt werden soll. In der jetzigen Version ist als </w:t>
+      </w:r>
+      <w:proofErr w:type="spellStart"/>
+      <w:r>
+        <w:rPr>
+          <w:lang w:val="de-CH"/>
+        </w:rPr>
+        <w:t>Interruptquelle</w:t>
+      </w:r>
+      <w:proofErr w:type="spellEnd"/>
+      <w:r>
+        <w:rPr>
+          <w:lang w:val="de-CH"/>
+        </w:rPr>
+        <w:t xml:space="preserve"> nur der Timer0 benutzt. Geplant war zu beginn, die D</w:t>
+      </w:r>
+      <w:r>
+        <w:rPr>
+          <w:lang w:val="de-CH"/>
+        </w:rPr>
+        <w:t>a</w:t>
+      </w:r>
+      <w:r>
+        <w:rPr>
+          <w:lang w:val="de-CH"/>
+        </w:rPr>
+        <w:t>tenübertragung auch mit Interrupts zu lösen, jedoch hatten wir etwas Probleme mit der Initialisi</w:t>
+      </w:r>
+      <w:r>
+        <w:rPr>
+          <w:lang w:val="de-CH"/>
+        </w:rPr>
+        <w:t>e</w:t>
+      </w:r>
+      <w:r>
+        <w:rPr>
+          <w:lang w:val="de-CH"/>
+        </w:rPr>
+        <w:t xml:space="preserve">rung der UART-Interrupts. So entschieden wir uns, die UART Daten zu </w:t>
+      </w:r>
+      <w:proofErr w:type="spellStart"/>
+      <w:r>
+        <w:rPr>
+          <w:lang w:val="de-CH"/>
+        </w:rPr>
+        <w:t>pollen</w:t>
+      </w:r>
+      <w:proofErr w:type="spellEnd"/>
+      <w:r>
+        <w:rPr>
+          <w:lang w:val="de-CH"/>
+        </w:rPr>
+        <w:t xml:space="preserve">. </w:t>
+      </w:r>
+      <w:r>
+        <w:rPr>
+          <w:lang w:val="de-CH"/>
+        </w:rPr>
+        <w:t xml:space="preserve">Der Code, der den UART Interrupt abfangen würde, ist bereits (auskommentiert) vorhanden. </w:t>
+      </w:r>
+      <w:r>
+        <w:rPr>
+          <w:lang w:val="de-CH"/>
+        </w:rPr>
+        <w:t>Nun wird bei jedem Inte</w:t>
+      </w:r>
+      <w:r>
+        <w:rPr>
+          <w:lang w:val="de-CH"/>
+        </w:rPr>
+        <w:t>r</w:t>
+      </w:r>
+      <w:r>
+        <w:rPr>
+          <w:lang w:val="de-CH"/>
+        </w:rPr>
+        <w:t xml:space="preserve">rupt der ausgelöst wird zuerst abgefragt, ob </w:t>
+      </w:r>
+      <w:r>
+        <w:rPr>
+          <w:lang w:val="de-CH"/>
+        </w:rPr>
+        <w:t xml:space="preserve">Daten empfangen wurden, und erst danach wird die eigentliche </w:t>
+      </w:r>
+      <w:proofErr w:type="spellStart"/>
+      <w:r>
+        <w:rPr>
+          <w:lang w:val="de-CH"/>
+        </w:rPr>
+        <w:t>Interrupquelle</w:t>
+      </w:r>
+      <w:proofErr w:type="spellEnd"/>
+      <w:r>
+        <w:rPr>
+          <w:lang w:val="de-CH"/>
+        </w:rPr>
+        <w:t xml:space="preserve"> behandelt. Da wir nur den </w:t>
+      </w:r>
+      <w:proofErr w:type="spellStart"/>
+      <w:r>
+        <w:rPr>
+          <w:lang w:val="de-CH"/>
+        </w:rPr>
+        <w:t>Timerinterrupt</w:t>
+      </w:r>
+      <w:proofErr w:type="spellEnd"/>
+      <w:r>
+        <w:rPr>
+          <w:lang w:val="de-CH"/>
+        </w:rPr>
+        <w:t xml:space="preserve"> eingeschaltet haben, </w:t>
+      </w:r>
+      <w:r>
+        <w:rPr>
+          <w:lang w:val="de-CH"/>
+        </w:rPr>
+        <w:t>gibt</w:t>
+      </w:r>
+      <w:r>
+        <w:rPr>
+          <w:lang w:val="de-CH"/>
+        </w:rPr>
+        <w:t xml:space="preserve"> es nun jede Millisekunde einen Interrupt. </w:t>
+      </w:r>
+    </w:p>
+    <w:p>
+      <w:pPr>
+        <w:jc w:val="center"/>
+      </w:pPr>
+      <w:r>
+        <w:rPr>
+          <w:noProof/>
+          <w:lang w:val="de-CH" w:eastAsia="de-CH"/>
+        </w:rPr>
+        <w:lastRenderedPageBreak/>
+        <w:drawing>
+          <wp:inline distT="0" distB="0" distL="0" distR="0">
+            <wp:extent cx="3840000" cy="3657600"/>
+            <wp:effectExtent l="19050" t="0" r="8100" b="0"/>
+            <wp:docPr id="7" name="Grafik 7"/>
+            <wp:cNvGraphicFramePr>
+              <a:graphicFrameLocks xmlns:a="http://schemas.openxmlformats.org/drawingml/2006/main" noChangeAspect="1"/>
+            </wp:cNvGraphicFramePr>
+            <a:graphic xmlns:a="http://schemas.openxmlformats.org/drawingml/2006/main">
+              <a:graphicData uri="http://schemas.openxmlformats.org/drawingml/2006/picture">
+                <pic:pic xmlns:pic="http://schemas.openxmlformats.org/drawingml/2006/picture">
+                  <pic:nvPicPr>
+                    <pic:cNvPr id="0" name=""/>
+                    <pic:cNvPicPr/>
+                  </pic:nvPicPr>
+                  <pic:blipFill>
+                    <a:blip r:embed="rId15" cstate="print"/>
+                    <a:stretch>
+                      <a:fillRect/>
+                    </a:stretch>
+                  </pic:blipFill>
+                  <pic:spPr>
+                    <a:xfrm>
+                      <a:off x="0" y="0"/>
+                      <a:ext cx="3848537" cy="3665731"/>
+                    </a:xfrm>
+                    <a:prstGeom prst="rect">
+                      <a:avLst/>
+                    </a:prstGeom>
+                  </pic:spPr>
+                </pic:pic>
+              </a:graphicData>
+            </a:graphic>
+          </wp:inline>
+        </w:drawing>
+      </w:r>
+    </w:p>
+    <w:p>
+      <w:pPr>
+        <w:jc w:val="both"/>
+        <w:rPr>
+          <w:lang w:val="de-CH"/>
+        </w:rPr>
+      </w:pPr>
+      <w:r>
+        <w:rPr>
+          <w:lang w:val="de-CH"/>
+        </w:rPr>
+        <w:t>Wenn Daten angekommen sind, wird geprüft, ob die Daten gültig sind</w:t>
+      </w:r>
+      <w:r>
+        <w:rPr>
+          <w:lang w:val="de-CH"/>
+        </w:rPr>
+        <w:t xml:space="preserve">. Diese Prüfung ist eigentlich überflüssig, da vom Client nur gültige Daten gesendet werden. Jedoch können so allfällige Fehler der Übertragung herausgefiltert werden und das Programm funktioniert auch, wenn man </w:t>
+      </w:r>
+      <w:r>
+        <w:rPr>
+          <w:lang w:val="de-CH"/>
+        </w:rPr>
+        <w:t>irgend</w:t>
+      </w:r>
+      <w:r>
+        <w:rPr>
+          <w:lang w:val="de-CH"/>
+        </w:rPr>
+        <w:t>ein</w:t>
+      </w:r>
+      <w:r>
+        <w:rPr>
+          <w:lang w:val="de-CH"/>
+        </w:rPr>
+        <w:t xml:space="preserve"> u</w:t>
+      </w:r>
+      <w:r>
+        <w:rPr>
+          <w:lang w:val="de-CH"/>
+        </w:rPr>
+        <w:t>n</w:t>
+      </w:r>
+      <w:r>
+        <w:rPr>
+          <w:lang w:val="de-CH"/>
+        </w:rPr>
+        <w:t>gültiges</w:t>
+      </w:r>
+      <w:r>
+        <w:rPr>
+          <w:lang w:val="de-CH"/>
+        </w:rPr>
+        <w:t xml:space="preserve"> Zeichen aus dem Hyperterminal (oder äquivalentem Programm) schickt. </w:t>
+      </w:r>
+    </w:p>
+    <w:p>
+      <w:pPr>
+        <w:jc w:val="both"/>
+        <w:rPr>
+          <w:lang w:val="de-CH"/>
+        </w:rPr>
+      </w:pPr>
+      <w:r>
+        <w:rPr>
+          <w:lang w:val="de-CH"/>
+        </w:rPr>
+        <w:t xml:space="preserve">Nach der Prüfung wird die Richtung in einer globalen Variable abgespeichert und anschliessend der </w:t>
+      </w:r>
+      <w:proofErr w:type="spellStart"/>
+      <w:r>
+        <w:rPr>
+          <w:lang w:val="de-CH"/>
+        </w:rPr>
+        <w:t>Timer</w:t>
+      </w:r>
+      <w:proofErr w:type="spellEnd"/>
+      <w:r>
+        <w:rPr>
+          <w:lang w:val="de-CH"/>
+        </w:rPr>
+        <w:t xml:space="preserve"> Interrupt behandelt. Dort wird ein </w:t>
+      </w:r>
+      <w:proofErr w:type="spellStart"/>
+      <w:r>
+        <w:rPr>
+          <w:lang w:val="de-CH"/>
+        </w:rPr>
+        <w:t>Timer</w:t>
+      </w:r>
+      <w:proofErr w:type="spellEnd"/>
+      <w:r>
+        <w:rPr>
+          <w:lang w:val="de-CH"/>
+        </w:rPr>
+        <w:t xml:space="preserve"> </w:t>
+      </w:r>
+      <w:proofErr w:type="spellStart"/>
+      <w:r>
+        <w:rPr>
+          <w:lang w:val="de-CH"/>
+        </w:rPr>
+        <w:t>Flag</w:t>
+      </w:r>
+      <w:proofErr w:type="spellEnd"/>
+      <w:r>
+        <w:rPr>
+          <w:lang w:val="de-CH"/>
+        </w:rPr>
+        <w:t xml:space="preserve"> gesetzt, welches in der Delay Funktion als Zeitr</w:t>
+      </w:r>
+      <w:r>
+        <w:rPr>
+          <w:lang w:val="de-CH"/>
+        </w:rPr>
+        <w:t>e</w:t>
+      </w:r>
+      <w:r>
+        <w:rPr>
+          <w:lang w:val="de-CH"/>
+        </w:rPr>
+        <w:t xml:space="preserve">ferenz dient und anschliessend der Counter zurückgesetzt. Danach werden alle behandelten </w:t>
+      </w:r>
+      <w:proofErr w:type="spellStart"/>
+      <w:r>
+        <w:rPr>
+          <w:lang w:val="de-CH"/>
+        </w:rPr>
+        <w:t>Inte</w:t>
+      </w:r>
+      <w:r>
+        <w:rPr>
+          <w:lang w:val="de-CH"/>
+        </w:rPr>
+        <w:t>r</w:t>
+      </w:r>
+      <w:r>
+        <w:rPr>
+          <w:lang w:val="de-CH"/>
+        </w:rPr>
+        <w:t>ruptquellen</w:t>
+      </w:r>
+      <w:proofErr w:type="spellEnd"/>
+      <w:r>
+        <w:rPr>
+          <w:lang w:val="de-CH"/>
+        </w:rPr>
+        <w:t xml:space="preserve"> zurückgesetzt und wieder ins „normale“ Programm zurückgekehrt.</w:t>
+      </w:r>
+    </w:p>
+    <w:p>
+      <w:pPr>
+        <w:pStyle w:val="berschrift2"/>
+        <w:jc w:val="both"/>
+        <w:rPr>
+          <w:lang w:val="de-CH"/>
+        </w:rPr>
+      </w:pPr>
+      <w:bookmarkStart w:id="14" w:name="_Toc346454785"/>
+      <w:proofErr w:type="spellStart"/>
+      <w:r>
+        <w:rPr>
+          <w:lang w:val="de-CH"/>
+        </w:rPr>
+        <w:t>main</w:t>
+      </w:r>
+      <w:bookmarkEnd w:id="14"/>
+      <w:proofErr w:type="spellEnd"/>
+    </w:p>
+    <w:p>
+      <w:pPr>
+        <w:jc w:val="both"/>
+        <w:rPr>
+          <w:lang w:val="de-CH"/>
+        </w:rPr>
+      </w:pPr>
+      <w:r>
+        <w:rPr>
+          <w:lang w:val="de-CH"/>
+        </w:rPr>
+        <w:t>Die Funktionen im main-Modul wurden von Marcel Bärtschi und Cyril Stoller geschrieben.</w:t>
+      </w:r>
+      <w:r>
+        <w:rPr>
+          <w:lang w:val="de-CH"/>
+        </w:rPr>
+        <w:t xml:space="preserve"> Hier ist vor allem die Main-Funktion zu erwähnen. Sie steuert den logischen Spielablauf.</w:t>
+      </w:r>
+    </w:p>
+    <w:p>
+      <w:pPr>
+        <w:jc w:val="center"/>
+        <w:rPr>
+          <w:lang w:val="de-CH"/>
+        </w:rPr>
+      </w:pPr>
+      <w:r>
+        <w:rPr>
+          <w:noProof/>
+          <w:lang w:val="de-CH" w:eastAsia="de-CH"/>
+        </w:rPr>
+        <w:lastRenderedPageBreak/>
+        <w:drawing>
+          <wp:inline distT="0" distB="0" distL="0" distR="0">
+            <wp:extent cx="4933950" cy="4749641"/>
+            <wp:effectExtent l="19050" t="0" r="0" b="0"/>
+            <wp:docPr id="16" name="Bild 15" descr="D:\Programming\C\Carme-Snake\doc\Spielablauf_Struktogramm.png"/>
+            <wp:cNvGraphicFramePr>
+              <a:graphicFrameLocks xmlns:a="http://schemas.openxmlformats.org/drawingml/2006/main" noChangeAspect="1"/>
+            </wp:cNvGraphicFramePr>
+            <a:graphic xmlns:a="http://schemas.openxmlformats.org/drawingml/2006/main">
+              <a:graphicData uri="http://schemas.openxmlformats.org/drawingml/2006/picture">
+                <pic:pic xmlns:pic="http://schemas.openxmlformats.org/drawingml/2006/picture">
+                  <pic:nvPicPr>
+                    <pic:cNvPr id="0" name="Picture 15" descr="D:\Programming\C\Carme-Snake\doc\Spielablauf_Struktogramm.png"/>
+                    <pic:cNvPicPr>
+                      <a:picLocks noChangeAspect="1" noChangeArrowheads="1"/>
+                    </pic:cNvPicPr>
+                  </pic:nvPicPr>
+                  <pic:blipFill>
+                    <a:blip r:embed="rId16" cstate="print"/>
+                    <a:srcRect/>
+                    <a:stretch>
+                      <a:fillRect/>
+                    </a:stretch>
+                  </pic:blipFill>
+                  <pic:spPr bwMode="auto">
+                    <a:xfrm>
+                      <a:off x="0" y="0"/>
+                      <a:ext cx="4939679" cy="4755156"/>
+                    </a:xfrm>
+                    <a:prstGeom prst="rect">
+                      <a:avLst/>
+                    </a:prstGeom>
+                    <a:noFill/>
+                    <a:ln w="9525">
+                      <a:noFill/>
+                      <a:miter lim="800000"/>
+                      <a:headEnd/>
+                      <a:tailEnd/>
+                    </a:ln>
+                  </pic:spPr>
+                </pic:pic>
+              </a:graphicData>
+            </a:graphic>
+          </wp:inline>
+        </w:drawing>
+      </w:r>
+    </w:p>
+    <w:p>
+      <w:pPr>
+        <w:jc w:val="both"/>
+        <w:rPr>
+          <w:lang w:val="de-CH"/>
+        </w:rPr>
+      </w:pPr>
+      <w:r>
+        <w:rPr>
+          <w:lang w:val="de-CH"/>
+        </w:rPr>
+        <w:t xml:space="preserve">Zuerst  werden alle nötigen Initialisierungen vorgenommen und eine neue Spielrunde gestartet. </w:t>
+      </w:r>
+      <w:r>
+        <w:rPr>
+          <w:lang w:val="de-CH"/>
+        </w:rPr>
+        <w:t>Die Schlange bleibt</w:t>
+      </w:r>
+      <w:r>
+        <w:rPr>
+          <w:lang w:val="de-CH"/>
+        </w:rPr>
+        <w:t xml:space="preserve"> jetzt</w:t>
+      </w:r>
+      <w:r>
+        <w:rPr>
+          <w:lang w:val="de-CH"/>
+        </w:rPr>
+        <w:t xml:space="preserve"> solange </w:t>
+      </w:r>
+      <w:r>
+        <w:rPr>
+          <w:lang w:val="de-CH"/>
+        </w:rPr>
+        <w:t xml:space="preserve">als Punkt </w:t>
+      </w:r>
+      <w:r>
+        <w:rPr>
+          <w:lang w:val="de-CH"/>
+        </w:rPr>
+        <w:t>in der Mitte stehen, bis ein</w:t>
+      </w:r>
+      <w:r>
+        <w:rPr>
+          <w:lang w:val="de-CH"/>
+        </w:rPr>
+        <w:t>e</w:t>
+      </w:r>
+      <w:r>
+        <w:rPr>
+          <w:lang w:val="de-CH"/>
+        </w:rPr>
+        <w:t xml:space="preserve"> </w:t>
+      </w:r>
+      <w:r>
+        <w:rPr>
+          <w:lang w:val="de-CH"/>
+        </w:rPr>
+        <w:t xml:space="preserve">Pfeiltaste </w:t>
+      </w:r>
+      <w:r>
+        <w:rPr>
+          <w:lang w:val="de-CH"/>
+        </w:rPr>
+        <w:t xml:space="preserve">ans </w:t>
+      </w:r>
+      <w:proofErr w:type="spellStart"/>
+      <w:r>
+        <w:rPr>
+          <w:lang w:val="de-CH"/>
+        </w:rPr>
+        <w:t>Carme</w:t>
+      </w:r>
+      <w:proofErr w:type="spellEnd"/>
+      <w:r>
+        <w:rPr>
+          <w:lang w:val="de-CH"/>
+        </w:rPr>
+        <w:t xml:space="preserve"> Kit gesendet wird.</w:t>
+      </w:r>
+      <w:r>
+        <w:rPr>
+          <w:lang w:val="de-CH"/>
+        </w:rPr>
+        <w:t xml:space="preserve"> Mit diese</w:t>
+      </w:r>
+      <w:r>
+        <w:rPr>
+          <w:lang w:val="de-CH"/>
+        </w:rPr>
+        <w:t>r</w:t>
+      </w:r>
+      <w:r>
+        <w:rPr>
+          <w:lang w:val="de-CH"/>
+        </w:rPr>
+        <w:t xml:space="preserve"> </w:t>
+      </w:r>
+      <w:r>
+        <w:rPr>
+          <w:lang w:val="de-CH"/>
+        </w:rPr>
+        <w:t xml:space="preserve">Pfeiltaste </w:t>
+      </w:r>
+      <w:r>
+        <w:rPr>
+          <w:lang w:val="de-CH"/>
+        </w:rPr>
+        <w:t>wird nun das erste Futter gestreut und die Schlange beginnt sich in die entsprechende Richtung zu „entrollen“.</w:t>
+      </w:r>
+    </w:p>
+    <w:p>
+      <w:pPr>
+        <w:jc w:val="both"/>
+        <w:rPr>
+          <w:lang w:val="de-CH"/>
+        </w:rPr>
+      </w:pPr>
+      <w:r>
+        <w:rPr>
+          <w:lang w:val="de-CH"/>
+        </w:rPr>
+        <w:t>Dabei ist der Ablauf immer derselbe: Die Schlange führt einen Schritt in die momentan aktuelle Ric</w:t>
+      </w:r>
+      <w:r>
+        <w:rPr>
+          <w:lang w:val="de-CH"/>
+        </w:rPr>
+        <w:t>h</w:t>
+      </w:r>
+      <w:r>
+        <w:rPr>
+          <w:lang w:val="de-CH"/>
+        </w:rPr>
+        <w:t>tung aus.</w:t>
+      </w:r>
+    </w:p>
+    <w:p>
+      <w:pPr>
+        <w:pStyle w:val="Listenabsatz"/>
+        <w:numPr>
+          <w:ilvl w:val="0"/>
+          <w:numId w:val="4"/>
+        </w:numPr>
+        <w:jc w:val="both"/>
+        <w:rPr>
+          <w:lang w:val="de-CH"/>
+        </w:rPr>
+      </w:pPr>
+      <w:r>
+        <w:rPr>
+          <w:lang w:val="de-CH"/>
+        </w:rPr>
+        <w:t xml:space="preserve">Lautete das Resultat der Funktion </w:t>
+      </w:r>
+      <w:proofErr w:type="spellStart"/>
+      <w:r>
+        <w:rPr>
+          <w:lang w:val="de-CH"/>
+        </w:rPr>
+        <w:t>step_forward</w:t>
+      </w:r>
+      <w:proofErr w:type="spellEnd"/>
+      <w:r>
+        <w:rPr>
+          <w:lang w:val="de-CH"/>
+        </w:rPr>
+        <w:t xml:space="preserve"> </w:t>
+      </w:r>
+      <w:r>
+        <w:rPr>
+          <w:i/>
+          <w:lang w:val="de-CH"/>
+        </w:rPr>
+        <w:t>COLLISION</w:t>
+      </w:r>
+      <w:r>
+        <w:rPr>
+          <w:lang w:val="de-CH"/>
+        </w:rPr>
+        <w:t>, wird nun die Punktzahl über UART0 an den PC gesendet und das Spiel beendet</w:t>
+      </w:r>
+      <w:r>
+        <w:rPr>
+          <w:lang w:val="de-CH"/>
+        </w:rPr>
+        <w:t>.</w:t>
+      </w:r>
+    </w:p>
+    <w:p>
+      <w:pPr>
+        <w:pStyle w:val="Listenabsatz"/>
+        <w:numPr>
+          <w:ilvl w:val="0"/>
+          <w:numId w:val="4"/>
+        </w:numPr>
+        <w:jc w:val="both"/>
+        <w:rPr>
+          <w:lang w:val="de-CH"/>
+        </w:rPr>
+      </w:pPr>
+      <w:r>
+        <w:rPr>
+          <w:lang w:val="de-CH"/>
+        </w:rPr>
+        <w:t xml:space="preserve">Lautete das Resultat </w:t>
+      </w:r>
+      <w:r>
+        <w:rPr>
+          <w:i/>
+          <w:lang w:val="de-CH"/>
+        </w:rPr>
+        <w:t>FOOD</w:t>
+      </w:r>
+      <w:r>
+        <w:rPr>
+          <w:lang w:val="de-CH"/>
+        </w:rPr>
+        <w:t>, wird die Punktzahl erhöht. Dann wird geprüft, ob bei genügend langer Schlange ein neuer Level gestartet wird und schlussendlich wird noch neues Futter g</w:t>
+      </w:r>
+      <w:r>
+        <w:rPr>
+          <w:lang w:val="de-CH"/>
+        </w:rPr>
+        <w:t>e</w:t>
+      </w:r>
+      <w:r>
+        <w:rPr>
+          <w:lang w:val="de-CH"/>
+        </w:rPr>
+        <w:t>streut.</w:t>
+      </w:r>
+    </w:p>
+    <w:p>
+      <w:pPr>
+        <w:pStyle w:val="Listenabsatz"/>
+        <w:numPr>
+          <w:ilvl w:val="1"/>
+          <w:numId w:val="4"/>
+        </w:numPr>
+        <w:jc w:val="both"/>
+        <w:rPr>
+          <w:lang w:val="de-CH"/>
+        </w:rPr>
+      </w:pPr>
+      <w:r>
+        <w:rPr>
+          <w:lang w:val="de-CH"/>
+        </w:rPr>
+        <w:t>Wird ein neues Level gestartet, wird die Schlange wieder auf ihre ursprüngliche Grö</w:t>
+      </w:r>
+      <w:r>
+        <w:rPr>
+          <w:lang w:val="de-CH"/>
+        </w:rPr>
+        <w:t>s</w:t>
+      </w:r>
+      <w:r>
+        <w:rPr>
+          <w:lang w:val="de-CH"/>
+        </w:rPr>
+        <w:t>se reduziert, der Punktestand um 10 zusätzliche Punkte erhöht und die Spielg</w:t>
+      </w:r>
+      <w:r>
+        <w:rPr>
+          <w:lang w:val="de-CH"/>
+        </w:rPr>
+        <w:t>e</w:t>
+      </w:r>
+      <w:r>
+        <w:rPr>
+          <w:lang w:val="de-CH"/>
+        </w:rPr>
+        <w:t>schwindigkeit erhöht (also die Zeitverzögerung zwischen den Schlangenschritten ve</w:t>
+      </w:r>
+      <w:r>
+        <w:rPr>
+          <w:lang w:val="de-CH"/>
+        </w:rPr>
+        <w:t>r</w:t>
+      </w:r>
+      <w:r>
+        <w:rPr>
+          <w:lang w:val="de-CH"/>
+        </w:rPr>
+        <w:t>kleinert).</w:t>
+      </w:r>
+    </w:p>
+    <w:p>
+      <w:pPr>
+        <w:pStyle w:val="Listenabsatz"/>
+        <w:numPr>
+          <w:ilvl w:val="0"/>
+          <w:numId w:val="4"/>
+        </w:numPr>
+        <w:jc w:val="both"/>
+        <w:rPr>
+          <w:lang w:val="de-CH"/>
+        </w:rPr>
+      </w:pPr>
+      <w:r>
+        <w:rPr>
+          <w:lang w:val="de-CH"/>
+        </w:rPr>
+        <w:t>Lautete das Resultat NOTHING, passiert nichts und die Schlange fährt weiter.</w:t>
+      </w:r>
+    </w:p>
+    <w:p>
+      <w:pPr>
+        <w:jc w:val="both"/>
+        <w:rPr>
+          <w:lang w:val="de-CH"/>
+        </w:rPr>
+      </w:pPr>
+      <w:r>
+        <w:rPr>
+          <w:lang w:val="de-CH"/>
+        </w:rPr>
+        <w:t>Nach dieser Auswertung wird nun noch eine gewisse Zeit gewartet. Für diese Zeitverzögerungsfun</w:t>
+      </w:r>
+      <w:r>
+        <w:rPr>
+          <w:lang w:val="de-CH"/>
+        </w:rPr>
+        <w:t>k</w:t>
+      </w:r>
+      <w:r>
+        <w:rPr>
+          <w:lang w:val="de-CH"/>
+        </w:rPr>
+        <w:t xml:space="preserve">tion </w:t>
+      </w:r>
+      <w:r>
+        <w:rPr>
+          <w:lang w:val="de-CH"/>
+        </w:rPr>
+        <w:t xml:space="preserve">wird der </w:t>
+      </w:r>
+      <w:proofErr w:type="spellStart"/>
+      <w:r>
+        <w:rPr>
+          <w:lang w:val="de-CH"/>
+        </w:rPr>
+        <w:t>Timer</w:t>
+      </w:r>
+      <w:proofErr w:type="spellEnd"/>
+      <w:r>
+        <w:rPr>
+          <w:lang w:val="de-CH"/>
+        </w:rPr>
+        <w:t xml:space="preserve"> eingesetzt, der jede Millisekunde ein Interrupt auslöst. Damit kann dann die Funktion </w:t>
+      </w:r>
+      <w:proofErr w:type="spellStart"/>
+      <w:r>
+        <w:rPr>
+          <w:lang w:val="de-CH"/>
+        </w:rPr>
+        <w:t>delay_time</w:t>
+      </w:r>
+      <w:proofErr w:type="spellEnd"/>
+      <w:r>
+        <w:rPr>
+          <w:lang w:val="de-CH"/>
+        </w:rPr>
+        <w:t xml:space="preserve"> eine variable Anzahl Millisekunden verzögern.</w:t>
+      </w:r>
+    </w:p>
+    <w:p>
+      <w:pPr>
+        <w:jc w:val="both"/>
+        <w:rPr>
+          <w:lang w:val="de-CH"/>
+        </w:rPr>
+      </w:pPr>
+      <w:r>
+        <w:rPr>
+          <w:lang w:val="de-CH"/>
+        </w:rPr>
+        <w:lastRenderedPageBreak/>
+        <w:t>Wird das Spiel beendet, beginnt der Zyklus wieder von Vorne: Der Bildschirm wird bis auf den Star</w:t>
+      </w:r>
+      <w:r>
+        <w:rPr>
+          <w:lang w:val="de-CH"/>
+        </w:rPr>
+        <w:t>t</w:t>
+      </w:r>
+      <w:r>
+        <w:rPr>
+          <w:lang w:val="de-CH"/>
+        </w:rPr>
+        <w:t xml:space="preserve">punkt der Schlange gelöscht und es wird auf eine </w:t>
+      </w:r>
+      <w:proofErr w:type="spellStart"/>
+      <w:r>
+        <w:rPr>
+          <w:lang w:val="de-CH"/>
+        </w:rPr>
+        <w:t>eine</w:t>
+      </w:r>
+      <w:proofErr w:type="spellEnd"/>
+      <w:r>
+        <w:rPr>
+          <w:lang w:val="de-CH"/>
+        </w:rPr>
+        <w:t xml:space="preserve"> erste Pfeiltaste gewartet.</w:t>
+      </w:r>
+    </w:p>
+    <w:p>
+      <w:pPr>
+        <w:jc w:val="both"/>
+        <w:rPr>
+          <w:lang w:val="de-CH"/>
+        </w:rPr>
+      </w:pPr>
+    </w:p>
+    <w:p>
+      <w:pPr>
+        <w:pStyle w:val="berschrift2"/>
+        <w:jc w:val="both"/>
+        <w:rPr>
+          <w:lang w:val="de-CH"/>
+        </w:rPr>
+      </w:pPr>
+      <w:bookmarkStart w:id="15" w:name="_Toc345928002"/>
+      <w:bookmarkStart w:id="16" w:name="_Toc346454786"/>
+      <w:proofErr w:type="spellStart"/>
+      <w:r>
+        <w:rPr>
+          <w:lang w:val="de-CH"/>
+        </w:rPr>
+        <w:t>snake_c</w:t>
+      </w:r>
+      <w:r>
+        <w:rPr>
+          <w:lang w:val="de-CH"/>
+        </w:rPr>
+        <w:t>ontroller</w:t>
+      </w:r>
+      <w:bookmarkEnd w:id="15"/>
+      <w:bookmarkEnd w:id="16"/>
+      <w:proofErr w:type="spellEnd"/>
+    </w:p>
+    <w:p>
+      <w:pPr>
+        <w:jc w:val="both"/>
+        <w:rPr>
+          <w:lang w:val="de-CH"/>
+        </w:rPr>
+      </w:pPr>
+      <w:r>
+        <w:rPr>
+          <w:lang w:val="de-CH"/>
+        </w:rPr>
+        <w:t xml:space="preserve">Die Funktionen im Modul </w:t>
+      </w:r>
+      <w:proofErr w:type="spellStart"/>
+      <w:r>
+        <w:rPr>
+          <w:lang w:val="de-CH"/>
+        </w:rPr>
+        <w:t>snake_controller</w:t>
+      </w:r>
+      <w:proofErr w:type="spellEnd"/>
+      <w:r>
+        <w:rPr>
+          <w:lang w:val="de-CH"/>
+        </w:rPr>
+        <w:t xml:space="preserve"> wurden von Cyril Stoller geschri</w:t>
+      </w:r>
+      <w:r>
+        <w:rPr>
+          <w:lang w:val="de-CH"/>
+        </w:rPr>
+        <w:t>e</w:t>
+      </w:r>
+      <w:r>
+        <w:rPr>
+          <w:lang w:val="de-CH"/>
+        </w:rPr>
+        <w:t>benen.</w:t>
+      </w:r>
+      <w:r>
+        <w:rPr>
+          <w:lang w:val="de-CH"/>
+        </w:rPr>
+        <w:t xml:space="preserve"> Die hier wichtig</w:t>
+      </w:r>
+      <w:r>
+        <w:rPr>
+          <w:lang w:val="de-CH"/>
+        </w:rPr>
+        <w:t>s</w:t>
+      </w:r>
+      <w:r>
+        <w:rPr>
+          <w:lang w:val="de-CH"/>
+        </w:rPr>
+        <w:t xml:space="preserve">te Funktion ist die Funktion </w:t>
+      </w:r>
+      <w:proofErr w:type="spellStart"/>
+      <w:r>
+        <w:rPr>
+          <w:lang w:val="de-CH"/>
+        </w:rPr>
+        <w:t>step_forward</w:t>
+      </w:r>
+      <w:proofErr w:type="spellEnd"/>
+      <w:r>
+        <w:rPr>
+          <w:lang w:val="de-CH"/>
+        </w:rPr>
+        <w:t>. Sie ist für das Verhalten der Schlange verantwortlich.</w:t>
+      </w:r>
+    </w:p>
+    <w:p>
+      <w:pPr>
+        <w:jc w:val="center"/>
+        <w:rPr>
+          <w:lang w:val="de-CH"/>
+        </w:rPr>
+      </w:pPr>
+      <w:r>
+        <w:rPr>
+          <w:noProof/>
+          <w:lang w:val="de-CH" w:eastAsia="de-CH"/>
+        </w:rPr>
+        <w:drawing>
+          <wp:inline distT="0" distB="0" distL="0" distR="0">
+            <wp:extent cx="4724400" cy="7040629"/>
+            <wp:effectExtent l="19050" t="0" r="0" b="0"/>
+            <wp:docPr id="19" name="Bild 17" descr="D:\Programming\C\Carme-Snake\doc\step_forward_Flowchart.png"/>
+            <wp:cNvGraphicFramePr>
+              <a:graphicFrameLocks xmlns:a="http://schemas.openxmlformats.org/drawingml/2006/main" noChangeAspect="1"/>
+            </wp:cNvGraphicFramePr>
+            <a:graphic xmlns:a="http://schemas.openxmlformats.org/drawingml/2006/main">
+              <a:graphicData uri="http://schemas.openxmlformats.org/drawingml/2006/picture">
+                <pic:pic xmlns:pic="http://schemas.openxmlformats.org/drawingml/2006/picture">
+                  <pic:nvPicPr>
+                    <pic:cNvPr id="0" name="Picture 17" descr="D:\Programming\C\Carme-Snake\doc\step_forward_Flowchart.png"/>
+                    <pic:cNvPicPr>
+                      <a:picLocks noChangeAspect="1" noChangeArrowheads="1"/>
+                    </pic:cNvPicPr>
+                  </pic:nvPicPr>
+                  <pic:blipFill>
+                    <a:blip r:embed="rId17" cstate="print"/>
+                    <a:srcRect/>
+                    <a:stretch>
+                      <a:fillRect/>
+                    </a:stretch>
+                  </pic:blipFill>
+                  <pic:spPr bwMode="auto">
+                    <a:xfrm>
+                      <a:off x="0" y="0"/>
+                      <a:ext cx="4737664" cy="7060395"/>
+                    </a:xfrm>
+                    <a:prstGeom prst="rect">
+                      <a:avLst/>
+                    </a:prstGeom>
+                    <a:noFill/>
+                    <a:ln w="9525">
+                      <a:noFill/>
+                      <a:miter lim="800000"/>
+                      <a:headEnd/>
+                      <a:tailEnd/>
+                    </a:ln>
+                  </pic:spPr>
+                </pic:pic>
+              </a:graphicData>
+            </a:graphic>
+          </wp:inline>
+        </w:drawing>
+      </w:r>
+    </w:p>
+    <w:p>
+      <w:pPr>
+        <w:jc w:val="both"/>
+        <w:rPr>
+          <w:lang w:val="de-CH"/>
+        </w:rPr>
+      </w:pPr>
+      <w:r>
+        <w:rPr>
+          <w:lang w:val="de-CH"/>
+        </w:rPr>
+        <w:lastRenderedPageBreak/>
+        <w:t>Am Anfang wird die neue Position bestimmt, welche sich durch die alte Position und die momentane Laufrichtung ergibt. Dann wird dieses „</w:t>
+      </w:r>
+      <w:proofErr w:type="spellStart"/>
+      <w:r>
+        <w:rPr>
+          <w:lang w:val="de-CH"/>
+        </w:rPr>
+        <w:t>Zielfeld</w:t>
+      </w:r>
+      <w:proofErr w:type="spellEnd"/>
+      <w:r>
+        <w:rPr>
+          <w:lang w:val="de-CH"/>
+        </w:rPr>
+        <w:t xml:space="preserve">“ überprüft. Ist es ausserhalb des Spielfeldes, wird </w:t>
+      </w:r>
+      <w:r>
+        <w:rPr>
+          <w:i/>
+          <w:lang w:val="de-CH"/>
+        </w:rPr>
+        <w:t>COLLISION</w:t>
+      </w:r>
+      <w:r>
+        <w:rPr>
+          <w:lang w:val="de-CH"/>
+        </w:rPr>
+        <w:t xml:space="preserve"> zurückgegeben.</w:t>
+      </w:r>
+    </w:p>
+    <w:p>
+      <w:pPr>
+        <w:jc w:val="both"/>
+        <w:rPr>
+          <w:lang w:val="de-CH"/>
+        </w:rPr>
+      </w:pPr>
+      <w:r>
+        <w:rPr>
+          <w:lang w:val="de-CH"/>
+        </w:rPr>
+        <w:t>Wenn nicht, kann die Schlange dort gezeichnet werden. Nun ist noch herauszufinden, ob die Schla</w:t>
+      </w:r>
+      <w:r>
+        <w:rPr>
+          <w:lang w:val="de-CH"/>
+        </w:rPr>
+        <w:t>n</w:t>
+      </w:r>
+      <w:r>
+        <w:rPr>
+          <w:lang w:val="de-CH"/>
+        </w:rPr>
+        <w:t xml:space="preserve">ge dort Futter gefressen hat. Wenn ja, wird die </w:t>
+      </w:r>
+      <w:r>
+        <w:rPr>
+          <w:lang w:val="de-CH"/>
+        </w:rPr>
+        <w:t xml:space="preserve">Schlange verlängert (bei einer andern Variable, je nachdem, ob sie noch im Aufbau ist) und </w:t>
+      </w:r>
+      <w:r>
+        <w:rPr>
+          <w:i/>
+          <w:lang w:val="de-CH"/>
+        </w:rPr>
+        <w:t>FOOD</w:t>
+      </w:r>
+      <w:r>
+        <w:rPr>
+          <w:lang w:val="de-CH"/>
+        </w:rPr>
+        <w:t xml:space="preserve"> zurückgegeben.</w:t>
+      </w:r>
+    </w:p>
+    <w:p>
+      <w:pPr>
+        <w:jc w:val="both"/>
+        <w:rPr>
+          <w:lang w:val="de-CH"/>
+        </w:rPr>
+      </w:pPr>
+      <w:r>
+        <w:rPr>
+          <w:lang w:val="de-CH"/>
+        </w:rPr>
+        <w:t xml:space="preserve">Wenn dies auch nicht der Fall war, trat die Schlange auf ein leeres Feld. Nun wird noch geprüft, ob sie im Aufbau ist, d.h. ob sie noch immer automatisch wächst. Je nachdem wird der Schwanz gelöscht oder nicht. Am Schluss wird noch </w:t>
+      </w:r>
+      <w:r>
+        <w:rPr>
+          <w:i/>
+          <w:lang w:val="de-CH"/>
+        </w:rPr>
+        <w:t>NOTHING</w:t>
+      </w:r>
+      <w:r>
+        <w:rPr>
+          <w:lang w:val="de-CH"/>
+        </w:rPr>
+        <w:t xml:space="preserve"> zurückgegeben.</w:t>
+      </w:r>
+    </w:p>
+    <w:p>
+      <w:pPr>
+        <w:pStyle w:val="berschrift2"/>
+        <w:jc w:val="both"/>
+        <w:rPr>
+          <w:lang w:val="de-CH"/>
+        </w:rPr>
+      </w:pPr>
       <w:bookmarkStart w:id="17" w:name="_Toc345928003"/>
-      <w:bookmarkStart w:id="18" w:name="_Toc346412370"/>
-      <w:r>
-        <w:rPr>
-          <w:lang w:val="de-CH"/>
-        </w:rPr>
-        <w:lastRenderedPageBreak/>
+      <w:bookmarkStart w:id="18" w:name="_Toc346454787"/>
+      <w:r>
+        <w:rPr>
+          <w:lang w:val="de-CH"/>
+        </w:rPr>
         <w:t>G</w:t>
       </w:r>
       <w:r>
@@ -4892,6 +4843,7 @@
       <w:r>
         <w:rPr>
           <w:noProof/>
+          <w:lang w:val="de-CH" w:eastAsia="de-CH"/>
         </w:rPr>
         <w:drawing>
           <wp:inline distT="0" distB="0" distL="0" distR="0">
@@ -4911,10 +4863,10 @@
                     </pic:cNvPicPr>
                   </pic:nvPicPr>
                   <pic:blipFill>
-                    <a:blip r:embed="rId19" cstate="print">
+                    <a:blip r:embed="rId18" cstate="print">
                       <a:extLst>
                         <a:ext uri="{28A0092B-C50C-407E-A947-70E740481C1C}">
-                          <a14:useLocalDpi xmlns:a14="http://schemas.microsoft.com/office/drawing/2010/main" val="0"/>
+                          <a14:useLocalDpi xmlns:a14="http://schemas.microsoft.com/office/drawing/2010/main" xmlns:wps="http://schemas.microsoft.com/office/word/2010/wordprocessingShape" xmlns:wpi="http://schemas.microsoft.com/office/word/2010/wordprocessingInk" xmlns:wpg="http://schemas.microsoft.com/office/word/2010/wordprocessingGroup" xmlns:w14="http://schemas.microsoft.com/office/word/2010/wordml" xmlns:w="http://schemas.openxmlformats.org/wordprocessingml/2006/main" xmlns:w10="urn:schemas-microsoft-com:office:word" xmlns:wp14="http://schemas.microsoft.com/office/word/2010/wordprocessingDrawing" xmlns:v="urn:schemas-microsoft-com:vml" xmlns:o="urn:schemas-microsoft-com:office:office" xmlns:mc="http://schemas.openxmlformats.org/markup-compatibility/2006" xmlns:wpc="http://schemas.microsoft.com/office/word/2010/wordprocessingCanvas" xmlns="" val="0"/>
                         </a:ext>
                       </a:extLst>
                     </a:blip>
@@ -5000,21 +4952,7 @@
           <w:rFonts w:eastAsiaTheme="majorEastAsia"/>
           <w:lang w:val="de-CH"/>
         </w:rPr>
-        <w:t>Die Schlange besteht zu Beginn aus vier Kreisen, wobei ein Kreis einen Durchmesser von zehn Pixeln hat. Dies en</w:t>
-      </w:r>
-      <w:r>
-        <w:rPr>
-          <w:rFonts w:eastAsiaTheme="majorEastAsia"/>
-          <w:lang w:val="de-CH"/>
-        </w:rPr>
-        <w:t>t</w:t>
-      </w:r>
-      <w:r>
-        <w:rPr>
-          <w:rFonts w:eastAsiaTheme="majorEastAsia"/>
-          <w:lang w:val="de-CH"/>
-        </w:rPr>
-        <w:t>spricht auch gleich dem Raster, in welches wir den Bildschirm aufgeteilt haben. Dass will sagen, man kann  nur</w:t>
+        <w:t>Die Schlange besteht zu Beginn aus vier Kreisen, wobei ein Kreis einen Durchmesser von zehn Pixeln hat. Dies entspricht auch gleich dem Raster, in welches wir den Bildschirm aufgeteilt haben. Dass will sagen, man kann  nur</w:t>
       </w:r>
       <w:r>
         <w:rPr>
@@ -5065,7 +5003,7 @@
           <w:lang w:val="de-CH"/>
         </w:rPr>
       </w:pPr>
-      <w:bookmarkStart w:id="19" w:name="_Toc346412371"/>
+      <w:bookmarkStart w:id="19" w:name="_Toc346454788"/>
       <w:r>
         <w:rPr>
           <w:lang w:val="de-CH"/>
@@ -5105,19 +5043,7 @@
         <w:rPr>
           <w:lang w:val="de-CH"/>
         </w:rPr>
-        <w:t>m, möglichst viel Futter aufzunehmen, ohne dabei in eine Wand oder sich selbst hineinzufahren. Dabei wird die Schlange bei jedem Happen ein Glied länger, was zu e</w:t>
-      </w:r>
-      <w:r>
-        <w:rPr>
-          <w:lang w:val="de-CH"/>
-        </w:rPr>
-        <w:t>i</w:t>
-      </w:r>
-      <w:r>
-        <w:rPr>
-          <w:lang w:val="de-CH"/>
-        </w:rPr>
-        <w:t>ner immer enger werdenden Situation führt. Um zusätzlich eine Schwierigkeit einzubauen, wird das Spiel schneller, sobald 15 Futterringe gefressen wurden. Das Erreichen des nächsten Levels hat auch einen Punktebonus zur Folge. Wenn man schlussendlich doch kollidiert, muss wieder bei Level 1 b</w:t>
+        <w:t>m, möglichst viel Futter aufzunehmen, ohne dabei in eine Wand oder sich selbst hineinzufahren. Dabei wird die Schlange bei jedem Happen ein Glied länger, was zu einer immer enger werdenden Situation führt. Um zusätzlich eine Schwierigkeit einzubauen, wird das Spiel schneller, sobald 15 Futterringe gefressen wurden. Das Erreichen des nächsten Levels hat auch einen Punktebonus zur Folge. Wenn man schlussendlich doch kollidiert, muss wieder bei Level 1 b</w:t>
       </w:r>
       <w:r>
         <w:rPr>
@@ -5140,7 +5066,7 @@
           <w:lang w:val="de-CH"/>
         </w:rPr>
       </w:pPr>
-      <w:bookmarkStart w:id="20" w:name="_Toc346412372"/>
+      <w:bookmarkStart w:id="20" w:name="_Toc346454789"/>
       <w:r>
         <w:rPr>
           <w:lang w:val="de-CH"/>
@@ -5190,7 +5116,7 @@
         </w:rPr>
         <w:t xml:space="preserve"> DIE vorhanden sein. Weitere Informationen dazu unter: </w:t>
       </w:r>
-      <w:hyperlink r:id="rId20" w:history="1">
+      <w:hyperlink r:id="rId19" w:history="1">
         <w:r>
           <w:rPr>
             <w:rStyle w:val="Hyperlink"/>
@@ -5407,19 +5333,19 @@
         <w:rPr>
           <w:lang w:val="de-CH"/>
         </w:rPr>
-        <w:t>-Nummer einz</w:t>
-      </w:r>
-      <w:r>
-        <w:rPr>
-          <w:lang w:val="de-CH"/>
-        </w:rPr>
-        <w:t>u</w:t>
-      </w:r>
-      <w:r>
-        <w:rPr>
-          <w:lang w:val="de-CH"/>
-        </w:rPr>
-        <w:t>geben. Nach drücken der Zahl kehrt man wieder in das Hauptmenü zurück.</w:t>
+        <w:t>-Nummer ei</w:t>
+      </w:r>
+      <w:r>
+        <w:rPr>
+          <w:lang w:val="de-CH"/>
+        </w:rPr>
+        <w:t>n</w:t>
+      </w:r>
+      <w:r>
+        <w:rPr>
+          <w:lang w:val="de-CH"/>
+        </w:rPr>
+        <w:t>zugeben. Nach drücken der Zahl kehrt man wieder in das Hauptmenü zurück.</w:t>
       </w:r>
     </w:p>
     <w:p>
@@ -5490,7 +5416,7 @@
           <w:lang w:val="de-CH"/>
         </w:rPr>
       </w:pPr>
-      <w:bookmarkStart w:id="22" w:name="_Toc346412373"/>
+      <w:bookmarkStart w:id="22" w:name="_Toc346454790"/>
       <w:r>
         <w:rPr>
           <w:lang w:val="de-CH"/>
@@ -5612,6 +5538,14 @@
     </w:p>
     <w:p>
       <w:pPr>
+        <w:jc w:val="both"/>
+        <w:rPr>
+          <w:lang w:val="de-CH"/>
+        </w:rPr>
+      </w:pPr>
+    </w:p>
+    <w:p>
+      <w:pPr>
         <w:pStyle w:val="berschrift1"/>
         <w:jc w:val="both"/>
         <w:rPr>
@@ -5619,7 +5553,7 @@
         </w:rPr>
       </w:pPr>
       <w:bookmarkStart w:id="23" w:name="_Toc345928005"/>
-      <w:bookmarkStart w:id="24" w:name="_Toc346412374"/>
+      <w:bookmarkStart w:id="24" w:name="_Toc346454791"/>
       <w:r>
         <w:rPr>
           <w:lang w:val="de-CH"/>
@@ -5687,12 +5621,20 @@
     </w:p>
     <w:p>
       <w:pPr>
+        <w:jc w:val="both"/>
+        <w:rPr>
+          <w:lang w:val="de-CH"/>
+        </w:rPr>
+      </w:pPr>
+    </w:p>
+    <w:p>
+      <w:pPr>
         <w:pStyle w:val="berschrift1"/>
         <w:rPr>
           <w:lang w:val="de-CH"/>
         </w:rPr>
       </w:pPr>
-      <w:bookmarkStart w:id="25" w:name="_Toc346412375"/>
+      <w:bookmarkStart w:id="25" w:name="_Toc346454792"/>
       <w:r>
         <w:rPr>
           <w:lang w:val="de-CH"/>
@@ -5754,7 +5696,7 @@
         </w:rPr>
         <w:t xml:space="preserve">-Kit Code Repository:  </w:t>
       </w:r>
-      <w:hyperlink r:id="rId21" w:history="1">
+      <w:hyperlink r:id="rId20" w:history="1">
         <w:r>
           <w:rPr>
             <w:rStyle w:val="Hyperlink"/>
@@ -5770,7 +5712,7 @@
         <w:br/>
         <w:t xml:space="preserve">Client Software Code Repository:  </w:t>
       </w:r>
-      <w:hyperlink r:id="rId22" w:history="1">
+      <w:hyperlink r:id="rId21" w:history="1">
         <w:r>
           <w:rPr>
             <w:rStyle w:val="Hyperlink"/>
@@ -5815,12 +5757,19 @@
     </w:p>
     <w:p>
       <w:pPr>
+        <w:rPr>
+          <w:lang w:val="de-CH"/>
+        </w:rPr>
+      </w:pPr>
+    </w:p>
+    <w:p>
+      <w:pPr>
         <w:pStyle w:val="berschrift1"/>
         <w:rPr>
           <w:lang w:val="de-CH"/>
         </w:rPr>
       </w:pPr>
-      <w:bookmarkStart w:id="26" w:name="_Toc346412376"/>
+      <w:bookmarkStart w:id="26" w:name="_Toc346454793"/>
       <w:r>
         <w:rPr>
           <w:lang w:val="de-CH"/>
@@ -5906,7 +5855,7 @@
       </w:r>
     </w:p>
     <w:sectPr>
-      <w:footerReference w:type="default" r:id="rId23"/>
+      <w:footerReference w:type="default" r:id="rId22"/>
       <w:pgSz w:w="11906" w:h="16838"/>
       <w:pgMar w:top="1417" w:right="1417" w:bottom="1134" w:left="1417" w:header="708" w:footer="708" w:gutter="0"/>
       <w:cols w:space="708"/>
@@ -5918,7 +5867,7 @@
 </file>
 
 <file path=word/endnotes.xml><?xml version="1.0" encoding="utf-8"?>
-<w:endnotes xmlns:wpc="http://schemas.microsoft.com/office/word/2010/wordprocessingCanvas" xmlns:mc="http://schemas.openxmlformats.org/markup-compatibility/2006" xmlns:o="urn:schemas-microsoft-com:office:office" xmlns:r="http://schemas.openxmlformats.org/officeDocument/2006/relationships" xmlns:m="http://schemas.openxmlformats.org/officeDocument/2006/math" xmlns:v="urn:schemas-microsoft-com:vml" xmlns:wp14="http://schemas.microsoft.com/office/word/2010/wordprocessingDrawing" xmlns:wp="http://schemas.openxmlformats.org/drawingml/2006/wordprocessingDrawing" xmlns:w10="urn:schemas-microsoft-com:office:word" xmlns:w="http://schemas.openxmlformats.org/wordprocessingml/2006/main" xmlns:w14="http://schemas.microsoft.com/office/word/2010/wordml" xmlns:wpg="http://schemas.microsoft.com/office/word/2010/wordprocessingGroup" xmlns:wpi="http://schemas.microsoft.com/office/word/2010/wordprocessingInk" xmlns:wne="http://schemas.microsoft.com/office/word/2006/wordml" xmlns:wps="http://schemas.microsoft.com/office/word/2010/wordprocessingShape" mc:Ignorable="w14 wp14">
+<w:endnotes xmlns:ve="http://schemas.openxmlformats.org/markup-compatibility/2006" xmlns:o="urn:schemas-microsoft-com:office:office" xmlns:r="http://schemas.openxmlformats.org/officeDocument/2006/relationships" xmlns:m="http://schemas.openxmlformats.org/officeDocument/2006/math" xmlns:v="urn:schemas-microsoft-com:vml" xmlns:wp="http://schemas.openxmlformats.org/drawingml/2006/wordprocessingDrawing" xmlns:w10="urn:schemas-microsoft-com:office:word" xmlns:w="http://schemas.openxmlformats.org/wordprocessingml/2006/main" xmlns:wne="http://schemas.microsoft.com/office/word/2006/wordml">
   <w:endnote w:type="separator" w:id="-1">
     <w:p>
       <w:pPr>
@@ -5943,7 +5892,7 @@
 </file>
 
 <file path=word/footer1.xml><?xml version="1.0" encoding="utf-8"?>
-<w:ftr xmlns:wpc="http://schemas.microsoft.com/office/word/2010/wordprocessingCanvas" xmlns:mc="http://schemas.openxmlformats.org/markup-compatibility/2006" xmlns:o="urn:schemas-microsoft-com:office:office" xmlns:r="http://schemas.openxmlformats.org/officeDocument/2006/relationships" xmlns:m="http://schemas.openxmlformats.org/officeDocument/2006/math" xmlns:v="urn:schemas-microsoft-com:vml" xmlns:wp14="http://schemas.microsoft.com/office/word/2010/wordprocessingDrawing" xmlns:wp="http://schemas.openxmlformats.org/drawingml/2006/wordprocessingDrawing" xmlns:w10="urn:schemas-microsoft-com:office:word" xmlns:w="http://schemas.openxmlformats.org/wordprocessingml/2006/main" xmlns:w14="http://schemas.microsoft.com/office/word/2010/wordml" xmlns:wpg="http://schemas.microsoft.com/office/word/2010/wordprocessingGroup" xmlns:wpi="http://schemas.microsoft.com/office/word/2010/wordprocessingInk" xmlns:wne="http://schemas.microsoft.com/office/word/2006/wordml" xmlns:wps="http://schemas.microsoft.com/office/word/2010/wordprocessingShape" mc:Ignorable="w14 wp14">
+<w:ftr xmlns:ve="http://schemas.openxmlformats.org/markup-compatibility/2006" xmlns:o="urn:schemas-microsoft-com:office:office" xmlns:r="http://schemas.openxmlformats.org/officeDocument/2006/relationships" xmlns:m="http://schemas.openxmlformats.org/officeDocument/2006/math" xmlns:v="urn:schemas-microsoft-com:vml" xmlns:wp="http://schemas.openxmlformats.org/drawingml/2006/wordprocessingDrawing" xmlns:w10="urn:schemas-microsoft-com:office:word" xmlns:w="http://schemas.openxmlformats.org/wordprocessingml/2006/main" xmlns:wne="http://schemas.microsoft.com/office/word/2006/wordml">
   <w:p>
     <w:pPr>
       <w:pStyle w:val="Fuzeile"/>
@@ -5993,7 +5942,7 @@
         <w:noProof/>
         <w:lang w:val="de-CH"/>
       </w:rPr>
-      <w:t>2</w:t>
+      <w:t>8</w:t>
     </w:r>
     <w:r>
       <w:rPr>
@@ -6007,35 +5956,21 @@
       </w:rPr>
       <w:t xml:space="preserve"> von </w:t>
     </w:r>
-    <w:r>
-      <w:fldChar w:fldCharType="begin"/>
-    </w:r>
-    <w:r>
-      <w:instrText xml:space="preserve"> NUMPAGES  \* Arabic  \* MERGEFORMAT </w:instrText>
-    </w:r>
-    <w:r>
-      <w:fldChar w:fldCharType="separate"/>
-    </w:r>
-    <w:r>
-      <w:rPr>
-        <w:noProof/>
-        <w:lang w:val="de-CH"/>
-      </w:rPr>
-      <w:t>13</w:t>
-    </w:r>
-    <w:r>
-      <w:rPr>
-        <w:noProof/>
-        <w:lang w:val="de-CH"/>
-      </w:rPr>
-      <w:fldChar w:fldCharType="end"/>
-    </w:r>
+    <w:fldSimple w:instr=" NUMPAGES  \* Arabic  \* MERGEFORMAT ">
+      <w:r>
+        <w:rPr>
+          <w:noProof/>
+          <w:lang w:val="de-CH"/>
+        </w:rPr>
+        <w:t>13</w:t>
+      </w:r>
+    </w:fldSimple>
   </w:p>
 </w:ftr>
 </file>
 
 <file path=word/footnotes.xml><?xml version="1.0" encoding="utf-8"?>
-<w:footnotes xmlns:wpc="http://schemas.microsoft.com/office/word/2010/wordprocessingCanvas" xmlns:mc="http://schemas.openxmlformats.org/markup-compatibility/2006" xmlns:o="urn:schemas-microsoft-com:office:office" xmlns:r="http://schemas.openxmlformats.org/officeDocument/2006/relationships" xmlns:m="http://schemas.openxmlformats.org/officeDocument/2006/math" xmlns:v="urn:schemas-microsoft-com:vml" xmlns:wp14="http://schemas.microsoft.com/office/word/2010/wordprocessingDrawing" xmlns:wp="http://schemas.openxmlformats.org/drawingml/2006/wordprocessingDrawing" xmlns:w10="urn:schemas-microsoft-com:office:word" xmlns:w="http://schemas.openxmlformats.org/wordprocessingml/2006/main" xmlns:w14="http://schemas.microsoft.com/office/word/2010/wordml" xmlns:wpg="http://schemas.microsoft.com/office/word/2010/wordprocessingGroup" xmlns:wpi="http://schemas.microsoft.com/office/word/2010/wordprocessingInk" xmlns:wne="http://schemas.microsoft.com/office/word/2006/wordml" xmlns:wps="http://schemas.microsoft.com/office/word/2010/wordprocessingShape" mc:Ignorable="w14 wp14">
+<w:footnotes xmlns:ve="http://schemas.openxmlformats.org/markup-compatibility/2006" xmlns:o="urn:schemas-microsoft-com:office:office" xmlns:r="http://schemas.openxmlformats.org/officeDocument/2006/relationships" xmlns:m="http://schemas.openxmlformats.org/officeDocument/2006/math" xmlns:v="urn:schemas-microsoft-com:vml" xmlns:wp="http://schemas.openxmlformats.org/drawingml/2006/wordprocessingDrawing" xmlns:w10="urn:schemas-microsoft-com:office:word" xmlns:w="http://schemas.openxmlformats.org/wordprocessingml/2006/main" xmlns:wne="http://schemas.microsoft.com/office/word/2006/wordml">
   <w:footnote w:type="separator" w:id="-1">
     <w:p>
       <w:pPr>
@@ -6060,7 +5995,7 @@
 </file>
 
 <file path=word/numbering.xml><?xml version="1.0" encoding="utf-8"?>
-<w:numbering xmlns:wpc="http://schemas.microsoft.com/office/word/2010/wordprocessingCanvas" xmlns:mc="http://schemas.openxmlformats.org/markup-compatibility/2006" xmlns:o="urn:schemas-microsoft-com:office:office" xmlns:r="http://schemas.openxmlformats.org/officeDocument/2006/relationships" xmlns:m="http://schemas.openxmlformats.org/officeDocument/2006/math" xmlns:v="urn:schemas-microsoft-com:vml" xmlns:wp14="http://schemas.microsoft.com/office/word/2010/wordprocessingDrawing" xmlns:wp="http://schemas.openxmlformats.org/drawingml/2006/wordprocessingDrawing" xmlns:w10="urn:schemas-microsoft-com:office:word" xmlns:w="http://schemas.openxmlformats.org/wordprocessingml/2006/main" xmlns:w14="http://schemas.microsoft.com/office/word/2010/wordml" xmlns:wpg="http://schemas.microsoft.com/office/word/2010/wordprocessingGroup" xmlns:wpi="http://schemas.microsoft.com/office/word/2010/wordprocessingInk" xmlns:wne="http://schemas.microsoft.com/office/word/2006/wordml" xmlns:wps="http://schemas.microsoft.com/office/word/2010/wordprocessingShape" mc:Ignorable="w14 wp14">
+<w:numbering xmlns:ve="http://schemas.openxmlformats.org/markup-compatibility/2006" xmlns:o="urn:schemas-microsoft-com:office:office" xmlns:r="http://schemas.openxmlformats.org/officeDocument/2006/relationships" xmlns:m="http://schemas.openxmlformats.org/officeDocument/2006/math" xmlns:v="urn:schemas-microsoft-com:vml" xmlns:wp="http://schemas.openxmlformats.org/drawingml/2006/wordprocessingDrawing" xmlns:w10="urn:schemas-microsoft-com:office:word" xmlns:w="http://schemas.openxmlformats.org/wordprocessingml/2006/main" xmlns:wne="http://schemas.microsoft.com/office/word/2006/wordml">
   <w:abstractNum w:abstractNumId="0">
     <w:nsid w:val="094977CA"/>
     <w:multiLevelType w:val="hybridMultilevel"/>
@@ -6502,7 +6437,7 @@
 </file>
 
 <file path=word/styles.xml><?xml version="1.0" encoding="utf-8"?>
-<w:styles xmlns:mc="http://schemas.openxmlformats.org/markup-compatibility/2006" xmlns:r="http://schemas.openxmlformats.org/officeDocument/2006/relationships" xmlns:w="http://schemas.openxmlformats.org/wordprocessingml/2006/main" xmlns:w14="http://schemas.microsoft.com/office/word/2010/wordml" mc:Ignorable="w14">
+<w:styles xmlns:r="http://schemas.openxmlformats.org/officeDocument/2006/relationships" xmlns:w="http://schemas.openxmlformats.org/wordprocessingml/2006/main">
   <w:docDefaults>
     <w:rPrDefault>
       <w:rPr>
@@ -6766,6 +6701,7 @@
     <w:uiPriority w:val="99"/>
     <w:semiHidden/>
     <w:unhideWhenUsed/>
+    <w:qFormat/>
     <w:tblPr>
       <w:tblInd w:w="0" w:type="dxa"/>
       <w:tblCellMar>
@@ -6864,7 +6800,7 @@
       <w:color w:val="4F81BD" w:themeColor="accent1"/>
     </w:rPr>
   </w:style>
-  <w:style w:type="table" w:styleId="Tabellenraster">
+  <w:style w:type="table" w:styleId="Tabellengitternetz">
     <w:name w:val="Table Grid"/>
     <w:basedOn w:val="NormaleTabelle"/>
     <w:uiPriority w:val="59"/>
@@ -7944,7 +7880,7 @@
 </file>
 
 <file path=customXml/itemProps1.xml><?xml version="1.0" encoding="utf-8"?>
-<ds:datastoreItem xmlns:ds="http://schemas.openxmlformats.org/officeDocument/2006/customXml" ds:itemID="{A44DA075-8694-4253-9864-55556BB55614}">
+<ds:datastoreItem xmlns:ds="http://schemas.openxmlformats.org/officeDocument/2006/customXml" ds:itemID="{5F28C3EC-243E-4192-9E2D-A0FEA2CFB5A6}">
   <ds:schemaRefs>
     <ds:schemaRef ds:uri="http://schemas.openxmlformats.org/officeDocument/2006/bibliography"/>
   </ds:schemaRefs>

</xml_diff>

<commit_message>
updated Doxygen, docx and made little code changes
</commit_message>
<xml_diff>
--- a/doc/Carme-Snake.docx
+++ b/doc/Carme-Snake.docx
@@ -185,7 +185,7 @@
           <w:lang w:val="de-CH"/>
         </w:rPr>
       </w:pPr>
-      <w:bookmarkStart w:id="1" w:name="_Toc346454776"/>
+      <w:bookmarkStart w:id="1" w:name="_Toc346456717"/>
       <w:r>
         <w:rPr>
           <w:lang w:val="de-CH"/>
@@ -460,7 +460,7 @@
             </w:rPr>
             <w:fldChar w:fldCharType="separate"/>
           </w:r>
-          <w:hyperlink w:anchor="_Toc346454776" w:history="1">
+          <w:hyperlink w:anchor="_Toc346456717" w:history="1">
             <w:r>
               <w:rPr>
                 <w:rStyle w:val="Hyperlink"/>
@@ -488,7 +488,7 @@
                 <w:noProof/>
                 <w:webHidden/>
               </w:rPr>
-              <w:instrText xml:space="preserve"> PAGEREF _Toc346454776 \h </w:instrText>
+              <w:instrText xml:space="preserve"> PAGEREF _Toc346456717 \h </w:instrText>
             </w:r>
             <w:r>
               <w:rPr>
@@ -530,7 +530,7 @@
               <w:lang w:val="de-CH" w:eastAsia="de-CH"/>
             </w:rPr>
           </w:pPr>
-          <w:hyperlink w:anchor="_Toc346454777" w:history="1">
+          <w:hyperlink w:anchor="_Toc346456718" w:history="1">
             <w:r>
               <w:rPr>
                 <w:rStyle w:val="Hyperlink"/>
@@ -558,7 +558,7 @@
                 <w:noProof/>
                 <w:webHidden/>
               </w:rPr>
-              <w:instrText xml:space="preserve"> PAGEREF _Toc346454777 \h </w:instrText>
+              <w:instrText xml:space="preserve"> PAGEREF _Toc346456718 \h </w:instrText>
             </w:r>
             <w:r>
               <w:rPr>
@@ -600,7 +600,7 @@
               <w:lang w:val="de-CH" w:eastAsia="de-CH"/>
             </w:rPr>
           </w:pPr>
-          <w:hyperlink w:anchor="_Toc346454778" w:history="1">
+          <w:hyperlink w:anchor="_Toc346456719" w:history="1">
             <w:r>
               <w:rPr>
                 <w:rStyle w:val="Hyperlink"/>
@@ -628,7 +628,7 @@
                 <w:noProof/>
                 <w:webHidden/>
               </w:rPr>
-              <w:instrText xml:space="preserve"> PAGEREF _Toc346454778 \h </w:instrText>
+              <w:instrText xml:space="preserve"> PAGEREF _Toc346456719 \h </w:instrText>
             </w:r>
             <w:r>
               <w:rPr>
@@ -670,7 +670,7 @@
               <w:lang w:val="de-CH" w:eastAsia="de-CH"/>
             </w:rPr>
           </w:pPr>
-          <w:hyperlink w:anchor="_Toc346454779" w:history="1">
+          <w:hyperlink w:anchor="_Toc346456720" w:history="1">
             <w:r>
               <w:rPr>
                 <w:rStyle w:val="Hyperlink"/>
@@ -698,7 +698,7 @@
                 <w:noProof/>
                 <w:webHidden/>
               </w:rPr>
-              <w:instrText xml:space="preserve"> PAGEREF _Toc346454779 \h </w:instrText>
+              <w:instrText xml:space="preserve"> PAGEREF _Toc346456720 \h </w:instrText>
             </w:r>
             <w:r>
               <w:rPr>
@@ -740,7 +740,7 @@
               <w:lang w:val="de-CH" w:eastAsia="de-CH"/>
             </w:rPr>
           </w:pPr>
-          <w:hyperlink w:anchor="_Toc346454780" w:history="1">
+          <w:hyperlink w:anchor="_Toc346456721" w:history="1">
             <w:r>
               <w:rPr>
                 <w:rStyle w:val="Hyperlink"/>
@@ -768,7 +768,7 @@
                 <w:noProof/>
                 <w:webHidden/>
               </w:rPr>
-              <w:instrText xml:space="preserve"> PAGEREF _Toc346454780 \h </w:instrText>
+              <w:instrText xml:space="preserve"> PAGEREF _Toc346456721 \h </w:instrText>
             </w:r>
             <w:r>
               <w:rPr>
@@ -810,7 +810,7 @@
               <w:lang w:val="de-CH" w:eastAsia="de-CH"/>
             </w:rPr>
           </w:pPr>
-          <w:hyperlink w:anchor="_Toc346454781" w:history="1">
+          <w:hyperlink w:anchor="_Toc346456722" w:history="1">
             <w:r>
               <w:rPr>
                 <w:rStyle w:val="Hyperlink"/>
@@ -838,7 +838,7 @@
                 <w:noProof/>
                 <w:webHidden/>
               </w:rPr>
-              <w:instrText xml:space="preserve"> PAGEREF _Toc346454781 \h </w:instrText>
+              <w:instrText xml:space="preserve"> PAGEREF _Toc346456722 \h </w:instrText>
             </w:r>
             <w:r>
               <w:rPr>
@@ -880,7 +880,7 @@
               <w:lang w:val="de-CH" w:eastAsia="de-CH"/>
             </w:rPr>
           </w:pPr>
-          <w:hyperlink w:anchor="_Toc346454782" w:history="1">
+          <w:hyperlink w:anchor="_Toc346456723" w:history="1">
             <w:r>
               <w:rPr>
                 <w:rStyle w:val="Hyperlink"/>
@@ -908,7 +908,7 @@
                 <w:noProof/>
                 <w:webHidden/>
               </w:rPr>
-              <w:instrText xml:space="preserve"> PAGEREF _Toc346454782 \h </w:instrText>
+              <w:instrText xml:space="preserve"> PAGEREF _Toc346456723 \h </w:instrText>
             </w:r>
             <w:r>
               <w:rPr>
@@ -950,7 +950,7 @@
               <w:lang w:val="de-CH" w:eastAsia="de-CH"/>
             </w:rPr>
           </w:pPr>
-          <w:hyperlink w:anchor="_Toc346454783" w:history="1">
+          <w:hyperlink w:anchor="_Toc346456724" w:history="1">
             <w:r>
               <w:rPr>
                 <w:rStyle w:val="Hyperlink"/>
@@ -978,7 +978,7 @@
                 <w:noProof/>
                 <w:webHidden/>
               </w:rPr>
-              <w:instrText xml:space="preserve"> PAGEREF _Toc346454783 \h </w:instrText>
+              <w:instrText xml:space="preserve"> PAGEREF _Toc346456724 \h </w:instrText>
             </w:r>
             <w:r>
               <w:rPr>
@@ -998,7 +998,7 @@
                 <w:noProof/>
                 <w:webHidden/>
               </w:rPr>
-              <w:t>8</w:t>
+              <w:t>7</w:t>
             </w:r>
             <w:r>
               <w:rPr>
@@ -1020,7 +1020,7 @@
               <w:lang w:val="de-CH" w:eastAsia="de-CH"/>
             </w:rPr>
           </w:pPr>
-          <w:hyperlink w:anchor="_Toc346454784" w:history="1">
+          <w:hyperlink w:anchor="_Toc346456725" w:history="1">
             <w:r>
               <w:rPr>
                 <w:rStyle w:val="Hyperlink"/>
@@ -1048,7 +1048,7 @@
                 <w:noProof/>
                 <w:webHidden/>
               </w:rPr>
-              <w:instrText xml:space="preserve"> PAGEREF _Toc346454784 \h </w:instrText>
+              <w:instrText xml:space="preserve"> PAGEREF _Toc346456725 \h </w:instrText>
             </w:r>
             <w:r>
               <w:rPr>
@@ -1068,7 +1068,7 @@
                 <w:noProof/>
                 <w:webHidden/>
               </w:rPr>
-              <w:t>8</w:t>
+              <w:t>7</w:t>
             </w:r>
             <w:r>
               <w:rPr>
@@ -1090,7 +1090,7 @@
               <w:lang w:val="de-CH" w:eastAsia="de-CH"/>
             </w:rPr>
           </w:pPr>
-          <w:hyperlink w:anchor="_Toc346454785" w:history="1">
+          <w:hyperlink w:anchor="_Toc346456726" w:history="1">
             <w:r>
               <w:rPr>
                 <w:rStyle w:val="Hyperlink"/>
@@ -1118,7 +1118,7 @@
                 <w:noProof/>
                 <w:webHidden/>
               </w:rPr>
-              <w:instrText xml:space="preserve"> PAGEREF _Toc346454785 \h </w:instrText>
+              <w:instrText xml:space="preserve"> PAGEREF _Toc346456726 \h </w:instrText>
             </w:r>
             <w:r>
               <w:rPr>
@@ -1138,7 +1138,7 @@
                 <w:noProof/>
                 <w:webHidden/>
               </w:rPr>
-              <w:t>9</w:t>
+              <w:t>8</w:t>
             </w:r>
             <w:r>
               <w:rPr>
@@ -1160,7 +1160,7 @@
               <w:lang w:val="de-CH" w:eastAsia="de-CH"/>
             </w:rPr>
           </w:pPr>
-          <w:hyperlink w:anchor="_Toc346454786" w:history="1">
+          <w:hyperlink w:anchor="_Toc346456727" w:history="1">
             <w:r>
               <w:rPr>
                 <w:rStyle w:val="Hyperlink"/>
@@ -1188,7 +1188,7 @@
                 <w:noProof/>
                 <w:webHidden/>
               </w:rPr>
-              <w:instrText xml:space="preserve"> PAGEREF _Toc346454786 \h </w:instrText>
+              <w:instrText xml:space="preserve"> PAGEREF _Toc346456727 \h </w:instrText>
             </w:r>
             <w:r>
               <w:rPr>
@@ -1230,7 +1230,7 @@
               <w:lang w:val="de-CH" w:eastAsia="de-CH"/>
             </w:rPr>
           </w:pPr>
-          <w:hyperlink w:anchor="_Toc346454787" w:history="1">
+          <w:hyperlink w:anchor="_Toc346456728" w:history="1">
             <w:r>
               <w:rPr>
                 <w:rStyle w:val="Hyperlink"/>
@@ -1258,7 +1258,7 @@
                 <w:noProof/>
                 <w:webHidden/>
               </w:rPr>
-              <w:instrText xml:space="preserve"> PAGEREF _Toc346454787 \h </w:instrText>
+              <w:instrText xml:space="preserve"> PAGEREF _Toc346456728 \h </w:instrText>
             </w:r>
             <w:r>
               <w:rPr>
@@ -1300,7 +1300,7 @@
               <w:lang w:val="de-CH" w:eastAsia="de-CH"/>
             </w:rPr>
           </w:pPr>
-          <w:hyperlink w:anchor="_Toc346454788" w:history="1">
+          <w:hyperlink w:anchor="_Toc346456729" w:history="1">
             <w:r>
               <w:rPr>
                 <w:rStyle w:val="Hyperlink"/>
@@ -1328,7 +1328,7 @@
                 <w:noProof/>
                 <w:webHidden/>
               </w:rPr>
-              <w:instrText xml:space="preserve"> PAGEREF _Toc346454788 \h </w:instrText>
+              <w:instrText xml:space="preserve"> PAGEREF _Toc346456729 \h </w:instrText>
             </w:r>
             <w:r>
               <w:rPr>
@@ -1370,7 +1370,7 @@
               <w:lang w:val="de-CH" w:eastAsia="de-CH"/>
             </w:rPr>
           </w:pPr>
-          <w:hyperlink w:anchor="_Toc346454789" w:history="1">
+          <w:hyperlink w:anchor="_Toc346456730" w:history="1">
             <w:r>
               <w:rPr>
                 <w:rStyle w:val="Hyperlink"/>
@@ -1398,7 +1398,7 @@
                 <w:noProof/>
                 <w:webHidden/>
               </w:rPr>
-              <w:instrText xml:space="preserve"> PAGEREF _Toc346454789 \h </w:instrText>
+              <w:instrText xml:space="preserve"> PAGEREF _Toc346456730 \h </w:instrText>
             </w:r>
             <w:r>
               <w:rPr>
@@ -1440,7 +1440,7 @@
               <w:lang w:val="de-CH" w:eastAsia="de-CH"/>
             </w:rPr>
           </w:pPr>
-          <w:hyperlink w:anchor="_Toc346454790" w:history="1">
+          <w:hyperlink w:anchor="_Toc346456731" w:history="1">
             <w:r>
               <w:rPr>
                 <w:rStyle w:val="Hyperlink"/>
@@ -1468,7 +1468,7 @@
                 <w:noProof/>
                 <w:webHidden/>
               </w:rPr>
-              <w:instrText xml:space="preserve"> PAGEREF _Toc346454790 \h </w:instrText>
+              <w:instrText xml:space="preserve"> PAGEREF _Toc346456731 \h </w:instrText>
             </w:r>
             <w:r>
               <w:rPr>
@@ -1510,7 +1510,7 @@
               <w:lang w:val="de-CH" w:eastAsia="de-CH"/>
             </w:rPr>
           </w:pPr>
-          <w:hyperlink w:anchor="_Toc346454791" w:history="1">
+          <w:hyperlink w:anchor="_Toc346456732" w:history="1">
             <w:r>
               <w:rPr>
                 <w:rStyle w:val="Hyperlink"/>
@@ -1538,7 +1538,7 @@
                 <w:noProof/>
                 <w:webHidden/>
               </w:rPr>
-              <w:instrText xml:space="preserve"> PAGEREF _Toc346454791 \h </w:instrText>
+              <w:instrText xml:space="preserve"> PAGEREF _Toc346456732 \h </w:instrText>
             </w:r>
             <w:r>
               <w:rPr>
@@ -1580,7 +1580,7 @@
               <w:lang w:val="de-CH" w:eastAsia="de-CH"/>
             </w:rPr>
           </w:pPr>
-          <w:hyperlink w:anchor="_Toc346454792" w:history="1">
+          <w:hyperlink w:anchor="_Toc346456733" w:history="1">
             <w:r>
               <w:rPr>
                 <w:rStyle w:val="Hyperlink"/>
@@ -1608,7 +1608,7 @@
                 <w:noProof/>
                 <w:webHidden/>
               </w:rPr>
-              <w:instrText xml:space="preserve"> PAGEREF _Toc346454792 \h </w:instrText>
+              <w:instrText xml:space="preserve"> PAGEREF _Toc346456733 \h </w:instrText>
             </w:r>
             <w:r>
               <w:rPr>
@@ -1650,7 +1650,7 @@
               <w:lang w:val="de-CH" w:eastAsia="de-CH"/>
             </w:rPr>
           </w:pPr>
-          <w:hyperlink w:anchor="_Toc346454793" w:history="1">
+          <w:hyperlink w:anchor="_Toc346456734" w:history="1">
             <w:r>
               <w:rPr>
                 <w:rStyle w:val="Hyperlink"/>
@@ -1678,7 +1678,7 @@
                 <w:noProof/>
                 <w:webHidden/>
               </w:rPr>
-              <w:instrText xml:space="preserve"> PAGEREF _Toc346454793 \h </w:instrText>
+              <w:instrText xml:space="preserve"> PAGEREF _Toc346456734 \h </w:instrText>
             </w:r>
             <w:r>
               <w:rPr>
@@ -1752,7 +1752,7 @@
           <w:lang w:val="de-CH"/>
         </w:rPr>
       </w:pPr>
-      <w:bookmarkStart w:id="3" w:name="_Toc346454777"/>
+      <w:bookmarkStart w:id="3" w:name="_Toc346456718"/>
       <w:r>
         <w:rPr>
           <w:lang w:val="de-CH"/>
@@ -2208,7 +2208,7 @@
         </w:rPr>
       </w:pPr>
       <w:bookmarkStart w:id="4" w:name="_Toc345927998"/>
-      <w:bookmarkStart w:id="5" w:name="_Toc346454778"/>
+      <w:bookmarkStart w:id="5" w:name="_Toc346456719"/>
       <w:r>
         <w:rPr>
           <w:lang w:val="de-CH"/>
@@ -2625,7 +2625,7 @@
         </w:rPr>
       </w:pPr>
       <w:bookmarkStart w:id="6" w:name="_Toc345927999"/>
-      <w:bookmarkStart w:id="7" w:name="_Toc346454779"/>
+      <w:bookmarkStart w:id="7" w:name="_Toc346456720"/>
       <w:r>
         <w:rPr>
           <w:lang w:val="de-CH"/>
@@ -2748,7 +2748,7 @@
                     <a:blip r:embed="rId12" cstate="print">
                       <a:extLst>
                         <a:ext uri="{28A0092B-C50C-407E-A947-70E740481C1C}">
-                          <a14:useLocalDpi xmlns:a14="http://schemas.microsoft.com/office/drawing/2010/main" xmlns:wps="http://schemas.microsoft.com/office/word/2010/wordprocessingShape" xmlns:wpi="http://schemas.microsoft.com/office/word/2010/wordprocessingInk" xmlns:wpg="http://schemas.microsoft.com/office/word/2010/wordprocessingGroup" xmlns:w14="http://schemas.microsoft.com/office/word/2010/wordml" xmlns:w="http://schemas.openxmlformats.org/wordprocessingml/2006/main" xmlns:w10="urn:schemas-microsoft-com:office:word" xmlns:wp14="http://schemas.microsoft.com/office/word/2010/wordprocessingDrawing" xmlns:v="urn:schemas-microsoft-com:vml" xmlns:o="urn:schemas-microsoft-com:office:office" xmlns:mc="http://schemas.openxmlformats.org/markup-compatibility/2006" xmlns:wpc="http://schemas.microsoft.com/office/word/2010/wordprocessingCanvas" xmlns="" val="0"/>
+                          <a14:useLocalDpi xmlns="" xmlns:wpc="http://schemas.microsoft.com/office/word/2010/wordprocessingCanvas" xmlns:mc="http://schemas.openxmlformats.org/markup-compatibility/2006" xmlns:o="urn:schemas-microsoft-com:office:office" xmlns:v="urn:schemas-microsoft-com:vml" xmlns:wp14="http://schemas.microsoft.com/office/word/2010/wordprocessingDrawing" xmlns:w10="urn:schemas-microsoft-com:office:word" xmlns:w="http://schemas.openxmlformats.org/wordprocessingml/2006/main" xmlns:w14="http://schemas.microsoft.com/office/word/2010/wordml" xmlns:wpg="http://schemas.microsoft.com/office/word/2010/wordprocessingGroup" xmlns:wpi="http://schemas.microsoft.com/office/word/2010/wordprocessingInk" xmlns:wps="http://schemas.microsoft.com/office/word/2010/wordprocessingShape" xmlns:a14="http://schemas.microsoft.com/office/drawing/2010/main" val="0"/>
                         </a:ext>
                       </a:extLst>
                     </a:blip>
@@ -2894,7 +2894,7 @@
           <w:lang w:val="de-CH"/>
         </w:rPr>
       </w:pPr>
-      <w:bookmarkStart w:id="8" w:name="_Toc346454780"/>
+      <w:bookmarkStart w:id="8" w:name="_Toc346456721"/>
       <w:r>
         <w:rPr>
           <w:lang w:val="de-CH"/>
@@ -3190,7 +3190,7 @@
           <w:lang w:val="de-CH"/>
         </w:rPr>
       </w:pPr>
-      <w:bookmarkStart w:id="9" w:name="_Toc346454781"/>
+      <w:bookmarkStart w:id="9" w:name="_Toc346456722"/>
       <w:r>
         <w:rPr>
           <w:lang w:val="de-CH"/>
@@ -3275,7 +3275,7 @@
           <w:lang w:val="de-CH"/>
         </w:rPr>
       </w:pPr>
-      <w:bookmarkStart w:id="10" w:name="_Toc346454782"/>
+      <w:bookmarkStart w:id="10" w:name="_Toc346456723"/>
       <w:proofErr w:type="spellStart"/>
       <w:r>
         <w:rPr>
@@ -3379,7 +3379,7 @@
           <w:lang w:val="de-CH"/>
         </w:rPr>
       </w:pPr>
-      <w:bookmarkStart w:id="11" w:name="_Toc346454783"/>
+      <w:bookmarkStart w:id="11" w:name="_Toc346456724"/>
       <w:proofErr w:type="spellStart"/>
       <w:r>
         <w:rPr>
@@ -3541,7 +3541,7 @@
         </w:rPr>
       </w:pPr>
       <w:bookmarkStart w:id="12" w:name="_Toc345928000"/>
-      <w:bookmarkStart w:id="13" w:name="_Toc346454784"/>
+      <w:bookmarkStart w:id="13" w:name="_Toc346456725"/>
       <w:r>
         <w:rPr>
           <w:lang w:val="de-CH"/>
@@ -3751,9 +3751,9 @@
         <w:lastRenderedPageBreak/>
         <w:drawing>
           <wp:inline distT="0" distB="0" distL="0" distR="0">
-            <wp:extent cx="3840000" cy="3657600"/>
-            <wp:effectExtent l="19050" t="0" r="8100" b="0"/>
-            <wp:docPr id="7" name="Grafik 7"/>
+            <wp:extent cx="3769995" cy="3441700"/>
+            <wp:effectExtent l="19050" t="0" r="1905" b="0"/>
+            <wp:docPr id="1" name="Bild 1" descr="D:\Programming\C\Carme-Snake\doc\Interrupthandler_Flowchart.png"/>
             <wp:cNvGraphicFramePr>
               <a:graphicFrameLocks xmlns:a="http://schemas.openxmlformats.org/drawingml/2006/main" noChangeAspect="1"/>
             </wp:cNvGraphicFramePr>
@@ -3761,23 +3761,33 @@
               <a:graphicData uri="http://schemas.openxmlformats.org/drawingml/2006/picture">
                 <pic:pic xmlns:pic="http://schemas.openxmlformats.org/drawingml/2006/picture">
                   <pic:nvPicPr>
-                    <pic:cNvPr id="0" name=""/>
-                    <pic:cNvPicPr/>
+                    <pic:cNvPr id="0" name="Picture 1" descr="D:\Programming\C\Carme-Snake\doc\Interrupthandler_Flowchart.png"/>
+                    <pic:cNvPicPr>
+                      <a:picLocks noChangeAspect="1" noChangeArrowheads="1"/>
+                    </pic:cNvPicPr>
                   </pic:nvPicPr>
                   <pic:blipFill>
                     <a:blip r:embed="rId15" cstate="print"/>
+                    <a:srcRect/>
                     <a:stretch>
                       <a:fillRect/>
                     </a:stretch>
                   </pic:blipFill>
-                  <pic:spPr>
+                  <pic:spPr bwMode="auto">
                     <a:xfrm>
                       <a:off x="0" y="0"/>
-                      <a:ext cx="3848537" cy="3665731"/>
+                      <a:ext cx="3769995" cy="3441700"/>
                     </a:xfrm>
                     <a:prstGeom prst="rect">
                       <a:avLst/>
                     </a:prstGeom>
+                    <a:noFill/>
+                    <a:ln w="9525">
+                      <a:noFill/>
+                      <a:miter lim="800000"/>
+                      <a:headEnd/>
+                      <a:tailEnd/>
+                    </a:ln>
                   </pic:spPr>
                 </pic:pic>
               </a:graphicData>
@@ -3944,7 +3954,7 @@
           <w:lang w:val="de-CH"/>
         </w:rPr>
       </w:pPr>
-      <w:bookmarkStart w:id="14" w:name="_Toc346454785"/>
+      <w:bookmarkStart w:id="14" w:name="_Toc346456726"/>
       <w:proofErr w:type="spellStart"/>
       <w:r>
         <w:rPr>
@@ -4461,7 +4471,7 @@
         </w:rPr>
       </w:pPr>
       <w:bookmarkStart w:id="15" w:name="_Toc345928002"/>
-      <w:bookmarkStart w:id="16" w:name="_Toc346454786"/>
+      <w:bookmarkStart w:id="16" w:name="_Toc346456727"/>
       <w:proofErr w:type="spellStart"/>
       <w:r>
         <w:rPr>
@@ -4733,7 +4743,7 @@
         </w:rPr>
       </w:pPr>
       <w:bookmarkStart w:id="17" w:name="_Toc345928003"/>
-      <w:bookmarkStart w:id="18" w:name="_Toc346454787"/>
+      <w:bookmarkStart w:id="18" w:name="_Toc346456728"/>
       <w:r>
         <w:rPr>
           <w:lang w:val="de-CH"/>
@@ -4866,7 +4876,7 @@
                     <a:blip r:embed="rId18" cstate="print">
                       <a:extLst>
                         <a:ext uri="{28A0092B-C50C-407E-A947-70E740481C1C}">
-                          <a14:useLocalDpi xmlns:a14="http://schemas.microsoft.com/office/drawing/2010/main" xmlns:wps="http://schemas.microsoft.com/office/word/2010/wordprocessingShape" xmlns:wpi="http://schemas.microsoft.com/office/word/2010/wordprocessingInk" xmlns:wpg="http://schemas.microsoft.com/office/word/2010/wordprocessingGroup" xmlns:w14="http://schemas.microsoft.com/office/word/2010/wordml" xmlns:w="http://schemas.openxmlformats.org/wordprocessingml/2006/main" xmlns:w10="urn:schemas-microsoft-com:office:word" xmlns:wp14="http://schemas.microsoft.com/office/word/2010/wordprocessingDrawing" xmlns:v="urn:schemas-microsoft-com:vml" xmlns:o="urn:schemas-microsoft-com:office:office" xmlns:mc="http://schemas.openxmlformats.org/markup-compatibility/2006" xmlns:wpc="http://schemas.microsoft.com/office/word/2010/wordprocessingCanvas" xmlns="" val="0"/>
+                          <a14:useLocalDpi xmlns="" xmlns:wpc="http://schemas.microsoft.com/office/word/2010/wordprocessingCanvas" xmlns:mc="http://schemas.openxmlformats.org/markup-compatibility/2006" xmlns:o="urn:schemas-microsoft-com:office:office" xmlns:v="urn:schemas-microsoft-com:vml" xmlns:wp14="http://schemas.microsoft.com/office/word/2010/wordprocessingDrawing" xmlns:w10="urn:schemas-microsoft-com:office:word" xmlns:w="http://schemas.openxmlformats.org/wordprocessingml/2006/main" xmlns:w14="http://schemas.microsoft.com/office/word/2010/wordml" xmlns:wpg="http://schemas.microsoft.com/office/word/2010/wordprocessingGroup" xmlns:wpi="http://schemas.microsoft.com/office/word/2010/wordprocessingInk" xmlns:wps="http://schemas.microsoft.com/office/word/2010/wordprocessingShape" xmlns:a14="http://schemas.microsoft.com/office/drawing/2010/main" val="0"/>
                         </a:ext>
                       </a:extLst>
                     </a:blip>
@@ -5003,7 +5013,7 @@
           <w:lang w:val="de-CH"/>
         </w:rPr>
       </w:pPr>
-      <w:bookmarkStart w:id="19" w:name="_Toc346454788"/>
+      <w:bookmarkStart w:id="19" w:name="_Toc346456729"/>
       <w:r>
         <w:rPr>
           <w:lang w:val="de-CH"/>
@@ -5066,7 +5076,7 @@
           <w:lang w:val="de-CH"/>
         </w:rPr>
       </w:pPr>
-      <w:bookmarkStart w:id="20" w:name="_Toc346454789"/>
+      <w:bookmarkStart w:id="20" w:name="_Toc346456730"/>
       <w:r>
         <w:rPr>
           <w:lang w:val="de-CH"/>
@@ -5416,7 +5426,7 @@
           <w:lang w:val="de-CH"/>
         </w:rPr>
       </w:pPr>
-      <w:bookmarkStart w:id="22" w:name="_Toc346454790"/>
+      <w:bookmarkStart w:id="22" w:name="_Toc346456731"/>
       <w:r>
         <w:rPr>
           <w:lang w:val="de-CH"/>
@@ -5553,7 +5563,7 @@
         </w:rPr>
       </w:pPr>
       <w:bookmarkStart w:id="23" w:name="_Toc345928005"/>
-      <w:bookmarkStart w:id="24" w:name="_Toc346454791"/>
+      <w:bookmarkStart w:id="24" w:name="_Toc346456732"/>
       <w:r>
         <w:rPr>
           <w:lang w:val="de-CH"/>
@@ -5634,7 +5644,7 @@
           <w:lang w:val="de-CH"/>
         </w:rPr>
       </w:pPr>
-      <w:bookmarkStart w:id="25" w:name="_Toc346454792"/>
+      <w:bookmarkStart w:id="25" w:name="_Toc346456733"/>
       <w:r>
         <w:rPr>
           <w:lang w:val="de-CH"/>
@@ -5769,7 +5779,7 @@
           <w:lang w:val="de-CH"/>
         </w:rPr>
       </w:pPr>
-      <w:bookmarkStart w:id="26" w:name="_Toc346454793"/>
+      <w:bookmarkStart w:id="26" w:name="_Toc346456734"/>
       <w:r>
         <w:rPr>
           <w:lang w:val="de-CH"/>
@@ -5942,7 +5952,7 @@
         <w:noProof/>
         <w:lang w:val="de-CH"/>
       </w:rPr>
-      <w:t>8</w:t>
+      <w:t>2</w:t>
     </w:r>
     <w:r>
       <w:rPr>
@@ -7880,7 +7890,7 @@
 </file>
 
 <file path=customXml/itemProps1.xml><?xml version="1.0" encoding="utf-8"?>
-<ds:datastoreItem xmlns:ds="http://schemas.openxmlformats.org/officeDocument/2006/customXml" ds:itemID="{5F28C3EC-243E-4192-9E2D-A0FEA2CFB5A6}">
+<ds:datastoreItem xmlns:ds="http://schemas.openxmlformats.org/officeDocument/2006/customXml" ds:itemID="{CC21A18B-8E69-4DB7-8A3A-3567A1F475E3}">
   <ds:schemaRefs>
     <ds:schemaRef ds:uri="http://schemas.openxmlformats.org/officeDocument/2006/bibliography"/>
   </ds:schemaRefs>

</xml_diff>